<commit_message>
Projektdokumentation um einen Stichpunkt ergänzt
</commit_message>
<xml_diff>
--- a/Dokumentation/Projektdokumentation.docx
+++ b/Dokumentation/Projektdokumentation.docx
@@ -15,23 +15,7 @@
           <w:b/>
           <w:color w:val="FF0000"/>
         </w:rPr>
-        <w:t xml:space="preserve">Notizen von </w:t>
-      </w:r>
-      <w:proofErr w:type="spellStart"/>
-      <w:r>
-        <w:rPr>
-          <w:b/>
-          <w:color w:val="FF0000"/>
-        </w:rPr>
-        <w:t>mkerk</w:t>
-      </w:r>
-      <w:proofErr w:type="spellEnd"/>
-      <w:r>
-        <w:rPr>
-          <w:b/>
-          <w:color w:val="FF0000"/>
-        </w:rPr>
-        <w:t xml:space="preserve"> in rot</w:t>
+        <w:t>Notizen von mkerk in rot</w:t>
       </w:r>
     </w:p>
     <w:p>
@@ -91,21 +75,7 @@
         <w:rPr>
           <w:color w:val="FF0000"/>
         </w:rPr>
-        <w:t xml:space="preserve">Entwicklung einer </w:t>
-      </w:r>
-      <w:proofErr w:type="spellStart"/>
-      <w:r>
-        <w:rPr>
-          <w:color w:val="FF0000"/>
-        </w:rPr>
-        <w:t>App</w:t>
-      </w:r>
-      <w:proofErr w:type="spellEnd"/>
-      <w:r>
-        <w:rPr>
-          <w:color w:val="FF0000"/>
-        </w:rPr>
-        <w:t xml:space="preserve"> zur Passwortverwaltung</w:t>
+        <w:t>Entwicklung einer App zur Passwortverwaltung</w:t>
       </w:r>
     </w:p>
     <w:p>
@@ -155,35 +125,7 @@
         <w:rPr>
           <w:color w:val="FF0000"/>
         </w:rPr>
-        <w:t xml:space="preserve">Mobil (Deshalb eine </w:t>
-      </w:r>
-      <w:proofErr w:type="spellStart"/>
-      <w:r>
-        <w:rPr>
-          <w:color w:val="FF0000"/>
-        </w:rPr>
-        <w:t>App</w:t>
-      </w:r>
-      <w:proofErr w:type="spellEnd"/>
-      <w:r>
-        <w:rPr>
-          <w:color w:val="FF0000"/>
-        </w:rPr>
-        <w:t xml:space="preserve"> </w:t>
-      </w:r>
-      <w:proofErr w:type="spellStart"/>
-      <w:r>
-        <w:rPr>
-          <w:color w:val="FF0000"/>
-        </w:rPr>
-        <w:t>für’s</w:t>
-      </w:r>
-      <w:proofErr w:type="spellEnd"/>
-      <w:r>
-        <w:rPr>
-          <w:color w:val="FF0000"/>
-        </w:rPr>
-        <w:t xml:space="preserve"> Smartphone)</w:t>
+        <w:t>Mobil (Deshalb eine App für’s Smartphone)</w:t>
       </w:r>
     </w:p>
     <w:p>
@@ -221,21 +163,7 @@
         <w:rPr>
           <w:color w:val="FF0000"/>
         </w:rPr>
-        <w:t>Nicht nur Verwaltung sondern auch Nutzung soll erleichtert werden (</w:t>
-      </w:r>
-      <w:proofErr w:type="spellStart"/>
-      <w:r>
-        <w:rPr>
-          <w:color w:val="FF0000"/>
-        </w:rPr>
-        <w:t>Copy</w:t>
-      </w:r>
-      <w:proofErr w:type="spellEnd"/>
-      <w:r>
-        <w:rPr>
-          <w:color w:val="FF0000"/>
-        </w:rPr>
-        <w:t>-Funktion)</w:t>
+        <w:t>Nicht nur Verwaltung sondern auch Nutzung soll erleichtert werden (Copy-Funktion)</w:t>
       </w:r>
     </w:p>
     <w:p>
@@ -254,21 +182,7 @@
         <w:rPr>
           <w:color w:val="FF0000"/>
         </w:rPr>
-        <w:t xml:space="preserve">Stabilität der </w:t>
-      </w:r>
-      <w:proofErr w:type="spellStart"/>
-      <w:r>
-        <w:rPr>
-          <w:color w:val="FF0000"/>
-        </w:rPr>
-        <w:t>App</w:t>
-      </w:r>
-      <w:proofErr w:type="spellEnd"/>
-      <w:r>
-        <w:rPr>
-          <w:color w:val="FF0000"/>
-        </w:rPr>
-        <w:t xml:space="preserve"> soll gewährleistet sein</w:t>
+        <w:t>Stabilität der App soll gewährleistet sein</w:t>
       </w:r>
     </w:p>
     <w:p>
@@ -306,30 +220,8 @@
         <w:rPr>
           <w:color w:val="FF0000"/>
         </w:rPr>
-        <w:t xml:space="preserve">Ein weiteres Ziel des Projekts war die Einarbeitung in die Entwicklung von </w:t>
-      </w:r>
-      <w:proofErr w:type="spellStart"/>
-      <w:r>
-        <w:rPr>
-          <w:color w:val="FF0000"/>
-        </w:rPr>
-        <w:t>Android</w:t>
-      </w:r>
-      <w:proofErr w:type="spellEnd"/>
-      <w:r>
-        <w:rPr>
-          <w:color w:val="FF0000"/>
-        </w:rPr>
-        <w:t xml:space="preserve"> </w:t>
-      </w:r>
-      <w:proofErr w:type="spellStart"/>
-      <w:r>
-        <w:rPr>
-          <w:color w:val="FF0000"/>
-        </w:rPr>
-        <w:t>Apps</w:t>
-      </w:r>
-      <w:proofErr w:type="spellEnd"/>
+        <w:t>Ein weiteres Ziel des Projekts war die Einarbeitung in die Entwicklung von Android Apps</w:t>
+      </w:r>
     </w:p>
     <w:p>
       <w:pPr>
@@ -404,21 +296,7 @@
         <w:rPr>
           <w:color w:val="FF0000"/>
         </w:rPr>
-        <w:t xml:space="preserve">Wurde nicht umgesetzt, da die Daten zur Generierung von Passwörtern über die Laufzeit der </w:t>
-      </w:r>
-      <w:proofErr w:type="spellStart"/>
-      <w:r>
-        <w:rPr>
-          <w:color w:val="FF0000"/>
-        </w:rPr>
-        <w:t>App</w:t>
-      </w:r>
-      <w:proofErr w:type="spellEnd"/>
-      <w:r>
-        <w:rPr>
-          <w:color w:val="FF0000"/>
-        </w:rPr>
-        <w:t xml:space="preserve"> hinaus in eine zusätz</w:t>
+        <w:t>Wurde nicht umgesetzt, da die Daten zur Generierung von Passwörtern über die Laufzeit der App hinaus in eine zusätz</w:t>
       </w:r>
       <w:r>
         <w:rPr>
@@ -500,21 +378,7 @@
         <w:rPr>
           <w:color w:val="FF0000"/>
         </w:rPr>
-        <w:t xml:space="preserve">In diesem Fall ist ein </w:t>
-      </w:r>
-      <w:proofErr w:type="spellStart"/>
-      <w:r>
-        <w:rPr>
-          <w:color w:val="FF0000"/>
-        </w:rPr>
-        <w:t>Brute</w:t>
-      </w:r>
-      <w:proofErr w:type="spellEnd"/>
-      <w:r>
-        <w:rPr>
-          <w:color w:val="FF0000"/>
-        </w:rPr>
-        <w:t>-Force Angriff oder sogar ein Wörterbuchangriff durch raten des Masterpassworts möglich</w:t>
+        <w:t>In diesem Fall ist ein Brute-Force Angriff oder sogar ein Wörterbuchangriff durch raten des Masterpassworts möglich</w:t>
       </w:r>
     </w:p>
     <w:p>
@@ -685,82 +549,46 @@
         <w:rPr>
           <w:color w:val="FF0000"/>
         </w:rPr>
-        <w:t xml:space="preserve">Die </w:t>
-      </w:r>
-      <w:proofErr w:type="spellStart"/>
-      <w:r>
-        <w:rPr>
-          <w:color w:val="FF0000"/>
-        </w:rPr>
-        <w:t>App</w:t>
-      </w:r>
-      <w:proofErr w:type="spellEnd"/>
-      <w:r>
-        <w:rPr>
-          <w:color w:val="FF0000"/>
-        </w:rPr>
-        <w:t xml:space="preserve"> ist für die Verwendung auf einem Smartphone optimiert</w:t>
-      </w:r>
-    </w:p>
-    <w:p>
-      <w:pPr>
-        <w:pStyle w:val="Listenabsatz"/>
-        <w:numPr>
-          <w:ilvl w:val="2"/>
-          <w:numId w:val="1"/>
-        </w:numPr>
-        <w:spacing w:line="254" w:lineRule="auto"/>
-        <w:rPr>
-          <w:color w:val="FF0000"/>
-        </w:rPr>
-      </w:pPr>
-      <w:r>
-        <w:rPr>
-          <w:color w:val="FF0000"/>
-        </w:rPr>
-        <w:t xml:space="preserve">Da </w:t>
-      </w:r>
-      <w:proofErr w:type="spellStart"/>
-      <w:r>
-        <w:rPr>
-          <w:color w:val="FF0000"/>
-        </w:rPr>
-        <w:t>Tablets</w:t>
-      </w:r>
-      <w:proofErr w:type="spellEnd"/>
-      <w:r>
-        <w:rPr>
-          <w:color w:val="FF0000"/>
-        </w:rPr>
-        <w:t xml:space="preserve"> weniger mobil sind wurde hier der Schwerpunkt gelegt</w:t>
-      </w:r>
-    </w:p>
-    <w:p>
-      <w:pPr>
-        <w:pStyle w:val="Listenabsatz"/>
-        <w:numPr>
-          <w:ilvl w:val="1"/>
-          <w:numId w:val="1"/>
-        </w:numPr>
-        <w:spacing w:line="254" w:lineRule="auto"/>
-        <w:rPr>
-          <w:b/>
-        </w:rPr>
-      </w:pPr>
-      <w:r>
-        <w:rPr>
-          <w:b/>
-        </w:rPr>
-        <w:t xml:space="preserve">Ggf. UML-Diagramme, </w:t>
-      </w:r>
-      <w:proofErr w:type="spellStart"/>
-      <w:r>
-        <w:rPr>
-          <w:b/>
-        </w:rPr>
-        <w:t>Screenshots</w:t>
-      </w:r>
-      <w:proofErr w:type="spellEnd"/>
+        <w:t>Die App ist für die Verwendung auf einem Smartphone optimiert</w:t>
+      </w:r>
+    </w:p>
+    <w:p>
+      <w:pPr>
+        <w:pStyle w:val="Listenabsatz"/>
+        <w:numPr>
+          <w:ilvl w:val="2"/>
+          <w:numId w:val="1"/>
+        </w:numPr>
+        <w:spacing w:line="254" w:lineRule="auto"/>
+        <w:rPr>
+          <w:color w:val="FF0000"/>
+        </w:rPr>
+      </w:pPr>
+      <w:r>
+        <w:rPr>
+          <w:color w:val="FF0000"/>
+        </w:rPr>
+        <w:t>Da Tablets weniger mobil sind wurde hier der Schwerpunkt gelegt</w:t>
+      </w:r>
+    </w:p>
+    <w:p>
+      <w:pPr>
+        <w:pStyle w:val="Listenabsatz"/>
+        <w:numPr>
+          <w:ilvl w:val="1"/>
+          <w:numId w:val="1"/>
+        </w:numPr>
+        <w:spacing w:line="254" w:lineRule="auto"/>
+        <w:rPr>
+          <w:b/>
+        </w:rPr>
+      </w:pPr>
+      <w:r>
+        <w:rPr>
+          <w:b/>
+        </w:rPr>
+        <w:t>Ggf. UML-Diagramme, Screenshots</w:t>
+      </w:r>
     </w:p>
     <w:p>
       <w:pPr>
@@ -798,21 +626,7 @@
         <w:rPr>
           <w:color w:val="FF0000"/>
         </w:rPr>
-        <w:t xml:space="preserve">Es wurde ein inkrementelles Vorgehen zur Entwicklung der </w:t>
-      </w:r>
-      <w:proofErr w:type="spellStart"/>
-      <w:r>
-        <w:rPr>
-          <w:color w:val="FF0000"/>
-        </w:rPr>
-        <w:t>App</w:t>
-      </w:r>
-      <w:proofErr w:type="spellEnd"/>
-      <w:r>
-        <w:rPr>
-          <w:color w:val="FF0000"/>
-        </w:rPr>
-        <w:t xml:space="preserve"> gewählt</w:t>
+        <w:t>Es wurde ein inkrementelles Vorgehen zur Entwicklung der App gewählt</w:t>
       </w:r>
     </w:p>
     <w:p>
@@ -1015,16 +829,8 @@
         <w:rPr>
           <w:color w:val="FF0000"/>
         </w:rPr>
-        <w:t xml:space="preserve">So entstehen keine technischen Abhängigkeiten und der Blick auf die geforderten Anforderungen geht nicht </w:t>
-      </w:r>
-      <w:proofErr w:type="spellStart"/>
-      <w:r>
-        <w:rPr>
-          <w:color w:val="FF0000"/>
-        </w:rPr>
-        <w:t>verlorgen</w:t>
-      </w:r>
-      <w:proofErr w:type="spellEnd"/>
+        <w:t>So entstehen keine technischen Abhängigkeiten und der Blick auf die geforderten Anforderungen geht nicht verlorgen</w:t>
+      </w:r>
     </w:p>
     <w:p>
       <w:pPr>
@@ -1061,77 +867,27 @@
         <w:rPr>
           <w:color w:val="FF0000"/>
         </w:rPr>
-        <w:t xml:space="preserve">Anwendung eines inkrementellen Vorgehens da wir den Aufwand zur Entwicklung von </w:t>
-      </w:r>
-      <w:proofErr w:type="spellStart"/>
-      <w:r>
-        <w:rPr>
-          <w:color w:val="FF0000"/>
-        </w:rPr>
-        <w:t>Android</w:t>
-      </w:r>
-      <w:proofErr w:type="spellEnd"/>
-      <w:r>
-        <w:rPr>
-          <w:color w:val="FF0000"/>
-        </w:rPr>
-        <w:t xml:space="preserve"> </w:t>
-      </w:r>
-      <w:proofErr w:type="spellStart"/>
-      <w:r>
-        <w:rPr>
-          <w:color w:val="FF0000"/>
-        </w:rPr>
-        <w:t>Apps</w:t>
-      </w:r>
-      <w:proofErr w:type="spellEnd"/>
-      <w:r>
-        <w:rPr>
-          <w:color w:val="FF0000"/>
-        </w:rPr>
-        <w:t xml:space="preserve"> anfänglich nicht beurteilen konnten</w:t>
-      </w:r>
-    </w:p>
-    <w:p>
-      <w:pPr>
-        <w:pStyle w:val="Listenabsatz"/>
-        <w:numPr>
-          <w:ilvl w:val="1"/>
-          <w:numId w:val="1"/>
-        </w:numPr>
-        <w:spacing w:line="254" w:lineRule="auto"/>
-        <w:rPr>
-          <w:color w:val="FF0000"/>
-        </w:rPr>
-      </w:pPr>
-      <w:r>
-        <w:rPr>
-          <w:color w:val="FF0000"/>
-        </w:rPr>
-        <w:t xml:space="preserve">Regelmäßige Absprachen ähnlich den </w:t>
-      </w:r>
-      <w:proofErr w:type="spellStart"/>
-      <w:r>
-        <w:rPr>
-          <w:color w:val="FF0000"/>
-        </w:rPr>
-        <w:t>Planning</w:t>
-      </w:r>
-      <w:proofErr w:type="spellEnd"/>
-      <w:r>
-        <w:rPr>
-          <w:color w:val="FF0000"/>
-        </w:rPr>
-        <w:t xml:space="preserve"> Meetings im Vorgehensmodell </w:t>
-      </w:r>
-      <w:proofErr w:type="spellStart"/>
-      <w:r>
-        <w:rPr>
-          <w:color w:val="FF0000"/>
-        </w:rPr>
-        <w:t>Scrum</w:t>
-      </w:r>
-      <w:proofErr w:type="spellEnd"/>
+        <w:t>Anwendung eines inkrementellen Vorgehens da wir den Aufwand zur Entwicklung von Android Apps anfänglich nicht beurteilen konnten</w:t>
+      </w:r>
+    </w:p>
+    <w:p>
+      <w:pPr>
+        <w:pStyle w:val="Listenabsatz"/>
+        <w:numPr>
+          <w:ilvl w:val="1"/>
+          <w:numId w:val="1"/>
+        </w:numPr>
+        <w:spacing w:line="254" w:lineRule="auto"/>
+        <w:rPr>
+          <w:color w:val="FF0000"/>
+        </w:rPr>
+      </w:pPr>
+      <w:r>
+        <w:rPr>
+          <w:color w:val="FF0000"/>
+        </w:rPr>
+        <w:t>Regelmäßige Absprachen ähnlich den Planning Meetings im Vorgehensmodell Scrum</w:t>
+      </w:r>
     </w:p>
     <w:p>
       <w:pPr>
@@ -1183,132 +939,68 @@
           <w:color w:val="FF0000"/>
         </w:rPr>
       </w:pPr>
-      <w:proofErr w:type="spellStart"/>
-      <w:r>
-        <w:rPr>
-          <w:color w:val="FF0000"/>
-        </w:rPr>
-        <w:t>Git</w:t>
-      </w:r>
-      <w:proofErr w:type="spellEnd"/>
-      <w:r>
-        <w:rPr>
-          <w:color w:val="FF0000"/>
-        </w:rPr>
-        <w:t xml:space="preserve"> als VCS hatte für unsere Gruppe hauptsächlich den Vorteil, dass es ein zentral verfügbares Repository gab in dem wir unsere Entwicklungsstände zusammenführen konnten</w:t>
-      </w:r>
-    </w:p>
-    <w:p>
-      <w:pPr>
-        <w:pStyle w:val="Listenabsatz"/>
-        <w:numPr>
-          <w:ilvl w:val="2"/>
-          <w:numId w:val="1"/>
-        </w:numPr>
-        <w:spacing w:line="254" w:lineRule="auto"/>
-        <w:rPr>
-          <w:color w:val="FF0000"/>
-        </w:rPr>
-      </w:pPr>
-      <w:r>
-        <w:rPr>
-          <w:color w:val="FF0000"/>
-        </w:rPr>
-        <w:t xml:space="preserve">Paralleles Arbeiten fand nur in sehr seltenen Fällen statt, wodurch fast keine </w:t>
-      </w:r>
-      <w:proofErr w:type="spellStart"/>
-      <w:r>
-        <w:rPr>
-          <w:color w:val="FF0000"/>
-        </w:rPr>
-        <w:t>Merge</w:t>
-      </w:r>
-      <w:proofErr w:type="spellEnd"/>
-      <w:r>
-        <w:rPr>
-          <w:color w:val="FF0000"/>
-        </w:rPr>
-        <w:t xml:space="preserve"> Konflikte auftraten</w:t>
-      </w:r>
-    </w:p>
-    <w:p>
-      <w:pPr>
-        <w:pStyle w:val="Listenabsatz"/>
-        <w:numPr>
-          <w:ilvl w:val="2"/>
-          <w:numId w:val="1"/>
-        </w:numPr>
-        <w:spacing w:line="254" w:lineRule="auto"/>
-        <w:rPr>
-          <w:color w:val="FF0000"/>
-        </w:rPr>
-      </w:pPr>
-      <w:r>
-        <w:rPr>
-          <w:color w:val="FF0000"/>
-        </w:rPr>
-        <w:t xml:space="preserve">Die Möglichkeiten von </w:t>
-      </w:r>
-      <w:proofErr w:type="spellStart"/>
-      <w:r>
-        <w:rPr>
-          <w:color w:val="FF0000"/>
-        </w:rPr>
-        <w:t>Git</w:t>
-      </w:r>
-      <w:proofErr w:type="spellEnd"/>
-      <w:r>
-        <w:rPr>
-          <w:color w:val="FF0000"/>
-        </w:rPr>
-        <w:t xml:space="preserve"> als DVCS wurden nicht in Anspruch genommen, da dies den anfänglichen Einstieg nur erschwert hätte (Stichwort: Commit)</w:t>
-      </w:r>
-    </w:p>
-    <w:p>
-      <w:pPr>
-        <w:pStyle w:val="Listenabsatz"/>
-        <w:numPr>
-          <w:ilvl w:val="1"/>
-          <w:numId w:val="1"/>
-        </w:numPr>
-        <w:spacing w:line="254" w:lineRule="auto"/>
-        <w:rPr>
-          <w:color w:val="FF0000"/>
-        </w:rPr>
-      </w:pPr>
-      <w:r>
-        <w:rPr>
-          <w:color w:val="FF0000"/>
-        </w:rPr>
-        <w:t xml:space="preserve">Aufbauend auf </w:t>
-      </w:r>
-      <w:proofErr w:type="spellStart"/>
-      <w:r>
-        <w:rPr>
-          <w:color w:val="FF0000"/>
-        </w:rPr>
-        <w:t>Git</w:t>
-      </w:r>
-      <w:proofErr w:type="spellEnd"/>
-      <w:r>
-        <w:rPr>
-          <w:color w:val="FF0000"/>
-        </w:rPr>
-        <w:t xml:space="preserve"> als VCS wurde als grafische Oberfläche </w:t>
-      </w:r>
-      <w:proofErr w:type="spellStart"/>
-      <w:r>
-        <w:rPr>
-          <w:color w:val="FF0000"/>
-        </w:rPr>
-        <w:t>SourceTree</w:t>
-      </w:r>
-      <w:proofErr w:type="spellEnd"/>
-      <w:r>
-        <w:rPr>
-          <w:color w:val="FF0000"/>
-        </w:rPr>
-        <w:t xml:space="preserve"> verwendet</w:t>
+      <w:r>
+        <w:rPr>
+          <w:color w:val="FF0000"/>
+        </w:rPr>
+        <w:t>Git als VCS hatte für unsere Gruppe hauptsächlich den Vorteil, dass es ein zentral verfügbares Repository gab in dem wir unsere Entwicklungsstände zusammenführen konnten</w:t>
+      </w:r>
+    </w:p>
+    <w:p>
+      <w:pPr>
+        <w:pStyle w:val="Listenabsatz"/>
+        <w:numPr>
+          <w:ilvl w:val="2"/>
+          <w:numId w:val="1"/>
+        </w:numPr>
+        <w:spacing w:line="254" w:lineRule="auto"/>
+        <w:rPr>
+          <w:color w:val="FF0000"/>
+        </w:rPr>
+      </w:pPr>
+      <w:r>
+        <w:rPr>
+          <w:color w:val="FF0000"/>
+        </w:rPr>
+        <w:t>Paralleles Arbeiten fand nur in sehr seltenen Fällen statt, wodurch fast keine Merge Konflikte auftraten</w:t>
+      </w:r>
+    </w:p>
+    <w:p>
+      <w:pPr>
+        <w:pStyle w:val="Listenabsatz"/>
+        <w:numPr>
+          <w:ilvl w:val="2"/>
+          <w:numId w:val="1"/>
+        </w:numPr>
+        <w:spacing w:line="254" w:lineRule="auto"/>
+        <w:rPr>
+          <w:color w:val="FF0000"/>
+        </w:rPr>
+      </w:pPr>
+      <w:r>
+        <w:rPr>
+          <w:color w:val="FF0000"/>
+        </w:rPr>
+        <w:t>Die Möglichkeiten von Git als DVCS wurden nicht in Anspruch genommen, da dies den anfänglichen Einstieg nur erschwert hätte (Stichwort: Commit)</w:t>
+      </w:r>
+    </w:p>
+    <w:p>
+      <w:pPr>
+        <w:pStyle w:val="Listenabsatz"/>
+        <w:numPr>
+          <w:ilvl w:val="1"/>
+          <w:numId w:val="1"/>
+        </w:numPr>
+        <w:spacing w:line="254" w:lineRule="auto"/>
+        <w:rPr>
+          <w:color w:val="FF0000"/>
+        </w:rPr>
+      </w:pPr>
+      <w:r>
+        <w:rPr>
+          <w:color w:val="FF0000"/>
+        </w:rPr>
+        <w:t>Aufbauend auf Git als VCS wurde als grafische Oberfläche SourceTree verwendet</w:t>
       </w:r>
     </w:p>
     <w:p>
@@ -1342,185 +1034,112 @@
           <w:color w:val="FF0000"/>
         </w:rPr>
       </w:pPr>
-      <w:proofErr w:type="spellStart"/>
-      <w:r>
-        <w:rPr>
-          <w:color w:val="FF0000"/>
-        </w:rPr>
-        <w:t>Weitesgehend</w:t>
-      </w:r>
-      <w:proofErr w:type="spellEnd"/>
-      <w:r>
-        <w:rPr>
-          <w:color w:val="FF0000"/>
-        </w:rPr>
-        <w:t xml:space="preserve"> intuitive Nutzung</w:t>
-      </w:r>
-    </w:p>
-    <w:p>
-      <w:pPr>
-        <w:pStyle w:val="Listenabsatz"/>
-        <w:numPr>
-          <w:ilvl w:val="2"/>
-          <w:numId w:val="1"/>
-        </w:numPr>
-        <w:spacing w:line="254" w:lineRule="auto"/>
-        <w:rPr>
-          <w:color w:val="FF0000"/>
-        </w:rPr>
-      </w:pPr>
-      <w:r>
-        <w:rPr>
-          <w:color w:val="FF0000"/>
-        </w:rPr>
-        <w:t xml:space="preserve">Leider wird kein </w:t>
-      </w:r>
-      <w:proofErr w:type="spellStart"/>
-      <w:r>
-        <w:rPr>
-          <w:color w:val="FF0000"/>
-        </w:rPr>
-        <w:t>Merge</w:t>
-      </w:r>
-      <w:proofErr w:type="spellEnd"/>
-      <w:r>
-        <w:rPr>
-          <w:color w:val="FF0000"/>
-        </w:rPr>
-        <w:t xml:space="preserve"> Tool mit ausgeliefert (Allerdings kann mit ein wenig Aufwand ein externes </w:t>
-      </w:r>
-      <w:proofErr w:type="spellStart"/>
-      <w:r>
-        <w:rPr>
-          <w:color w:val="FF0000"/>
-        </w:rPr>
-        <w:t>Merge</w:t>
-      </w:r>
-      <w:proofErr w:type="spellEnd"/>
-      <w:r>
-        <w:rPr>
-          <w:color w:val="FF0000"/>
-        </w:rPr>
-        <w:t xml:space="preserve"> Tool angebunden werden)</w:t>
-      </w:r>
-    </w:p>
-    <w:p>
-      <w:pPr>
-        <w:pStyle w:val="Listenabsatz"/>
-        <w:numPr>
-          <w:ilvl w:val="1"/>
-          <w:numId w:val="1"/>
-        </w:numPr>
-        <w:spacing w:line="254" w:lineRule="auto"/>
-        <w:rPr>
-          <w:color w:val="FF0000"/>
-        </w:rPr>
-      </w:pPr>
-      <w:r>
-        <w:rPr>
-          <w:color w:val="FF0000"/>
-        </w:rPr>
-        <w:t xml:space="preserve">Da die </w:t>
-      </w:r>
-      <w:proofErr w:type="spellStart"/>
-      <w:r>
-        <w:rPr>
-          <w:color w:val="FF0000"/>
-        </w:rPr>
-        <w:t>App</w:t>
-      </w:r>
-      <w:proofErr w:type="spellEnd"/>
-      <w:r>
-        <w:rPr>
-          <w:color w:val="FF0000"/>
-        </w:rPr>
-        <w:t xml:space="preserve"> mit dem Nutzer über visuelles Feedback wie Meldungsfenster kommuniziert </w:t>
-      </w:r>
-      <w:r>
-        <w:rPr>
-          <w:color w:val="FF0000"/>
-        </w:rPr>
-        <w:t xml:space="preserve">war die Implementierung von </w:t>
-      </w:r>
-      <w:proofErr w:type="spellStart"/>
-      <w:r>
-        <w:rPr>
-          <w:color w:val="FF0000"/>
-        </w:rPr>
-        <w:t>Logging</w:t>
-      </w:r>
-      <w:proofErr w:type="spellEnd"/>
-      <w:r>
-        <w:rPr>
-          <w:color w:val="FF0000"/>
-        </w:rPr>
-        <w:t xml:space="preserve"> nicht sinnvoll</w:t>
-      </w:r>
-    </w:p>
-    <w:p>
-      <w:pPr>
-        <w:pStyle w:val="Listenabsatz"/>
-        <w:numPr>
-          <w:ilvl w:val="1"/>
-          <w:numId w:val="1"/>
-        </w:numPr>
-        <w:spacing w:line="254" w:lineRule="auto"/>
-        <w:rPr>
-          <w:color w:val="FF0000"/>
-        </w:rPr>
-      </w:pPr>
-      <w:r>
-        <w:rPr>
-          <w:color w:val="FF0000"/>
-        </w:rPr>
-        <w:t xml:space="preserve">Unit Tests wurden nur für die </w:t>
-      </w:r>
-      <w:proofErr w:type="spellStart"/>
-      <w:r>
-        <w:rPr>
-          <w:color w:val="FF0000"/>
-        </w:rPr>
-        <w:t>Ver</w:t>
-      </w:r>
-      <w:proofErr w:type="spellEnd"/>
-      <w:r>
-        <w:rPr>
-          <w:color w:val="FF0000"/>
-        </w:rPr>
-        <w:t>- und Entschlüsselung geschrieben, da hierfür keine Drittkomponenten verwendet wurden und so sichergestellt werden musste, dass der Algorithmus korrekt funktioniert</w:t>
-      </w:r>
-    </w:p>
-    <w:p>
-      <w:pPr>
-        <w:pStyle w:val="Listenabsatz"/>
-        <w:numPr>
-          <w:ilvl w:val="2"/>
-          <w:numId w:val="1"/>
-        </w:numPr>
-        <w:spacing w:line="254" w:lineRule="auto"/>
-        <w:rPr>
-          <w:color w:val="FF0000"/>
-        </w:rPr>
-      </w:pPr>
-      <w:r>
-        <w:rPr>
-          <w:color w:val="FF0000"/>
-        </w:rPr>
-        <w:t xml:space="preserve">Die anderen Funktionen der </w:t>
-      </w:r>
-      <w:proofErr w:type="spellStart"/>
-      <w:r>
-        <w:rPr>
-          <w:color w:val="FF0000"/>
-        </w:rPr>
-        <w:t>App</w:t>
-      </w:r>
-      <w:proofErr w:type="spellEnd"/>
-      <w:r>
-        <w:rPr>
-          <w:color w:val="FF0000"/>
-        </w:rPr>
-        <w:t xml:space="preserve"> wurden durch Tests nach der Umsetzung der einzelnen Funktionen getestet</w:t>
+      <w:r>
+        <w:rPr>
+          <w:color w:val="FF0000"/>
+        </w:rPr>
+        <w:t>Weitesgehend intuitive Nutzung</w:t>
+      </w:r>
+    </w:p>
+    <w:p>
+      <w:pPr>
+        <w:pStyle w:val="Listenabsatz"/>
+        <w:numPr>
+          <w:ilvl w:val="2"/>
+          <w:numId w:val="1"/>
+        </w:numPr>
+        <w:spacing w:line="254" w:lineRule="auto"/>
+        <w:rPr>
+          <w:color w:val="FF0000"/>
+        </w:rPr>
+      </w:pPr>
+      <w:r>
+        <w:rPr>
+          <w:color w:val="FF0000"/>
+        </w:rPr>
+        <w:t>Leider wird kein Merge Tool mit ausgeliefert (Allerdings kann mit ein wenig Aufwand ein externes Merge Tool angebunden werden)</w:t>
+      </w:r>
+    </w:p>
+    <w:p>
+      <w:pPr>
+        <w:pStyle w:val="Listenabsatz"/>
+        <w:numPr>
+          <w:ilvl w:val="2"/>
+          <w:numId w:val="1"/>
+        </w:numPr>
+        <w:spacing w:line="254" w:lineRule="auto"/>
+        <w:rPr>
+          <w:color w:val="FF0000"/>
+        </w:rPr>
+      </w:pPr>
+      <w:r>
+        <w:rPr>
+          <w:color w:val="FF0000"/>
+        </w:rPr>
+        <w:t>Die Nutzung von Git Flow zur automatisierten Verwaltung der Branches schlug fehl, da dies in Verbindung mit dem neuen VCS wahrscheinlich Verwirrung schaffte</w:t>
+      </w:r>
+    </w:p>
+    <w:p>
+      <w:pPr>
+        <w:pStyle w:val="Listenabsatz"/>
+        <w:numPr>
+          <w:ilvl w:val="1"/>
+          <w:numId w:val="1"/>
+        </w:numPr>
+        <w:spacing w:line="254" w:lineRule="auto"/>
+        <w:rPr>
+          <w:color w:val="FF0000"/>
+        </w:rPr>
+      </w:pPr>
+      <w:r>
+        <w:rPr>
+          <w:color w:val="FF0000"/>
+        </w:rPr>
+        <w:t xml:space="preserve">Da die App mit dem Nutzer über visuelles Feedback wie Meldungsfenster kommuniziert </w:t>
+      </w:r>
+      <w:r>
+        <w:rPr>
+          <w:color w:val="FF0000"/>
+        </w:rPr>
+        <w:t>war die Implementierung von Logging nicht sinnvoll</w:t>
+      </w:r>
+    </w:p>
+    <w:p>
+      <w:pPr>
+        <w:pStyle w:val="Listenabsatz"/>
+        <w:numPr>
+          <w:ilvl w:val="1"/>
+          <w:numId w:val="1"/>
+        </w:numPr>
+        <w:spacing w:line="254" w:lineRule="auto"/>
+        <w:rPr>
+          <w:color w:val="FF0000"/>
+        </w:rPr>
+      </w:pPr>
+      <w:r>
+        <w:rPr>
+          <w:color w:val="FF0000"/>
+        </w:rPr>
+        <w:t>Unit Tests wurden nur für die Ver- und Entschlüsselung geschrieben, da hierfür keine Drittkomponenten verwendet wurden und so sichergestellt werden musste, dass der Algorithmus korrekt funktioniert</w:t>
+      </w:r>
+    </w:p>
+    <w:p>
+      <w:pPr>
+        <w:pStyle w:val="Listenabsatz"/>
+        <w:numPr>
+          <w:ilvl w:val="2"/>
+          <w:numId w:val="1"/>
+        </w:numPr>
+        <w:spacing w:line="254" w:lineRule="auto"/>
+        <w:rPr>
+          <w:color w:val="FF0000"/>
+        </w:rPr>
+      </w:pPr>
+      <w:r>
+        <w:rPr>
+          <w:color w:val="FF0000"/>
+        </w:rPr>
+        <w:t>Die anderen Funktionen der App wurden durch Tests nach der Umsetzung der einzelnen Funktionen getestet</w:t>
       </w:r>
     </w:p>
     <w:sectPr>

</xml_diff>

<commit_message>
Doku: Überschriften als solche formatiert + Inhaltsverzeichnis erstellt (finde ich angenehmer zum Arbeiten)
</commit_message>
<xml_diff>
--- a/Dokumentation/Projektdokumentation.docx
+++ b/Dokumentation/Projektdokumentation.docx
@@ -2,1100 +2,2608 @@
 <file path=word/document.xml><?xml version="1.0" encoding="utf-8"?>
 <w:document xmlns:wpc="http://schemas.microsoft.com/office/word/2010/wordprocessingCanvas" xmlns:mc="http://schemas.openxmlformats.org/markup-compatibility/2006" xmlns:o="urn:schemas-microsoft-com:office:office" xmlns:r="http://schemas.openxmlformats.org/officeDocument/2006/relationships" xmlns:m="http://schemas.openxmlformats.org/officeDocument/2006/math" xmlns:v="urn:schemas-microsoft-com:vml" xmlns:wp14="http://schemas.microsoft.com/office/word/2010/wordprocessingDrawing" xmlns:wp="http://schemas.openxmlformats.org/drawingml/2006/wordprocessingDrawing" xmlns:w10="urn:schemas-microsoft-com:office:word" xmlns:w="http://schemas.openxmlformats.org/wordprocessingml/2006/main" xmlns:w14="http://schemas.microsoft.com/office/word/2010/wordml" xmlns:w15="http://schemas.microsoft.com/office/word/2012/wordml" xmlns:wpg="http://schemas.microsoft.com/office/word/2010/wordprocessingGroup" xmlns:wpi="http://schemas.microsoft.com/office/word/2010/wordprocessingInk" xmlns:wne="http://schemas.microsoft.com/office/word/2006/wordml" xmlns:wps="http://schemas.microsoft.com/office/word/2010/wordprocessingShape" mc:Ignorable="w14 w15 wp14">
   <w:body>
-    <w:p>
-      <w:pPr>
-        <w:pStyle w:val="berschrift1"/>
-      </w:pPr>
-      <w:r>
-        <w:t>Gliederung</w:t>
-      </w:r>
-    </w:p>
-    <w:p>
-      <w:pPr>
-        <w:pStyle w:val="Listenabsatz"/>
-        <w:numPr>
-          <w:ilvl w:val="0"/>
-          <w:numId w:val="4"/>
-        </w:numPr>
-        <w:spacing w:line="259" w:lineRule="auto"/>
-        <w:rPr>
-          <w:rFonts w:ascii="Calibri" w:hAnsi="Calibri" w:cs="Calibri"/>
-          <w:color w:val="000000"/>
-          <w:sz w:val="24"/>
-          <w:szCs w:val="24"/>
-        </w:rPr>
-      </w:pPr>
-      <w:r>
-        <w:rPr>
-          <w:rFonts w:ascii="Calibri" w:hAnsi="Calibri" w:cs="Calibri"/>
-          <w:color w:val="000000"/>
-          <w:sz w:val="24"/>
-          <w:szCs w:val="24"/>
-        </w:rPr>
-        <w:t>Einleitung</w:t>
-      </w:r>
-      <w:r>
-        <w:rPr>
-          <w:rFonts w:ascii="Calibri" w:hAnsi="Calibri" w:cs="Calibri"/>
-          <w:color w:val="000000"/>
-          <w:sz w:val="24"/>
-          <w:szCs w:val="24"/>
-        </w:rPr>
-        <w:t xml:space="preserve"> (</w:t>
-      </w:r>
-      <w:proofErr w:type="spellStart"/>
-      <w:r>
-        <w:rPr>
-          <w:rFonts w:ascii="Calibri" w:hAnsi="Calibri" w:cs="Calibri"/>
-          <w:color w:val="000000"/>
-          <w:sz w:val="24"/>
-          <w:szCs w:val="24"/>
-        </w:rPr>
-        <w:t>soch</w:t>
-      </w:r>
-      <w:proofErr w:type="spellEnd"/>
-      <w:r>
-        <w:rPr>
-          <w:rFonts w:ascii="Calibri" w:hAnsi="Calibri" w:cs="Calibri"/>
-          <w:color w:val="000000"/>
-          <w:sz w:val="24"/>
-          <w:szCs w:val="24"/>
-        </w:rPr>
-        <w:t>)</w:t>
-      </w:r>
-    </w:p>
-    <w:p>
-      <w:pPr>
-        <w:pStyle w:val="Listenabsatz"/>
-        <w:numPr>
-          <w:ilvl w:val="1"/>
-          <w:numId w:val="4"/>
-        </w:numPr>
-        <w:spacing w:line="259" w:lineRule="auto"/>
-        <w:ind w:left="709"/>
-        <w:rPr>
-          <w:rFonts w:ascii="Calibri" w:hAnsi="Calibri" w:cs="Calibri"/>
-          <w:color w:val="000000"/>
-          <w:sz w:val="24"/>
-          <w:szCs w:val="24"/>
-        </w:rPr>
-      </w:pPr>
-      <w:r>
-        <w:rPr>
-          <w:rFonts w:ascii="Calibri" w:hAnsi="Calibri" w:cs="Calibri"/>
-          <w:color w:val="000000"/>
-          <w:sz w:val="24"/>
-          <w:szCs w:val="24"/>
-        </w:rPr>
-        <w:t>Ausgangssituation</w:t>
-      </w:r>
-    </w:p>
-    <w:p>
-      <w:pPr>
-        <w:pStyle w:val="Listenabsatz"/>
-        <w:numPr>
-          <w:ilvl w:val="1"/>
-          <w:numId w:val="4"/>
-        </w:numPr>
-        <w:spacing w:line="259" w:lineRule="auto"/>
-        <w:rPr>
-          <w:rFonts w:ascii="Calibri" w:hAnsi="Calibri" w:cs="Calibri"/>
-          <w:color w:val="000000"/>
-          <w:sz w:val="24"/>
-          <w:szCs w:val="24"/>
-        </w:rPr>
-      </w:pPr>
-      <w:r>
-        <w:rPr>
-          <w:rFonts w:ascii="Calibri" w:hAnsi="Calibri" w:cs="Calibri"/>
-          <w:color w:val="000000"/>
-          <w:sz w:val="24"/>
-          <w:szCs w:val="24"/>
-        </w:rPr>
-        <w:t>Projektziel</w:t>
-      </w:r>
-      <w:r>
-        <w:rPr>
-          <w:rFonts w:ascii="Calibri" w:hAnsi="Calibri" w:cs="Calibri"/>
-          <w:color w:val="000000"/>
-          <w:sz w:val="24"/>
-          <w:szCs w:val="24"/>
-        </w:rPr>
-        <w:t xml:space="preserve"> </w:t>
-      </w:r>
-    </w:p>
-    <w:p>
-      <w:pPr>
-        <w:pStyle w:val="Listenabsatz"/>
-        <w:numPr>
-          <w:ilvl w:val="1"/>
-          <w:numId w:val="4"/>
-        </w:numPr>
-        <w:spacing w:line="259" w:lineRule="auto"/>
-        <w:rPr>
-          <w:rFonts w:ascii="Calibri" w:hAnsi="Calibri" w:cs="Calibri"/>
-          <w:color w:val="000000"/>
-          <w:sz w:val="24"/>
-          <w:szCs w:val="24"/>
-        </w:rPr>
-      </w:pPr>
-      <w:r>
-        <w:rPr>
-          <w:rFonts w:ascii="Calibri" w:hAnsi="Calibri" w:cs="Calibri"/>
-          <w:color w:val="000000"/>
-          <w:sz w:val="24"/>
-          <w:szCs w:val="24"/>
-        </w:rPr>
-        <w:t>Projektabgrenzung</w:t>
-      </w:r>
-    </w:p>
-    <w:p>
-      <w:pPr>
-        <w:pStyle w:val="Listenabsatz"/>
-        <w:numPr>
-          <w:ilvl w:val="0"/>
-          <w:numId w:val="4"/>
-        </w:numPr>
-        <w:spacing w:line="259" w:lineRule="auto"/>
-        <w:rPr>
-          <w:rFonts w:ascii="Calibri" w:hAnsi="Calibri" w:cs="Calibri"/>
-          <w:color w:val="000000"/>
-          <w:sz w:val="24"/>
-          <w:szCs w:val="24"/>
-        </w:rPr>
-      </w:pPr>
-      <w:r>
-        <w:rPr>
-          <w:rFonts w:ascii="Calibri" w:hAnsi="Calibri" w:cs="Calibri"/>
-          <w:color w:val="000000"/>
-          <w:sz w:val="24"/>
-          <w:szCs w:val="24"/>
-        </w:rPr>
-        <w:t>Planung</w:t>
-      </w:r>
-      <w:r>
-        <w:rPr>
-          <w:rFonts w:ascii="Calibri" w:hAnsi="Calibri" w:cs="Calibri"/>
-          <w:color w:val="000000"/>
-          <w:sz w:val="24"/>
-          <w:szCs w:val="24"/>
-        </w:rPr>
-        <w:t xml:space="preserve"> </w:t>
-      </w:r>
-      <w:r>
-        <w:rPr>
-          <w:rFonts w:ascii="Calibri" w:hAnsi="Calibri" w:cs="Calibri"/>
-          <w:color w:val="000000"/>
-          <w:sz w:val="24"/>
-          <w:szCs w:val="24"/>
-        </w:rPr>
-        <w:t>(</w:t>
-      </w:r>
-      <w:proofErr w:type="spellStart"/>
-      <w:r>
-        <w:rPr>
-          <w:rFonts w:ascii="Calibri" w:hAnsi="Calibri" w:cs="Calibri"/>
-          <w:color w:val="000000"/>
-          <w:sz w:val="24"/>
-          <w:szCs w:val="24"/>
-        </w:rPr>
-        <w:t>soch</w:t>
-      </w:r>
-      <w:proofErr w:type="spellEnd"/>
-      <w:r>
-        <w:rPr>
-          <w:rFonts w:ascii="Calibri" w:hAnsi="Calibri" w:cs="Calibri"/>
-          <w:color w:val="000000"/>
-          <w:sz w:val="24"/>
-          <w:szCs w:val="24"/>
-        </w:rPr>
-        <w:t>)</w:t>
-      </w:r>
-    </w:p>
-    <w:p>
-      <w:pPr>
-        <w:pStyle w:val="Listenabsatz"/>
-        <w:numPr>
-          <w:ilvl w:val="1"/>
-          <w:numId w:val="4"/>
-        </w:numPr>
-        <w:spacing w:line="259" w:lineRule="auto"/>
-        <w:rPr>
-          <w:rFonts w:ascii="Calibri" w:hAnsi="Calibri" w:cs="Calibri"/>
-          <w:color w:val="000000"/>
-          <w:sz w:val="24"/>
-          <w:szCs w:val="24"/>
-        </w:rPr>
-      </w:pPr>
-      <w:r>
-        <w:rPr>
-          <w:rFonts w:ascii="Calibri" w:hAnsi="Calibri" w:cs="Calibri"/>
-          <w:color w:val="000000"/>
-          <w:sz w:val="24"/>
-          <w:szCs w:val="24"/>
-        </w:rPr>
-        <w:t xml:space="preserve">Geplante </w:t>
-      </w:r>
-      <w:r>
-        <w:rPr>
-          <w:rFonts w:ascii="Calibri" w:hAnsi="Calibri" w:cs="Calibri"/>
-          <w:color w:val="000000"/>
-          <w:sz w:val="24"/>
-          <w:szCs w:val="24"/>
-        </w:rPr>
-        <w:t>Programmentwicklung</w:t>
-      </w:r>
-    </w:p>
-    <w:p>
-      <w:pPr>
-        <w:pStyle w:val="Listenabsatz"/>
-        <w:numPr>
-          <w:ilvl w:val="1"/>
-          <w:numId w:val="4"/>
-        </w:numPr>
-        <w:spacing w:line="259" w:lineRule="auto"/>
-        <w:rPr>
-          <w:rFonts w:ascii="Calibri" w:hAnsi="Calibri" w:cs="Calibri"/>
-          <w:color w:val="000000"/>
-          <w:sz w:val="24"/>
-          <w:szCs w:val="24"/>
-        </w:rPr>
-      </w:pPr>
-      <w:r>
-        <w:rPr>
-          <w:rFonts w:ascii="Calibri" w:hAnsi="Calibri" w:cs="Calibri"/>
-          <w:color w:val="000000"/>
-          <w:sz w:val="24"/>
-          <w:szCs w:val="24"/>
-        </w:rPr>
-        <w:t>Geplanter Werkzeugeinsatz</w:t>
-      </w:r>
-    </w:p>
-    <w:p>
-      <w:pPr>
-        <w:pStyle w:val="Listenabsatz"/>
-        <w:numPr>
-          <w:ilvl w:val="0"/>
-          <w:numId w:val="4"/>
-        </w:numPr>
-        <w:spacing w:line="259" w:lineRule="auto"/>
-        <w:rPr>
-          <w:rFonts w:ascii="Calibri" w:hAnsi="Calibri" w:cs="Calibri"/>
-          <w:color w:val="000000"/>
-          <w:sz w:val="24"/>
-          <w:szCs w:val="24"/>
-        </w:rPr>
-      </w:pPr>
-      <w:r>
-        <w:rPr>
-          <w:rFonts w:ascii="Calibri" w:hAnsi="Calibri" w:cs="Calibri"/>
-          <w:color w:val="000000"/>
-          <w:sz w:val="24"/>
-          <w:szCs w:val="24"/>
-        </w:rPr>
-        <w:t>Realisierung</w:t>
-      </w:r>
-    </w:p>
-    <w:p>
-      <w:pPr>
-        <w:pStyle w:val="Listenabsatz"/>
-        <w:numPr>
-          <w:ilvl w:val="1"/>
-          <w:numId w:val="4"/>
-        </w:numPr>
-        <w:spacing w:line="259" w:lineRule="auto"/>
-        <w:rPr>
-          <w:rFonts w:ascii="Calibri" w:hAnsi="Calibri" w:cs="Calibri"/>
-          <w:color w:val="000000"/>
-          <w:sz w:val="24"/>
-          <w:szCs w:val="24"/>
-        </w:rPr>
-      </w:pPr>
-      <w:r>
-        <w:rPr>
-          <w:rFonts w:ascii="Calibri" w:hAnsi="Calibri" w:cs="Calibri"/>
-          <w:color w:val="000000"/>
-          <w:sz w:val="24"/>
-          <w:szCs w:val="24"/>
-        </w:rPr>
-        <w:t xml:space="preserve">Werkzeuge </w:t>
-      </w:r>
-    </w:p>
-    <w:p>
-      <w:pPr>
-        <w:pStyle w:val="Listenabsatz"/>
-        <w:numPr>
-          <w:ilvl w:val="2"/>
-          <w:numId w:val="4"/>
-        </w:numPr>
-        <w:spacing w:line="259" w:lineRule="auto"/>
-        <w:rPr>
-          <w:rFonts w:ascii="Calibri" w:hAnsi="Calibri" w:cs="Calibri"/>
-          <w:color w:val="000000"/>
-          <w:sz w:val="24"/>
-          <w:szCs w:val="24"/>
-        </w:rPr>
-      </w:pPr>
-      <w:proofErr w:type="spellStart"/>
-      <w:r>
-        <w:rPr>
-          <w:rFonts w:ascii="Calibri" w:hAnsi="Calibri" w:cs="Calibri"/>
-          <w:color w:val="000000"/>
-          <w:sz w:val="24"/>
-          <w:szCs w:val="24"/>
-        </w:rPr>
-        <w:t>GitHub</w:t>
-      </w:r>
-      <w:proofErr w:type="spellEnd"/>
-      <w:r>
-        <w:rPr>
-          <w:rFonts w:ascii="Calibri" w:hAnsi="Calibri" w:cs="Calibri"/>
-          <w:color w:val="000000"/>
-          <w:sz w:val="24"/>
-          <w:szCs w:val="24"/>
-        </w:rPr>
-        <w:t xml:space="preserve"> </w:t>
-      </w:r>
-      <w:r>
-        <w:rPr>
-          <w:rFonts w:ascii="Calibri" w:hAnsi="Calibri" w:cs="Calibri"/>
-          <w:color w:val="000000"/>
-          <w:sz w:val="24"/>
-          <w:szCs w:val="24"/>
-        </w:rPr>
-        <w:t>(</w:t>
-      </w:r>
-      <w:proofErr w:type="spellStart"/>
-      <w:r>
-        <w:rPr>
-          <w:rFonts w:ascii="Calibri" w:hAnsi="Calibri" w:cs="Calibri"/>
-          <w:color w:val="000000"/>
-          <w:sz w:val="24"/>
-          <w:szCs w:val="24"/>
-        </w:rPr>
-        <w:t>soch</w:t>
-      </w:r>
-      <w:proofErr w:type="spellEnd"/>
-      <w:r>
-        <w:rPr>
-          <w:rFonts w:ascii="Calibri" w:hAnsi="Calibri" w:cs="Calibri"/>
-          <w:color w:val="000000"/>
-          <w:sz w:val="24"/>
-          <w:szCs w:val="24"/>
-        </w:rPr>
-        <w:t>)</w:t>
-      </w:r>
-    </w:p>
-    <w:p>
-      <w:pPr>
-        <w:pStyle w:val="Listenabsatz"/>
-        <w:numPr>
-          <w:ilvl w:val="2"/>
-          <w:numId w:val="4"/>
-        </w:numPr>
-        <w:spacing w:line="259" w:lineRule="auto"/>
-        <w:rPr>
-          <w:rFonts w:ascii="Calibri" w:hAnsi="Calibri" w:cs="Calibri"/>
-          <w:color w:val="000000"/>
-          <w:sz w:val="24"/>
-          <w:szCs w:val="24"/>
-        </w:rPr>
-      </w:pPr>
-      <w:proofErr w:type="spellStart"/>
-      <w:r>
-        <w:rPr>
-          <w:rFonts w:ascii="Calibri" w:hAnsi="Calibri" w:cs="Calibri"/>
-          <w:color w:val="000000"/>
-          <w:sz w:val="24"/>
-          <w:szCs w:val="24"/>
-        </w:rPr>
-        <w:t>SourceTree</w:t>
-      </w:r>
-      <w:proofErr w:type="spellEnd"/>
-      <w:r>
-        <w:rPr>
-          <w:rFonts w:ascii="Calibri" w:hAnsi="Calibri" w:cs="Calibri"/>
-          <w:color w:val="000000"/>
-          <w:sz w:val="24"/>
-          <w:szCs w:val="24"/>
-        </w:rPr>
-        <w:t xml:space="preserve"> (</w:t>
-      </w:r>
-      <w:proofErr w:type="spellStart"/>
-      <w:r>
-        <w:rPr>
-          <w:rFonts w:ascii="Calibri" w:hAnsi="Calibri" w:cs="Calibri"/>
-          <w:color w:val="000000"/>
-          <w:sz w:val="24"/>
-          <w:szCs w:val="24"/>
-        </w:rPr>
-        <w:t>soch</w:t>
-      </w:r>
-      <w:proofErr w:type="spellEnd"/>
-      <w:r>
-        <w:rPr>
-          <w:rFonts w:ascii="Calibri" w:hAnsi="Calibri" w:cs="Calibri"/>
-          <w:color w:val="000000"/>
-          <w:sz w:val="24"/>
-          <w:szCs w:val="24"/>
-        </w:rPr>
-        <w:t>)</w:t>
-      </w:r>
-    </w:p>
-    <w:p>
-      <w:pPr>
-        <w:pStyle w:val="Listenabsatz"/>
-        <w:numPr>
-          <w:ilvl w:val="2"/>
-          <w:numId w:val="4"/>
-        </w:numPr>
-        <w:spacing w:line="259" w:lineRule="auto"/>
-        <w:rPr>
-          <w:rFonts w:ascii="Calibri" w:hAnsi="Calibri" w:cs="Calibri"/>
-          <w:color w:val="000000"/>
-          <w:sz w:val="24"/>
-          <w:szCs w:val="24"/>
-        </w:rPr>
-      </w:pPr>
-      <w:r>
-        <w:rPr>
-          <w:rFonts w:ascii="Calibri" w:hAnsi="Calibri" w:cs="Calibri"/>
-          <w:color w:val="000000"/>
-          <w:sz w:val="24"/>
-          <w:szCs w:val="24"/>
-        </w:rPr>
-        <w:t>Android Studio</w:t>
-      </w:r>
-      <w:r>
-        <w:rPr>
-          <w:rFonts w:ascii="Calibri" w:hAnsi="Calibri" w:cs="Calibri"/>
-          <w:color w:val="000000"/>
-          <w:sz w:val="24"/>
-          <w:szCs w:val="24"/>
-        </w:rPr>
-        <w:t xml:space="preserve"> (</w:t>
-      </w:r>
-      <w:proofErr w:type="spellStart"/>
-      <w:r>
-        <w:rPr>
-          <w:rFonts w:ascii="Calibri" w:hAnsi="Calibri" w:cs="Calibri"/>
-          <w:color w:val="000000"/>
-          <w:sz w:val="24"/>
-          <w:szCs w:val="24"/>
-        </w:rPr>
-        <w:t>lhu</w:t>
-      </w:r>
-      <w:proofErr w:type="spellEnd"/>
-      <w:r>
-        <w:rPr>
-          <w:rFonts w:ascii="Calibri" w:hAnsi="Calibri" w:cs="Calibri"/>
-          <w:color w:val="000000"/>
-          <w:sz w:val="24"/>
-          <w:szCs w:val="24"/>
-        </w:rPr>
-        <w:t>)</w:t>
-      </w:r>
-    </w:p>
-    <w:p>
-      <w:pPr>
-        <w:pStyle w:val="Listenabsatz"/>
-        <w:numPr>
-          <w:ilvl w:val="2"/>
-          <w:numId w:val="4"/>
-        </w:numPr>
-        <w:spacing w:line="259" w:lineRule="auto"/>
-        <w:rPr>
-          <w:rFonts w:ascii="Calibri" w:hAnsi="Calibri" w:cs="Calibri"/>
-          <w:color w:val="000000"/>
-          <w:sz w:val="24"/>
-          <w:szCs w:val="24"/>
-        </w:rPr>
-      </w:pPr>
-      <w:proofErr w:type="spellStart"/>
-      <w:r>
-        <w:rPr>
-          <w:rFonts w:ascii="Calibri" w:hAnsi="Calibri" w:cs="Calibri"/>
-          <w:color w:val="000000"/>
-          <w:sz w:val="24"/>
-          <w:szCs w:val="24"/>
-        </w:rPr>
-        <w:t>Gradle</w:t>
-      </w:r>
-      <w:proofErr w:type="spellEnd"/>
-      <w:r>
-        <w:rPr>
-          <w:rFonts w:ascii="Calibri" w:hAnsi="Calibri" w:cs="Calibri"/>
-          <w:color w:val="000000"/>
-          <w:sz w:val="24"/>
-          <w:szCs w:val="24"/>
-        </w:rPr>
-        <w:t xml:space="preserve"> (</w:t>
-      </w:r>
-      <w:proofErr w:type="spellStart"/>
-      <w:r>
-        <w:rPr>
-          <w:rFonts w:ascii="Calibri" w:hAnsi="Calibri" w:cs="Calibri"/>
-          <w:color w:val="000000"/>
-          <w:sz w:val="24"/>
-          <w:szCs w:val="24"/>
-        </w:rPr>
-        <w:t>lhu</w:t>
-      </w:r>
-      <w:proofErr w:type="spellEnd"/>
-      <w:r>
-        <w:rPr>
-          <w:rFonts w:ascii="Calibri" w:hAnsi="Calibri" w:cs="Calibri"/>
-          <w:color w:val="000000"/>
-          <w:sz w:val="24"/>
-          <w:szCs w:val="24"/>
-        </w:rPr>
-        <w:t>)</w:t>
-      </w:r>
-    </w:p>
-    <w:p>
-      <w:pPr>
-        <w:pStyle w:val="Listenabsatz"/>
-        <w:numPr>
-          <w:ilvl w:val="2"/>
-          <w:numId w:val="4"/>
-        </w:numPr>
-        <w:spacing w:line="259" w:lineRule="auto"/>
-        <w:rPr>
-          <w:rFonts w:ascii="Calibri" w:hAnsi="Calibri" w:cs="Calibri"/>
-          <w:color w:val="000000"/>
-          <w:sz w:val="24"/>
-          <w:szCs w:val="24"/>
-        </w:rPr>
-      </w:pPr>
-      <w:r>
-        <w:rPr>
-          <w:rFonts w:ascii="Calibri" w:hAnsi="Calibri" w:cs="Calibri"/>
-          <w:color w:val="000000"/>
-          <w:sz w:val="24"/>
-          <w:szCs w:val="24"/>
-        </w:rPr>
-        <w:t xml:space="preserve">Unit </w:t>
-      </w:r>
-      <w:proofErr w:type="spellStart"/>
-      <w:r>
-        <w:rPr>
-          <w:rFonts w:ascii="Calibri" w:hAnsi="Calibri" w:cs="Calibri"/>
-          <w:color w:val="000000"/>
-          <w:sz w:val="24"/>
-          <w:szCs w:val="24"/>
-        </w:rPr>
-        <w:t>Testing</w:t>
-      </w:r>
-      <w:proofErr w:type="spellEnd"/>
-      <w:r>
-        <w:rPr>
-          <w:rFonts w:ascii="Calibri" w:hAnsi="Calibri" w:cs="Calibri"/>
-          <w:color w:val="000000"/>
-          <w:sz w:val="24"/>
-          <w:szCs w:val="24"/>
-        </w:rPr>
-        <w:t xml:space="preserve"> (</w:t>
-      </w:r>
-      <w:proofErr w:type="spellStart"/>
-      <w:r>
-        <w:rPr>
-          <w:rFonts w:ascii="Calibri" w:hAnsi="Calibri" w:cs="Calibri"/>
-          <w:color w:val="000000"/>
-          <w:sz w:val="24"/>
-          <w:szCs w:val="24"/>
-        </w:rPr>
-        <w:t>lhu</w:t>
-      </w:r>
-      <w:proofErr w:type="spellEnd"/>
-      <w:r>
-        <w:rPr>
-          <w:rFonts w:ascii="Calibri" w:hAnsi="Calibri" w:cs="Calibri"/>
-          <w:color w:val="000000"/>
-          <w:sz w:val="24"/>
-          <w:szCs w:val="24"/>
-        </w:rPr>
-        <w:t>)</w:t>
-      </w:r>
-    </w:p>
-    <w:p>
-      <w:pPr>
-        <w:pStyle w:val="Listenabsatz"/>
-        <w:numPr>
-          <w:ilvl w:val="1"/>
-          <w:numId w:val="4"/>
-        </w:numPr>
-        <w:spacing w:line="259" w:lineRule="auto"/>
-        <w:rPr>
-          <w:rFonts w:ascii="Calibri" w:hAnsi="Calibri" w:cs="Calibri"/>
-          <w:color w:val="000000"/>
-          <w:sz w:val="24"/>
-          <w:szCs w:val="24"/>
-        </w:rPr>
-      </w:pPr>
-      <w:r>
-        <w:rPr>
-          <w:rFonts w:ascii="Calibri" w:hAnsi="Calibri" w:cs="Calibri"/>
-          <w:color w:val="000000"/>
-          <w:sz w:val="24"/>
-          <w:szCs w:val="24"/>
-        </w:rPr>
-        <w:t>Projektverlauf</w:t>
-      </w:r>
-      <w:r>
-        <w:rPr>
-          <w:rFonts w:ascii="Calibri" w:hAnsi="Calibri" w:cs="Calibri"/>
-          <w:color w:val="000000"/>
-          <w:sz w:val="24"/>
-          <w:szCs w:val="24"/>
-        </w:rPr>
-        <w:t xml:space="preserve"> (</w:t>
-      </w:r>
-      <w:proofErr w:type="spellStart"/>
-      <w:r>
-        <w:rPr>
-          <w:rFonts w:ascii="Calibri" w:hAnsi="Calibri" w:cs="Calibri"/>
-          <w:color w:val="000000"/>
-          <w:sz w:val="24"/>
-          <w:szCs w:val="24"/>
-        </w:rPr>
-        <w:t>nfe</w:t>
-      </w:r>
-      <w:proofErr w:type="spellEnd"/>
-      <w:r>
-        <w:rPr>
-          <w:rFonts w:ascii="Calibri" w:hAnsi="Calibri" w:cs="Calibri"/>
-          <w:color w:val="000000"/>
-          <w:sz w:val="24"/>
-          <w:szCs w:val="24"/>
-        </w:rPr>
-        <w:t>)</w:t>
-      </w:r>
-    </w:p>
-    <w:p>
-      <w:pPr>
-        <w:pStyle w:val="Listenabsatz"/>
-        <w:numPr>
-          <w:ilvl w:val="0"/>
-          <w:numId w:val="4"/>
-        </w:numPr>
-        <w:spacing w:line="259" w:lineRule="auto"/>
-        <w:rPr>
-          <w:rFonts w:ascii="Calibri" w:hAnsi="Calibri" w:cs="Calibri"/>
-          <w:color w:val="000000"/>
-          <w:sz w:val="24"/>
-          <w:szCs w:val="24"/>
-        </w:rPr>
-      </w:pPr>
-      <w:r>
-        <w:rPr>
-          <w:rFonts w:ascii="Calibri" w:hAnsi="Calibri" w:cs="Calibri"/>
-          <w:color w:val="000000"/>
-          <w:sz w:val="24"/>
-          <w:szCs w:val="24"/>
-        </w:rPr>
-        <w:t>Bewertung</w:t>
-      </w:r>
-    </w:p>
-    <w:p>
-      <w:pPr>
-        <w:pStyle w:val="Listenabsatz"/>
-        <w:numPr>
-          <w:ilvl w:val="1"/>
-          <w:numId w:val="4"/>
-        </w:numPr>
-        <w:spacing w:line="259" w:lineRule="auto"/>
-        <w:rPr>
-          <w:rFonts w:ascii="Calibri" w:hAnsi="Calibri" w:cs="Calibri"/>
-          <w:color w:val="000000"/>
-          <w:sz w:val="24"/>
-          <w:szCs w:val="24"/>
-        </w:rPr>
-      </w:pPr>
-      <w:r>
-        <w:rPr>
-          <w:rFonts w:ascii="Calibri" w:hAnsi="Calibri" w:cs="Calibri"/>
-          <w:color w:val="000000"/>
-          <w:sz w:val="24"/>
-          <w:szCs w:val="24"/>
-        </w:rPr>
-        <w:t xml:space="preserve">Bewertung der Werkzeuge </w:t>
-      </w:r>
-      <w:r>
-        <w:rPr>
-          <w:rFonts w:ascii="Calibri" w:hAnsi="Calibri" w:cs="Calibri"/>
-          <w:color w:val="000000"/>
-          <w:sz w:val="24"/>
-          <w:szCs w:val="24"/>
-        </w:rPr>
-        <w:t>(</w:t>
-      </w:r>
-      <w:proofErr w:type="spellStart"/>
-      <w:r>
-        <w:rPr>
-          <w:rFonts w:ascii="Calibri" w:hAnsi="Calibri" w:cs="Calibri"/>
-          <w:color w:val="000000"/>
-          <w:sz w:val="24"/>
-          <w:szCs w:val="24"/>
-        </w:rPr>
-        <w:t>lhu</w:t>
-      </w:r>
-      <w:proofErr w:type="spellEnd"/>
-      <w:r>
-        <w:rPr>
-          <w:rFonts w:ascii="Calibri" w:hAnsi="Calibri" w:cs="Calibri"/>
-          <w:color w:val="000000"/>
-          <w:sz w:val="24"/>
-          <w:szCs w:val="24"/>
-        </w:rPr>
-        <w:t>)</w:t>
-      </w:r>
-    </w:p>
-    <w:p>
-      <w:pPr>
-        <w:pStyle w:val="Listenabsatz"/>
-        <w:numPr>
-          <w:ilvl w:val="2"/>
-          <w:numId w:val="4"/>
-        </w:numPr>
-        <w:spacing w:line="259" w:lineRule="auto"/>
-        <w:rPr>
-          <w:rFonts w:ascii="Calibri" w:hAnsi="Calibri" w:cs="Calibri"/>
-          <w:color w:val="000000"/>
-          <w:sz w:val="24"/>
-          <w:szCs w:val="24"/>
-        </w:rPr>
-      </w:pPr>
-      <w:proofErr w:type="spellStart"/>
-      <w:r>
-        <w:rPr>
-          <w:rFonts w:ascii="Calibri" w:hAnsi="Calibri" w:cs="Calibri"/>
-          <w:color w:val="000000"/>
-          <w:sz w:val="24"/>
-          <w:szCs w:val="24"/>
-        </w:rPr>
-        <w:t>GitHub</w:t>
-      </w:r>
-      <w:proofErr w:type="spellEnd"/>
-    </w:p>
-    <w:p>
-      <w:pPr>
-        <w:pStyle w:val="Listenabsatz"/>
-        <w:numPr>
-          <w:ilvl w:val="2"/>
-          <w:numId w:val="4"/>
-        </w:numPr>
-        <w:spacing w:line="259" w:lineRule="auto"/>
-        <w:rPr>
-          <w:rFonts w:ascii="Calibri" w:hAnsi="Calibri" w:cs="Calibri"/>
-          <w:color w:val="000000"/>
-          <w:sz w:val="24"/>
-          <w:szCs w:val="24"/>
-        </w:rPr>
-      </w:pPr>
-      <w:proofErr w:type="spellStart"/>
-      <w:r>
-        <w:rPr>
-          <w:rFonts w:ascii="Calibri" w:hAnsi="Calibri" w:cs="Calibri"/>
-          <w:color w:val="000000"/>
-          <w:sz w:val="24"/>
-          <w:szCs w:val="24"/>
-        </w:rPr>
-        <w:t>SourceTree</w:t>
-      </w:r>
-      <w:proofErr w:type="spellEnd"/>
-      <w:r>
-        <w:rPr>
-          <w:rFonts w:ascii="Calibri" w:hAnsi="Calibri" w:cs="Calibri"/>
-          <w:color w:val="000000"/>
-          <w:sz w:val="24"/>
-          <w:szCs w:val="24"/>
-        </w:rPr>
-        <w:t xml:space="preserve"> </w:t>
-      </w:r>
-    </w:p>
-    <w:p>
-      <w:pPr>
-        <w:pStyle w:val="Listenabsatz"/>
-        <w:numPr>
-          <w:ilvl w:val="2"/>
-          <w:numId w:val="4"/>
-        </w:numPr>
-        <w:spacing w:line="259" w:lineRule="auto"/>
-        <w:rPr>
-          <w:rFonts w:ascii="Calibri" w:hAnsi="Calibri" w:cs="Calibri"/>
-          <w:color w:val="000000"/>
-          <w:sz w:val="24"/>
-          <w:szCs w:val="24"/>
-        </w:rPr>
-      </w:pPr>
-      <w:r>
-        <w:rPr>
-          <w:rFonts w:ascii="Calibri" w:hAnsi="Calibri" w:cs="Calibri"/>
-          <w:color w:val="000000"/>
-          <w:sz w:val="24"/>
-          <w:szCs w:val="24"/>
-        </w:rPr>
-        <w:t xml:space="preserve">Android Studio </w:t>
-      </w:r>
-    </w:p>
-    <w:p>
-      <w:pPr>
-        <w:pStyle w:val="Listenabsatz"/>
-        <w:numPr>
-          <w:ilvl w:val="2"/>
-          <w:numId w:val="4"/>
-        </w:numPr>
-        <w:spacing w:line="259" w:lineRule="auto"/>
-        <w:rPr>
-          <w:rFonts w:ascii="Calibri" w:hAnsi="Calibri" w:cs="Calibri"/>
-          <w:color w:val="000000"/>
-          <w:sz w:val="24"/>
-          <w:szCs w:val="24"/>
-        </w:rPr>
-      </w:pPr>
-      <w:proofErr w:type="spellStart"/>
-      <w:r>
-        <w:rPr>
-          <w:rFonts w:ascii="Calibri" w:hAnsi="Calibri" w:cs="Calibri"/>
-          <w:color w:val="000000"/>
-          <w:sz w:val="24"/>
-          <w:szCs w:val="24"/>
-        </w:rPr>
-        <w:t>Gradle</w:t>
-      </w:r>
-      <w:proofErr w:type="spellEnd"/>
-      <w:r>
-        <w:rPr>
-          <w:rFonts w:ascii="Calibri" w:hAnsi="Calibri" w:cs="Calibri"/>
-          <w:color w:val="000000"/>
-          <w:sz w:val="24"/>
-          <w:szCs w:val="24"/>
-        </w:rPr>
-        <w:t xml:space="preserve"> </w:t>
-      </w:r>
-    </w:p>
-    <w:p>
-      <w:pPr>
-        <w:pStyle w:val="Listenabsatz"/>
-        <w:numPr>
-          <w:ilvl w:val="2"/>
-          <w:numId w:val="4"/>
-        </w:numPr>
-        <w:spacing w:line="259" w:lineRule="auto"/>
-        <w:rPr>
-          <w:rFonts w:ascii="Calibri" w:hAnsi="Calibri" w:cs="Calibri"/>
-          <w:color w:val="000000"/>
-          <w:sz w:val="24"/>
-          <w:szCs w:val="24"/>
-        </w:rPr>
-      </w:pPr>
-      <w:r>
-        <w:rPr>
-          <w:rFonts w:ascii="Calibri" w:hAnsi="Calibri" w:cs="Calibri"/>
-          <w:color w:val="000000"/>
-          <w:sz w:val="24"/>
-          <w:szCs w:val="24"/>
-        </w:rPr>
-        <w:t xml:space="preserve">Unit </w:t>
-      </w:r>
-      <w:proofErr w:type="spellStart"/>
-      <w:r>
-        <w:rPr>
-          <w:rFonts w:ascii="Calibri" w:hAnsi="Calibri" w:cs="Calibri"/>
-          <w:color w:val="000000"/>
-          <w:sz w:val="24"/>
-          <w:szCs w:val="24"/>
-        </w:rPr>
-        <w:t>Testing</w:t>
-      </w:r>
-      <w:proofErr w:type="spellEnd"/>
-    </w:p>
-    <w:p>
-      <w:pPr>
-        <w:pStyle w:val="Listenabsatz"/>
-        <w:numPr>
-          <w:ilvl w:val="1"/>
-          <w:numId w:val="4"/>
-        </w:numPr>
-        <w:spacing w:line="259" w:lineRule="auto"/>
-        <w:rPr>
-          <w:rFonts w:ascii="Calibri" w:hAnsi="Calibri" w:cs="Calibri"/>
-          <w:color w:val="000000"/>
-          <w:sz w:val="24"/>
-          <w:szCs w:val="24"/>
-        </w:rPr>
-      </w:pPr>
-      <w:r>
-        <w:rPr>
-          <w:rFonts w:ascii="Calibri" w:hAnsi="Calibri" w:cs="Calibri"/>
-          <w:color w:val="000000"/>
-          <w:sz w:val="24"/>
-          <w:szCs w:val="24"/>
-        </w:rPr>
-        <w:t xml:space="preserve">Bewertung des Projektverlaufs </w:t>
-      </w:r>
-      <w:r>
-        <w:rPr>
-          <w:rFonts w:ascii="Calibri" w:hAnsi="Calibri" w:cs="Calibri"/>
-          <w:color w:val="000000"/>
-          <w:sz w:val="24"/>
-          <w:szCs w:val="24"/>
-        </w:rPr>
-        <w:t>(</w:t>
-      </w:r>
-      <w:proofErr w:type="spellStart"/>
-      <w:r>
-        <w:rPr>
-          <w:rFonts w:ascii="Calibri" w:hAnsi="Calibri" w:cs="Calibri"/>
-          <w:color w:val="000000"/>
-          <w:sz w:val="24"/>
-          <w:szCs w:val="24"/>
-        </w:rPr>
-        <w:t>mkerk</w:t>
-      </w:r>
-      <w:proofErr w:type="spellEnd"/>
-      <w:r>
-        <w:rPr>
-          <w:rFonts w:ascii="Calibri" w:hAnsi="Calibri" w:cs="Calibri"/>
-          <w:color w:val="000000"/>
-          <w:sz w:val="24"/>
-          <w:szCs w:val="24"/>
-        </w:rPr>
-        <w:t>)</w:t>
-      </w:r>
-    </w:p>
-    <w:p>
-      <w:pPr>
-        <w:pStyle w:val="Listenabsatz"/>
-        <w:numPr>
-          <w:ilvl w:val="1"/>
-          <w:numId w:val="4"/>
-        </w:numPr>
-        <w:spacing w:line="259" w:lineRule="auto"/>
-        <w:rPr>
-          <w:rFonts w:ascii="Calibri" w:hAnsi="Calibri" w:cs="Calibri"/>
-          <w:color w:val="000000"/>
-          <w:sz w:val="24"/>
-          <w:szCs w:val="24"/>
-        </w:rPr>
-      </w:pPr>
-      <w:r>
-        <w:rPr>
-          <w:rFonts w:ascii="Calibri" w:hAnsi="Calibri" w:cs="Calibri"/>
-          <w:color w:val="000000"/>
-          <w:sz w:val="24"/>
-          <w:szCs w:val="24"/>
-        </w:rPr>
-        <w:t>Fazit</w:t>
-      </w:r>
-      <w:r>
-        <w:rPr>
-          <w:rFonts w:ascii="Calibri" w:hAnsi="Calibri" w:cs="Calibri"/>
-          <w:color w:val="000000"/>
-          <w:sz w:val="24"/>
-          <w:szCs w:val="24"/>
-        </w:rPr>
-        <w:t xml:space="preserve"> (alle zusammen)</w:t>
-      </w:r>
-    </w:p>
-    <w:p>
-      <w:pPr>
-        <w:pStyle w:val="Listenabsatz"/>
-        <w:numPr>
-          <w:ilvl w:val="0"/>
-          <w:numId w:val="4"/>
-        </w:numPr>
-        <w:spacing w:line="259" w:lineRule="auto"/>
-        <w:rPr>
-          <w:rFonts w:ascii="Calibri" w:hAnsi="Calibri" w:cs="Calibri"/>
-          <w:color w:val="000000"/>
-          <w:sz w:val="24"/>
-          <w:szCs w:val="24"/>
-        </w:rPr>
-      </w:pPr>
-      <w:r>
-        <w:rPr>
-          <w:rFonts w:ascii="Calibri" w:hAnsi="Calibri" w:cs="Calibri"/>
-          <w:color w:val="000000"/>
-          <w:sz w:val="24"/>
-          <w:szCs w:val="24"/>
-        </w:rPr>
-        <w:t>Ausblick</w:t>
-      </w:r>
-      <w:r>
-        <w:rPr>
-          <w:rFonts w:ascii="Calibri" w:hAnsi="Calibri" w:cs="Calibri"/>
-          <w:color w:val="000000"/>
-          <w:sz w:val="24"/>
-          <w:szCs w:val="24"/>
-        </w:rPr>
-        <w:t xml:space="preserve"> (</w:t>
-      </w:r>
-      <w:proofErr w:type="spellStart"/>
-      <w:r>
-        <w:rPr>
-          <w:rFonts w:ascii="Calibri" w:hAnsi="Calibri" w:cs="Calibri"/>
-          <w:color w:val="000000"/>
-          <w:sz w:val="24"/>
-          <w:szCs w:val="24"/>
-        </w:rPr>
-        <w:t>lhu</w:t>
-      </w:r>
-      <w:proofErr w:type="spellEnd"/>
-      <w:r>
-        <w:rPr>
-          <w:rFonts w:ascii="Calibri" w:hAnsi="Calibri" w:cs="Calibri"/>
-          <w:color w:val="000000"/>
-          <w:sz w:val="24"/>
-          <w:szCs w:val="24"/>
-        </w:rPr>
-        <w:t>)</w:t>
-      </w:r>
-    </w:p>
-    <w:p>
-      <w:pPr>
-        <w:pStyle w:val="Listenabsatz"/>
-        <w:numPr>
-          <w:ilvl w:val="0"/>
-          <w:numId w:val="4"/>
-        </w:numPr>
-        <w:spacing w:line="259" w:lineRule="auto"/>
-        <w:rPr>
-          <w:rFonts w:ascii="Calibri" w:hAnsi="Calibri" w:cs="Calibri"/>
-          <w:color w:val="000000"/>
-          <w:sz w:val="24"/>
-          <w:szCs w:val="24"/>
-        </w:rPr>
-      </w:pPr>
-      <w:r>
-        <w:rPr>
-          <w:rFonts w:ascii="Calibri" w:hAnsi="Calibri" w:cs="Calibri"/>
-          <w:color w:val="000000"/>
-          <w:sz w:val="24"/>
-          <w:szCs w:val="24"/>
-        </w:rPr>
-        <w:t>Abbildungsverzeichnis</w:t>
-      </w:r>
-    </w:p>
-    <w:p>
-      <w:pPr>
-        <w:pStyle w:val="Listenabsatz"/>
-        <w:numPr>
-          <w:ilvl w:val="0"/>
-          <w:numId w:val="4"/>
-        </w:numPr>
-        <w:spacing w:line="259" w:lineRule="auto"/>
-      </w:pPr>
-      <w:r>
-        <w:rPr>
-          <w:rFonts w:ascii="Calibri" w:hAnsi="Calibri" w:cs="Calibri"/>
-          <w:color w:val="000000"/>
-          <w:sz w:val="24"/>
-          <w:szCs w:val="24"/>
-        </w:rPr>
-        <w:t>Quellen</w:t>
-      </w:r>
-    </w:p>
+    <w:sdt>
+      <w:sdtPr>
+        <w:id w:val="778602746"/>
+        <w:docPartObj>
+          <w:docPartGallery w:val="Table of Contents"/>
+          <w:docPartUnique/>
+        </w:docPartObj>
+      </w:sdtPr>
+      <w:sdtEndPr>
+        <w:rPr>
+          <w:rFonts w:asciiTheme="minorHAnsi" w:eastAsiaTheme="minorHAnsi" w:hAnsiTheme="minorHAnsi" w:cstheme="minorBidi"/>
+          <w:b/>
+          <w:bCs/>
+          <w:color w:val="auto"/>
+          <w:sz w:val="22"/>
+          <w:szCs w:val="22"/>
+          <w:lang w:eastAsia="en-US"/>
+        </w:rPr>
+      </w:sdtEndPr>
+      <w:sdtContent>
+        <w:p>
+          <w:pPr>
+            <w:pStyle w:val="Inhaltsverzeichnisberschrift"/>
+          </w:pPr>
+          <w:r>
+            <w:t>Inhalt</w:t>
+          </w:r>
+        </w:p>
+        <w:p>
+          <w:pPr>
+            <w:pStyle w:val="Verzeichnis1"/>
+            <w:tabs>
+              <w:tab w:val="right" w:leader="dot" w:pos="9062"/>
+            </w:tabs>
+            <w:rPr>
+              <w:noProof/>
+            </w:rPr>
+          </w:pPr>
+          <w:r>
+            <w:fldChar w:fldCharType="begin"/>
+          </w:r>
+          <w:r>
+            <w:instrText xml:space="preserve"> TOC \o "1-3" \h \z \u </w:instrText>
+          </w:r>
+          <w:r>
+            <w:fldChar w:fldCharType="separate"/>
+          </w:r>
+          <w:hyperlink w:anchor="_Toc410401078" w:history="1">
+            <w:r>
+              <w:rPr>
+                <w:rStyle w:val="Hyperlink"/>
+                <w:noProof/>
+              </w:rPr>
+              <w:t>Gliederung</w:t>
+            </w:r>
+            <w:r>
+              <w:rPr>
+                <w:noProof/>
+                <w:webHidden/>
+              </w:rPr>
+              <w:tab/>
+            </w:r>
+            <w:r>
+              <w:rPr>
+                <w:noProof/>
+                <w:webHidden/>
+              </w:rPr>
+              <w:fldChar w:fldCharType="begin"/>
+            </w:r>
+            <w:r>
+              <w:rPr>
+                <w:noProof/>
+                <w:webHidden/>
+              </w:rPr>
+              <w:instrText xml:space="preserve"> PAGEREF _Toc410401078 \h </w:instrText>
+            </w:r>
+            <w:r>
+              <w:rPr>
+                <w:noProof/>
+                <w:webHidden/>
+              </w:rPr>
+            </w:r>
+            <w:r>
+              <w:rPr>
+                <w:noProof/>
+                <w:webHidden/>
+              </w:rPr>
+              <w:fldChar w:fldCharType="separate"/>
+            </w:r>
+            <w:r>
+              <w:rPr>
+                <w:noProof/>
+                <w:webHidden/>
+              </w:rPr>
+              <w:t>2</w:t>
+            </w:r>
+            <w:r>
+              <w:rPr>
+                <w:noProof/>
+                <w:webHidden/>
+              </w:rPr>
+              <w:fldChar w:fldCharType="end"/>
+            </w:r>
+          </w:hyperlink>
+        </w:p>
+        <w:p>
+          <w:pPr>
+            <w:pStyle w:val="Verzeichnis1"/>
+            <w:tabs>
+              <w:tab w:val="right" w:leader="dot" w:pos="9062"/>
+            </w:tabs>
+            <w:rPr>
+              <w:noProof/>
+            </w:rPr>
+          </w:pPr>
+          <w:hyperlink w:anchor="_Toc410401079" w:history="1">
+            <w:r>
+              <w:rPr>
+                <w:rStyle w:val="Hyperlink"/>
+                <w:noProof/>
+              </w:rPr>
+              <w:t>Notizen (soch):</w:t>
+            </w:r>
+            <w:r>
+              <w:rPr>
+                <w:noProof/>
+                <w:webHidden/>
+              </w:rPr>
+              <w:tab/>
+            </w:r>
+            <w:r>
+              <w:rPr>
+                <w:noProof/>
+                <w:webHidden/>
+              </w:rPr>
+              <w:fldChar w:fldCharType="begin"/>
+            </w:r>
+            <w:r>
+              <w:rPr>
+                <w:noProof/>
+                <w:webHidden/>
+              </w:rPr>
+              <w:instrText xml:space="preserve"> PAGEREF _Toc410401079 \h </w:instrText>
+            </w:r>
+            <w:r>
+              <w:rPr>
+                <w:noProof/>
+                <w:webHidden/>
+              </w:rPr>
+            </w:r>
+            <w:r>
+              <w:rPr>
+                <w:noProof/>
+                <w:webHidden/>
+              </w:rPr>
+              <w:fldChar w:fldCharType="separate"/>
+            </w:r>
+            <w:r>
+              <w:rPr>
+                <w:noProof/>
+                <w:webHidden/>
+              </w:rPr>
+              <w:t>5</w:t>
+            </w:r>
+            <w:r>
+              <w:rPr>
+                <w:noProof/>
+                <w:webHidden/>
+              </w:rPr>
+              <w:fldChar w:fldCharType="end"/>
+            </w:r>
+          </w:hyperlink>
+        </w:p>
+        <w:p>
+          <w:pPr>
+            <w:pStyle w:val="Verzeichnis2"/>
+            <w:tabs>
+              <w:tab w:val="right" w:leader="dot" w:pos="9062"/>
+            </w:tabs>
+            <w:rPr>
+              <w:noProof/>
+            </w:rPr>
+          </w:pPr>
+          <w:hyperlink w:anchor="_Toc410401080" w:history="1">
+            <w:r>
+              <w:rPr>
+                <w:rStyle w:val="Hyperlink"/>
+                <w:noProof/>
+              </w:rPr>
+              <w:t>SourceTree:</w:t>
+            </w:r>
+            <w:r>
+              <w:rPr>
+                <w:noProof/>
+                <w:webHidden/>
+              </w:rPr>
+              <w:tab/>
+            </w:r>
+            <w:r>
+              <w:rPr>
+                <w:noProof/>
+                <w:webHidden/>
+              </w:rPr>
+              <w:fldChar w:fldCharType="begin"/>
+            </w:r>
+            <w:r>
+              <w:rPr>
+                <w:noProof/>
+                <w:webHidden/>
+              </w:rPr>
+              <w:instrText xml:space="preserve"> PAGEREF _Toc410401080 \h </w:instrText>
+            </w:r>
+            <w:r>
+              <w:rPr>
+                <w:noProof/>
+                <w:webHidden/>
+              </w:rPr>
+            </w:r>
+            <w:r>
+              <w:rPr>
+                <w:noProof/>
+                <w:webHidden/>
+              </w:rPr>
+              <w:fldChar w:fldCharType="separate"/>
+            </w:r>
+            <w:r>
+              <w:rPr>
+                <w:noProof/>
+                <w:webHidden/>
+              </w:rPr>
+              <w:t>5</w:t>
+            </w:r>
+            <w:r>
+              <w:rPr>
+                <w:noProof/>
+                <w:webHidden/>
+              </w:rPr>
+              <w:fldChar w:fldCharType="end"/>
+            </w:r>
+          </w:hyperlink>
+        </w:p>
+        <w:p>
+          <w:pPr>
+            <w:pStyle w:val="Verzeichnis2"/>
+            <w:tabs>
+              <w:tab w:val="right" w:leader="dot" w:pos="9062"/>
+            </w:tabs>
+            <w:rPr>
+              <w:noProof/>
+            </w:rPr>
+          </w:pPr>
+          <w:hyperlink w:anchor="_Toc410401081" w:history="1">
+            <w:r>
+              <w:rPr>
+                <w:rStyle w:val="Hyperlink"/>
+                <w:noProof/>
+              </w:rPr>
+              <w:t>GitHub:</w:t>
+            </w:r>
+            <w:r>
+              <w:rPr>
+                <w:noProof/>
+                <w:webHidden/>
+              </w:rPr>
+              <w:tab/>
+            </w:r>
+            <w:r>
+              <w:rPr>
+                <w:noProof/>
+                <w:webHidden/>
+              </w:rPr>
+              <w:fldChar w:fldCharType="begin"/>
+            </w:r>
+            <w:r>
+              <w:rPr>
+                <w:noProof/>
+                <w:webHidden/>
+              </w:rPr>
+              <w:instrText xml:space="preserve"> PAGEREF _Toc410401081 \h </w:instrText>
+            </w:r>
+            <w:r>
+              <w:rPr>
+                <w:noProof/>
+                <w:webHidden/>
+              </w:rPr>
+            </w:r>
+            <w:r>
+              <w:rPr>
+                <w:noProof/>
+                <w:webHidden/>
+              </w:rPr>
+              <w:fldChar w:fldCharType="separate"/>
+            </w:r>
+            <w:r>
+              <w:rPr>
+                <w:noProof/>
+                <w:webHidden/>
+              </w:rPr>
+              <w:t>5</w:t>
+            </w:r>
+            <w:r>
+              <w:rPr>
+                <w:noProof/>
+                <w:webHidden/>
+              </w:rPr>
+              <w:fldChar w:fldCharType="end"/>
+            </w:r>
+          </w:hyperlink>
+        </w:p>
+        <w:p>
+          <w:pPr>
+            <w:pStyle w:val="Verzeichnis2"/>
+            <w:tabs>
+              <w:tab w:val="right" w:leader="dot" w:pos="9062"/>
+            </w:tabs>
+            <w:rPr>
+              <w:noProof/>
+            </w:rPr>
+          </w:pPr>
+          <w:hyperlink w:anchor="_Toc410401082" w:history="1">
+            <w:r>
+              <w:rPr>
+                <w:rStyle w:val="Hyperlink"/>
+                <w:noProof/>
+              </w:rPr>
+              <w:t>Android Studio:</w:t>
+            </w:r>
+            <w:r>
+              <w:rPr>
+                <w:noProof/>
+                <w:webHidden/>
+              </w:rPr>
+              <w:tab/>
+            </w:r>
+            <w:r>
+              <w:rPr>
+                <w:noProof/>
+                <w:webHidden/>
+              </w:rPr>
+              <w:fldChar w:fldCharType="begin"/>
+            </w:r>
+            <w:r>
+              <w:rPr>
+                <w:noProof/>
+                <w:webHidden/>
+              </w:rPr>
+              <w:instrText xml:space="preserve"> PAGEREF _Toc410401082 \h </w:instrText>
+            </w:r>
+            <w:r>
+              <w:rPr>
+                <w:noProof/>
+                <w:webHidden/>
+              </w:rPr>
+            </w:r>
+            <w:r>
+              <w:rPr>
+                <w:noProof/>
+                <w:webHidden/>
+              </w:rPr>
+              <w:fldChar w:fldCharType="separate"/>
+            </w:r>
+            <w:r>
+              <w:rPr>
+                <w:noProof/>
+                <w:webHidden/>
+              </w:rPr>
+              <w:t>6</w:t>
+            </w:r>
+            <w:r>
+              <w:rPr>
+                <w:noProof/>
+                <w:webHidden/>
+              </w:rPr>
+              <w:fldChar w:fldCharType="end"/>
+            </w:r>
+          </w:hyperlink>
+        </w:p>
+        <w:p>
+          <w:pPr>
+            <w:pStyle w:val="Verzeichnis1"/>
+            <w:tabs>
+              <w:tab w:val="left" w:pos="440"/>
+              <w:tab w:val="right" w:leader="dot" w:pos="9062"/>
+            </w:tabs>
+            <w:rPr>
+              <w:noProof/>
+            </w:rPr>
+          </w:pPr>
+          <w:hyperlink w:anchor="_Toc410401083" w:history="1">
+            <w:r>
+              <w:rPr>
+                <w:rStyle w:val="Hyperlink"/>
+                <w:noProof/>
+              </w:rPr>
+              <w:t>1.</w:t>
+            </w:r>
+            <w:r>
+              <w:rPr>
+                <w:noProof/>
+              </w:rPr>
+              <w:tab/>
+            </w:r>
+            <w:r>
+              <w:rPr>
+                <w:rStyle w:val="Hyperlink"/>
+                <w:noProof/>
+              </w:rPr>
+              <w:t>Einleitung (soch)</w:t>
+            </w:r>
+            <w:r>
+              <w:rPr>
+                <w:noProof/>
+                <w:webHidden/>
+              </w:rPr>
+              <w:tab/>
+            </w:r>
+            <w:r>
+              <w:rPr>
+                <w:noProof/>
+                <w:webHidden/>
+              </w:rPr>
+              <w:fldChar w:fldCharType="begin"/>
+            </w:r>
+            <w:r>
+              <w:rPr>
+                <w:noProof/>
+                <w:webHidden/>
+              </w:rPr>
+              <w:instrText xml:space="preserve"> PAGEREF _Toc410401083 \h </w:instrText>
+            </w:r>
+            <w:r>
+              <w:rPr>
+                <w:noProof/>
+                <w:webHidden/>
+              </w:rPr>
+            </w:r>
+            <w:r>
+              <w:rPr>
+                <w:noProof/>
+                <w:webHidden/>
+              </w:rPr>
+              <w:fldChar w:fldCharType="separate"/>
+            </w:r>
+            <w:r>
+              <w:rPr>
+                <w:noProof/>
+                <w:webHidden/>
+              </w:rPr>
+              <w:t>7</w:t>
+            </w:r>
+            <w:r>
+              <w:rPr>
+                <w:noProof/>
+                <w:webHidden/>
+              </w:rPr>
+              <w:fldChar w:fldCharType="end"/>
+            </w:r>
+          </w:hyperlink>
+        </w:p>
+        <w:p>
+          <w:pPr>
+            <w:pStyle w:val="Verzeichnis1"/>
+            <w:tabs>
+              <w:tab w:val="left" w:pos="660"/>
+              <w:tab w:val="right" w:leader="dot" w:pos="9062"/>
+            </w:tabs>
+            <w:rPr>
+              <w:noProof/>
+            </w:rPr>
+          </w:pPr>
+          <w:hyperlink w:anchor="_Toc410401084" w:history="1">
+            <w:r>
+              <w:rPr>
+                <w:rStyle w:val="Hyperlink"/>
+                <w:noProof/>
+              </w:rPr>
+              <w:t>1.1</w:t>
+            </w:r>
+            <w:r>
+              <w:rPr>
+                <w:noProof/>
+              </w:rPr>
+              <w:tab/>
+            </w:r>
+            <w:r>
+              <w:rPr>
+                <w:rStyle w:val="Hyperlink"/>
+                <w:noProof/>
+              </w:rPr>
+              <w:t>Ausgangssituation</w:t>
+            </w:r>
+            <w:r>
+              <w:rPr>
+                <w:noProof/>
+                <w:webHidden/>
+              </w:rPr>
+              <w:tab/>
+            </w:r>
+            <w:r>
+              <w:rPr>
+                <w:noProof/>
+                <w:webHidden/>
+              </w:rPr>
+              <w:fldChar w:fldCharType="begin"/>
+            </w:r>
+            <w:r>
+              <w:rPr>
+                <w:noProof/>
+                <w:webHidden/>
+              </w:rPr>
+              <w:instrText xml:space="preserve"> PAGEREF _Toc410401084 \h </w:instrText>
+            </w:r>
+            <w:r>
+              <w:rPr>
+                <w:noProof/>
+                <w:webHidden/>
+              </w:rPr>
+            </w:r>
+            <w:r>
+              <w:rPr>
+                <w:noProof/>
+                <w:webHidden/>
+              </w:rPr>
+              <w:fldChar w:fldCharType="separate"/>
+            </w:r>
+            <w:r>
+              <w:rPr>
+                <w:noProof/>
+                <w:webHidden/>
+              </w:rPr>
+              <w:t>7</w:t>
+            </w:r>
+            <w:r>
+              <w:rPr>
+                <w:noProof/>
+                <w:webHidden/>
+              </w:rPr>
+              <w:fldChar w:fldCharType="end"/>
+            </w:r>
+          </w:hyperlink>
+        </w:p>
+        <w:p>
+          <w:pPr>
+            <w:pStyle w:val="Verzeichnis1"/>
+            <w:tabs>
+              <w:tab w:val="left" w:pos="660"/>
+              <w:tab w:val="right" w:leader="dot" w:pos="9062"/>
+            </w:tabs>
+            <w:rPr>
+              <w:noProof/>
+            </w:rPr>
+          </w:pPr>
+          <w:hyperlink w:anchor="_Toc410401085" w:history="1">
+            <w:r>
+              <w:rPr>
+                <w:rStyle w:val="Hyperlink"/>
+                <w:noProof/>
+              </w:rPr>
+              <w:t>1.2</w:t>
+            </w:r>
+            <w:r>
+              <w:rPr>
+                <w:noProof/>
+              </w:rPr>
+              <w:tab/>
+            </w:r>
+            <w:r>
+              <w:rPr>
+                <w:rStyle w:val="Hyperlink"/>
+                <w:noProof/>
+              </w:rPr>
+              <w:t>Projektziel</w:t>
+            </w:r>
+            <w:r>
+              <w:rPr>
+                <w:noProof/>
+                <w:webHidden/>
+              </w:rPr>
+              <w:tab/>
+            </w:r>
+            <w:r>
+              <w:rPr>
+                <w:noProof/>
+                <w:webHidden/>
+              </w:rPr>
+              <w:fldChar w:fldCharType="begin"/>
+            </w:r>
+            <w:r>
+              <w:rPr>
+                <w:noProof/>
+                <w:webHidden/>
+              </w:rPr>
+              <w:instrText xml:space="preserve"> PAGEREF _Toc410401085 \h </w:instrText>
+            </w:r>
+            <w:r>
+              <w:rPr>
+                <w:noProof/>
+                <w:webHidden/>
+              </w:rPr>
+            </w:r>
+            <w:r>
+              <w:rPr>
+                <w:noProof/>
+                <w:webHidden/>
+              </w:rPr>
+              <w:fldChar w:fldCharType="separate"/>
+            </w:r>
+            <w:r>
+              <w:rPr>
+                <w:noProof/>
+                <w:webHidden/>
+              </w:rPr>
+              <w:t>7</w:t>
+            </w:r>
+            <w:r>
+              <w:rPr>
+                <w:noProof/>
+                <w:webHidden/>
+              </w:rPr>
+              <w:fldChar w:fldCharType="end"/>
+            </w:r>
+          </w:hyperlink>
+        </w:p>
+        <w:p>
+          <w:pPr>
+            <w:pStyle w:val="Verzeichnis1"/>
+            <w:tabs>
+              <w:tab w:val="left" w:pos="660"/>
+              <w:tab w:val="right" w:leader="dot" w:pos="9062"/>
+            </w:tabs>
+            <w:rPr>
+              <w:noProof/>
+            </w:rPr>
+          </w:pPr>
+          <w:hyperlink w:anchor="_Toc410401086" w:history="1">
+            <w:r>
+              <w:rPr>
+                <w:rStyle w:val="Hyperlink"/>
+                <w:noProof/>
+              </w:rPr>
+              <w:t>1.3</w:t>
+            </w:r>
+            <w:r>
+              <w:rPr>
+                <w:noProof/>
+              </w:rPr>
+              <w:tab/>
+            </w:r>
+            <w:r>
+              <w:rPr>
+                <w:rStyle w:val="Hyperlink"/>
+                <w:noProof/>
+              </w:rPr>
+              <w:t>Projektabgrenzung</w:t>
+            </w:r>
+            <w:r>
+              <w:rPr>
+                <w:noProof/>
+                <w:webHidden/>
+              </w:rPr>
+              <w:tab/>
+            </w:r>
+            <w:r>
+              <w:rPr>
+                <w:noProof/>
+                <w:webHidden/>
+              </w:rPr>
+              <w:fldChar w:fldCharType="begin"/>
+            </w:r>
+            <w:r>
+              <w:rPr>
+                <w:noProof/>
+                <w:webHidden/>
+              </w:rPr>
+              <w:instrText xml:space="preserve"> PAGEREF _Toc410401086 \h </w:instrText>
+            </w:r>
+            <w:r>
+              <w:rPr>
+                <w:noProof/>
+                <w:webHidden/>
+              </w:rPr>
+            </w:r>
+            <w:r>
+              <w:rPr>
+                <w:noProof/>
+                <w:webHidden/>
+              </w:rPr>
+              <w:fldChar w:fldCharType="separate"/>
+            </w:r>
+            <w:r>
+              <w:rPr>
+                <w:noProof/>
+                <w:webHidden/>
+              </w:rPr>
+              <w:t>7</w:t>
+            </w:r>
+            <w:r>
+              <w:rPr>
+                <w:noProof/>
+                <w:webHidden/>
+              </w:rPr>
+              <w:fldChar w:fldCharType="end"/>
+            </w:r>
+          </w:hyperlink>
+        </w:p>
+        <w:p>
+          <w:pPr>
+            <w:pStyle w:val="Verzeichnis1"/>
+            <w:tabs>
+              <w:tab w:val="left" w:pos="440"/>
+              <w:tab w:val="right" w:leader="dot" w:pos="9062"/>
+            </w:tabs>
+            <w:rPr>
+              <w:noProof/>
+            </w:rPr>
+          </w:pPr>
+          <w:hyperlink w:anchor="_Toc410401087" w:history="1">
+            <w:r>
+              <w:rPr>
+                <w:rStyle w:val="Hyperlink"/>
+                <w:noProof/>
+              </w:rPr>
+              <w:t>2.</w:t>
+            </w:r>
+            <w:r>
+              <w:rPr>
+                <w:noProof/>
+              </w:rPr>
+              <w:tab/>
+            </w:r>
+            <w:r>
+              <w:rPr>
+                <w:rStyle w:val="Hyperlink"/>
+                <w:noProof/>
+              </w:rPr>
+              <w:t>Planung (soch)</w:t>
+            </w:r>
+            <w:r>
+              <w:rPr>
+                <w:noProof/>
+                <w:webHidden/>
+              </w:rPr>
+              <w:tab/>
+            </w:r>
+            <w:r>
+              <w:rPr>
+                <w:noProof/>
+                <w:webHidden/>
+              </w:rPr>
+              <w:fldChar w:fldCharType="begin"/>
+            </w:r>
+            <w:r>
+              <w:rPr>
+                <w:noProof/>
+                <w:webHidden/>
+              </w:rPr>
+              <w:instrText xml:space="preserve"> PAGEREF _Toc410401087 \h </w:instrText>
+            </w:r>
+            <w:r>
+              <w:rPr>
+                <w:noProof/>
+                <w:webHidden/>
+              </w:rPr>
+            </w:r>
+            <w:r>
+              <w:rPr>
+                <w:noProof/>
+                <w:webHidden/>
+              </w:rPr>
+              <w:fldChar w:fldCharType="separate"/>
+            </w:r>
+            <w:r>
+              <w:rPr>
+                <w:noProof/>
+                <w:webHidden/>
+              </w:rPr>
+              <w:t>7</w:t>
+            </w:r>
+            <w:r>
+              <w:rPr>
+                <w:noProof/>
+                <w:webHidden/>
+              </w:rPr>
+              <w:fldChar w:fldCharType="end"/>
+            </w:r>
+          </w:hyperlink>
+        </w:p>
+        <w:p>
+          <w:pPr>
+            <w:pStyle w:val="Verzeichnis1"/>
+            <w:tabs>
+              <w:tab w:val="left" w:pos="660"/>
+              <w:tab w:val="right" w:leader="dot" w:pos="9062"/>
+            </w:tabs>
+            <w:rPr>
+              <w:noProof/>
+            </w:rPr>
+          </w:pPr>
+          <w:hyperlink w:anchor="_Toc410401088" w:history="1">
+            <w:r>
+              <w:rPr>
+                <w:rStyle w:val="Hyperlink"/>
+                <w:noProof/>
+              </w:rPr>
+              <w:t>2.1</w:t>
+            </w:r>
+            <w:r>
+              <w:rPr>
+                <w:noProof/>
+              </w:rPr>
+              <w:tab/>
+            </w:r>
+            <w:r>
+              <w:rPr>
+                <w:rStyle w:val="Hyperlink"/>
+                <w:noProof/>
+              </w:rPr>
+              <w:t>Geplante Programmentwicklung</w:t>
+            </w:r>
+            <w:r>
+              <w:rPr>
+                <w:noProof/>
+                <w:webHidden/>
+              </w:rPr>
+              <w:tab/>
+            </w:r>
+            <w:r>
+              <w:rPr>
+                <w:noProof/>
+                <w:webHidden/>
+              </w:rPr>
+              <w:fldChar w:fldCharType="begin"/>
+            </w:r>
+            <w:r>
+              <w:rPr>
+                <w:noProof/>
+                <w:webHidden/>
+              </w:rPr>
+              <w:instrText xml:space="preserve"> PAGEREF _Toc410401088 \h </w:instrText>
+            </w:r>
+            <w:r>
+              <w:rPr>
+                <w:noProof/>
+                <w:webHidden/>
+              </w:rPr>
+            </w:r>
+            <w:r>
+              <w:rPr>
+                <w:noProof/>
+                <w:webHidden/>
+              </w:rPr>
+              <w:fldChar w:fldCharType="separate"/>
+            </w:r>
+            <w:r>
+              <w:rPr>
+                <w:noProof/>
+                <w:webHidden/>
+              </w:rPr>
+              <w:t>7</w:t>
+            </w:r>
+            <w:r>
+              <w:rPr>
+                <w:noProof/>
+                <w:webHidden/>
+              </w:rPr>
+              <w:fldChar w:fldCharType="end"/>
+            </w:r>
+          </w:hyperlink>
+        </w:p>
+        <w:p>
+          <w:pPr>
+            <w:pStyle w:val="Verzeichnis1"/>
+            <w:tabs>
+              <w:tab w:val="left" w:pos="660"/>
+              <w:tab w:val="right" w:leader="dot" w:pos="9062"/>
+            </w:tabs>
+            <w:rPr>
+              <w:noProof/>
+            </w:rPr>
+          </w:pPr>
+          <w:hyperlink w:anchor="_Toc410401089" w:history="1">
+            <w:r>
+              <w:rPr>
+                <w:rStyle w:val="Hyperlink"/>
+                <w:noProof/>
+              </w:rPr>
+              <w:t>2.2</w:t>
+            </w:r>
+            <w:r>
+              <w:rPr>
+                <w:noProof/>
+              </w:rPr>
+              <w:tab/>
+            </w:r>
+            <w:r>
+              <w:rPr>
+                <w:rStyle w:val="Hyperlink"/>
+                <w:noProof/>
+              </w:rPr>
+              <w:t>Geplanter Werkzeugeinsatz</w:t>
+            </w:r>
+            <w:r>
+              <w:rPr>
+                <w:noProof/>
+                <w:webHidden/>
+              </w:rPr>
+              <w:tab/>
+            </w:r>
+            <w:r>
+              <w:rPr>
+                <w:noProof/>
+                <w:webHidden/>
+              </w:rPr>
+              <w:fldChar w:fldCharType="begin"/>
+            </w:r>
+            <w:r>
+              <w:rPr>
+                <w:noProof/>
+                <w:webHidden/>
+              </w:rPr>
+              <w:instrText xml:space="preserve"> PAGEREF _Toc410401089 \h </w:instrText>
+            </w:r>
+            <w:r>
+              <w:rPr>
+                <w:noProof/>
+                <w:webHidden/>
+              </w:rPr>
+            </w:r>
+            <w:r>
+              <w:rPr>
+                <w:noProof/>
+                <w:webHidden/>
+              </w:rPr>
+              <w:fldChar w:fldCharType="separate"/>
+            </w:r>
+            <w:r>
+              <w:rPr>
+                <w:noProof/>
+                <w:webHidden/>
+              </w:rPr>
+              <w:t>7</w:t>
+            </w:r>
+            <w:r>
+              <w:rPr>
+                <w:noProof/>
+                <w:webHidden/>
+              </w:rPr>
+              <w:fldChar w:fldCharType="end"/>
+            </w:r>
+          </w:hyperlink>
+        </w:p>
+        <w:p>
+          <w:pPr>
+            <w:pStyle w:val="Verzeichnis1"/>
+            <w:tabs>
+              <w:tab w:val="left" w:pos="440"/>
+              <w:tab w:val="right" w:leader="dot" w:pos="9062"/>
+            </w:tabs>
+            <w:rPr>
+              <w:noProof/>
+            </w:rPr>
+          </w:pPr>
+          <w:hyperlink w:anchor="_Toc410401090" w:history="1">
+            <w:r>
+              <w:rPr>
+                <w:rStyle w:val="Hyperlink"/>
+                <w:noProof/>
+              </w:rPr>
+              <w:t>3.</w:t>
+            </w:r>
+            <w:r>
+              <w:rPr>
+                <w:noProof/>
+              </w:rPr>
+              <w:tab/>
+            </w:r>
+            <w:r>
+              <w:rPr>
+                <w:rStyle w:val="Hyperlink"/>
+                <w:noProof/>
+              </w:rPr>
+              <w:t>Realisierung</w:t>
+            </w:r>
+            <w:r>
+              <w:rPr>
+                <w:noProof/>
+                <w:webHidden/>
+              </w:rPr>
+              <w:tab/>
+            </w:r>
+            <w:r>
+              <w:rPr>
+                <w:noProof/>
+                <w:webHidden/>
+              </w:rPr>
+              <w:fldChar w:fldCharType="begin"/>
+            </w:r>
+            <w:r>
+              <w:rPr>
+                <w:noProof/>
+                <w:webHidden/>
+              </w:rPr>
+              <w:instrText xml:space="preserve"> PAGEREF _Toc410401090 \h </w:instrText>
+            </w:r>
+            <w:r>
+              <w:rPr>
+                <w:noProof/>
+                <w:webHidden/>
+              </w:rPr>
+            </w:r>
+            <w:r>
+              <w:rPr>
+                <w:noProof/>
+                <w:webHidden/>
+              </w:rPr>
+              <w:fldChar w:fldCharType="separate"/>
+            </w:r>
+            <w:r>
+              <w:rPr>
+                <w:noProof/>
+                <w:webHidden/>
+              </w:rPr>
+              <w:t>7</w:t>
+            </w:r>
+            <w:r>
+              <w:rPr>
+                <w:noProof/>
+                <w:webHidden/>
+              </w:rPr>
+              <w:fldChar w:fldCharType="end"/>
+            </w:r>
+          </w:hyperlink>
+        </w:p>
+        <w:p>
+          <w:pPr>
+            <w:pStyle w:val="Verzeichnis1"/>
+            <w:tabs>
+              <w:tab w:val="left" w:pos="660"/>
+              <w:tab w:val="right" w:leader="dot" w:pos="9062"/>
+            </w:tabs>
+            <w:rPr>
+              <w:noProof/>
+            </w:rPr>
+          </w:pPr>
+          <w:hyperlink w:anchor="_Toc410401091" w:history="1">
+            <w:r>
+              <w:rPr>
+                <w:rStyle w:val="Hyperlink"/>
+                <w:noProof/>
+              </w:rPr>
+              <w:t>3.1</w:t>
+            </w:r>
+            <w:r>
+              <w:rPr>
+                <w:noProof/>
+              </w:rPr>
+              <w:tab/>
+            </w:r>
+            <w:r>
+              <w:rPr>
+                <w:rStyle w:val="Hyperlink"/>
+                <w:noProof/>
+              </w:rPr>
+              <w:t>Werkzeuge</w:t>
+            </w:r>
+            <w:r>
+              <w:rPr>
+                <w:noProof/>
+                <w:webHidden/>
+              </w:rPr>
+              <w:tab/>
+            </w:r>
+            <w:r>
+              <w:rPr>
+                <w:noProof/>
+                <w:webHidden/>
+              </w:rPr>
+              <w:fldChar w:fldCharType="begin"/>
+            </w:r>
+            <w:r>
+              <w:rPr>
+                <w:noProof/>
+                <w:webHidden/>
+              </w:rPr>
+              <w:instrText xml:space="preserve"> PAGEREF _Toc410401091 \h </w:instrText>
+            </w:r>
+            <w:r>
+              <w:rPr>
+                <w:noProof/>
+                <w:webHidden/>
+              </w:rPr>
+            </w:r>
+            <w:r>
+              <w:rPr>
+                <w:noProof/>
+                <w:webHidden/>
+              </w:rPr>
+              <w:fldChar w:fldCharType="separate"/>
+            </w:r>
+            <w:r>
+              <w:rPr>
+                <w:noProof/>
+                <w:webHidden/>
+              </w:rPr>
+              <w:t>7</w:t>
+            </w:r>
+            <w:r>
+              <w:rPr>
+                <w:noProof/>
+                <w:webHidden/>
+              </w:rPr>
+              <w:fldChar w:fldCharType="end"/>
+            </w:r>
+          </w:hyperlink>
+        </w:p>
+        <w:p>
+          <w:pPr>
+            <w:pStyle w:val="Verzeichnis1"/>
+            <w:tabs>
+              <w:tab w:val="left" w:pos="880"/>
+              <w:tab w:val="right" w:leader="dot" w:pos="9062"/>
+            </w:tabs>
+            <w:rPr>
+              <w:noProof/>
+            </w:rPr>
+          </w:pPr>
+          <w:hyperlink w:anchor="_Toc410401092" w:history="1">
+            <w:r>
+              <w:rPr>
+                <w:rStyle w:val="Hyperlink"/>
+                <w:noProof/>
+              </w:rPr>
+              <w:t>3.1.1</w:t>
+            </w:r>
+            <w:r>
+              <w:rPr>
+                <w:noProof/>
+              </w:rPr>
+              <w:tab/>
+            </w:r>
+            <w:r>
+              <w:rPr>
+                <w:rStyle w:val="Hyperlink"/>
+                <w:noProof/>
+              </w:rPr>
+              <w:t>GitHub (soch)</w:t>
+            </w:r>
+            <w:r>
+              <w:rPr>
+                <w:noProof/>
+                <w:webHidden/>
+              </w:rPr>
+              <w:tab/>
+            </w:r>
+            <w:r>
+              <w:rPr>
+                <w:noProof/>
+                <w:webHidden/>
+              </w:rPr>
+              <w:fldChar w:fldCharType="begin"/>
+            </w:r>
+            <w:r>
+              <w:rPr>
+                <w:noProof/>
+                <w:webHidden/>
+              </w:rPr>
+              <w:instrText xml:space="preserve"> PAGEREF _Toc410401092 \h </w:instrText>
+            </w:r>
+            <w:r>
+              <w:rPr>
+                <w:noProof/>
+                <w:webHidden/>
+              </w:rPr>
+            </w:r>
+            <w:r>
+              <w:rPr>
+                <w:noProof/>
+                <w:webHidden/>
+              </w:rPr>
+              <w:fldChar w:fldCharType="separate"/>
+            </w:r>
+            <w:r>
+              <w:rPr>
+                <w:noProof/>
+                <w:webHidden/>
+              </w:rPr>
+              <w:t>7</w:t>
+            </w:r>
+            <w:r>
+              <w:rPr>
+                <w:noProof/>
+                <w:webHidden/>
+              </w:rPr>
+              <w:fldChar w:fldCharType="end"/>
+            </w:r>
+          </w:hyperlink>
+        </w:p>
+        <w:p>
+          <w:pPr>
+            <w:pStyle w:val="Verzeichnis1"/>
+            <w:tabs>
+              <w:tab w:val="left" w:pos="880"/>
+              <w:tab w:val="right" w:leader="dot" w:pos="9062"/>
+            </w:tabs>
+            <w:rPr>
+              <w:noProof/>
+            </w:rPr>
+          </w:pPr>
+          <w:hyperlink w:anchor="_Toc410401093" w:history="1">
+            <w:r>
+              <w:rPr>
+                <w:rStyle w:val="Hyperlink"/>
+                <w:noProof/>
+              </w:rPr>
+              <w:t>3.1.2</w:t>
+            </w:r>
+            <w:r>
+              <w:rPr>
+                <w:noProof/>
+              </w:rPr>
+              <w:tab/>
+            </w:r>
+            <w:r>
+              <w:rPr>
+                <w:rStyle w:val="Hyperlink"/>
+                <w:noProof/>
+              </w:rPr>
+              <w:t>SourceTree (soch)</w:t>
+            </w:r>
+            <w:r>
+              <w:rPr>
+                <w:noProof/>
+                <w:webHidden/>
+              </w:rPr>
+              <w:tab/>
+            </w:r>
+            <w:r>
+              <w:rPr>
+                <w:noProof/>
+                <w:webHidden/>
+              </w:rPr>
+              <w:fldChar w:fldCharType="begin"/>
+            </w:r>
+            <w:r>
+              <w:rPr>
+                <w:noProof/>
+                <w:webHidden/>
+              </w:rPr>
+              <w:instrText xml:space="preserve"> PAGEREF _Toc410401093 \h </w:instrText>
+            </w:r>
+            <w:r>
+              <w:rPr>
+                <w:noProof/>
+                <w:webHidden/>
+              </w:rPr>
+            </w:r>
+            <w:r>
+              <w:rPr>
+                <w:noProof/>
+                <w:webHidden/>
+              </w:rPr>
+              <w:fldChar w:fldCharType="separate"/>
+            </w:r>
+            <w:r>
+              <w:rPr>
+                <w:noProof/>
+                <w:webHidden/>
+              </w:rPr>
+              <w:t>7</w:t>
+            </w:r>
+            <w:r>
+              <w:rPr>
+                <w:noProof/>
+                <w:webHidden/>
+              </w:rPr>
+              <w:fldChar w:fldCharType="end"/>
+            </w:r>
+          </w:hyperlink>
+        </w:p>
+        <w:p>
+          <w:pPr>
+            <w:pStyle w:val="Verzeichnis1"/>
+            <w:tabs>
+              <w:tab w:val="left" w:pos="880"/>
+              <w:tab w:val="right" w:leader="dot" w:pos="9062"/>
+            </w:tabs>
+            <w:rPr>
+              <w:noProof/>
+            </w:rPr>
+          </w:pPr>
+          <w:hyperlink w:anchor="_Toc410401094" w:history="1">
+            <w:r>
+              <w:rPr>
+                <w:rStyle w:val="Hyperlink"/>
+                <w:noProof/>
+              </w:rPr>
+              <w:t>3.1.3</w:t>
+            </w:r>
+            <w:r>
+              <w:rPr>
+                <w:noProof/>
+              </w:rPr>
+              <w:tab/>
+            </w:r>
+            <w:r>
+              <w:rPr>
+                <w:rStyle w:val="Hyperlink"/>
+                <w:noProof/>
+              </w:rPr>
+              <w:t>Android Studio (lhu)</w:t>
+            </w:r>
+            <w:r>
+              <w:rPr>
+                <w:noProof/>
+                <w:webHidden/>
+              </w:rPr>
+              <w:tab/>
+            </w:r>
+            <w:r>
+              <w:rPr>
+                <w:noProof/>
+                <w:webHidden/>
+              </w:rPr>
+              <w:fldChar w:fldCharType="begin"/>
+            </w:r>
+            <w:r>
+              <w:rPr>
+                <w:noProof/>
+                <w:webHidden/>
+              </w:rPr>
+              <w:instrText xml:space="preserve"> PAGEREF _Toc410401094 \h </w:instrText>
+            </w:r>
+            <w:r>
+              <w:rPr>
+                <w:noProof/>
+                <w:webHidden/>
+              </w:rPr>
+            </w:r>
+            <w:r>
+              <w:rPr>
+                <w:noProof/>
+                <w:webHidden/>
+              </w:rPr>
+              <w:fldChar w:fldCharType="separate"/>
+            </w:r>
+            <w:r>
+              <w:rPr>
+                <w:noProof/>
+                <w:webHidden/>
+              </w:rPr>
+              <w:t>7</w:t>
+            </w:r>
+            <w:r>
+              <w:rPr>
+                <w:noProof/>
+                <w:webHidden/>
+              </w:rPr>
+              <w:fldChar w:fldCharType="end"/>
+            </w:r>
+          </w:hyperlink>
+        </w:p>
+        <w:p>
+          <w:pPr>
+            <w:pStyle w:val="Verzeichnis1"/>
+            <w:tabs>
+              <w:tab w:val="left" w:pos="880"/>
+              <w:tab w:val="right" w:leader="dot" w:pos="9062"/>
+            </w:tabs>
+            <w:rPr>
+              <w:noProof/>
+            </w:rPr>
+          </w:pPr>
+          <w:hyperlink w:anchor="_Toc410401095" w:history="1">
+            <w:r>
+              <w:rPr>
+                <w:rStyle w:val="Hyperlink"/>
+                <w:noProof/>
+              </w:rPr>
+              <w:t>3.1.4</w:t>
+            </w:r>
+            <w:r>
+              <w:rPr>
+                <w:noProof/>
+              </w:rPr>
+              <w:tab/>
+            </w:r>
+            <w:r>
+              <w:rPr>
+                <w:rStyle w:val="Hyperlink"/>
+                <w:noProof/>
+              </w:rPr>
+              <w:t>Gradle (lhu)</w:t>
+            </w:r>
+            <w:r>
+              <w:rPr>
+                <w:noProof/>
+                <w:webHidden/>
+              </w:rPr>
+              <w:tab/>
+            </w:r>
+            <w:r>
+              <w:rPr>
+                <w:noProof/>
+                <w:webHidden/>
+              </w:rPr>
+              <w:fldChar w:fldCharType="begin"/>
+            </w:r>
+            <w:r>
+              <w:rPr>
+                <w:noProof/>
+                <w:webHidden/>
+              </w:rPr>
+              <w:instrText xml:space="preserve"> PAGEREF _Toc410401095 \h </w:instrText>
+            </w:r>
+            <w:r>
+              <w:rPr>
+                <w:noProof/>
+                <w:webHidden/>
+              </w:rPr>
+            </w:r>
+            <w:r>
+              <w:rPr>
+                <w:noProof/>
+                <w:webHidden/>
+              </w:rPr>
+              <w:fldChar w:fldCharType="separate"/>
+            </w:r>
+            <w:r>
+              <w:rPr>
+                <w:noProof/>
+                <w:webHidden/>
+              </w:rPr>
+              <w:t>7</w:t>
+            </w:r>
+            <w:r>
+              <w:rPr>
+                <w:noProof/>
+                <w:webHidden/>
+              </w:rPr>
+              <w:fldChar w:fldCharType="end"/>
+            </w:r>
+          </w:hyperlink>
+        </w:p>
+        <w:p>
+          <w:pPr>
+            <w:pStyle w:val="Verzeichnis1"/>
+            <w:tabs>
+              <w:tab w:val="left" w:pos="880"/>
+              <w:tab w:val="right" w:leader="dot" w:pos="9062"/>
+            </w:tabs>
+            <w:rPr>
+              <w:noProof/>
+            </w:rPr>
+          </w:pPr>
+          <w:hyperlink w:anchor="_Toc410401096" w:history="1">
+            <w:r>
+              <w:rPr>
+                <w:rStyle w:val="Hyperlink"/>
+                <w:noProof/>
+              </w:rPr>
+              <w:t>3.1.5</w:t>
+            </w:r>
+            <w:r>
+              <w:rPr>
+                <w:noProof/>
+              </w:rPr>
+              <w:tab/>
+            </w:r>
+            <w:r>
+              <w:rPr>
+                <w:rStyle w:val="Hyperlink"/>
+                <w:noProof/>
+              </w:rPr>
+              <w:t>Unit Testing (lhu)</w:t>
+            </w:r>
+            <w:r>
+              <w:rPr>
+                <w:noProof/>
+                <w:webHidden/>
+              </w:rPr>
+              <w:tab/>
+            </w:r>
+            <w:r>
+              <w:rPr>
+                <w:noProof/>
+                <w:webHidden/>
+              </w:rPr>
+              <w:fldChar w:fldCharType="begin"/>
+            </w:r>
+            <w:r>
+              <w:rPr>
+                <w:noProof/>
+                <w:webHidden/>
+              </w:rPr>
+              <w:instrText xml:space="preserve"> PAGEREF _Toc410401096 \h </w:instrText>
+            </w:r>
+            <w:r>
+              <w:rPr>
+                <w:noProof/>
+                <w:webHidden/>
+              </w:rPr>
+            </w:r>
+            <w:r>
+              <w:rPr>
+                <w:noProof/>
+                <w:webHidden/>
+              </w:rPr>
+              <w:fldChar w:fldCharType="separate"/>
+            </w:r>
+            <w:r>
+              <w:rPr>
+                <w:noProof/>
+                <w:webHidden/>
+              </w:rPr>
+              <w:t>7</w:t>
+            </w:r>
+            <w:r>
+              <w:rPr>
+                <w:noProof/>
+                <w:webHidden/>
+              </w:rPr>
+              <w:fldChar w:fldCharType="end"/>
+            </w:r>
+          </w:hyperlink>
+        </w:p>
+        <w:p>
+          <w:pPr>
+            <w:pStyle w:val="Verzeichnis1"/>
+            <w:tabs>
+              <w:tab w:val="left" w:pos="660"/>
+              <w:tab w:val="right" w:leader="dot" w:pos="9062"/>
+            </w:tabs>
+            <w:rPr>
+              <w:noProof/>
+            </w:rPr>
+          </w:pPr>
+          <w:hyperlink w:anchor="_Toc410401097" w:history="1">
+            <w:r>
+              <w:rPr>
+                <w:rStyle w:val="Hyperlink"/>
+                <w:noProof/>
+              </w:rPr>
+              <w:t>3.2</w:t>
+            </w:r>
+            <w:r>
+              <w:rPr>
+                <w:noProof/>
+              </w:rPr>
+              <w:tab/>
+            </w:r>
+            <w:r>
+              <w:rPr>
+                <w:rStyle w:val="Hyperlink"/>
+                <w:noProof/>
+              </w:rPr>
+              <w:t>Projektverlauf (nfe)</w:t>
+            </w:r>
+            <w:r>
+              <w:rPr>
+                <w:noProof/>
+                <w:webHidden/>
+              </w:rPr>
+              <w:tab/>
+            </w:r>
+            <w:r>
+              <w:rPr>
+                <w:noProof/>
+                <w:webHidden/>
+              </w:rPr>
+              <w:fldChar w:fldCharType="begin"/>
+            </w:r>
+            <w:r>
+              <w:rPr>
+                <w:noProof/>
+                <w:webHidden/>
+              </w:rPr>
+              <w:instrText xml:space="preserve"> PAGEREF _Toc410401097 \h </w:instrText>
+            </w:r>
+            <w:r>
+              <w:rPr>
+                <w:noProof/>
+                <w:webHidden/>
+              </w:rPr>
+            </w:r>
+            <w:r>
+              <w:rPr>
+                <w:noProof/>
+                <w:webHidden/>
+              </w:rPr>
+              <w:fldChar w:fldCharType="separate"/>
+            </w:r>
+            <w:r>
+              <w:rPr>
+                <w:noProof/>
+                <w:webHidden/>
+              </w:rPr>
+              <w:t>7</w:t>
+            </w:r>
+            <w:r>
+              <w:rPr>
+                <w:noProof/>
+                <w:webHidden/>
+              </w:rPr>
+              <w:fldChar w:fldCharType="end"/>
+            </w:r>
+          </w:hyperlink>
+        </w:p>
+        <w:p>
+          <w:pPr>
+            <w:pStyle w:val="Verzeichnis1"/>
+            <w:tabs>
+              <w:tab w:val="left" w:pos="440"/>
+              <w:tab w:val="right" w:leader="dot" w:pos="9062"/>
+            </w:tabs>
+            <w:rPr>
+              <w:noProof/>
+            </w:rPr>
+          </w:pPr>
+          <w:hyperlink w:anchor="_Toc410401098" w:history="1">
+            <w:r>
+              <w:rPr>
+                <w:rStyle w:val="Hyperlink"/>
+                <w:noProof/>
+              </w:rPr>
+              <w:t>4.</w:t>
+            </w:r>
+            <w:r>
+              <w:rPr>
+                <w:noProof/>
+              </w:rPr>
+              <w:tab/>
+            </w:r>
+            <w:r>
+              <w:rPr>
+                <w:rStyle w:val="Hyperlink"/>
+                <w:noProof/>
+              </w:rPr>
+              <w:t>Bewertung</w:t>
+            </w:r>
+            <w:r>
+              <w:rPr>
+                <w:noProof/>
+                <w:webHidden/>
+              </w:rPr>
+              <w:tab/>
+            </w:r>
+            <w:r>
+              <w:rPr>
+                <w:noProof/>
+                <w:webHidden/>
+              </w:rPr>
+              <w:fldChar w:fldCharType="begin"/>
+            </w:r>
+            <w:r>
+              <w:rPr>
+                <w:noProof/>
+                <w:webHidden/>
+              </w:rPr>
+              <w:instrText xml:space="preserve"> PAGEREF _Toc410401098 \h </w:instrText>
+            </w:r>
+            <w:r>
+              <w:rPr>
+                <w:noProof/>
+                <w:webHidden/>
+              </w:rPr>
+            </w:r>
+            <w:r>
+              <w:rPr>
+                <w:noProof/>
+                <w:webHidden/>
+              </w:rPr>
+              <w:fldChar w:fldCharType="separate"/>
+            </w:r>
+            <w:r>
+              <w:rPr>
+                <w:noProof/>
+                <w:webHidden/>
+              </w:rPr>
+              <w:t>7</w:t>
+            </w:r>
+            <w:r>
+              <w:rPr>
+                <w:noProof/>
+                <w:webHidden/>
+              </w:rPr>
+              <w:fldChar w:fldCharType="end"/>
+            </w:r>
+          </w:hyperlink>
+        </w:p>
+        <w:p>
+          <w:pPr>
+            <w:pStyle w:val="Verzeichnis1"/>
+            <w:tabs>
+              <w:tab w:val="left" w:pos="660"/>
+              <w:tab w:val="right" w:leader="dot" w:pos="9062"/>
+            </w:tabs>
+            <w:rPr>
+              <w:noProof/>
+            </w:rPr>
+          </w:pPr>
+          <w:hyperlink w:anchor="_Toc410401099" w:history="1">
+            <w:r>
+              <w:rPr>
+                <w:rStyle w:val="Hyperlink"/>
+                <w:noProof/>
+              </w:rPr>
+              <w:t>4.1</w:t>
+            </w:r>
+            <w:r>
+              <w:rPr>
+                <w:noProof/>
+              </w:rPr>
+              <w:tab/>
+            </w:r>
+            <w:r>
+              <w:rPr>
+                <w:rStyle w:val="Hyperlink"/>
+                <w:noProof/>
+              </w:rPr>
+              <w:t>Bewertung der Werkzeuge (lhu)</w:t>
+            </w:r>
+            <w:r>
+              <w:rPr>
+                <w:noProof/>
+                <w:webHidden/>
+              </w:rPr>
+              <w:tab/>
+            </w:r>
+            <w:r>
+              <w:rPr>
+                <w:noProof/>
+                <w:webHidden/>
+              </w:rPr>
+              <w:fldChar w:fldCharType="begin"/>
+            </w:r>
+            <w:r>
+              <w:rPr>
+                <w:noProof/>
+                <w:webHidden/>
+              </w:rPr>
+              <w:instrText xml:space="preserve"> PAGEREF _Toc410401099 \h </w:instrText>
+            </w:r>
+            <w:r>
+              <w:rPr>
+                <w:noProof/>
+                <w:webHidden/>
+              </w:rPr>
+            </w:r>
+            <w:r>
+              <w:rPr>
+                <w:noProof/>
+                <w:webHidden/>
+              </w:rPr>
+              <w:fldChar w:fldCharType="separate"/>
+            </w:r>
+            <w:r>
+              <w:rPr>
+                <w:noProof/>
+                <w:webHidden/>
+              </w:rPr>
+              <w:t>7</w:t>
+            </w:r>
+            <w:r>
+              <w:rPr>
+                <w:noProof/>
+                <w:webHidden/>
+              </w:rPr>
+              <w:fldChar w:fldCharType="end"/>
+            </w:r>
+          </w:hyperlink>
+        </w:p>
+        <w:p>
+          <w:pPr>
+            <w:pStyle w:val="Verzeichnis1"/>
+            <w:tabs>
+              <w:tab w:val="left" w:pos="880"/>
+              <w:tab w:val="right" w:leader="dot" w:pos="9062"/>
+            </w:tabs>
+            <w:rPr>
+              <w:noProof/>
+            </w:rPr>
+          </w:pPr>
+          <w:hyperlink w:anchor="_Toc410401100" w:history="1">
+            <w:r>
+              <w:rPr>
+                <w:rStyle w:val="Hyperlink"/>
+                <w:noProof/>
+              </w:rPr>
+              <w:t>4.1.1</w:t>
+            </w:r>
+            <w:r>
+              <w:rPr>
+                <w:noProof/>
+              </w:rPr>
+              <w:tab/>
+            </w:r>
+            <w:r>
+              <w:rPr>
+                <w:rStyle w:val="Hyperlink"/>
+                <w:noProof/>
+              </w:rPr>
+              <w:t>GitHub</w:t>
+            </w:r>
+            <w:r>
+              <w:rPr>
+                <w:noProof/>
+                <w:webHidden/>
+              </w:rPr>
+              <w:tab/>
+            </w:r>
+            <w:r>
+              <w:rPr>
+                <w:noProof/>
+                <w:webHidden/>
+              </w:rPr>
+              <w:fldChar w:fldCharType="begin"/>
+            </w:r>
+            <w:r>
+              <w:rPr>
+                <w:noProof/>
+                <w:webHidden/>
+              </w:rPr>
+              <w:instrText xml:space="preserve"> PAGEREF _Toc410401100 \h </w:instrText>
+            </w:r>
+            <w:r>
+              <w:rPr>
+                <w:noProof/>
+                <w:webHidden/>
+              </w:rPr>
+            </w:r>
+            <w:r>
+              <w:rPr>
+                <w:noProof/>
+                <w:webHidden/>
+              </w:rPr>
+              <w:fldChar w:fldCharType="separate"/>
+            </w:r>
+            <w:r>
+              <w:rPr>
+                <w:noProof/>
+                <w:webHidden/>
+              </w:rPr>
+              <w:t>7</w:t>
+            </w:r>
+            <w:r>
+              <w:rPr>
+                <w:noProof/>
+                <w:webHidden/>
+              </w:rPr>
+              <w:fldChar w:fldCharType="end"/>
+            </w:r>
+          </w:hyperlink>
+        </w:p>
+        <w:p>
+          <w:pPr>
+            <w:pStyle w:val="Verzeichnis1"/>
+            <w:tabs>
+              <w:tab w:val="left" w:pos="880"/>
+              <w:tab w:val="right" w:leader="dot" w:pos="9062"/>
+            </w:tabs>
+            <w:rPr>
+              <w:noProof/>
+            </w:rPr>
+          </w:pPr>
+          <w:hyperlink w:anchor="_Toc410401101" w:history="1">
+            <w:r>
+              <w:rPr>
+                <w:rStyle w:val="Hyperlink"/>
+                <w:noProof/>
+              </w:rPr>
+              <w:t>4.1.2</w:t>
+            </w:r>
+            <w:r>
+              <w:rPr>
+                <w:noProof/>
+              </w:rPr>
+              <w:tab/>
+            </w:r>
+            <w:r>
+              <w:rPr>
+                <w:rStyle w:val="Hyperlink"/>
+                <w:noProof/>
+              </w:rPr>
+              <w:t>SourceTree</w:t>
+            </w:r>
+            <w:r>
+              <w:rPr>
+                <w:noProof/>
+                <w:webHidden/>
+              </w:rPr>
+              <w:tab/>
+            </w:r>
+            <w:r>
+              <w:rPr>
+                <w:noProof/>
+                <w:webHidden/>
+              </w:rPr>
+              <w:fldChar w:fldCharType="begin"/>
+            </w:r>
+            <w:r>
+              <w:rPr>
+                <w:noProof/>
+                <w:webHidden/>
+              </w:rPr>
+              <w:instrText xml:space="preserve"> PAGEREF _Toc410401101 \h </w:instrText>
+            </w:r>
+            <w:r>
+              <w:rPr>
+                <w:noProof/>
+                <w:webHidden/>
+              </w:rPr>
+            </w:r>
+            <w:r>
+              <w:rPr>
+                <w:noProof/>
+                <w:webHidden/>
+              </w:rPr>
+              <w:fldChar w:fldCharType="separate"/>
+            </w:r>
+            <w:r>
+              <w:rPr>
+                <w:noProof/>
+                <w:webHidden/>
+              </w:rPr>
+              <w:t>7</w:t>
+            </w:r>
+            <w:r>
+              <w:rPr>
+                <w:noProof/>
+                <w:webHidden/>
+              </w:rPr>
+              <w:fldChar w:fldCharType="end"/>
+            </w:r>
+          </w:hyperlink>
+        </w:p>
+        <w:p>
+          <w:pPr>
+            <w:pStyle w:val="Verzeichnis1"/>
+            <w:tabs>
+              <w:tab w:val="left" w:pos="880"/>
+              <w:tab w:val="right" w:leader="dot" w:pos="9062"/>
+            </w:tabs>
+            <w:rPr>
+              <w:noProof/>
+            </w:rPr>
+          </w:pPr>
+          <w:hyperlink w:anchor="_Toc410401102" w:history="1">
+            <w:r>
+              <w:rPr>
+                <w:rStyle w:val="Hyperlink"/>
+                <w:noProof/>
+              </w:rPr>
+              <w:t>4.1.3</w:t>
+            </w:r>
+            <w:r>
+              <w:rPr>
+                <w:noProof/>
+              </w:rPr>
+              <w:tab/>
+            </w:r>
+            <w:r>
+              <w:rPr>
+                <w:rStyle w:val="Hyperlink"/>
+                <w:noProof/>
+              </w:rPr>
+              <w:t>Android Studio</w:t>
+            </w:r>
+            <w:r>
+              <w:rPr>
+                <w:noProof/>
+                <w:webHidden/>
+              </w:rPr>
+              <w:tab/>
+            </w:r>
+            <w:r>
+              <w:rPr>
+                <w:noProof/>
+                <w:webHidden/>
+              </w:rPr>
+              <w:fldChar w:fldCharType="begin"/>
+            </w:r>
+            <w:r>
+              <w:rPr>
+                <w:noProof/>
+                <w:webHidden/>
+              </w:rPr>
+              <w:instrText xml:space="preserve"> PAGEREF _Toc410401102 \h </w:instrText>
+            </w:r>
+            <w:r>
+              <w:rPr>
+                <w:noProof/>
+                <w:webHidden/>
+              </w:rPr>
+            </w:r>
+            <w:r>
+              <w:rPr>
+                <w:noProof/>
+                <w:webHidden/>
+              </w:rPr>
+              <w:fldChar w:fldCharType="separate"/>
+            </w:r>
+            <w:r>
+              <w:rPr>
+                <w:noProof/>
+                <w:webHidden/>
+              </w:rPr>
+              <w:t>7</w:t>
+            </w:r>
+            <w:r>
+              <w:rPr>
+                <w:noProof/>
+                <w:webHidden/>
+              </w:rPr>
+              <w:fldChar w:fldCharType="end"/>
+            </w:r>
+          </w:hyperlink>
+        </w:p>
+        <w:p>
+          <w:pPr>
+            <w:pStyle w:val="Verzeichnis1"/>
+            <w:tabs>
+              <w:tab w:val="left" w:pos="880"/>
+              <w:tab w:val="right" w:leader="dot" w:pos="9062"/>
+            </w:tabs>
+            <w:rPr>
+              <w:noProof/>
+            </w:rPr>
+          </w:pPr>
+          <w:hyperlink w:anchor="_Toc410401103" w:history="1">
+            <w:r>
+              <w:rPr>
+                <w:rStyle w:val="Hyperlink"/>
+                <w:noProof/>
+              </w:rPr>
+              <w:t>4.1.4</w:t>
+            </w:r>
+            <w:r>
+              <w:rPr>
+                <w:noProof/>
+              </w:rPr>
+              <w:tab/>
+            </w:r>
+            <w:r>
+              <w:rPr>
+                <w:rStyle w:val="Hyperlink"/>
+                <w:noProof/>
+              </w:rPr>
+              <w:t>Gradle</w:t>
+            </w:r>
+            <w:r>
+              <w:rPr>
+                <w:noProof/>
+                <w:webHidden/>
+              </w:rPr>
+              <w:tab/>
+            </w:r>
+            <w:r>
+              <w:rPr>
+                <w:noProof/>
+                <w:webHidden/>
+              </w:rPr>
+              <w:fldChar w:fldCharType="begin"/>
+            </w:r>
+            <w:r>
+              <w:rPr>
+                <w:noProof/>
+                <w:webHidden/>
+              </w:rPr>
+              <w:instrText xml:space="preserve"> PAGEREF _Toc410401103 \h </w:instrText>
+            </w:r>
+            <w:r>
+              <w:rPr>
+                <w:noProof/>
+                <w:webHidden/>
+              </w:rPr>
+            </w:r>
+            <w:r>
+              <w:rPr>
+                <w:noProof/>
+                <w:webHidden/>
+              </w:rPr>
+              <w:fldChar w:fldCharType="separate"/>
+            </w:r>
+            <w:r>
+              <w:rPr>
+                <w:noProof/>
+                <w:webHidden/>
+              </w:rPr>
+              <w:t>7</w:t>
+            </w:r>
+            <w:r>
+              <w:rPr>
+                <w:noProof/>
+                <w:webHidden/>
+              </w:rPr>
+              <w:fldChar w:fldCharType="end"/>
+            </w:r>
+          </w:hyperlink>
+        </w:p>
+        <w:p>
+          <w:pPr>
+            <w:pStyle w:val="Verzeichnis1"/>
+            <w:tabs>
+              <w:tab w:val="left" w:pos="880"/>
+              <w:tab w:val="right" w:leader="dot" w:pos="9062"/>
+            </w:tabs>
+            <w:rPr>
+              <w:noProof/>
+            </w:rPr>
+          </w:pPr>
+          <w:hyperlink w:anchor="_Toc410401104" w:history="1">
+            <w:r>
+              <w:rPr>
+                <w:rStyle w:val="Hyperlink"/>
+                <w:noProof/>
+              </w:rPr>
+              <w:t>4.1.5</w:t>
+            </w:r>
+            <w:r>
+              <w:rPr>
+                <w:noProof/>
+              </w:rPr>
+              <w:tab/>
+            </w:r>
+            <w:r>
+              <w:rPr>
+                <w:rStyle w:val="Hyperlink"/>
+                <w:noProof/>
+              </w:rPr>
+              <w:t>Unit Testing</w:t>
+            </w:r>
+            <w:r>
+              <w:rPr>
+                <w:noProof/>
+                <w:webHidden/>
+              </w:rPr>
+              <w:tab/>
+            </w:r>
+            <w:r>
+              <w:rPr>
+                <w:noProof/>
+                <w:webHidden/>
+              </w:rPr>
+              <w:fldChar w:fldCharType="begin"/>
+            </w:r>
+            <w:r>
+              <w:rPr>
+                <w:noProof/>
+                <w:webHidden/>
+              </w:rPr>
+              <w:instrText xml:space="preserve"> PAGEREF _Toc410401104 \h </w:instrText>
+            </w:r>
+            <w:r>
+              <w:rPr>
+                <w:noProof/>
+                <w:webHidden/>
+              </w:rPr>
+            </w:r>
+            <w:r>
+              <w:rPr>
+                <w:noProof/>
+                <w:webHidden/>
+              </w:rPr>
+              <w:fldChar w:fldCharType="separate"/>
+            </w:r>
+            <w:r>
+              <w:rPr>
+                <w:noProof/>
+                <w:webHidden/>
+              </w:rPr>
+              <w:t>7</w:t>
+            </w:r>
+            <w:r>
+              <w:rPr>
+                <w:noProof/>
+                <w:webHidden/>
+              </w:rPr>
+              <w:fldChar w:fldCharType="end"/>
+            </w:r>
+          </w:hyperlink>
+        </w:p>
+        <w:p>
+          <w:pPr>
+            <w:pStyle w:val="Verzeichnis1"/>
+            <w:tabs>
+              <w:tab w:val="left" w:pos="660"/>
+              <w:tab w:val="right" w:leader="dot" w:pos="9062"/>
+            </w:tabs>
+            <w:rPr>
+              <w:noProof/>
+            </w:rPr>
+          </w:pPr>
+          <w:hyperlink w:anchor="_Toc410401105" w:history="1">
+            <w:r>
+              <w:rPr>
+                <w:rStyle w:val="Hyperlink"/>
+                <w:noProof/>
+              </w:rPr>
+              <w:t>4.2</w:t>
+            </w:r>
+            <w:r>
+              <w:rPr>
+                <w:noProof/>
+              </w:rPr>
+              <w:tab/>
+            </w:r>
+            <w:r>
+              <w:rPr>
+                <w:rStyle w:val="Hyperlink"/>
+                <w:noProof/>
+              </w:rPr>
+              <w:t>Bewertung des Projektverlaufs (mkerk)</w:t>
+            </w:r>
+            <w:r>
+              <w:rPr>
+                <w:noProof/>
+                <w:webHidden/>
+              </w:rPr>
+              <w:tab/>
+            </w:r>
+            <w:r>
+              <w:rPr>
+                <w:noProof/>
+                <w:webHidden/>
+              </w:rPr>
+              <w:fldChar w:fldCharType="begin"/>
+            </w:r>
+            <w:r>
+              <w:rPr>
+                <w:noProof/>
+                <w:webHidden/>
+              </w:rPr>
+              <w:instrText xml:space="preserve"> PAGEREF _Toc410401105 \h </w:instrText>
+            </w:r>
+            <w:r>
+              <w:rPr>
+                <w:noProof/>
+                <w:webHidden/>
+              </w:rPr>
+            </w:r>
+            <w:r>
+              <w:rPr>
+                <w:noProof/>
+                <w:webHidden/>
+              </w:rPr>
+              <w:fldChar w:fldCharType="separate"/>
+            </w:r>
+            <w:r>
+              <w:rPr>
+                <w:noProof/>
+                <w:webHidden/>
+              </w:rPr>
+              <w:t>8</w:t>
+            </w:r>
+            <w:r>
+              <w:rPr>
+                <w:noProof/>
+                <w:webHidden/>
+              </w:rPr>
+              <w:fldChar w:fldCharType="end"/>
+            </w:r>
+          </w:hyperlink>
+        </w:p>
+        <w:p>
+          <w:pPr>
+            <w:pStyle w:val="Verzeichnis1"/>
+            <w:tabs>
+              <w:tab w:val="left" w:pos="660"/>
+              <w:tab w:val="right" w:leader="dot" w:pos="9062"/>
+            </w:tabs>
+            <w:rPr>
+              <w:noProof/>
+            </w:rPr>
+          </w:pPr>
+          <w:hyperlink w:anchor="_Toc410401106" w:history="1">
+            <w:r>
+              <w:rPr>
+                <w:rStyle w:val="Hyperlink"/>
+                <w:noProof/>
+              </w:rPr>
+              <w:t>4.3</w:t>
+            </w:r>
+            <w:r>
+              <w:rPr>
+                <w:noProof/>
+              </w:rPr>
+              <w:tab/>
+            </w:r>
+            <w:r>
+              <w:rPr>
+                <w:rStyle w:val="Hyperlink"/>
+                <w:noProof/>
+              </w:rPr>
+              <w:t>Fazit (alle zusammen)</w:t>
+            </w:r>
+            <w:r>
+              <w:rPr>
+                <w:noProof/>
+                <w:webHidden/>
+              </w:rPr>
+              <w:tab/>
+            </w:r>
+            <w:r>
+              <w:rPr>
+                <w:noProof/>
+                <w:webHidden/>
+              </w:rPr>
+              <w:fldChar w:fldCharType="begin"/>
+            </w:r>
+            <w:r>
+              <w:rPr>
+                <w:noProof/>
+                <w:webHidden/>
+              </w:rPr>
+              <w:instrText xml:space="preserve"> PAGEREF _Toc410401106 \h </w:instrText>
+            </w:r>
+            <w:r>
+              <w:rPr>
+                <w:noProof/>
+                <w:webHidden/>
+              </w:rPr>
+            </w:r>
+            <w:r>
+              <w:rPr>
+                <w:noProof/>
+                <w:webHidden/>
+              </w:rPr>
+              <w:fldChar w:fldCharType="separate"/>
+            </w:r>
+            <w:r>
+              <w:rPr>
+                <w:noProof/>
+                <w:webHidden/>
+              </w:rPr>
+              <w:t>8</w:t>
+            </w:r>
+            <w:r>
+              <w:rPr>
+                <w:noProof/>
+                <w:webHidden/>
+              </w:rPr>
+              <w:fldChar w:fldCharType="end"/>
+            </w:r>
+          </w:hyperlink>
+        </w:p>
+        <w:p>
+          <w:pPr>
+            <w:pStyle w:val="Verzeichnis1"/>
+            <w:tabs>
+              <w:tab w:val="left" w:pos="440"/>
+              <w:tab w:val="right" w:leader="dot" w:pos="9062"/>
+            </w:tabs>
+            <w:rPr>
+              <w:noProof/>
+            </w:rPr>
+          </w:pPr>
+          <w:hyperlink w:anchor="_Toc410401107" w:history="1">
+            <w:r>
+              <w:rPr>
+                <w:rStyle w:val="Hyperlink"/>
+                <w:noProof/>
+              </w:rPr>
+              <w:t>5.</w:t>
+            </w:r>
+            <w:r>
+              <w:rPr>
+                <w:noProof/>
+              </w:rPr>
+              <w:tab/>
+            </w:r>
+            <w:r>
+              <w:rPr>
+                <w:rStyle w:val="Hyperlink"/>
+                <w:noProof/>
+              </w:rPr>
+              <w:t>Ausblick (lhu)</w:t>
+            </w:r>
+            <w:r>
+              <w:rPr>
+                <w:noProof/>
+                <w:webHidden/>
+              </w:rPr>
+              <w:tab/>
+            </w:r>
+            <w:r>
+              <w:rPr>
+                <w:noProof/>
+                <w:webHidden/>
+              </w:rPr>
+              <w:fldChar w:fldCharType="begin"/>
+            </w:r>
+            <w:r>
+              <w:rPr>
+                <w:noProof/>
+                <w:webHidden/>
+              </w:rPr>
+              <w:instrText xml:space="preserve"> PAGEREF _Toc410401107 \h </w:instrText>
+            </w:r>
+            <w:r>
+              <w:rPr>
+                <w:noProof/>
+                <w:webHidden/>
+              </w:rPr>
+            </w:r>
+            <w:r>
+              <w:rPr>
+                <w:noProof/>
+                <w:webHidden/>
+              </w:rPr>
+              <w:fldChar w:fldCharType="separate"/>
+            </w:r>
+            <w:r>
+              <w:rPr>
+                <w:noProof/>
+                <w:webHidden/>
+              </w:rPr>
+              <w:t>8</w:t>
+            </w:r>
+            <w:r>
+              <w:rPr>
+                <w:noProof/>
+                <w:webHidden/>
+              </w:rPr>
+              <w:fldChar w:fldCharType="end"/>
+            </w:r>
+          </w:hyperlink>
+        </w:p>
+        <w:p>
+          <w:pPr>
+            <w:pStyle w:val="Verzeichnis1"/>
+            <w:tabs>
+              <w:tab w:val="left" w:pos="440"/>
+              <w:tab w:val="right" w:leader="dot" w:pos="9062"/>
+            </w:tabs>
+            <w:rPr>
+              <w:noProof/>
+            </w:rPr>
+          </w:pPr>
+          <w:hyperlink w:anchor="_Toc410401108" w:history="1">
+            <w:r>
+              <w:rPr>
+                <w:rStyle w:val="Hyperlink"/>
+                <w:noProof/>
+              </w:rPr>
+              <w:t>6.</w:t>
+            </w:r>
+            <w:r>
+              <w:rPr>
+                <w:noProof/>
+              </w:rPr>
+              <w:tab/>
+            </w:r>
+            <w:r>
+              <w:rPr>
+                <w:rStyle w:val="Hyperlink"/>
+                <w:noProof/>
+              </w:rPr>
+              <w:t>Abbildungsverzeichnis</w:t>
+            </w:r>
+            <w:r>
+              <w:rPr>
+                <w:noProof/>
+                <w:webHidden/>
+              </w:rPr>
+              <w:tab/>
+            </w:r>
+            <w:r>
+              <w:rPr>
+                <w:noProof/>
+                <w:webHidden/>
+              </w:rPr>
+              <w:fldChar w:fldCharType="begin"/>
+            </w:r>
+            <w:r>
+              <w:rPr>
+                <w:noProof/>
+                <w:webHidden/>
+              </w:rPr>
+              <w:instrText xml:space="preserve"> PAGEREF _Toc410401108 \h </w:instrText>
+            </w:r>
+            <w:r>
+              <w:rPr>
+                <w:noProof/>
+                <w:webHidden/>
+              </w:rPr>
+            </w:r>
+            <w:r>
+              <w:rPr>
+                <w:noProof/>
+                <w:webHidden/>
+              </w:rPr>
+              <w:fldChar w:fldCharType="separate"/>
+            </w:r>
+            <w:r>
+              <w:rPr>
+                <w:noProof/>
+                <w:webHidden/>
+              </w:rPr>
+              <w:t>8</w:t>
+            </w:r>
+            <w:r>
+              <w:rPr>
+                <w:noProof/>
+                <w:webHidden/>
+              </w:rPr>
+              <w:fldChar w:fldCharType="end"/>
+            </w:r>
+          </w:hyperlink>
+        </w:p>
+        <w:p>
+          <w:pPr>
+            <w:pStyle w:val="Verzeichnis1"/>
+            <w:tabs>
+              <w:tab w:val="left" w:pos="440"/>
+              <w:tab w:val="right" w:leader="dot" w:pos="9062"/>
+            </w:tabs>
+            <w:rPr>
+              <w:noProof/>
+            </w:rPr>
+          </w:pPr>
+          <w:hyperlink w:anchor="_Toc410401109" w:history="1">
+            <w:r>
+              <w:rPr>
+                <w:rStyle w:val="Hyperlink"/>
+                <w:noProof/>
+              </w:rPr>
+              <w:t>7.</w:t>
+            </w:r>
+            <w:r>
+              <w:rPr>
+                <w:noProof/>
+              </w:rPr>
+              <w:tab/>
+            </w:r>
+            <w:r>
+              <w:rPr>
+                <w:rStyle w:val="Hyperlink"/>
+                <w:noProof/>
+              </w:rPr>
+              <w:t>Quellen</w:t>
+            </w:r>
+            <w:r>
+              <w:rPr>
+                <w:noProof/>
+                <w:webHidden/>
+              </w:rPr>
+              <w:tab/>
+            </w:r>
+            <w:r>
+              <w:rPr>
+                <w:noProof/>
+                <w:webHidden/>
+              </w:rPr>
+              <w:fldChar w:fldCharType="begin"/>
+            </w:r>
+            <w:r>
+              <w:rPr>
+                <w:noProof/>
+                <w:webHidden/>
+              </w:rPr>
+              <w:instrText xml:space="preserve"> PAGEREF _Toc410401109 \h </w:instrText>
+            </w:r>
+            <w:r>
+              <w:rPr>
+                <w:noProof/>
+                <w:webHidden/>
+              </w:rPr>
+            </w:r>
+            <w:r>
+              <w:rPr>
+                <w:noProof/>
+                <w:webHidden/>
+              </w:rPr>
+              <w:fldChar w:fldCharType="separate"/>
+            </w:r>
+            <w:r>
+              <w:rPr>
+                <w:noProof/>
+                <w:webHidden/>
+              </w:rPr>
+              <w:t>8</w:t>
+            </w:r>
+            <w:r>
+              <w:rPr>
+                <w:noProof/>
+                <w:webHidden/>
+              </w:rPr>
+              <w:fldChar w:fldCharType="end"/>
+            </w:r>
+          </w:hyperlink>
+        </w:p>
+        <w:p>
+          <w:r>
+            <w:rPr>
+              <w:b/>
+              <w:bCs/>
+            </w:rPr>
+            <w:fldChar w:fldCharType="end"/>
+          </w:r>
+        </w:p>
+      </w:sdtContent>
+    </w:sdt>
     <w:p>
       <w:pPr>
         <w:spacing w:line="254" w:lineRule="auto"/>
@@ -1104,33 +2612,33 @@
           <w:color w:val="FF0000"/>
         </w:rPr>
       </w:pPr>
-    </w:p>
-    <w:p>
-      <w:pPr>
-        <w:spacing w:line="254" w:lineRule="auto"/>
-        <w:rPr>
-          <w:b/>
-          <w:color w:val="FF0000"/>
-        </w:rPr>
-      </w:pPr>
-    </w:p>
-    <w:p>
-      <w:pPr>
-        <w:spacing w:line="254" w:lineRule="auto"/>
-        <w:rPr>
-          <w:b/>
-          <w:color w:val="FF0000"/>
-        </w:rPr>
-      </w:pPr>
-      <w:r>
-        <w:rPr>
-          <w:b/>
-          <w:color w:val="FF0000"/>
-        </w:rPr>
-        <w:br w:type="column"/>
-      </w:r>
       <w:bookmarkStart w:id="0" w:name="_GoBack"/>
       <w:bookmarkEnd w:id="0"/>
+    </w:p>
+    <w:p>
+      <w:pPr>
+        <w:spacing w:line="254" w:lineRule="auto"/>
+        <w:rPr>
+          <w:b/>
+          <w:color w:val="FF0000"/>
+        </w:rPr>
+      </w:pPr>
+    </w:p>
+    <w:p>
+      <w:pPr>
+        <w:spacing w:line="254" w:lineRule="auto"/>
+        <w:rPr>
+          <w:b/>
+          <w:color w:val="FF0000"/>
+        </w:rPr>
+      </w:pPr>
+      <w:r>
+        <w:rPr>
+          <w:b/>
+          <w:color w:val="FF0000"/>
+        </w:rPr>
+        <w:br w:type="column"/>
+      </w:r>
       <w:r>
         <w:rPr>
           <w:b/>
@@ -3149,11 +4657,9 @@
       <w:pPr>
         <w:pStyle w:val="berschrift1"/>
       </w:pPr>
-      <w:r>
-        <w:t>Notizen</w:t>
-      </w:r>
-      <w:r>
-        <w:t xml:space="preserve"> (</w:t>
+      <w:bookmarkStart w:id="1" w:name="_Toc410401079"/>
+      <w:r>
+        <w:t>Notizen (</w:t>
       </w:r>
       <w:proofErr w:type="spellStart"/>
       <w:r>
@@ -3161,24 +4667,24 @@
       </w:r>
       <w:proofErr w:type="spellEnd"/>
       <w:r>
-        <w:t>)</w:t>
-      </w:r>
+        <w:t>):</w:t>
+      </w:r>
+      <w:bookmarkEnd w:id="1"/>
+    </w:p>
+    <w:p>
+      <w:pPr>
+        <w:pStyle w:val="berschrift2"/>
+      </w:pPr>
+      <w:bookmarkStart w:id="2" w:name="_Toc410401080"/>
+      <w:proofErr w:type="spellStart"/>
+      <w:r>
+        <w:t>SourceTree</w:t>
+      </w:r>
+      <w:proofErr w:type="spellEnd"/>
       <w:r>
         <w:t>:</w:t>
       </w:r>
-    </w:p>
-    <w:p>
-      <w:pPr>
-        <w:pStyle w:val="berschrift2"/>
-      </w:pPr>
-      <w:proofErr w:type="spellStart"/>
-      <w:r>
-        <w:t>SourceTree</w:t>
-      </w:r>
-      <w:proofErr w:type="spellEnd"/>
-      <w:r>
-        <w:t>:</w:t>
-      </w:r>
+      <w:bookmarkEnd w:id="2"/>
     </w:p>
     <w:p>
       <w:pPr>
@@ -3224,6 +4730,7 @@
       <w:pPr>
         <w:pStyle w:val="berschrift2"/>
       </w:pPr>
+      <w:bookmarkStart w:id="3" w:name="_Toc410401081"/>
       <w:proofErr w:type="spellStart"/>
       <w:r>
         <w:t>GitHub</w:t>
@@ -3232,6 +4739,7 @@
       <w:r>
         <w:t>:</w:t>
       </w:r>
+      <w:bookmarkEnd w:id="3"/>
     </w:p>
     <w:p>
       <w:pPr>
@@ -3282,9 +4790,11 @@
       <w:pPr>
         <w:pStyle w:val="berschrift2"/>
       </w:pPr>
+      <w:bookmarkStart w:id="4" w:name="_Toc410401082"/>
       <w:r>
         <w:t>Android Studio:</w:t>
       </w:r>
+      <w:bookmarkEnd w:id="4"/>
     </w:p>
     <w:p>
       <w:pPr>
@@ -3401,6 +4911,567 @@
       <w:r>
         <w:t xml:space="preserve"> hoher Aufwand zur Gestaltung eines User Interfaces</w:t>
       </w:r>
+    </w:p>
+    <w:p>
+      <w:pPr>
+        <w:spacing w:after="200" w:line="276" w:lineRule="auto"/>
+        <w:rPr>
+          <w:color w:val="FF0000"/>
+        </w:rPr>
+      </w:pPr>
+      <w:r>
+        <w:rPr>
+          <w:color w:val="FF0000"/>
+        </w:rPr>
+        <w:br w:type="page"/>
+      </w:r>
+    </w:p>
+    <w:p>
+      <w:pPr>
+        <w:pStyle w:val="berschrift1"/>
+        <w:numPr>
+          <w:ilvl w:val="0"/>
+          <w:numId w:val="7"/>
+        </w:numPr>
+      </w:pPr>
+      <w:bookmarkStart w:id="5" w:name="_Toc410401083"/>
+      <w:r>
+        <w:lastRenderedPageBreak/>
+        <w:t>Einleitung</w:t>
+      </w:r>
+      <w:r>
+        <w:t xml:space="preserve"> (</w:t>
+      </w:r>
+      <w:proofErr w:type="spellStart"/>
+      <w:r>
+        <w:t>soch</w:t>
+      </w:r>
+      <w:proofErr w:type="spellEnd"/>
+      <w:r>
+        <w:t>)</w:t>
+      </w:r>
+      <w:bookmarkEnd w:id="5"/>
+    </w:p>
+    <w:p>
+      <w:pPr>
+        <w:pStyle w:val="berschrift1"/>
+        <w:numPr>
+          <w:ilvl w:val="1"/>
+          <w:numId w:val="7"/>
+        </w:numPr>
+      </w:pPr>
+      <w:bookmarkStart w:id="6" w:name="_Toc410401084"/>
+      <w:r>
+        <w:t>Ausgangssituation</w:t>
+      </w:r>
+      <w:bookmarkEnd w:id="6"/>
+    </w:p>
+    <w:p>
+      <w:pPr>
+        <w:pStyle w:val="berschrift1"/>
+        <w:numPr>
+          <w:ilvl w:val="1"/>
+          <w:numId w:val="7"/>
+        </w:numPr>
+      </w:pPr>
+      <w:bookmarkStart w:id="7" w:name="_Toc410401085"/>
+      <w:r>
+        <w:t>Projektziel</w:t>
+      </w:r>
+      <w:bookmarkEnd w:id="7"/>
+    </w:p>
+    <w:p>
+      <w:pPr>
+        <w:pStyle w:val="berschrift1"/>
+        <w:numPr>
+          <w:ilvl w:val="1"/>
+          <w:numId w:val="7"/>
+        </w:numPr>
+      </w:pPr>
+      <w:bookmarkStart w:id="8" w:name="_Toc410401086"/>
+      <w:r>
+        <w:t>Projektabgrenzung</w:t>
+      </w:r>
+      <w:bookmarkEnd w:id="8"/>
+    </w:p>
+    <w:p>
+      <w:pPr>
+        <w:pStyle w:val="berschrift1"/>
+        <w:numPr>
+          <w:ilvl w:val="0"/>
+          <w:numId w:val="7"/>
+        </w:numPr>
+      </w:pPr>
+      <w:bookmarkStart w:id="9" w:name="_Toc410401087"/>
+      <w:r>
+        <w:t>Planung</w:t>
+      </w:r>
+      <w:r>
+        <w:t xml:space="preserve"> </w:t>
+      </w:r>
+      <w:r>
+        <w:t>(</w:t>
+      </w:r>
+      <w:proofErr w:type="spellStart"/>
+      <w:r>
+        <w:t>soch</w:t>
+      </w:r>
+      <w:proofErr w:type="spellEnd"/>
+      <w:r>
+        <w:t>)</w:t>
+      </w:r>
+      <w:bookmarkEnd w:id="9"/>
+    </w:p>
+    <w:p>
+      <w:pPr>
+        <w:pStyle w:val="berschrift1"/>
+        <w:numPr>
+          <w:ilvl w:val="1"/>
+          <w:numId w:val="7"/>
+        </w:numPr>
+      </w:pPr>
+      <w:bookmarkStart w:id="10" w:name="_Toc410401088"/>
+      <w:r>
+        <w:t xml:space="preserve">Geplante </w:t>
+      </w:r>
+      <w:r>
+        <w:t>Programmentwicklung</w:t>
+      </w:r>
+      <w:bookmarkEnd w:id="10"/>
+    </w:p>
+    <w:p>
+      <w:pPr>
+        <w:pStyle w:val="berschrift1"/>
+        <w:numPr>
+          <w:ilvl w:val="1"/>
+          <w:numId w:val="7"/>
+        </w:numPr>
+      </w:pPr>
+      <w:bookmarkStart w:id="11" w:name="_Toc410401089"/>
+      <w:r>
+        <w:t>Geplanter Werkzeugeinsatz</w:t>
+      </w:r>
+      <w:bookmarkEnd w:id="11"/>
+    </w:p>
+    <w:p>
+      <w:pPr>
+        <w:pStyle w:val="berschrift1"/>
+        <w:numPr>
+          <w:ilvl w:val="0"/>
+          <w:numId w:val="7"/>
+        </w:numPr>
+      </w:pPr>
+      <w:bookmarkStart w:id="12" w:name="_Toc410401090"/>
+      <w:r>
+        <w:t>Realisierung</w:t>
+      </w:r>
+      <w:bookmarkEnd w:id="12"/>
+    </w:p>
+    <w:p>
+      <w:pPr>
+        <w:pStyle w:val="berschrift1"/>
+        <w:numPr>
+          <w:ilvl w:val="1"/>
+          <w:numId w:val="7"/>
+        </w:numPr>
+      </w:pPr>
+      <w:bookmarkStart w:id="13" w:name="_Toc410401091"/>
+      <w:r>
+        <w:t>Werkzeuge</w:t>
+      </w:r>
+      <w:bookmarkEnd w:id="13"/>
+      <w:r>
+        <w:t xml:space="preserve"> </w:t>
+      </w:r>
+    </w:p>
+    <w:p>
+      <w:pPr>
+        <w:pStyle w:val="berschrift1"/>
+        <w:numPr>
+          <w:ilvl w:val="2"/>
+          <w:numId w:val="7"/>
+        </w:numPr>
+      </w:pPr>
+      <w:bookmarkStart w:id="14" w:name="_Toc410401092"/>
+      <w:proofErr w:type="spellStart"/>
+      <w:r>
+        <w:t>GitHub</w:t>
+      </w:r>
+      <w:proofErr w:type="spellEnd"/>
+      <w:r>
+        <w:t xml:space="preserve"> </w:t>
+      </w:r>
+      <w:r>
+        <w:t>(</w:t>
+      </w:r>
+      <w:proofErr w:type="spellStart"/>
+      <w:r>
+        <w:t>soch</w:t>
+      </w:r>
+      <w:proofErr w:type="spellEnd"/>
+      <w:r>
+        <w:t>)</w:t>
+      </w:r>
+      <w:bookmarkEnd w:id="14"/>
+    </w:p>
+    <w:p>
+      <w:pPr>
+        <w:pStyle w:val="berschrift1"/>
+        <w:numPr>
+          <w:ilvl w:val="2"/>
+          <w:numId w:val="7"/>
+        </w:numPr>
+      </w:pPr>
+      <w:bookmarkStart w:id="15" w:name="_Toc410401093"/>
+      <w:proofErr w:type="spellStart"/>
+      <w:r>
+        <w:t>SourceTree</w:t>
+      </w:r>
+      <w:proofErr w:type="spellEnd"/>
+      <w:r>
+        <w:t xml:space="preserve"> (</w:t>
+      </w:r>
+      <w:proofErr w:type="spellStart"/>
+      <w:r>
+        <w:t>soch</w:t>
+      </w:r>
+      <w:proofErr w:type="spellEnd"/>
+      <w:r>
+        <w:t>)</w:t>
+      </w:r>
+      <w:bookmarkEnd w:id="15"/>
+    </w:p>
+    <w:p>
+      <w:pPr>
+        <w:pStyle w:val="berschrift1"/>
+        <w:numPr>
+          <w:ilvl w:val="2"/>
+          <w:numId w:val="7"/>
+        </w:numPr>
+      </w:pPr>
+      <w:bookmarkStart w:id="16" w:name="_Toc410401094"/>
+      <w:r>
+        <w:t>Android Studio</w:t>
+      </w:r>
+      <w:r>
+        <w:t xml:space="preserve"> (</w:t>
+      </w:r>
+      <w:proofErr w:type="spellStart"/>
+      <w:r>
+        <w:t>lhu</w:t>
+      </w:r>
+      <w:proofErr w:type="spellEnd"/>
+      <w:r>
+        <w:t>)</w:t>
+      </w:r>
+      <w:bookmarkEnd w:id="16"/>
+    </w:p>
+    <w:p>
+      <w:pPr>
+        <w:pStyle w:val="berschrift1"/>
+        <w:numPr>
+          <w:ilvl w:val="2"/>
+          <w:numId w:val="7"/>
+        </w:numPr>
+      </w:pPr>
+      <w:bookmarkStart w:id="17" w:name="_Toc410401095"/>
+      <w:proofErr w:type="spellStart"/>
+      <w:r>
+        <w:t>Gradle</w:t>
+      </w:r>
+      <w:proofErr w:type="spellEnd"/>
+      <w:r>
+        <w:t xml:space="preserve"> (</w:t>
+      </w:r>
+      <w:proofErr w:type="spellStart"/>
+      <w:r>
+        <w:t>lhu</w:t>
+      </w:r>
+      <w:proofErr w:type="spellEnd"/>
+      <w:r>
+        <w:t>)</w:t>
+      </w:r>
+      <w:bookmarkEnd w:id="17"/>
+    </w:p>
+    <w:p>
+      <w:pPr>
+        <w:pStyle w:val="berschrift1"/>
+        <w:numPr>
+          <w:ilvl w:val="2"/>
+          <w:numId w:val="7"/>
+        </w:numPr>
+      </w:pPr>
+      <w:bookmarkStart w:id="18" w:name="_Toc410401096"/>
+      <w:r>
+        <w:t xml:space="preserve">Unit </w:t>
+      </w:r>
+      <w:proofErr w:type="spellStart"/>
+      <w:r>
+        <w:t>Testing</w:t>
+      </w:r>
+      <w:proofErr w:type="spellEnd"/>
+      <w:r>
+        <w:t xml:space="preserve"> (</w:t>
+      </w:r>
+      <w:proofErr w:type="spellStart"/>
+      <w:r>
+        <w:t>lhu</w:t>
+      </w:r>
+      <w:proofErr w:type="spellEnd"/>
+      <w:r>
+        <w:t>)</w:t>
+      </w:r>
+      <w:bookmarkEnd w:id="18"/>
+    </w:p>
+    <w:p>
+      <w:pPr>
+        <w:pStyle w:val="berschrift1"/>
+        <w:numPr>
+          <w:ilvl w:val="1"/>
+          <w:numId w:val="7"/>
+        </w:numPr>
+      </w:pPr>
+      <w:bookmarkStart w:id="19" w:name="_Toc410401097"/>
+      <w:r>
+        <w:t>Projektverlauf</w:t>
+      </w:r>
+      <w:r>
+        <w:t xml:space="preserve"> (</w:t>
+      </w:r>
+      <w:proofErr w:type="spellStart"/>
+      <w:r>
+        <w:t>nfe</w:t>
+      </w:r>
+      <w:proofErr w:type="spellEnd"/>
+      <w:r>
+        <w:t>)</w:t>
+      </w:r>
+      <w:bookmarkEnd w:id="19"/>
+    </w:p>
+    <w:p>
+      <w:pPr>
+        <w:pStyle w:val="berschrift1"/>
+        <w:numPr>
+          <w:ilvl w:val="0"/>
+          <w:numId w:val="7"/>
+        </w:numPr>
+      </w:pPr>
+      <w:bookmarkStart w:id="20" w:name="_Toc410401098"/>
+      <w:r>
+        <w:t>Bewertung</w:t>
+      </w:r>
+      <w:bookmarkEnd w:id="20"/>
+    </w:p>
+    <w:p>
+      <w:pPr>
+        <w:pStyle w:val="berschrift1"/>
+        <w:numPr>
+          <w:ilvl w:val="1"/>
+          <w:numId w:val="7"/>
+        </w:numPr>
+      </w:pPr>
+      <w:bookmarkStart w:id="21" w:name="_Toc410401099"/>
+      <w:r>
+        <w:t xml:space="preserve">Bewertung der Werkzeuge </w:t>
+      </w:r>
+      <w:r>
+        <w:t>(</w:t>
+      </w:r>
+      <w:proofErr w:type="spellStart"/>
+      <w:r>
+        <w:t>lhu</w:t>
+      </w:r>
+      <w:proofErr w:type="spellEnd"/>
+      <w:r>
+        <w:t>)</w:t>
+      </w:r>
+      <w:bookmarkEnd w:id="21"/>
+    </w:p>
+    <w:p>
+      <w:pPr>
+        <w:pStyle w:val="berschrift1"/>
+        <w:numPr>
+          <w:ilvl w:val="2"/>
+          <w:numId w:val="7"/>
+        </w:numPr>
+      </w:pPr>
+      <w:bookmarkStart w:id="22" w:name="_Toc410401100"/>
+      <w:proofErr w:type="spellStart"/>
+      <w:r>
+        <w:t>GitHub</w:t>
+      </w:r>
+      <w:bookmarkEnd w:id="22"/>
+      <w:proofErr w:type="spellEnd"/>
+    </w:p>
+    <w:p>
+      <w:pPr>
+        <w:pStyle w:val="berschrift1"/>
+        <w:numPr>
+          <w:ilvl w:val="2"/>
+          <w:numId w:val="7"/>
+        </w:numPr>
+      </w:pPr>
+      <w:bookmarkStart w:id="23" w:name="_Toc410401101"/>
+      <w:proofErr w:type="spellStart"/>
+      <w:r>
+        <w:t>SourceTree</w:t>
+      </w:r>
+      <w:bookmarkEnd w:id="23"/>
+      <w:proofErr w:type="spellEnd"/>
+      <w:r>
+        <w:t xml:space="preserve"> </w:t>
+      </w:r>
+    </w:p>
+    <w:p>
+      <w:pPr>
+        <w:pStyle w:val="berschrift1"/>
+        <w:numPr>
+          <w:ilvl w:val="2"/>
+          <w:numId w:val="7"/>
+        </w:numPr>
+      </w:pPr>
+      <w:bookmarkStart w:id="24" w:name="_Toc410401102"/>
+      <w:r>
+        <w:t>Android Studio</w:t>
+      </w:r>
+      <w:bookmarkEnd w:id="24"/>
+      <w:r>
+        <w:t xml:space="preserve"> </w:t>
+      </w:r>
+    </w:p>
+    <w:p>
+      <w:pPr>
+        <w:pStyle w:val="berschrift1"/>
+        <w:numPr>
+          <w:ilvl w:val="2"/>
+          <w:numId w:val="7"/>
+        </w:numPr>
+      </w:pPr>
+      <w:bookmarkStart w:id="25" w:name="_Toc410401103"/>
+      <w:proofErr w:type="spellStart"/>
+      <w:r>
+        <w:t>Gradle</w:t>
+      </w:r>
+      <w:bookmarkEnd w:id="25"/>
+      <w:proofErr w:type="spellEnd"/>
+      <w:r>
+        <w:t xml:space="preserve"> </w:t>
+      </w:r>
+    </w:p>
+    <w:p>
+      <w:pPr>
+        <w:pStyle w:val="berschrift1"/>
+        <w:numPr>
+          <w:ilvl w:val="2"/>
+          <w:numId w:val="7"/>
+        </w:numPr>
+      </w:pPr>
+      <w:bookmarkStart w:id="26" w:name="_Toc410401104"/>
+      <w:r>
+        <w:t xml:space="preserve">Unit </w:t>
+      </w:r>
+      <w:proofErr w:type="spellStart"/>
+      <w:r>
+        <w:t>Testing</w:t>
+      </w:r>
+      <w:bookmarkEnd w:id="26"/>
+      <w:proofErr w:type="spellEnd"/>
+    </w:p>
+    <w:p>
+      <w:pPr>
+        <w:pStyle w:val="berschrift1"/>
+        <w:numPr>
+          <w:ilvl w:val="1"/>
+          <w:numId w:val="7"/>
+        </w:numPr>
+      </w:pPr>
+      <w:bookmarkStart w:id="27" w:name="_Toc410401105"/>
+      <w:r>
+        <w:lastRenderedPageBreak/>
+        <w:t xml:space="preserve">Bewertung des Projektverlaufs </w:t>
+      </w:r>
+      <w:r>
+        <w:t>(</w:t>
+      </w:r>
+      <w:proofErr w:type="spellStart"/>
+      <w:r>
+        <w:t>mkerk</w:t>
+      </w:r>
+      <w:proofErr w:type="spellEnd"/>
+      <w:r>
+        <w:t>)</w:t>
+      </w:r>
+      <w:bookmarkEnd w:id="27"/>
+    </w:p>
+    <w:p>
+      <w:pPr>
+        <w:pStyle w:val="berschrift1"/>
+        <w:numPr>
+          <w:ilvl w:val="1"/>
+          <w:numId w:val="7"/>
+        </w:numPr>
+      </w:pPr>
+      <w:bookmarkStart w:id="28" w:name="_Toc410401106"/>
+      <w:r>
+        <w:t>Fazit</w:t>
+      </w:r>
+      <w:r>
+        <w:t xml:space="preserve"> (alle zusammen)</w:t>
+      </w:r>
+      <w:bookmarkEnd w:id="28"/>
+    </w:p>
+    <w:p>
+      <w:pPr>
+        <w:pStyle w:val="berschrift1"/>
+        <w:numPr>
+          <w:ilvl w:val="0"/>
+          <w:numId w:val="7"/>
+        </w:numPr>
+      </w:pPr>
+      <w:bookmarkStart w:id="29" w:name="_Toc410401107"/>
+      <w:r>
+        <w:t>Ausblick</w:t>
+      </w:r>
+      <w:r>
+        <w:t xml:space="preserve"> (</w:t>
+      </w:r>
+      <w:proofErr w:type="spellStart"/>
+      <w:r>
+        <w:t>lhu</w:t>
+      </w:r>
+      <w:proofErr w:type="spellEnd"/>
+      <w:r>
+        <w:t>)</w:t>
+      </w:r>
+      <w:bookmarkEnd w:id="29"/>
+    </w:p>
+    <w:p>
+      <w:pPr>
+        <w:pStyle w:val="berschrift1"/>
+        <w:numPr>
+          <w:ilvl w:val="0"/>
+          <w:numId w:val="7"/>
+        </w:numPr>
+      </w:pPr>
+      <w:bookmarkStart w:id="30" w:name="_Toc410401108"/>
+      <w:r>
+        <w:t>Abbildungsverzeichnis</w:t>
+      </w:r>
+      <w:bookmarkEnd w:id="30"/>
+    </w:p>
+    <w:p>
+      <w:pPr>
+        <w:pStyle w:val="berschrift1"/>
+        <w:numPr>
+          <w:ilvl w:val="0"/>
+          <w:numId w:val="7"/>
+        </w:numPr>
+      </w:pPr>
+      <w:bookmarkStart w:id="31" w:name="_Toc410401109"/>
+      <w:r>
+        <w:t>Quellen</w:t>
+      </w:r>
+      <w:bookmarkEnd w:id="31"/>
     </w:p>
     <w:p>
       <w:pPr>
@@ -3877,6 +5948,124 @@
     </w:lvl>
   </w:abstractNum>
   <w:abstractNum w:abstractNumId="4">
+    <w:nsid w:val="6D454042"/>
+    <w:multiLevelType w:val="multilevel"/>
+    <w:tmpl w:val="6E3ED9AA"/>
+    <w:lvl w:ilvl="0">
+      <w:start w:val="1"/>
+      <w:numFmt w:val="decimal"/>
+      <w:lvlText w:val="%1."/>
+      <w:lvlJc w:val="left"/>
+      <w:pPr>
+        <w:ind w:left="720" w:hanging="360"/>
+      </w:pPr>
+    </w:lvl>
+    <w:lvl w:ilvl="1">
+      <w:start w:val="1"/>
+      <w:numFmt w:val="decimal"/>
+      <w:isLgl/>
+      <w:lvlText w:val="%1.%2"/>
+      <w:lvlJc w:val="left"/>
+      <w:pPr>
+        <w:ind w:left="720" w:hanging="360"/>
+      </w:pPr>
+      <w:rPr>
+        <w:rFonts w:hint="default"/>
+      </w:rPr>
+    </w:lvl>
+    <w:lvl w:ilvl="2">
+      <w:start w:val="1"/>
+      <w:numFmt w:val="decimal"/>
+      <w:isLgl/>
+      <w:lvlText w:val="%1.%2.%3"/>
+      <w:lvlJc w:val="left"/>
+      <w:pPr>
+        <w:ind w:left="1080" w:hanging="720"/>
+      </w:pPr>
+      <w:rPr>
+        <w:rFonts w:hint="default"/>
+      </w:rPr>
+    </w:lvl>
+    <w:lvl w:ilvl="3">
+      <w:start w:val="1"/>
+      <w:numFmt w:val="decimal"/>
+      <w:isLgl/>
+      <w:lvlText w:val="%1.%2.%3.%4"/>
+      <w:lvlJc w:val="left"/>
+      <w:pPr>
+        <w:ind w:left="1080" w:hanging="720"/>
+      </w:pPr>
+      <w:rPr>
+        <w:rFonts w:hint="default"/>
+      </w:rPr>
+    </w:lvl>
+    <w:lvl w:ilvl="4">
+      <w:start w:val="1"/>
+      <w:numFmt w:val="decimal"/>
+      <w:isLgl/>
+      <w:lvlText w:val="%1.%2.%3.%4.%5"/>
+      <w:lvlJc w:val="left"/>
+      <w:pPr>
+        <w:ind w:left="1440" w:hanging="1080"/>
+      </w:pPr>
+      <w:rPr>
+        <w:rFonts w:hint="default"/>
+      </w:rPr>
+    </w:lvl>
+    <w:lvl w:ilvl="5">
+      <w:start w:val="1"/>
+      <w:numFmt w:val="decimal"/>
+      <w:isLgl/>
+      <w:lvlText w:val="%1.%2.%3.%4.%5.%6"/>
+      <w:lvlJc w:val="left"/>
+      <w:pPr>
+        <w:ind w:left="1440" w:hanging="1080"/>
+      </w:pPr>
+      <w:rPr>
+        <w:rFonts w:hint="default"/>
+      </w:rPr>
+    </w:lvl>
+    <w:lvl w:ilvl="6">
+      <w:start w:val="1"/>
+      <w:numFmt w:val="decimal"/>
+      <w:isLgl/>
+      <w:lvlText w:val="%1.%2.%3.%4.%5.%6.%7"/>
+      <w:lvlJc w:val="left"/>
+      <w:pPr>
+        <w:ind w:left="1800" w:hanging="1440"/>
+      </w:pPr>
+      <w:rPr>
+        <w:rFonts w:hint="default"/>
+      </w:rPr>
+    </w:lvl>
+    <w:lvl w:ilvl="7">
+      <w:start w:val="1"/>
+      <w:numFmt w:val="decimal"/>
+      <w:isLgl/>
+      <w:lvlText w:val="%1.%2.%3.%4.%5.%6.%7.%8"/>
+      <w:lvlJc w:val="left"/>
+      <w:pPr>
+        <w:ind w:left="1800" w:hanging="1440"/>
+      </w:pPr>
+      <w:rPr>
+        <w:rFonts w:hint="default"/>
+      </w:rPr>
+    </w:lvl>
+    <w:lvl w:ilvl="8">
+      <w:start w:val="1"/>
+      <w:numFmt w:val="decimal"/>
+      <w:isLgl/>
+      <w:lvlText w:val="%1.%2.%3.%4.%5.%6.%7.%8.%9"/>
+      <w:lvlJc w:val="left"/>
+      <w:pPr>
+        <w:ind w:left="2160" w:hanging="1800"/>
+      </w:pPr>
+      <w:rPr>
+        <w:rFonts w:hint="default"/>
+      </w:rPr>
+    </w:lvl>
+  </w:abstractNum>
+  <w:abstractNum w:abstractNumId="5">
     <w:nsid w:val="6F845B15"/>
     <w:multiLevelType w:val="hybridMultilevel"/>
     <w:tmpl w:val="7C9A7B82"/>
@@ -3988,11 +6177,129 @@
       </w:rPr>
     </w:lvl>
   </w:abstractNum>
+  <w:abstractNum w:abstractNumId="6">
+    <w:nsid w:val="6FD76BBA"/>
+    <w:multiLevelType w:val="multilevel"/>
+    <w:tmpl w:val="6E3ED9AA"/>
+    <w:lvl w:ilvl="0">
+      <w:start w:val="1"/>
+      <w:numFmt w:val="decimal"/>
+      <w:lvlText w:val="%1."/>
+      <w:lvlJc w:val="left"/>
+      <w:pPr>
+        <w:ind w:left="720" w:hanging="360"/>
+      </w:pPr>
+    </w:lvl>
+    <w:lvl w:ilvl="1">
+      <w:start w:val="1"/>
+      <w:numFmt w:val="decimal"/>
+      <w:isLgl/>
+      <w:lvlText w:val="%1.%2"/>
+      <w:lvlJc w:val="left"/>
+      <w:pPr>
+        <w:ind w:left="720" w:hanging="360"/>
+      </w:pPr>
+      <w:rPr>
+        <w:rFonts w:hint="default"/>
+      </w:rPr>
+    </w:lvl>
+    <w:lvl w:ilvl="2">
+      <w:start w:val="1"/>
+      <w:numFmt w:val="decimal"/>
+      <w:isLgl/>
+      <w:lvlText w:val="%1.%2.%3"/>
+      <w:lvlJc w:val="left"/>
+      <w:pPr>
+        <w:ind w:left="1080" w:hanging="720"/>
+      </w:pPr>
+      <w:rPr>
+        <w:rFonts w:hint="default"/>
+      </w:rPr>
+    </w:lvl>
+    <w:lvl w:ilvl="3">
+      <w:start w:val="1"/>
+      <w:numFmt w:val="decimal"/>
+      <w:isLgl/>
+      <w:lvlText w:val="%1.%2.%3.%4"/>
+      <w:lvlJc w:val="left"/>
+      <w:pPr>
+        <w:ind w:left="1080" w:hanging="720"/>
+      </w:pPr>
+      <w:rPr>
+        <w:rFonts w:hint="default"/>
+      </w:rPr>
+    </w:lvl>
+    <w:lvl w:ilvl="4">
+      <w:start w:val="1"/>
+      <w:numFmt w:val="decimal"/>
+      <w:isLgl/>
+      <w:lvlText w:val="%1.%2.%3.%4.%5"/>
+      <w:lvlJc w:val="left"/>
+      <w:pPr>
+        <w:ind w:left="1440" w:hanging="1080"/>
+      </w:pPr>
+      <w:rPr>
+        <w:rFonts w:hint="default"/>
+      </w:rPr>
+    </w:lvl>
+    <w:lvl w:ilvl="5">
+      <w:start w:val="1"/>
+      <w:numFmt w:val="decimal"/>
+      <w:isLgl/>
+      <w:lvlText w:val="%1.%2.%3.%4.%5.%6"/>
+      <w:lvlJc w:val="left"/>
+      <w:pPr>
+        <w:ind w:left="1440" w:hanging="1080"/>
+      </w:pPr>
+      <w:rPr>
+        <w:rFonts w:hint="default"/>
+      </w:rPr>
+    </w:lvl>
+    <w:lvl w:ilvl="6">
+      <w:start w:val="1"/>
+      <w:numFmt w:val="decimal"/>
+      <w:isLgl/>
+      <w:lvlText w:val="%1.%2.%3.%4.%5.%6.%7"/>
+      <w:lvlJc w:val="left"/>
+      <w:pPr>
+        <w:ind w:left="1800" w:hanging="1440"/>
+      </w:pPr>
+      <w:rPr>
+        <w:rFonts w:hint="default"/>
+      </w:rPr>
+    </w:lvl>
+    <w:lvl w:ilvl="7">
+      <w:start w:val="1"/>
+      <w:numFmt w:val="decimal"/>
+      <w:isLgl/>
+      <w:lvlText w:val="%1.%2.%3.%4.%5.%6.%7.%8"/>
+      <w:lvlJc w:val="left"/>
+      <w:pPr>
+        <w:ind w:left="1800" w:hanging="1440"/>
+      </w:pPr>
+      <w:rPr>
+        <w:rFonts w:hint="default"/>
+      </w:rPr>
+    </w:lvl>
+    <w:lvl w:ilvl="8">
+      <w:start w:val="1"/>
+      <w:numFmt w:val="decimal"/>
+      <w:isLgl/>
+      <w:lvlText w:val="%1.%2.%3.%4.%5.%6.%7.%8.%9"/>
+      <w:lvlJc w:val="left"/>
+      <w:pPr>
+        <w:ind w:left="2160" w:hanging="1800"/>
+      </w:pPr>
+      <w:rPr>
+        <w:rFonts w:hint="default"/>
+      </w:rPr>
+    </w:lvl>
+  </w:abstractNum>
   <w:num w:numId="1">
     <w:abstractNumId w:val="3"/>
   </w:num>
   <w:num w:numId="2">
-    <w:abstractNumId w:val="4"/>
+    <w:abstractNumId w:val="5"/>
   </w:num>
   <w:num w:numId="3">
     <w:abstractNumId w:val="2"/>
@@ -4002,6 +6309,12 @@
   </w:num>
   <w:num w:numId="5">
     <w:abstractNumId w:val="0"/>
+  </w:num>
+  <w:num w:numId="6">
+    <w:abstractNumId w:val="4"/>
+  </w:num>
+  <w:num w:numId="7">
+    <w:abstractNumId w:val="6"/>
   </w:num>
 </w:numbering>
 </file>
@@ -4511,6 +6824,57 @@
       <w:szCs w:val="26"/>
     </w:rPr>
   </w:style>
+  <w:style w:type="paragraph" w:styleId="Inhaltsverzeichnisberschrift">
+    <w:name w:val="TOC Heading"/>
+    <w:basedOn w:val="berschrift1"/>
+    <w:next w:val="Standard"/>
+    <w:uiPriority w:val="39"/>
+    <w:unhideWhenUsed/>
+    <w:qFormat/>
+    <w:rsid w:val="00AD5E97"/>
+    <w:pPr>
+      <w:outlineLvl w:val="9"/>
+    </w:pPr>
+    <w:rPr>
+      <w:lang w:eastAsia="de-DE"/>
+    </w:rPr>
+  </w:style>
+  <w:style w:type="paragraph" w:styleId="Verzeichnis1">
+    <w:name w:val="toc 1"/>
+    <w:basedOn w:val="Standard"/>
+    <w:next w:val="Standard"/>
+    <w:autoRedefine/>
+    <w:uiPriority w:val="39"/>
+    <w:unhideWhenUsed/>
+    <w:rsid w:val="00AD5E97"/>
+    <w:pPr>
+      <w:spacing w:after="100"/>
+    </w:pPr>
+  </w:style>
+  <w:style w:type="paragraph" w:styleId="Verzeichnis2">
+    <w:name w:val="toc 2"/>
+    <w:basedOn w:val="Standard"/>
+    <w:next w:val="Standard"/>
+    <w:autoRedefine/>
+    <w:uiPriority w:val="39"/>
+    <w:unhideWhenUsed/>
+    <w:rsid w:val="00AD5E97"/>
+    <w:pPr>
+      <w:spacing w:after="100"/>
+      <w:ind w:left="220"/>
+    </w:pPr>
+  </w:style>
+  <w:style w:type="character" w:styleId="Hyperlink">
+    <w:name w:val="Hyperlink"/>
+    <w:basedOn w:val="Absatz-Standardschriftart"/>
+    <w:uiPriority w:val="99"/>
+    <w:unhideWhenUsed/>
+    <w:rsid w:val="00AD5E97"/>
+    <w:rPr>
+      <w:color w:val="0000FF" w:themeColor="hyperlink"/>
+      <w:u w:val="single"/>
+    </w:rPr>
+  </w:style>
 </w:styles>
 </file>
 
@@ -4795,4 +7159,16 @@
   <a:objectDefaults/>
   <a:extraClrSchemeLst/>
 </a:theme>
+</file>
+
+<file path=customXml/item1.xml><?xml version="1.0" encoding="utf-8"?>
+<b:Sources xmlns:b="http://schemas.openxmlformats.org/officeDocument/2006/bibliography" xmlns="http://schemas.openxmlformats.org/officeDocument/2006/bibliography" SelectedStyle="\apasixtheditionofficeonline.xsl" StyleName="APA" Version="6"/>
+</file>
+
+<file path=customXml/itemProps1.xml><?xml version="1.0" encoding="utf-8"?>
+<ds:datastoreItem xmlns:ds="http://schemas.openxmlformats.org/officeDocument/2006/customXml" ds:itemID="{B771AC45-A5D3-414F-A710-5A0CA5D025C2}">
+  <ds:schemaRefs>
+    <ds:schemaRef ds:uri="http://schemas.openxmlformats.org/officeDocument/2006/bibliography"/>
+  </ds:schemaRefs>
+</ds:datastoreItem>
 </file>
</xml_diff>

<commit_message>
weitere Screenshots hinzugefügt, bestehene bearbeitet (obere Leiste abgeschnitten)
</commit_message>
<xml_diff>
--- a/Dokumentation/Projektdokumentation.docx
+++ b/Dokumentation/Projektdokumentation.docx
@@ -1,6 +1,6 @@
 
 <file path=word/document.xml><?xml version="1.0" encoding="utf-8"?>
-<w:document xmlns:ve="http://schemas.openxmlformats.org/markup-compatibility/2006" xmlns:o="urn:schemas-microsoft-com:office:office" xmlns:r="http://schemas.openxmlformats.org/officeDocument/2006/relationships" xmlns:m="http://schemas.openxmlformats.org/officeDocument/2006/math" xmlns:v="urn:schemas-microsoft-com:vml" xmlns:wp="http://schemas.openxmlformats.org/drawingml/2006/wordprocessingDrawing" xmlns:w10="urn:schemas-microsoft-com:office:word" xmlns:w="http://schemas.openxmlformats.org/wordprocessingml/2006/main" xmlns:wne="http://schemas.microsoft.com/office/word/2006/wordml">
+<w:document xmlns:wpc="http://schemas.microsoft.com/office/word/2010/wordprocessingCanvas" xmlns:mc="http://schemas.openxmlformats.org/markup-compatibility/2006" xmlns:o="urn:schemas-microsoft-com:office:office" xmlns:r="http://schemas.openxmlformats.org/officeDocument/2006/relationships" xmlns:m="http://schemas.openxmlformats.org/officeDocument/2006/math" xmlns:v="urn:schemas-microsoft-com:vml" xmlns:wp14="http://schemas.microsoft.com/office/word/2010/wordprocessingDrawing" xmlns:wp="http://schemas.openxmlformats.org/drawingml/2006/wordprocessingDrawing" xmlns:w10="urn:schemas-microsoft-com:office:word" xmlns:w="http://schemas.openxmlformats.org/wordprocessingml/2006/main" xmlns:w14="http://schemas.microsoft.com/office/word/2010/wordml" xmlns:w15="http://schemas.microsoft.com/office/word/2012/wordml" xmlns:wpg="http://schemas.microsoft.com/office/word/2010/wordprocessingGroup" xmlns:wpi="http://schemas.microsoft.com/office/word/2010/wordprocessingInk" xmlns:wne="http://schemas.microsoft.com/office/word/2006/wordml" xmlns:wps="http://schemas.microsoft.com/office/word/2010/wordprocessingShape" mc:Ignorable="w14 w15 wp14">
   <w:body>
     <w:sdt>
       <w:sdtPr>
@@ -3190,23 +3190,7 @@
           <w:rFonts w:ascii="Arial" w:hAnsi="Arial" w:cs="Arial"/>
           <w:color w:val="FF0000"/>
         </w:rPr>
-        <w:t xml:space="preserve">Mobil (Deshalb eine </w:t>
-      </w:r>
-      <w:proofErr w:type="spellStart"/>
-      <w:r>
-        <w:rPr>
-          <w:rFonts w:ascii="Arial" w:hAnsi="Arial" w:cs="Arial"/>
-          <w:color w:val="FF0000"/>
-        </w:rPr>
-        <w:t>App</w:t>
-      </w:r>
-      <w:proofErr w:type="spellEnd"/>
-      <w:r>
-        <w:rPr>
-          <w:rFonts w:ascii="Arial" w:hAnsi="Arial" w:cs="Arial"/>
-          <w:color w:val="FF0000"/>
-        </w:rPr>
-        <w:t xml:space="preserve"> </w:t>
+        <w:t xml:space="preserve">Mobil (Deshalb eine App </w:t>
       </w:r>
       <w:proofErr w:type="spellStart"/>
       <w:r>
@@ -5150,23 +5134,7 @@
           <w:rFonts w:ascii="Arial" w:hAnsi="Arial" w:cs="Arial"/>
           <w:color w:val="5F497A" w:themeColor="accent4" w:themeShade="BF"/>
         </w:rPr>
-        <w:t xml:space="preserve">Android Studio war ganz gut, die Konsolen fand ich aber unübersichtlich; das Update war mies, weil </w:t>
-      </w:r>
-      <w:proofErr w:type="spellStart"/>
-      <w:r>
-        <w:rPr>
-          <w:rFonts w:ascii="Arial" w:hAnsi="Arial" w:cs="Arial"/>
-          <w:color w:val="5F497A" w:themeColor="accent4" w:themeShade="BF"/>
-        </w:rPr>
-        <w:t>Gradle</w:t>
-      </w:r>
-      <w:proofErr w:type="spellEnd"/>
-      <w:r>
-        <w:rPr>
-          <w:rFonts w:ascii="Arial" w:hAnsi="Arial" w:cs="Arial"/>
-          <w:color w:val="5F497A" w:themeColor="accent4" w:themeShade="BF"/>
-        </w:rPr>
-        <w:t xml:space="preserve"> dann auch nicht mehr passte</w:t>
+        <w:t>Android Studio war ganz gut, die Konsolen fand ich aber unübersichtlich; das Update war mies, weil Gradle dann auch nicht mehr passte</w:t>
       </w:r>
     </w:p>
     <w:p>
@@ -5225,21 +5193,12 @@
           <w:rFonts w:ascii="Arial" w:hAnsi="Arial" w:cs="Arial"/>
         </w:rPr>
       </w:pPr>
-      <w:proofErr w:type="spellStart"/>
       <w:r>
         <w:rPr>
           <w:rFonts w:ascii="Arial" w:hAnsi="Arial" w:cs="Arial"/>
           <w:color w:val="5F497A" w:themeColor="accent4" w:themeShade="BF"/>
         </w:rPr>
-        <w:t>Gradle</w:t>
-      </w:r>
-      <w:proofErr w:type="spellEnd"/>
-      <w:r>
-        <w:rPr>
-          <w:rFonts w:ascii="Arial" w:hAnsi="Arial" w:cs="Arial"/>
-          <w:color w:val="5F497A" w:themeColor="accent4" w:themeShade="BF"/>
-        </w:rPr>
-        <w:t xml:space="preserve"> lief gut, ich habe es aber auch nicht konfiguriert etc.</w:t>
+        <w:t>Gradle lief gut, ich habe es aber auch nicht konfiguriert etc.</w:t>
       </w:r>
     </w:p>
     <w:p>
@@ -5513,35 +5472,7 @@
         <w:rPr>
           <w:rFonts w:ascii="Arial" w:hAnsi="Arial" w:cs="Arial"/>
         </w:rPr>
-        <w:t xml:space="preserve">Die IDE sollte nicht ohne Absprache aller Beteiligter gehoben werden, da es sonst zu Problemen kommen kann (beispielsweise wird </w:t>
-      </w:r>
-      <w:proofErr w:type="spellStart"/>
-      <w:r>
-        <w:rPr>
-          <w:rFonts w:ascii="Arial" w:hAnsi="Arial" w:cs="Arial"/>
-        </w:rPr>
-        <w:t>Android</w:t>
-      </w:r>
-      <w:proofErr w:type="spellEnd"/>
-      <w:r>
-        <w:rPr>
-          <w:rFonts w:ascii="Arial" w:hAnsi="Arial" w:cs="Arial"/>
-        </w:rPr>
-        <w:t xml:space="preserve"> </w:t>
-      </w:r>
-      <w:proofErr w:type="spellStart"/>
-      <w:r>
-        <w:rPr>
-          <w:rFonts w:ascii="Arial" w:hAnsi="Arial" w:cs="Arial"/>
-        </w:rPr>
-        <w:t>Gradle</w:t>
-      </w:r>
-      <w:proofErr w:type="spellEnd"/>
-      <w:r>
-        <w:rPr>
-          <w:rFonts w:ascii="Arial" w:hAnsi="Arial" w:cs="Arial"/>
-        </w:rPr>
-        <w:t xml:space="preserve"> Version mit </w:t>
+        <w:t xml:space="preserve">Die IDE sollte nicht ohne Absprache aller Beteiligter gehoben werden, da es sonst zu Problemen kommen kann (beispielsweise wird Android Gradle Version mit </w:t>
       </w:r>
       <w:proofErr w:type="spellStart"/>
       <w:r>
@@ -6001,19 +5932,11 @@
         </w:rPr>
       </w:pPr>
       <w:bookmarkStart w:id="16" w:name="_Toc410401094"/>
-      <w:proofErr w:type="spellStart"/>
-      <w:r>
-        <w:rPr>
-          <w:rFonts w:ascii="Arial" w:hAnsi="Arial" w:cs="Arial"/>
-        </w:rPr>
-        <w:t>Android</w:t>
-      </w:r>
-      <w:proofErr w:type="spellEnd"/>
-      <w:r>
-        <w:rPr>
-          <w:rFonts w:ascii="Arial" w:hAnsi="Arial" w:cs="Arial"/>
-        </w:rPr>
-        <w:t xml:space="preserve"> Studio (</w:t>
+      <w:r>
+        <w:rPr>
+          <w:rFonts w:ascii="Arial" w:hAnsi="Arial" w:cs="Arial"/>
+        </w:rPr>
+        <w:t>Android Studio (</w:t>
       </w:r>
       <w:proofErr w:type="spellStart"/>
       <w:r>
@@ -6043,19 +5966,11 @@
         </w:rPr>
       </w:pPr>
       <w:bookmarkStart w:id="17" w:name="_Toc410401095"/>
-      <w:proofErr w:type="spellStart"/>
-      <w:r>
-        <w:rPr>
-          <w:rFonts w:ascii="Arial" w:hAnsi="Arial" w:cs="Arial"/>
-        </w:rPr>
-        <w:t>Gradle</w:t>
-      </w:r>
-      <w:proofErr w:type="spellEnd"/>
-      <w:r>
-        <w:rPr>
-          <w:rFonts w:ascii="Arial" w:hAnsi="Arial" w:cs="Arial"/>
-        </w:rPr>
-        <w:t xml:space="preserve"> (</w:t>
+      <w:r>
+        <w:rPr>
+          <w:rFonts w:ascii="Arial" w:hAnsi="Arial" w:cs="Arial"/>
+        </w:rPr>
+        <w:t>Gradle (</w:t>
       </w:r>
       <w:proofErr w:type="spellStart"/>
       <w:r>
@@ -6184,38 +6099,28 @@
         <w:rPr>
           <w:rFonts w:ascii="Arial" w:hAnsi="Arial" w:cs="Arial"/>
         </w:rPr>
-        <w:t xml:space="preserve">Die erste Besprechung bezüglich des Projekts fand am 10. Oktober 2014 in der Vorlesung Software Engineering statt. Die Gruppenkonstellation war schnell gefunden, da sie sich schon in anderen Arbeiten bewährt hatte. Als Thema wurde aus Ermangelung von kreativen Alternativen zunächst eine Anwendung zum Benchmarking von Datenbanken gewählt. </w:t>
-      </w:r>
-      <w:r>
-        <w:rPr>
-          <w:rFonts w:ascii="Arial" w:hAnsi="Arial" w:cs="Arial"/>
-        </w:rPr>
-        <w:t xml:space="preserve">Da die Gruppe davon jedoch nicht gänzlich überzeugt war, wurde noch nach einem anderen Thema gesucht. Es kam schließlich der Vorschlag, eine Android App zur Passwortverwaltung nach Vorlage eines bestehenden Produkts zu entwickeln. Dieser Vorschlag wurde von den anderen Gruppenmitgliedern angenommen und am </w:t>
-      </w:r>
-      <w:r>
-        <w:rPr>
-          <w:rFonts w:ascii="Arial" w:hAnsi="Arial" w:cs="Arial"/>
-        </w:rPr>
-        <w:t>26.</w:t>
-      </w:r>
-      <w:r>
-        <w:rPr>
-          <w:rFonts w:ascii="Arial" w:hAnsi="Arial" w:cs="Arial"/>
-        </w:rPr>
-        <w:t xml:space="preserve"> Oktober wurde die Entscheidung durch Prof. Dr. Convent bestätigt.</w:t>
+        <w:t xml:space="preserve">Die erste Besprechung </w:t>
+      </w:r>
+      <w:bookmarkStart w:id="21" w:name="_Toc410401098"/>
+      <w:commentRangeEnd w:id="20"/>
+      <w:r>
+        <w:rPr>
+          <w:rStyle w:val="Kommentarzeichen"/>
+        </w:rPr>
+        <w:commentReference w:id="20"/>
+      </w:r>
+      <w:r>
+        <w:rPr>
+          <w:rFonts w:ascii="Arial" w:hAnsi="Arial" w:cs="Arial"/>
+        </w:rPr>
+        <w:t>bezüglich des Projekts fand am 10. Oktober 2014 in der Vorlesung Software Engineering statt. Die Gruppenkonstellation war schnell gefunden, da sie sich schon in anderen Arbeiten bewährt hatte. Als Thema wurde aus Ermangelung von kreativen Alternativen zunächst eine Anwendung zum Benchmarking von Datenbanken gewählt. Da die Gruppe davon jedoch nicht gänzlich überzeugt war, wurde noch nach einem anderen Thema gesucht. Es kam schließlich der Vorschlag, eine Android App zur Passwortverwaltung nach Vorlage eines bestehenden Produkts zu entwickeln. Dieser Vorschlag wurde von den anderen Gruppenmitgliedern angenommen und am 26. Oktober wurde die Entscheidung durch Prof. Dr. Convent bestätigt.</w:t>
       </w:r>
       <w:r>
         <w:rPr>
           <w:rFonts w:ascii="Arial" w:hAnsi="Arial" w:cs="Arial"/>
         </w:rPr>
         <w:br/>
-        <w:t>Bei der nächsten Absprache in der Vorlesung am 14. November 2014 wurden die Entwicklungsumgebung sowie die sonstigen benötigten Tools bei allen installiert und eingerichtet, dabei wurde sich gegenseitig unterstützt. Dann wurde die Absprache getroffen, sich bis zur nächsten Vorlesung etwas in die Android-Entwicklung einzulesen und sich ein wenig mit den Tools vertraut zu machen.</w:t>
-      </w:r>
-      <w:r>
-        <w:rPr>
-          <w:rFonts w:ascii="Arial" w:hAnsi="Arial" w:cs="Arial"/>
-        </w:rPr>
-        <w:t xml:space="preserve"> Außerdem wurde ein grober Entwurf der App erstellt. Dieser umfasste drei Masken: eine zur Eingabe des Masterpassworts, eine zur Anzeige der gespeicherten Passwörter und eine zum Hinzufügen neuer Passwörter. Dieser Grobentwurf sollte zu ersten Erfahrungen mit der App-Entwicklung und einer Diskussion über das Design führen. Passwörter wurden noch nicht auf dem Handy gespeichert und es wurde auch noch keinerlei Verschlüsselung verwendet. Das eingegebene Masterpasswort wurde ebenfalls nicht weiter benutzt.</w:t>
+        <w:t>Bei der nächsten Absprache in der Vorlesung am 14. November 2014 wurden die Entwicklungsumgebung sowie die sonstigen benötigten Tools bei allen installiert und eingerichtet, dabei wurde sich gegenseitig unterstützt. Dann wurde die Absprache getroffen, sich bis zur nächsten Vorlesung etwas in die Android-Entwicklung einzulesen und sich ein wenig mit den Tools vertraut zu machen. Außerdem wurde ein grober Entwurf der App erstellt. Dieser umfasste drei Masken: eine zur Eingabe des Masterpassworts, eine zur Anzeige der gespeicherten Passwörter und eine zum Hinzufügen neuer Passwörter. Dieser Grobentwurf sollte zu ersten Erfahrungen mit der App-Entwicklung und einer Diskussion über das Design führen. Passwörter wurden noch nicht auf dem Handy gespeichert und es wurde auch noch keinerlei Verschlüsselung verwendet. Das eingegebene Masterpasswort wurde ebenfalls nicht weiter benutzt.</w:t>
       </w:r>
     </w:p>
     <w:p>
@@ -6231,7 +6136,7 @@
           <w:lang w:eastAsia="de-DE"/>
         </w:rPr>
         <w:drawing>
-          <wp:inline distT="0" distB="0" distL="0" distR="0">
+          <wp:inline distT="0" distB="0" distL="0" distR="0" wp14:anchorId="69140A69" wp14:editId="40E0543B">
             <wp:extent cx="1617714" cy="2571750"/>
             <wp:effectExtent l="0" t="0" r="0" b="0"/>
             <wp:docPr id="4" name="Grafik 4" descr="C:\Users\Nadine\Documents\#GitHub\pwsafe\Dokumentation\Screenshots\ScreenShot Version 1_enter.png"/>
@@ -6248,10 +6153,10 @@
                     </pic:cNvPicPr>
                   </pic:nvPicPr>
                   <pic:blipFill>
-                    <a:blip r:embed="rId6" cstate="print">
+                    <a:blip r:embed="rId8">
                       <a:extLst>
                         <a:ext uri="{28A0092B-C50C-407E-A947-70E740481C1C}">
-                          <a14:useLocalDpi xmlns="" xmlns:wpc="http://schemas.microsoft.com/office/word/2010/wordprocessingCanvas" xmlns:mc="http://schemas.openxmlformats.org/markup-compatibility/2006" xmlns:o="urn:schemas-microsoft-com:office:office" xmlns:v="urn:schemas-microsoft-com:vml" xmlns:wp14="http://schemas.microsoft.com/office/word/2010/wordprocessingDrawing" xmlns:w10="urn:schemas-microsoft-com:office:word" xmlns:w="http://schemas.openxmlformats.org/wordprocessingml/2006/main" xmlns:w14="http://schemas.microsoft.com/office/word/2010/wordml" xmlns:w15="http://schemas.microsoft.com/office/word/2012/wordml" xmlns:wpg="http://schemas.microsoft.com/office/word/2010/wordprocessingGroup" xmlns:wpi="http://schemas.microsoft.com/office/word/2010/wordprocessingInk" xmlns:wps="http://schemas.microsoft.com/office/word/2010/wordprocessingShape" xmlns:a14="http://schemas.microsoft.com/office/drawing/2010/main" val="0"/>
+                          <a14:useLocalDpi xmlns:a14="http://schemas.microsoft.com/office/drawing/2010/main" val="0"/>
                         </a:ext>
                       </a:extLst>
                     </a:blip>
@@ -6292,7 +6197,7 @@
           <w:lang w:eastAsia="de-DE"/>
         </w:rPr>
         <w:drawing>
-          <wp:inline distT="0" distB="0" distL="0" distR="0">
+          <wp:inline distT="0" distB="0" distL="0" distR="0" wp14:anchorId="790C3F76" wp14:editId="65EB7E83">
             <wp:extent cx="1623706" cy="2581275"/>
             <wp:effectExtent l="0" t="0" r="0" b="0"/>
             <wp:docPr id="5" name="Grafik 5" descr="C:\Users\Nadine\Documents\#GitHub\pwsafe\Dokumentation\Screenshots\ScreenShot Version 1_view.png"/>
@@ -6309,10 +6214,10 @@
                     </pic:cNvPicPr>
                   </pic:nvPicPr>
                   <pic:blipFill>
-                    <a:blip r:embed="rId7" cstate="print">
+                    <a:blip r:embed="rId9">
                       <a:extLst>
                         <a:ext uri="{28A0092B-C50C-407E-A947-70E740481C1C}">
-                          <a14:useLocalDpi xmlns="" xmlns:wpc="http://schemas.microsoft.com/office/word/2010/wordprocessingCanvas" xmlns:mc="http://schemas.openxmlformats.org/markup-compatibility/2006" xmlns:o="urn:schemas-microsoft-com:office:office" xmlns:v="urn:schemas-microsoft-com:vml" xmlns:wp14="http://schemas.microsoft.com/office/word/2010/wordprocessingDrawing" xmlns:w10="urn:schemas-microsoft-com:office:word" xmlns:w="http://schemas.openxmlformats.org/wordprocessingml/2006/main" xmlns:w14="http://schemas.microsoft.com/office/word/2010/wordml" xmlns:w15="http://schemas.microsoft.com/office/word/2012/wordml" xmlns:wpg="http://schemas.microsoft.com/office/word/2010/wordprocessingGroup" xmlns:wpi="http://schemas.microsoft.com/office/word/2010/wordprocessingInk" xmlns:wps="http://schemas.microsoft.com/office/word/2010/wordprocessingShape" xmlns:a14="http://schemas.microsoft.com/office/drawing/2010/main" val="0"/>
+                          <a14:useLocalDpi xmlns:a14="http://schemas.microsoft.com/office/drawing/2010/main" val="0"/>
                         </a:ext>
                       </a:extLst>
                     </a:blip>
@@ -6353,7 +6258,7 @@
           <w:lang w:eastAsia="de-DE"/>
         </w:rPr>
         <w:drawing>
-          <wp:inline distT="0" distB="0" distL="0" distR="0">
+          <wp:inline distT="0" distB="0" distL="0" distR="0" wp14:anchorId="1661501E" wp14:editId="2E4B5149">
             <wp:extent cx="1623705" cy="2581275"/>
             <wp:effectExtent l="0" t="0" r="0" b="0"/>
             <wp:docPr id="6" name="Grafik 6" descr="C:\Users\Nadine\Documents\#GitHub\pwsafe\Dokumentation\Screenshots\ScreenShot Version 1_add.png"/>
@@ -6370,10 +6275,10 @@
                     </pic:cNvPicPr>
                   </pic:nvPicPr>
                   <pic:blipFill>
-                    <a:blip r:embed="rId8" cstate="print">
+                    <a:blip r:embed="rId10">
                       <a:extLst>
                         <a:ext uri="{28A0092B-C50C-407E-A947-70E740481C1C}">
-                          <a14:useLocalDpi xmlns="" xmlns:wpc="http://schemas.microsoft.com/office/word/2010/wordprocessingCanvas" xmlns:mc="http://schemas.openxmlformats.org/markup-compatibility/2006" xmlns:o="urn:schemas-microsoft-com:office:office" xmlns:v="urn:schemas-microsoft-com:vml" xmlns:wp14="http://schemas.microsoft.com/office/word/2010/wordprocessingDrawing" xmlns:w10="urn:schemas-microsoft-com:office:word" xmlns:w="http://schemas.openxmlformats.org/wordprocessingml/2006/main" xmlns:w14="http://schemas.microsoft.com/office/word/2010/wordml" xmlns:w15="http://schemas.microsoft.com/office/word/2012/wordml" xmlns:wpg="http://schemas.microsoft.com/office/word/2010/wordprocessingGroup" xmlns:wpi="http://schemas.microsoft.com/office/word/2010/wordprocessingInk" xmlns:wps="http://schemas.microsoft.com/office/word/2010/wordprocessingShape" xmlns:a14="http://schemas.microsoft.com/office/drawing/2010/main" val="0"/>
+                          <a14:useLocalDpi xmlns:a14="http://schemas.microsoft.com/office/drawing/2010/main" val="0"/>
                         </a:ext>
                       </a:extLst>
                     </a:blip>
@@ -6406,8 +6311,14 @@
       <w:pPr>
         <w:pStyle w:val="Untertitel"/>
         <w:jc w:val="center"/>
-      </w:pPr>
-      <w:r>
+        <w:rPr>
+          <w:rFonts w:ascii="Arial" w:hAnsi="Arial" w:cs="Arial"/>
+        </w:rPr>
+      </w:pPr>
+      <w:r>
+        <w:rPr>
+          <w:rFonts w:ascii="Arial" w:hAnsi="Arial" w:cs="Arial"/>
+        </w:rPr>
         <w:t>Abbildung 1-3: Erster Entwurf</w:t>
       </w:r>
     </w:p>
@@ -6421,25 +6332,13 @@
         <w:rPr>
           <w:rFonts w:ascii="Arial" w:hAnsi="Arial" w:cs="Arial"/>
         </w:rPr>
-        <w:t xml:space="preserve">Wie man auf Abbildung 1 bis 3 sieht, ist das Design noch nicht bildschirmgerecht. </w:t>
-      </w:r>
-      <w:bookmarkStart w:id="21" w:name="_Toc410401098"/>
-      <w:r>
-        <w:rPr>
-          <w:rFonts w:ascii="Arial" w:hAnsi="Arial" w:cs="Arial"/>
-        </w:rPr>
-        <w:t>Außerdem traten bei der Ausführung noch Exceptions auf, weil Elemente im Formular nicht gefunden werden konnten.</w:t>
+        <w:t>Wie man auf Abbildung 1 bis 3 sieht, ist das Design noch nicht bildschirmgerecht. Außerdem traten bei der Ausführung noch Exceptions auf, weil Elemente im Formular nicht gefunden werden konnten.</w:t>
       </w:r>
       <w:r>
         <w:rPr>
           <w:rFonts w:ascii="Arial" w:hAnsi="Arial" w:cs="Arial"/>
         </w:rPr>
         <w:br/>
-      </w:r>
-      <w:r>
-        <w:rPr>
-          <w:rFonts w:ascii="Arial" w:hAnsi="Arial" w:cs="Arial"/>
-        </w:rPr>
         <w:t>Am 29. November erfolgte die nächste Absprache im Rahmen der Vorlesung. Hier wurde der Entwurf gemeinsam betrachtet und es wurden Überlegungen für ein Re-Design angestellt.</w:t>
       </w:r>
     </w:p>
@@ -6488,721 +6387,1908 @@
           <w:rFonts w:ascii="Arial" w:hAnsi="Arial" w:cs="Arial"/>
         </w:rPr>
         <w:lastRenderedPageBreak/>
-        <w:t xml:space="preserve">Am 02. Januar 2015 ging es dann weiter: Da der Code für den ersten Entwurf von einer Person erstellt wurde, mussten sich die anderen in diesen einlesen, um ihn nachvollziehen und erweitern zu können. Bis zum 07. Januar wurden das Re-Design durchgeführt: Die drei Tabs wurden aufgelöst und die bisherige Codestruktur wurde überarbeitet. Der Code war bisher vollständig in einer „Aktivität“ (eine Art Klasse für eine Maske in Android) gehalten. Dieser wurde nun auf mehrere Aktivitäten, eine pro Maske, aufgeteilt. </w:t>
-      </w:r>
-      <w:r>
-        <w:rPr>
-          <w:rFonts w:ascii="Arial" w:hAnsi="Arial" w:cs="Arial"/>
-        </w:rPr>
-        <w:t>Das neue Design hat wir vorher skizziert eine Start-Maske mit einem Eingabe-Feld für das Masterpasswort. Mit einem Klick auf den Button kommt man nun auf die Listenansicht der gespeicherten Passwörter und über den +-Button in der oberen Leiste lassen sich neue Passwörter anlegen. Es wurde außerdem ein „Settings“-Button implementiert, der ebenfalls im Menü der oberen Leiste enthalten ist und auf eine Maske zur Änderung des Masterpassworts führt. Der Button zum Kopieren in die Zwischenablage sowie die Ampel zur Anzeige der Passwortqualität wurden (noch funktionslos) angelegt. Die bisherige Liste der Passwörter wurde insofern erweitert bzw. geändert, dass nun nur noch die Beschreibung in der Liste angezeigt wird und man mit einem Klick auf einen Eintrag auf die Detail-Maske mit den Daten des Passworts gelangt.</w:t>
+        <w:t xml:space="preserve">Am 02. Januar 2015 ging es dann weiter: Da der Code für den ersten Entwurf von einer Person erstellt wurde, mussten sich die anderen in diesen einlesen, um ihn nachvollziehen und erweitern zu können. Bis zum 07. Januar wurden das Re-Design durchgeführt: Die drei Tabs wurden aufgelöst und die bisherige Codestruktur wurde überarbeitet. Der Code war bisher </w:t>
+      </w:r>
+      <w:r>
+        <w:rPr>
+          <w:rFonts w:ascii="Arial" w:hAnsi="Arial" w:cs="Arial"/>
+        </w:rPr>
+        <w:t xml:space="preserve">vollständig in einer „Aktivität“ (eine Art Klasse für eine Maske in Android) gehalten. Dieser wurde nun auf mehrere Aktivitäten, eine pro Maske, aufgeteilt. </w:t>
+      </w:r>
+    </w:p>
+    <w:p>
+      <w:pPr>
+        <w:rPr>
+          <w:rFonts w:ascii="Arial" w:hAnsi="Arial" w:cs="Arial"/>
+        </w:rPr>
+      </w:pPr>
+      <w:r>
+        <w:rPr>
+          <w:rFonts w:ascii="Arial" w:hAnsi="Arial" w:cs="Arial"/>
+          <w:noProof/>
+          <w:lang w:eastAsia="de-DE"/>
+        </w:rPr>
+        <w:drawing>
+          <wp:inline distT="0" distB="0" distL="0" distR="0" wp14:anchorId="1A7A34D0" wp14:editId="5D48DA7D">
+            <wp:extent cx="1609725" cy="2552085"/>
+            <wp:effectExtent l="0" t="0" r="0" b="0"/>
+            <wp:docPr id="15" name="Grafik 15" descr="C:\Users\Nadine\Documents\#GitHub\pwsafe\Dokumentation\Screenshots\Screenshot_2015-01-10-11-47-22.png"/>
+            <wp:cNvGraphicFramePr>
+              <a:graphicFrameLocks xmlns:a="http://schemas.openxmlformats.org/drawingml/2006/main" noChangeAspect="1"/>
+            </wp:cNvGraphicFramePr>
+            <a:graphic xmlns:a="http://schemas.openxmlformats.org/drawingml/2006/main">
+              <a:graphicData uri="http://schemas.openxmlformats.org/drawingml/2006/picture">
+                <pic:pic xmlns:pic="http://schemas.openxmlformats.org/drawingml/2006/picture">
+                  <pic:nvPicPr>
+                    <pic:cNvPr id="0" name="Picture 12" descr="C:\Users\Nadine\Documents\#GitHub\pwsafe\Dokumentation\Screenshots\Screenshot_2015-01-10-11-47-22.png"/>
+                    <pic:cNvPicPr>
+                      <a:picLocks noChangeAspect="1" noChangeArrowheads="1"/>
+                    </pic:cNvPicPr>
+                  </pic:nvPicPr>
+                  <pic:blipFill>
+                    <a:blip r:embed="rId11" cstate="print">
+                      <a:extLst>
+                        <a:ext uri="{28A0092B-C50C-407E-A947-70E740481C1C}">
+                          <a14:useLocalDpi xmlns:a14="http://schemas.microsoft.com/office/drawing/2010/main" val="0"/>
+                        </a:ext>
+                      </a:extLst>
+                    </a:blip>
+                    <a:srcRect/>
+                    <a:stretch>
+                      <a:fillRect/>
+                    </a:stretch>
+                  </pic:blipFill>
+                  <pic:spPr bwMode="auto">
+                    <a:xfrm>
+                      <a:off x="0" y="0"/>
+                      <a:ext cx="1632619" cy="2588381"/>
+                    </a:xfrm>
+                    <a:prstGeom prst="rect">
+                      <a:avLst/>
+                    </a:prstGeom>
+                    <a:noFill/>
+                    <a:ln>
+                      <a:noFill/>
+                    </a:ln>
+                  </pic:spPr>
+                </pic:pic>
+              </a:graphicData>
+            </a:graphic>
+          </wp:inline>
+        </w:drawing>
+      </w:r>
+      <w:r>
+        <w:rPr>
+          <w:rFonts w:ascii="Arial" w:hAnsi="Arial" w:cs="Arial"/>
+        </w:rPr>
+        <w:tab/>
+      </w:r>
+      <w:r>
+        <w:rPr>
+          <w:rFonts w:ascii="Arial" w:hAnsi="Arial" w:cs="Arial"/>
+          <w:noProof/>
+          <w:lang w:eastAsia="de-DE"/>
+        </w:rPr>
+        <w:drawing>
+          <wp:inline distT="0" distB="0" distL="0" distR="0" wp14:anchorId="4EF2DFD3" wp14:editId="1E243FB2">
+            <wp:extent cx="1616119" cy="2562225"/>
+            <wp:effectExtent l="0" t="0" r="0" b="0"/>
+            <wp:docPr id="16" name="Grafik 16" descr="C:\Users\Nadine\Documents\#GitHub\pwsafe\Dokumentation\Screenshots\Screenshot_2015-01-10-11-47-40.png"/>
+            <wp:cNvGraphicFramePr>
+              <a:graphicFrameLocks xmlns:a="http://schemas.openxmlformats.org/drawingml/2006/main" noChangeAspect="1"/>
+            </wp:cNvGraphicFramePr>
+            <a:graphic xmlns:a="http://schemas.openxmlformats.org/drawingml/2006/main">
+              <a:graphicData uri="http://schemas.openxmlformats.org/drawingml/2006/picture">
+                <pic:pic xmlns:pic="http://schemas.openxmlformats.org/drawingml/2006/picture">
+                  <pic:nvPicPr>
+                    <pic:cNvPr id="0" name="Picture 13" descr="C:\Users\Nadine\Documents\#GitHub\pwsafe\Dokumentation\Screenshots\Screenshot_2015-01-10-11-47-40.png"/>
+                    <pic:cNvPicPr>
+                      <a:picLocks noChangeAspect="1" noChangeArrowheads="1"/>
+                    </pic:cNvPicPr>
+                  </pic:nvPicPr>
+                  <pic:blipFill>
+                    <a:blip r:embed="rId12" cstate="print">
+                      <a:extLst>
+                        <a:ext uri="{28A0092B-C50C-407E-A947-70E740481C1C}">
+                          <a14:useLocalDpi xmlns:a14="http://schemas.microsoft.com/office/drawing/2010/main" val="0"/>
+                        </a:ext>
+                      </a:extLst>
+                    </a:blip>
+                    <a:srcRect/>
+                    <a:stretch>
+                      <a:fillRect/>
+                    </a:stretch>
+                  </pic:blipFill>
+                  <pic:spPr bwMode="auto">
+                    <a:xfrm>
+                      <a:off x="0" y="0"/>
+                      <a:ext cx="1645953" cy="2609524"/>
+                    </a:xfrm>
+                    <a:prstGeom prst="rect">
+                      <a:avLst/>
+                    </a:prstGeom>
+                    <a:noFill/>
+                    <a:ln>
+                      <a:noFill/>
+                    </a:ln>
+                  </pic:spPr>
+                </pic:pic>
+              </a:graphicData>
+            </a:graphic>
+          </wp:inline>
+        </w:drawing>
+      </w:r>
+      <w:r>
+        <w:rPr>
+          <w:rFonts w:ascii="Arial" w:hAnsi="Arial" w:cs="Arial"/>
+        </w:rPr>
+        <w:tab/>
+      </w:r>
+      <w:r>
+        <w:rPr>
+          <w:rFonts w:ascii="Arial" w:hAnsi="Arial" w:cs="Arial"/>
+          <w:noProof/>
+          <w:lang w:eastAsia="de-DE"/>
+        </w:rPr>
+        <w:drawing>
+          <wp:inline distT="0" distB="0" distL="0" distR="0" wp14:anchorId="4284EA43" wp14:editId="4965E1C2">
+            <wp:extent cx="1604107" cy="2543175"/>
+            <wp:effectExtent l="0" t="0" r="0" b="0"/>
+            <wp:docPr id="17" name="Grafik 17" descr="C:\Users\Nadine\Documents\#GitHub\pwsafe\Dokumentation\Screenshots\Screenshot_2015-01-10-11-45-58.png"/>
+            <wp:cNvGraphicFramePr>
+              <a:graphicFrameLocks xmlns:a="http://schemas.openxmlformats.org/drawingml/2006/main" noChangeAspect="1"/>
+            </wp:cNvGraphicFramePr>
+            <a:graphic xmlns:a="http://schemas.openxmlformats.org/drawingml/2006/main">
+              <a:graphicData uri="http://schemas.openxmlformats.org/drawingml/2006/picture">
+                <pic:pic xmlns:pic="http://schemas.openxmlformats.org/drawingml/2006/picture">
+                  <pic:nvPicPr>
+                    <pic:cNvPr id="0" name="Picture 14" descr="C:\Users\Nadine\Documents\#GitHub\pwsafe\Dokumentation\Screenshots\Screenshot_2015-01-10-11-45-58.png"/>
+                    <pic:cNvPicPr>
+                      <a:picLocks noChangeAspect="1" noChangeArrowheads="1"/>
+                    </pic:cNvPicPr>
+                  </pic:nvPicPr>
+                  <pic:blipFill>
+                    <a:blip r:embed="rId13" cstate="print">
+                      <a:extLst>
+                        <a:ext uri="{28A0092B-C50C-407E-A947-70E740481C1C}">
+                          <a14:useLocalDpi xmlns:a14="http://schemas.microsoft.com/office/drawing/2010/main" val="0"/>
+                        </a:ext>
+                      </a:extLst>
+                    </a:blip>
+                    <a:srcRect/>
+                    <a:stretch>
+                      <a:fillRect/>
+                    </a:stretch>
+                  </pic:blipFill>
+                  <pic:spPr bwMode="auto">
+                    <a:xfrm>
+                      <a:off x="0" y="0"/>
+                      <a:ext cx="1632094" cy="2587546"/>
+                    </a:xfrm>
+                    <a:prstGeom prst="rect">
+                      <a:avLst/>
+                    </a:prstGeom>
+                    <a:noFill/>
+                    <a:ln>
+                      <a:noFill/>
+                    </a:ln>
+                  </pic:spPr>
+                </pic:pic>
+              </a:graphicData>
+            </a:graphic>
+          </wp:inline>
+        </w:drawing>
+      </w:r>
+    </w:p>
+    <w:p>
+      <w:pPr>
+        <w:rPr>
+          <w:rFonts w:ascii="Arial" w:hAnsi="Arial" w:cs="Arial"/>
+        </w:rPr>
+      </w:pPr>
+      <w:r>
+        <w:rPr>
+          <w:rFonts w:ascii="Arial" w:hAnsi="Arial" w:cs="Arial"/>
+          <w:noProof/>
+          <w:lang w:eastAsia="de-DE"/>
+        </w:rPr>
+        <w:drawing>
+          <wp:inline distT="0" distB="0" distL="0" distR="0" wp14:anchorId="48C7AAFA" wp14:editId="2EF72492">
+            <wp:extent cx="1664184" cy="2638425"/>
+            <wp:effectExtent l="0" t="0" r="0" b="0"/>
+            <wp:docPr id="18" name="Grafik 18" descr="C:\Users\Nadine\Documents\#GitHub\pwsafe\Dokumentation\Screenshots\Screenshot_2015-01-10-11-46-24.png"/>
+            <wp:cNvGraphicFramePr>
+              <a:graphicFrameLocks xmlns:a="http://schemas.openxmlformats.org/drawingml/2006/main" noChangeAspect="1"/>
+            </wp:cNvGraphicFramePr>
+            <a:graphic xmlns:a="http://schemas.openxmlformats.org/drawingml/2006/main">
+              <a:graphicData uri="http://schemas.openxmlformats.org/drawingml/2006/picture">
+                <pic:pic xmlns:pic="http://schemas.openxmlformats.org/drawingml/2006/picture">
+                  <pic:nvPicPr>
+                    <pic:cNvPr id="0" name="Picture 15" descr="C:\Users\Nadine\Documents\#GitHub\pwsafe\Dokumentation\Screenshots\Screenshot_2015-01-10-11-46-24.png"/>
+                    <pic:cNvPicPr>
+                      <a:picLocks noChangeAspect="1" noChangeArrowheads="1"/>
+                    </pic:cNvPicPr>
+                  </pic:nvPicPr>
+                  <pic:blipFill>
+                    <a:blip r:embed="rId14" cstate="print">
+                      <a:extLst>
+                        <a:ext uri="{28A0092B-C50C-407E-A947-70E740481C1C}">
+                          <a14:useLocalDpi xmlns:a14="http://schemas.microsoft.com/office/drawing/2010/main" val="0"/>
+                        </a:ext>
+                      </a:extLst>
+                    </a:blip>
+                    <a:srcRect/>
+                    <a:stretch>
+                      <a:fillRect/>
+                    </a:stretch>
+                  </pic:blipFill>
+                  <pic:spPr bwMode="auto">
+                    <a:xfrm>
+                      <a:off x="0" y="0"/>
+                      <a:ext cx="1680070" cy="2663610"/>
+                    </a:xfrm>
+                    <a:prstGeom prst="rect">
+                      <a:avLst/>
+                    </a:prstGeom>
+                    <a:noFill/>
+                    <a:ln>
+                      <a:noFill/>
+                    </a:ln>
+                  </pic:spPr>
+                </pic:pic>
+              </a:graphicData>
+            </a:graphic>
+          </wp:inline>
+        </w:drawing>
+      </w:r>
+      <w:r>
+        <w:rPr>
+          <w:rFonts w:ascii="Arial" w:hAnsi="Arial" w:cs="Arial"/>
+        </w:rPr>
+        <w:tab/>
+      </w:r>
+      <w:r>
+        <w:rPr>
+          <w:rFonts w:ascii="Arial" w:hAnsi="Arial" w:cs="Arial"/>
+          <w:noProof/>
+          <w:lang w:eastAsia="de-DE"/>
+        </w:rPr>
+        <w:drawing>
+          <wp:inline distT="0" distB="0" distL="0" distR="0" wp14:anchorId="5A42BE8B" wp14:editId="4D94BB9A">
+            <wp:extent cx="1668000" cy="2647950"/>
+            <wp:effectExtent l="0" t="0" r="0" b="0"/>
+            <wp:docPr id="19" name="Grafik 19" descr="C:\Users\Nadine\Documents\#GitHub\pwsafe\Dokumentation\Screenshots\Screenshot_2015-01-10-11-46-33.png"/>
+            <wp:cNvGraphicFramePr>
+              <a:graphicFrameLocks xmlns:a="http://schemas.openxmlformats.org/drawingml/2006/main" noChangeAspect="1"/>
+            </wp:cNvGraphicFramePr>
+            <a:graphic xmlns:a="http://schemas.openxmlformats.org/drawingml/2006/main">
+              <a:graphicData uri="http://schemas.openxmlformats.org/drawingml/2006/picture">
+                <pic:pic xmlns:pic="http://schemas.openxmlformats.org/drawingml/2006/picture">
+                  <pic:nvPicPr>
+                    <pic:cNvPr id="0" name="Picture 16" descr="C:\Users\Nadine\Documents\#GitHub\pwsafe\Dokumentation\Screenshots\Screenshot_2015-01-10-11-46-33.png"/>
+                    <pic:cNvPicPr>
+                      <a:picLocks noChangeAspect="1" noChangeArrowheads="1"/>
+                    </pic:cNvPicPr>
+                  </pic:nvPicPr>
+                  <pic:blipFill>
+                    <a:blip r:embed="rId15" cstate="print">
+                      <a:extLst>
+                        <a:ext uri="{28A0092B-C50C-407E-A947-70E740481C1C}">
+                          <a14:useLocalDpi xmlns:a14="http://schemas.microsoft.com/office/drawing/2010/main" val="0"/>
+                        </a:ext>
+                      </a:extLst>
+                    </a:blip>
+                    <a:srcRect/>
+                    <a:stretch>
+                      <a:fillRect/>
+                    </a:stretch>
+                  </pic:blipFill>
+                  <pic:spPr bwMode="auto">
+                    <a:xfrm>
+                      <a:off x="0" y="0"/>
+                      <a:ext cx="1680196" cy="2667310"/>
+                    </a:xfrm>
+                    <a:prstGeom prst="rect">
+                      <a:avLst/>
+                    </a:prstGeom>
+                    <a:noFill/>
+                    <a:ln>
+                      <a:noFill/>
+                    </a:ln>
+                  </pic:spPr>
+                </pic:pic>
+              </a:graphicData>
+            </a:graphic>
+          </wp:inline>
+        </w:drawing>
+      </w:r>
+      <w:r>
+        <w:rPr>
+          <w:rFonts w:ascii="Arial" w:hAnsi="Arial" w:cs="Arial"/>
+        </w:rPr>
+        <w:tab/>
+      </w:r>
+      <w:r>
+        <w:rPr>
+          <w:rFonts w:ascii="Arial" w:hAnsi="Arial" w:cs="Arial"/>
+          <w:noProof/>
+          <w:lang w:eastAsia="de-DE"/>
+        </w:rPr>
+        <w:drawing>
+          <wp:inline distT="0" distB="0" distL="0" distR="0" wp14:anchorId="5DEDEC5E" wp14:editId="0B91C1CC">
+            <wp:extent cx="1664183" cy="2638425"/>
+            <wp:effectExtent l="0" t="0" r="0" b="0"/>
+            <wp:docPr id="20" name="Grafik 20" descr="C:\Users\Nadine\Documents\#GitHub\pwsafe\Dokumentation\Screenshots\Screenshot_2015-01-10-11-46-43.png"/>
+            <wp:cNvGraphicFramePr>
+              <a:graphicFrameLocks xmlns:a="http://schemas.openxmlformats.org/drawingml/2006/main" noChangeAspect="1"/>
+            </wp:cNvGraphicFramePr>
+            <a:graphic xmlns:a="http://schemas.openxmlformats.org/drawingml/2006/main">
+              <a:graphicData uri="http://schemas.openxmlformats.org/drawingml/2006/picture">
+                <pic:pic xmlns:pic="http://schemas.openxmlformats.org/drawingml/2006/picture">
+                  <pic:nvPicPr>
+                    <pic:cNvPr id="0" name="Picture 17" descr="C:\Users\Nadine\Documents\#GitHub\pwsafe\Dokumentation\Screenshots\Screenshot_2015-01-10-11-46-43.png"/>
+                    <pic:cNvPicPr>
+                      <a:picLocks noChangeAspect="1" noChangeArrowheads="1"/>
+                    </pic:cNvPicPr>
+                  </pic:nvPicPr>
+                  <pic:blipFill>
+                    <a:blip r:embed="rId16" cstate="print">
+                      <a:extLst>
+                        <a:ext uri="{28A0092B-C50C-407E-A947-70E740481C1C}">
+                          <a14:useLocalDpi xmlns:a14="http://schemas.microsoft.com/office/drawing/2010/main" val="0"/>
+                        </a:ext>
+                      </a:extLst>
+                    </a:blip>
+                    <a:srcRect/>
+                    <a:stretch>
+                      <a:fillRect/>
+                    </a:stretch>
+                  </pic:blipFill>
+                  <pic:spPr bwMode="auto">
+                    <a:xfrm>
+                      <a:off x="0" y="0"/>
+                      <a:ext cx="1673671" cy="2653467"/>
+                    </a:xfrm>
+                    <a:prstGeom prst="rect">
+                      <a:avLst/>
+                    </a:prstGeom>
+                    <a:noFill/>
+                    <a:ln>
+                      <a:noFill/>
+                    </a:ln>
+                  </pic:spPr>
+                </pic:pic>
+              </a:graphicData>
+            </a:graphic>
+          </wp:inline>
+        </w:drawing>
+      </w:r>
+    </w:p>
+    <w:p>
+      <w:pPr>
+        <w:rPr>
+          <w:rStyle w:val="UntertitelZchn"/>
+        </w:rPr>
+      </w:pPr>
+      <w:r>
+        <w:rPr>
+          <w:rFonts w:ascii="Arial" w:hAnsi="Arial" w:cs="Arial"/>
+          <w:noProof/>
+          <w:lang w:eastAsia="de-DE"/>
+        </w:rPr>
+        <w:drawing>
+          <wp:inline distT="0" distB="0" distL="0" distR="0" wp14:anchorId="71C454F2" wp14:editId="13FBBDB4">
+            <wp:extent cx="1517999" cy="2409825"/>
+            <wp:effectExtent l="0" t="0" r="0" b="0"/>
+            <wp:docPr id="21" name="Grafik 21" descr="C:\Users\Nadine\Documents\#GitHub\pwsafe\Dokumentation\Screenshots\Screenshot_2015-01-10-11-46-49.png"/>
+            <wp:cNvGraphicFramePr>
+              <a:graphicFrameLocks xmlns:a="http://schemas.openxmlformats.org/drawingml/2006/main" noChangeAspect="1"/>
+            </wp:cNvGraphicFramePr>
+            <a:graphic xmlns:a="http://schemas.openxmlformats.org/drawingml/2006/main">
+              <a:graphicData uri="http://schemas.openxmlformats.org/drawingml/2006/picture">
+                <pic:pic xmlns:pic="http://schemas.openxmlformats.org/drawingml/2006/picture">
+                  <pic:nvPicPr>
+                    <pic:cNvPr id="0" name="Picture 18" descr="C:\Users\Nadine\Documents\#GitHub\pwsafe\Dokumentation\Screenshots\Screenshot_2015-01-10-11-46-49.png"/>
+                    <pic:cNvPicPr>
+                      <a:picLocks noChangeAspect="1" noChangeArrowheads="1"/>
+                    </pic:cNvPicPr>
+                  </pic:nvPicPr>
+                  <pic:blipFill>
+                    <a:blip r:embed="rId17" cstate="print">
+                      <a:extLst>
+                        <a:ext uri="{28A0092B-C50C-407E-A947-70E740481C1C}">
+                          <a14:useLocalDpi xmlns:a14="http://schemas.microsoft.com/office/drawing/2010/main" val="0"/>
+                        </a:ext>
+                      </a:extLst>
+                    </a:blip>
+                    <a:srcRect/>
+                    <a:stretch>
+                      <a:fillRect/>
+                    </a:stretch>
+                  </pic:blipFill>
+                  <pic:spPr bwMode="auto">
+                    <a:xfrm>
+                      <a:off x="0" y="0"/>
+                      <a:ext cx="1530951" cy="2430386"/>
+                    </a:xfrm>
+                    <a:prstGeom prst="rect">
+                      <a:avLst/>
+                    </a:prstGeom>
+                    <a:noFill/>
+                    <a:ln>
+                      <a:noFill/>
+                    </a:ln>
+                  </pic:spPr>
+                </pic:pic>
+              </a:graphicData>
+            </a:graphic>
+          </wp:inline>
+        </w:drawing>
+      </w:r>
+      <w:r>
+        <w:rPr>
+          <w:rFonts w:ascii="Arial" w:hAnsi="Arial" w:cs="Arial"/>
+        </w:rPr>
+        <w:tab/>
+      </w:r>
+      <w:r>
+        <w:rPr>
+          <w:rStyle w:val="UntertitelZchn"/>
+        </w:rPr>
+        <w:t>Abbildung 5 – 11: Screenshots der Version</w:t>
+      </w:r>
+    </w:p>
+    <w:p>
+      <w:pPr>
+        <w:rPr>
+          <w:rFonts w:ascii="Arial" w:hAnsi="Arial" w:cs="Arial"/>
+        </w:rPr>
+      </w:pPr>
+      <w:r>
+        <w:rPr>
+          <w:rFonts w:ascii="Arial" w:hAnsi="Arial" w:cs="Arial"/>
+          <w:noProof/>
+          <w:lang w:eastAsia="de-DE"/>
+        </w:rPr>
+        <w:lastRenderedPageBreak/>
+        <w:drawing>
+          <wp:anchor distT="0" distB="0" distL="114300" distR="114300" simplePos="0" relativeHeight="251657216" behindDoc="0" locked="0" layoutInCell="1" allowOverlap="1" wp14:anchorId="3BA96A8C" wp14:editId="6D6953A0">
+            <wp:simplePos x="0" y="0"/>
+            <wp:positionH relativeFrom="column">
+              <wp:posOffset>4558030</wp:posOffset>
+            </wp:positionH>
+            <wp:positionV relativeFrom="paragraph">
+              <wp:posOffset>5660390</wp:posOffset>
+            </wp:positionV>
+            <wp:extent cx="1066800" cy="1696720"/>
+            <wp:effectExtent l="0" t="0" r="0" b="0"/>
+            <wp:wrapSquare wrapText="bothSides"/>
+            <wp:docPr id="3" name="Grafik 3" descr="C:\Users\Nadine\Documents\#GitHub\pwsafe\Dokumentation\Screenshots\Screenshot_SplashScreen.png"/>
+            <wp:cNvGraphicFramePr>
+              <a:graphicFrameLocks xmlns:a="http://schemas.openxmlformats.org/drawingml/2006/main" noChangeAspect="1"/>
+            </wp:cNvGraphicFramePr>
+            <a:graphic xmlns:a="http://schemas.openxmlformats.org/drawingml/2006/main">
+              <a:graphicData uri="http://schemas.openxmlformats.org/drawingml/2006/picture">
+                <pic:pic xmlns:pic="http://schemas.openxmlformats.org/drawingml/2006/picture">
+                  <pic:nvPicPr>
+                    <pic:cNvPr id="0" name="Picture 3" descr="C:\Users\Nadine\Documents\#GitHub\pwsafe\Dokumentation\Screenshots\Screenshot_SplashScreen.png"/>
+                    <pic:cNvPicPr>
+                      <a:picLocks noChangeAspect="1" noChangeArrowheads="1"/>
+                    </pic:cNvPicPr>
+                  </pic:nvPicPr>
+                  <pic:blipFill>
+                    <a:blip r:embed="rId18" cstate="print">
+                      <a:extLst>
+                        <a:ext uri="{28A0092B-C50C-407E-A947-70E740481C1C}">
+                          <a14:useLocalDpi xmlns:a14="http://schemas.microsoft.com/office/drawing/2010/main" val="0"/>
+                        </a:ext>
+                      </a:extLst>
+                    </a:blip>
+                    <a:srcRect/>
+                    <a:stretch>
+                      <a:fillRect/>
+                    </a:stretch>
+                  </pic:blipFill>
+                  <pic:spPr bwMode="auto">
+                    <a:xfrm>
+                      <a:off x="0" y="0"/>
+                      <a:ext cx="1066800" cy="1696720"/>
+                    </a:xfrm>
+                    <a:prstGeom prst="rect">
+                      <a:avLst/>
+                    </a:prstGeom>
+                    <a:noFill/>
+                    <a:ln>
+                      <a:noFill/>
+                    </a:ln>
+                  </pic:spPr>
+                </pic:pic>
+              </a:graphicData>
+            </a:graphic>
+            <wp14:sizeRelH relativeFrom="margin">
+              <wp14:pctWidth>0</wp14:pctWidth>
+            </wp14:sizeRelH>
+            <wp14:sizeRelV relativeFrom="margin">
+              <wp14:pctHeight>0</wp14:pctHeight>
+            </wp14:sizeRelV>
+          </wp:anchor>
+        </w:drawing>
+      </w:r>
+      <w:r>
+        <w:rPr>
+          <w:rFonts w:ascii="Arial" w:hAnsi="Arial" w:cs="Arial"/>
+        </w:rPr>
+        <w:t>Das neue Design hat wir vorher skizziert eine Start-Maske mit einem Eingabe-Feld für das Masterpasswort.</w:t>
+      </w:r>
+      <w:r>
+        <w:rPr>
+          <w:rFonts w:ascii="Arial" w:hAnsi="Arial" w:cs="Arial"/>
+        </w:rPr>
+        <w:t xml:space="preserve"> Mit einem Klick auf den Button kommt man nun auf die Listenansicht der gespeicherten Passwörter und über den „+“-Button in der oberen Leiste lassen sich neue Passwörter anlegen. Es wurde außerdem ein „Settings“-Button implementiert, der ebenfalls im Menü der oberen Leiste enthalten ist und auf eine Maske zur Änderung des Masterpassworts führt. Der Button zum Kopieren in die Zwischenablage sowie die Ampel zur Anzeige der Passwortqualität wurden (noch funktionslos) angelegt. Die bisherige Liste der Passwörter wurde insofern erweitert bzw. geändert, dass nun nur noch die Beschreibung in der Liste angezeigt wird und man mit einem Klick auf einen Eintrag auf die Detail-Maske mit den Daten des Passworts gelangt. Dabei traten einige Schwierigkeiten auf. Beispielsweise sollte oben links auf jeder Maske ein typischer „</w:t>
+      </w:r>
+      <w:proofErr w:type="spellStart"/>
+      <w:r>
+        <w:rPr>
+          <w:rFonts w:ascii="Arial" w:hAnsi="Arial" w:cs="Arial"/>
+        </w:rPr>
+        <w:t>Up</w:t>
+      </w:r>
+      <w:proofErr w:type="spellEnd"/>
+      <w:r>
+        <w:rPr>
+          <w:rFonts w:ascii="Arial" w:hAnsi="Arial" w:cs="Arial"/>
+        </w:rPr>
+        <w:t xml:space="preserve">“-Button implementiert werden, der auf die letzte Maske zurück navigiert. Dies hat zunächst nicht so recht funktioniert, konnte am Folgetag mit einem frischeren Blick aber gelöst werden, indem die korrekte Support-Bibliothek eingebunden und die Button-Funktion an der richtigen Stelle umgesetzt wurde. Eine weitere Hürde war der sogenannte „Overflow“ in der ActionBar (obere Leiste), der nicht funktionierte. Der Overflow besteht aus einer Schaltfläche mit drei Punkten, die in der ActionBar angezeigt werden. Tippt man auf die Schaltfläche, bekommt man eine Liste mit </w:t>
+      </w:r>
+      <w:proofErr w:type="spellStart"/>
+      <w:r>
+        <w:rPr>
+          <w:rFonts w:ascii="Arial" w:hAnsi="Arial" w:cs="Arial"/>
+        </w:rPr>
+        <w:t>ActionButtons</w:t>
+      </w:r>
+      <w:proofErr w:type="spellEnd"/>
+      <w:r>
+        <w:rPr>
+          <w:rFonts w:ascii="Arial" w:hAnsi="Arial" w:cs="Arial"/>
+        </w:rPr>
+        <w:t xml:space="preserve"> (Bezeichnung für die Buttons der ActionBar), für die in der ActionBar nicht genug Platz ist. Man kann normalerweise für jeden ActionButton festlegen, ob er immer, nie oder nur bei ausreichendem Platz in der ActionBar angezeigt werden sollen. Der „Settings“-Button war hier so geplant, dass er immer im Overflow angezeigt wird, das hat aber nicht funktioniert. Der „Settings“-Button wird nun also in der ActionBar angezeigt, solange genug Platz ist, was auch kein wirkliches Manko ist.</w:t>
       </w:r>
       <w:r>
         <w:rPr>
           <w:rFonts w:ascii="Arial" w:hAnsi="Arial" w:cs="Arial"/>
         </w:rPr>
         <w:br/>
-        <w:t>Am 07. Januar hat ein Gruppenmit</w:t>
-      </w:r>
-      <w:r>
-        <w:rPr>
-          <w:rFonts w:ascii="Arial" w:hAnsi="Arial" w:cs="Arial"/>
-        </w:rPr>
-        <w:t xml:space="preserve">glied ein angebotenes Update für das Android Studio durchgeführt, was zu Komplikationen führte: Durch das Update war das Projekt mit der bisherigen </w:t>
+        <w:t>Ein weiteres anfängliches Problem war, dass der „Ok“-Button in der Tastatur bei Eingabefeldern fehlte. Dadurch konnte man die Tastatur im Emulator nicht mehr verlassen (auf dem Smartphone kann man die „Zurück“-Taste des Gerätes dafür nutzen). Dieses Problem konnte gelöst werden, indem an den Eingabefeldern ein „</w:t>
       </w:r>
       <w:proofErr w:type="spellStart"/>
       <w:r>
         <w:rPr>
           <w:rFonts w:ascii="Arial" w:hAnsi="Arial" w:cs="Arial"/>
         </w:rPr>
-        <w:t>Gradle</w:t>
+        <w:t>input</w:t>
       </w:r>
       <w:proofErr w:type="spellEnd"/>
       <w:r>
         <w:rPr>
           <w:rFonts w:ascii="Arial" w:hAnsi="Arial" w:cs="Arial"/>
         </w:rPr>
-        <w:t xml:space="preserve"> Version nicht mehr lauffähig, wodurch einige Konfigurationen angepasst werden mussten. Außerdem mussten die weiteren Gruppenmitglieder das Update dann nachziehen, damit alle daran weiterentwickeln konnten. </w:t>
+        <w:t xml:space="preserve"> type“ gesetzt wurde. </w:t>
       </w:r>
       <w:r>
         <w:rPr>
           <w:rFonts w:ascii="Arial" w:hAnsi="Arial" w:cs="Arial"/>
         </w:rPr>
         <w:br/>
-        <w:t xml:space="preserve">Am 09. Januar wurde außerdem der </w:t>
+        <w:t xml:space="preserve">Am 07. Januar hat ein Gruppenmitglied ein angebotenes Update für das Android Studio durchgeführt, was zu Komplikationen führte: Durch das Update war das Projekt mit der bisherigen Gradle Version nicht mehr lauffähig und beim </w:t>
       </w:r>
       <w:proofErr w:type="spellStart"/>
       <w:r>
         <w:rPr>
           <w:rFonts w:ascii="Arial" w:hAnsi="Arial" w:cs="Arial"/>
         </w:rPr>
-        <w:t>SplashScreen</w:t>
+        <w:t>Build</w:t>
       </w:r>
       <w:proofErr w:type="spellEnd"/>
       <w:r>
         <w:rPr>
           <w:rFonts w:ascii="Arial" w:hAnsi="Arial" w:cs="Arial"/>
         </w:rPr>
-        <w:t>, also der Startbildschirm, der kurz beim Öffnen der App erscheint, erstellt, sowie das Launcher-Icon ausgetauscht. Bisher hatte die App nur das Standard Android-Icon, dies wurde nun durch ein grünes Schloss ersetzt.</w:t>
+        <w:t xml:space="preserve"> der App wurden das Android Support Repository sowie die Android Support Library nicht mehr gefunden. Dafür mussten einige Konfigurationen angepasst werden, außerdem mussten die weiteren Gruppenmitglieder das Update dann nachziehen, damit alle daran weiterentwickeln konnten. </w:t>
       </w:r>
       <w:r>
         <w:rPr>
           <w:rFonts w:ascii="Arial" w:hAnsi="Arial" w:cs="Arial"/>
         </w:rPr>
         <w:br/>
-        <w:t>Als nächstes wurde die Anwendung so erweitert, dass zu jedem Passwort neben der Beschreibung nun auch ein Benutzername eingegeben werden kann. Außerdem wurde nun mit der Speicherlogik angefangen: Ab sofort werden b</w:t>
-      </w:r>
-      <w:r>
-        <w:rPr>
-          <w:rFonts w:ascii="Arial" w:hAnsi="Arial" w:cs="Arial"/>
-        </w:rPr>
-        <w:t>eim Betätigen des "Acc</w:t>
-      </w:r>
-      <w:r>
-        <w:rPr>
-          <w:rFonts w:ascii="Arial" w:hAnsi="Arial" w:cs="Arial"/>
-        </w:rPr>
-        <w:t>ess"-</w:t>
-      </w:r>
-      <w:r>
-        <w:rPr>
-          <w:rFonts w:ascii="Arial" w:hAnsi="Arial" w:cs="Arial"/>
-        </w:rPr>
-        <w:t>Buttons</w:t>
-      </w:r>
-      <w:r>
-        <w:rPr>
-          <w:rFonts w:ascii="Arial" w:hAnsi="Arial" w:cs="Arial"/>
-        </w:rPr>
-        <w:t xml:space="preserve"> auf der ersten Maske</w:t>
-      </w:r>
-      <w:r>
-        <w:rPr>
-          <w:rFonts w:ascii="Arial" w:hAnsi="Arial" w:cs="Arial"/>
-        </w:rPr>
-        <w:t xml:space="preserve"> d</w:t>
-      </w:r>
-      <w:r>
-        <w:rPr>
-          <w:rFonts w:ascii="Arial" w:hAnsi="Arial" w:cs="Arial"/>
-        </w:rPr>
-        <w:t>ie zuvor gespeicherten Daten</w:t>
-      </w:r>
-      <w:r>
-        <w:rPr>
-          <w:rFonts w:ascii="Arial" w:hAnsi="Arial" w:cs="Arial"/>
-        </w:rPr>
-        <w:t xml:space="preserve"> aus einer XML-Datei ausgelesen</w:t>
-      </w:r>
-      <w:r>
-        <w:rPr>
-          <w:rFonts w:ascii="Arial" w:hAnsi="Arial" w:cs="Arial"/>
-        </w:rPr>
-        <w:t>, die beim H</w:t>
-      </w:r>
-      <w:r>
-        <w:rPr>
-          <w:rFonts w:ascii="Arial" w:hAnsi="Arial" w:cs="Arial"/>
-        </w:rPr>
-        <w:t>inzufü</w:t>
-      </w:r>
-      <w:r>
-        <w:rPr>
-          <w:rFonts w:ascii="Arial" w:hAnsi="Arial" w:cs="Arial"/>
-        </w:rPr>
-        <w:t>gen eines neuen Datensatzes</w:t>
-      </w:r>
-      <w:r>
-        <w:rPr>
-          <w:rFonts w:ascii="Arial" w:hAnsi="Arial" w:cs="Arial"/>
-        </w:rPr>
-        <w:t xml:space="preserve"> aktualisiert</w:t>
-      </w:r>
-      <w:r>
-        <w:rPr>
-          <w:rFonts w:ascii="Arial" w:hAnsi="Arial" w:cs="Arial"/>
-        </w:rPr>
-        <w:t xml:space="preserve"> wird.</w:t>
+        <w:t>Am 09. Januar wurde außerdem der „SplashScreen“, also der Startbildschirm, der kurz beim Öffnen der App erscheint, erstellt, sowie das Launcher-Icon ausgetauscht. Bisher hatte die App nur das Standard Android-Icon, dies wurde nun durch ein grünes Schloss ersetzt.</w:t>
+      </w:r>
+    </w:p>
+    <w:p>
+      <w:pPr>
+        <w:rPr>
+          <w:rFonts w:ascii="Arial" w:hAnsi="Arial" w:cs="Arial"/>
+        </w:rPr>
+      </w:pPr>
+    </w:p>
+    <w:p>
+      <w:pPr>
+        <w:rPr>
+          <w:rFonts w:ascii="Arial" w:hAnsi="Arial" w:cs="Arial"/>
+        </w:rPr>
+      </w:pPr>
+    </w:p>
+    <w:p>
+      <w:pPr>
+        <w:rPr>
+          <w:rFonts w:ascii="Arial" w:hAnsi="Arial" w:cs="Arial"/>
+        </w:rPr>
+      </w:pPr>
+    </w:p>
+    <w:p>
+      <w:pPr>
+        <w:pStyle w:val="Untertitel"/>
+        <w:jc w:val="right"/>
+      </w:pPr>
+      <w:r>
+        <w:t>Abbildung 12: SplashScreen</w:t>
+      </w:r>
+    </w:p>
+    <w:p>
+      <w:pPr>
+        <w:rPr>
+          <w:rFonts w:ascii="Arial" w:hAnsi="Arial" w:cs="Arial"/>
+        </w:rPr>
+      </w:pPr>
+      <w:r>
+        <w:rPr>
+          <w:rFonts w:ascii="Arial" w:hAnsi="Arial" w:cs="Arial"/>
+        </w:rPr>
+        <w:t xml:space="preserve">Als nächstes wurde die Anwendung so erweitert, dass zu jedem Passwort neben der Beschreibung nun auch ein Benutzername eingegeben werden kann. Außerdem wurde nun mit der Speicherlogik angefangen: Ab sofort werden beim Betätigen des "Access"-Buttons auf der ersten Maske die zuvor gespeicherten Daten aus einer XML-Datei ausgelesen, die beim Hinzufügen eines neuen Datensatzes aktualisiert wird. Dabei kam es zunächst zu Zugriffsverletzungen, die das Schreiben der XML-Datei verhinderte. Die zuvor konfigurierte virtuelle Maschine hatte keinen externen Speicher, obwohl dies so definiert war. Als Ursache </w:t>
+      </w:r>
+      <w:r>
+        <w:rPr>
+          <w:rFonts w:ascii="Arial" w:hAnsi="Arial" w:cs="Arial"/>
+        </w:rPr>
+        <w:lastRenderedPageBreak/>
+        <w:t xml:space="preserve">konnte durch folgende Forenseite ein Bug im Android Studio ermittelt werden: </w:t>
+      </w:r>
+      <w:hyperlink r:id="rId19" w:history="1">
+        <w:r>
+          <w:rPr>
+            <w:rStyle w:val="Hyperlink"/>
+            <w:rFonts w:ascii="Arial" w:hAnsi="Arial" w:cs="Arial"/>
+          </w:rPr>
+          <w:t>http://stackoverflow.com/questions/27120754/sd-card-created-in-avd-shows-as-removed-in-emulator-for-android-studio</w:t>
+        </w:r>
+      </w:hyperlink>
+      <w:r>
+        <w:rPr>
+          <w:rFonts w:ascii="Arial" w:hAnsi="Arial" w:cs="Arial"/>
+        </w:rPr>
+        <w:t xml:space="preserve">. Dort ist auch beschrieben, dass man eine Konfigurationsdatei zusätzlich ändern und in dieser die virtuelle SD-Karte angeben muss. </w:t>
       </w:r>
       <w:r>
         <w:rPr>
           <w:rFonts w:ascii="Arial" w:hAnsi="Arial" w:cs="Arial"/>
         </w:rPr>
         <w:br/>
-        <w:t>Am 10. Januar erfolgte die nächste Absprache im Rahmen der Vorlesung in Bocholt. Hier wurden die noch umzusetzenden Erweiterungen geplant und unter den Gruppenmitgliedern aufgeteilt. Die geplanten Erweiterungen umfassten die</w:t>
-      </w:r>
+        <w:t>Am 10. Januar erfolgte die nächste Absprache im Rahmen der Vorlesung in Bocholt. Hier wurden die noch umzusetzenden Erweiterungen geplant und unter den Gruppenmitgliedern aufgeteilt. Die geplanten Erweiterungen umfassten die tatsächliche Nutzung des eingegebenen Masterpassworts. Dazu musste die Verschlüsselung der Passwörter sowie das Ändern des Masterpassworts umgesetzt werden. Außerdem wurde geplant, eventuell Unit-Tests für die Verschlüsselungslogik zu erstellen. Für die Detail-Maske von Passwörtern wurden ebenfalls Änderungen vorgesehen: Die angefangene „Qualitäts-Ampel“ sollte wieder entfernt werden, da sie nicht mehr wichtig erschien. Außerdem sollte der „</w:t>
+      </w:r>
+      <w:proofErr w:type="spellStart"/>
+      <w:r>
+        <w:rPr>
+          <w:rFonts w:ascii="Arial" w:hAnsi="Arial" w:cs="Arial"/>
+        </w:rPr>
+        <w:t>Copy</w:t>
+      </w:r>
+      <w:proofErr w:type="spellEnd"/>
       <w:r>
         <w:rPr>
           <w:rFonts w:ascii="Arial" w:hAnsi="Arial" w:cs="Arial"/>
         </w:rPr>
         <w:t xml:space="preserve"> </w:t>
       </w:r>
-      <w:r>
-        <w:rPr>
-          <w:rFonts w:ascii="Arial" w:hAnsi="Arial" w:cs="Arial"/>
-        </w:rPr>
-        <w:t xml:space="preserve">tatsächliche Nutzung des eingegebenen Masterpassworts. Dazu musste die </w:t>
-      </w:r>
-      <w:r>
-        <w:rPr>
-          <w:rFonts w:ascii="Arial" w:hAnsi="Arial" w:cs="Arial"/>
-        </w:rPr>
-        <w:t>Verschlüsselung</w:t>
-      </w:r>
-      <w:r>
-        <w:rPr>
-          <w:rFonts w:ascii="Arial" w:hAnsi="Arial" w:cs="Arial"/>
-        </w:rPr>
-        <w:t xml:space="preserve"> der Passwörter sowie</w:t>
-      </w:r>
-      <w:r>
-        <w:rPr>
-          <w:rFonts w:ascii="Arial" w:hAnsi="Arial" w:cs="Arial"/>
-        </w:rPr>
-        <w:t xml:space="preserve"> das </w:t>
-      </w:r>
-      <w:r>
-        <w:rPr>
-          <w:rFonts w:ascii="Arial" w:hAnsi="Arial" w:cs="Arial"/>
-        </w:rPr>
-        <w:t>Ändern des Master</w:t>
-      </w:r>
-      <w:r>
-        <w:rPr>
-          <w:rFonts w:ascii="Arial" w:hAnsi="Arial" w:cs="Arial"/>
-        </w:rPr>
-        <w:t>p</w:t>
-      </w:r>
-      <w:r>
-        <w:rPr>
-          <w:rFonts w:ascii="Arial" w:hAnsi="Arial" w:cs="Arial"/>
-        </w:rPr>
-        <w:t>assworts</w:t>
-      </w:r>
-      <w:r>
-        <w:rPr>
-          <w:rFonts w:ascii="Arial" w:hAnsi="Arial" w:cs="Arial"/>
-        </w:rPr>
-        <w:t xml:space="preserve"> umgesetzt werden. Außerdem wurde geplant, eventuell </w:t>
-      </w:r>
-      <w:r>
-        <w:rPr>
-          <w:rFonts w:ascii="Arial" w:hAnsi="Arial" w:cs="Arial"/>
-        </w:rPr>
-        <w:t>Unit-Tests für</w:t>
-      </w:r>
-      <w:r>
-        <w:rPr>
-          <w:rFonts w:ascii="Arial" w:hAnsi="Arial" w:cs="Arial"/>
-        </w:rPr>
-        <w:t xml:space="preserve"> die</w:t>
-      </w:r>
-      <w:r>
-        <w:rPr>
-          <w:rFonts w:ascii="Arial" w:hAnsi="Arial" w:cs="Arial"/>
-        </w:rPr>
-        <w:t xml:space="preserve"> Verschlüsselung</w:t>
-      </w:r>
-      <w:r>
-        <w:rPr>
-          <w:rFonts w:ascii="Arial" w:hAnsi="Arial" w:cs="Arial"/>
-        </w:rPr>
-        <w:t>slogik</w:t>
-      </w:r>
-      <w:r>
-        <w:rPr>
-          <w:rFonts w:ascii="Arial" w:hAnsi="Arial" w:cs="Arial"/>
-        </w:rPr>
-        <w:t xml:space="preserve"> zu erstellen. Für die Detail-Maske von Passwörtern wurden ebenfalls Änderungen vorgesehen: Die</w:t>
-      </w:r>
-      <w:r>
-        <w:rPr>
-          <w:rFonts w:ascii="Arial" w:hAnsi="Arial" w:cs="Arial"/>
-        </w:rPr>
-        <w:t xml:space="preserve"> angefangene </w:t>
-      </w:r>
-      <w:r>
-        <w:rPr>
-          <w:rFonts w:ascii="Arial" w:hAnsi="Arial" w:cs="Arial"/>
-        </w:rPr>
-        <w:t>„Qualitäts</w:t>
-      </w:r>
-      <w:r>
-        <w:rPr>
-          <w:rFonts w:ascii="Arial" w:hAnsi="Arial" w:cs="Arial"/>
-        </w:rPr>
-        <w:t>-Ampel</w:t>
-      </w:r>
-      <w:r>
-        <w:rPr>
-          <w:rFonts w:ascii="Arial" w:hAnsi="Arial" w:cs="Arial"/>
-        </w:rPr>
-        <w:t>“ sollte wieder entfernt werden, da sie nicht mehr wichtig erschien. Außerdem sollte der „</w:t>
-      </w:r>
       <w:proofErr w:type="spellStart"/>
       <w:r>
         <w:rPr>
           <w:rFonts w:ascii="Arial" w:hAnsi="Arial" w:cs="Arial"/>
         </w:rPr>
-        <w:t>Copy</w:t>
+        <w:t>to</w:t>
       </w:r>
       <w:proofErr w:type="spellEnd"/>
       <w:r>
         <w:rPr>
           <w:rFonts w:ascii="Arial" w:hAnsi="Arial" w:cs="Arial"/>
         </w:rPr>
+        <w:t xml:space="preserve"> Clipboard“-Buttons mit Funktion versehen und ein Button zur Generierung zufälliger Passwörter erstellt werden. Des Weiteren sollte das eigentliche Passwort von nun an bei Öffnen der Detail-Maske nicht lesbar sein, ein zu implementierender „Show“-Button sollte die Zeichen dann sichtbar machen. Als Deadline für all diese Punkte wurde der 17. Januar definiert.</w:t>
+      </w:r>
+      <w:r>
+        <w:rPr>
+          <w:rFonts w:ascii="Arial" w:hAnsi="Arial" w:cs="Arial"/>
+        </w:rPr>
+        <w:br/>
+        <w:t xml:space="preserve">Für die Generierung eines zufälligen Passworts wurde die </w:t>
+      </w:r>
+      <w:r>
+        <w:rPr>
+          <w:rFonts w:ascii="Arial" w:hAnsi="Arial" w:cs="Arial"/>
+        </w:rPr>
+        <w:t xml:space="preserve">Methode </w:t>
+      </w:r>
+      <w:proofErr w:type="spellStart"/>
+      <w:r>
+        <w:rPr>
+          <w:rFonts w:ascii="Arial" w:hAnsi="Arial" w:cs="Arial"/>
+          <w:i/>
+        </w:rPr>
+        <w:t>generateRandomPassword</w:t>
+      </w:r>
+      <w:proofErr w:type="spellEnd"/>
+      <w:r>
+        <w:rPr>
+          <w:rFonts w:ascii="Arial" w:hAnsi="Arial" w:cs="Arial"/>
+          <w:i/>
+        </w:rPr>
+        <w:t>()</w:t>
+      </w:r>
+      <w:r>
+        <w:rPr>
+          <w:rFonts w:ascii="Arial" w:hAnsi="Arial" w:cs="Arial"/>
+        </w:rPr>
         <w:t xml:space="preserve"> </w:t>
       </w:r>
+      <w:r>
+        <w:rPr>
+          <w:rFonts w:ascii="Arial" w:hAnsi="Arial" w:cs="Arial"/>
+        </w:rPr>
+        <w:t>implementiert</w:t>
+      </w:r>
+      <w:r>
+        <w:rPr>
+          <w:rFonts w:ascii="Arial" w:hAnsi="Arial" w:cs="Arial"/>
+        </w:rPr>
+        <w:t>, die ein zufälliges Passwort erzeugt</w:t>
+      </w:r>
+      <w:r>
+        <w:rPr>
+          <w:rFonts w:ascii="Arial" w:hAnsi="Arial" w:cs="Arial"/>
+        </w:rPr>
+        <w:t>. Diese wurde  pa</w:t>
+      </w:r>
+      <w:r>
+        <w:rPr>
+          <w:rFonts w:ascii="Arial" w:hAnsi="Arial" w:cs="Arial"/>
+        </w:rPr>
+        <w:t>rametrisierbar</w:t>
+      </w:r>
+      <w:r>
+        <w:rPr>
+          <w:rFonts w:ascii="Arial" w:hAnsi="Arial" w:cs="Arial"/>
+        </w:rPr>
+        <w:t xml:space="preserve"> erstellt: Es sollte aus den Einstellungen ausgelesen werden, ob Buchstaben und/ oder Ziffern und/oder Sonderzeichen verwendet werden sollen, sowie die gewünschte Länge der generierten Zeichenkette. Diese Parametrisierung wurde allerdings später wieder entfernt, </w:t>
+      </w:r>
+      <w:r>
+        <w:rPr>
+          <w:rFonts w:ascii="Arial" w:hAnsi="Arial" w:cs="Arial"/>
+          <w:color w:val="FF0000"/>
+        </w:rPr>
+        <w:t>weil…?</w:t>
+      </w:r>
+    </w:p>
+    <w:p>
+      <w:pPr>
+        <w:rPr>
+          <w:rFonts w:ascii="Arial" w:hAnsi="Arial" w:cs="Arial"/>
+          <w:color w:val="FF0000"/>
+        </w:rPr>
+      </w:pPr>
       <w:proofErr w:type="spellStart"/>
       <w:r>
         <w:rPr>
           <w:rFonts w:ascii="Arial" w:hAnsi="Arial" w:cs="Arial"/>
-        </w:rPr>
-        <w:t>to</w:t>
+          <w:color w:val="FF0000"/>
+        </w:rPr>
+        <w:t>Mkerk</w:t>
       </w:r>
       <w:proofErr w:type="spellEnd"/>
       <w:r>
         <w:rPr>
           <w:rFonts w:ascii="Arial" w:hAnsi="Arial" w:cs="Arial"/>
-        </w:rPr>
-        <w:t xml:space="preserve"> Clipboard</w:t>
-      </w:r>
-      <w:r>
-        <w:rPr>
-          <w:rFonts w:ascii="Arial" w:hAnsi="Arial" w:cs="Arial"/>
-        </w:rPr>
-        <w:t>“</w:t>
-      </w:r>
-      <w:r>
-        <w:rPr>
-          <w:rFonts w:ascii="Arial" w:hAnsi="Arial" w:cs="Arial"/>
-        </w:rPr>
-        <w:t>-Button</w:t>
-      </w:r>
-      <w:r>
-        <w:rPr>
-          <w:rFonts w:ascii="Arial" w:hAnsi="Arial" w:cs="Arial"/>
-        </w:rPr>
-        <w:t>s mit Funktion versehen und ein Button zur Generierung</w:t>
-      </w:r>
-      <w:r>
-        <w:rPr>
-          <w:rFonts w:ascii="Arial" w:hAnsi="Arial" w:cs="Arial"/>
-        </w:rPr>
-        <w:t xml:space="preserve"> zufälliger Passwörter</w:t>
-      </w:r>
-      <w:r>
-        <w:rPr>
-          <w:rFonts w:ascii="Arial" w:hAnsi="Arial" w:cs="Arial"/>
-        </w:rPr>
-        <w:t xml:space="preserve"> erstellt werden. Des Weiteren sollte das eigentliche Passwort von nun an bei Öffnen der Detail-Maske nicht lesbar sein, ein zu implementierender „Show“-Button sollte die Zeichen dann sichtbar machen. </w:t>
-      </w:r>
-      <w:r>
-        <w:rPr>
-          <w:rFonts w:ascii="Arial" w:hAnsi="Arial" w:cs="Arial"/>
-        </w:rPr>
-        <w:t>Als Deadline für all diese Punkte wurde der 17. Januar definiert.</w:t>
-      </w:r>
+          <w:color w:val="FF0000"/>
+        </w:rPr>
+        <w:t>: Mit dem Update von Android Studio bin ich auf ein Problem mit dem Java JDK gestoßen, welches ein wenig Zeit raubte</w:t>
+      </w:r>
+    </w:p>
+    <w:p>
+      <w:pPr>
+        <w:pStyle w:val="Listenabsatz"/>
+        <w:numPr>
+          <w:ilvl w:val="0"/>
+          <w:numId w:val="8"/>
+        </w:numPr>
+        <w:rPr>
+          <w:rFonts w:ascii="Arial" w:hAnsi="Arial" w:cs="Arial"/>
+          <w:color w:val="FF0000"/>
+        </w:rPr>
+      </w:pPr>
+      <w:r>
+        <w:rPr>
+          <w:rFonts w:ascii="Arial" w:hAnsi="Arial" w:cs="Arial"/>
+          <w:color w:val="FF0000"/>
+        </w:rPr>
+        <w:t>Was für ein Problem?</w:t>
+      </w:r>
+    </w:p>
+    <w:p>
+      <w:pPr>
+        <w:rPr>
+          <w:rFonts w:ascii="Arial" w:hAnsi="Arial" w:cs="Arial"/>
+          <w:color w:val="FF0000"/>
+        </w:rPr>
+      </w:pPr>
       <w:r>
         <w:rPr>
           <w:rFonts w:ascii="Arial" w:hAnsi="Arial" w:cs="Arial"/>
         </w:rPr>
         <w:br/>
       </w:r>
-      <w:r>
-        <w:rPr>
-          <w:rFonts w:ascii="Arial" w:hAnsi="Arial" w:cs="Arial"/>
-          <w:color w:val="FF0000"/>
-        </w:rPr>
-        <w:t>Was zur Verschlüsselungswahl sagen</w:t>
+      <w:proofErr w:type="spellStart"/>
+      <w:r>
+        <w:rPr>
+          <w:rFonts w:ascii="Arial" w:hAnsi="Arial" w:cs="Arial"/>
+          <w:color w:val="FF0000"/>
+        </w:rPr>
+        <w:t>lhu</w:t>
+      </w:r>
+      <w:proofErr w:type="spellEnd"/>
+      <w:r>
+        <w:rPr>
+          <w:rFonts w:ascii="Arial" w:hAnsi="Arial" w:cs="Arial"/>
+          <w:color w:val="FF0000"/>
+        </w:rPr>
+        <w:t>: Verschlüsselungs-</w:t>
+      </w:r>
+      <w:r>
+        <w:rPr>
+          <w:rFonts w:ascii="Arial" w:hAnsi="Arial" w:cs="Arial"/>
+          <w:color w:val="FF0000"/>
+        </w:rPr>
+        <w:t>Probleme</w:t>
+      </w:r>
+    </w:p>
+    <w:p>
+      <w:pPr>
+        <w:pStyle w:val="Listenabsatz"/>
+        <w:numPr>
+          <w:ilvl w:val="0"/>
+          <w:numId w:val="5"/>
+        </w:numPr>
+        <w:rPr>
+          <w:rFonts w:ascii="Arial" w:hAnsi="Arial" w:cs="Arial"/>
+          <w:color w:val="FF0000"/>
+        </w:rPr>
+      </w:pPr>
+      <w:r>
+        <w:rPr>
+          <w:rFonts w:ascii="Arial" w:hAnsi="Arial" w:cs="Arial"/>
+          <w:color w:val="FF0000"/>
+        </w:rPr>
+        <w:t>Schwierig, eine passende Verschlüsselung zu finden</w:t>
+      </w:r>
+    </w:p>
+    <w:p>
+      <w:pPr>
+        <w:pStyle w:val="Listenabsatz"/>
+        <w:numPr>
+          <w:ilvl w:val="0"/>
+          <w:numId w:val="5"/>
+        </w:numPr>
+        <w:rPr>
+          <w:rFonts w:ascii="Arial" w:hAnsi="Arial" w:cs="Arial"/>
+          <w:color w:val="FF0000"/>
+        </w:rPr>
+      </w:pPr>
+      <w:r>
+        <w:rPr>
+          <w:rFonts w:ascii="Arial" w:hAnsi="Arial" w:cs="Arial"/>
+          <w:color w:val="FF0000"/>
+        </w:rPr>
+        <w:t>Key Erzeugung schwierig</w:t>
+      </w:r>
+    </w:p>
+    <w:p>
+      <w:pPr>
+        <w:pStyle w:val="Listenabsatz"/>
+        <w:numPr>
+          <w:ilvl w:val="0"/>
+          <w:numId w:val="5"/>
+        </w:numPr>
+        <w:rPr>
+          <w:rFonts w:ascii="Arial" w:hAnsi="Arial" w:cs="Arial"/>
+          <w:color w:val="FF0000"/>
+        </w:rPr>
+      </w:pPr>
+      <w:r>
+        <w:rPr>
+          <w:rFonts w:ascii="Arial" w:hAnsi="Arial" w:cs="Arial"/>
+          <w:color w:val="FF0000"/>
+        </w:rPr>
+        <w:t>Paketgröße vom AES kompliziert</w:t>
+      </w:r>
+    </w:p>
+    <w:p>
+      <w:pPr>
+        <w:pStyle w:val="Listenabsatz"/>
+        <w:numPr>
+          <w:ilvl w:val="0"/>
+          <w:numId w:val="5"/>
+        </w:numPr>
+        <w:rPr>
+          <w:rFonts w:ascii="Arial" w:hAnsi="Arial" w:cs="Arial"/>
+          <w:color w:val="FF0000"/>
+        </w:rPr>
+      </w:pPr>
+      <w:r>
+        <w:rPr>
+          <w:rFonts w:ascii="Arial" w:hAnsi="Arial" w:cs="Arial"/>
+          <w:color w:val="FF0000"/>
+        </w:rPr>
+        <w:t xml:space="preserve">-&gt; simples </w:t>
+      </w:r>
+      <w:proofErr w:type="spellStart"/>
+      <w:r>
+        <w:rPr>
+          <w:rFonts w:ascii="Arial" w:hAnsi="Arial" w:cs="Arial"/>
+          <w:color w:val="FF0000"/>
+        </w:rPr>
+        <w:t>Vigenère</w:t>
+      </w:r>
+      <w:proofErr w:type="spellEnd"/>
+      <w:r>
+        <w:rPr>
+          <w:rFonts w:ascii="Arial" w:hAnsi="Arial" w:cs="Arial"/>
+          <w:color w:val="FF0000"/>
+        </w:rPr>
+        <w:t xml:space="preserve"> gewählt</w:t>
+      </w:r>
+    </w:p>
+    <w:p>
+      <w:pPr>
+        <w:pStyle w:val="Listenabsatz"/>
+        <w:numPr>
+          <w:ilvl w:val="0"/>
+          <w:numId w:val="5"/>
+        </w:numPr>
+        <w:rPr>
+          <w:rFonts w:ascii="Arial" w:hAnsi="Arial" w:cs="Arial"/>
+          <w:color w:val="FF0000"/>
+        </w:rPr>
+      </w:pPr>
+      <w:r>
+        <w:rPr>
+          <w:rFonts w:ascii="Arial" w:hAnsi="Arial" w:cs="Arial"/>
+          <w:color w:val="FF0000"/>
+        </w:rPr>
+        <w:t>Passenden Zeichensatz gesucht</w:t>
+      </w:r>
+    </w:p>
+    <w:p>
+      <w:pPr>
+        <w:rPr>
+          <w:rFonts w:ascii="Arial" w:hAnsi="Arial" w:cs="Arial"/>
+        </w:rPr>
+      </w:pPr>
+      <w:r>
+        <w:rPr>
+          <w:rFonts w:ascii="Arial" w:hAnsi="Arial" w:cs="Arial"/>
+        </w:rPr>
+        <w:t xml:space="preserve">Anschließend wurde sich mit dem Schreiben von Testfällen auseinandergesetzt. Schließlich wurden zwei Testfälle für die Verschlüsselungsmethoden implementiert: Im ersten wird eine Zeichenkette </w:t>
+      </w:r>
+      <w:proofErr w:type="spellStart"/>
+      <w:r>
+        <w:rPr>
+          <w:rFonts w:ascii="Arial" w:hAnsi="Arial" w:cs="Arial"/>
+        </w:rPr>
+        <w:t>ver</w:t>
+      </w:r>
+      <w:proofErr w:type="spellEnd"/>
+      <w:r>
+        <w:rPr>
+          <w:rFonts w:ascii="Arial" w:hAnsi="Arial" w:cs="Arial"/>
+        </w:rPr>
+        <w:t>- und wieder entschlüsselt und es wird sichergestellt, dass die entschlüsselte Zeichenkette wieder dem Original entspricht. Dies stellt also sicher, dass ein verschl</w:t>
+      </w:r>
+      <w:r>
+        <w:rPr>
+          <w:rFonts w:ascii="Arial" w:hAnsi="Arial" w:cs="Arial"/>
+        </w:rPr>
+        <w:t>ü</w:t>
+      </w:r>
+      <w:r>
+        <w:rPr>
+          <w:rFonts w:ascii="Arial" w:hAnsi="Arial" w:cs="Arial"/>
+        </w:rPr>
+        <w:t>sselt gespeichertes Passwort wieder korrekt ausgegeben werden kann. Im zweiten Testfall wird eine Zeichenkette mit einem Schlüssel verschlüsselt und einem anderen wieder entschlüsselt. Dann wird geprüft, ob die entschlüsselte Zeichenkette ungleich der anfangs verschlüsselten ist. Damit wird sichergestellt, dass Passwörter nur mit dem korrekten Masterpasswort wieder ausgelesen werden können. Beide Testfälle konnten erfolgreich ausgeführt werden.</w:t>
       </w:r>
       <w:r>
         <w:rPr>
           <w:rFonts w:ascii="Arial" w:hAnsi="Arial" w:cs="Arial"/>
         </w:rPr>
         <w:br/>
-        <w:t xml:space="preserve">An diesem Tag fand das nächste Treffen zur Vorlesung statt und die aktuelle Lage wurde besprochen. Jeder hat von seiner Umsetzung berichtet </w:t>
-      </w:r>
-      <w:r>
-        <w:rPr>
-          <w:rFonts w:ascii="Arial" w:hAnsi="Arial" w:cs="Arial"/>
-        </w:rPr>
-        <w:t xml:space="preserve">und bis auf die Änderung des Masterpassworts und die Unit-Tests wurden alle Funktionen umgesetzt. Dann </w:t>
-      </w:r>
-      <w:r>
-        <w:rPr>
-          <w:rFonts w:ascii="Arial" w:hAnsi="Arial" w:cs="Arial"/>
-        </w:rPr>
-        <w:t>wurde erneut geklärt, was im nächsten Schritt</w:t>
-      </w:r>
-      <w:r>
-        <w:rPr>
-          <w:rFonts w:ascii="Arial" w:hAnsi="Arial" w:cs="Arial"/>
-        </w:rPr>
-        <w:t>, der letzten Stufe,</w:t>
-      </w:r>
-      <w:r>
-        <w:rPr>
-          <w:rFonts w:ascii="Arial" w:hAnsi="Arial" w:cs="Arial"/>
-        </w:rPr>
-        <w:t xml:space="preserve"> noch umzusetzen war. Das Ändern des</w:t>
-      </w:r>
-      <w:r>
-        <w:rPr>
-          <w:rFonts w:ascii="Arial" w:hAnsi="Arial" w:cs="Arial"/>
-        </w:rPr>
-        <w:t xml:space="preserve"> Master</w:t>
-      </w:r>
-      <w:r>
-        <w:rPr>
-          <w:rFonts w:ascii="Arial" w:hAnsi="Arial" w:cs="Arial"/>
-        </w:rPr>
-        <w:t>p</w:t>
-      </w:r>
-      <w:r>
-        <w:rPr>
-          <w:rFonts w:ascii="Arial" w:hAnsi="Arial" w:cs="Arial"/>
-        </w:rPr>
-        <w:t xml:space="preserve">assworts, das Löschen von gespeicherten Passwörtern sowie die Umsetzung der Unit-Tests sollten implementiert werden. Daher wurden diese Aufgaben besprochen und auf die Mitglieder aufgeteilt. </w:t>
-      </w:r>
-      <w:r>
-        <w:rPr>
-          <w:rFonts w:ascii="Arial" w:hAnsi="Arial" w:cs="Arial"/>
-        </w:rPr>
-        <w:t>Daneben sollten sich alle Gruppenmitglieder Notizen zu allen Punkten der bisher groben Gliederung der Dokumentation machen, sodass die Erfahrungen aller möglichst leicht in die Dokumentation einfließen konnten.</w:t>
-      </w:r>
-      <w:r>
-        <w:rPr>
-          <w:rFonts w:ascii="Arial" w:hAnsi="Arial" w:cs="Arial"/>
-        </w:rPr>
-        <w:t xml:space="preserve"> Als Deadline hierfür wurde der 24. Januar definiert.</w:t>
+        <w:t xml:space="preserve">Als nächstes wurde noch die Struktur der Pakete im Projekt verändert. Die Klassen, die zuvor alle im Haupt Java-Paket lagen, wurden sinnvoll auf die Pakete </w:t>
+      </w:r>
+      <w:proofErr w:type="spellStart"/>
+      <w:r>
+        <w:rPr>
+          <w:rFonts w:ascii="Arial" w:hAnsi="Arial" w:cs="Arial"/>
+          <w:i/>
+        </w:rPr>
+        <w:t>activities</w:t>
+      </w:r>
+      <w:proofErr w:type="spellEnd"/>
+      <w:r>
+        <w:rPr>
+          <w:rFonts w:ascii="Arial" w:hAnsi="Arial" w:cs="Arial"/>
+        </w:rPr>
+        <w:t xml:space="preserve"> (für die verschiedenen Masken), </w:t>
+      </w:r>
+      <w:proofErr w:type="spellStart"/>
+      <w:r>
+        <w:rPr>
+          <w:rFonts w:ascii="Arial" w:hAnsi="Arial" w:cs="Arial"/>
+          <w:i/>
+        </w:rPr>
+        <w:t>test</w:t>
+      </w:r>
+      <w:proofErr w:type="spellEnd"/>
+      <w:r>
+        <w:rPr>
+          <w:rFonts w:ascii="Arial" w:hAnsi="Arial" w:cs="Arial"/>
+        </w:rPr>
+        <w:t xml:space="preserve">  (für die Testklasse) und </w:t>
+      </w:r>
+      <w:proofErr w:type="spellStart"/>
+      <w:r>
+        <w:rPr>
+          <w:rFonts w:ascii="Arial" w:hAnsi="Arial" w:cs="Arial"/>
+          <w:i/>
+        </w:rPr>
+        <w:t>utils</w:t>
+      </w:r>
+      <w:proofErr w:type="spellEnd"/>
+      <w:r>
+        <w:rPr>
+          <w:rFonts w:ascii="Arial" w:hAnsi="Arial" w:cs="Arial"/>
+        </w:rPr>
+        <w:t xml:space="preserve"> (für die Passwort-Klasse, den SplashScreen und die Klassen zur Verschlüsselung) aufgeteilt. Dies ist auf Abbildung </w:t>
+      </w:r>
+      <w:r>
+        <w:rPr>
+          <w:rFonts w:ascii="Arial" w:hAnsi="Arial" w:cs="Arial"/>
+        </w:rPr>
+        <w:t>5</w:t>
+      </w:r>
+      <w:r>
+        <w:rPr>
+          <w:rFonts w:ascii="Arial" w:hAnsi="Arial" w:cs="Arial"/>
+        </w:rPr>
+        <w:t xml:space="preserve"> zu erkennen.</w:t>
+      </w:r>
+    </w:p>
+    <w:p>
+      <w:pPr>
+        <w:jc w:val="center"/>
+        <w:rPr>
+          <w:rFonts w:ascii="Arial" w:hAnsi="Arial" w:cs="Arial"/>
+        </w:rPr>
+      </w:pPr>
+      <w:r>
+        <w:rPr>
+          <w:rFonts w:ascii="Arial" w:hAnsi="Arial" w:cs="Arial"/>
+          <w:noProof/>
+          <w:lang w:eastAsia="de-DE"/>
+        </w:rPr>
+        <w:lastRenderedPageBreak/>
+        <w:drawing>
+          <wp:inline distT="0" distB="0" distL="0" distR="0" wp14:anchorId="7CBA0800" wp14:editId="07D1D0FA">
+            <wp:extent cx="3409950" cy="3095625"/>
+            <wp:effectExtent l="0" t="0" r="0" b="0"/>
+            <wp:docPr id="1" name="Grafik 1" descr="C:\Users\Nadine\Documents\Snagit\packages_oberer Teil.png"/>
+            <wp:cNvGraphicFramePr>
+              <a:graphicFrameLocks xmlns:a="http://schemas.openxmlformats.org/drawingml/2006/main" noChangeAspect="1"/>
+            </wp:cNvGraphicFramePr>
+            <a:graphic xmlns:a="http://schemas.openxmlformats.org/drawingml/2006/main">
+              <a:graphicData uri="http://schemas.openxmlformats.org/drawingml/2006/picture">
+                <pic:pic xmlns:pic="http://schemas.openxmlformats.org/drawingml/2006/picture">
+                  <pic:nvPicPr>
+                    <pic:cNvPr id="0" name="Picture 1" descr="C:\Users\Nadine\Documents\Snagit\packages_oberer Teil.png"/>
+                    <pic:cNvPicPr>
+                      <a:picLocks noChangeAspect="1" noChangeArrowheads="1"/>
+                    </pic:cNvPicPr>
+                  </pic:nvPicPr>
+                  <pic:blipFill>
+                    <a:blip r:embed="rId20">
+                      <a:extLst>
+                        <a:ext uri="{28A0092B-C50C-407E-A947-70E740481C1C}">
+                          <a14:useLocalDpi xmlns:a14="http://schemas.microsoft.com/office/drawing/2010/main" val="0"/>
+                        </a:ext>
+                      </a:extLst>
+                    </a:blip>
+                    <a:srcRect/>
+                    <a:stretch>
+                      <a:fillRect/>
+                    </a:stretch>
+                  </pic:blipFill>
+                  <pic:spPr bwMode="auto">
+                    <a:xfrm>
+                      <a:off x="0" y="0"/>
+                      <a:ext cx="3409950" cy="3095625"/>
+                    </a:xfrm>
+                    <a:prstGeom prst="rect">
+                      <a:avLst/>
+                    </a:prstGeom>
+                    <a:noFill/>
+                    <a:ln>
+                      <a:noFill/>
+                    </a:ln>
+                  </pic:spPr>
+                </pic:pic>
+              </a:graphicData>
+            </a:graphic>
+          </wp:inline>
+        </w:drawing>
+      </w:r>
+    </w:p>
+    <w:p>
+      <w:pPr>
+        <w:pStyle w:val="Untertitel"/>
+        <w:jc w:val="center"/>
+        <w:rPr>
+          <w:rFonts w:ascii="Arial" w:hAnsi="Arial" w:cs="Arial"/>
+          <w:color w:val="auto"/>
+        </w:rPr>
+      </w:pPr>
+      <w:r>
+        <w:rPr>
+          <w:rFonts w:ascii="Arial" w:hAnsi="Arial" w:cs="Arial"/>
+          <w:color w:val="auto"/>
+        </w:rPr>
+        <w:t xml:space="preserve">Abbildung </w:t>
+      </w:r>
+      <w:r>
+        <w:rPr>
+          <w:rFonts w:ascii="Arial" w:hAnsi="Arial" w:cs="Arial"/>
+          <w:color w:val="auto"/>
+        </w:rPr>
+        <w:t>13</w:t>
+      </w:r>
+      <w:r>
+        <w:rPr>
+          <w:rFonts w:ascii="Arial" w:hAnsi="Arial" w:cs="Arial"/>
+          <w:color w:val="auto"/>
+        </w:rPr>
+        <w:t>: neue Paket-Struktur</w:t>
+      </w:r>
+    </w:p>
+    <w:p>
+      <w:pPr>
+        <w:rPr>
+          <w:rFonts w:ascii="Arial" w:hAnsi="Arial" w:cs="Arial"/>
+        </w:rPr>
+      </w:pPr>
+    </w:p>
+    <w:p>
+      <w:pPr>
+        <w:rPr>
+          <w:rFonts w:ascii="Arial" w:hAnsi="Arial" w:cs="Arial"/>
+        </w:rPr>
+      </w:pPr>
+      <w:r>
+        <w:rPr>
+          <w:rFonts w:ascii="Arial" w:hAnsi="Arial" w:cs="Arial"/>
+        </w:rPr>
+        <w:t xml:space="preserve">Am 17. Januar fand das nächste Treffen zur Vorlesung statt und die aktuelle Lage wurde besprochen. Jeder hat von seiner Umsetzung berichtet und bis auf die Änderung des Masterpassworts und die Unit-Tests wurden alle Funktionen umgesetzt. </w:t>
+      </w:r>
+    </w:p>
+    <w:p>
+      <w:pPr>
+        <w:rPr>
+          <w:rFonts w:ascii="Arial" w:hAnsi="Arial" w:cs="Arial"/>
+        </w:rPr>
+      </w:pPr>
+      <w:r>
+        <w:rPr>
+          <w:rFonts w:ascii="Arial" w:hAnsi="Arial" w:cs="Arial"/>
+        </w:rPr>
+        <w:t>Dann wurde erneut geklärt, was im nächsten Schritt, der letzten Stufe, noch umzusetzen</w:t>
+      </w:r>
+      <w:r>
+        <w:rPr>
+          <w:rFonts w:ascii="Arial" w:hAnsi="Arial" w:cs="Arial"/>
+        </w:rPr>
+        <w:t xml:space="preserve"> war. Das Ändern des Masterpassworts, das Löschen von gespeicherten Passwörtern sowie die Umsetzung der Unit-Tests sollten noch implementiert werden. Daher wurden diese Aufgaben besprochen und auf die Mitglieder aufgeteilt. Daneben sollten sich alle Gruppenmitglieder Notizen zu allen Punkten der bisher groben Gliederung der Dokumentation machen, sodass die Erfahrungen aller möglichst leicht in die Dokumentation einfließen konnten. Als Deadline hierfür wurde der 24. Januar definiert.</w:t>
       </w:r>
       <w:r>
         <w:rPr>
           <w:rFonts w:ascii="Arial" w:hAnsi="Arial" w:cs="Arial"/>
         </w:rPr>
         <w:br/>
-      </w:r>
-      <w:r>
-        <w:rPr>
-          <w:rFonts w:ascii="Arial" w:hAnsi="Arial" w:cs="Arial"/>
+        <w:t>Dies wurde umgesetzt. Bei Eingabe eines neuen Masterpassworts wird die XML-Datei nun mit dem alten Masterpasswort ausgelesen und mit dem neuen verschlüsselt geschrieben Außerdem wurden die Buttons auf der Detail-Maske umsortiert, da sie nicht auf allen Testgeräten korrekt angezeigt wurden.</w:t>
+      </w:r>
+    </w:p>
+    <w:p>
+      <w:pPr>
+        <w:rPr>
+          <w:rFonts w:ascii="Arial" w:hAnsi="Arial" w:cs="Arial"/>
+        </w:rPr>
+      </w:pPr>
+      <w:r>
+        <w:rPr>
+          <w:rFonts w:ascii="Arial" w:hAnsi="Arial" w:cs="Arial"/>
+          <w:noProof/>
+          <w:lang w:eastAsia="de-DE"/>
         </w:rPr>
         <w:lastRenderedPageBreak/>
-        <w:t xml:space="preserve">Dies wurde umgesetzt. Bei Eingabe eines neuen </w:t>
-      </w:r>
-      <w:r>
-        <w:rPr>
-          <w:rFonts w:ascii="Arial" w:hAnsi="Arial" w:cs="Arial"/>
-        </w:rPr>
-        <w:t>Master</w:t>
-      </w:r>
-      <w:r>
-        <w:rPr>
-          <w:rFonts w:ascii="Arial" w:hAnsi="Arial" w:cs="Arial"/>
-        </w:rPr>
-        <w:t>p</w:t>
-      </w:r>
-      <w:r>
-        <w:rPr>
-          <w:rFonts w:ascii="Arial" w:hAnsi="Arial" w:cs="Arial"/>
-        </w:rPr>
-        <w:t>asswort</w:t>
-      </w:r>
-      <w:r>
-        <w:rPr>
-          <w:rFonts w:ascii="Arial" w:hAnsi="Arial" w:cs="Arial"/>
-        </w:rPr>
-        <w:t>s</w:t>
-      </w:r>
-      <w:r>
-        <w:rPr>
-          <w:rFonts w:ascii="Arial" w:hAnsi="Arial" w:cs="Arial"/>
-        </w:rPr>
-        <w:t xml:space="preserve"> wird die XML-Datei</w:t>
-      </w:r>
-      <w:r>
-        <w:rPr>
-          <w:rFonts w:ascii="Arial" w:hAnsi="Arial" w:cs="Arial"/>
-        </w:rPr>
-        <w:t xml:space="preserve"> nun</w:t>
-      </w:r>
-      <w:r>
-        <w:rPr>
-          <w:rFonts w:ascii="Arial" w:hAnsi="Arial" w:cs="Arial"/>
-        </w:rPr>
-        <w:t xml:space="preserve"> mit dem alten Master</w:t>
-      </w:r>
-      <w:r>
-        <w:rPr>
-          <w:rFonts w:ascii="Arial" w:hAnsi="Arial" w:cs="Arial"/>
-        </w:rPr>
-        <w:t>p</w:t>
-      </w:r>
-      <w:r>
-        <w:rPr>
-          <w:rFonts w:ascii="Arial" w:hAnsi="Arial" w:cs="Arial"/>
-        </w:rPr>
-        <w:t xml:space="preserve">asswort ausgelesen und mit dem neuen </w:t>
-      </w:r>
-      <w:r>
-        <w:rPr>
-          <w:rFonts w:ascii="Arial" w:hAnsi="Arial" w:cs="Arial"/>
-        </w:rPr>
-        <w:t xml:space="preserve">verschlüsselt </w:t>
-      </w:r>
-      <w:r>
-        <w:rPr>
-          <w:rFonts w:ascii="Arial" w:hAnsi="Arial" w:cs="Arial"/>
-        </w:rPr>
-        <w:t>geschrieben</w:t>
-      </w:r>
-      <w:r>
-        <w:rPr>
-          <w:rFonts w:ascii="Arial" w:hAnsi="Arial" w:cs="Arial"/>
-        </w:rPr>
-        <w:t xml:space="preserve"> Außerdem wurden die Buttons auf der Detail-Maske umsortiert, da sie nicht auf allen Testgeräten korrekt angezeigt wurden.</w:t>
-      </w:r>
-    </w:p>
-    <w:p>
-      <w:pPr>
-        <w:rPr>
-          <w:rFonts w:ascii="Arial" w:hAnsi="Arial" w:cs="Arial"/>
-        </w:rPr>
-      </w:pPr>
-      <w:r>
-        <w:rPr>
-          <w:rFonts w:ascii="Arial" w:hAnsi="Arial" w:cs="Arial"/>
-        </w:rPr>
-        <w:t xml:space="preserve">Insgesamt </w:t>
-      </w:r>
-      <w:r>
-        <w:rPr>
-          <w:rFonts w:ascii="Arial" w:hAnsi="Arial" w:cs="Arial"/>
-        </w:rPr>
-        <w:t xml:space="preserve">wurde </w:t>
-      </w:r>
-      <w:r>
-        <w:rPr>
-          <w:rFonts w:ascii="Arial" w:hAnsi="Arial" w:cs="Arial"/>
-        </w:rPr>
-        <w:t xml:space="preserve">also </w:t>
-      </w:r>
-      <w:r>
-        <w:rPr>
-          <w:rFonts w:ascii="Arial" w:hAnsi="Arial" w:cs="Arial"/>
-        </w:rPr>
-        <w:t>ein inkrementelles Vorgehen zur Entwicklung der App gewählt</w:t>
-      </w:r>
-      <w:r>
-        <w:rPr>
-          <w:rFonts w:ascii="Arial" w:hAnsi="Arial" w:cs="Arial"/>
-        </w:rPr>
-        <w:t xml:space="preserve">. </w:t>
-      </w:r>
-      <w:r>
-        <w:rPr>
-          <w:rFonts w:ascii="Arial" w:hAnsi="Arial" w:cs="Arial"/>
-        </w:rPr>
-        <w:t xml:space="preserve">Die Meilensteine wurden </w:t>
-      </w:r>
-      <w:r>
-        <w:rPr>
-          <w:rFonts w:ascii="Arial" w:hAnsi="Arial" w:cs="Arial"/>
-        </w:rPr>
-        <w:t xml:space="preserve">dabei </w:t>
-      </w:r>
-      <w:r>
-        <w:rPr>
-          <w:rFonts w:ascii="Arial" w:hAnsi="Arial" w:cs="Arial"/>
-        </w:rPr>
-        <w:t>grob nach den Veranstaltungen in Software Engineering ausgerichtet</w:t>
-      </w:r>
-      <w:r>
-        <w:rPr>
-          <w:rFonts w:ascii="Arial" w:hAnsi="Arial" w:cs="Arial"/>
-        </w:rPr>
-        <w:t>.</w:t>
-      </w:r>
-    </w:p>
-    <w:p>
-      <w:pPr>
-        <w:rPr>
-          <w:rFonts w:ascii="Arial" w:hAnsi="Arial" w:cs="Arial"/>
-          <w:color w:val="FF0000"/>
-        </w:rPr>
-      </w:pPr>
-      <w:r>
-        <w:rPr>
-          <w:rFonts w:ascii="Arial" w:hAnsi="Arial" w:cs="Arial"/>
-          <w:color w:val="FF0000"/>
-        </w:rPr>
-        <w:t>Weitere Screenshots einbinden</w:t>
-      </w:r>
-    </w:p>
-    <w:p>
-      <w:pPr>
-        <w:rPr>
-          <w:rFonts w:ascii="Arial" w:hAnsi="Arial" w:cs="Arial"/>
-          <w:color w:val="FF0000"/>
-        </w:rPr>
-      </w:pPr>
-      <w:r>
-        <w:rPr>
-          <w:rFonts w:ascii="Arial" w:hAnsi="Arial" w:cs="Arial"/>
-          <w:color w:val="FF0000"/>
-        </w:rPr>
-        <w:t xml:space="preserve">Einträge nochmal mit </w:t>
-      </w:r>
-      <w:proofErr w:type="spellStart"/>
-      <w:r>
-        <w:rPr>
-          <w:rFonts w:ascii="Arial" w:hAnsi="Arial" w:cs="Arial"/>
-          <w:color w:val="FF0000"/>
-        </w:rPr>
-        <w:t>Git</w:t>
+        <w:drawing>
+          <wp:inline distT="0" distB="0" distL="0" distR="0" wp14:anchorId="174ACCBB" wp14:editId="2B9CE778">
+            <wp:extent cx="1698000" cy="2695575"/>
+            <wp:effectExtent l="0" t="0" r="0" b="0"/>
+            <wp:docPr id="7" name="Grafik 7" descr="C:\Users\Nadine\Documents\#GitHub\pwsafe\Dokumentation\Screenshots\Screenshot_2015-01-23-19-49-06.png"/>
+            <wp:cNvGraphicFramePr>
+              <a:graphicFrameLocks xmlns:a="http://schemas.openxmlformats.org/drawingml/2006/main" noChangeAspect="1"/>
+            </wp:cNvGraphicFramePr>
+            <a:graphic xmlns:a="http://schemas.openxmlformats.org/drawingml/2006/main">
+              <a:graphicData uri="http://schemas.openxmlformats.org/drawingml/2006/picture">
+                <pic:pic xmlns:pic="http://schemas.openxmlformats.org/drawingml/2006/picture">
+                  <pic:nvPicPr>
+                    <pic:cNvPr id="0" name="Picture 4" descr="C:\Users\Nadine\Documents\#GitHub\pwsafe\Dokumentation\Screenshots\Screenshot_2015-01-23-19-49-06.png"/>
+                    <pic:cNvPicPr>
+                      <a:picLocks noChangeAspect="1" noChangeArrowheads="1"/>
+                    </pic:cNvPicPr>
+                  </pic:nvPicPr>
+                  <pic:blipFill>
+                    <a:blip r:embed="rId21" cstate="print">
+                      <a:extLst>
+                        <a:ext uri="{28A0092B-C50C-407E-A947-70E740481C1C}">
+                          <a14:useLocalDpi xmlns:a14="http://schemas.microsoft.com/office/drawing/2010/main" val="0"/>
+                        </a:ext>
+                      </a:extLst>
+                    </a:blip>
+                    <a:srcRect/>
+                    <a:stretch>
+                      <a:fillRect/>
+                    </a:stretch>
+                  </pic:blipFill>
+                  <pic:spPr bwMode="auto">
+                    <a:xfrm>
+                      <a:off x="0" y="0"/>
+                      <a:ext cx="1700914" cy="2700201"/>
+                    </a:xfrm>
+                    <a:prstGeom prst="rect">
+                      <a:avLst/>
+                    </a:prstGeom>
+                    <a:noFill/>
+                    <a:ln>
+                      <a:noFill/>
+                    </a:ln>
+                  </pic:spPr>
+                </pic:pic>
+              </a:graphicData>
+            </a:graphic>
+          </wp:inline>
+        </w:drawing>
+      </w:r>
+      <w:r>
+        <w:rPr>
+          <w:rFonts w:ascii="Arial" w:hAnsi="Arial" w:cs="Arial"/>
+        </w:rPr>
+        <w:tab/>
+      </w:r>
+      <w:r>
+        <w:rPr>
+          <w:rFonts w:ascii="Arial" w:hAnsi="Arial" w:cs="Arial"/>
+          <w:noProof/>
+          <w:lang w:eastAsia="de-DE"/>
+        </w:rPr>
+        <w:drawing>
+          <wp:inline distT="0" distB="0" distL="0" distR="0" wp14:anchorId="3D68AFA6" wp14:editId="742750F6">
+            <wp:extent cx="1704975" cy="2706648"/>
+            <wp:effectExtent l="0" t="0" r="0" b="0"/>
+            <wp:docPr id="8" name="Grafik 8" descr="C:\Users\Nadine\Documents\#GitHub\pwsafe\Dokumentation\Screenshots\Screenshot_2015-01-23-19-51-12.png"/>
+            <wp:cNvGraphicFramePr>
+              <a:graphicFrameLocks xmlns:a="http://schemas.openxmlformats.org/drawingml/2006/main" noChangeAspect="1"/>
+            </wp:cNvGraphicFramePr>
+            <a:graphic xmlns:a="http://schemas.openxmlformats.org/drawingml/2006/main">
+              <a:graphicData uri="http://schemas.openxmlformats.org/drawingml/2006/picture">
+                <pic:pic xmlns:pic="http://schemas.openxmlformats.org/drawingml/2006/picture">
+                  <pic:nvPicPr>
+                    <pic:cNvPr id="0" name="Picture 5" descr="C:\Users\Nadine\Documents\#GitHub\pwsafe\Dokumentation\Screenshots\Screenshot_2015-01-23-19-51-12.png"/>
+                    <pic:cNvPicPr>
+                      <a:picLocks noChangeAspect="1" noChangeArrowheads="1"/>
+                    </pic:cNvPicPr>
+                  </pic:nvPicPr>
+                  <pic:blipFill>
+                    <a:blip r:embed="rId22" cstate="print">
+                      <a:extLst>
+                        <a:ext uri="{28A0092B-C50C-407E-A947-70E740481C1C}">
+                          <a14:useLocalDpi xmlns:a14="http://schemas.microsoft.com/office/drawing/2010/main" val="0"/>
+                        </a:ext>
+                      </a:extLst>
+                    </a:blip>
+                    <a:srcRect/>
+                    <a:stretch>
+                      <a:fillRect/>
+                    </a:stretch>
+                  </pic:blipFill>
+                  <pic:spPr bwMode="auto">
+                    <a:xfrm>
+                      <a:off x="0" y="0"/>
+                      <a:ext cx="1707272" cy="2710294"/>
+                    </a:xfrm>
+                    <a:prstGeom prst="rect">
+                      <a:avLst/>
+                    </a:prstGeom>
+                    <a:noFill/>
+                    <a:ln>
+                      <a:noFill/>
+                    </a:ln>
+                  </pic:spPr>
+                </pic:pic>
+              </a:graphicData>
+            </a:graphic>
+          </wp:inline>
+        </w:drawing>
+      </w:r>
+      <w:r>
+        <w:rPr>
+          <w:rFonts w:ascii="Arial" w:hAnsi="Arial" w:cs="Arial"/>
+        </w:rPr>
+        <w:tab/>
+      </w:r>
+      <w:r>
+        <w:rPr>
+          <w:rFonts w:ascii="Arial" w:hAnsi="Arial" w:cs="Arial"/>
+          <w:noProof/>
+          <w:lang w:eastAsia="de-DE"/>
+        </w:rPr>
+        <w:drawing>
+          <wp:inline distT="0" distB="0" distL="0" distR="0" wp14:anchorId="2359EF85" wp14:editId="4C46886C">
+            <wp:extent cx="1714500" cy="2725342"/>
+            <wp:effectExtent l="0" t="0" r="0" b="0"/>
+            <wp:docPr id="9" name="Grafik 9" descr="C:\Users\Nadine\Documents\#GitHub\pwsafe\Dokumentation\Screenshots\Screenshot_2015-01-23-19-51-18.png"/>
+            <wp:cNvGraphicFramePr>
+              <a:graphicFrameLocks xmlns:a="http://schemas.openxmlformats.org/drawingml/2006/main" noChangeAspect="1"/>
+            </wp:cNvGraphicFramePr>
+            <a:graphic xmlns:a="http://schemas.openxmlformats.org/drawingml/2006/main">
+              <a:graphicData uri="http://schemas.openxmlformats.org/drawingml/2006/picture">
+                <pic:pic xmlns:pic="http://schemas.openxmlformats.org/drawingml/2006/picture">
+                  <pic:nvPicPr>
+                    <pic:cNvPr id="0" name="Picture 6" descr="C:\Users\Nadine\Documents\#GitHub\pwsafe\Dokumentation\Screenshots\Screenshot_2015-01-23-19-51-18.png"/>
+                    <pic:cNvPicPr>
+                      <a:picLocks noChangeAspect="1" noChangeArrowheads="1"/>
+                    </pic:cNvPicPr>
+                  </pic:nvPicPr>
+                  <pic:blipFill>
+                    <a:blip r:embed="rId23" cstate="print">
+                      <a:extLst>
+                        <a:ext uri="{28A0092B-C50C-407E-A947-70E740481C1C}">
+                          <a14:useLocalDpi xmlns:a14="http://schemas.microsoft.com/office/drawing/2010/main" val="0"/>
+                        </a:ext>
+                      </a:extLst>
+                    </a:blip>
+                    <a:srcRect/>
+                    <a:stretch>
+                      <a:fillRect/>
+                    </a:stretch>
+                  </pic:blipFill>
+                  <pic:spPr bwMode="auto">
+                    <a:xfrm>
+                      <a:off x="0" y="0"/>
+                      <a:ext cx="1719224" cy="2732851"/>
+                    </a:xfrm>
+                    <a:prstGeom prst="rect">
+                      <a:avLst/>
+                    </a:prstGeom>
+                    <a:noFill/>
+                    <a:ln>
+                      <a:noFill/>
+                    </a:ln>
+                  </pic:spPr>
+                </pic:pic>
+              </a:graphicData>
+            </a:graphic>
+          </wp:inline>
+        </w:drawing>
       </w:r>
       <w:bookmarkStart w:id="22" w:name="_GoBack"/>
       <w:bookmarkEnd w:id="22"/>
+    </w:p>
+    <w:p>
+      <w:pPr>
+        <w:rPr>
+          <w:rFonts w:ascii="Arial" w:hAnsi="Arial" w:cs="Arial"/>
+        </w:rPr>
+      </w:pPr>
+      <w:r>
+        <w:rPr>
+          <w:rFonts w:ascii="Arial" w:hAnsi="Arial" w:cs="Arial"/>
+          <w:noProof/>
+          <w:lang w:eastAsia="de-DE"/>
+        </w:rPr>
+        <w:drawing>
+          <wp:inline distT="0" distB="0" distL="0" distR="0" wp14:anchorId="48EC7F89" wp14:editId="33E57E9E">
+            <wp:extent cx="1754302" cy="2781300"/>
+            <wp:effectExtent l="0" t="0" r="0" b="0"/>
+            <wp:docPr id="13" name="Grafik 13" descr="C:\Users\Nadine\Documents\#GitHub\pwsafe\Dokumentation\Screenshots\Screenshot_2015-01-23-19-51-29.png"/>
+            <wp:cNvGraphicFramePr>
+              <a:graphicFrameLocks xmlns:a="http://schemas.openxmlformats.org/drawingml/2006/main" noChangeAspect="1"/>
+            </wp:cNvGraphicFramePr>
+            <a:graphic xmlns:a="http://schemas.openxmlformats.org/drawingml/2006/main">
+              <a:graphicData uri="http://schemas.openxmlformats.org/drawingml/2006/picture">
+                <pic:pic xmlns:pic="http://schemas.openxmlformats.org/drawingml/2006/picture">
+                  <pic:nvPicPr>
+                    <pic:cNvPr id="0" name="Picture 10" descr="C:\Users\Nadine\Documents\#GitHub\pwsafe\Dokumentation\Screenshots\Screenshot_2015-01-23-19-51-29.png"/>
+                    <pic:cNvPicPr>
+                      <a:picLocks noChangeAspect="1" noChangeArrowheads="1"/>
+                    </pic:cNvPicPr>
+                  </pic:nvPicPr>
+                  <pic:blipFill>
+                    <a:blip r:embed="rId24" cstate="print">
+                      <a:extLst>
+                        <a:ext uri="{28A0092B-C50C-407E-A947-70E740481C1C}">
+                          <a14:useLocalDpi xmlns:a14="http://schemas.microsoft.com/office/drawing/2010/main" val="0"/>
+                        </a:ext>
+                      </a:extLst>
+                    </a:blip>
+                    <a:srcRect/>
+                    <a:stretch>
+                      <a:fillRect/>
+                    </a:stretch>
+                  </pic:blipFill>
+                  <pic:spPr bwMode="auto">
+                    <a:xfrm>
+                      <a:off x="0" y="0"/>
+                      <a:ext cx="1767157" cy="2801681"/>
+                    </a:xfrm>
+                    <a:prstGeom prst="rect">
+                      <a:avLst/>
+                    </a:prstGeom>
+                    <a:noFill/>
+                    <a:ln>
+                      <a:noFill/>
+                    </a:ln>
+                  </pic:spPr>
+                </pic:pic>
+              </a:graphicData>
+            </a:graphic>
+          </wp:inline>
+        </w:drawing>
+      </w:r>
+      <w:r>
+        <w:rPr>
+          <w:rFonts w:ascii="Arial" w:hAnsi="Arial" w:cs="Arial"/>
+        </w:rPr>
+        <w:tab/>
+      </w:r>
+      <w:r>
+        <w:rPr>
+          <w:rFonts w:ascii="Arial" w:hAnsi="Arial" w:cs="Arial"/>
+          <w:noProof/>
+          <w:lang w:eastAsia="de-DE"/>
+        </w:rPr>
+        <w:drawing>
+          <wp:inline distT="0" distB="0" distL="0" distR="0" wp14:anchorId="063730B2" wp14:editId="0E53C01C">
+            <wp:extent cx="1755696" cy="2790825"/>
+            <wp:effectExtent l="0" t="0" r="0" b="0"/>
+            <wp:docPr id="11" name="Grafik 11" descr="C:\Users\Nadine\Documents\#GitHub\pwsafe\Dokumentation\Screenshots\Screenshot_2015-01-23-19-52-51.png"/>
+            <wp:cNvGraphicFramePr>
+              <a:graphicFrameLocks xmlns:a="http://schemas.openxmlformats.org/drawingml/2006/main" noChangeAspect="1"/>
+            </wp:cNvGraphicFramePr>
+            <a:graphic xmlns:a="http://schemas.openxmlformats.org/drawingml/2006/main">
+              <a:graphicData uri="http://schemas.openxmlformats.org/drawingml/2006/picture">
+                <pic:pic xmlns:pic="http://schemas.openxmlformats.org/drawingml/2006/picture">
+                  <pic:nvPicPr>
+                    <pic:cNvPr id="0" name="Picture 8" descr="C:\Users\Nadine\Documents\#GitHub\pwsafe\Dokumentation\Screenshots\Screenshot_2015-01-23-19-52-51.png"/>
+                    <pic:cNvPicPr>
+                      <a:picLocks noChangeAspect="1" noChangeArrowheads="1"/>
+                    </pic:cNvPicPr>
+                  </pic:nvPicPr>
+                  <pic:blipFill>
+                    <a:blip r:embed="rId25" cstate="print">
+                      <a:extLst>
+                        <a:ext uri="{28A0092B-C50C-407E-A947-70E740481C1C}">
+                          <a14:useLocalDpi xmlns:a14="http://schemas.microsoft.com/office/drawing/2010/main" val="0"/>
+                        </a:ext>
+                      </a:extLst>
+                    </a:blip>
+                    <a:srcRect/>
+                    <a:stretch>
+                      <a:fillRect/>
+                    </a:stretch>
+                  </pic:blipFill>
+                  <pic:spPr bwMode="auto">
+                    <a:xfrm>
+                      <a:off x="0" y="0"/>
+                      <a:ext cx="1773186" cy="2818626"/>
+                    </a:xfrm>
+                    <a:prstGeom prst="rect">
+                      <a:avLst/>
+                    </a:prstGeom>
+                    <a:noFill/>
+                    <a:ln>
+                      <a:noFill/>
+                    </a:ln>
+                  </pic:spPr>
+                </pic:pic>
+              </a:graphicData>
+            </a:graphic>
+          </wp:inline>
+        </w:drawing>
+      </w:r>
+      <w:r>
+        <w:rPr>
+          <w:rFonts w:ascii="Arial" w:hAnsi="Arial" w:cs="Arial"/>
+        </w:rPr>
+        <w:tab/>
+      </w:r>
+      <w:r>
+        <w:rPr>
+          <w:rFonts w:ascii="Arial" w:hAnsi="Arial" w:cs="Arial"/>
+          <w:noProof/>
+          <w:lang w:eastAsia="de-DE"/>
+        </w:rPr>
+        <w:drawing>
+          <wp:inline distT="0" distB="0" distL="0" distR="0" wp14:anchorId="3DFDA26D" wp14:editId="464D088A">
+            <wp:extent cx="1749704" cy="2781300"/>
+            <wp:effectExtent l="0" t="0" r="0" b="0"/>
+            <wp:docPr id="12" name="Grafik 12" descr="C:\Users\Nadine\Documents\#GitHub\pwsafe\Dokumentation\Screenshots\Screenshot_2015-01-23-19-52-57.png"/>
+            <wp:cNvGraphicFramePr>
+              <a:graphicFrameLocks xmlns:a="http://schemas.openxmlformats.org/drawingml/2006/main" noChangeAspect="1"/>
+            </wp:cNvGraphicFramePr>
+            <a:graphic xmlns:a="http://schemas.openxmlformats.org/drawingml/2006/main">
+              <a:graphicData uri="http://schemas.openxmlformats.org/drawingml/2006/picture">
+                <pic:pic xmlns:pic="http://schemas.openxmlformats.org/drawingml/2006/picture">
+                  <pic:nvPicPr>
+                    <pic:cNvPr id="0" name="Picture 9" descr="C:\Users\Nadine\Documents\#GitHub\pwsafe\Dokumentation\Screenshots\Screenshot_2015-01-23-19-52-57.png"/>
+                    <pic:cNvPicPr>
+                      <a:picLocks noChangeAspect="1" noChangeArrowheads="1"/>
+                    </pic:cNvPicPr>
+                  </pic:nvPicPr>
+                  <pic:blipFill>
+                    <a:blip r:embed="rId26" cstate="print">
+                      <a:extLst>
+                        <a:ext uri="{28A0092B-C50C-407E-A947-70E740481C1C}">
+                          <a14:useLocalDpi xmlns:a14="http://schemas.microsoft.com/office/drawing/2010/main" val="0"/>
+                        </a:ext>
+                      </a:extLst>
+                    </a:blip>
+                    <a:srcRect/>
+                    <a:stretch>
+                      <a:fillRect/>
+                    </a:stretch>
+                  </pic:blipFill>
+                  <pic:spPr bwMode="auto">
+                    <a:xfrm>
+                      <a:off x="0" y="0"/>
+                      <a:ext cx="1773204" cy="2818655"/>
+                    </a:xfrm>
+                    <a:prstGeom prst="rect">
+                      <a:avLst/>
+                    </a:prstGeom>
+                    <a:noFill/>
+                    <a:ln>
+                      <a:noFill/>
+                    </a:ln>
+                  </pic:spPr>
+                </pic:pic>
+              </a:graphicData>
+            </a:graphic>
+          </wp:inline>
+        </w:drawing>
+      </w:r>
+      <w:r>
+        <w:rPr>
+          <w:rFonts w:ascii="Arial" w:hAnsi="Arial" w:cs="Arial"/>
+        </w:rPr>
+        <w:tab/>
+      </w:r>
+    </w:p>
+    <w:p>
+      <w:pPr>
+        <w:rPr>
+          <w:rFonts w:ascii="Arial" w:hAnsi="Arial" w:cs="Arial"/>
+        </w:rPr>
+      </w:pPr>
+      <w:r>
+        <w:rPr>
+          <w:rFonts w:ascii="Arial" w:hAnsi="Arial" w:cs="Arial"/>
+          <w:noProof/>
+          <w:lang w:eastAsia="de-DE"/>
+        </w:rPr>
+        <w:drawing>
+          <wp:inline distT="0" distB="0" distL="0" distR="0" wp14:anchorId="144D60EA" wp14:editId="778BAF1F">
+            <wp:extent cx="1758001" cy="2790825"/>
+            <wp:effectExtent l="0" t="0" r="0" b="0"/>
+            <wp:docPr id="14" name="Grafik 14" descr="C:\Users\Nadine\Documents\#GitHub\pwsafe\Dokumentation\Screenshots\Screenshot_2015-01-23-19-51-37.png"/>
+            <wp:cNvGraphicFramePr>
+              <a:graphicFrameLocks xmlns:a="http://schemas.openxmlformats.org/drawingml/2006/main" noChangeAspect="1"/>
+            </wp:cNvGraphicFramePr>
+            <a:graphic xmlns:a="http://schemas.openxmlformats.org/drawingml/2006/main">
+              <a:graphicData uri="http://schemas.openxmlformats.org/drawingml/2006/picture">
+                <pic:pic xmlns:pic="http://schemas.openxmlformats.org/drawingml/2006/picture">
+                  <pic:nvPicPr>
+                    <pic:cNvPr id="0" name="Picture 11" descr="C:\Users\Nadine\Documents\#GitHub\pwsafe\Dokumentation\Screenshots\Screenshot_2015-01-23-19-51-37.png"/>
+                    <pic:cNvPicPr>
+                      <a:picLocks noChangeAspect="1" noChangeArrowheads="1"/>
+                    </pic:cNvPicPr>
+                  </pic:nvPicPr>
+                  <pic:blipFill>
+                    <a:blip r:embed="rId27" cstate="print">
+                      <a:extLst>
+                        <a:ext uri="{28A0092B-C50C-407E-A947-70E740481C1C}">
+                          <a14:useLocalDpi xmlns:a14="http://schemas.microsoft.com/office/drawing/2010/main" val="0"/>
+                        </a:ext>
+                      </a:extLst>
+                    </a:blip>
+                    <a:srcRect/>
+                    <a:stretch>
+                      <a:fillRect/>
+                    </a:stretch>
+                  </pic:blipFill>
+                  <pic:spPr bwMode="auto">
+                    <a:xfrm>
+                      <a:off x="0" y="0"/>
+                      <a:ext cx="1766672" cy="2804590"/>
+                    </a:xfrm>
+                    <a:prstGeom prst="rect">
+                      <a:avLst/>
+                    </a:prstGeom>
+                    <a:noFill/>
+                    <a:ln>
+                      <a:noFill/>
+                    </a:ln>
+                  </pic:spPr>
+                </pic:pic>
+              </a:graphicData>
+            </a:graphic>
+          </wp:inline>
+        </w:drawing>
+      </w:r>
+      <w:r>
+        <w:rPr>
+          <w:rFonts w:ascii="Arial" w:hAnsi="Arial" w:cs="Arial"/>
+        </w:rPr>
+        <w:tab/>
+      </w:r>
+      <w:r>
+        <w:rPr>
+          <w:rFonts w:ascii="Arial" w:hAnsi="Arial" w:cs="Arial"/>
+          <w:noProof/>
+          <w:lang w:eastAsia="de-DE"/>
+        </w:rPr>
+        <w:drawing>
+          <wp:inline distT="0" distB="0" distL="0" distR="0" wp14:anchorId="44CA285B" wp14:editId="1A7AFAB6">
+            <wp:extent cx="1743713" cy="2771775"/>
+            <wp:effectExtent l="0" t="0" r="0" b="0"/>
+            <wp:docPr id="10" name="Grafik 10" descr="C:\Users\Nadine\Documents\#GitHub\pwsafe\Dokumentation\Screenshots\Screenshot_2015-01-23-19-52-20.png"/>
+            <wp:cNvGraphicFramePr>
+              <a:graphicFrameLocks xmlns:a="http://schemas.openxmlformats.org/drawingml/2006/main" noChangeAspect="1"/>
+            </wp:cNvGraphicFramePr>
+            <a:graphic xmlns:a="http://schemas.openxmlformats.org/drawingml/2006/main">
+              <a:graphicData uri="http://schemas.openxmlformats.org/drawingml/2006/picture">
+                <pic:pic xmlns:pic="http://schemas.openxmlformats.org/drawingml/2006/picture">
+                  <pic:nvPicPr>
+                    <pic:cNvPr id="0" name="Picture 7" descr="C:\Users\Nadine\Documents\#GitHub\pwsafe\Dokumentation\Screenshots\Screenshot_2015-01-23-19-52-20.png"/>
+                    <pic:cNvPicPr>
+                      <a:picLocks noChangeAspect="1" noChangeArrowheads="1"/>
+                    </pic:cNvPicPr>
+                  </pic:nvPicPr>
+                  <pic:blipFill>
+                    <a:blip r:embed="rId28" cstate="print">
+                      <a:extLst>
+                        <a:ext uri="{28A0092B-C50C-407E-A947-70E740481C1C}">
+                          <a14:useLocalDpi xmlns:a14="http://schemas.microsoft.com/office/drawing/2010/main" val="0"/>
+                        </a:ext>
+                      </a:extLst>
+                    </a:blip>
+                    <a:srcRect/>
+                    <a:stretch>
+                      <a:fillRect/>
+                    </a:stretch>
+                  </pic:blipFill>
+                  <pic:spPr bwMode="auto">
+                    <a:xfrm>
+                      <a:off x="0" y="0"/>
+                      <a:ext cx="1765808" cy="2806897"/>
+                    </a:xfrm>
+                    <a:prstGeom prst="rect">
+                      <a:avLst/>
+                    </a:prstGeom>
+                    <a:noFill/>
+                    <a:ln>
+                      <a:noFill/>
+                    </a:ln>
+                  </pic:spPr>
+                </pic:pic>
+              </a:graphicData>
+            </a:graphic>
+          </wp:inline>
+        </w:drawing>
+      </w:r>
+    </w:p>
+    <w:p>
+      <w:pPr>
+        <w:pStyle w:val="Untertitel"/>
+      </w:pPr>
+      <w:r>
+        <w:t>Abbildung 14 – 21: Ansichten der Endversion</w:t>
+      </w:r>
+    </w:p>
+    <w:p>
+      <w:pPr>
+        <w:rPr>
+          <w:rFonts w:ascii="Arial" w:hAnsi="Arial" w:cs="Arial"/>
+        </w:rPr>
+      </w:pPr>
+      <w:r>
+        <w:rPr>
+          <w:rFonts w:ascii="Arial" w:hAnsi="Arial" w:cs="Arial"/>
+        </w:rPr>
+        <w:lastRenderedPageBreak/>
+        <w:t>Insgesamt wurde also ein inkrementelles Vorgehen zur Entwicklung der App gewählt. Die Meilensteine wurden dabei grob nach den Veranstaltungen in Software Engineering ausgerichtet.</w:t>
+      </w:r>
+    </w:p>
+    <w:p>
+      <w:pPr>
+        <w:rPr>
+          <w:rFonts w:ascii="Arial" w:hAnsi="Arial" w:cs="Arial"/>
+        </w:rPr>
+      </w:pPr>
+      <w:r>
+        <w:rPr>
+          <w:rFonts w:ascii="Arial" w:hAnsi="Arial" w:cs="Arial"/>
+        </w:rPr>
+        <w:t>Vergleicht man das Projektergebnis mit den anfangs definierten Anforderungen, lässt sich feststellen, dass einige Punkte nicht umgesetzt wurden.</w:t>
+      </w:r>
+      <w:r>
+        <w:rPr>
+          <w:rFonts w:ascii="Arial" w:hAnsi="Arial" w:cs="Arial"/>
+        </w:rPr>
+        <w:t xml:space="preserve"> Beispielsweise ist es bei der Generierung von Passwörtern derzeitig nicht möglich, die zu verwendende Zeichenmenge und die Länge des Passworts anzugeben. Dies wurde nicht umgesetzt, da die Daten zur Generierung von Passwörtern über die Laufzeit der App hinaus in eine zusätzliche Datei mit Einstellungen geschrieben und hieraus wieder gelesen werden müssten</w:t>
+      </w:r>
+      <w:r>
+        <w:rPr>
+          <w:rFonts w:ascii="Arial" w:hAnsi="Arial" w:cs="Arial"/>
+        </w:rPr>
+        <w:t xml:space="preserve"> und dies zu umfangreich </w:t>
+      </w:r>
+      <w:r>
+        <w:rPr>
+          <w:rFonts w:ascii="Arial" w:hAnsi="Arial" w:cs="Arial"/>
+        </w:rPr>
+        <w:t xml:space="preserve">geworden wäre. Da es neben diesen Einstellungen keine weiteren gab wurde eine feste Zeichenmenge mit Klein-, Großbuchstaben, Sonderzeichen und Zahlen gewählt und die Länge des Passworts fest auf 16 gesetzt. Des Weiteren wurde die Ampel zur Anzeige der Passwortsicherheit nicht implementiert. Dies wäre lediglich bei manuell erstellten Passwörtern sinnvoll, wenn ein möglicher Angreifer weiß, dass ein bestimmtes Passwort manuell erstellt wurde. In diesem Fall ist ein </w:t>
+      </w:r>
+      <w:proofErr w:type="spellStart"/>
+      <w:r>
+        <w:rPr>
+          <w:rFonts w:ascii="Arial" w:hAnsi="Arial" w:cs="Arial"/>
+        </w:rPr>
+        <w:t>Brute</w:t>
+      </w:r>
       <w:proofErr w:type="spellEnd"/>
       <w:r>
         <w:rPr>
           <w:rFonts w:ascii="Arial" w:hAnsi="Arial" w:cs="Arial"/>
-          <w:color w:val="FF0000"/>
-        </w:rPr>
-        <w:t xml:space="preserve"> abgleichen</w:t>
-      </w:r>
-    </w:p>
-    <w:commentRangeEnd w:id="20"/>
-    <w:p>
-      <w:pPr>
-        <w:rPr>
-          <w:rFonts w:ascii="Arial" w:hAnsi="Arial" w:cs="Arial"/>
-          <w:color w:val="FF0000"/>
-        </w:rPr>
-      </w:pPr>
-      <w:r>
-        <w:rPr>
-          <w:rStyle w:val="Kommentarzeichen"/>
-        </w:rPr>
-        <w:commentReference w:id="20"/>
-      </w:r>
-    </w:p>
-    <w:p>
-      <w:pPr>
-        <w:rPr>
-          <w:rFonts w:ascii="Arial" w:hAnsi="Arial" w:cs="Arial"/>
-          <w:color w:val="FF0000"/>
-        </w:rPr>
-      </w:pPr>
-    </w:p>
-    <w:p>
-      <w:pPr>
-        <w:rPr>
-          <w:rFonts w:ascii="Arial" w:hAnsi="Arial" w:cs="Arial"/>
-          <w:color w:val="FF0000"/>
-        </w:rPr>
-      </w:pPr>
-    </w:p>
-    <w:p>
-      <w:pPr>
-        <w:rPr>
-          <w:rFonts w:ascii="Arial" w:hAnsi="Arial" w:cs="Arial"/>
-          <w:color w:val="FF0000"/>
-        </w:rPr>
-      </w:pPr>
-    </w:p>
-    <w:p>
-      <w:pPr>
-        <w:rPr>
-          <w:rFonts w:ascii="Arial" w:hAnsi="Arial" w:cs="Arial"/>
-          <w:color w:val="FF0000"/>
-        </w:rPr>
-      </w:pPr>
-    </w:p>
-    <w:p>
-      <w:pPr>
-        <w:rPr>
-          <w:rFonts w:ascii="Arial" w:hAnsi="Arial" w:cs="Arial"/>
-          <w:color w:val="FF0000"/>
-        </w:rPr>
-      </w:pPr>
-    </w:p>
-    <w:p>
-      <w:pPr>
-        <w:rPr>
-          <w:rFonts w:ascii="Arial" w:hAnsi="Arial" w:cs="Arial"/>
-          <w:color w:val="FF0000"/>
-        </w:rPr>
-      </w:pPr>
-    </w:p>
-    <w:p>
-      <w:pPr>
-        <w:rPr>
-          <w:rFonts w:ascii="Arial" w:hAnsi="Arial" w:cs="Arial"/>
-          <w:color w:val="FF0000"/>
-        </w:rPr>
-      </w:pPr>
-    </w:p>
-    <w:p>
-      <w:pPr>
-        <w:rPr>
-          <w:rFonts w:ascii="Arial" w:hAnsi="Arial" w:cs="Arial"/>
-          <w:color w:val="FF0000"/>
-        </w:rPr>
-      </w:pPr>
-    </w:p>
-    <w:p>
-      <w:pPr>
-        <w:rPr>
-          <w:rFonts w:ascii="Arial" w:hAnsi="Arial" w:cs="Arial"/>
-          <w:color w:val="FF0000"/>
-        </w:rPr>
-      </w:pPr>
-    </w:p>
-    <w:p>
-      <w:pPr>
-        <w:rPr>
-          <w:rFonts w:ascii="Arial" w:hAnsi="Arial" w:cs="Arial"/>
-          <w:color w:val="FF0000"/>
-        </w:rPr>
-      </w:pPr>
-    </w:p>
-    <w:p>
-      <w:pPr>
-        <w:rPr>
-          <w:rFonts w:ascii="Arial" w:hAnsi="Arial" w:cs="Arial"/>
-          <w:color w:val="FF0000"/>
-        </w:rPr>
-      </w:pPr>
-    </w:p>
-    <w:p>
-      <w:pPr>
-        <w:rPr>
-          <w:rFonts w:ascii="Arial" w:hAnsi="Arial" w:cs="Arial"/>
-          <w:color w:val="FF0000"/>
-        </w:rPr>
-      </w:pPr>
-    </w:p>
-    <w:p>
-      <w:pPr>
-        <w:rPr>
-          <w:rFonts w:ascii="Arial" w:hAnsi="Arial" w:cs="Arial"/>
-          <w:color w:val="FF0000"/>
-        </w:rPr>
-      </w:pPr>
-    </w:p>
-    <w:p>
-      <w:pPr>
-        <w:rPr>
-          <w:rFonts w:ascii="Arial" w:hAnsi="Arial" w:cs="Arial"/>
-          <w:color w:val="FF0000"/>
-        </w:rPr>
-      </w:pPr>
-    </w:p>
-    <w:p>
-      <w:pPr>
-        <w:rPr>
-          <w:rFonts w:ascii="Arial" w:hAnsi="Arial" w:cs="Arial"/>
-          <w:color w:val="FF0000"/>
+        </w:rPr>
+        <w:t>-Force Angriff oder sogar ein Wörterbuchangriff durch Erraten des Masterpassworts möglich. Wenn das zuvor manuell erstellte Passwort nicht kryptisch ist und einen Sinn ergibt, ist mit hoher Wahrscheinlichkeit das Masterpasswort gefunden und somit sind alle anderen Passwörter auch unsicher. Ein direkter Angriff auf das Masterpasswort bringt nichts, da ein Angreifer keine Rückmeldung zur Korrektheit des Passworts erhält. Das beschriebene Szenario stellt allerdings eine Randsituation dar, weshalb dieses Feature nicht implementiert wurde.</w:t>
+      </w:r>
+      <w:r>
+        <w:rPr>
+          <w:rFonts w:ascii="Arial" w:hAnsi="Arial" w:cs="Arial"/>
+        </w:rPr>
+        <w:br/>
+        <w:t>Eine andere nicht umgesetzte Anforderung ist, dass in die Zwischenablage übernommene Passwörter nach einer bestimmten Zeit wieder daraus gelöscht werden sollten.</w:t>
+      </w:r>
+      <w:r>
+        <w:rPr>
+          <w:rFonts w:ascii="Arial" w:hAnsi="Arial" w:cs="Arial"/>
+        </w:rPr>
+        <w:t xml:space="preserve"> Da dies nicht zu den Hauptfunktionen der App gehört, wurde es niedrig priorisiert und konnte es im zeitlichen Rahmen nicht mehr umgesetzt werden.</w:t>
+      </w:r>
+      <w:r>
+        <w:rPr>
+          <w:rFonts w:ascii="Arial" w:hAnsi="Arial" w:cs="Arial"/>
+        </w:rPr>
+        <w:br/>
+      </w:r>
+      <w:r>
+        <w:rPr>
+          <w:rFonts w:ascii="Arial" w:hAnsi="Arial" w:cs="Arial"/>
+        </w:rPr>
+        <w:t xml:space="preserve">Des Weiteren wurde im Lastenheft definiert, dass man zum Ändern und Löschen der Passwörter ein Bearbeitungspasswort eingeben müsste. Dies wurde nicht umgesetzt, da entschieden wurde, dass das Merken eines zweiten Passworts für den User möglicherweise als zu lästig empfunden würde. Sofern der Benutzer die XML-Dateien mit den verschlüsselten Passwörtern regelmäßig sichert, kann er sich selbst davor schützen, dass keine Passwörter verloren gehen. Außerdem sei erwähnt, dass die App für die Verwendung auf einem Smartphone optimiert ist. Da der Fokus auf Mobilität gelegt wurde und Smartphones häufiger mobil zur Hand sind als Tablets, wurde die Verwendung auf Tablets </w:t>
+      </w:r>
+      <w:r>
+        <w:rPr>
+          <w:rFonts w:ascii="Arial" w:hAnsi="Arial" w:cs="Arial"/>
+        </w:rPr>
+        <w:t>weniger betrachtet.</w:t>
+      </w:r>
+    </w:p>
+    <w:p>
+      <w:pPr>
+        <w:rPr>
+          <w:rFonts w:ascii="Arial" w:hAnsi="Arial" w:cs="Arial"/>
+        </w:rPr>
+      </w:pPr>
+    </w:p>
+    <w:p>
+      <w:pPr>
+        <w:rPr>
+          <w:rFonts w:ascii="Arial" w:hAnsi="Arial" w:cs="Arial"/>
+        </w:rPr>
+      </w:pPr>
+    </w:p>
+    <w:p>
+      <w:pPr>
+        <w:rPr>
+          <w:rFonts w:ascii="Arial" w:hAnsi="Arial" w:cs="Arial"/>
+        </w:rPr>
+      </w:pPr>
+    </w:p>
+    <w:p>
+      <w:pPr>
+        <w:rPr>
+          <w:rFonts w:ascii="Arial" w:hAnsi="Arial" w:cs="Arial"/>
+        </w:rPr>
+      </w:pPr>
+    </w:p>
+    <w:p>
+      <w:pPr>
+        <w:rPr>
+          <w:rFonts w:ascii="Arial" w:hAnsi="Arial" w:cs="Arial"/>
+        </w:rPr>
+      </w:pPr>
+    </w:p>
+    <w:p>
+      <w:pPr>
+        <w:rPr>
+          <w:rFonts w:ascii="Arial" w:hAnsi="Arial" w:cs="Arial"/>
+        </w:rPr>
+      </w:pPr>
+    </w:p>
+    <w:p>
+      <w:pPr>
+        <w:rPr>
+          <w:rFonts w:ascii="Arial" w:hAnsi="Arial" w:cs="Arial"/>
+        </w:rPr>
+      </w:pPr>
+    </w:p>
+    <w:p>
+      <w:pPr>
+        <w:rPr>
+          <w:rFonts w:ascii="Arial" w:hAnsi="Arial" w:cs="Arial"/>
+        </w:rPr>
+      </w:pPr>
+    </w:p>
+    <w:p>
+      <w:pPr>
+        <w:rPr>
+          <w:rFonts w:ascii="Arial" w:hAnsi="Arial" w:cs="Arial"/>
+        </w:rPr>
+      </w:pPr>
+    </w:p>
+    <w:p>
+      <w:pPr>
+        <w:rPr>
+          <w:rFonts w:ascii="Arial" w:hAnsi="Arial" w:cs="Arial"/>
+        </w:rPr>
+      </w:pPr>
+    </w:p>
+    <w:p>
+      <w:pPr>
+        <w:rPr>
+          <w:rFonts w:ascii="Arial" w:hAnsi="Arial" w:cs="Arial"/>
         </w:rPr>
       </w:pPr>
     </w:p>
@@ -7348,7 +8434,6 @@
         </w:rPr>
       </w:pPr>
       <w:bookmarkStart w:id="27" w:name="_Toc410401103"/>
-      <w:proofErr w:type="spellStart"/>
       <w:r>
         <w:rPr>
           <w:rFonts w:ascii="Arial" w:hAnsi="Arial" w:cs="Arial"/>
@@ -7356,7 +8441,6 @@
         <w:t>Gradle</w:t>
       </w:r>
       <w:bookmarkEnd w:id="27"/>
-      <w:proofErr w:type="spellEnd"/>
       <w:r>
         <w:rPr>
           <w:rFonts w:ascii="Arial" w:hAnsi="Arial" w:cs="Arial"/>
@@ -7455,216 +8539,72 @@
     </w:p>
     <w:p>
       <w:r>
-        <w:t xml:space="preserve">Da bisher niemand aus unserem Projektteam Erfahrung in der </w:t>
+        <w:t>Da bisher niemand aus unserem Projektteam Erfahrung in der App Entwicklung sammeln konnte war die komplette Thematik für uns Neuland. Zu Anfang war bereits abzusehen, dass dies für uns zusätzlichen Einarbeitungsaufwand bedeutete. Dem gegenüber stand jedoch die Chance eine bis dato völlig neue Technologie kennenzulernen. Eine weitere Besonderheit waren die unterschiedlichen Kompetenzen im Team. Da Team bestand aus drei Anwendungsentwicklern und einem Systemintegrator. Jedoch konnten die Aufgaben trotzdem zu gleichen Teilen mit Berücksichtigung der verschiedenen Kompetenzen auf die Teammitglieder verteilt werden.</w:t>
+      </w:r>
+    </w:p>
+    <w:p>
+      <w:r>
+        <w:t xml:space="preserve">Dies führt direkt zu den Dingen, die das Projekt auszeichneten. Besonders hervorzuheben ist das inkrementelle Vorgehen. Dies war besonders in unserer Situation geeignet, da es anfänglich schwer war die Komplexität unseres Vorhabens in einen konkreten Aufwand zu überführen. Die Komplexität des Projekts wurde dabei maßgeblich von dem uns unbekannten Gebiet der App Entwicklung bestimmt. </w:t>
+      </w:r>
+      <w:r>
+        <w:t>Auch positiv hervorzuheben sind die regelmäßigen Absprachen, die meist während der Veranstaltungen in Software Engineering stattfanden. Diese Absprachen umfassten sowohl den derzeitigen Status des Projekts, wie auch die weitere Vorgehensweise bis zum nächsten Treffen. Hier wurde auch besprochen, wer welche Aufgaben übernimmt. Da die Aufgabenzuteilung unter Berücksichtigung der Kompetenzen jedes einzelnen Teammitglieds erfolgte konnte jeder seinen Teil zum Gesamtvorhaben beitragen. Dabei lässt sich im Nachhinein feststellen, dass die Aufgabenverteilung mit Fortschreiten des Projekts immer klarer wurde. Dies ist, wie auch viele andere Entwicklungen auf den stetigen Erfahrungs- und Wissensgewinn im Bereich der App Entwicklung zurückzuführen. Trotz des zunehmenden Erfahrungsgewinns ließ es sich natürlich nicht vermeiden gewisse Fehler zu machen. Diese Fehler manifestierten sich bei uns als Bugs, die wir durch zwischenzeitliche Tests entdecken und so frühzeitig beseitigen konnten</w:t>
+      </w:r>
+      <w:r>
+        <w:t xml:space="preserve">. Somit stellten diese Tests sicher, dass die zuvor umgesetzten Funktionen, wie auch die neu hinzugekommenen Funktionen zu jeder Zeit korrekt funktionierten. Durch die klare Aufgabenteilung und rege Kommunikation zur Arbeit am Code konnten wir außerdem erreichen, dass wenig </w:t>
       </w:r>
       <w:proofErr w:type="spellStart"/>
       <w:r>
-        <w:t>App</w:t>
+        <w:t>Mergekonflikte</w:t>
       </w:r>
       <w:proofErr w:type="spellEnd"/>
       <w:r>
-        <w:t xml:space="preserve"> Entwicklung sammeln konnte war die komplette Thematik für uns Neuland. Zu Anfang war bereits abzusehen, dass dies für uns zusätzlichen Einarbeitungsaufwand bedeutete. Dem gegenüber stand jedoch die Chance eine bis dato völlig neue Technologie kennenzulernen. Eine weitere Besonderheit waren die unterschiedlichen Kompetenzen im Team. Da Team bestand aus drei Anwendungsentwicklern und einem Systemintegrator. Jedoch konnten die Aufgaben trotzdem zu gleichen Teilen mit Berücksichtigung der verschiedenen Kompetenzen auf die Teammitglieder verteilt werden.</w:t>
-      </w:r>
-    </w:p>
-    <w:p>
-      <w:r>
-        <w:t xml:space="preserve">Dies führt direkt zu den Dingen, die das Projekt auszeichneten. Besonders hervorzuheben ist das inkrementelle Vorgehen. Dies war besonders in unserer Situation geeignet, da es anfänglich schwer war die Komplexität unseres Vorhabens in einen konkreten Aufwand zu überführen. Die Komplexität des Projekts wurde dabei maßgeblich von dem uns unbekannten Gebiet der </w:t>
+        <w:t xml:space="preserve"> entstanden. Ein letzter Punkt, der als besonders positiv hervorgehoben werden kann ist die klare Definition von Deadlines. </w:t>
+      </w:r>
+      <w:r>
+        <w:t>Die von uns gesteckten Deadlines wurden ausnahmslos eingehalten. Dies ermöglichte es uns regelmäßig und vor allem termingerecht Absprachen zum weiteren Vorgehen zu führen.</w:t>
+      </w:r>
+    </w:p>
+    <w:p>
+      <w:r>
+        <w:t xml:space="preserve">Allerdings tauchten, wie nicht anders zu erwarten einige Schwierigkeiten auf, auf die folgend eingegangen wird. Mit dem Beginn der Veranstaltung Software Engineering wurden wir damit konfrontiert uns ein Projekt einfallen zu lassen, welches wir mit Hilfe ausgewählter Werkzeuge umsetzen sollten. Dies erwies sich auf Grund der kurzen Bedenkzeit als sehr schwer. Nach einigem Hin und Her entschlossen wir uns schließlich für die Entwicklung eines Passwortmanagers für Android. Nachdem klar war, was Gegenstand unseres Projekts sein sollte schrieben wir ein Lastenheft in dem wir die anfänglichen Anforderungen an die App festhielten. Jedoch verging hierauf folgend einige Zeit, da niemand wusste, wie er dieses komplett fremde Gebiet erschießen sollte. </w:t>
+      </w:r>
+      <w:r>
+        <w:t>Nachdem Michael eine erste Version der App erstellt hatte kam jedoch auch die eigentliche Implementierung in Fahrt. So haben wir uns beginnend mit Hilfe von Tutorials und Foren einen Einblick verschafft. Durch den gleichzeitigen Versuch das Gelernte umzusetzen stiegen neben unserem Wissen in diesem Bereich auch die praktischen Erfahrungen. Hierbei mangelte es beinahe nie an der nötigen Kommunikation im Team. Lediglich in einem Fall wurde das Verwenden der Android Support Librar</w:t>
+      </w:r>
+      <w:r>
+        <w:t xml:space="preserve">y nicht explizit kommuniziert, was bei einigen Beteiligten für Verwirrung sorgte. Trotz des stetigen Erfahrungsanstiegs </w:t>
+      </w:r>
+      <w:r>
+        <w:t xml:space="preserve">bereitete uns die Gestaltung eines einheitlichen Layouts für die App bis zum Schluss Probleme. Dies ist zurückzuführen auf die unterschiedlichen </w:t>
+      </w:r>
+      <w:r>
+        <w:lastRenderedPageBreak/>
+        <w:t xml:space="preserve">Bildschirmgrößen der Testgeräte. Aus diesem Grund haben wir uns entschlossen die Entwicklung der App auf die Nutzung mit einem Smartphone auszurichten, da Tablets nur weitere Komplexität bringen würden. </w:t>
+      </w:r>
+      <w:r>
+        <w:t>Leider tauchte mit dem Update auf eine neue Version vom Android Studio ein weiteres Problem auf. Dieses Update wurde von einem Teammitglied heruntergeladen und installiert. Das damit verbundene Update der Gradle Version sorgte für Kompatibilitätsprobleme mit alten Android Studio Versionen. So mussten auch die anderen Teammitglieder ihr Android Studio aktualisieren, was m</w:t>
+      </w:r>
+      <w:r>
+        <w:t xml:space="preserve">it etwas Aufwand verbunden war. Hinzukommend zu den Schwierigkeiten, die innerhalb des Projektteams entstanden ist ein weiteres Hindernis zu nennen. Beim Test der Funktionalität zum Schreiben und Lesen der Daten aus einer XML-Datei entdeckten wir einen bereits bekannten Bug im Android Studio. Dieser Bug sorgte dafür, dass die Konfiguration einer externen SD-Karte für das emulierte Android Gerät ignoriert wurde. Hierdurch bedingt trat eine </w:t>
       </w:r>
       <w:proofErr w:type="spellStart"/>
       <w:r>
-        <w:t>App</w:t>
+        <w:t>Exception</w:t>
       </w:r>
       <w:proofErr w:type="spellEnd"/>
       <w:r>
-        <w:t xml:space="preserve"> Entwicklung bestimmt. </w:t>
-      </w:r>
-      <w:r>
-        <w:t xml:space="preserve">Auch positiv hervorzuheben sind die regelmäßigen Absprachen, die meist während der Veranstaltungen in Software Engineering stattfanden. Diese Absprachen umfassten sowohl den derzeitigen Status des Projekts, wie auch die weitere Vorgehensweise bis zum nächsten Treffen. Hier wurde auch besprochen, wer welche Aufgaben übernimmt. Da die Aufgabenzuteilung unter Berücksichtigung der Kompetenzen jedes einzelnen Teammitglieds erfolgte konnte jeder seinen Teil zum Gesamtvorhaben beitragen. Dabei lässt sich im Nachhinein feststellen, dass die Aufgabenverteilung mit Fortschreiten des Projekts immer klarer wurde. Dies ist, wie auch viele andere Entwicklungen auf den stetigen Erfahrungs- und Wissensgewinn im Bereich der </w:t>
-      </w:r>
-      <w:proofErr w:type="spellStart"/>
-      <w:r>
-        <w:t>App</w:t>
-      </w:r>
-      <w:proofErr w:type="spellEnd"/>
-      <w:r>
-        <w:t xml:space="preserve"> Entwicklung zurückzuführen. Trotz des zunehmenden Erfahrungsgewinns ließ es sich natürlich nicht vermeiden gewisse Fehler zu machen. Diese Fehler manifestierten sich bei uns als Bugs, die wir durch zwischenzeitliche Tests entdecken und so frühzeitig beseitigen konnten</w:t>
-      </w:r>
-      <w:r>
-        <w:t xml:space="preserve">. Somit stellten diese Tests sicher, dass die zuvor umgesetzten Funktionen, wie auch die neu hinzugekommenen Funktionen zu jeder Zeit korrekt funktionierten. Durch die klare Aufgabenteilung und rege Kommunikation zur Arbeit am Code konnten wir außerdem erreichen, dass wenig </w:t>
-      </w:r>
-      <w:proofErr w:type="spellStart"/>
-      <w:r>
-        <w:t>Mergekonflikte</w:t>
-      </w:r>
-      <w:proofErr w:type="spellEnd"/>
-      <w:r>
-        <w:t xml:space="preserve"> entstanden. Ein letzter Punkt, der als besonders positiv hervorgehoben werden kann ist die klare Definition von Deadlines. </w:t>
-      </w:r>
-      <w:r>
-        <w:t>Die von uns gesteckten Deadlines wurden ausnahmslos eingehalten. Dies ermöglichte es uns regelmäßig und vor allem termingerecht Absprachen zum weiteren Vorgehen zu führen.</w:t>
-      </w:r>
-    </w:p>
-    <w:p>
-      <w:r>
-        <w:t xml:space="preserve">Allerdings tauchten, wie nicht anders zu erwarten einige Schwierigkeiten auf, auf die folgend eingegangen wird. Mit dem Beginn der Veranstaltung Software Engineering wurden wir damit konfrontiert uns ein Projekt einfallen zu lassen, welches wir mit Hilfe ausgewählter Werkzeuge umsetzen sollten. Dies erwies sich auf Grund der kurzen Bedenkzeit als sehr schwer. Nach einigem Hin und Her entschlossen wir uns schließlich für die Entwicklung eines Passwortmanagers für </w:t>
-      </w:r>
-      <w:proofErr w:type="spellStart"/>
-      <w:r>
-        <w:t>Android</w:t>
-      </w:r>
-      <w:proofErr w:type="spellEnd"/>
-      <w:r>
-        <w:t xml:space="preserve">. Nachdem klar war, was Gegenstand unseres Projekts sein sollte schrieben wir ein Lastenheft in dem wir die anfänglichen Anforderungen an die </w:t>
-      </w:r>
-      <w:proofErr w:type="spellStart"/>
-      <w:r>
-        <w:t>App</w:t>
-      </w:r>
-      <w:proofErr w:type="spellEnd"/>
-      <w:r>
-        <w:t xml:space="preserve"> festhielten. Jedoch verging hierauf folgend einige Zeit, da niemand wusste, wie er dieses komplett fremde Gebiet erschießen sollte. </w:t>
-      </w:r>
-      <w:r>
-        <w:t xml:space="preserve">Nachdem Michael eine erste Version der </w:t>
-      </w:r>
-      <w:proofErr w:type="spellStart"/>
-      <w:r>
-        <w:t>App</w:t>
-      </w:r>
-      <w:proofErr w:type="spellEnd"/>
-      <w:r>
-        <w:t xml:space="preserve"> erstellt hatte kam jedoch auch die eigentliche Implementierung in Fahrt. So haben wir uns beginnend mit Hilfe von </w:t>
-      </w:r>
-      <w:proofErr w:type="spellStart"/>
-      <w:r>
-        <w:t>Tutorials</w:t>
-      </w:r>
-      <w:proofErr w:type="spellEnd"/>
-      <w:r>
-        <w:t xml:space="preserve"> und Foren einen Einblick verschafft. Durch den gleichzeitigen Versuch das Gelernte umzusetzen stiegen neben unserem Wissen in diesem Bereich auch die praktischen Erfahrungen. Hierbei mangelte es beinahe nie an der nötigen Kommunikation im Team. Lediglich in einem Fall wurde das Verwenden der </w:t>
-      </w:r>
-      <w:proofErr w:type="spellStart"/>
-      <w:r>
-        <w:t>Android</w:t>
-      </w:r>
-      <w:proofErr w:type="spellEnd"/>
-      <w:r>
-        <w:t xml:space="preserve"> Support Librar</w:t>
-      </w:r>
-      <w:r>
-        <w:t xml:space="preserve">y nicht explizit kommuniziert, was bei einigen Beteiligten für Verwirrung sorgte. Trotz des stetigen Erfahrungsanstiegs </w:t>
-      </w:r>
-      <w:r>
-        <w:t xml:space="preserve">bereitete uns die Gestaltung eines einheitlichen Layouts für die </w:t>
-      </w:r>
-      <w:proofErr w:type="spellStart"/>
-      <w:r>
-        <w:t>App</w:t>
-      </w:r>
-      <w:proofErr w:type="spellEnd"/>
-      <w:r>
-        <w:t xml:space="preserve"> bis zum Schluss Probleme. Dies ist zurückzuführen auf die unterschiedlichen </w:t>
-      </w:r>
-      <w:r>
-        <w:lastRenderedPageBreak/>
-        <w:t xml:space="preserve">Bildschirmgrößen der Testgeräte. Aus diesem Grund haben wir uns entschlossen die Entwicklung der </w:t>
-      </w:r>
-      <w:proofErr w:type="spellStart"/>
-      <w:r>
-        <w:t>App</w:t>
-      </w:r>
-      <w:proofErr w:type="spellEnd"/>
-      <w:r>
-        <w:t xml:space="preserve"> auf die Nutzung mit einem Smartphone auszurichten, da </w:t>
-      </w:r>
-      <w:proofErr w:type="spellStart"/>
-      <w:r>
-        <w:t>Tablets</w:t>
-      </w:r>
-      <w:proofErr w:type="spellEnd"/>
-      <w:r>
-        <w:t xml:space="preserve"> nur weitere Komplexität bringen würden. </w:t>
-      </w:r>
-      <w:r>
-        <w:t xml:space="preserve">Leider tauchte mit dem Update auf eine neue Version vom </w:t>
-      </w:r>
-      <w:proofErr w:type="spellStart"/>
-      <w:r>
-        <w:t>Android</w:t>
-      </w:r>
-      <w:proofErr w:type="spellEnd"/>
-      <w:r>
-        <w:t xml:space="preserve"> Studio ein weiteres Problem auf. Dieses Update wurde von einem Teammitglied heruntergeladen und installiert. Das damit verbundene Update der </w:t>
-      </w:r>
-      <w:proofErr w:type="spellStart"/>
-      <w:r>
-        <w:t>Gradle</w:t>
-      </w:r>
-      <w:proofErr w:type="spellEnd"/>
-      <w:r>
-        <w:t xml:space="preserve"> Version sorgte für Kompatibilitätsprobleme mit alten </w:t>
-      </w:r>
-      <w:proofErr w:type="spellStart"/>
-      <w:r>
-        <w:t>Android</w:t>
-      </w:r>
-      <w:proofErr w:type="spellEnd"/>
-      <w:r>
-        <w:t xml:space="preserve"> Studio Versionen. So mussten auch die anderen Teammitglieder ihr </w:t>
-      </w:r>
-      <w:proofErr w:type="spellStart"/>
-      <w:r>
-        <w:t>Android</w:t>
-      </w:r>
-      <w:proofErr w:type="spellEnd"/>
-      <w:r>
-        <w:t xml:space="preserve"> Studio aktualisieren, was m</w:t>
-      </w:r>
-      <w:r>
-        <w:t xml:space="preserve">it etwas Aufwand verbunden war. Hinzukommend zu den Schwierigkeiten, die innerhalb des Projektteams entstanden ist ein weiteres Hindernis zu nennen. Beim Test der Funktionalität zum Schreiben und Lesen der Daten aus einer XML-Datei entdeckten wir einen bereits bekannten Bug im </w:t>
-      </w:r>
-      <w:proofErr w:type="spellStart"/>
-      <w:r>
-        <w:t>Android</w:t>
-      </w:r>
-      <w:proofErr w:type="spellEnd"/>
-      <w:r>
-        <w:t xml:space="preserve"> Studio. Dieser Bug sorgte dafür, dass die Konfiguration einer externen SD-Karte für das emulierte </w:t>
-      </w:r>
-      <w:proofErr w:type="spellStart"/>
-      <w:r>
-        <w:t>Android</w:t>
-      </w:r>
-      <w:proofErr w:type="spellEnd"/>
-      <w:r>
-        <w:t xml:space="preserve"> Gerät ignoriert wurde. Hierdurch bedingt trat eine </w:t>
-      </w:r>
-      <w:proofErr w:type="spellStart"/>
-      <w:r>
-        <w:t>Exception</w:t>
-      </w:r>
-      <w:proofErr w:type="spellEnd"/>
-      <w:r>
         <w:t xml:space="preserve"> </w:t>
       </w:r>
       <w:r>
         <w:t xml:space="preserve">beim </w:t>
       </w:r>
       <w:r>
-        <w:t xml:space="preserve">Lesen oder Schreiben in die XML-Datei auf. Dieser Bug ist in folgendem </w:t>
-      </w:r>
-      <w:proofErr w:type="spellStart"/>
-      <w:r>
-        <w:t>Forenbeitrag</w:t>
-      </w:r>
-      <w:proofErr w:type="spellEnd"/>
-      <w:r>
-        <w:t xml:space="preserve"> beschrieben:</w:t>
+        <w:t>Lesen oder Schreiben in die XML-Datei auf. Dieser Bug ist in folgendem Forenbeitrag beschrieben:</w:t>
       </w:r>
       <w:r>
         <w:br/>
       </w:r>
-      <w:hyperlink r:id="rId10" w:history="1">
+      <w:hyperlink r:id="rId29" w:history="1">
         <w:r>
           <w:rPr>
             <w:rStyle w:val="Hyperlink"/>
@@ -7676,63 +8616,23 @@
     </w:p>
     <w:p>
       <w:r>
-        <w:t xml:space="preserve">Auf Grundlage des nun abgeschlossenen Projekts und insbesondere mit Blick auf die Schwierigkeiten lassen sich einige Verbesserungen für das nächste Projekt in diesem Umfeld erkennen. Dabei ist es von entscheidender Wichtigkeit sich rechtzeitig in das Thema einzuarbeiten. Da die </w:t>
+        <w:t>Auf Grundlage des nun abgeschlossenen Projekts und insbesondere mit Blick auf die Schwierigkeiten lassen sich einige Verbesserungen für das nächste Projekt in diesem Umfeld erkennen. Dabei ist es von entscheidender Wichtigkeit sich rechtzeitig in das Thema einzuarbeiten. Da die App Entwicklung für uns kompletten Neuland wäre dies besonders zuträglich zum Projektfortschritt gewesen. Neben dem frühzeitigen Einarbeiten sollte in der Entwicklungsphase darauf geachte</w:t>
+      </w:r>
+      <w:r>
+        <w:t>t werden die Ziele anhand fachlicher Anforderungen zu definieren. Die sich hieraus ergebenden Aufgaben sollten sinnvoll unter den Projektbeteiligten aufgeteilt werden. Dies führt dazu, dass weniger technische Abhängigkeiten entstehen. Auch hat dies den Vorteil, dass der Blick für die fachlichen Anforderungen nicht verloren geht.</w:t>
+      </w:r>
+    </w:p>
+    <w:p>
+      <w:r>
+        <w:t xml:space="preserve">Abschließend können wir auf ein erfolgreiches Projekt zurückblicken. Mit der Erstellung dieser App konnten wir uns zum einen </w:t>
       </w:r>
       <w:proofErr w:type="spellStart"/>
       <w:r>
-        <w:t>App</w:t>
+        <w:t>einen</w:t>
       </w:r>
       <w:proofErr w:type="spellEnd"/>
       <w:r>
-        <w:t xml:space="preserve"> Entwicklung für uns kompletten Neuland wäre dies besonders zuträglich zum Projektfortschritt gewesen. Neben dem frühzeitigen Einarbeiten sollte in der Entwicklungsphase darauf geachte</w:t>
-      </w:r>
-      <w:r>
-        <w:t>t werden die Ziele anhand fachlicher Anforderungen zu definieren. Die sich hieraus ergebenden Aufgaben sollten sinnvoll unter den Projektbeteiligten aufgeteilt werden. Dies führt dazu, dass weniger technische Abhängigkeiten entstehen. Auch hat dies den Vorteil, dass der Blick für die fachlichen Anforderungen nicht verloren geht.</w:t>
-      </w:r>
-    </w:p>
-    <w:p>
-      <w:r>
-        <w:t xml:space="preserve">Abschließend können wir auf ein erfolgreiches Projekt zurückblicken. Mit der Erstellung dieser </w:t>
-      </w:r>
-      <w:proofErr w:type="spellStart"/>
-      <w:r>
-        <w:t>App</w:t>
-      </w:r>
-      <w:proofErr w:type="spellEnd"/>
-      <w:r>
-        <w:t xml:space="preserve"> konnten wir uns zum einen </w:t>
-      </w:r>
-      <w:proofErr w:type="spellStart"/>
-      <w:r>
-        <w:t>einen</w:t>
-      </w:r>
-      <w:proofErr w:type="spellEnd"/>
-      <w:r>
-        <w:t xml:space="preserve"> Einblick in die Entwicklung von </w:t>
-      </w:r>
-      <w:proofErr w:type="spellStart"/>
-      <w:r>
-        <w:t>Android</w:t>
-      </w:r>
-      <w:proofErr w:type="spellEnd"/>
-      <w:r>
-        <w:t xml:space="preserve"> </w:t>
-      </w:r>
-      <w:proofErr w:type="spellStart"/>
-      <w:r>
-        <w:t>Apps</w:t>
-      </w:r>
-      <w:proofErr w:type="spellEnd"/>
-      <w:r>
-        <w:t xml:space="preserve"> verschaffen. Zum anderen ist das Ergebnis dieses Projekts eine lauffähige </w:t>
-      </w:r>
-      <w:proofErr w:type="spellStart"/>
-      <w:r>
-        <w:t>App</w:t>
-      </w:r>
-      <w:proofErr w:type="spellEnd"/>
-      <w:r>
-        <w:t xml:space="preserve">, </w:t>
+        <w:t xml:space="preserve"> Einblick in die Entwicklung von Android Apps verschaffen. Zum anderen ist das Ergebnis dieses Projekts eine lauffähige App, </w:t>
       </w:r>
       <w:r>
         <w:t>die sich mit ihrem alltagsbezogenen Hintergrund nun auch nutzen lässt.</w:t>
@@ -7861,7 +8761,7 @@
 </file>
 
 <file path=word/comments.xml><?xml version="1.0" encoding="utf-8"?>
-<w:comments xmlns:ve="http://schemas.openxmlformats.org/markup-compatibility/2006" xmlns:o="urn:schemas-microsoft-com:office:office" xmlns:r="http://schemas.openxmlformats.org/officeDocument/2006/relationships" xmlns:m="http://schemas.openxmlformats.org/officeDocument/2006/math" xmlns:v="urn:schemas-microsoft-com:vml" xmlns:wp="http://schemas.openxmlformats.org/drawingml/2006/wordprocessingDrawing" xmlns:w10="urn:schemas-microsoft-com:office:word" xmlns:w="http://schemas.openxmlformats.org/wordprocessingml/2006/main" xmlns:wne="http://schemas.microsoft.com/office/word/2006/wordml">
+<w:comments xmlns:wpc="http://schemas.microsoft.com/office/word/2010/wordprocessingCanvas" xmlns:mc="http://schemas.openxmlformats.org/markup-compatibility/2006" xmlns:o="urn:schemas-microsoft-com:office:office" xmlns:r="http://schemas.openxmlformats.org/officeDocument/2006/relationships" xmlns:m="http://schemas.openxmlformats.org/officeDocument/2006/math" xmlns:v="urn:schemas-microsoft-com:vml" xmlns:wp14="http://schemas.microsoft.com/office/word/2010/wordprocessingDrawing" xmlns:wp="http://schemas.openxmlformats.org/drawingml/2006/wordprocessingDrawing" xmlns:w10="urn:schemas-microsoft-com:office:word" xmlns:w="http://schemas.openxmlformats.org/wordprocessingml/2006/main" xmlns:w14="http://schemas.microsoft.com/office/word/2010/wordml" xmlns:w15="http://schemas.microsoft.com/office/word/2012/wordml" xmlns:wpg="http://schemas.microsoft.com/office/word/2010/wordprocessingGroup" xmlns:wpi="http://schemas.microsoft.com/office/word/2010/wordprocessingInk" xmlns:wne="http://schemas.microsoft.com/office/word/2006/wordml" xmlns:wps="http://schemas.microsoft.com/office/word/2010/wordprocessingShape" mc:Ignorable="w14 w15 wp14">
   <w:comment w:id="20" w:author="Mitsch" w:date="2015-01-31T17:42:00Z" w:initials="M">
     <w:p>
       <w:pPr>
@@ -7967,9 +8867,127 @@
 </w:comments>
 </file>
 
+<file path=word/commentsExtended.xml><?xml version="1.0" encoding="utf-8"?>
+<w15:commentsEx xmlns:wpc="http://schemas.microsoft.com/office/word/2010/wordprocessingCanvas" xmlns:mc="http://schemas.openxmlformats.org/markup-compatibility/2006" xmlns:o="urn:schemas-microsoft-com:office:office" xmlns:r="http://schemas.openxmlformats.org/officeDocument/2006/relationships" xmlns:m="http://schemas.openxmlformats.org/officeDocument/2006/math" xmlns:v="urn:schemas-microsoft-com:vml" xmlns:wp14="http://schemas.microsoft.com/office/word/2010/wordprocessingDrawing" xmlns:wp="http://schemas.openxmlformats.org/drawingml/2006/wordprocessingDrawing" xmlns:w10="urn:schemas-microsoft-com:office:word" xmlns:w="http://schemas.openxmlformats.org/wordprocessingml/2006/main" xmlns:w14="http://schemas.microsoft.com/office/word/2010/wordml" xmlns:w15="http://schemas.microsoft.com/office/word/2012/wordml" xmlns:wpg="http://schemas.microsoft.com/office/word/2010/wordprocessingGroup" xmlns:wpi="http://schemas.microsoft.com/office/word/2010/wordprocessingInk" xmlns:wne="http://schemas.microsoft.com/office/word/2006/wordml" xmlns:wps="http://schemas.microsoft.com/office/word/2010/wordprocessingShape" mc:Ignorable="w14 w15 wp14">
+  <w15:commentEx w15:paraId="6B1F5B8A" w15:done="0"/>
+</w15:commentsEx>
+</file>
+
 <file path=word/numbering.xml><?xml version="1.0" encoding="utf-8"?>
-<w:numbering xmlns:ve="http://schemas.openxmlformats.org/markup-compatibility/2006" xmlns:o="urn:schemas-microsoft-com:office:office" xmlns:r="http://schemas.openxmlformats.org/officeDocument/2006/relationships" xmlns:m="http://schemas.openxmlformats.org/officeDocument/2006/math" xmlns:v="urn:schemas-microsoft-com:vml" xmlns:wp="http://schemas.openxmlformats.org/drawingml/2006/wordprocessingDrawing" xmlns:w10="urn:schemas-microsoft-com:office:word" xmlns:w="http://schemas.openxmlformats.org/wordprocessingml/2006/main" xmlns:wne="http://schemas.microsoft.com/office/word/2006/wordml">
+<w:numbering xmlns:wpc="http://schemas.microsoft.com/office/word/2010/wordprocessingCanvas" xmlns:mc="http://schemas.openxmlformats.org/markup-compatibility/2006" xmlns:o="urn:schemas-microsoft-com:office:office" xmlns:r="http://schemas.openxmlformats.org/officeDocument/2006/relationships" xmlns:m="http://schemas.openxmlformats.org/officeDocument/2006/math" xmlns:v="urn:schemas-microsoft-com:vml" xmlns:wp14="http://schemas.microsoft.com/office/word/2010/wordprocessingDrawing" xmlns:wp="http://schemas.openxmlformats.org/drawingml/2006/wordprocessingDrawing" xmlns:w10="urn:schemas-microsoft-com:office:word" xmlns:w="http://schemas.openxmlformats.org/wordprocessingml/2006/main" xmlns:w14="http://schemas.microsoft.com/office/word/2010/wordml" xmlns:w15="http://schemas.microsoft.com/office/word/2012/wordml" xmlns:wpg="http://schemas.microsoft.com/office/word/2010/wordprocessingGroup" xmlns:wpi="http://schemas.microsoft.com/office/word/2010/wordprocessingInk" xmlns:wne="http://schemas.microsoft.com/office/word/2006/wordml" xmlns:wps="http://schemas.microsoft.com/office/word/2010/wordprocessingShape" mc:Ignorable="w14 w15 wp14">
   <w:abstractNum w:abstractNumId="0">
+    <w:nsid w:val="26FD0427"/>
+    <w:multiLevelType w:val="hybridMultilevel"/>
+    <w:tmpl w:val="50B6DC44"/>
+    <w:lvl w:ilvl="0" w:tplc="4A4EECFE">
+      <w:numFmt w:val="bullet"/>
+      <w:lvlText w:val=""/>
+      <w:lvlJc w:val="left"/>
+      <w:pPr>
+        <w:ind w:left="1080" w:hanging="360"/>
+      </w:pPr>
+      <w:rPr>
+        <w:rFonts w:ascii="Wingdings" w:eastAsiaTheme="minorHAnsi" w:hAnsi="Wingdings" w:cs="Arial" w:hint="default"/>
+      </w:rPr>
+    </w:lvl>
+    <w:lvl w:ilvl="1" w:tplc="04070003" w:tentative="1">
+      <w:start w:val="1"/>
+      <w:numFmt w:val="bullet"/>
+      <w:lvlText w:val="o"/>
+      <w:lvlJc w:val="left"/>
+      <w:pPr>
+        <w:ind w:left="1800" w:hanging="360"/>
+      </w:pPr>
+      <w:rPr>
+        <w:rFonts w:ascii="Courier New" w:hAnsi="Courier New" w:cs="Courier New" w:hint="default"/>
+      </w:rPr>
+    </w:lvl>
+    <w:lvl w:ilvl="2" w:tplc="04070005" w:tentative="1">
+      <w:start w:val="1"/>
+      <w:numFmt w:val="bullet"/>
+      <w:lvlText w:val=""/>
+      <w:lvlJc w:val="left"/>
+      <w:pPr>
+        <w:ind w:left="2520" w:hanging="360"/>
+      </w:pPr>
+      <w:rPr>
+        <w:rFonts w:ascii="Wingdings" w:hAnsi="Wingdings" w:hint="default"/>
+      </w:rPr>
+    </w:lvl>
+    <w:lvl w:ilvl="3" w:tplc="04070001" w:tentative="1">
+      <w:start w:val="1"/>
+      <w:numFmt w:val="bullet"/>
+      <w:lvlText w:val=""/>
+      <w:lvlJc w:val="left"/>
+      <w:pPr>
+        <w:ind w:left="3240" w:hanging="360"/>
+      </w:pPr>
+      <w:rPr>
+        <w:rFonts w:ascii="Symbol" w:hAnsi="Symbol" w:hint="default"/>
+      </w:rPr>
+    </w:lvl>
+    <w:lvl w:ilvl="4" w:tplc="04070003" w:tentative="1">
+      <w:start w:val="1"/>
+      <w:numFmt w:val="bullet"/>
+      <w:lvlText w:val="o"/>
+      <w:lvlJc w:val="left"/>
+      <w:pPr>
+        <w:ind w:left="3960" w:hanging="360"/>
+      </w:pPr>
+      <w:rPr>
+        <w:rFonts w:ascii="Courier New" w:hAnsi="Courier New" w:cs="Courier New" w:hint="default"/>
+      </w:rPr>
+    </w:lvl>
+    <w:lvl w:ilvl="5" w:tplc="04070005" w:tentative="1">
+      <w:start w:val="1"/>
+      <w:numFmt w:val="bullet"/>
+      <w:lvlText w:val=""/>
+      <w:lvlJc w:val="left"/>
+      <w:pPr>
+        <w:ind w:left="4680" w:hanging="360"/>
+      </w:pPr>
+      <w:rPr>
+        <w:rFonts w:ascii="Wingdings" w:hAnsi="Wingdings" w:hint="default"/>
+      </w:rPr>
+    </w:lvl>
+    <w:lvl w:ilvl="6" w:tplc="04070001" w:tentative="1">
+      <w:start w:val="1"/>
+      <w:numFmt w:val="bullet"/>
+      <w:lvlText w:val=""/>
+      <w:lvlJc w:val="left"/>
+      <w:pPr>
+        <w:ind w:left="5400" w:hanging="360"/>
+      </w:pPr>
+      <w:rPr>
+        <w:rFonts w:ascii="Symbol" w:hAnsi="Symbol" w:hint="default"/>
+      </w:rPr>
+    </w:lvl>
+    <w:lvl w:ilvl="7" w:tplc="04070003" w:tentative="1">
+      <w:start w:val="1"/>
+      <w:numFmt w:val="bullet"/>
+      <w:lvlText w:val="o"/>
+      <w:lvlJc w:val="left"/>
+      <w:pPr>
+        <w:ind w:left="6120" w:hanging="360"/>
+      </w:pPr>
+      <w:rPr>
+        <w:rFonts w:ascii="Courier New" w:hAnsi="Courier New" w:cs="Courier New" w:hint="default"/>
+      </w:rPr>
+    </w:lvl>
+    <w:lvl w:ilvl="8" w:tplc="04070005" w:tentative="1">
+      <w:start w:val="1"/>
+      <w:numFmt w:val="bullet"/>
+      <w:lvlText w:val=""/>
+      <w:lvlJc w:val="left"/>
+      <w:pPr>
+        <w:ind w:left="6840" w:hanging="360"/>
+      </w:pPr>
+      <w:rPr>
+        <w:rFonts w:ascii="Wingdings" w:hAnsi="Wingdings" w:hint="default"/>
+      </w:rPr>
+    </w:lvl>
+  </w:abstractNum>
+  <w:abstractNum w:abstractNumId="1">
     <w:nsid w:val="2B094253"/>
     <w:multiLevelType w:val="hybridMultilevel"/>
     <w:tmpl w:val="667AC77C"/>
@@ -8082,7 +9100,7 @@
       </w:rPr>
     </w:lvl>
   </w:abstractNum>
-  <w:abstractNum w:abstractNumId="1">
+  <w:abstractNum w:abstractNumId="2">
     <w:nsid w:val="327D1E9E"/>
     <w:multiLevelType w:val="multilevel"/>
     <w:tmpl w:val="6E3ED9AA"/>
@@ -8200,7 +9218,7 @@
       </w:rPr>
     </w:lvl>
   </w:abstractNum>
-  <w:abstractNum w:abstractNumId="2">
+  <w:abstractNum w:abstractNumId="3">
     <w:nsid w:val="4B9719B0"/>
     <w:multiLevelType w:val="hybridMultilevel"/>
     <w:tmpl w:val="97C4CDEC"/>
@@ -8311,7 +9329,7 @@
       </w:rPr>
     </w:lvl>
   </w:abstractNum>
-  <w:abstractNum w:abstractNumId="3">
+  <w:abstractNum w:abstractNumId="4">
     <w:nsid w:val="6A563AF1"/>
     <w:multiLevelType w:val="hybridMultilevel"/>
     <w:tmpl w:val="89342488"/>
@@ -8423,7 +9441,7 @@
       </w:rPr>
     </w:lvl>
   </w:abstractNum>
-  <w:abstractNum w:abstractNumId="4">
+  <w:abstractNum w:abstractNumId="5">
     <w:nsid w:val="6D454042"/>
     <w:multiLevelType w:val="multilevel"/>
     <w:tmpl w:val="6E3ED9AA"/>
@@ -8541,7 +9559,7 @@
       </w:rPr>
     </w:lvl>
   </w:abstractNum>
-  <w:abstractNum w:abstractNumId="5">
+  <w:abstractNum w:abstractNumId="6">
     <w:nsid w:val="6F845B15"/>
     <w:multiLevelType w:val="hybridMultilevel"/>
     <w:tmpl w:val="7C9A7B82"/>
@@ -8653,7 +9671,7 @@
       </w:rPr>
     </w:lvl>
   </w:abstractNum>
-  <w:abstractNum w:abstractNumId="6">
+  <w:abstractNum w:abstractNumId="7">
     <w:nsid w:val="6FD76BBA"/>
     <w:multiLevelType w:val="multilevel"/>
     <w:tmpl w:val="6E3ED9AA"/>
@@ -8772,31 +9790,34 @@
     </w:lvl>
   </w:abstractNum>
   <w:num w:numId="1">
+    <w:abstractNumId w:val="4"/>
+  </w:num>
+  <w:num w:numId="2">
+    <w:abstractNumId w:val="6"/>
+  </w:num>
+  <w:num w:numId="3">
     <w:abstractNumId w:val="3"/>
   </w:num>
-  <w:num w:numId="2">
+  <w:num w:numId="4">
+    <w:abstractNumId w:val="2"/>
+  </w:num>
+  <w:num w:numId="5">
+    <w:abstractNumId w:val="1"/>
+  </w:num>
+  <w:num w:numId="6">
     <w:abstractNumId w:val="5"/>
   </w:num>
-  <w:num w:numId="3">
-    <w:abstractNumId w:val="2"/>
+  <w:num w:numId="7">
+    <w:abstractNumId w:val="7"/>
   </w:num>
-  <w:num w:numId="4">
-    <w:abstractNumId w:val="1"/>
-  </w:num>
-  <w:num w:numId="5">
+  <w:num w:numId="8">
     <w:abstractNumId w:val="0"/>
-  </w:num>
-  <w:num w:numId="6">
-    <w:abstractNumId w:val="4"/>
-  </w:num>
-  <w:num w:numId="7">
-    <w:abstractNumId w:val="6"/>
   </w:num>
 </w:numbering>
 </file>
 
 <file path=word/styles.xml><?xml version="1.0" encoding="utf-8"?>
-<w:styles xmlns:r="http://schemas.openxmlformats.org/officeDocument/2006/relationships" xmlns:w="http://schemas.openxmlformats.org/wordprocessingml/2006/main">
+<w:styles xmlns:mc="http://schemas.openxmlformats.org/markup-compatibility/2006" xmlns:r="http://schemas.openxmlformats.org/officeDocument/2006/relationships" xmlns:w="http://schemas.openxmlformats.org/wordprocessingml/2006/main" xmlns:w14="http://schemas.microsoft.com/office/word/2010/wordml" xmlns:w15="http://schemas.microsoft.com/office/word/2012/wordml" mc:Ignorable="w14 w15">
   <w:docDefaults>
     <w:rPrDefault>
       <w:rPr>
@@ -8812,144 +9833,378 @@
       </w:pPr>
     </w:pPrDefault>
   </w:docDefaults>
-  <w:latentStyles w:defLockedState="0" w:defUIPriority="99" w:defSemiHidden="1" w:defUnhideWhenUsed="1" w:defQFormat="0" w:count="267">
-    <w:lsdException w:name="Normal" w:semiHidden="0" w:uiPriority="0" w:unhideWhenUsed="0" w:qFormat="1"/>
-    <w:lsdException w:name="heading 1" w:semiHidden="0" w:uiPriority="9" w:unhideWhenUsed="0" w:qFormat="1"/>
-    <w:lsdException w:name="heading 2" w:uiPriority="9" w:qFormat="1"/>
-    <w:lsdException w:name="heading 3" w:uiPriority="9" w:qFormat="1"/>
-    <w:lsdException w:name="heading 4" w:uiPriority="9" w:qFormat="1"/>
-    <w:lsdException w:name="heading 5" w:uiPriority="9" w:qFormat="1"/>
-    <w:lsdException w:name="heading 6" w:uiPriority="9" w:qFormat="1"/>
-    <w:lsdException w:name="heading 7" w:uiPriority="9" w:qFormat="1"/>
-    <w:lsdException w:name="heading 8" w:uiPriority="9" w:qFormat="1"/>
-    <w:lsdException w:name="heading 9" w:uiPriority="9" w:qFormat="1"/>
-    <w:lsdException w:name="toc 1" w:uiPriority="39"/>
-    <w:lsdException w:name="toc 2" w:uiPriority="39"/>
-    <w:lsdException w:name="toc 3" w:uiPriority="39"/>
-    <w:lsdException w:name="toc 4" w:uiPriority="39"/>
-    <w:lsdException w:name="toc 5" w:uiPriority="39"/>
-    <w:lsdException w:name="toc 6" w:uiPriority="39"/>
-    <w:lsdException w:name="toc 7" w:uiPriority="39"/>
-    <w:lsdException w:name="toc 8" w:uiPriority="39"/>
-    <w:lsdException w:name="toc 9" w:uiPriority="39"/>
-    <w:lsdException w:name="caption" w:uiPriority="35" w:qFormat="1"/>
-    <w:lsdException w:name="Title" w:semiHidden="0" w:uiPriority="10" w:unhideWhenUsed="0" w:qFormat="1"/>
-    <w:lsdException w:name="Default Paragraph Font" w:uiPriority="1"/>
-    <w:lsdException w:name="Subtitle" w:semiHidden="0" w:uiPriority="11" w:unhideWhenUsed="0" w:qFormat="1"/>
-    <w:lsdException w:name="Strong" w:semiHidden="0" w:uiPriority="22" w:unhideWhenUsed="0" w:qFormat="1"/>
-    <w:lsdException w:name="Emphasis" w:semiHidden="0" w:uiPriority="20" w:unhideWhenUsed="0" w:qFormat="1"/>
-    <w:lsdException w:name="Table Grid" w:semiHidden="0" w:uiPriority="39" w:unhideWhenUsed="0"/>
-    <w:lsdException w:name="Placeholder Text" w:unhideWhenUsed="0"/>
-    <w:lsdException w:name="No Spacing" w:semiHidden="0" w:uiPriority="1" w:unhideWhenUsed="0" w:qFormat="1"/>
-    <w:lsdException w:name="Light Shading" w:semiHidden="0" w:uiPriority="60" w:unhideWhenUsed="0"/>
-    <w:lsdException w:name="Light List" w:semiHidden="0" w:uiPriority="61" w:unhideWhenUsed="0"/>
-    <w:lsdException w:name="Light Grid" w:semiHidden="0" w:uiPriority="62" w:unhideWhenUsed="0"/>
-    <w:lsdException w:name="Medium Shading 1" w:semiHidden="0" w:uiPriority="63" w:unhideWhenUsed="0"/>
-    <w:lsdException w:name="Medium Shading 2" w:semiHidden="0" w:uiPriority="64" w:unhideWhenUsed="0"/>
-    <w:lsdException w:name="Medium List 1" w:semiHidden="0" w:uiPriority="65" w:unhideWhenUsed="0"/>
-    <w:lsdException w:name="Medium List 2" w:semiHidden="0" w:uiPriority="66" w:unhideWhenUsed="0"/>
-    <w:lsdException w:name="Medium Grid 1" w:semiHidden="0" w:uiPriority="67" w:unhideWhenUsed="0"/>
-    <w:lsdException w:name="Medium Grid 2" w:semiHidden="0" w:uiPriority="68" w:unhideWhenUsed="0"/>
-    <w:lsdException w:name="Medium Grid 3" w:semiHidden="0" w:uiPriority="69" w:unhideWhenUsed="0"/>
-    <w:lsdException w:name="Dark List" w:semiHidden="0" w:uiPriority="70" w:unhideWhenUsed="0"/>
-    <w:lsdException w:name="Colorful Shading" w:semiHidden="0" w:uiPriority="71" w:unhideWhenUsed="0"/>
-    <w:lsdException w:name="Colorful List" w:semiHidden="0" w:uiPriority="72" w:unhideWhenUsed="0"/>
-    <w:lsdException w:name="Colorful Grid" w:semiHidden="0" w:uiPriority="73" w:unhideWhenUsed="0"/>
-    <w:lsdException w:name="Light Shading Accent 1" w:semiHidden="0" w:uiPriority="60" w:unhideWhenUsed="0"/>
-    <w:lsdException w:name="Light List Accent 1" w:semiHidden="0" w:uiPriority="61" w:unhideWhenUsed="0"/>
-    <w:lsdException w:name="Light Grid Accent 1" w:semiHidden="0" w:uiPriority="62" w:unhideWhenUsed="0"/>
-    <w:lsdException w:name="Medium Shading 1 Accent 1" w:semiHidden="0" w:uiPriority="63" w:unhideWhenUsed="0"/>
-    <w:lsdException w:name="Medium Shading 2 Accent 1" w:semiHidden="0" w:uiPriority="64" w:unhideWhenUsed="0"/>
-    <w:lsdException w:name="Medium List 1 Accent 1" w:semiHidden="0" w:uiPriority="65" w:unhideWhenUsed="0"/>
-    <w:lsdException w:name="Revision" w:unhideWhenUsed="0"/>
-    <w:lsdException w:name="List Paragraph" w:semiHidden="0" w:uiPriority="34" w:unhideWhenUsed="0" w:qFormat="1"/>
-    <w:lsdException w:name="Quote" w:semiHidden="0" w:uiPriority="29" w:unhideWhenUsed="0" w:qFormat="1"/>
-    <w:lsdException w:name="Intense Quote" w:semiHidden="0" w:uiPriority="30" w:unhideWhenUsed="0" w:qFormat="1"/>
-    <w:lsdException w:name="Medium List 2 Accent 1" w:semiHidden="0" w:uiPriority="66" w:unhideWhenUsed="0"/>
-    <w:lsdException w:name="Medium Grid 1 Accent 1" w:semiHidden="0" w:uiPriority="67" w:unhideWhenUsed="0"/>
-    <w:lsdException w:name="Medium Grid 2 Accent 1" w:semiHidden="0" w:uiPriority="68" w:unhideWhenUsed="0"/>
-    <w:lsdException w:name="Medium Grid 3 Accent 1" w:semiHidden="0" w:uiPriority="69" w:unhideWhenUsed="0"/>
-    <w:lsdException w:name="Dark List Accent 1" w:semiHidden="0" w:uiPriority="70" w:unhideWhenUsed="0"/>
-    <w:lsdException w:name="Colorful Shading Accent 1" w:semiHidden="0" w:uiPriority="71" w:unhideWhenUsed="0"/>
-    <w:lsdException w:name="Colorful List Accent 1" w:semiHidden="0" w:uiPriority="72" w:unhideWhenUsed="0"/>
-    <w:lsdException w:name="Colorful Grid Accent 1" w:semiHidden="0" w:uiPriority="73" w:unhideWhenUsed="0"/>
-    <w:lsdException w:name="Light Shading Accent 2" w:semiHidden="0" w:uiPriority="60" w:unhideWhenUsed="0"/>
-    <w:lsdException w:name="Light List Accent 2" w:semiHidden="0" w:uiPriority="61" w:unhideWhenUsed="0"/>
-    <w:lsdException w:name="Light Grid Accent 2" w:semiHidden="0" w:uiPriority="62" w:unhideWhenUsed="0"/>
-    <w:lsdException w:name="Medium Shading 1 Accent 2" w:semiHidden="0" w:uiPriority="63" w:unhideWhenUsed="0"/>
-    <w:lsdException w:name="Medium Shading 2 Accent 2" w:semiHidden="0" w:uiPriority="64" w:unhideWhenUsed="0"/>
-    <w:lsdException w:name="Medium List 1 Accent 2" w:semiHidden="0" w:uiPriority="65" w:unhideWhenUsed="0"/>
-    <w:lsdException w:name="Medium List 2 Accent 2" w:semiHidden="0" w:uiPriority="66" w:unhideWhenUsed="0"/>
-    <w:lsdException w:name="Medium Grid 1 Accent 2" w:semiHidden="0" w:uiPriority="67" w:unhideWhenUsed="0"/>
-    <w:lsdException w:name="Medium Grid 2 Accent 2" w:semiHidden="0" w:uiPriority="68" w:unhideWhenUsed="0"/>
-    <w:lsdException w:name="Medium Grid 3 Accent 2" w:semiHidden="0" w:uiPriority="69" w:unhideWhenUsed="0"/>
-    <w:lsdException w:name="Dark List Accent 2" w:semiHidden="0" w:uiPriority="70" w:unhideWhenUsed="0"/>
-    <w:lsdException w:name="Colorful Shading Accent 2" w:semiHidden="0" w:uiPriority="71" w:unhideWhenUsed="0"/>
-    <w:lsdException w:name="Colorful List Accent 2" w:semiHidden="0" w:uiPriority="72" w:unhideWhenUsed="0"/>
-    <w:lsdException w:name="Colorful Grid Accent 2" w:semiHidden="0" w:uiPriority="73" w:unhideWhenUsed="0"/>
-    <w:lsdException w:name="Light Shading Accent 3" w:semiHidden="0" w:uiPriority="60" w:unhideWhenUsed="0"/>
-    <w:lsdException w:name="Light List Accent 3" w:semiHidden="0" w:uiPriority="61" w:unhideWhenUsed="0"/>
-    <w:lsdException w:name="Light Grid Accent 3" w:semiHidden="0" w:uiPriority="62" w:unhideWhenUsed="0"/>
-    <w:lsdException w:name="Medium Shading 1 Accent 3" w:semiHidden="0" w:uiPriority="63" w:unhideWhenUsed="0"/>
-    <w:lsdException w:name="Medium Shading 2 Accent 3" w:semiHidden="0" w:uiPriority="64" w:unhideWhenUsed="0"/>
-    <w:lsdException w:name="Medium List 1 Accent 3" w:semiHidden="0" w:uiPriority="65" w:unhideWhenUsed="0"/>
-    <w:lsdException w:name="Medium List 2 Accent 3" w:semiHidden="0" w:uiPriority="66" w:unhideWhenUsed="0"/>
-    <w:lsdException w:name="Medium Grid 1 Accent 3" w:semiHidden="0" w:uiPriority="67" w:unhideWhenUsed="0"/>
-    <w:lsdException w:name="Medium Grid 2 Accent 3" w:semiHidden="0" w:uiPriority="68" w:unhideWhenUsed="0"/>
-    <w:lsdException w:name="Medium Grid 3 Accent 3" w:semiHidden="0" w:uiPriority="69" w:unhideWhenUsed="0"/>
-    <w:lsdException w:name="Dark List Accent 3" w:semiHidden="0" w:uiPriority="70" w:unhideWhenUsed="0"/>
-    <w:lsdException w:name="Colorful Shading Accent 3" w:semiHidden="0" w:uiPriority="71" w:unhideWhenUsed="0"/>
-    <w:lsdException w:name="Colorful List Accent 3" w:semiHidden="0" w:uiPriority="72" w:unhideWhenUsed="0"/>
-    <w:lsdException w:name="Colorful Grid Accent 3" w:semiHidden="0" w:uiPriority="73" w:unhideWhenUsed="0"/>
-    <w:lsdException w:name="Light Shading Accent 4" w:semiHidden="0" w:uiPriority="60" w:unhideWhenUsed="0"/>
-    <w:lsdException w:name="Light List Accent 4" w:semiHidden="0" w:uiPriority="61" w:unhideWhenUsed="0"/>
-    <w:lsdException w:name="Light Grid Accent 4" w:semiHidden="0" w:uiPriority="62" w:unhideWhenUsed="0"/>
-    <w:lsdException w:name="Medium Shading 1 Accent 4" w:semiHidden="0" w:uiPriority="63" w:unhideWhenUsed="0"/>
-    <w:lsdException w:name="Medium Shading 2 Accent 4" w:semiHidden="0" w:uiPriority="64" w:unhideWhenUsed="0"/>
-    <w:lsdException w:name="Medium List 1 Accent 4" w:semiHidden="0" w:uiPriority="65" w:unhideWhenUsed="0"/>
-    <w:lsdException w:name="Medium List 2 Accent 4" w:semiHidden="0" w:uiPriority="66" w:unhideWhenUsed="0"/>
-    <w:lsdException w:name="Medium Grid 1 Accent 4" w:semiHidden="0" w:uiPriority="67" w:unhideWhenUsed="0"/>
-    <w:lsdException w:name="Medium Grid 2 Accent 4" w:semiHidden="0" w:uiPriority="68" w:unhideWhenUsed="0"/>
-    <w:lsdException w:name="Medium Grid 3 Accent 4" w:semiHidden="0" w:uiPriority="69" w:unhideWhenUsed="0"/>
-    <w:lsdException w:name="Dark List Accent 4" w:semiHidden="0" w:uiPriority="70" w:unhideWhenUsed="0"/>
-    <w:lsdException w:name="Colorful Shading Accent 4" w:semiHidden="0" w:uiPriority="71" w:unhideWhenUsed="0"/>
-    <w:lsdException w:name="Colorful List Accent 4" w:semiHidden="0" w:uiPriority="72" w:unhideWhenUsed="0"/>
-    <w:lsdException w:name="Colorful Grid Accent 4" w:semiHidden="0" w:uiPriority="73" w:unhideWhenUsed="0"/>
-    <w:lsdException w:name="Light Shading Accent 5" w:semiHidden="0" w:uiPriority="60" w:unhideWhenUsed="0"/>
-    <w:lsdException w:name="Light List Accent 5" w:semiHidden="0" w:uiPriority="61" w:unhideWhenUsed="0"/>
-    <w:lsdException w:name="Light Grid Accent 5" w:semiHidden="0" w:uiPriority="62" w:unhideWhenUsed="0"/>
-    <w:lsdException w:name="Medium Shading 1 Accent 5" w:semiHidden="0" w:uiPriority="63" w:unhideWhenUsed="0"/>
-    <w:lsdException w:name="Medium Shading 2 Accent 5" w:semiHidden="0" w:uiPriority="64" w:unhideWhenUsed="0"/>
-    <w:lsdException w:name="Medium List 1 Accent 5" w:semiHidden="0" w:uiPriority="65" w:unhideWhenUsed="0"/>
-    <w:lsdException w:name="Medium List 2 Accent 5" w:semiHidden="0" w:uiPriority="66" w:unhideWhenUsed="0"/>
-    <w:lsdException w:name="Medium Grid 1 Accent 5" w:semiHidden="0" w:uiPriority="67" w:unhideWhenUsed="0"/>
-    <w:lsdException w:name="Medium Grid 2 Accent 5" w:semiHidden="0" w:uiPriority="68" w:unhideWhenUsed="0"/>
-    <w:lsdException w:name="Medium Grid 3 Accent 5" w:semiHidden="0" w:uiPriority="69" w:unhideWhenUsed="0"/>
-    <w:lsdException w:name="Dark List Accent 5" w:semiHidden="0" w:uiPriority="70" w:unhideWhenUsed="0"/>
-    <w:lsdException w:name="Colorful Shading Accent 5" w:semiHidden="0" w:uiPriority="71" w:unhideWhenUsed="0"/>
-    <w:lsdException w:name="Colorful List Accent 5" w:semiHidden="0" w:uiPriority="72" w:unhideWhenUsed="0"/>
-    <w:lsdException w:name="Colorful Grid Accent 5" w:semiHidden="0" w:uiPriority="73" w:unhideWhenUsed="0"/>
-    <w:lsdException w:name="Light Shading Accent 6" w:semiHidden="0" w:uiPriority="60" w:unhideWhenUsed="0"/>
-    <w:lsdException w:name="Light List Accent 6" w:semiHidden="0" w:uiPriority="61" w:unhideWhenUsed="0"/>
-    <w:lsdException w:name="Light Grid Accent 6" w:semiHidden="0" w:uiPriority="62" w:unhideWhenUsed="0"/>
-    <w:lsdException w:name="Medium Shading 1 Accent 6" w:semiHidden="0" w:uiPriority="63" w:unhideWhenUsed="0"/>
-    <w:lsdException w:name="Medium Shading 2 Accent 6" w:semiHidden="0" w:uiPriority="64" w:unhideWhenUsed="0"/>
-    <w:lsdException w:name="Medium List 1 Accent 6" w:semiHidden="0" w:uiPriority="65" w:unhideWhenUsed="0"/>
-    <w:lsdException w:name="Medium List 2 Accent 6" w:semiHidden="0" w:uiPriority="66" w:unhideWhenUsed="0"/>
-    <w:lsdException w:name="Medium Grid 1 Accent 6" w:semiHidden="0" w:uiPriority="67" w:unhideWhenUsed="0"/>
-    <w:lsdException w:name="Medium Grid 2 Accent 6" w:semiHidden="0" w:uiPriority="68" w:unhideWhenUsed="0"/>
-    <w:lsdException w:name="Medium Grid 3 Accent 6" w:semiHidden="0" w:uiPriority="69" w:unhideWhenUsed="0"/>
-    <w:lsdException w:name="Dark List Accent 6" w:semiHidden="0" w:uiPriority="70" w:unhideWhenUsed="0"/>
-    <w:lsdException w:name="Colorful Shading Accent 6" w:semiHidden="0" w:uiPriority="71" w:unhideWhenUsed="0"/>
-    <w:lsdException w:name="Colorful List Accent 6" w:semiHidden="0" w:uiPriority="72" w:unhideWhenUsed="0"/>
-    <w:lsdException w:name="Colorful Grid Accent 6" w:semiHidden="0" w:uiPriority="73" w:unhideWhenUsed="0"/>
-    <w:lsdException w:name="Subtle Emphasis" w:semiHidden="0" w:uiPriority="19" w:unhideWhenUsed="0" w:qFormat="1"/>
-    <w:lsdException w:name="Intense Emphasis" w:semiHidden="0" w:uiPriority="21" w:unhideWhenUsed="0" w:qFormat="1"/>
-    <w:lsdException w:name="Subtle Reference" w:semiHidden="0" w:uiPriority="31" w:unhideWhenUsed="0" w:qFormat="1"/>
-    <w:lsdException w:name="Intense Reference" w:semiHidden="0" w:uiPriority="32" w:unhideWhenUsed="0" w:qFormat="1"/>
-    <w:lsdException w:name="Book Title" w:semiHidden="0" w:uiPriority="33" w:unhideWhenUsed="0" w:qFormat="1"/>
-    <w:lsdException w:name="Bibliography" w:uiPriority="37"/>
-    <w:lsdException w:name="TOC Heading" w:uiPriority="39" w:qFormat="1"/>
+  <w:latentStyles w:defLockedState="0" w:defUIPriority="99" w:defSemiHidden="0" w:defUnhideWhenUsed="0" w:defQFormat="0" w:count="371">
+    <w:lsdException w:name="Normal" w:uiPriority="0" w:qFormat="1"/>
+    <w:lsdException w:name="heading 1" w:uiPriority="9" w:qFormat="1"/>
+    <w:lsdException w:name="heading 2" w:semiHidden="1" w:uiPriority="9" w:unhideWhenUsed="1" w:qFormat="1"/>
+    <w:lsdException w:name="heading 3" w:semiHidden="1" w:uiPriority="9" w:unhideWhenUsed="1" w:qFormat="1"/>
+    <w:lsdException w:name="heading 4" w:semiHidden="1" w:uiPriority="9" w:unhideWhenUsed="1" w:qFormat="1"/>
+    <w:lsdException w:name="heading 5" w:semiHidden="1" w:uiPriority="9" w:unhideWhenUsed="1" w:qFormat="1"/>
+    <w:lsdException w:name="heading 6" w:semiHidden="1" w:uiPriority="9" w:unhideWhenUsed="1" w:qFormat="1"/>
+    <w:lsdException w:name="heading 7" w:semiHidden="1" w:uiPriority="9" w:unhideWhenUsed="1" w:qFormat="1"/>
+    <w:lsdException w:name="heading 8" w:semiHidden="1" w:uiPriority="9" w:unhideWhenUsed="1" w:qFormat="1"/>
+    <w:lsdException w:name="heading 9" w:semiHidden="1" w:uiPriority="9" w:unhideWhenUsed="1" w:qFormat="1"/>
+    <w:lsdException w:name="index 1" w:semiHidden="1" w:unhideWhenUsed="1"/>
+    <w:lsdException w:name="index 2" w:semiHidden="1" w:unhideWhenUsed="1"/>
+    <w:lsdException w:name="index 3" w:semiHidden="1" w:unhideWhenUsed="1"/>
+    <w:lsdException w:name="index 4" w:semiHidden="1" w:unhideWhenUsed="1"/>
+    <w:lsdException w:name="index 5" w:semiHidden="1" w:unhideWhenUsed="1"/>
+    <w:lsdException w:name="index 6" w:semiHidden="1" w:unhideWhenUsed="1"/>
+    <w:lsdException w:name="index 7" w:semiHidden="1" w:unhideWhenUsed="1"/>
+    <w:lsdException w:name="index 8" w:semiHidden="1" w:unhideWhenUsed="1"/>
+    <w:lsdException w:name="index 9" w:semiHidden="1" w:unhideWhenUsed="1"/>
+    <w:lsdException w:name="toc 1" w:semiHidden="1" w:uiPriority="39" w:unhideWhenUsed="1"/>
+    <w:lsdException w:name="toc 2" w:semiHidden="1" w:uiPriority="39" w:unhideWhenUsed="1"/>
+    <w:lsdException w:name="toc 3" w:semiHidden="1" w:uiPriority="39" w:unhideWhenUsed="1"/>
+    <w:lsdException w:name="toc 4" w:semiHidden="1" w:uiPriority="39" w:unhideWhenUsed="1"/>
+    <w:lsdException w:name="toc 5" w:semiHidden="1" w:uiPriority="39" w:unhideWhenUsed="1"/>
+    <w:lsdException w:name="toc 6" w:semiHidden="1" w:uiPriority="39" w:unhideWhenUsed="1"/>
+    <w:lsdException w:name="toc 7" w:semiHidden="1" w:uiPriority="39" w:unhideWhenUsed="1"/>
+    <w:lsdException w:name="toc 8" w:semiHidden="1" w:uiPriority="39" w:unhideWhenUsed="1"/>
+    <w:lsdException w:name="toc 9" w:semiHidden="1" w:uiPriority="39" w:unhideWhenUsed="1"/>
+    <w:lsdException w:name="Normal Indent" w:semiHidden="1" w:unhideWhenUsed="1"/>
+    <w:lsdException w:name="footnote text" w:semiHidden="1" w:unhideWhenUsed="1"/>
+    <w:lsdException w:name="annotation text" w:semiHidden="1" w:unhideWhenUsed="1"/>
+    <w:lsdException w:name="header" w:semiHidden="1" w:unhideWhenUsed="1"/>
+    <w:lsdException w:name="footer" w:semiHidden="1" w:unhideWhenUsed="1"/>
+    <w:lsdException w:name="index heading" w:semiHidden="1" w:unhideWhenUsed="1"/>
+    <w:lsdException w:name="caption" w:semiHidden="1" w:uiPriority="35" w:unhideWhenUsed="1" w:qFormat="1"/>
+    <w:lsdException w:name="table of figures" w:semiHidden="1" w:unhideWhenUsed="1"/>
+    <w:lsdException w:name="envelope address" w:semiHidden="1" w:unhideWhenUsed="1"/>
+    <w:lsdException w:name="envelope return" w:semiHidden="1" w:unhideWhenUsed="1"/>
+    <w:lsdException w:name="footnote reference" w:semiHidden="1" w:unhideWhenUsed="1"/>
+    <w:lsdException w:name="annotation reference" w:semiHidden="1" w:unhideWhenUsed="1"/>
+    <w:lsdException w:name="line number" w:semiHidden="1" w:unhideWhenUsed="1"/>
+    <w:lsdException w:name="page number" w:semiHidden="1" w:unhideWhenUsed="1"/>
+    <w:lsdException w:name="endnote reference" w:semiHidden="1" w:unhideWhenUsed="1"/>
+    <w:lsdException w:name="endnote text" w:semiHidden="1" w:unhideWhenUsed="1"/>
+    <w:lsdException w:name="table of authorities" w:semiHidden="1" w:unhideWhenUsed="1"/>
+    <w:lsdException w:name="macro" w:semiHidden="1" w:unhideWhenUsed="1"/>
+    <w:lsdException w:name="toa heading" w:semiHidden="1" w:unhideWhenUsed="1"/>
+    <w:lsdException w:name="List" w:semiHidden="1" w:unhideWhenUsed="1"/>
+    <w:lsdException w:name="List Bullet" w:semiHidden="1" w:unhideWhenUsed="1"/>
+    <w:lsdException w:name="List Number" w:semiHidden="1" w:unhideWhenUsed="1"/>
+    <w:lsdException w:name="List 2" w:semiHidden="1" w:unhideWhenUsed="1"/>
+    <w:lsdException w:name="List 3" w:semiHidden="1" w:unhideWhenUsed="1"/>
+    <w:lsdException w:name="List 4" w:semiHidden="1" w:unhideWhenUsed="1"/>
+    <w:lsdException w:name="List 5" w:semiHidden="1" w:unhideWhenUsed="1"/>
+    <w:lsdException w:name="List Bullet 2" w:semiHidden="1" w:unhideWhenUsed="1"/>
+    <w:lsdException w:name="List Bullet 3" w:semiHidden="1" w:unhideWhenUsed="1"/>
+    <w:lsdException w:name="List Bullet 4" w:semiHidden="1" w:unhideWhenUsed="1"/>
+    <w:lsdException w:name="List Bullet 5" w:semiHidden="1" w:unhideWhenUsed="1"/>
+    <w:lsdException w:name="List Number 2" w:semiHidden="1" w:unhideWhenUsed="1"/>
+    <w:lsdException w:name="List Number 3" w:semiHidden="1" w:unhideWhenUsed="1"/>
+    <w:lsdException w:name="List Number 4" w:semiHidden="1" w:unhideWhenUsed="1"/>
+    <w:lsdException w:name="List Number 5" w:semiHidden="1" w:unhideWhenUsed="1"/>
+    <w:lsdException w:name="Title" w:uiPriority="10" w:qFormat="1"/>
+    <w:lsdException w:name="Closing" w:semiHidden="1" w:unhideWhenUsed="1"/>
+    <w:lsdException w:name="Signature" w:semiHidden="1" w:unhideWhenUsed="1"/>
+    <w:lsdException w:name="Default Paragraph Font" w:semiHidden="1" w:uiPriority="1" w:unhideWhenUsed="1"/>
+    <w:lsdException w:name="Body Text" w:semiHidden="1" w:unhideWhenUsed="1"/>
+    <w:lsdException w:name="Body Text Indent" w:semiHidden="1" w:unhideWhenUsed="1"/>
+    <w:lsdException w:name="List Continue" w:semiHidden="1" w:unhideWhenUsed="1"/>
+    <w:lsdException w:name="List Continue 2" w:semiHidden="1" w:unhideWhenUsed="1"/>
+    <w:lsdException w:name="List Continue 3" w:semiHidden="1" w:unhideWhenUsed="1"/>
+    <w:lsdException w:name="List Continue 4" w:semiHidden="1" w:unhideWhenUsed="1"/>
+    <w:lsdException w:name="List Continue 5" w:semiHidden="1" w:unhideWhenUsed="1"/>
+    <w:lsdException w:name="Message Header" w:semiHidden="1" w:unhideWhenUsed="1"/>
+    <w:lsdException w:name="Subtitle" w:uiPriority="11" w:qFormat="1"/>
+    <w:lsdException w:name="Salutation" w:semiHidden="1" w:unhideWhenUsed="1"/>
+    <w:lsdException w:name="Date" w:semiHidden="1" w:unhideWhenUsed="1"/>
+    <w:lsdException w:name="Body Text First Indent" w:semiHidden="1" w:unhideWhenUsed="1"/>
+    <w:lsdException w:name="Body Text First Indent 2" w:semiHidden="1" w:unhideWhenUsed="1"/>
+    <w:lsdException w:name="Note Heading" w:semiHidden="1" w:unhideWhenUsed="1"/>
+    <w:lsdException w:name="Body Text 2" w:semiHidden="1" w:unhideWhenUsed="1"/>
+    <w:lsdException w:name="Body Text 3" w:semiHidden="1" w:unhideWhenUsed="1"/>
+    <w:lsdException w:name="Body Text Indent 2" w:semiHidden="1" w:unhideWhenUsed="1"/>
+    <w:lsdException w:name="Body Text Indent 3" w:semiHidden="1" w:unhideWhenUsed="1"/>
+    <w:lsdException w:name="Block Text" w:semiHidden="1" w:unhideWhenUsed="1"/>
+    <w:lsdException w:name="Hyperlink" w:semiHidden="1" w:unhideWhenUsed="1"/>
+    <w:lsdException w:name="FollowedHyperlink" w:semiHidden="1" w:unhideWhenUsed="1"/>
+    <w:lsdException w:name="Strong" w:uiPriority="22" w:qFormat="1"/>
+    <w:lsdException w:name="Emphasis" w:uiPriority="20" w:qFormat="1"/>
+    <w:lsdException w:name="Document Map" w:semiHidden="1" w:unhideWhenUsed="1"/>
+    <w:lsdException w:name="Plain Text" w:semiHidden="1" w:unhideWhenUsed="1"/>
+    <w:lsdException w:name="E-mail Signature" w:semiHidden="1" w:unhideWhenUsed="1"/>
+    <w:lsdException w:name="HTML Top of Form" w:semiHidden="1" w:unhideWhenUsed="1"/>
+    <w:lsdException w:name="HTML Bottom of Form" w:semiHidden="1" w:unhideWhenUsed="1"/>
+    <w:lsdException w:name="Normal (Web)" w:semiHidden="1" w:unhideWhenUsed="1"/>
+    <w:lsdException w:name="HTML Acronym" w:semiHidden="1" w:unhideWhenUsed="1"/>
+    <w:lsdException w:name="HTML Address" w:semiHidden="1" w:unhideWhenUsed="1"/>
+    <w:lsdException w:name="HTML Cite" w:semiHidden="1" w:unhideWhenUsed="1"/>
+    <w:lsdException w:name="HTML Code" w:semiHidden="1" w:unhideWhenUsed="1"/>
+    <w:lsdException w:name="HTML Definition" w:semiHidden="1" w:unhideWhenUsed="1"/>
+    <w:lsdException w:name="HTML Keyboard" w:semiHidden="1" w:unhideWhenUsed="1"/>
+    <w:lsdException w:name="HTML Preformatted" w:semiHidden="1" w:unhideWhenUsed="1"/>
+    <w:lsdException w:name="HTML Sample" w:semiHidden="1" w:unhideWhenUsed="1"/>
+    <w:lsdException w:name="HTML Typewriter" w:semiHidden="1" w:unhideWhenUsed="1"/>
+    <w:lsdException w:name="HTML Variable" w:semiHidden="1" w:unhideWhenUsed="1"/>
+    <w:lsdException w:name="Normal Table" w:semiHidden="1" w:unhideWhenUsed="1"/>
+    <w:lsdException w:name="annotation subject" w:semiHidden="1" w:unhideWhenUsed="1"/>
+    <w:lsdException w:name="No List" w:semiHidden="1" w:unhideWhenUsed="1"/>
+    <w:lsdException w:name="Outline List 1" w:semiHidden="1" w:unhideWhenUsed="1"/>
+    <w:lsdException w:name="Outline List 2" w:semiHidden="1" w:unhideWhenUsed="1"/>
+    <w:lsdException w:name="Outline List 3" w:semiHidden="1" w:unhideWhenUsed="1"/>
+    <w:lsdException w:name="Table Simple 1" w:semiHidden="1" w:unhideWhenUsed="1"/>
+    <w:lsdException w:name="Table Simple 2" w:semiHidden="1" w:unhideWhenUsed="1"/>
+    <w:lsdException w:name="Table Simple 3" w:semiHidden="1" w:unhideWhenUsed="1"/>
+    <w:lsdException w:name="Table Classic 1" w:semiHidden="1" w:unhideWhenUsed="1"/>
+    <w:lsdException w:name="Table Classic 2" w:semiHidden="1" w:unhideWhenUsed="1"/>
+    <w:lsdException w:name="Table Classic 3" w:semiHidden="1" w:unhideWhenUsed="1"/>
+    <w:lsdException w:name="Table Classic 4" w:semiHidden="1" w:unhideWhenUsed="1"/>
+    <w:lsdException w:name="Table Colorful 1" w:semiHidden="1" w:unhideWhenUsed="1"/>
+    <w:lsdException w:name="Table Colorful 2" w:semiHidden="1" w:unhideWhenUsed="1"/>
+    <w:lsdException w:name="Table Colorful 3" w:semiHidden="1" w:unhideWhenUsed="1"/>
+    <w:lsdException w:name="Table Columns 1" w:semiHidden="1" w:unhideWhenUsed="1"/>
+    <w:lsdException w:name="Table Columns 2" w:semiHidden="1" w:unhideWhenUsed="1"/>
+    <w:lsdException w:name="Table Columns 3" w:semiHidden="1" w:unhideWhenUsed="1"/>
+    <w:lsdException w:name="Table Columns 4" w:semiHidden="1" w:unhideWhenUsed="1"/>
+    <w:lsdException w:name="Table Columns 5" w:semiHidden="1" w:unhideWhenUsed="1"/>
+    <w:lsdException w:name="Table Grid 1" w:semiHidden="1" w:unhideWhenUsed="1"/>
+    <w:lsdException w:name="Table Grid 2" w:semiHidden="1" w:unhideWhenUsed="1"/>
+    <w:lsdException w:name="Table Grid 3" w:semiHidden="1" w:unhideWhenUsed="1"/>
+    <w:lsdException w:name="Table Grid 4" w:semiHidden="1" w:unhideWhenUsed="1"/>
+    <w:lsdException w:name="Table Grid 5" w:semiHidden="1" w:unhideWhenUsed="1"/>
+    <w:lsdException w:name="Table Grid 6" w:semiHidden="1" w:unhideWhenUsed="1"/>
+    <w:lsdException w:name="Table Grid 7" w:semiHidden="1" w:unhideWhenUsed="1"/>
+    <w:lsdException w:name="Table Grid 8" w:semiHidden="1" w:unhideWhenUsed="1"/>
+    <w:lsdException w:name="Table List 1" w:semiHidden="1" w:unhideWhenUsed="1"/>
+    <w:lsdException w:name="Table List 2" w:semiHidden="1" w:unhideWhenUsed="1"/>
+    <w:lsdException w:name="Table List 3" w:semiHidden="1" w:unhideWhenUsed="1"/>
+    <w:lsdException w:name="Table List 4" w:semiHidden="1" w:unhideWhenUsed="1"/>
+    <w:lsdException w:name="Table List 5" w:semiHidden="1" w:unhideWhenUsed="1"/>
+    <w:lsdException w:name="Table List 6" w:semiHidden="1" w:unhideWhenUsed="1"/>
+    <w:lsdException w:name="Table List 7" w:semiHidden="1" w:unhideWhenUsed="1"/>
+    <w:lsdException w:name="Table List 8" w:semiHidden="1" w:unhideWhenUsed="1"/>
+    <w:lsdException w:name="Table 3D effects 1" w:semiHidden="1" w:unhideWhenUsed="1"/>
+    <w:lsdException w:name="Table 3D effects 2" w:semiHidden="1" w:unhideWhenUsed="1"/>
+    <w:lsdException w:name="Table 3D effects 3" w:semiHidden="1" w:unhideWhenUsed="1"/>
+    <w:lsdException w:name="Table Contemporary" w:semiHidden="1" w:unhideWhenUsed="1"/>
+    <w:lsdException w:name="Table Elegant" w:semiHidden="1" w:unhideWhenUsed="1"/>
+    <w:lsdException w:name="Table Professional" w:semiHidden="1" w:unhideWhenUsed="1"/>
+    <w:lsdException w:name="Table Subtle 1" w:semiHidden="1" w:unhideWhenUsed="1"/>
+    <w:lsdException w:name="Table Subtle 2" w:semiHidden="1" w:unhideWhenUsed="1"/>
+    <w:lsdException w:name="Table Web 1" w:semiHidden="1" w:unhideWhenUsed="1"/>
+    <w:lsdException w:name="Table Web 2" w:semiHidden="1" w:unhideWhenUsed="1"/>
+    <w:lsdException w:name="Table Web 3" w:semiHidden="1" w:unhideWhenUsed="1"/>
+    <w:lsdException w:name="Balloon Text" w:semiHidden="1" w:unhideWhenUsed="1"/>
+    <w:lsdException w:name="Table Grid" w:uiPriority="39"/>
+    <w:lsdException w:name="Table Theme" w:semiHidden="1" w:unhideWhenUsed="1"/>
+    <w:lsdException w:name="Placeholder Text" w:semiHidden="1"/>
+    <w:lsdException w:name="No Spacing" w:uiPriority="1" w:qFormat="1"/>
+    <w:lsdException w:name="Light Shading" w:uiPriority="60"/>
+    <w:lsdException w:name="Light List" w:uiPriority="61"/>
+    <w:lsdException w:name="Light Grid" w:uiPriority="62"/>
+    <w:lsdException w:name="Medium Shading 1" w:uiPriority="63"/>
+    <w:lsdException w:name="Medium Shading 2" w:uiPriority="64"/>
+    <w:lsdException w:name="Medium List 1" w:uiPriority="65"/>
+    <w:lsdException w:name="Medium List 2" w:uiPriority="66"/>
+    <w:lsdException w:name="Medium Grid 1" w:uiPriority="67"/>
+    <w:lsdException w:name="Medium Grid 2" w:uiPriority="68"/>
+    <w:lsdException w:name="Medium Grid 3" w:uiPriority="69"/>
+    <w:lsdException w:name="Dark List" w:uiPriority="70"/>
+    <w:lsdException w:name="Colorful Shading" w:uiPriority="71"/>
+    <w:lsdException w:name="Colorful List" w:uiPriority="72"/>
+    <w:lsdException w:name="Colorful Grid" w:uiPriority="73"/>
+    <w:lsdException w:name="Light Shading Accent 1" w:uiPriority="60"/>
+    <w:lsdException w:name="Light List Accent 1" w:uiPriority="61"/>
+    <w:lsdException w:name="Light Grid Accent 1" w:uiPriority="62"/>
+    <w:lsdException w:name="Medium Shading 1 Accent 1" w:uiPriority="63"/>
+    <w:lsdException w:name="Medium Shading 2 Accent 1" w:uiPriority="64"/>
+    <w:lsdException w:name="Medium List 1 Accent 1" w:uiPriority="65"/>
+    <w:lsdException w:name="Revision" w:semiHidden="1"/>
+    <w:lsdException w:name="List Paragraph" w:uiPriority="34" w:qFormat="1"/>
+    <w:lsdException w:name="Quote" w:uiPriority="29" w:qFormat="1"/>
+    <w:lsdException w:name="Intense Quote" w:uiPriority="30" w:qFormat="1"/>
+    <w:lsdException w:name="Medium List 2 Accent 1" w:uiPriority="66"/>
+    <w:lsdException w:name="Medium Grid 1 Accent 1" w:uiPriority="67"/>
+    <w:lsdException w:name="Medium Grid 2 Accent 1" w:uiPriority="68"/>
+    <w:lsdException w:name="Medium Grid 3 Accent 1" w:uiPriority="69"/>
+    <w:lsdException w:name="Dark List Accent 1" w:uiPriority="70"/>
+    <w:lsdException w:name="Colorful Shading Accent 1" w:uiPriority="71"/>
+    <w:lsdException w:name="Colorful List Accent 1" w:uiPriority="72"/>
+    <w:lsdException w:name="Colorful Grid Accent 1" w:uiPriority="73"/>
+    <w:lsdException w:name="Light Shading Accent 2" w:uiPriority="60"/>
+    <w:lsdException w:name="Light List Accent 2" w:uiPriority="61"/>
+    <w:lsdException w:name="Light Grid Accent 2" w:uiPriority="62"/>
+    <w:lsdException w:name="Medium Shading 1 Accent 2" w:uiPriority="63"/>
+    <w:lsdException w:name="Medium Shading 2 Accent 2" w:uiPriority="64"/>
+    <w:lsdException w:name="Medium List 1 Accent 2" w:uiPriority="65"/>
+    <w:lsdException w:name="Medium List 2 Accent 2" w:uiPriority="66"/>
+    <w:lsdException w:name="Medium Grid 1 Accent 2" w:uiPriority="67"/>
+    <w:lsdException w:name="Medium Grid 2 Accent 2" w:uiPriority="68"/>
+    <w:lsdException w:name="Medium Grid 3 Accent 2" w:uiPriority="69"/>
+    <w:lsdException w:name="Dark List Accent 2" w:uiPriority="70"/>
+    <w:lsdException w:name="Colorful Shading Accent 2" w:uiPriority="71"/>
+    <w:lsdException w:name="Colorful List Accent 2" w:uiPriority="72"/>
+    <w:lsdException w:name="Colorful Grid Accent 2" w:uiPriority="73"/>
+    <w:lsdException w:name="Light Shading Accent 3" w:uiPriority="60"/>
+    <w:lsdException w:name="Light List Accent 3" w:uiPriority="61"/>
+    <w:lsdException w:name="Light Grid Accent 3" w:uiPriority="62"/>
+    <w:lsdException w:name="Medium Shading 1 Accent 3" w:uiPriority="63"/>
+    <w:lsdException w:name="Medium Shading 2 Accent 3" w:uiPriority="64"/>
+    <w:lsdException w:name="Medium List 1 Accent 3" w:uiPriority="65"/>
+    <w:lsdException w:name="Medium List 2 Accent 3" w:uiPriority="66"/>
+    <w:lsdException w:name="Medium Grid 1 Accent 3" w:uiPriority="67"/>
+    <w:lsdException w:name="Medium Grid 2 Accent 3" w:uiPriority="68"/>
+    <w:lsdException w:name="Medium Grid 3 Accent 3" w:uiPriority="69"/>
+    <w:lsdException w:name="Dark List Accent 3" w:uiPriority="70"/>
+    <w:lsdException w:name="Colorful Shading Accent 3" w:uiPriority="71"/>
+    <w:lsdException w:name="Colorful List Accent 3" w:uiPriority="72"/>
+    <w:lsdException w:name="Colorful Grid Accent 3" w:uiPriority="73"/>
+    <w:lsdException w:name="Light Shading Accent 4" w:uiPriority="60"/>
+    <w:lsdException w:name="Light List Accent 4" w:uiPriority="61"/>
+    <w:lsdException w:name="Light Grid Accent 4" w:uiPriority="62"/>
+    <w:lsdException w:name="Medium Shading 1 Accent 4" w:uiPriority="63"/>
+    <w:lsdException w:name="Medium Shading 2 Accent 4" w:uiPriority="64"/>
+    <w:lsdException w:name="Medium List 1 Accent 4" w:uiPriority="65"/>
+    <w:lsdException w:name="Medium List 2 Accent 4" w:uiPriority="66"/>
+    <w:lsdException w:name="Medium Grid 1 Accent 4" w:uiPriority="67"/>
+    <w:lsdException w:name="Medium Grid 2 Accent 4" w:uiPriority="68"/>
+    <w:lsdException w:name="Medium Grid 3 Accent 4" w:uiPriority="69"/>
+    <w:lsdException w:name="Dark List Accent 4" w:uiPriority="70"/>
+    <w:lsdException w:name="Colorful Shading Accent 4" w:uiPriority="71"/>
+    <w:lsdException w:name="Colorful List Accent 4" w:uiPriority="72"/>
+    <w:lsdException w:name="Colorful Grid Accent 4" w:uiPriority="73"/>
+    <w:lsdException w:name="Light Shading Accent 5" w:uiPriority="60"/>
+    <w:lsdException w:name="Light List Accent 5" w:uiPriority="61"/>
+    <w:lsdException w:name="Light Grid Accent 5" w:uiPriority="62"/>
+    <w:lsdException w:name="Medium Shading 1 Accent 5" w:uiPriority="63"/>
+    <w:lsdException w:name="Medium Shading 2 Accent 5" w:uiPriority="64"/>
+    <w:lsdException w:name="Medium List 1 Accent 5" w:uiPriority="65"/>
+    <w:lsdException w:name="Medium List 2 Accent 5" w:uiPriority="66"/>
+    <w:lsdException w:name="Medium Grid 1 Accent 5" w:uiPriority="67"/>
+    <w:lsdException w:name="Medium Grid 2 Accent 5" w:uiPriority="68"/>
+    <w:lsdException w:name="Medium Grid 3 Accent 5" w:uiPriority="69"/>
+    <w:lsdException w:name="Dark List Accent 5" w:uiPriority="70"/>
+    <w:lsdException w:name="Colorful Shading Accent 5" w:uiPriority="71"/>
+    <w:lsdException w:name="Colorful List Accent 5" w:uiPriority="72"/>
+    <w:lsdException w:name="Colorful Grid Accent 5" w:uiPriority="73"/>
+    <w:lsdException w:name="Light Shading Accent 6" w:uiPriority="60"/>
+    <w:lsdException w:name="Light List Accent 6" w:uiPriority="61"/>
+    <w:lsdException w:name="Light Grid Accent 6" w:uiPriority="62"/>
+    <w:lsdException w:name="Medium Shading 1 Accent 6" w:uiPriority="63"/>
+    <w:lsdException w:name="Medium Shading 2 Accent 6" w:uiPriority="64"/>
+    <w:lsdException w:name="Medium List 1 Accent 6" w:uiPriority="65"/>
+    <w:lsdException w:name="Medium List 2 Accent 6" w:uiPriority="66"/>
+    <w:lsdException w:name="Medium Grid 1 Accent 6" w:uiPriority="67"/>
+    <w:lsdException w:name="Medium Grid 2 Accent 6" w:uiPriority="68"/>
+    <w:lsdException w:name="Medium Grid 3 Accent 6" w:uiPriority="69"/>
+    <w:lsdException w:name="Dark List Accent 6" w:uiPriority="70"/>
+    <w:lsdException w:name="Colorful Shading Accent 6" w:uiPriority="71"/>
+    <w:lsdException w:name="Colorful List Accent 6" w:uiPriority="72"/>
+    <w:lsdException w:name="Colorful Grid Accent 6" w:uiPriority="73"/>
+    <w:lsdException w:name="Subtle Emphasis" w:uiPriority="19" w:qFormat="1"/>
+    <w:lsdException w:name="Intense Emphasis" w:uiPriority="21" w:qFormat="1"/>
+    <w:lsdException w:name="Subtle Reference" w:uiPriority="31" w:qFormat="1"/>
+    <w:lsdException w:name="Intense Reference" w:uiPriority="32" w:qFormat="1"/>
+    <w:lsdException w:name="Book Title" w:uiPriority="33" w:qFormat="1"/>
+    <w:lsdException w:name="Bibliography" w:semiHidden="1" w:uiPriority="37" w:unhideWhenUsed="1"/>
+    <w:lsdException w:name="TOC Heading" w:semiHidden="1" w:uiPriority="39" w:unhideWhenUsed="1" w:qFormat="1"/>
+    <w:lsdException w:name="Plain Table 1" w:uiPriority="41"/>
+    <w:lsdException w:name="Plain Table 2" w:uiPriority="42"/>
+    <w:lsdException w:name="Plain Table 3" w:uiPriority="43"/>
+    <w:lsdException w:name="Plain Table 4" w:uiPriority="44"/>
+    <w:lsdException w:name="Plain Table 5" w:uiPriority="45"/>
+    <w:lsdException w:name="Grid Table Light" w:uiPriority="40"/>
+    <w:lsdException w:name="Grid Table 1 Light" w:uiPriority="46"/>
+    <w:lsdException w:name="Grid Table 2" w:uiPriority="47"/>
+    <w:lsdException w:name="Grid Table 3" w:uiPriority="48"/>
+    <w:lsdException w:name="Grid Table 4" w:uiPriority="49"/>
+    <w:lsdException w:name="Grid Table 5 Dark" w:uiPriority="50"/>
+    <w:lsdException w:name="Grid Table 6 Colorful" w:uiPriority="51"/>
+    <w:lsdException w:name="Grid Table 7 Colorful" w:uiPriority="52"/>
+    <w:lsdException w:name="Grid Table 1 Light Accent 1" w:uiPriority="46"/>
+    <w:lsdException w:name="Grid Table 2 Accent 1" w:uiPriority="47"/>
+    <w:lsdException w:name="Grid Table 3 Accent 1" w:uiPriority="48"/>
+    <w:lsdException w:name="Grid Table 4 Accent 1" w:uiPriority="49"/>
+    <w:lsdException w:name="Grid Table 5 Dark Accent 1" w:uiPriority="50"/>
+    <w:lsdException w:name="Grid Table 6 Colorful Accent 1" w:uiPriority="51"/>
+    <w:lsdException w:name="Grid Table 7 Colorful Accent 1" w:uiPriority="52"/>
+    <w:lsdException w:name="Grid Table 1 Light Accent 2" w:uiPriority="46"/>
+    <w:lsdException w:name="Grid Table 2 Accent 2" w:uiPriority="47"/>
+    <w:lsdException w:name="Grid Table 3 Accent 2" w:uiPriority="48"/>
+    <w:lsdException w:name="Grid Table 4 Accent 2" w:uiPriority="49"/>
+    <w:lsdException w:name="Grid Table 5 Dark Accent 2" w:uiPriority="50"/>
+    <w:lsdException w:name="Grid Table 6 Colorful Accent 2" w:uiPriority="51"/>
+    <w:lsdException w:name="Grid Table 7 Colorful Accent 2" w:uiPriority="52"/>
+    <w:lsdException w:name="Grid Table 1 Light Accent 3" w:uiPriority="46"/>
+    <w:lsdException w:name="Grid Table 2 Accent 3" w:uiPriority="47"/>
+    <w:lsdException w:name="Grid Table 3 Accent 3" w:uiPriority="48"/>
+    <w:lsdException w:name="Grid Table 4 Accent 3" w:uiPriority="49"/>
+    <w:lsdException w:name="Grid Table 5 Dark Accent 3" w:uiPriority="50"/>
+    <w:lsdException w:name="Grid Table 6 Colorful Accent 3" w:uiPriority="51"/>
+    <w:lsdException w:name="Grid Table 7 Colorful Accent 3" w:uiPriority="52"/>
+    <w:lsdException w:name="Grid Table 1 Light Accent 4" w:uiPriority="46"/>
+    <w:lsdException w:name="Grid Table 2 Accent 4" w:uiPriority="47"/>
+    <w:lsdException w:name="Grid Table 3 Accent 4" w:uiPriority="48"/>
+    <w:lsdException w:name="Grid Table 4 Accent 4" w:uiPriority="49"/>
+    <w:lsdException w:name="Grid Table 5 Dark Accent 4" w:uiPriority="50"/>
+    <w:lsdException w:name="Grid Table 6 Colorful Accent 4" w:uiPriority="51"/>
+    <w:lsdException w:name="Grid Table 7 Colorful Accent 4" w:uiPriority="52"/>
+    <w:lsdException w:name="Grid Table 1 Light Accent 5" w:uiPriority="46"/>
+    <w:lsdException w:name="Grid Table 2 Accent 5" w:uiPriority="47"/>
+    <w:lsdException w:name="Grid Table 3 Accent 5" w:uiPriority="48"/>
+    <w:lsdException w:name="Grid Table 4 Accent 5" w:uiPriority="49"/>
+    <w:lsdException w:name="Grid Table 5 Dark Accent 5" w:uiPriority="50"/>
+    <w:lsdException w:name="Grid Table 6 Colorful Accent 5" w:uiPriority="51"/>
+    <w:lsdException w:name="Grid Table 7 Colorful Accent 5" w:uiPriority="52"/>
+    <w:lsdException w:name="Grid Table 1 Light Accent 6" w:uiPriority="46"/>
+    <w:lsdException w:name="Grid Table 2 Accent 6" w:uiPriority="47"/>
+    <w:lsdException w:name="Grid Table 3 Accent 6" w:uiPriority="48"/>
+    <w:lsdException w:name="Grid Table 4 Accent 6" w:uiPriority="49"/>
+    <w:lsdException w:name="Grid Table 5 Dark Accent 6" w:uiPriority="50"/>
+    <w:lsdException w:name="Grid Table 6 Colorful Accent 6" w:uiPriority="51"/>
+    <w:lsdException w:name="Grid Table 7 Colorful Accent 6" w:uiPriority="52"/>
+    <w:lsdException w:name="List Table 1 Light" w:uiPriority="46"/>
+    <w:lsdException w:name="List Table 2" w:uiPriority="47"/>
+    <w:lsdException w:name="List Table 3" w:uiPriority="48"/>
+    <w:lsdException w:name="List Table 4" w:uiPriority="49"/>
+    <w:lsdException w:name="List Table 5 Dark" w:uiPriority="50"/>
+    <w:lsdException w:name="List Table 6 Colorful" w:uiPriority="51"/>
+    <w:lsdException w:name="List Table 7 Colorful" w:uiPriority="52"/>
+    <w:lsdException w:name="List Table 1 Light Accent 1" w:uiPriority="46"/>
+    <w:lsdException w:name="List Table 2 Accent 1" w:uiPriority="47"/>
+    <w:lsdException w:name="List Table 3 Accent 1" w:uiPriority="48"/>
+    <w:lsdException w:name="List Table 4 Accent 1" w:uiPriority="49"/>
+    <w:lsdException w:name="List Table 5 Dark Accent 1" w:uiPriority="50"/>
+    <w:lsdException w:name="List Table 6 Colorful Accent 1" w:uiPriority="51"/>
+    <w:lsdException w:name="List Table 7 Colorful Accent 1" w:uiPriority="52"/>
+    <w:lsdException w:name="List Table 1 Light Accent 2" w:uiPriority="46"/>
+    <w:lsdException w:name="List Table 2 Accent 2" w:uiPriority="47"/>
+    <w:lsdException w:name="List Table 3 Accent 2" w:uiPriority="48"/>
+    <w:lsdException w:name="List Table 4 Accent 2" w:uiPriority="49"/>
+    <w:lsdException w:name="List Table 5 Dark Accent 2" w:uiPriority="50"/>
+    <w:lsdException w:name="List Table 6 Colorful Accent 2" w:uiPriority="51"/>
+    <w:lsdException w:name="List Table 7 Colorful Accent 2" w:uiPriority="52"/>
+    <w:lsdException w:name="List Table 1 Light Accent 3" w:uiPriority="46"/>
+    <w:lsdException w:name="List Table 2 Accent 3" w:uiPriority="47"/>
+    <w:lsdException w:name="List Table 3 Accent 3" w:uiPriority="48"/>
+    <w:lsdException w:name="List Table 4 Accent 3" w:uiPriority="49"/>
+    <w:lsdException w:name="List Table 5 Dark Accent 3" w:uiPriority="50"/>
+    <w:lsdException w:name="List Table 6 Colorful Accent 3" w:uiPriority="51"/>
+    <w:lsdException w:name="List Table 7 Colorful Accent 3" w:uiPriority="52"/>
+    <w:lsdException w:name="List Table 1 Light Accent 4" w:uiPriority="46"/>
+    <w:lsdException w:name="List Table 2 Accent 4" w:uiPriority="47"/>
+    <w:lsdException w:name="List Table 3 Accent 4" w:uiPriority="48"/>
+    <w:lsdException w:name="List Table 4 Accent 4" w:uiPriority="49"/>
+    <w:lsdException w:name="List Table 5 Dark Accent 4" w:uiPriority="50"/>
+    <w:lsdException w:name="List Table 6 Colorful Accent 4" w:uiPriority="51"/>
+    <w:lsdException w:name="List Table 7 Colorful Accent 4" w:uiPriority="52"/>
+    <w:lsdException w:name="List Table 1 Light Accent 5" w:uiPriority="46"/>
+    <w:lsdException w:name="List Table 2 Accent 5" w:uiPriority="47"/>
+    <w:lsdException w:name="List Table 3 Accent 5" w:uiPriority="48"/>
+    <w:lsdException w:name="List Table 4 Accent 5" w:uiPriority="49"/>
+    <w:lsdException w:name="List Table 5 Dark Accent 5" w:uiPriority="50"/>
+    <w:lsdException w:name="List Table 6 Colorful Accent 5" w:uiPriority="51"/>
+    <w:lsdException w:name="List Table 7 Colorful Accent 5" w:uiPriority="52"/>
+    <w:lsdException w:name="List Table 1 Light Accent 6" w:uiPriority="46"/>
+    <w:lsdException w:name="List Table 2 Accent 6" w:uiPriority="47"/>
+    <w:lsdException w:name="List Table 3 Accent 6" w:uiPriority="48"/>
+    <w:lsdException w:name="List Table 4 Accent 6" w:uiPriority="49"/>
+    <w:lsdException w:name="List Table 5 Dark Accent 6" w:uiPriority="50"/>
+    <w:lsdException w:name="List Table 6 Colorful Accent 6" w:uiPriority="51"/>
+    <w:lsdException w:name="List Table 7 Colorful Accent 6" w:uiPriority="52"/>
   </w:latentStyles>
   <w:style w:type="paragraph" w:default="1" w:styleId="Standard">
     <w:name w:val="Normal"/>
@@ -9013,7 +10268,6 @@
     <w:uiPriority w:val="99"/>
     <w:semiHidden/>
     <w:unhideWhenUsed/>
-    <w:qFormat/>
     <w:tblPr>
       <w:tblInd w:w="0" w:type="dxa"/>
       <w:tblCellMar>
@@ -9118,7 +10372,7 @@
       <w:u w:val="single"/>
     </w:rPr>
   </w:style>
-  <w:style w:type="table" w:styleId="Tabellengitternetz">
+  <w:style w:type="table" w:styleId="Tabellenraster">
     <w:name w:val="Table Grid"/>
     <w:basedOn w:val="NormaleTabelle"/>
     <w:uiPriority w:val="39"/>
@@ -9127,7 +10381,6 @@
       <w:spacing w:after="0" w:line="240" w:lineRule="auto"/>
     </w:pPr>
     <w:tblPr>
-      <w:tblInd w:w="0" w:type="dxa"/>
       <w:tblBorders>
         <w:top w:val="single" w:sz="4" w:space="0" w:color="auto"/>
         <w:left w:val="single" w:sz="4" w:space="0" w:color="auto"/>
@@ -9136,12 +10389,6 @@
         <w:insideH w:val="single" w:sz="4" w:space="0" w:color="auto"/>
         <w:insideV w:val="single" w:sz="4" w:space="0" w:color="auto"/>
       </w:tblBorders>
-      <w:tblCellMar>
-        <w:top w:w="0" w:type="dxa"/>
-        <w:left w:w="108" w:type="dxa"/>
-        <w:bottom w:w="0" w:type="dxa"/>
-        <w:right w:w="108" w:type="dxa"/>
-      </w:tblCellMar>
     </w:tblPr>
   </w:style>
   <w:style w:type="paragraph" w:styleId="Untertitel">
@@ -9269,6 +10516,8 @@
     <w:rPr>
       <w:b/>
       <w:bCs/>
+      <w:sz w:val="20"/>
+      <w:szCs w:val="20"/>
     </w:rPr>
   </w:style>
 </w:styles>
@@ -9562,7 +10811,7 @@
 </file>
 
 <file path=customXml/itemProps1.xml><?xml version="1.0" encoding="utf-8"?>
-<ds:datastoreItem xmlns:ds="http://schemas.openxmlformats.org/officeDocument/2006/customXml" ds:itemID="{9F1AE6EC-A531-41E1-9D1C-E322D9005AEF}">
+<ds:datastoreItem xmlns:ds="http://schemas.openxmlformats.org/officeDocument/2006/customXml" ds:itemID="{48690897-BF58-4882-8C4F-3B6CD2287D43}">
   <ds:schemaRefs>
     <ds:schemaRef ds:uri="http://schemas.openxmlformats.org/officeDocument/2006/bibliography"/>
   </ds:schemaRefs>

</xml_diff>

<commit_message>
Bewertung der Werkzeuge ergänzt. Weitere Erläuterungen zu den Werkzeugen
</commit_message>
<xml_diff>
--- a/Dokumentation/Projektdokumentation.docx
+++ b/Dokumentation/Projektdokumentation.docx
@@ -3369,7 +3369,21 @@
       </w:r>
       <w:proofErr w:type="spellEnd"/>
       <w:r>
-        <w:t xml:space="preserve"> gewinnt der Anwender an Schnelligkeit. Gerade bei größeren Projekten müssen so nicht viele Dateien über das Netzwerk transferiert werden. Hier kommt das bekannte IT-Prinzip „Tausche Speicher gegen Zeit“ zu tragen. </w:t>
+        <w:t xml:space="preserve"> gewinnt der Anwender an Schnelligkeit. Gerade bei größeren Projekten müssen so nicht viele Dateien über das Netzwerk transferiert werden. Hier kommt das bekannte IT-Prinzip „Tausche Speicher gegen Zeit“ zu</w:t>
+      </w:r>
+      <w:r>
+        <w:t>m</w:t>
+      </w:r>
+      <w:r>
+        <w:t xml:space="preserve"> </w:t>
+      </w:r>
+      <w:proofErr w:type="spellStart"/>
+      <w:r>
+        <w:t>tragen</w:t>
+      </w:r>
+      <w:proofErr w:type="spellEnd"/>
+      <w:r>
+        <w:t xml:space="preserve">. </w:t>
       </w:r>
       <w:proofErr w:type="spellStart"/>
       <w:r>
@@ -3488,14 +3502,27 @@
       <w:r>
         <w:t xml:space="preserve">Abbildung </w:t>
       </w:r>
-      <w:fldSimple w:instr=" SEQ Abbildung \* ARABIC ">
-        <w:r>
-          <w:rPr>
-            <w:noProof/>
-          </w:rPr>
-          <w:t>1</w:t>
-        </w:r>
-      </w:fldSimple>
+      <w:r>
+        <w:fldChar w:fldCharType="begin"/>
+      </w:r>
+      <w:r>
+        <w:instrText xml:space="preserve"> SEQ Abbildung \* ARABIC </w:instrText>
+      </w:r>
+      <w:r>
+        <w:fldChar w:fldCharType="separate"/>
+      </w:r>
+      <w:r>
+        <w:rPr>
+          <w:noProof/>
+        </w:rPr>
+        <w:t>1</w:t>
+      </w:r>
+      <w:r>
+        <w:rPr>
+          <w:noProof/>
+        </w:rPr>
+        <w:fldChar w:fldCharType="end"/>
+      </w:r>
       <w:r>
         <w:t>: Systemstruktur</w:t>
       </w:r>
@@ -3666,14 +3693,27 @@
                   <w:r>
                     <w:t xml:space="preserve">Abbildung </w:t>
                   </w:r>
-                  <w:fldSimple w:instr=" SEQ Abbildung \* ARABIC ">
-                    <w:r>
-                      <w:rPr>
-                        <w:noProof/>
-                      </w:rPr>
-                      <w:t>2</w:t>
-                    </w:r>
-                  </w:fldSimple>
+                  <w:r>
+                    <w:fldChar w:fldCharType="begin"/>
+                  </w:r>
+                  <w:r>
+                    <w:instrText xml:space="preserve"> SEQ Abbildung \* ARABIC </w:instrText>
+                  </w:r>
+                  <w:r>
+                    <w:fldChar w:fldCharType="separate"/>
+                  </w:r>
+                  <w:r>
+                    <w:rPr>
+                      <w:noProof/>
+                    </w:rPr>
+                    <w:t>2</w:t>
+                  </w:r>
+                  <w:r>
+                    <w:rPr>
+                      <w:noProof/>
+                    </w:rPr>
+                    <w:fldChar w:fldCharType="end"/>
+                  </w:r>
                   <w:r>
                     <w:t xml:space="preserve">: </w:t>
                   </w:r>
@@ -4047,14 +4087,27 @@
       <w:r>
         <w:t xml:space="preserve">Abbildung </w:t>
       </w:r>
-      <w:fldSimple w:instr=" SEQ Abbildung \* ARABIC ">
-        <w:r>
-          <w:rPr>
-            <w:noProof/>
-          </w:rPr>
-          <w:t>3</w:t>
-        </w:r>
-      </w:fldSimple>
+      <w:r>
+        <w:fldChar w:fldCharType="begin"/>
+      </w:r>
+      <w:r>
+        <w:instrText xml:space="preserve"> SEQ Abbildung \* ARABIC </w:instrText>
+      </w:r>
+      <w:r>
+        <w:fldChar w:fldCharType="separate"/>
+      </w:r>
+      <w:r>
+        <w:rPr>
+          <w:noProof/>
+        </w:rPr>
+        <w:t>3</w:t>
+      </w:r>
+      <w:r>
+        <w:rPr>
+          <w:noProof/>
+        </w:rPr>
+        <w:fldChar w:fldCharType="end"/>
+      </w:r>
       <w:r>
         <w:t>: Startbildschirm</w:t>
       </w:r>
@@ -4101,14 +4154,27 @@
       <w:r>
         <w:t xml:space="preserve">Abbildung </w:t>
       </w:r>
-      <w:fldSimple w:instr=" SEQ Abbildung \* ARABIC ">
-        <w:r>
-          <w:rPr>
-            <w:noProof/>
-          </w:rPr>
-          <w:t>4</w:t>
-        </w:r>
-      </w:fldSimple>
+      <w:r>
+        <w:fldChar w:fldCharType="begin"/>
+      </w:r>
+      <w:r>
+        <w:instrText xml:space="preserve"> SEQ Abbildung \* ARABIC </w:instrText>
+      </w:r>
+      <w:r>
+        <w:fldChar w:fldCharType="separate"/>
+      </w:r>
+      <w:r>
+        <w:rPr>
+          <w:noProof/>
+        </w:rPr>
+        <w:t>4</w:t>
+      </w:r>
+      <w:r>
+        <w:rPr>
+          <w:noProof/>
+        </w:rPr>
+        <w:fldChar w:fldCharType="end"/>
+      </w:r>
       <w:r>
         <w:t>: Erweiterter GUI-Editor</w:t>
       </w:r>
@@ -4145,14 +4211,27 @@
       <w:r>
         <w:t xml:space="preserve">Abbildung </w:t>
       </w:r>
-      <w:fldSimple w:instr=" SEQ Abbildung \* ARABIC ">
-        <w:r>
-          <w:rPr>
-            <w:noProof/>
-          </w:rPr>
-          <w:t>5</w:t>
-        </w:r>
-      </w:fldSimple>
+      <w:r>
+        <w:fldChar w:fldCharType="begin"/>
+      </w:r>
+      <w:r>
+        <w:instrText xml:space="preserve"> SEQ Abbildung \* ARABIC </w:instrText>
+      </w:r>
+      <w:r>
+        <w:fldChar w:fldCharType="separate"/>
+      </w:r>
+      <w:r>
+        <w:rPr>
+          <w:noProof/>
+        </w:rPr>
+        <w:t>5</w:t>
+      </w:r>
+      <w:r>
+        <w:rPr>
+          <w:noProof/>
+        </w:rPr>
+        <w:fldChar w:fldCharType="end"/>
+      </w:r>
       <w:r>
         <w:t>: Codeentwicklung</w:t>
       </w:r>
@@ -4171,76 +4250,36 @@
     </w:p>
     <w:p>
       <w:pPr>
-        <w:pStyle w:val="berschrift1"/>
-        <w:numPr>
-          <w:ilvl w:val="2"/>
-          <w:numId w:val="7"/>
-        </w:numPr>
-        <w:rPr>
-          <w:rFonts w:ascii="Arial" w:hAnsi="Arial" w:cs="Arial"/>
-        </w:rPr>
-      </w:pPr>
-      <w:bookmarkStart w:id="23" w:name="_Toc410720854"/>
-      <w:r>
-        <w:rPr>
-          <w:rFonts w:ascii="Arial" w:hAnsi="Arial" w:cs="Arial"/>
-        </w:rPr>
-        <w:lastRenderedPageBreak/>
-        <w:t xml:space="preserve"> </w:t>
-      </w:r>
-      <w:r>
-        <w:rPr>
-          <w:rFonts w:ascii="Arial" w:hAnsi="Arial" w:cs="Arial"/>
-        </w:rPr>
-        <w:t>Gradle (</w:t>
-      </w:r>
-      <w:proofErr w:type="spellStart"/>
-      <w:r>
-        <w:rPr>
-          <w:rFonts w:ascii="Arial" w:hAnsi="Arial" w:cs="Arial"/>
-        </w:rPr>
-        <w:t>lhu</w:t>
-      </w:r>
-      <w:proofErr w:type="spellEnd"/>
-      <w:r>
-        <w:rPr>
-          <w:rFonts w:ascii="Arial" w:hAnsi="Arial" w:cs="Arial"/>
-        </w:rPr>
-        <w:t>)</w:t>
-      </w:r>
-      <w:bookmarkEnd w:id="23"/>
-    </w:p>
-    <w:p>
-      <w:pPr>
         <w:spacing w:line="257" w:lineRule="auto"/>
         <w:ind w:left="357"/>
       </w:pPr>
       <w:r>
-        <w:t xml:space="preserve">Gradle ist ein automatisches Build-Tool, ähnlichen den in der Vorlesung behandelten Tools Apache Ant und Apache </w:t>
-      </w:r>
-      <w:proofErr w:type="spellStart"/>
-      <w:r>
-        <w:t>Maven</w:t>
-      </w:r>
-      <w:proofErr w:type="spellEnd"/>
-      <w:r>
-        <w:t xml:space="preserve">. Gradle-Skripte sind, im </w:t>
-      </w:r>
-      <w:proofErr w:type="spellStart"/>
-      <w:r>
-        <w:t>Gegesatz</w:t>
-      </w:r>
-      <w:proofErr w:type="spellEnd"/>
-      <w:r>
-        <w:t xml:space="preserve"> zu </w:t>
-      </w:r>
-      <w:proofErr w:type="spellStart"/>
-      <w:r>
-        <w:t>Maven</w:t>
-      </w:r>
-      <w:proofErr w:type="spellEnd"/>
-      <w:r>
-        <w:t>, direkt ausführbarer Code.</w:t>
+        <w:lastRenderedPageBreak/>
+        <w:t xml:space="preserve">Da sich die gesamte Projektgruppe bereits mit dem Tool </w:t>
+      </w:r>
+      <w:proofErr w:type="spellStart"/>
+      <w:r>
+        <w:t>Eclipse</w:t>
+      </w:r>
+      <w:proofErr w:type="spellEnd"/>
+      <w:r>
+        <w:t xml:space="preserve"> auskannte und wir gerne etwas Neues ausprobieren wollten, entschieden wir uns gegen eine </w:t>
+      </w:r>
+      <w:proofErr w:type="spellStart"/>
+      <w:r>
+        <w:t>Eclipseversion</w:t>
+      </w:r>
+      <w:proofErr w:type="spellEnd"/>
+      <w:r>
+        <w:t xml:space="preserve"> mit Android-</w:t>
+      </w:r>
+      <w:proofErr w:type="spellStart"/>
+      <w:r>
+        <w:t>Plugin</w:t>
+      </w:r>
+      <w:proofErr w:type="spellEnd"/>
+      <w:r>
+        <w:t xml:space="preserve"> und für das Android Studio.</w:t>
       </w:r>
     </w:p>
     <w:p>
@@ -4249,77 +4288,30 @@
         <w:ind w:left="357"/>
       </w:pPr>
       <w:r>
-        <w:t xml:space="preserve">Damit Gradle bei umfangreichen </w:t>
-      </w:r>
-      <w:proofErr w:type="spellStart"/>
-      <w:r>
-        <w:t>Builds</w:t>
-      </w:r>
-      <w:proofErr w:type="spellEnd"/>
-      <w:r>
-        <w:t xml:space="preserve"> performant arbeitet, unterstützt das Tool sowohl ein inkrementelles, als auch paralleles Vorgehen. Bei inkrementellen </w:t>
-      </w:r>
-      <w:proofErr w:type="spellStart"/>
-      <w:r>
-        <w:t>Builds</w:t>
-      </w:r>
-      <w:proofErr w:type="spellEnd"/>
-      <w:r>
-        <w:t>, werden nur Teile der Software neu gebaut werden. Dies sind vor allem Teile, die Verändert wurden, oder Teile die von geänderten Dateien abhängen. Beim parallelen Vorgehen werden verschiedene Aufgaben, die parallel ausführbar sind, auf verschiedene Prozessorkerne verteilt. Somit können beispielsweise die Tests parallel ablaufen.</w:t>
-      </w:r>
-    </w:p>
-    <w:p>
-      <w:pPr>
-        <w:spacing w:line="257" w:lineRule="auto"/>
-        <w:ind w:left="357"/>
-      </w:pPr>
-      <w:r>
-        <w:t xml:space="preserve">Der </w:t>
-      </w:r>
-      <w:proofErr w:type="spellStart"/>
-      <w:r>
-        <w:t>Buildvorgang</w:t>
-      </w:r>
-      <w:proofErr w:type="spellEnd"/>
-      <w:r>
-        <w:t xml:space="preserve"> besteht aus zwei Hauptphasen. Die erste Phase, die Konfiguration, durchläuft die gesamte Build-Definition und es wird ein Abhängigkeitsgraph erzeugt. Dieser Graph enthält alle abzuarbeitenden Schritte des </w:t>
-      </w:r>
-      <w:proofErr w:type="spellStart"/>
-      <w:r>
-        <w:t>Builds</w:t>
-      </w:r>
-      <w:proofErr w:type="spellEnd"/>
-      <w:r>
-        <w:t>. In der zweiten Phase, der Ausführung, wird der Graph anhand der Führung durchlaufen und alle Build-Tasks ausgeführt.</w:t>
-      </w:r>
-    </w:p>
-    <w:p>
-      <w:pPr>
-        <w:spacing w:line="257" w:lineRule="auto"/>
-        <w:ind w:left="357"/>
-      </w:pPr>
-      <w:r>
-        <w:t>Als Tasks stellt Gradle die üblichen Phasen zur Verfügung. Dazu gehören das Validieren, das Kompilieren, die Ausführung der Tests, der Archiv-Erstellung mit Reporting und die Verteilung von gebauten Projekten.</w:t>
-      </w:r>
-    </w:p>
-    <w:p>
-      <w:pPr>
-        <w:spacing w:line="257" w:lineRule="auto"/>
-        <w:ind w:left="357"/>
-      </w:pPr>
-      <w:r>
-        <w:t xml:space="preserve">Als Build-Datei dient Gradle die </w:t>
-      </w:r>
-      <w:proofErr w:type="spellStart"/>
-      <w:r>
-        <w:t>build.gradle</w:t>
-      </w:r>
-      <w:proofErr w:type="spellEnd"/>
-      <w:r>
-        <w:t xml:space="preserve">-Datei, welche </w:t>
-      </w:r>
-      <w:r>
-        <w:t>ein Groovy-Skript darstellt. In der Datei werden alle Tasks und Abhängigkeiten des Projektes festgelegt. Außerdem kann Vererbung eingesetzt werden.</w:t>
+        <w:t>Zur Entwicklung von Applikationen benötigt man au</w:t>
+      </w:r>
+      <w:r>
+        <w:t xml:space="preserve">ßerdem das Android SDK, welches </w:t>
+      </w:r>
+      <w:r>
+        <w:t xml:space="preserve">entsprechende Bibliotheken der einzelnen </w:t>
+      </w:r>
+      <w:proofErr w:type="spellStart"/>
+      <w:r>
+        <w:t>Androidversionen</w:t>
+      </w:r>
+      <w:proofErr w:type="spellEnd"/>
+      <w:r>
+        <w:t xml:space="preserve"> mitbringt.</w:t>
+      </w:r>
+      <w:r>
+        <w:t xml:space="preserve"> Diese kann man individuell runterladen </w:t>
+      </w:r>
+      <w:r>
+        <w:t>dazu steht der SDK-Manager zur Verfügung</w:t>
+      </w:r>
+      <w:r>
+        <w:t>.</w:t>
       </w:r>
     </w:p>
     <w:p>
@@ -4327,14 +4319,60 @@
         <w:keepNext/>
         <w:spacing w:line="257" w:lineRule="auto"/>
         <w:ind w:left="357"/>
-        <w:jc w:val="center"/>
-      </w:pPr>
-      <w:r>
-        <w:pict w14:anchorId="455FAD7C">
-          <v:shape id="_x0000_i1028" type="#_x0000_t75" style="width:453.05pt;height:315.15pt">
-            <v:imagedata r:id="rId15" o:title="gradle"/>
-          </v:shape>
-        </w:pict>
+      </w:pPr>
+      <w:r>
+        <w:rPr>
+          <w:noProof/>
+          <w:lang w:eastAsia="de-DE"/>
+        </w:rPr>
+        <w:drawing>
+          <wp:inline distT="0" distB="0" distL="0" distR="0" wp14:anchorId="62F5BF3D" wp14:editId="6CCA584C">
+            <wp:extent cx="5745480" cy="2924175"/>
+            <wp:effectExtent l="0" t="0" r="0" b="0"/>
+            <wp:docPr id="25" name="Grafik 25" descr="C:\Users\Lukas\AppData\Local\Microsoft\Windows\INetCache\Content.Word\SDK-Manager.png"/>
+            <wp:cNvGraphicFramePr>
+              <a:graphicFrameLocks xmlns:a="http://schemas.openxmlformats.org/drawingml/2006/main" noChangeAspect="1"/>
+            </wp:cNvGraphicFramePr>
+            <a:graphic xmlns:a="http://schemas.openxmlformats.org/drawingml/2006/main">
+              <a:graphicData uri="http://schemas.openxmlformats.org/drawingml/2006/picture">
+                <pic:pic xmlns:pic="http://schemas.openxmlformats.org/drawingml/2006/picture">
+                  <pic:nvPicPr>
+                    <pic:cNvPr id="0" name="Picture 21" descr="C:\Users\Lukas\AppData\Local\Microsoft\Windows\INetCache\Content.Word\SDK-Manager.png"/>
+                    <pic:cNvPicPr>
+                      <a:picLocks noChangeAspect="1" noChangeArrowheads="1"/>
+                    </pic:cNvPicPr>
+                  </pic:nvPicPr>
+                  <pic:blipFill>
+                    <a:blip r:embed="rId15" cstate="print">
+                      <a:extLst>
+                        <a:ext uri="{28A0092B-C50C-407E-A947-70E740481C1C}">
+                          <a14:useLocalDpi xmlns:a14="http://schemas.microsoft.com/office/drawing/2010/main" val="0"/>
+                        </a:ext>
+                      </a:extLst>
+                    </a:blip>
+                    <a:srcRect/>
+                    <a:stretch>
+                      <a:fillRect/>
+                    </a:stretch>
+                  </pic:blipFill>
+                  <pic:spPr bwMode="auto">
+                    <a:xfrm>
+                      <a:off x="0" y="0"/>
+                      <a:ext cx="5745480" cy="2924175"/>
+                    </a:xfrm>
+                    <a:prstGeom prst="rect">
+                      <a:avLst/>
+                    </a:prstGeom>
+                    <a:noFill/>
+                    <a:ln>
+                      <a:noFill/>
+                    </a:ln>
+                  </pic:spPr>
+                </pic:pic>
+              </a:graphicData>
+            </a:graphic>
+          </wp:inline>
+        </w:drawing>
       </w:r>
     </w:p>
     <w:p>
@@ -4354,128 +4392,31 @@
         </w:r>
       </w:fldSimple>
       <w:r>
-        <w:t xml:space="preserve">: </w:t>
-      </w:r>
-      <w:proofErr w:type="spellStart"/>
-      <w:r>
-        <w:t>build.gradle</w:t>
-      </w:r>
-      <w:proofErr w:type="spellEnd"/>
-      <w:r>
-        <w:t xml:space="preserve"> aus dem Projekt</w:t>
-      </w:r>
-    </w:p>
-    <w:p>
-      <w:pPr>
-        <w:pStyle w:val="berschrift1"/>
-        <w:numPr>
-          <w:ilvl w:val="2"/>
-          <w:numId w:val="7"/>
-        </w:numPr>
-        <w:rPr>
-          <w:rFonts w:ascii="Arial" w:hAnsi="Arial" w:cs="Arial"/>
-        </w:rPr>
-      </w:pPr>
-      <w:bookmarkStart w:id="24" w:name="_Toc410720855"/>
-      <w:r>
-        <w:rPr>
-          <w:rFonts w:ascii="Arial" w:hAnsi="Arial" w:cs="Arial"/>
-        </w:rPr>
-        <w:lastRenderedPageBreak/>
-        <w:t xml:space="preserve"> </w:t>
-      </w:r>
-      <w:r>
-        <w:rPr>
-          <w:rFonts w:ascii="Arial" w:hAnsi="Arial" w:cs="Arial"/>
-        </w:rPr>
-        <w:t xml:space="preserve">Unit </w:t>
-      </w:r>
-      <w:proofErr w:type="spellStart"/>
-      <w:r>
-        <w:rPr>
-          <w:rFonts w:ascii="Arial" w:hAnsi="Arial" w:cs="Arial"/>
-        </w:rPr>
-        <w:t>Testing</w:t>
-      </w:r>
-      <w:proofErr w:type="spellEnd"/>
-      <w:r>
-        <w:rPr>
-          <w:rFonts w:ascii="Arial" w:hAnsi="Arial" w:cs="Arial"/>
-        </w:rPr>
-        <w:t xml:space="preserve"> (</w:t>
-      </w:r>
-      <w:proofErr w:type="spellStart"/>
-      <w:r>
-        <w:rPr>
-          <w:rFonts w:ascii="Arial" w:hAnsi="Arial" w:cs="Arial"/>
-        </w:rPr>
-        <w:t>lhu</w:t>
-      </w:r>
-      <w:proofErr w:type="spellEnd"/>
-      <w:r>
-        <w:rPr>
-          <w:rFonts w:ascii="Arial" w:hAnsi="Arial" w:cs="Arial"/>
-        </w:rPr>
-        <w:t>)</w:t>
-      </w:r>
-      <w:bookmarkEnd w:id="24"/>
-    </w:p>
-    <w:p>
-      <w:pPr>
-        <w:spacing w:after="200" w:line="276" w:lineRule="auto"/>
+        <w:t>: SDK-Manager</w:t>
+      </w:r>
+    </w:p>
+    <w:p>
+      <w:pPr>
+        <w:spacing w:line="257" w:lineRule="auto"/>
         <w:ind w:left="357"/>
-        <w:rPr>
-          <w:rFonts w:cs="Arial"/>
-        </w:rPr>
-      </w:pPr>
-      <w:r>
-        <w:rPr>
-          <w:rFonts w:cs="Arial"/>
-        </w:rPr>
-        <w:t>Es gibt eine Vielzahl an Erweiterungen für das Unit-</w:t>
-      </w:r>
-      <w:proofErr w:type="spellStart"/>
-      <w:r>
-        <w:rPr>
-          <w:rFonts w:cs="Arial"/>
-        </w:rPr>
-        <w:t>Testing</w:t>
-      </w:r>
-      <w:proofErr w:type="spellEnd"/>
-      <w:r>
-        <w:rPr>
-          <w:rFonts w:cs="Arial"/>
-        </w:rPr>
-        <w:t xml:space="preserve">, doch mit dem Android-Studio sind diese nicht nötig, da es eine eigene native Version des </w:t>
-      </w:r>
-      <w:proofErr w:type="spellStart"/>
-      <w:r>
-        <w:rPr>
-          <w:rFonts w:cs="Arial"/>
-        </w:rPr>
-        <w:t>Testings</w:t>
-      </w:r>
-      <w:proofErr w:type="spellEnd"/>
-      <w:r>
-        <w:rPr>
-          <w:rFonts w:cs="Arial"/>
-        </w:rPr>
-        <w:t xml:space="preserve"> implementiert hat. Um dieses nutzen zu können sind lediglich einzelne Konfigurationsschritte zu erledigen.</w:t>
+      </w:pPr>
+      <w:r>
+        <w:t>Zur Verwaltung und Konfiguration der Emulatoren</w:t>
+      </w:r>
+      <w:r>
+        <w:t xml:space="preserve"> gibt es den AVD-Manager (Android Virtual Device).</w:t>
       </w:r>
     </w:p>
     <w:p>
       <w:pPr>
         <w:keepNext/>
-        <w:spacing w:after="200" w:line="276" w:lineRule="auto"/>
+        <w:spacing w:line="257" w:lineRule="auto"/>
         <w:ind w:left="357"/>
       </w:pPr>
       <w:r>
-        <w:rPr>
-          <w:rFonts w:cs="Arial"/>
-        </w:rPr>
-        <w:pict w14:anchorId="54CC771D">
-          <v:shape id="_x0000_i1030" type="#_x0000_t75" style="width:453.05pt;height:250.65pt">
-            <v:imagedata r:id="rId16" o:title="testkonfiguration"/>
+        <w:pict w14:anchorId="12D46C97">
+          <v:shape id="_x0000_i1034" type="#_x0000_t75" style="width:453.75pt;height:273.05pt">
+            <v:imagedata r:id="rId16" o:title="AVD-Manager"/>
           </v:shape>
         </w:pict>
       </w:r>
@@ -4497,8 +4438,49 @@
         </w:r>
       </w:fldSimple>
       <w:r>
-        <w:t>: Konfigurierter Android Test</w:t>
-      </w:r>
+        <w:t>: AVD-Manager</w:t>
+      </w:r>
+    </w:p>
+    <w:p>
+      <w:pPr>
+        <w:pStyle w:val="berschrift1"/>
+        <w:numPr>
+          <w:ilvl w:val="2"/>
+          <w:numId w:val="7"/>
+        </w:numPr>
+        <w:rPr>
+          <w:rFonts w:ascii="Arial" w:hAnsi="Arial" w:cs="Arial"/>
+        </w:rPr>
+      </w:pPr>
+      <w:bookmarkStart w:id="23" w:name="_Toc410720854"/>
+      <w:r>
+        <w:rPr>
+          <w:rFonts w:ascii="Arial" w:hAnsi="Arial" w:cs="Arial"/>
+        </w:rPr>
+        <w:lastRenderedPageBreak/>
+        <w:t xml:space="preserve"> </w:t>
+      </w:r>
+      <w:r>
+        <w:rPr>
+          <w:rFonts w:ascii="Arial" w:hAnsi="Arial" w:cs="Arial"/>
+        </w:rPr>
+        <w:t>Gradle (</w:t>
+      </w:r>
+      <w:proofErr w:type="spellStart"/>
+      <w:r>
+        <w:rPr>
+          <w:rFonts w:ascii="Arial" w:hAnsi="Arial" w:cs="Arial"/>
+        </w:rPr>
+        <w:t>lhu</w:t>
+      </w:r>
+      <w:proofErr w:type="spellEnd"/>
+      <w:r>
+        <w:rPr>
+          <w:rFonts w:ascii="Arial" w:hAnsi="Arial" w:cs="Arial"/>
+        </w:rPr>
+        <w:t>)</w:t>
+      </w:r>
+      <w:bookmarkEnd w:id="23"/>
     </w:p>
     <w:p>
       <w:pPr>
@@ -4506,75 +4488,44 @@
         <w:ind w:left="357"/>
       </w:pPr>
       <w:r>
-        <w:t xml:space="preserve">Das Android SDK liefert ein eigenes </w:t>
-      </w:r>
-      <w:proofErr w:type="spellStart"/>
-      <w:r>
-        <w:t>Testpackage</w:t>
-      </w:r>
-      <w:proofErr w:type="spellEnd"/>
-      <w:r>
-        <w:t xml:space="preserve">, welches </w:t>
-      </w:r>
-      <w:proofErr w:type="spellStart"/>
-      <w:r>
-        <w:t>InstrumentalTestCase</w:t>
-      </w:r>
-      <w:proofErr w:type="spellEnd"/>
-      <w:r>
-        <w:t xml:space="preserve"> zur Verfügung stellt. Hiervon </w:t>
-      </w:r>
-      <w:r>
-        <w:t>erben</w:t>
-      </w:r>
-      <w:r>
-        <w:t xml:space="preserve"> alle Testklasse</w:t>
-      </w:r>
-      <w:r>
-        <w:t>n</w:t>
-      </w:r>
-      <w:r>
-        <w:t xml:space="preserve"> innerhalb des Projektes.</w:t>
-      </w:r>
-    </w:p>
-    <w:p>
-      <w:pPr>
+        <w:t xml:space="preserve">Gradle ist ein automatisches Build-Tool, ähnlichen den in der Vorlesung behandelten Tools Apache Ant und Apache </w:t>
+      </w:r>
+      <w:proofErr w:type="spellStart"/>
+      <w:r>
+        <w:t>Maven</w:t>
+      </w:r>
+      <w:proofErr w:type="spellEnd"/>
+      <w:r>
+        <w:t xml:space="preserve">. Gradle-Skripte sind, im </w:t>
+      </w:r>
+      <w:proofErr w:type="spellStart"/>
+      <w:r>
+        <w:t>Gegesatz</w:t>
+      </w:r>
+      <w:proofErr w:type="spellEnd"/>
+      <w:r>
+        <w:t xml:space="preserve"> zu </w:t>
+      </w:r>
+      <w:proofErr w:type="spellStart"/>
+      <w:r>
+        <w:t>Maven</w:t>
+      </w:r>
+      <w:proofErr w:type="spellEnd"/>
+      <w:r>
+        <w:t>, direkt ausführbarer Code.</w:t>
+      </w:r>
+    </w:p>
+    <w:p>
+      <w:pPr>
+        <w:keepNext/>
         <w:spacing w:line="257" w:lineRule="auto"/>
         <w:ind w:left="357"/>
-      </w:pPr>
-      <w:r>
-        <w:t xml:space="preserve">Testmethoden, welche ausgeführt werden sollen, beginnen mit dem </w:t>
-      </w:r>
-      <w:proofErr w:type="spellStart"/>
-      <w:r>
-        <w:t>Prefix</w:t>
-      </w:r>
-      <w:proofErr w:type="spellEnd"/>
-      <w:r>
-        <w:t xml:space="preserve"> „</w:t>
-      </w:r>
-      <w:proofErr w:type="spellStart"/>
-      <w:r>
-        <w:t>test</w:t>
-      </w:r>
-      <w:proofErr w:type="spellEnd"/>
-      <w:r>
-        <w:t>“ und haben keinen Rückgabewert.</w:t>
-      </w:r>
-    </w:p>
-    <w:p>
-      <w:pPr>
-        <w:keepNext/>
-        <w:spacing w:after="200" w:line="276" w:lineRule="auto"/>
-        <w:ind w:left="357"/>
-      </w:pPr>
-      <w:r>
-        <w:rPr>
-          <w:rFonts w:cs="Arial"/>
-        </w:rPr>
-        <w:pict w14:anchorId="15BBD2D8">
-          <v:shape id="_x0000_i1029" type="#_x0000_t75" style="width:396.7pt;height:256.1pt">
-            <v:imagedata r:id="rId17" o:title="test.java"/>
+        <w:jc w:val="center"/>
+      </w:pPr>
+      <w:r>
+        <w:pict w14:anchorId="4D575042">
+          <v:shape id="_x0000_i1033" type="#_x0000_t75" style="width:150.1pt;height:42.1pt">
+            <v:imagedata r:id="rId17" o:title="gradle_logo"/>
           </v:shape>
         </w:pict>
       </w:r>
@@ -4596,42 +4547,99 @@
         </w:r>
       </w:fldSimple>
       <w:r>
-        <w:t>: Quellcode der Tests</w:t>
-      </w:r>
-    </w:p>
-    <w:p>
-      <w:pPr>
-        <w:spacing w:after="200" w:line="276" w:lineRule="auto"/>
+        <w:t>: Logo</w:t>
+      </w:r>
+    </w:p>
+    <w:p>
+      <w:pPr>
+        <w:spacing w:line="257" w:lineRule="auto"/>
         <w:ind w:left="357"/>
-        <w:rPr>
-          <w:rFonts w:cs="Arial"/>
-        </w:rPr>
-      </w:pPr>
-      <w:r>
-        <w:rPr>
-          <w:rFonts w:cs="Arial"/>
-        </w:rPr>
-        <w:lastRenderedPageBreak/>
-        <w:t>Unit- oder auch Modultests werden im Android Studio mit Hilfe des Emulators durchgeführt.</w:t>
-      </w:r>
-      <w:r>
-        <w:rPr>
-          <w:rFonts w:cs="Arial"/>
-        </w:rPr>
-        <w:t xml:space="preserve"> Dieser muss am Anfang einmal gestartet werden. Dies kann unter Umständen etwas länger dauern und verzögert den Testprozess.</w:t>
-      </w:r>
-    </w:p>
-    <w:p/>
+      </w:pPr>
+      <w:r>
+        <w:t xml:space="preserve">Damit Gradle bei umfangreichen </w:t>
+      </w:r>
+      <w:proofErr w:type="spellStart"/>
+      <w:r>
+        <w:t>Builds</w:t>
+      </w:r>
+      <w:proofErr w:type="spellEnd"/>
+      <w:r>
+        <w:t xml:space="preserve"> performant arbeitet, unterstützt das Tool sowohl ein inkrementelles, als auch paralleles Vorgehen. Bei inkrementellen </w:t>
+      </w:r>
+      <w:proofErr w:type="spellStart"/>
+      <w:r>
+        <w:t>Builds</w:t>
+      </w:r>
+      <w:proofErr w:type="spellEnd"/>
+      <w:r>
+        <w:t>, werden nur Teile der Software neu gebaut werden. Dies sind vor allem Teile, die Verändert wurden, oder Teile die von geänderten Dateien abhängen. Beim parallelen Vorgehen werden verschiedene Aufgaben, die parallel ausführbar sind, auf verschiedene Prozessorkerne verteilt. Somit können beispielsweise die Tests parallel ablaufen.</w:t>
+      </w:r>
+    </w:p>
+    <w:p>
+      <w:pPr>
+        <w:spacing w:line="257" w:lineRule="auto"/>
+        <w:ind w:left="357"/>
+      </w:pPr>
+      <w:r>
+        <w:t xml:space="preserve">Der </w:t>
+      </w:r>
+      <w:proofErr w:type="spellStart"/>
+      <w:r>
+        <w:t>Buildvorgang</w:t>
+      </w:r>
+      <w:proofErr w:type="spellEnd"/>
+      <w:r>
+        <w:t xml:space="preserve"> besteht aus zwei Hauptphasen. Die erste Phase, die Konfiguration, durchläuft die gesamte Build-Definition und es wird ein Abhängigkeitsgraph erzeugt. Dieser Graph enthält alle abzuarbeitenden Schritte des </w:t>
+      </w:r>
+      <w:proofErr w:type="spellStart"/>
+      <w:r>
+        <w:t>Builds</w:t>
+      </w:r>
+      <w:proofErr w:type="spellEnd"/>
+      <w:r>
+        <w:t>. In der zweiten Phase, der Ausführung, wird der Graph anhand der Führung durchlaufen und alle Build-Tasks ausgeführt.</w:t>
+      </w:r>
+    </w:p>
+    <w:p>
+      <w:pPr>
+        <w:spacing w:line="257" w:lineRule="auto"/>
+        <w:ind w:left="357"/>
+      </w:pPr>
+      <w:r>
+        <w:t>Als Tasks stellt Gradle die üblichen Phasen zur Verfügung. Dazu gehören das Validieren, das Kompilieren, die Ausführung der Tests, der Archiv-Erstellung mit Reporting und die Verteilung von gebauten Projekten.</w:t>
+      </w:r>
+    </w:p>
+    <w:p>
+      <w:pPr>
+        <w:spacing w:line="257" w:lineRule="auto"/>
+        <w:ind w:left="357"/>
+      </w:pPr>
+      <w:r>
+        <w:t xml:space="preserve">Als Build-Datei dient Gradle die </w:t>
+      </w:r>
+      <w:proofErr w:type="spellStart"/>
+      <w:r>
+        <w:t>build.gradle</w:t>
+      </w:r>
+      <w:proofErr w:type="spellEnd"/>
+      <w:r>
+        <w:t xml:space="preserve">-Datei, welche </w:t>
+      </w:r>
+      <w:r>
+        <w:t>ein Groovy-Skript darstellt. In der Datei werden alle Tasks und Abhängigkeiten des Projektes festgelegt. Außerdem kann Vererbung eingesetzt werden.</w:t>
+      </w:r>
+    </w:p>
     <w:p>
       <w:pPr>
         <w:keepNext/>
         <w:spacing w:line="257" w:lineRule="auto"/>
         <w:ind w:left="357"/>
-      </w:pPr>
-      <w:r>
-        <w:pict w14:anchorId="14389921">
-          <v:shape id="_x0000_i1031" type="#_x0000_t75" style="width:453.05pt;height:118.85pt">
-            <v:imagedata r:id="rId18" o:title="Tests_initialisieren"/>
+        <w:jc w:val="center"/>
+      </w:pPr>
+      <w:r>
+        <w:pict w14:anchorId="455FAD7C">
+          <v:shape id="_x0000_i1028" type="#_x0000_t75" style="width:387.85pt;height:269.65pt">
+            <v:imagedata r:id="rId18" o:title="gradle"/>
           </v:shape>
         </w:pict>
       </w:r>
@@ -4644,16 +4652,185 @@
       <w:r>
         <w:t xml:space="preserve">Abbildung </w:t>
       </w:r>
-      <w:fldSimple w:instr=" SEQ Abbildung \* ARABIC ">
-        <w:r>
-          <w:rPr>
-            <w:noProof/>
-          </w:rPr>
-          <w:t>9</w:t>
-        </w:r>
-      </w:fldSimple>
-      <w:r>
-        <w:t>: Initialisierung der Tests beim Laden des Emulators</w:t>
+      <w:r>
+        <w:fldChar w:fldCharType="begin"/>
+      </w:r>
+      <w:r>
+        <w:instrText xml:space="preserve"> SEQ Abbildung \* ARABIC </w:instrText>
+      </w:r>
+      <w:r>
+        <w:fldChar w:fldCharType="separate"/>
+      </w:r>
+      <w:r>
+        <w:rPr>
+          <w:noProof/>
+        </w:rPr>
+        <w:t>9</w:t>
+      </w:r>
+      <w:r>
+        <w:rPr>
+          <w:noProof/>
+        </w:rPr>
+        <w:fldChar w:fldCharType="end"/>
+      </w:r>
+      <w:r>
+        <w:t xml:space="preserve">: </w:t>
+      </w:r>
+      <w:proofErr w:type="spellStart"/>
+      <w:r>
+        <w:t>build.gradle</w:t>
+      </w:r>
+      <w:proofErr w:type="spellEnd"/>
+      <w:r>
+        <w:t xml:space="preserve"> aus dem Projekt</w:t>
+      </w:r>
+    </w:p>
+    <w:p>
+      <w:pPr>
+        <w:pStyle w:val="berschrift1"/>
+        <w:numPr>
+          <w:ilvl w:val="2"/>
+          <w:numId w:val="7"/>
+        </w:numPr>
+        <w:rPr>
+          <w:rFonts w:ascii="Arial" w:hAnsi="Arial" w:cs="Arial"/>
+        </w:rPr>
+      </w:pPr>
+      <w:bookmarkStart w:id="24" w:name="_Toc410720855"/>
+      <w:r>
+        <w:rPr>
+          <w:rFonts w:ascii="Arial" w:hAnsi="Arial" w:cs="Arial"/>
+        </w:rPr>
+        <w:lastRenderedPageBreak/>
+        <w:t xml:space="preserve"> </w:t>
+      </w:r>
+      <w:r>
+        <w:rPr>
+          <w:rFonts w:ascii="Arial" w:hAnsi="Arial" w:cs="Arial"/>
+        </w:rPr>
+        <w:t xml:space="preserve">Unit </w:t>
+      </w:r>
+      <w:proofErr w:type="spellStart"/>
+      <w:r>
+        <w:rPr>
+          <w:rFonts w:ascii="Arial" w:hAnsi="Arial" w:cs="Arial"/>
+        </w:rPr>
+        <w:t>Testing</w:t>
+      </w:r>
+      <w:proofErr w:type="spellEnd"/>
+      <w:r>
+        <w:rPr>
+          <w:rFonts w:ascii="Arial" w:hAnsi="Arial" w:cs="Arial"/>
+        </w:rPr>
+        <w:t xml:space="preserve"> (</w:t>
+      </w:r>
+      <w:proofErr w:type="spellStart"/>
+      <w:r>
+        <w:rPr>
+          <w:rFonts w:ascii="Arial" w:hAnsi="Arial" w:cs="Arial"/>
+        </w:rPr>
+        <w:t>lhu</w:t>
+      </w:r>
+      <w:proofErr w:type="spellEnd"/>
+      <w:r>
+        <w:rPr>
+          <w:rFonts w:ascii="Arial" w:hAnsi="Arial" w:cs="Arial"/>
+        </w:rPr>
+        <w:t>)</w:t>
+      </w:r>
+      <w:bookmarkEnd w:id="24"/>
+    </w:p>
+    <w:p>
+      <w:pPr>
+        <w:spacing w:after="200" w:line="276" w:lineRule="auto"/>
+        <w:ind w:left="357"/>
+        <w:rPr>
+          <w:rFonts w:cs="Arial"/>
+        </w:rPr>
+      </w:pPr>
+      <w:r>
+        <w:rPr>
+          <w:rFonts w:cs="Arial"/>
+        </w:rPr>
+        <w:t>Es gibt eine Vielzahl an Erweiterungen für das Unit-</w:t>
+      </w:r>
+      <w:proofErr w:type="spellStart"/>
+      <w:r>
+        <w:rPr>
+          <w:rFonts w:cs="Arial"/>
+        </w:rPr>
+        <w:t>Testing</w:t>
+      </w:r>
+      <w:proofErr w:type="spellEnd"/>
+      <w:r>
+        <w:rPr>
+          <w:rFonts w:cs="Arial"/>
+        </w:rPr>
+        <w:t xml:space="preserve">, doch mit dem Android-Studio sind diese nicht nötig, da es eine eigene native Version des </w:t>
+      </w:r>
+      <w:proofErr w:type="spellStart"/>
+      <w:r>
+        <w:rPr>
+          <w:rFonts w:cs="Arial"/>
+        </w:rPr>
+        <w:t>Testings</w:t>
+      </w:r>
+      <w:proofErr w:type="spellEnd"/>
+      <w:r>
+        <w:rPr>
+          <w:rFonts w:cs="Arial"/>
+        </w:rPr>
+        <w:t xml:space="preserve"> implementiert hat. Um dieses nutzen zu können sind lediglich einzelne Konfigurationsschritte zu erledigen.</w:t>
+      </w:r>
+    </w:p>
+    <w:p>
+      <w:pPr>
+        <w:keepNext/>
+        <w:spacing w:after="200" w:line="276" w:lineRule="auto"/>
+        <w:ind w:left="357"/>
+      </w:pPr>
+      <w:r>
+        <w:rPr>
+          <w:rFonts w:cs="Arial"/>
+        </w:rPr>
+        <w:pict w14:anchorId="54CC771D">
+          <v:shape id="_x0000_i1029" type="#_x0000_t75" style="width:453.05pt;height:250.65pt">
+            <v:imagedata r:id="rId19" o:title="testkonfiguration"/>
+          </v:shape>
+        </w:pict>
+      </w:r>
+    </w:p>
+    <w:p>
+      <w:pPr>
+        <w:pStyle w:val="Beschriftung"/>
+        <w:jc w:val="center"/>
+      </w:pPr>
+      <w:r>
+        <w:t xml:space="preserve">Abbildung </w:t>
+      </w:r>
+      <w:r>
+        <w:fldChar w:fldCharType="begin"/>
+      </w:r>
+      <w:r>
+        <w:instrText xml:space="preserve"> SEQ Abbildung \* ARABIC </w:instrText>
+      </w:r>
+      <w:r>
+        <w:fldChar w:fldCharType="separate"/>
+      </w:r>
+      <w:r>
+        <w:rPr>
+          <w:noProof/>
+        </w:rPr>
+        <w:t>10</w:t>
+      </w:r>
+      <w:r>
+        <w:rPr>
+          <w:noProof/>
+        </w:rPr>
+        <w:fldChar w:fldCharType="end"/>
+      </w:r>
+      <w:r>
+        <w:t>: Konfigurierter Android Test</w:t>
       </w:r>
     </w:p>
     <w:p>
@@ -4662,9 +4839,135 @@
         <w:ind w:left="357"/>
       </w:pPr>
       <w:r>
-        <w:t>Nachdem die Anwendung auf dem Emulator geladen ist, werden die Testfälle der Reihe nach durchlaufen und grafisch dargestellt. In dem unten aufgeführten Beispiel laufen alle Testfälle korrekt durch. Dies wird durch die grüne Farbe dargestellt.</w:t>
-      </w:r>
-    </w:p>
+        <w:t xml:space="preserve">Das Android SDK liefert ein eigenes </w:t>
+      </w:r>
+      <w:proofErr w:type="spellStart"/>
+      <w:r>
+        <w:t>Testpackage</w:t>
+      </w:r>
+      <w:proofErr w:type="spellEnd"/>
+      <w:r>
+        <w:t xml:space="preserve">, welches </w:t>
+      </w:r>
+      <w:proofErr w:type="spellStart"/>
+      <w:r>
+        <w:t>InstrumentalTestCase</w:t>
+      </w:r>
+      <w:proofErr w:type="spellEnd"/>
+      <w:r>
+        <w:t xml:space="preserve"> zur Verfügung stellt. Hiervon </w:t>
+      </w:r>
+      <w:r>
+        <w:t>erben</w:t>
+      </w:r>
+      <w:r>
+        <w:t xml:space="preserve"> alle Testklasse</w:t>
+      </w:r>
+      <w:r>
+        <w:t>n</w:t>
+      </w:r>
+      <w:r>
+        <w:t xml:space="preserve"> innerhalb des Projektes.</w:t>
+      </w:r>
+    </w:p>
+    <w:p>
+      <w:pPr>
+        <w:spacing w:line="257" w:lineRule="auto"/>
+        <w:ind w:left="357"/>
+      </w:pPr>
+      <w:r>
+        <w:t xml:space="preserve">Testmethoden, welche ausgeführt werden sollen, beginnen mit dem </w:t>
+      </w:r>
+      <w:proofErr w:type="spellStart"/>
+      <w:r>
+        <w:t>Prefix</w:t>
+      </w:r>
+      <w:proofErr w:type="spellEnd"/>
+      <w:r>
+        <w:t xml:space="preserve"> „</w:t>
+      </w:r>
+      <w:proofErr w:type="spellStart"/>
+      <w:r>
+        <w:t>test</w:t>
+      </w:r>
+      <w:proofErr w:type="spellEnd"/>
+      <w:r>
+        <w:t>“ und haben keinen Rückgabewert.</w:t>
+      </w:r>
+    </w:p>
+    <w:p>
+      <w:pPr>
+        <w:keepNext/>
+        <w:spacing w:after="200" w:line="276" w:lineRule="auto"/>
+        <w:ind w:left="357"/>
+      </w:pPr>
+      <w:r>
+        <w:rPr>
+          <w:rFonts w:cs="Arial"/>
+        </w:rPr>
+        <w:pict w14:anchorId="15BBD2D8">
+          <v:shape id="_x0000_i1030" type="#_x0000_t75" style="width:396.7pt;height:256.1pt">
+            <v:imagedata r:id="rId20" o:title="test"/>
+          </v:shape>
+        </w:pict>
+      </w:r>
+    </w:p>
+    <w:p>
+      <w:pPr>
+        <w:pStyle w:val="Beschriftung"/>
+        <w:jc w:val="center"/>
+      </w:pPr>
+      <w:r>
+        <w:t xml:space="preserve">Abbildung </w:t>
+      </w:r>
+      <w:r>
+        <w:fldChar w:fldCharType="begin"/>
+      </w:r>
+      <w:r>
+        <w:instrText xml:space="preserve"> SEQ Abbildung \* ARABIC </w:instrText>
+      </w:r>
+      <w:r>
+        <w:fldChar w:fldCharType="separate"/>
+      </w:r>
+      <w:r>
+        <w:rPr>
+          <w:noProof/>
+        </w:rPr>
+        <w:t>11</w:t>
+      </w:r>
+      <w:r>
+        <w:rPr>
+          <w:noProof/>
+        </w:rPr>
+        <w:fldChar w:fldCharType="end"/>
+      </w:r>
+      <w:r>
+        <w:t>: Quellcode der Tests</w:t>
+      </w:r>
+    </w:p>
+    <w:p>
+      <w:pPr>
+        <w:spacing w:after="200" w:line="276" w:lineRule="auto"/>
+        <w:ind w:left="357"/>
+        <w:rPr>
+          <w:rFonts w:cs="Arial"/>
+        </w:rPr>
+      </w:pPr>
+      <w:r>
+        <w:rPr>
+          <w:rFonts w:cs="Arial"/>
+        </w:rPr>
+        <w:lastRenderedPageBreak/>
+        <w:t>Unit- oder auch Modultests werden im Android Studio mit Hilfe des Emulators durchgeführt.</w:t>
+      </w:r>
+      <w:r>
+        <w:rPr>
+          <w:rFonts w:cs="Arial"/>
+        </w:rPr>
+        <w:t xml:space="preserve"> Dieser muss am Anfang einmal gestartet werden. Dies kann unter Umständen etwas länger dauern und verzögert den Testprozess.</w:t>
+      </w:r>
+    </w:p>
+    <w:p/>
     <w:p>
       <w:pPr>
         <w:keepNext/>
@@ -4672,9 +4975,65 @@
         <w:ind w:left="357"/>
       </w:pPr>
       <w:r>
+        <w:pict w14:anchorId="14389921">
+          <v:shape id="_x0000_i1031" type="#_x0000_t75" style="width:453.05pt;height:118.85pt">
+            <v:imagedata r:id="rId21" o:title="Tests_initialisieren"/>
+          </v:shape>
+        </w:pict>
+      </w:r>
+    </w:p>
+    <w:p>
+      <w:pPr>
+        <w:pStyle w:val="Beschriftung"/>
+        <w:jc w:val="center"/>
+      </w:pPr>
+      <w:r>
+        <w:t xml:space="preserve">Abbildung </w:t>
+      </w:r>
+      <w:r>
+        <w:fldChar w:fldCharType="begin"/>
+      </w:r>
+      <w:r>
+        <w:instrText xml:space="preserve"> SEQ Abbildung \* ARABIC </w:instrText>
+      </w:r>
+      <w:r>
+        <w:fldChar w:fldCharType="separate"/>
+      </w:r>
+      <w:r>
+        <w:rPr>
+          <w:noProof/>
+        </w:rPr>
+        <w:t>12</w:t>
+      </w:r>
+      <w:r>
+        <w:rPr>
+          <w:noProof/>
+        </w:rPr>
+        <w:fldChar w:fldCharType="end"/>
+      </w:r>
+      <w:r>
+        <w:t>: Initialisierung der Tests beim Laden des Emulators</w:t>
+      </w:r>
+    </w:p>
+    <w:p>
+      <w:pPr>
+        <w:spacing w:line="257" w:lineRule="auto"/>
+        <w:ind w:left="357"/>
+      </w:pPr>
+      <w:r>
+        <w:t>Nachdem die Anwendung auf dem Emulator geladen ist, werden die Testfälle der Reihe nach durchlaufen und grafisch dargestellt. In dem unten aufgeführten Beispiel laufen alle Testfälle korrekt durch. Dies wird durch die grüne Farbe dargestellt.</w:t>
+      </w:r>
+    </w:p>
+    <w:p>
+      <w:pPr>
+        <w:keepNext/>
+        <w:spacing w:line="257" w:lineRule="auto"/>
+        <w:ind w:left="357"/>
+      </w:pPr>
+      <w:r>
         <w:pict w14:anchorId="1B87FFC0">
           <v:shape id="_x0000_i1032" type="#_x0000_t75" style="width:453.05pt;height:140.6pt">
-            <v:imagedata r:id="rId19" o:title="testergebnisse"/>
+            <v:imagedata r:id="rId22" o:title="testergebnisse"/>
           </v:shape>
         </w:pict>
       </w:r>
@@ -4687,14 +5046,27 @@
       <w:r>
         <w:t xml:space="preserve">Abbildung </w:t>
       </w:r>
-      <w:fldSimple w:instr=" SEQ Abbildung \* ARABIC ">
-        <w:r>
-          <w:rPr>
-            <w:noProof/>
-          </w:rPr>
-          <w:t>10</w:t>
-        </w:r>
-      </w:fldSimple>
+      <w:r>
+        <w:fldChar w:fldCharType="begin"/>
+      </w:r>
+      <w:r>
+        <w:instrText xml:space="preserve"> SEQ Abbildung \* ARABIC </w:instrText>
+      </w:r>
+      <w:r>
+        <w:fldChar w:fldCharType="separate"/>
+      </w:r>
+      <w:r>
+        <w:rPr>
+          <w:noProof/>
+        </w:rPr>
+        <w:t>13</w:t>
+      </w:r>
+      <w:r>
+        <w:rPr>
+          <w:noProof/>
+        </w:rPr>
+        <w:fldChar w:fldCharType="end"/>
+      </w:r>
       <w:r>
         <w:t>: Testergebnisse</w:t>
       </w:r>
@@ -4725,8 +5097,6 @@
         </w:rPr>
       </w:pPr>
       <w:bookmarkStart w:id="25" w:name="_Toc410720856"/>
-      <w:bookmarkStart w:id="26" w:name="_GoBack"/>
-      <w:bookmarkEnd w:id="26"/>
       <w:r>
         <w:rPr>
           <w:rFonts w:ascii="Arial" w:hAnsi="Arial" w:cs="Arial"/>
@@ -4756,19 +5126,19 @@
           <w:rFonts w:cs="Arial"/>
         </w:rPr>
       </w:pPr>
-      <w:commentRangeStart w:id="27"/>
+      <w:commentRangeStart w:id="26"/>
       <w:r>
         <w:rPr>
           <w:rFonts w:cs="Arial"/>
         </w:rPr>
         <w:t xml:space="preserve">Die erste Besprechung </w:t>
       </w:r>
-      <w:commentRangeEnd w:id="27"/>
+      <w:commentRangeEnd w:id="26"/>
       <w:r>
         <w:rPr>
           <w:rStyle w:val="Kommentarzeichen"/>
         </w:rPr>
-        <w:commentReference w:id="27"/>
+        <w:commentReference w:id="26"/>
       </w:r>
       <w:r>
         <w:rPr>
@@ -4814,7 +5184,7 @@
                     </pic:cNvPicPr>
                   </pic:nvPicPr>
                   <pic:blipFill>
-                    <a:blip r:embed="rId22">
+                    <a:blip r:embed="rId25">
                       <a:extLst>
                         <a:ext uri="{28A0092B-C50C-407E-A947-70E740481C1C}">
                           <a14:useLocalDpi xmlns:a14="http://schemas.microsoft.com/office/drawing/2010/main" val="0"/>
@@ -4875,7 +5245,7 @@
                     </pic:cNvPicPr>
                   </pic:nvPicPr>
                   <pic:blipFill>
-                    <a:blip r:embed="rId23">
+                    <a:blip r:embed="rId26">
                       <a:extLst>
                         <a:ext uri="{28A0092B-C50C-407E-A947-70E740481C1C}">
                           <a14:useLocalDpi xmlns:a14="http://schemas.microsoft.com/office/drawing/2010/main" val="0"/>
@@ -4936,7 +5306,7 @@
                     </pic:cNvPicPr>
                   </pic:nvPicPr>
                   <pic:blipFill>
-                    <a:blip r:embed="rId24">
+                    <a:blip r:embed="rId27">
                       <a:extLst>
                         <a:ext uri="{28A0092B-C50C-407E-A947-70E740481C1C}">
                           <a14:useLocalDpi xmlns:a14="http://schemas.microsoft.com/office/drawing/2010/main" val="0"/>
@@ -5115,7 +5485,7 @@
                     </pic:cNvPicPr>
                   </pic:nvPicPr>
                   <pic:blipFill>
-                    <a:blip r:embed="rId25" cstate="print">
+                    <a:blip r:embed="rId28" cstate="print">
                       <a:extLst>
                         <a:ext uri="{28A0092B-C50C-407E-A947-70E740481C1C}">
                           <a14:useLocalDpi xmlns:a14="http://schemas.microsoft.com/office/drawing/2010/main" val="0"/>
@@ -5176,7 +5546,7 @@
                     </pic:cNvPicPr>
                   </pic:nvPicPr>
                   <pic:blipFill>
-                    <a:blip r:embed="rId26" cstate="print">
+                    <a:blip r:embed="rId29" cstate="print">
                       <a:extLst>
                         <a:ext uri="{28A0092B-C50C-407E-A947-70E740481C1C}">
                           <a14:useLocalDpi xmlns:a14="http://schemas.microsoft.com/office/drawing/2010/main" val="0"/>
@@ -5237,7 +5607,7 @@
                     </pic:cNvPicPr>
                   </pic:nvPicPr>
                   <pic:blipFill>
-                    <a:blip r:embed="rId27" cstate="print">
+                    <a:blip r:embed="rId30" cstate="print">
                       <a:extLst>
                         <a:ext uri="{28A0092B-C50C-407E-A947-70E740481C1C}">
                           <a14:useLocalDpi xmlns:a14="http://schemas.microsoft.com/office/drawing/2010/main" val="0"/>
@@ -5299,7 +5669,7 @@
                     </pic:cNvPicPr>
                   </pic:nvPicPr>
                   <pic:blipFill>
-                    <a:blip r:embed="rId28" cstate="print">
+                    <a:blip r:embed="rId31" cstate="print">
                       <a:extLst>
                         <a:ext uri="{28A0092B-C50C-407E-A947-70E740481C1C}">
                           <a14:useLocalDpi xmlns:a14="http://schemas.microsoft.com/office/drawing/2010/main" val="0"/>
@@ -5360,7 +5730,7 @@
                     </pic:cNvPicPr>
                   </pic:nvPicPr>
                   <pic:blipFill>
-                    <a:blip r:embed="rId29" cstate="print">
+                    <a:blip r:embed="rId32" cstate="print">
                       <a:extLst>
                         <a:ext uri="{28A0092B-C50C-407E-A947-70E740481C1C}">
                           <a14:useLocalDpi xmlns:a14="http://schemas.microsoft.com/office/drawing/2010/main" val="0"/>
@@ -5421,7 +5791,7 @@
                     </pic:cNvPicPr>
                   </pic:nvPicPr>
                   <pic:blipFill>
-                    <a:blip r:embed="rId30" cstate="print">
+                    <a:blip r:embed="rId33" cstate="print">
                       <a:extLst>
                         <a:ext uri="{28A0092B-C50C-407E-A947-70E740481C1C}">
                           <a14:useLocalDpi xmlns:a14="http://schemas.microsoft.com/office/drawing/2010/main" val="0"/>
@@ -5483,7 +5853,7 @@
                     </pic:cNvPicPr>
                   </pic:nvPicPr>
                   <pic:blipFill>
-                    <a:blip r:embed="rId31" cstate="print">
+                    <a:blip r:embed="rId34" cstate="print">
                       <a:extLst>
                         <a:ext uri="{28A0092B-C50C-407E-A947-70E740481C1C}">
                           <a14:useLocalDpi xmlns:a14="http://schemas.microsoft.com/office/drawing/2010/main" val="0"/>
@@ -5566,7 +5936,7 @@
                     </pic:cNvPicPr>
                   </pic:nvPicPr>
                   <pic:blipFill>
-                    <a:blip r:embed="rId32" cstate="print">
+                    <a:blip r:embed="rId35" cstate="print">
                       <a:extLst>
                         <a:ext uri="{28A0092B-C50C-407E-A947-70E740481C1C}">
                           <a14:useLocalDpi xmlns:a14="http://schemas.microsoft.com/office/drawing/2010/main" val="0"/>
@@ -5838,20 +6208,49 @@
         </w:rPr>
         <w:t xml:space="preserve">Als nächstes wurde die Anwendung so erweitert, dass zu jedem Passwort neben der Beschreibung nun auch ein Benutzername eingegeben werden kann. Außerdem wurde nun mit der Speicherlogik angefangen: Ab sofort werden beim Betätigen des "Access"-Buttons auf der ersten Maske die zuvor gespeicherten Daten aus einer XML-Datei ausgelesen, die beim Hinzufügen eines neuen Datensatzes aktualisiert wird. Dabei kam es zunächst zu Zugriffsverletzungen, die das Schreiben der XML-Datei verhinderte. Die zuvor konfigurierte virtuelle Maschine hatte keinen externen Speicher, obwohl dies so definiert war. Als Ursache konnte durch folgende Forenseite ein Bug im Android Studio ermittelt werden: </w:t>
       </w:r>
-      <w:hyperlink r:id="rId33" w:history="1">
-        <w:r>
-          <w:rPr>
-            <w:rStyle w:val="Hyperlink"/>
-            <w:rFonts w:cs="Arial"/>
-          </w:rPr>
-          <w:t>http://stackoverflow.com/questions/27120754/sd-card-created-in-avd-shows-as-removed-in-emulator-for-android-studio</w:t>
-        </w:r>
-      </w:hyperlink>
-      <w:r>
-        <w:rPr>
-          <w:rFonts w:cs="Arial"/>
-        </w:rPr>
-        <w:t xml:space="preserve">. Dort ist auch beschrieben, dass man eine Konfigurationsdatei zusätzlich ändern und in dieser die virtuelle SD-Karte angeben muss. </w:t>
+      <w:commentRangeStart w:id="27"/>
+      <w:r>
+        <w:lastRenderedPageBreak/>
+        <w:fldChar w:fldCharType="begin"/>
+      </w:r>
+      <w:r>
+        <w:instrText xml:space="preserve"> HYPERLINK "http://stackoverflow.com/questions/27120754/sd-card-created-in-avd-shows-as-removed-in-emulator-for-android-studio" </w:instrText>
+      </w:r>
+      <w:r>
+        <w:fldChar w:fldCharType="separate"/>
+      </w:r>
+      <w:r>
+        <w:rPr>
+          <w:rStyle w:val="Hyperlink"/>
+          <w:rFonts w:cs="Arial"/>
+        </w:rPr>
+        <w:t>http://stackoverflow.com/questions/27120754/sd-card-created-in-avd-shows-as-removed-in-emulator-for-android-studio</w:t>
+      </w:r>
+      <w:r>
+        <w:rPr>
+          <w:rStyle w:val="Hyperlink"/>
+          <w:rFonts w:cs="Arial"/>
+        </w:rPr>
+        <w:fldChar w:fldCharType="end"/>
+      </w:r>
+      <w:r>
+        <w:rPr>
+          <w:rFonts w:cs="Arial"/>
+        </w:rPr>
+        <w:t xml:space="preserve">. </w:t>
+      </w:r>
+      <w:commentRangeEnd w:id="27"/>
+      <w:r>
+        <w:rPr>
+          <w:rStyle w:val="Kommentarzeichen"/>
+        </w:rPr>
+        <w:commentReference w:id="27"/>
+      </w:r>
+      <w:r>
+        <w:rPr>
+          <w:rFonts w:cs="Arial"/>
+        </w:rPr>
+        <w:t xml:space="preserve">Dort ist auch beschrieben, dass man eine Konfigurationsdatei zusätzlich ändern und in dieser die virtuelle SD-Karte angeben muss. </w:t>
       </w:r>
       <w:r>
         <w:rPr>
@@ -6497,7 +6896,7 @@
                     </pic:cNvPicPr>
                   </pic:nvPicPr>
                   <pic:blipFill>
-                    <a:blip r:embed="rId34">
+                    <a:blip r:embed="rId36">
                       <a:extLst>
                         <a:ext uri="{28A0092B-C50C-407E-A947-70E740481C1C}">
                           <a14:useLocalDpi xmlns:a14="http://schemas.microsoft.com/office/drawing/2010/main" val="0"/>
@@ -6637,7 +7036,7 @@
                     </pic:cNvPicPr>
                   </pic:nvPicPr>
                   <pic:blipFill>
-                    <a:blip r:embed="rId35" cstate="print">
+                    <a:blip r:embed="rId37" cstate="print">
                       <a:extLst>
                         <a:ext uri="{28A0092B-C50C-407E-A947-70E740481C1C}">
                           <a14:useLocalDpi xmlns:a14="http://schemas.microsoft.com/office/drawing/2010/main" val="0"/>
@@ -6698,7 +7097,7 @@
                     </pic:cNvPicPr>
                   </pic:nvPicPr>
                   <pic:blipFill>
-                    <a:blip r:embed="rId36" cstate="print">
+                    <a:blip r:embed="rId38" cstate="print">
                       <a:extLst>
                         <a:ext uri="{28A0092B-C50C-407E-A947-70E740481C1C}">
                           <a14:useLocalDpi xmlns:a14="http://schemas.microsoft.com/office/drawing/2010/main" val="0"/>
@@ -6759,7 +7158,7 @@
                     </pic:cNvPicPr>
                   </pic:nvPicPr>
                   <pic:blipFill>
-                    <a:blip r:embed="rId37" cstate="print">
+                    <a:blip r:embed="rId39" cstate="print">
                       <a:extLst>
                         <a:ext uri="{28A0092B-C50C-407E-A947-70E740481C1C}">
                           <a14:useLocalDpi xmlns:a14="http://schemas.microsoft.com/office/drawing/2010/main" val="0"/>
@@ -6821,7 +7220,7 @@
                     </pic:cNvPicPr>
                   </pic:nvPicPr>
                   <pic:blipFill>
-                    <a:blip r:embed="rId38" cstate="print">
+                    <a:blip r:embed="rId40" cstate="print">
                       <a:extLst>
                         <a:ext uri="{28A0092B-C50C-407E-A947-70E740481C1C}">
                           <a14:useLocalDpi xmlns:a14="http://schemas.microsoft.com/office/drawing/2010/main" val="0"/>
@@ -6882,7 +7281,7 @@
                     </pic:cNvPicPr>
                   </pic:nvPicPr>
                   <pic:blipFill>
-                    <a:blip r:embed="rId39" cstate="print">
+                    <a:blip r:embed="rId41" cstate="print">
                       <a:extLst>
                         <a:ext uri="{28A0092B-C50C-407E-A947-70E740481C1C}">
                           <a14:useLocalDpi xmlns:a14="http://schemas.microsoft.com/office/drawing/2010/main" val="0"/>
@@ -6943,7 +7342,7 @@
                     </pic:cNvPicPr>
                   </pic:nvPicPr>
                   <pic:blipFill>
-                    <a:blip r:embed="rId40" cstate="print">
+                    <a:blip r:embed="rId42" cstate="print">
                       <a:extLst>
                         <a:ext uri="{28A0092B-C50C-407E-A947-70E740481C1C}">
                           <a14:useLocalDpi xmlns:a14="http://schemas.microsoft.com/office/drawing/2010/main" val="0"/>
@@ -7011,7 +7410,7 @@
                     </pic:cNvPicPr>
                   </pic:nvPicPr>
                   <pic:blipFill>
-                    <a:blip r:embed="rId41" cstate="print">
+                    <a:blip r:embed="rId43" cstate="print">
                       <a:extLst>
                         <a:ext uri="{28A0092B-C50C-407E-A947-70E740481C1C}">
                           <a14:useLocalDpi xmlns:a14="http://schemas.microsoft.com/office/drawing/2010/main" val="0"/>
@@ -7072,7 +7471,7 @@
                     </pic:cNvPicPr>
                   </pic:nvPicPr>
                   <pic:blipFill>
-                    <a:blip r:embed="rId42" cstate="print">
+                    <a:blip r:embed="rId44" cstate="print">
                       <a:extLst>
                         <a:ext uri="{28A0092B-C50C-407E-A947-70E740481C1C}">
                           <a14:useLocalDpi xmlns:a14="http://schemas.microsoft.com/office/drawing/2010/main" val="0"/>
@@ -7346,15 +7745,115 @@
         </w:rPr>
       </w:pPr>
       <w:bookmarkStart w:id="30" w:name="_Toc410720859"/>
-      <w:proofErr w:type="spellStart"/>
       <w:r>
         <w:rPr>
           <w:rFonts w:ascii="Arial" w:hAnsi="Arial" w:cs="Arial"/>
         </w:rPr>
+        <w:t xml:space="preserve"> </w:t>
+      </w:r>
+      <w:proofErr w:type="spellStart"/>
+      <w:r>
+        <w:rPr>
+          <w:rFonts w:ascii="Arial" w:hAnsi="Arial" w:cs="Arial"/>
+        </w:rPr>
         <w:t>GitHub</w:t>
       </w:r>
       <w:bookmarkEnd w:id="30"/>
       <w:proofErr w:type="spellEnd"/>
+    </w:p>
+    <w:p>
+      <w:pPr>
+        <w:spacing w:line="257" w:lineRule="auto"/>
+        <w:ind w:left="357"/>
+      </w:pPr>
+      <w:r>
+        <w:t>Mehr als d</w:t>
+      </w:r>
+      <w:r>
+        <w:t xml:space="preserve">ie Hälfe der Projektgruppe hatte im Vorhinein </w:t>
+      </w:r>
+      <w:r>
+        <w:t>noch nicht</w:t>
+      </w:r>
+      <w:r>
+        <w:t xml:space="preserve"> mit </w:t>
+      </w:r>
+      <w:proofErr w:type="spellStart"/>
+      <w:r>
+        <w:t>Git</w:t>
+      </w:r>
+      <w:proofErr w:type="spellEnd"/>
+      <w:r>
+        <w:t xml:space="preserve"> gearbeitet. Da allerdings die gesamte Gruppe Subversion kannte, hatten wir uns schnell für </w:t>
+      </w:r>
+      <w:proofErr w:type="spellStart"/>
+      <w:r>
+        <w:t>Git</w:t>
+      </w:r>
+      <w:proofErr w:type="spellEnd"/>
+      <w:r>
+        <w:t xml:space="preserve"> entschieden, einfach um die Möglichkeit zu nutzen und etwas Neues kennen zu lernen.</w:t>
+      </w:r>
+      <w:r>
+        <w:t xml:space="preserve"> Da niemand aus der Gruppe einen extra Server für die Versionsverwaltung installieren </w:t>
+      </w:r>
+      <w:r>
+        <w:t>konnte und die Einarbeitung in das Thema zu aufwändig gewesen wäre</w:t>
+      </w:r>
+      <w:r>
+        <w:t>, si</w:t>
+      </w:r>
+      <w:r>
+        <w:t>nd wir sehr schnell auf den kostenlosen Dienst</w:t>
+      </w:r>
+      <w:r>
+        <w:t xml:space="preserve"> </w:t>
+      </w:r>
+      <w:proofErr w:type="spellStart"/>
+      <w:r>
+        <w:t>GitHub</w:t>
+      </w:r>
+      <w:proofErr w:type="spellEnd"/>
+      <w:r>
+        <w:t xml:space="preserve"> gestoßen. Somit hatten wir schon am Anfang der Vorlesung ein Repository erstellt und in den Grundzügen verwaltet.</w:t>
+      </w:r>
+      <w:r>
+        <w:t xml:space="preserve"> </w:t>
+      </w:r>
+      <w:r>
+        <w:t xml:space="preserve">Sehr praktisch war </w:t>
+      </w:r>
+      <w:r>
+        <w:t>dabei</w:t>
+      </w:r>
+      <w:r>
+        <w:t xml:space="preserve">, dass </w:t>
+      </w:r>
+      <w:proofErr w:type="spellStart"/>
+      <w:r>
+        <w:t>GitHub</w:t>
+      </w:r>
+      <w:proofErr w:type="spellEnd"/>
+      <w:r>
+        <w:t xml:space="preserve"> für bestimmte Arten an Projekten bereits .</w:t>
+      </w:r>
+      <w:proofErr w:type="spellStart"/>
+      <w:r>
+        <w:t>gitignore</w:t>
+      </w:r>
+      <w:proofErr w:type="spellEnd"/>
+      <w:r>
+        <w:t>-Files liefert, sodass für wir uns darum auch nicht mehr kümmern mussten.</w:t>
+      </w:r>
+    </w:p>
+    <w:p>
+      <w:pPr>
+        <w:spacing w:line="257" w:lineRule="auto"/>
+        <w:ind w:left="357"/>
+      </w:pPr>
+      <w:r>
+        <w:t>Da wir nur wenige größere Funktionen separat entwickelten, wurde i.d.R. jeder Commit eines Projektmitgliedes direkt gepusht.</w:t>
+      </w:r>
     </w:p>
     <w:p>
       <w:pPr>
@@ -7368,20 +7867,158 @@
         </w:rPr>
       </w:pPr>
       <w:bookmarkStart w:id="31" w:name="_Toc410720860"/>
-      <w:proofErr w:type="spellStart"/>
       <w:r>
         <w:rPr>
           <w:rFonts w:ascii="Arial" w:hAnsi="Arial" w:cs="Arial"/>
         </w:rPr>
+        <w:t xml:space="preserve"> </w:t>
+      </w:r>
+      <w:proofErr w:type="spellStart"/>
+      <w:r>
+        <w:rPr>
+          <w:rFonts w:ascii="Arial" w:hAnsi="Arial" w:cs="Arial"/>
+        </w:rPr>
         <w:t>SourceTree</w:t>
       </w:r>
       <w:bookmarkEnd w:id="31"/>
       <w:proofErr w:type="spellEnd"/>
-      <w:r>
-        <w:rPr>
-          <w:rFonts w:ascii="Arial" w:hAnsi="Arial" w:cs="Arial"/>
-        </w:rPr>
-        <w:t xml:space="preserve"> </w:t>
+    </w:p>
+    <w:p>
+      <w:pPr>
+        <w:spacing w:line="257" w:lineRule="auto"/>
+        <w:ind w:left="357"/>
+      </w:pPr>
+      <w:r>
+        <w:t xml:space="preserve">Das kostenlose Tool </w:t>
+      </w:r>
+      <w:proofErr w:type="spellStart"/>
+      <w:r>
+        <w:t>SourceTree</w:t>
+      </w:r>
+      <w:proofErr w:type="spellEnd"/>
+      <w:r>
+        <w:t xml:space="preserve"> eignete sich für unsere Entwicklung sehr gut. Es unterstützt den normalen Ablauf des </w:t>
+      </w:r>
+      <w:proofErr w:type="spellStart"/>
+      <w:r>
+        <w:t>Git</w:t>
+      </w:r>
+      <w:proofErr w:type="spellEnd"/>
+      <w:r>
+        <w:t>-Servers und bot ein paar Zusatzfunktionen. So gefiel die grafische Darstellung des Projektverlaufes sehr gut und man konnte immer sehr gut nachvollziehen, wann wer welche Änderungen vorgenommen hatte.</w:t>
+      </w:r>
+      <w:r>
+        <w:t xml:space="preserve"> Die Nutzung war von Anfang an sehr intuitiv und wenn man die Struktur von </w:t>
+      </w:r>
+      <w:proofErr w:type="spellStart"/>
+      <w:r>
+        <w:t>Git</w:t>
+      </w:r>
+      <w:proofErr w:type="spellEnd"/>
+      <w:r>
+        <w:t xml:space="preserve"> verstanden hatte, sehr schnell anzuwenden.</w:t>
+      </w:r>
+    </w:p>
+    <w:p>
+      <w:pPr>
+        <w:spacing w:line="257" w:lineRule="auto"/>
+        <w:ind w:left="357"/>
+      </w:pPr>
+      <w:r>
+        <w:t xml:space="preserve">Leider fehlt </w:t>
+      </w:r>
+      <w:proofErr w:type="spellStart"/>
+      <w:r>
+        <w:t>SourceTree</w:t>
+      </w:r>
+      <w:proofErr w:type="spellEnd"/>
+      <w:r>
+        <w:t xml:space="preserve"> eine </w:t>
+      </w:r>
+      <w:proofErr w:type="spellStart"/>
+      <w:r>
+        <w:t>Merging</w:t>
+      </w:r>
+      <w:proofErr w:type="spellEnd"/>
+      <w:r>
+        <w:t xml:space="preserve">-Funktion, so war es teilweise etwas kompliziert verschiedene Stände zusammen zu führen. Da wir allerdings nur auf einem </w:t>
+      </w:r>
+      <w:proofErr w:type="spellStart"/>
+      <w:r>
+        <w:t>Branch</w:t>
+      </w:r>
+      <w:proofErr w:type="spellEnd"/>
+      <w:r>
+        <w:t xml:space="preserve"> entwickelten und die Programmierung sehr wenige Überschneidungen bot, gab es nicht viele Konflikte.</w:t>
+      </w:r>
+    </w:p>
+    <w:p>
+      <w:pPr>
+        <w:spacing w:line="257" w:lineRule="auto"/>
+        <w:ind w:left="357"/>
+      </w:pPr>
+      <w:r>
+        <w:t xml:space="preserve">Wir nutzen nicht alle Funktionen des Programms, so unterstützt </w:t>
+      </w:r>
+      <w:proofErr w:type="spellStart"/>
+      <w:r>
+        <w:t>SourceTree</w:t>
+      </w:r>
+      <w:proofErr w:type="spellEnd"/>
+      <w:r>
+        <w:t xml:space="preserve"> zum Beispiel </w:t>
+      </w:r>
+      <w:proofErr w:type="spellStart"/>
+      <w:r>
+        <w:t>Git</w:t>
+      </w:r>
+      <w:proofErr w:type="spellEnd"/>
+      <w:r>
+        <w:t xml:space="preserve"> Flow zum automatischen Verwalten der </w:t>
+      </w:r>
+      <w:proofErr w:type="spellStart"/>
+      <w:r>
+        <w:t>Branches</w:t>
+      </w:r>
+      <w:proofErr w:type="spellEnd"/>
+      <w:r>
+        <w:t xml:space="preserve">. Doch da für den Großteil der Gruppe schon </w:t>
+      </w:r>
+      <w:proofErr w:type="spellStart"/>
+      <w:r>
+        <w:t>Git</w:t>
+      </w:r>
+      <w:proofErr w:type="spellEnd"/>
+      <w:r>
+        <w:t xml:space="preserve"> als neues Werkzeug genutzt wurde, wäre der Aufwand zur Einführung von </w:t>
+      </w:r>
+      <w:proofErr w:type="spellStart"/>
+      <w:r>
+        <w:t>Git</w:t>
+      </w:r>
+      <w:proofErr w:type="spellEnd"/>
+      <w:r>
+        <w:t xml:space="preserve"> Flow zu groß gewesen.</w:t>
+      </w:r>
+    </w:p>
+    <w:p>
+      <w:pPr>
+        <w:spacing w:line="257" w:lineRule="auto"/>
+        <w:ind w:left="357"/>
+      </w:pPr>
+      <w:r>
+        <w:t>Ein Weiterer Kritikpunkt ist, dass das Tool nicht zu jedem Zeitpunkt mitbekommt, wann eine neue Version zum Pull bereit steht. So kam es vor, dass man auf einem älteren Stand entwickelte und erst im Nachhinein beim Pushen angezeigt bekam, dass doch eine neuere Version auf dem zentralen Server bereit stünde.</w:t>
+      </w:r>
+      <w:r>
+        <w:t xml:space="preserve"> Das bedeutete wieder etwas aufwändiges </w:t>
+      </w:r>
+      <w:proofErr w:type="spellStart"/>
+      <w:r>
+        <w:t>Mergen</w:t>
+      </w:r>
+      <w:proofErr w:type="spellEnd"/>
+      <w:r>
+        <w:t xml:space="preserve"> der Konflikte.</w:t>
       </w:r>
     </w:p>
     <w:p>
@@ -7400,14 +8037,103 @@
         <w:rPr>
           <w:rFonts w:ascii="Arial" w:hAnsi="Arial" w:cs="Arial"/>
         </w:rPr>
+        <w:t xml:space="preserve"> </w:t>
+      </w:r>
+      <w:r>
+        <w:rPr>
+          <w:rFonts w:ascii="Arial" w:hAnsi="Arial" w:cs="Arial"/>
+        </w:rPr>
         <w:t>Android Studio</w:t>
       </w:r>
       <w:bookmarkEnd w:id="32"/>
-      <w:r>
-        <w:rPr>
-          <w:rFonts w:ascii="Arial" w:hAnsi="Arial" w:cs="Arial"/>
-        </w:rPr>
-        <w:t xml:space="preserve"> </w:t>
+    </w:p>
+    <w:p>
+      <w:pPr>
+        <w:spacing w:line="257" w:lineRule="auto"/>
+        <w:ind w:left="357"/>
+      </w:pPr>
+      <w:r>
+        <w:t xml:space="preserve">Das Android Studio ist für die Entwicklung von Android Applikationen sehr gut geeignet. Es bietet eine Menge Funktionen und durch den Einsatz des Emulators ist es noch nicht einmal notwendig ein eigenes Gerät zu besitzen. Die Integration von Gradle verlief soweit sehr gut. Von Anfang an war ein entsprechendes Build-File vordefiniert und dem Projekt beigefügt, sodass wir uns um die Konfiguration anfänglich nicht kümmern mussten. Als jedoch das Android Studio ein Update bekam, welches über eine Benachrichtigung auf der Oberfläche installiert werden konnte, wurde auch, ohne Hinweis, die Gradle-Version aktualisiert und somit kam es zu </w:t>
+      </w:r>
+      <w:proofErr w:type="spellStart"/>
+      <w:r>
+        <w:t>Compilefehlern</w:t>
+      </w:r>
+      <w:proofErr w:type="spellEnd"/>
+      <w:r>
+        <w:t xml:space="preserve"> innerhalb der </w:t>
+      </w:r>
+      <w:proofErr w:type="spellStart"/>
+      <w:r>
+        <w:t>Builddatei</w:t>
+      </w:r>
+      <w:proofErr w:type="spellEnd"/>
+      <w:r>
+        <w:t xml:space="preserve">. Erst durch längere Recherche im Internet fanden wir heraus, dass die neue Version ein paar wenige </w:t>
+      </w:r>
+      <w:r>
+        <w:lastRenderedPageBreak/>
+        <w:t>Aufrufe nicht mehr kannte, bzw. diese umbenannt worden waren. Leider war diese Version auch nicht abwärtskompatibel und so mussten letztendlich alle Projektmitglieder die Version vom Android Studio aktualisieren. Dies war bei der Entwicklung der App sehr zeitraubend.</w:t>
+      </w:r>
+    </w:p>
+    <w:p>
+      <w:pPr>
+        <w:spacing w:line="257" w:lineRule="auto"/>
+        <w:ind w:left="357"/>
+      </w:pPr>
+      <w:r>
+        <w:t xml:space="preserve">Die Gestaltung der Benutzeroberfläche gestaltete sich als kompliziert. Um Elemente richtig auszurichten, werden diese an andere Elemente, wie zum Beispiel </w:t>
+      </w:r>
+      <w:proofErr w:type="spellStart"/>
+      <w:r>
+        <w:t>Textboxen</w:t>
+      </w:r>
+      <w:proofErr w:type="spellEnd"/>
+      <w:r>
+        <w:t>,</w:t>
+      </w:r>
+      <w:r>
+        <w:t xml:space="preserve"> oder auch an den Rand</w:t>
+      </w:r>
+      <w:r>
+        <w:t xml:space="preserve"> angeheftet und der Abstand definiert. Hinzu kommt die Komplexität innerhalb der verschiedensten </w:t>
+      </w:r>
+      <w:proofErr w:type="spellStart"/>
+      <w:r>
+        <w:t>Smartphonemodelle</w:t>
+      </w:r>
+      <w:proofErr w:type="spellEnd"/>
+      <w:r>
+        <w:t>, die Android als Betriebssystem verwenden. Somit müsste man auf sehr vielen Emulatoren testen, sodass überall das Interface korrekt dargestellt wird. Diese Komplexität haben wir uns, innerhalb des Projektteams schnell genommen, da wir uns auf ein paar wenige Modelle beschränkt haben. So wurden auch die Tablets aus der Konzeption entfernt.</w:t>
+      </w:r>
+    </w:p>
+    <w:p>
+      <w:pPr>
+        <w:spacing w:line="257" w:lineRule="auto"/>
+        <w:ind w:left="357"/>
+      </w:pPr>
+      <w:r>
+        <w:t>Die Oberfläche des Android Studios bietet einen schnellen Zugriff auf die wichtigsten Elemente und der Codeeditor hilft einem sehr gut bei der Entwicklung von Applikationen.</w:t>
+      </w:r>
+    </w:p>
+    <w:p>
+      <w:pPr>
+        <w:spacing w:line="257" w:lineRule="auto"/>
+        <w:ind w:left="357"/>
+      </w:pPr>
+      <w:r>
+        <w:t xml:space="preserve">Leider ist der Emulator sehr langsam und somit ist das Programmieren, ohne ein eigenes Gerät zu besitzen zwar grundsätzlich möglich, aber doch sehr langsam. Außerdem muss man den Emulator sehr gut konfigurieren. Somit dauerte es etwas, bis wir die Funktion fanden, damit die Tastatureingabe auch im Emulator genutzt werden kann. Am Anfang war das Testen nur über die Maus möglich. Ein weiteres Hindernis war es, dass es teilweise zu einem Fehler in der Konfiguration kam. Auf der Oberfläche des AVD-Managers wurde angezeigt, dass eine SD-Karte konfiguriert sei, doch dies wurde nicht in die Konfigurationsdateien des Emulators geschrieben. Im Bezug zu der SD-Karte war es sehr schwierig zu testen, denn leider hat man über den Emulator keinen Zugriff auf die Karte und kann somit auch nicht die geschriebene </w:t>
+      </w:r>
+      <w:proofErr w:type="spellStart"/>
+      <w:r>
+        <w:t>xml</w:t>
+      </w:r>
+      <w:proofErr w:type="spellEnd"/>
+      <w:r>
+        <w:t xml:space="preserve">-Datei einsehen und prüfen. Doch da einige Gruppenmitglieder über entsprechende </w:t>
+      </w:r>
+      <w:r>
+        <w:t>Smartphones verfügen, konnte auch die Datei getestet werden. Das Debugging und Testen über eine extra Hardware ist deutlich performanter und erleichtert die Arbeit erheblich.</w:t>
       </w:r>
     </w:p>
     <w:p>
@@ -7426,14 +8152,23 @@
         <w:rPr>
           <w:rFonts w:ascii="Arial" w:hAnsi="Arial" w:cs="Arial"/>
         </w:rPr>
+        <w:t xml:space="preserve"> </w:t>
+      </w:r>
+      <w:r>
+        <w:rPr>
+          <w:rFonts w:ascii="Arial" w:hAnsi="Arial" w:cs="Arial"/>
+        </w:rPr>
         <w:t>Gradle</w:t>
       </w:r>
       <w:bookmarkEnd w:id="33"/>
-      <w:r>
-        <w:rPr>
-          <w:rFonts w:ascii="Arial" w:hAnsi="Arial" w:cs="Arial"/>
-        </w:rPr>
-        <w:t xml:space="preserve"> </w:t>
+    </w:p>
+    <w:p>
+      <w:pPr>
+        <w:spacing w:line="257" w:lineRule="auto"/>
+        <w:ind w:left="357"/>
+      </w:pPr>
+      <w:r>
+        <w:t>Gradle funktionierte von Anfang an. Lediglich die im letzten Abschnitt beschriebenen Probleme im Zusammenspiel mit dem Android Studio verzögerten die Arbeit erheblich.</w:t>
       </w:r>
     </w:p>
     <w:p>
@@ -7452,6 +8187,12 @@
         <w:rPr>
           <w:rFonts w:ascii="Arial" w:hAnsi="Arial" w:cs="Arial"/>
         </w:rPr>
+        <w:t xml:space="preserve"> </w:t>
+      </w:r>
+      <w:r>
+        <w:rPr>
+          <w:rFonts w:ascii="Arial" w:hAnsi="Arial" w:cs="Arial"/>
+        </w:rPr>
         <w:t xml:space="preserve">Unit </w:t>
       </w:r>
       <w:proofErr w:type="spellStart"/>
@@ -7464,27 +8205,26 @@
       <w:bookmarkEnd w:id="34"/>
       <w:proofErr w:type="spellEnd"/>
     </w:p>
-    <w:p/>
-    <w:p/>
-    <w:p/>
-    <w:p/>
-    <w:p/>
-    <w:p/>
-    <w:p/>
-    <w:p/>
-    <w:p/>
-    <w:p/>
-    <w:p/>
-    <w:p/>
-    <w:p/>
-    <w:p/>
-    <w:p/>
-    <w:p/>
-    <w:p/>
-    <w:p/>
-    <w:p/>
-    <w:p/>
-    <w:p/>
+    <w:p>
+      <w:pPr>
+        <w:spacing w:line="257" w:lineRule="auto"/>
+        <w:ind w:left="357"/>
+      </w:pPr>
+      <w:r>
+        <w:t xml:space="preserve">Die Modultests boten sich in dem Projekt nur selten an, da das meiste Oberflächennavigation darstellt. Doch die </w:t>
+      </w:r>
+      <w:r>
+        <w:t xml:space="preserve">implementierten Modultests waren sehr schnell konfiguriert. Die Unterstützung des Android </w:t>
+      </w:r>
+      <w:proofErr w:type="gramStart"/>
+      <w:r>
+        <w:t>Studios</w:t>
+      </w:r>
+      <w:proofErr w:type="gramEnd"/>
+      <w:r>
+        <w:t xml:space="preserve"> ist sehr gut und übersichtlich. Lediglich die Notwendigkeit des Emulators verlangsamt den Testdurchlauf sehr stark und mindert die Motivation weitere Tests zu schreiben.</w:t>
+      </w:r>
+    </w:p>
     <w:p>
       <w:pPr>
         <w:pStyle w:val="berschrift1"/>
@@ -7526,8 +8266,11 @@
     </w:p>
     <w:p>
       <w:r>
+        <w:t xml:space="preserve">Da bisher niemand aus unserem Projektteam Erfahrung in der App Entwicklung sammeln konnte war die komplette Thematik für uns Neuland. Zu Anfang war bereits abzusehen, dass dies für uns zusätzlichen Einarbeitungsaufwand bedeutete. Dem gegenüber stand jedoch die Chance eine bis dato völlig neue Technologie kennenzulernen. Eine weitere Besonderheit waren die unterschiedlichen Kompetenzen im Team. Da Team bestand aus drei Anwendungsentwicklern und einem Systemintegrator. Jedoch konnten die Aufgaben </w:t>
+      </w:r>
+      <w:r>
         <w:lastRenderedPageBreak/>
-        <w:t>Da bisher niemand aus unserem Projektteam Erfahrung in der App Entwicklung sammeln konnte war die komplette Thematik für uns Neuland. Zu Anfang war bereits abzusehen, dass dies für uns zusätzlichen Einarbeitungsaufwand bedeutete. Dem gegenüber stand jedoch die Chance eine bis dato völlig neue Technologie kennenzulernen. Eine weitere Besonderheit waren die unterschiedlichen Kompetenzen im Team. Da Team bestand aus drei Anwendungsentwicklern und einem Systemintegrator. Jedoch konnten die Aufgaben trotzdem zu gleichen Teilen mit Berücksichtigung der verschiedenen Kompetenzen auf die Teammitglieder verteilt werden.</w:t>
+        <w:t>trotzdem zu gleichen Teilen mit Berücksichtigung der verschiedenen Kompetenzen auf die Teammitglieder verteilt werden.</w:t>
       </w:r>
     </w:p>
     <w:p>
@@ -7565,15 +8308,26 @@
       <w:r>
         <w:t xml:space="preserve">bereitete uns die Gestaltung eines einheitlichen Layouts für die App bis zum Schluss Probleme. Dies ist zurückzuführen auf die unterschiedlichen Bildschirmgrößen der Testgeräte. Aus diesem Grund haben wir uns entschlossen die Entwicklung der App auf die Nutzung mit einem Smartphone auszurichten, da Tablets nur weitere Komplexität bringen würden. </w:t>
       </w:r>
-      <w:r>
-        <w:t xml:space="preserve">Leider tauchte mit dem Update auf eine neue Version </w:t>
+      <w:commentRangeStart w:id="36"/>
+      <w:r>
+        <w:t>Leider tauchte mit dem Update auf eine neue Version vom Android Studio ein weiteres Problem auf. Dieses Update wurde von einem Teammitglied heruntergeladen und installiert. Das damit verbundene Update der Gradle Version sorgte für Kompatibilitätsprobleme mit alten Android Studio Versionen. So mussten auch die anderen Teammitglieder ihr Android Studio aktualisieren, was m</w:t>
+      </w:r>
+      <w:r>
+        <w:t>it etwas Aufwand verbunden war.</w:t>
+      </w:r>
+      <w:commentRangeEnd w:id="36"/>
+      <w:r>
+        <w:rPr>
+          <w:rStyle w:val="Kommentarzeichen"/>
+        </w:rPr>
+        <w:commentReference w:id="36"/>
+      </w:r>
+      <w:r>
+        <w:t xml:space="preserve"> Hinzukommend zu den Schwierigkeiten, die innerhalb des Projektteams entstanden ist ein weiteres Hindernis zu nennen. Beim Test der Funktionalität zum </w:t>
       </w:r>
       <w:r>
         <w:lastRenderedPageBreak/>
-        <w:t>vom Android Studio ein weiteres Problem auf. Dieses Update wurde von einem Teammitglied heruntergeladen und installiert. Das damit verbundene Update der Gradle Version sorgte für Kompatibilitätsprobleme mit alten Android Studio Versionen. So mussten auch die anderen Teammitglieder ihr Android Studio aktualisieren, was m</w:t>
-      </w:r>
-      <w:r>
-        <w:t xml:space="preserve">it etwas Aufwand verbunden war. Hinzukommend zu den Schwierigkeiten, die innerhalb des Projektteams entstanden ist ein weiteres Hindernis zu nennen. Beim Test der Funktionalität zum Schreiben und Lesen der Daten aus einer XML-Datei entdeckten wir einen bereits bekannten Bug im Android Studio. Dieser Bug sorgte dafür, dass die Konfiguration einer externen SD-Karte für das emulierte Android Gerät ignoriert wurde. Hierdurch bedingt trat eine </w:t>
+        <w:t xml:space="preserve">Schreiben und Lesen der Daten aus einer XML-Datei entdeckten wir einen bereits bekannten Bug im Android Studio. Dieser Bug sorgte dafür, dass die Konfiguration einer externen SD-Karte für das emulierte Android Gerät ignoriert wurde. Hierdurch bedingt trat eine </w:t>
       </w:r>
       <w:proofErr w:type="spellStart"/>
       <w:r>
@@ -7592,15 +8346,40 @@
       <w:r>
         <w:br/>
       </w:r>
-      <w:hyperlink r:id="rId43" w:history="1">
-        <w:r>
-          <w:rPr>
-            <w:rStyle w:val="Hyperlink"/>
-            <w:rFonts w:cs="Verdana"/>
-          </w:rPr>
-          <w:t>http://stackoverflow.com/questions/27120754/sd-card-created-in-avd-shows-as-removed-in-emulator-for-android-studio</w:t>
-        </w:r>
-      </w:hyperlink>
+      <w:commentRangeStart w:id="37"/>
+      <w:r>
+        <w:fldChar w:fldCharType="begin"/>
+      </w:r>
+      <w:r>
+        <w:instrText xml:space="preserve"> HYPERLINK "http://stackoverflow.com/questions/27120754/sd-card-created-in-avd-shows-as-removed</w:instrText>
+      </w:r>
+      <w:r>
+        <w:instrText xml:space="preserve">-in-emulator-for-android-studio" </w:instrText>
+      </w:r>
+      <w:r>
+        <w:fldChar w:fldCharType="separate"/>
+      </w:r>
+      <w:r>
+        <w:rPr>
+          <w:rStyle w:val="Hyperlink"/>
+          <w:rFonts w:cs="Verdana"/>
+        </w:rPr>
+        <w:t>http://stackoverflow.com/questions/27120754/sd-card-created-in-avd-shows-as-removed-in-emulator-for-android-studio</w:t>
+      </w:r>
+      <w:r>
+        <w:rPr>
+          <w:rStyle w:val="Hyperlink"/>
+          <w:rFonts w:cs="Verdana"/>
+        </w:rPr>
+        <w:fldChar w:fldCharType="end"/>
+      </w:r>
+      <w:commentRangeEnd w:id="37"/>
+      <w:r>
+        <w:rPr>
+          <w:rStyle w:val="Kommentarzeichen"/>
+        </w:rPr>
+        <w:commentReference w:id="37"/>
+      </w:r>
     </w:p>
     <w:p>
       <w:r>
@@ -7612,28 +8391,12 @@
     </w:p>
     <w:p>
       <w:r>
-        <w:t xml:space="preserve">Abschließend können wir auf ein erfolgreiches Projekt zurückblicken. Mit der Erstellung dieser App konnten wir uns zum einen </w:t>
-      </w:r>
-      <w:proofErr w:type="spellStart"/>
-      <w:r>
-        <w:t>einen</w:t>
-      </w:r>
-      <w:proofErr w:type="spellEnd"/>
-      <w:r>
-        <w:t xml:space="preserve"> Einblick in die Entwicklung von Android Apps verschaffen. Zum anderen ist das Ergebnis dieses Projekts eine lauffähige App, </w:t>
+        <w:t xml:space="preserve">Abschließend können wir auf ein erfolgreiches Projekt zurückblicken. Mit der Erstellung dieser App konnten wir uns zum einen Einblick in die Entwicklung von Android Apps verschaffen. Zum anderen ist das Ergebnis dieses Projekts eine lauffähige App, </w:t>
       </w:r>
       <w:r>
         <w:t>die sich mit ihrem alltagsbezogenen Hintergrund nun auch nutzen lässt.</w:t>
       </w:r>
     </w:p>
-    <w:p/>
-    <w:p/>
-    <w:p/>
-    <w:p/>
-    <w:p/>
-    <w:p/>
-    <w:p/>
-    <w:p/>
     <w:p>
       <w:pPr>
         <w:pStyle w:val="berschrift1"/>
@@ -7645,14 +8408,16 @@
           <w:rFonts w:ascii="Arial" w:hAnsi="Arial" w:cs="Arial"/>
         </w:rPr>
       </w:pPr>
-      <w:bookmarkStart w:id="36" w:name="_Toc410720865"/>
+      <w:bookmarkStart w:id="38" w:name="_Toc410720865"/>
+      <w:bookmarkStart w:id="39" w:name="_GoBack"/>
+      <w:bookmarkEnd w:id="39"/>
       <w:r>
         <w:rPr>
           <w:rFonts w:ascii="Arial" w:hAnsi="Arial" w:cs="Arial"/>
         </w:rPr>
         <w:t>Fazit (alle zusammen)</w:t>
       </w:r>
-      <w:bookmarkEnd w:id="36"/>
+      <w:bookmarkEnd w:id="38"/>
     </w:p>
     <w:p>
       <w:pPr>
@@ -7665,7 +8430,7 @@
           <w:rFonts w:ascii="Arial" w:hAnsi="Arial" w:cs="Arial"/>
         </w:rPr>
       </w:pPr>
-      <w:bookmarkStart w:id="37" w:name="_Toc410720866"/>
+      <w:bookmarkStart w:id="40" w:name="_Toc410720866"/>
       <w:r>
         <w:rPr>
           <w:rFonts w:ascii="Arial" w:hAnsi="Arial" w:cs="Arial"/>
@@ -7686,7 +8451,7 @@
         </w:rPr>
         <w:t>)</w:t>
       </w:r>
-      <w:bookmarkEnd w:id="37"/>
+      <w:bookmarkEnd w:id="40"/>
     </w:p>
     <w:p>
       <w:pPr>
@@ -7699,14 +8464,14 @@
           <w:rFonts w:ascii="Arial" w:hAnsi="Arial" w:cs="Arial"/>
         </w:rPr>
       </w:pPr>
-      <w:bookmarkStart w:id="38" w:name="_Toc410720867"/>
+      <w:bookmarkStart w:id="41" w:name="_Toc410720867"/>
       <w:r>
         <w:rPr>
           <w:rFonts w:ascii="Arial" w:hAnsi="Arial" w:cs="Arial"/>
         </w:rPr>
         <w:t>Abbildungsverzeichnis</w:t>
       </w:r>
-      <w:bookmarkEnd w:id="38"/>
+      <w:bookmarkEnd w:id="41"/>
     </w:p>
     <w:p>
       <w:pPr>
@@ -7719,14 +8484,14 @@
           <w:rFonts w:ascii="Arial" w:hAnsi="Arial" w:cs="Arial"/>
         </w:rPr>
       </w:pPr>
-      <w:bookmarkStart w:id="39" w:name="_Toc410720868"/>
+      <w:bookmarkStart w:id="42" w:name="_Toc410720868"/>
       <w:r>
         <w:rPr>
           <w:rFonts w:ascii="Arial" w:hAnsi="Arial" w:cs="Arial"/>
         </w:rPr>
         <w:t>Quellen</w:t>
       </w:r>
-      <w:bookmarkEnd w:id="39"/>
+      <w:bookmarkEnd w:id="42"/>
     </w:p>
     <w:p>
       <w:pPr>
@@ -7738,7 +8503,7 @@
       </w:pPr>
     </w:p>
     <w:sectPr>
-      <w:footerReference w:type="default" r:id="rId44"/>
+      <w:footerReference w:type="default" r:id="rId45"/>
       <w:pgSz w:w="11906" w:h="16838"/>
       <w:pgMar w:top="1417" w:right="1417" w:bottom="1134" w:left="1417" w:header="708" w:footer="708" w:gutter="0"/>
       <w:cols w:space="708"/>
@@ -7750,7 +8515,7 @@
 
 <file path=word/comments.xml><?xml version="1.0" encoding="utf-8"?>
 <w:comments xmlns:wpc="http://schemas.microsoft.com/office/word/2010/wordprocessingCanvas" xmlns:mc="http://schemas.openxmlformats.org/markup-compatibility/2006" xmlns:o="urn:schemas-microsoft-com:office:office" xmlns:r="http://schemas.openxmlformats.org/officeDocument/2006/relationships" xmlns:m="http://schemas.openxmlformats.org/officeDocument/2006/math" xmlns:v="urn:schemas-microsoft-com:vml" xmlns:wp14="http://schemas.microsoft.com/office/word/2010/wordprocessingDrawing" xmlns:wp="http://schemas.openxmlformats.org/drawingml/2006/wordprocessingDrawing" xmlns:w10="urn:schemas-microsoft-com:office:word" xmlns:w="http://schemas.openxmlformats.org/wordprocessingml/2006/main" xmlns:w14="http://schemas.microsoft.com/office/word/2010/wordml" xmlns:w15="http://schemas.microsoft.com/office/word/2012/wordml" xmlns:wpg="http://schemas.microsoft.com/office/word/2010/wordprocessingGroup" xmlns:wpi="http://schemas.microsoft.com/office/word/2010/wordprocessingInk" xmlns:wne="http://schemas.microsoft.com/office/word/2006/wordml" xmlns:wps="http://schemas.microsoft.com/office/word/2010/wordprocessingShape" mc:Ignorable="w14 w15 wp14">
-  <w:comment w:id="27" w:author="Mitsch" w:date="2015-01-31T17:42:00Z" w:initials="M">
+  <w:comment w:id="26" w:author="Mitsch" w:date="2015-01-31T17:42:00Z" w:initials="M">
     <w:p>
       <w:pPr>
         <w:pStyle w:val="Kommentartext"/>
@@ -7843,6 +8608,81 @@
       </w:pPr>
       <w:r>
         <w:t xml:space="preserve"> Bearbeitungspasswort nicht umgesetzt</w:t>
+      </w:r>
+    </w:p>
+  </w:comment>
+  <w:comment w:id="27" w:author="Lukas Huwe" w:date="2015-02-03T16:17:00Z" w:initials="LH">
+    <w:p>
+      <w:pPr>
+        <w:pStyle w:val="Kommentartext"/>
+      </w:pPr>
+      <w:r>
+        <w:rPr>
+          <w:rStyle w:val="Kommentarzeichen"/>
+        </w:rPr>
+        <w:annotationRef/>
+      </w:r>
+      <w:r>
+        <w:t>Auch hier: Sollen wir wirklich die Links in die Dokumentation schreiben?</w:t>
+      </w:r>
+    </w:p>
+  </w:comment>
+  <w:comment w:id="36" w:author="Lukas Huwe" w:date="2015-02-03T15:10:00Z" w:initials="LH">
+    <w:p>
+      <w:pPr>
+        <w:pStyle w:val="Kommentartext"/>
+      </w:pPr>
+      <w:r>
+        <w:rPr>
+          <w:rStyle w:val="Kommentarzeichen"/>
+        </w:rPr>
+        <w:annotationRef/>
+      </w:r>
+      <w:r>
+        <w:t xml:space="preserve">Finde ich sinnvoller, wenn es bei der </w:t>
+      </w:r>
+      <w:proofErr w:type="spellStart"/>
+      <w:r>
+        <w:t>Relexion</w:t>
+      </w:r>
+      <w:proofErr w:type="spellEnd"/>
+      <w:r>
+        <w:t xml:space="preserve"> des Tools enthalten ist.</w:t>
+      </w:r>
+    </w:p>
+    <w:p>
+      <w:pPr>
+        <w:pStyle w:val="Kommentartext"/>
+      </w:pPr>
+      <w:r>
+        <w:t>Habe es deswegen verlagert, aber erst einmal hier auch gelassen.</w:t>
+      </w:r>
+    </w:p>
+    <w:p>
+      <w:pPr>
+        <w:pStyle w:val="Kommentartext"/>
+      </w:pPr>
+      <w:r>
+        <w:t>Meinungen?</w:t>
+      </w:r>
+    </w:p>
+  </w:comment>
+  <w:comment w:id="37" w:author="Lukas Huwe" w:date="2015-02-03T16:17:00Z" w:initials="LH">
+    <w:p>
+      <w:pPr>
+        <w:pStyle w:val="Kommentartext"/>
+      </w:pPr>
+      <w:r>
+        <w:rPr>
+          <w:rStyle w:val="Kommentarzeichen"/>
+        </w:rPr>
+        <w:annotationRef/>
+      </w:r>
+      <w:r>
+        <w:rPr>
+          <w:rStyle w:val="Kommentarzeichen"/>
+        </w:rPr>
+        <w:t>Der Link ist doppelt in der Doku</w:t>
       </w:r>
     </w:p>
   </w:comment>
@@ -7852,6 +8692,9 @@
 <file path=word/commentsExtended.xml><?xml version="1.0" encoding="utf-8"?>
 <w15:commentsEx xmlns:wpc="http://schemas.microsoft.com/office/word/2010/wordprocessingCanvas" xmlns:mc="http://schemas.openxmlformats.org/markup-compatibility/2006" xmlns:o="urn:schemas-microsoft-com:office:office" xmlns:r="http://schemas.openxmlformats.org/officeDocument/2006/relationships" xmlns:m="http://schemas.openxmlformats.org/officeDocument/2006/math" xmlns:v="urn:schemas-microsoft-com:vml" xmlns:wp14="http://schemas.microsoft.com/office/word/2010/wordprocessingDrawing" xmlns:wp="http://schemas.openxmlformats.org/drawingml/2006/wordprocessingDrawing" xmlns:w10="urn:schemas-microsoft-com:office:word" xmlns:w="http://schemas.openxmlformats.org/wordprocessingml/2006/main" xmlns:w14="http://schemas.microsoft.com/office/word/2010/wordml" xmlns:w15="http://schemas.microsoft.com/office/word/2012/wordml" xmlns:wpg="http://schemas.microsoft.com/office/word/2010/wordprocessingGroup" xmlns:wpi="http://schemas.microsoft.com/office/word/2010/wordprocessingInk" xmlns:wne="http://schemas.microsoft.com/office/word/2006/wordml" xmlns:wps="http://schemas.microsoft.com/office/word/2010/wordprocessingShape" mc:Ignorable="w14 w15 wp14">
   <w15:commentEx w15:paraId="6B1F5B8A" w15:done="0"/>
+  <w15:commentEx w15:paraId="0AE068FE" w15:done="0"/>
+  <w15:commentEx w15:paraId="2D252D97" w15:done="0"/>
+  <w15:commentEx w15:paraId="4DD8DC3A" w15:done="0"/>
 </w15:commentsEx>
 </file>
 
@@ -7923,6 +8766,7 @@
           <w:docPartUnique/>
         </w:docPartObj>
       </w:sdtPr>
+      <w:sdtEndPr/>
       <w:sdtContent>
         <w:r>
           <w:fldChar w:fldCharType="begin"/>
@@ -7937,7 +8781,7 @@
           <w:rPr>
             <w:noProof/>
           </w:rPr>
-          <w:t>7</w:t>
+          <w:t>22</w:t>
         </w:r>
         <w:r>
           <w:fldChar w:fldCharType="end"/>
@@ -9006,6 +9850,14 @@
     <w:abstractNumId w:val="0"/>
   </w:num>
 </w:numbering>
+</file>
+
+<file path=word/people.xml><?xml version="1.0" encoding="utf-8"?>
+<w15:people xmlns:wpc="http://schemas.microsoft.com/office/word/2010/wordprocessingCanvas" xmlns:mc="http://schemas.openxmlformats.org/markup-compatibility/2006" xmlns:o="urn:schemas-microsoft-com:office:office" xmlns:r="http://schemas.openxmlformats.org/officeDocument/2006/relationships" xmlns:m="http://schemas.openxmlformats.org/officeDocument/2006/math" xmlns:v="urn:schemas-microsoft-com:vml" xmlns:wp14="http://schemas.microsoft.com/office/word/2010/wordprocessingDrawing" xmlns:wp="http://schemas.openxmlformats.org/drawingml/2006/wordprocessingDrawing" xmlns:w10="urn:schemas-microsoft-com:office:word" xmlns:w="http://schemas.openxmlformats.org/wordprocessingml/2006/main" xmlns:w14="http://schemas.microsoft.com/office/word/2010/wordml" xmlns:w15="http://schemas.microsoft.com/office/word/2012/wordml" xmlns:wpg="http://schemas.microsoft.com/office/word/2010/wordprocessingGroup" xmlns:wpi="http://schemas.microsoft.com/office/word/2010/wordprocessingInk" xmlns:wne="http://schemas.microsoft.com/office/word/2006/wordml" xmlns:wps="http://schemas.microsoft.com/office/word/2010/wordprocessingShape" mc:Ignorable="w14 w15 wp14">
+  <w15:person w15:author="Lukas Huwe">
+    <w15:presenceInfo w15:providerId="Windows Live" w15:userId="cbe823afa27d8dd6"/>
+  </w15:person>
+</w15:people>
 </file>
 
 <file path=word/styles.xml><?xml version="1.0" encoding="utf-8"?>
@@ -9455,6 +10307,7 @@
   <w:style w:type="character" w:default="1" w:styleId="Absatz-Standardschriftart">
     <w:name w:val="Default Paragraph Font"/>
     <w:uiPriority w:val="1"/>
+    <w:semiHidden/>
     <w:unhideWhenUsed/>
   </w:style>
   <w:style w:type="table" w:default="1" w:styleId="NormaleTabelle">
@@ -10068,7 +10921,7 @@
 </file>
 
 <file path=customXml/itemProps1.xml><?xml version="1.0" encoding="utf-8"?>
-<ds:datastoreItem xmlns:ds="http://schemas.openxmlformats.org/officeDocument/2006/customXml" ds:itemID="{C76DD643-8846-4292-B789-91C34145C242}">
+<ds:datastoreItem xmlns:ds="http://schemas.openxmlformats.org/officeDocument/2006/customXml" ds:itemID="{9EBEF27C-7C04-45A0-B61D-442C38DCC3C4}">
   <ds:schemaRefs>
     <ds:schemaRef ds:uri="http://schemas.openxmlformats.org/officeDocument/2006/bibliography"/>
   </ds:schemaRefs>

</xml_diff>

<commit_message>
Doku: - am Projektverlauf weitergeschrieben - digitalisierte Design-Skizze erstellt und in Doku aufgenommen
</commit_message>
<xml_diff>
--- a/Dokumentation/Projektdokumentation.docx
+++ b/Dokumentation/Projektdokumentation.docx
@@ -131,7 +131,6 @@
           <w:szCs w:val="96"/>
         </w:rPr>
       </w:pPr>
-      <w:proofErr w:type="spellStart"/>
       <w:r>
         <w:rPr>
           <w:color w:val="00F700"/>
@@ -140,7 +139,6 @@
         </w:rPr>
         <w:t>PWSafe</w:t>
       </w:r>
-      <w:proofErr w:type="spellEnd"/>
     </w:p>
     <w:p>
       <w:pPr>
@@ -249,7 +247,6 @@
           <w:lang w:val="en-GB"/>
         </w:rPr>
       </w:pPr>
-      <w:proofErr w:type="spellStart"/>
       <w:r>
         <w:rPr>
           <w:rFonts w:ascii="Calibri" w:hAnsi="Calibri"/>
@@ -258,31 +255,20 @@
         </w:rPr>
         <w:t>Modul</w:t>
       </w:r>
-      <w:proofErr w:type="spellEnd"/>
       <w:r>
         <w:rPr>
           <w:rFonts w:ascii="Calibri" w:hAnsi="Calibri"/>
           <w:lang w:val="en-GB"/>
         </w:rPr>
-        <w:t xml:space="preserve">: Software Engineering </w:t>
-      </w:r>
-      <w:proofErr w:type="gramStart"/>
+        <w:t>: Software Engineering I</w:t>
+      </w:r>
       <w:r>
         <w:rPr>
           <w:rFonts w:ascii="Calibri" w:hAnsi="Calibri"/>
           <w:lang w:val="en-GB"/>
         </w:rPr>
-        <w:t>I</w:t>
-      </w:r>
-      <w:proofErr w:type="gramEnd"/>
-      <w:r>
-        <w:rPr>
-          <w:rFonts w:ascii="Calibri" w:hAnsi="Calibri"/>
-          <w:lang w:val="en-GB"/>
-        </w:rPr>
         <w:br/>
       </w:r>
-      <w:proofErr w:type="spellStart"/>
       <w:r>
         <w:rPr>
           <w:rFonts w:ascii="Calibri" w:hAnsi="Calibri"/>
@@ -291,45 +277,12 @@
         </w:rPr>
         <w:t>Dozent</w:t>
       </w:r>
-      <w:proofErr w:type="spellEnd"/>
       <w:r>
         <w:rPr>
           <w:rFonts w:ascii="Calibri" w:hAnsi="Calibri"/>
           <w:lang w:val="en-GB"/>
         </w:rPr>
-        <w:t xml:space="preserve">: </w:t>
-      </w:r>
-      <w:proofErr w:type="spellStart"/>
-      <w:r>
-        <w:rPr>
-          <w:rFonts w:ascii="Calibri" w:hAnsi="Calibri"/>
-          <w:lang w:val="en-GB"/>
-        </w:rPr>
-        <w:t>Prof.</w:t>
-      </w:r>
-      <w:proofErr w:type="spellEnd"/>
-      <w:r>
-        <w:rPr>
-          <w:rFonts w:ascii="Calibri" w:hAnsi="Calibri"/>
-          <w:lang w:val="en-GB"/>
-        </w:rPr>
-        <w:t xml:space="preserve"> </w:t>
-      </w:r>
-      <w:proofErr w:type="spellStart"/>
-      <w:r>
-        <w:rPr>
-          <w:rFonts w:ascii="Calibri" w:hAnsi="Calibri"/>
-          <w:lang w:val="en-GB"/>
-        </w:rPr>
-        <w:t>Dr.</w:t>
-      </w:r>
-      <w:proofErr w:type="spellEnd"/>
-      <w:r>
-        <w:rPr>
-          <w:rFonts w:ascii="Calibri" w:hAnsi="Calibri"/>
-          <w:lang w:val="en-GB"/>
-        </w:rPr>
-        <w:t xml:space="preserve"> Bernhard Convent</w:t>
+        <w:t>: Prof. Dr. Bernhard Convent</w:t>
       </w:r>
       <w:r>
         <w:rPr>
@@ -2844,15 +2797,7 @@
         <w:t>Einleitung</w:t>
       </w:r>
       <w:r>
-        <w:t xml:space="preserve"> (</w:t>
-      </w:r>
-      <w:proofErr w:type="spellStart"/>
-      <w:r>
-        <w:t>soch</w:t>
-      </w:r>
-      <w:proofErr w:type="spellEnd"/>
-      <w:r>
-        <w:t>)</w:t>
+        <w:t xml:space="preserve"> (soch)</w:t>
       </w:r>
       <w:bookmarkEnd w:id="0"/>
       <w:bookmarkEnd w:id="1"/>
@@ -2864,15 +2809,7 @@
     </w:p>
     <w:p>
       <w:r>
-        <w:t xml:space="preserve">Hierzu entschieden sich die Studierenden Nadine Feldmann, Lukas Huwe, Michael </w:t>
-      </w:r>
-      <w:proofErr w:type="spellStart"/>
-      <w:r>
-        <w:t>Kerkhoff</w:t>
-      </w:r>
-      <w:proofErr w:type="spellEnd"/>
-      <w:r>
-        <w:t xml:space="preserve"> und Sebastian Ochtrup dazu ein möglichst realitätsnahes Projektthema zu wählen, welches sowohl ansprechend als auch in der Zukunft einen Mehrwert darstellen könnte. Aus diesen Anforderungen entschloss sich das Team dazu, eine Android Applikation zur zentralen und sicheren Passwort-Speicherung zu entwickeln.</w:t>
+        <w:t>Hierzu entschieden sich die Studierenden Nadine Feldmann, Lukas Huwe, Michael Kerkhoff und Sebastian Ochtrup dazu ein möglichst realitätsnahes Projektthema zu wählen, welches sowohl ansprechend als auch in der Zukunft einen Mehrwert darstellen könnte. Aus diesen Anforderungen entschloss sich das Team dazu, eine Android Applikation zur zentralen und sicheren Passwort-Speicherung zu entwickeln.</w:t>
       </w:r>
     </w:p>
     <w:p>
@@ -2984,13 +2921,8 @@
         <w:spacing w:before="240" w:after="240"/>
       </w:pPr>
       <w:r>
-        <w:t xml:space="preserve">Anbindung der App an </w:t>
-      </w:r>
-      <w:proofErr w:type="spellStart"/>
-      <w:r>
-        <w:t>Clouddienste</w:t>
-      </w:r>
-      <w:proofErr w:type="spellEnd"/>
+        <w:t>Anbindung der App an Clouddienste</w:t>
+      </w:r>
     </w:p>
     <w:p>
       <w:pPr>
@@ -3044,21 +2976,7 @@
           <w:rFonts w:ascii="Arial" w:hAnsi="Arial" w:cs="Arial"/>
         </w:rPr>
         <w:lastRenderedPageBreak/>
-        <w:t>Planung (</w:t>
-      </w:r>
-      <w:proofErr w:type="spellStart"/>
-      <w:r>
-        <w:rPr>
-          <w:rFonts w:ascii="Arial" w:hAnsi="Arial" w:cs="Arial"/>
-        </w:rPr>
-        <w:t>soch</w:t>
-      </w:r>
-      <w:proofErr w:type="spellEnd"/>
-      <w:r>
-        <w:rPr>
-          <w:rFonts w:ascii="Arial" w:hAnsi="Arial" w:cs="Arial"/>
-        </w:rPr>
-        <w:t>)</w:t>
+        <w:t>Planung (soch)</w:t>
       </w:r>
       <w:bookmarkEnd w:id="8"/>
       <w:bookmarkEnd w:id="9"/>
@@ -3113,15 +3031,7 @@
         <w:spacing w:before="240" w:after="240"/>
       </w:pPr>
       <w:r>
-        <w:t xml:space="preserve">das </w:t>
-      </w:r>
-      <w:proofErr w:type="spellStart"/>
-      <w:r>
-        <w:t>Ver</w:t>
-      </w:r>
-      <w:proofErr w:type="spellEnd"/>
-      <w:r>
-        <w:t>- und Entschlüsseln der gespeicherten Passwörter</w:t>
+        <w:t>das Ver- und Entschlüsseln der gespeicherten Passwörter</w:t>
       </w:r>
     </w:p>
     <w:p>
@@ -3181,63 +3091,7 @@
     </w:p>
     <w:p>
       <w:r>
-        <w:t xml:space="preserve">Es sollen Elemente der in der Vorlesung behandelten Werkzeuge verwendet werden. Im Rahmen dieses Projektes haben wir uns für die Verwendung des Versionskontrollsystems  </w:t>
-      </w:r>
-      <w:proofErr w:type="spellStart"/>
-      <w:r>
-        <w:t>Git</w:t>
-      </w:r>
-      <w:proofErr w:type="spellEnd"/>
-      <w:r>
-        <w:t xml:space="preserve"> in Kombination mit gebührenfreien Service </w:t>
-      </w:r>
-      <w:proofErr w:type="spellStart"/>
-      <w:r>
-        <w:t>GitHub</w:t>
-      </w:r>
-      <w:proofErr w:type="spellEnd"/>
-      <w:r>
-        <w:t xml:space="preserve"> entschieden. Der Zugriff auf das </w:t>
-      </w:r>
-      <w:proofErr w:type="spellStart"/>
-      <w:r>
-        <w:t>Git</w:t>
-      </w:r>
-      <w:proofErr w:type="spellEnd"/>
-      <w:r>
-        <w:t xml:space="preserve">-Repository erfolgte mit dem kostenfreien Tool </w:t>
-      </w:r>
-      <w:proofErr w:type="spellStart"/>
-      <w:r>
-        <w:t>SourceTree</w:t>
-      </w:r>
-      <w:proofErr w:type="spellEnd"/>
-      <w:r>
-        <w:t xml:space="preserve"> der Firma </w:t>
-      </w:r>
-      <w:proofErr w:type="spellStart"/>
-      <w:r>
-        <w:t>Atlassian</w:t>
-      </w:r>
-      <w:proofErr w:type="spellEnd"/>
-      <w:r>
-        <w:t xml:space="preserve">. Die eigentliche Programmierung erfolgte mit dem Android Studio welches zur freien Nutzung bereit steht. Android Studio beinhaltet zudem das </w:t>
-      </w:r>
-      <w:proofErr w:type="spellStart"/>
-      <w:r>
-        <w:t>Buildwerkzeug</w:t>
-      </w:r>
-      <w:proofErr w:type="spellEnd"/>
-      <w:r>
-        <w:t xml:space="preserve"> Gradle als auch Unit </w:t>
-      </w:r>
-      <w:proofErr w:type="spellStart"/>
-      <w:r>
-        <w:t>Testing</w:t>
-      </w:r>
-      <w:proofErr w:type="spellEnd"/>
-      <w:r>
-        <w:t xml:space="preserve"> Werkzeuge.</w:t>
+        <w:t>Es sollen Elemente der in der Vorlesung behandelten Werkzeuge verwendet werden. Im Rahmen dieses Projektes haben wir uns für die Verwendung des Versionskontrollsystems  Git in Kombination mit gebührenfreien Service GitHub entschieden. Der Zugriff auf das Git-Repository erfolgte mit dem kostenfreien Tool SourceTree der Firma Atlassian. Die eigentliche Programmierung erfolgte mit dem Android Studio welches zur freien Nutzung bereit steht. Android Studio beinhaltet zudem das Buildwerkzeug Gradle als auch Unit Testing Werkzeuge.</w:t>
       </w:r>
     </w:p>
     <w:p>
@@ -3315,123 +3169,24 @@
         </w:rPr>
         <w:t xml:space="preserve"> </w:t>
       </w:r>
-      <w:proofErr w:type="spellStart"/>
       <w:r>
         <w:rPr>
           <w:rFonts w:ascii="Arial" w:hAnsi="Arial" w:cs="Arial"/>
         </w:rPr>
-        <w:t>GitHub</w:t>
-      </w:r>
-      <w:proofErr w:type="spellEnd"/>
-      <w:r>
-        <w:rPr>
-          <w:rFonts w:ascii="Arial" w:hAnsi="Arial" w:cs="Arial"/>
-        </w:rPr>
-        <w:t xml:space="preserve"> (</w:t>
-      </w:r>
-      <w:proofErr w:type="spellStart"/>
-      <w:r>
-        <w:rPr>
-          <w:rFonts w:ascii="Arial" w:hAnsi="Arial" w:cs="Arial"/>
-        </w:rPr>
-        <w:t>soch</w:t>
-      </w:r>
-      <w:proofErr w:type="spellEnd"/>
-      <w:r>
-        <w:rPr>
-          <w:rFonts w:ascii="Arial" w:hAnsi="Arial" w:cs="Arial"/>
-        </w:rPr>
-        <w:t>)</w:t>
+        <w:t>GitHub (soch)</w:t>
       </w:r>
       <w:bookmarkEnd w:id="18"/>
       <w:bookmarkEnd w:id="19"/>
     </w:p>
     <w:p>
-      <w:proofErr w:type="spellStart"/>
-      <w:r>
-        <w:t>Git</w:t>
-      </w:r>
-      <w:proofErr w:type="spellEnd"/>
-      <w:r>
-        <w:t xml:space="preserve"> ist eine freie Software zur verteilten Versionskontrolle von Dateien. Anders als bei dem Versionskontrollsystem Subversion (SVN) gibt es nicht zwingend einen zentralen Server. Jeder Benutzer besitzt eine lokale Kopie des gesamten </w:t>
-      </w:r>
-      <w:proofErr w:type="spellStart"/>
-      <w:r>
-        <w:t>Repositorys</w:t>
-      </w:r>
-      <w:proofErr w:type="spellEnd"/>
-      <w:r>
-        <w:t xml:space="preserve"> und ist somit gleichzeitig Client und Server. Dieses Repository beinhaltet die komplette Versionsgeschichte, ein Wechsel auf ältere Entwicklungsstände ist somit jederzeit ohne Server-Synchronisation möglich. Durch die lokale Speicherung des gesamten </w:t>
-      </w:r>
-      <w:proofErr w:type="spellStart"/>
-      <w:r>
-        <w:t>Repositorys</w:t>
-      </w:r>
-      <w:proofErr w:type="spellEnd"/>
-      <w:r>
-        <w:t xml:space="preserve"> gewinnt der Anwender an Schnelligkeit. Gerade bei größeren Projekten müssen so nicht viele Dateien über das Netzwerk transferiert werden. Hier kommt das bekannte IT-Prinzip „Tausche Speicher gegen Zeit“ zu</w:t>
+      <w:r>
+        <w:t>Git ist eine freie Software zur verteilten Versionskontrolle von Dateien. Anders als bei dem Versionskontrollsystem Subversion (SVN) gibt es nicht zwingend einen zentralen Server. Jeder Benutzer besitzt eine lokale Kopie des gesamten Repositorys und ist somit gleichzeitig Client und Server. Dieses Repository beinhaltet die komplette Versionsgeschichte, ein Wechsel auf ältere Entwicklungsstände ist somit jederzeit ohne Server-Synchronisation möglich. Durch die lokale Speicherung des gesamten Repositorys gewinnt der Anwender an Schnelligkeit. Gerade bei größeren Projekten müssen so nicht viele Dateien über das Netzwerk transferiert werden. Hier kommt das bekannte IT-Prinzip „Tausche Speicher gegen Zeit“ zu</w:t>
       </w:r>
       <w:r>
         <w:t>m</w:t>
       </w:r>
       <w:r>
-        <w:t xml:space="preserve"> </w:t>
-      </w:r>
-      <w:proofErr w:type="spellStart"/>
-      <w:r>
-        <w:t>tragen</w:t>
-      </w:r>
-      <w:proofErr w:type="spellEnd"/>
-      <w:r>
-        <w:t xml:space="preserve">. </w:t>
-      </w:r>
-      <w:proofErr w:type="spellStart"/>
-      <w:r>
-        <w:t>Git</w:t>
-      </w:r>
-      <w:proofErr w:type="spellEnd"/>
-      <w:r>
-        <w:t xml:space="preserve"> ist ein Kommandozeilentool, welches diverse Parameter bietet. Es ist auf fast allen </w:t>
-      </w:r>
-      <w:proofErr w:type="spellStart"/>
-      <w:r>
-        <w:t>unixartigen</w:t>
-      </w:r>
-      <w:proofErr w:type="spellEnd"/>
-      <w:r>
-        <w:t xml:space="preserve"> Systemen unter anderem auf Linux, Mac </w:t>
-      </w:r>
-      <w:proofErr w:type="spellStart"/>
-      <w:r>
-        <w:t>OSx</w:t>
-      </w:r>
-      <w:proofErr w:type="spellEnd"/>
-      <w:r>
-        <w:t xml:space="preserve"> als auch FreeBSD lauffähig. Eine native Windows-Integration gibt es nicht weshalb Tools von Drittherstellern verwendet werden müssen. </w:t>
-      </w:r>
-      <w:proofErr w:type="spellStart"/>
-      <w:r>
-        <w:t>Git</w:t>
-      </w:r>
-      <w:proofErr w:type="spellEnd"/>
-      <w:r>
-        <w:t xml:space="preserve"> ermöglicht es </w:t>
-      </w:r>
-      <w:proofErr w:type="spellStart"/>
-      <w:r>
-        <w:t>Branches</w:t>
-      </w:r>
-      <w:proofErr w:type="spellEnd"/>
-      <w:r>
-        <w:t xml:space="preserve"> zur isolierten Entwicklung einzelner Funktionen zu bilden. Diese können anschließend zusammengeführt (</w:t>
-      </w:r>
-      <w:proofErr w:type="spellStart"/>
-      <w:r>
-        <w:t>gemerged</w:t>
-      </w:r>
-      <w:proofErr w:type="spellEnd"/>
-      <w:r>
-        <w:t xml:space="preserve">) werden. </w:t>
+        <w:t xml:space="preserve"> tragen. Git ist ein Kommandozeilentool, welches diverse Parameter bietet. Es ist auf fast allen unixartigen Systemen unter anderem auf Linux, Mac OSx als auch FreeBSD lauffähig. Eine native Windows-Integration gibt es nicht weshalb Tools von Drittherstellern verwendet werden müssen. Git ermöglicht es Branches zur isolierten Entwicklung einzelner Funktionen zu bilden. Diese können anschließend zusammengeführt (gemerged) werden. </w:t>
       </w:r>
     </w:p>
     <w:p>
@@ -3502,85 +3257,34 @@
       <w:r>
         <w:t xml:space="preserve">Abbildung </w:t>
       </w:r>
-      <w:fldSimple w:instr=" SEQ Abbildung \* ARABIC ">
-        <w:r>
-          <w:rPr>
-            <w:noProof/>
-          </w:rPr>
-          <w:t>1</w:t>
-        </w:r>
-      </w:fldSimple>
+      <w:r>
+        <w:fldChar w:fldCharType="begin"/>
+      </w:r>
+      <w:r>
+        <w:instrText xml:space="preserve"> SEQ Abbildung \* ARABIC </w:instrText>
+      </w:r>
+      <w:r>
+        <w:fldChar w:fldCharType="separate"/>
+      </w:r>
+      <w:r>
+        <w:rPr>
+          <w:noProof/>
+        </w:rPr>
+        <w:t>1</w:t>
+      </w:r>
+      <w:r>
+        <w:rPr>
+          <w:noProof/>
+        </w:rPr>
+        <w:fldChar w:fldCharType="end"/>
+      </w:r>
       <w:r>
         <w:t>: Systemstruktur</w:t>
       </w:r>
     </w:p>
     <w:p>
       <w:r>
-        <w:t xml:space="preserve">Basierend auf </w:t>
-      </w:r>
-      <w:proofErr w:type="spellStart"/>
-      <w:r>
-        <w:t>Git</w:t>
-      </w:r>
-      <w:proofErr w:type="spellEnd"/>
-      <w:r>
-        <w:t xml:space="preserve"> erschien 2008 der Dienst </w:t>
-      </w:r>
-      <w:proofErr w:type="spellStart"/>
-      <w:r>
-        <w:t>GitHub</w:t>
-      </w:r>
-      <w:proofErr w:type="spellEnd"/>
-      <w:r>
-        <w:t xml:space="preserve">. </w:t>
-      </w:r>
-      <w:proofErr w:type="spellStart"/>
-      <w:r>
-        <w:t>GitHub</w:t>
-      </w:r>
-      <w:proofErr w:type="spellEnd"/>
-      <w:r>
-        <w:t xml:space="preserve"> ist webbasiert und ist in der Grundversion kostenfrei zugänglich. Bestehende Projekte sind für die Öffentlichkeit einsehbar und können bei Bedarf kopiert und angepasst werden. Gegen die Bezahlung von monatlichen Endgeldern können private </w:t>
-      </w:r>
-      <w:proofErr w:type="spellStart"/>
-      <w:r>
-        <w:t>Repositorys</w:t>
-      </w:r>
-      <w:proofErr w:type="spellEnd"/>
-      <w:r>
-        <w:t xml:space="preserve"> erworben werden. Diese sind nur mit Berechtigungen einsehbar. </w:t>
-      </w:r>
-      <w:proofErr w:type="spellStart"/>
-      <w:r>
-        <w:t>GitHub</w:t>
-      </w:r>
-      <w:proofErr w:type="spellEnd"/>
-      <w:r>
-        <w:t xml:space="preserve"> ist in der Open-Source-Software-Entwicklung sehr populär. So werden unter anderem für die Entwicklung des Linux-Kernel, von PHP als auch von JUnit </w:t>
-      </w:r>
-      <w:proofErr w:type="spellStart"/>
-      <w:r>
-        <w:t>GitHub-Repositorys</w:t>
-      </w:r>
-      <w:proofErr w:type="spellEnd"/>
-      <w:r>
-        <w:t xml:space="preserve"> genutzt. Im April 2011 befanden sich 2 Millionen </w:t>
-      </w:r>
-      <w:proofErr w:type="spellStart"/>
-      <w:r>
-        <w:t>Repositorys</w:t>
-      </w:r>
-      <w:proofErr w:type="spellEnd"/>
-      <w:r>
-        <w:t xml:space="preserve"> auf </w:t>
-      </w:r>
-      <w:proofErr w:type="spellStart"/>
-      <w:r>
-        <w:t>GitHub</w:t>
-      </w:r>
-      <w:proofErr w:type="spellEnd"/>
-      <w:r>
-        <w:t xml:space="preserve">. </w:t>
+        <w:t xml:space="preserve">Basierend auf Git erschien 2008 der Dienst GitHub. GitHub ist webbasiert und ist in der Grundversion kostenfrei zugänglich. Bestehende Projekte sind für die Öffentlichkeit einsehbar und können bei Bedarf kopiert und angepasst werden. Gegen die Bezahlung von monatlichen Endgeldern können private Repositorys erworben werden. Diese sind nur mit Berechtigungen einsehbar. GitHub ist in der Open-Source-Software-Entwicklung sehr populär. So werden unter anderem für die Entwicklung des Linux-Kernel, von PHP als auch von JUnit GitHub-Repositorys genutzt. Im April 2011 befanden sich 2 Millionen Repositorys auf GitHub. </w:t>
       </w:r>
     </w:p>
     <w:p/>
@@ -3622,33 +3326,11 @@
         <w:lastRenderedPageBreak/>
         <w:t xml:space="preserve"> </w:t>
       </w:r>
-      <w:proofErr w:type="spellStart"/>
       <w:r>
         <w:rPr>
           <w:rFonts w:ascii="Arial" w:hAnsi="Arial" w:cs="Arial"/>
         </w:rPr>
-        <w:t>SourceTree</w:t>
-      </w:r>
-      <w:proofErr w:type="spellEnd"/>
-      <w:r>
-        <w:rPr>
-          <w:rFonts w:ascii="Arial" w:hAnsi="Arial" w:cs="Arial"/>
-        </w:rPr>
-        <w:t xml:space="preserve"> (</w:t>
-      </w:r>
-      <w:proofErr w:type="spellStart"/>
-      <w:r>
-        <w:rPr>
-          <w:rFonts w:ascii="Arial" w:hAnsi="Arial" w:cs="Arial"/>
-        </w:rPr>
-        <w:t>soch</w:t>
-      </w:r>
-      <w:proofErr w:type="spellEnd"/>
-      <w:r>
-        <w:rPr>
-          <w:rFonts w:ascii="Arial" w:hAnsi="Arial" w:cs="Arial"/>
-        </w:rPr>
-        <w:t>)</w:t>
+        <w:t>SourceTree (soch)</w:t>
       </w:r>
       <w:bookmarkEnd w:id="20"/>
       <w:bookmarkEnd w:id="21"/>
@@ -3680,22 +3362,30 @@
                   <w:r>
                     <w:t xml:space="preserve">Abbildung </w:t>
                   </w:r>
-                  <w:fldSimple w:instr=" SEQ Abbildung \* ARABIC ">
-                    <w:r>
-                      <w:rPr>
-                        <w:noProof/>
-                      </w:rPr>
-                      <w:t>2</w:t>
-                    </w:r>
-                  </w:fldSimple>
                   <w:r>
-                    <w:t xml:space="preserve">: </w:t>
+                    <w:fldChar w:fldCharType="begin"/>
                   </w:r>
-                  <w:proofErr w:type="spellStart"/>
                   <w:r>
-                    <w:t>SourceTree</w:t>
+                    <w:instrText xml:space="preserve"> SEQ Abbildung \* ARABIC </w:instrText>
                   </w:r>
-                  <w:proofErr w:type="spellEnd"/>
+                  <w:r>
+                    <w:fldChar w:fldCharType="separate"/>
+                  </w:r>
+                  <w:r>
+                    <w:rPr>
+                      <w:noProof/>
+                    </w:rPr>
+                    <w:t>2</w:t>
+                  </w:r>
+                  <w:r>
+                    <w:rPr>
+                      <w:noProof/>
+                    </w:rPr>
+                    <w:fldChar w:fldCharType="end"/>
+                  </w:r>
+                  <w:r>
+                    <w:t>: SourceTree</w:t>
+                  </w:r>
                 </w:p>
               </w:txbxContent>
             </v:textbox>
@@ -3772,69 +3462,8 @@
           </wp:anchor>
         </w:drawing>
       </w:r>
-      <w:proofErr w:type="spellStart"/>
-      <w:r>
-        <w:t>SourceTree</w:t>
-      </w:r>
-      <w:proofErr w:type="spellEnd"/>
-      <w:r>
-        <w:t xml:space="preserve"> ist ein kostenloses Tool der Firma </w:t>
-      </w:r>
-      <w:proofErr w:type="spellStart"/>
-      <w:r>
-        <w:t>Atlassian</w:t>
-      </w:r>
-      <w:proofErr w:type="spellEnd"/>
-      <w:r>
-        <w:t xml:space="preserve">. Es erweitert die Kommandozeilenfunktion des Versionskontrollsystem </w:t>
-      </w:r>
-      <w:proofErr w:type="spellStart"/>
-      <w:r>
-        <w:t>Git</w:t>
-      </w:r>
-      <w:proofErr w:type="spellEnd"/>
-      <w:r>
-        <w:t xml:space="preserve"> um eine einfach zu bedienende grafische Oberfläche. </w:t>
-      </w:r>
-      <w:proofErr w:type="spellStart"/>
-      <w:r>
-        <w:t>SourceTree</w:t>
-      </w:r>
-      <w:proofErr w:type="spellEnd"/>
-      <w:r>
-        <w:t xml:space="preserve"> arbeitet problemlos mit </w:t>
-      </w:r>
-      <w:proofErr w:type="spellStart"/>
-      <w:r>
-        <w:t>GitHub</w:t>
-      </w:r>
-      <w:proofErr w:type="spellEnd"/>
-      <w:r>
-        <w:t xml:space="preserve"> zusammen und bietet verschiedene Komfortfunktionen wie das Aufzeigen der bisherigen </w:t>
-      </w:r>
-      <w:proofErr w:type="spellStart"/>
-      <w:r>
-        <w:t>Changes</w:t>
-      </w:r>
-      <w:proofErr w:type="spellEnd"/>
-      <w:r>
-        <w:t xml:space="preserve"> als auch die verschiedenen </w:t>
-      </w:r>
-      <w:proofErr w:type="spellStart"/>
-      <w:r>
-        <w:t>Brachnes</w:t>
-      </w:r>
-      <w:proofErr w:type="spellEnd"/>
-      <w:r>
-        <w:t xml:space="preserve">. Es können mehrere voneinander unabhängige </w:t>
-      </w:r>
-      <w:proofErr w:type="spellStart"/>
-      <w:r>
-        <w:t>Repositorys</w:t>
-      </w:r>
-      <w:proofErr w:type="spellEnd"/>
-      <w:r>
-        <w:t xml:space="preserve"> gleichzeitig eingebunden werden. </w:t>
+      <w:r>
+        <w:t xml:space="preserve">SourceTree ist ein kostenloses Tool der Firma Atlassian. Es erweitert die Kommandozeilenfunktion des Versionskontrollsystem Git um eine einfach zu bedienende grafische Oberfläche. SourceTree arbeitet problemlos mit GitHub zusammen und bietet verschiedene Komfortfunktionen wie das Aufzeigen der bisherigen Changes als auch die verschiedenen Brachnes. Es können mehrere voneinander unabhängige Repositorys gleichzeitig eingebunden werden. </w:t>
       </w:r>
     </w:p>
     <w:p>
@@ -3847,63 +3476,7 @@
         <w:ind w:left="360"/>
       </w:pPr>
       <w:r>
-        <w:t xml:space="preserve">Kommentare zu den einzelnen </w:t>
-      </w:r>
-      <w:proofErr w:type="spellStart"/>
-      <w:r>
-        <w:t>Commits</w:t>
-      </w:r>
-      <w:proofErr w:type="spellEnd"/>
-      <w:r>
-        <w:t xml:space="preserve"> werden übersichtlich als Description angezeigt. Die erfolgten </w:t>
-      </w:r>
-      <w:proofErr w:type="spellStart"/>
-      <w:r>
-        <w:t>Commits</w:t>
-      </w:r>
-      <w:proofErr w:type="spellEnd"/>
-      <w:r>
-        <w:t xml:space="preserve"> werden Dateiweise im unteren Bildschirmbereich angezeigt und können so von allen Projektbeteiligten schnell und verständlich eingesehen werden. Durch Doppelklicks auf die einzelnen Entwicklungsstände kann bequem und schnell zu einem vorherigen/ neueren Entwicklungsstand gesprungen werden. In Zusammenarbeit mit </w:t>
-      </w:r>
-      <w:proofErr w:type="spellStart"/>
-      <w:r>
-        <w:t>GitHub</w:t>
-      </w:r>
-      <w:proofErr w:type="spellEnd"/>
-      <w:r>
-        <w:t xml:space="preserve"> werden Änderungen zeitnah visualisiert. Liegen noch nicht committete Änderungen vor können diese mit einem  Wechsel auf den obersten Punkt „</w:t>
-      </w:r>
-      <w:proofErr w:type="spellStart"/>
-      <w:r>
-        <w:t>Uncommitted</w:t>
-      </w:r>
-      <w:proofErr w:type="spellEnd"/>
-      <w:r>
-        <w:t xml:space="preserve"> </w:t>
-      </w:r>
-      <w:proofErr w:type="spellStart"/>
-      <w:r>
-        <w:t>changes</w:t>
-      </w:r>
-      <w:proofErr w:type="spellEnd"/>
-      <w:r>
-        <w:t xml:space="preserve">“ eingesehen und in das zentrale </w:t>
-      </w:r>
-      <w:proofErr w:type="spellStart"/>
-      <w:r>
-        <w:t>GitHub</w:t>
-      </w:r>
-      <w:proofErr w:type="spellEnd"/>
-      <w:r>
-        <w:t xml:space="preserve">-Repository </w:t>
-      </w:r>
-      <w:proofErr w:type="spellStart"/>
-      <w:r>
-        <w:t>gepushed</w:t>
-      </w:r>
-      <w:proofErr w:type="spellEnd"/>
-      <w:r>
-        <w:t xml:space="preserve"> werden.</w:t>
+        <w:t>Kommentare zu den einzelnen Commits werden übersichtlich als Description angezeigt. Die erfolgten Commits werden Dateiweise im unteren Bildschirmbereich angezeigt und können so von allen Projektbeteiligten schnell und verständlich eingesehen werden. Durch Doppelklicks auf die einzelnen Entwicklungsstände kann bequem und schnell zu einem vorherigen/ neueren Entwicklungsstand gesprungen werden. In Zusammenarbeit mit GitHub werden Änderungen zeitnah visualisiert. Liegen noch nicht committete Änderungen vor können diese mit einem  Wechsel auf den obersten Punkt „Uncommitted changes“ eingesehen und in das zentrale GitHub-Repository gepushed werden.</w:t>
       </w:r>
     </w:p>
     <w:p>
@@ -3980,21 +3553,7 @@
         <w:rPr>
           <w:rFonts w:ascii="Arial" w:hAnsi="Arial" w:cs="Arial"/>
         </w:rPr>
-        <w:t>Android Studio (</w:t>
-      </w:r>
-      <w:proofErr w:type="spellStart"/>
-      <w:r>
-        <w:rPr>
-          <w:rFonts w:ascii="Arial" w:hAnsi="Arial" w:cs="Arial"/>
-        </w:rPr>
-        <w:t>lhu</w:t>
-      </w:r>
-      <w:proofErr w:type="spellEnd"/>
-      <w:r>
-        <w:rPr>
-          <w:rFonts w:ascii="Arial" w:hAnsi="Arial" w:cs="Arial"/>
-        </w:rPr>
-        <w:t>)</w:t>
+        <w:t>Android Studio (lhu)</w:t>
       </w:r>
       <w:bookmarkEnd w:id="22"/>
     </w:p>
@@ -4047,7 +3606,7 @@
             <v:path o:extrusionok="f" gradientshapeok="t" o:connecttype="rect"/>
             <o:lock v:ext="edit" aspectratio="t"/>
           </v:shapetype>
-          <v:shape id="_x0000_i1025" type="#_x0000_t75" style="width:300.25pt;height:224.85pt">
+          <v:shape id="_x0000_i1025" type="#_x0000_t75" style="width:300pt;height:225pt">
             <v:imagedata r:id="rId12" o:title="load"/>
           </v:shape>
         </w:pict>
@@ -4061,14 +3620,27 @@
       <w:r>
         <w:t xml:space="preserve">Abbildung </w:t>
       </w:r>
-      <w:fldSimple w:instr=" SEQ Abbildung \* ARABIC ">
-        <w:r>
-          <w:rPr>
-            <w:noProof/>
-          </w:rPr>
-          <w:t>3</w:t>
-        </w:r>
-      </w:fldSimple>
+      <w:r>
+        <w:fldChar w:fldCharType="begin"/>
+      </w:r>
+      <w:r>
+        <w:instrText xml:space="preserve"> SEQ Abbildung \* ARABIC </w:instrText>
+      </w:r>
+      <w:r>
+        <w:fldChar w:fldCharType="separate"/>
+      </w:r>
+      <w:r>
+        <w:rPr>
+          <w:noProof/>
+        </w:rPr>
+        <w:t>3</w:t>
+      </w:r>
+      <w:r>
+        <w:rPr>
+          <w:noProof/>
+        </w:rPr>
+        <w:fldChar w:fldCharType="end"/>
+      </w:r>
       <w:r>
         <w:t>: Startbildschirm</w:t>
       </w:r>
@@ -4101,7 +3673,7 @@
       </w:pPr>
       <w:r>
         <w:pict w14:anchorId="1D8EEE51">
-          <v:shape id="_x0000_i1026" type="#_x0000_t75" style="width:452.4pt;height:230.95pt">
+          <v:shape id="_x0000_i1026" type="#_x0000_t75" style="width:453pt;height:231pt">
             <v:imagedata r:id="rId13" o:title="Oberflaeche_gestalten"/>
           </v:shape>
         </w:pict>
@@ -4115,14 +3687,27 @@
       <w:r>
         <w:t xml:space="preserve">Abbildung </w:t>
       </w:r>
-      <w:fldSimple w:instr=" SEQ Abbildung \* ARABIC ">
-        <w:r>
-          <w:rPr>
-            <w:noProof/>
-          </w:rPr>
-          <w:t>4</w:t>
-        </w:r>
-      </w:fldSimple>
+      <w:r>
+        <w:fldChar w:fldCharType="begin"/>
+      </w:r>
+      <w:r>
+        <w:instrText xml:space="preserve"> SEQ Abbildung \* ARABIC </w:instrText>
+      </w:r>
+      <w:r>
+        <w:fldChar w:fldCharType="separate"/>
+      </w:r>
+      <w:r>
+        <w:rPr>
+          <w:noProof/>
+        </w:rPr>
+        <w:t>4</w:t>
+      </w:r>
+      <w:r>
+        <w:rPr>
+          <w:noProof/>
+        </w:rPr>
+        <w:fldChar w:fldCharType="end"/>
+      </w:r>
       <w:r>
         <w:t>: Erweiterter GUI-Editor</w:t>
       </w:r>
@@ -4145,7 +3730,7 @@
       </w:pPr>
       <w:r>
         <w:pict w14:anchorId="6B50F9E3">
-          <v:shape id="_x0000_i1027" type="#_x0000_t75" style="width:452.4pt;height:230.95pt">
+          <v:shape id="_x0000_i1027" type="#_x0000_t75" style="width:452.25pt;height:231pt">
             <v:imagedata r:id="rId14" o:title="java"/>
           </v:shape>
         </w:pict>
@@ -4159,14 +3744,27 @@
       <w:r>
         <w:t xml:space="preserve">Abbildung </w:t>
       </w:r>
-      <w:fldSimple w:instr=" SEQ Abbildung \* ARABIC ">
-        <w:r>
-          <w:rPr>
-            <w:noProof/>
-          </w:rPr>
-          <w:t>5</w:t>
-        </w:r>
-      </w:fldSimple>
+      <w:r>
+        <w:fldChar w:fldCharType="begin"/>
+      </w:r>
+      <w:r>
+        <w:instrText xml:space="preserve"> SEQ Abbildung \* ARABIC </w:instrText>
+      </w:r>
+      <w:r>
+        <w:fldChar w:fldCharType="separate"/>
+      </w:r>
+      <w:r>
+        <w:rPr>
+          <w:noProof/>
+        </w:rPr>
+        <w:t>5</w:t>
+      </w:r>
+      <w:r>
+        <w:rPr>
+          <w:noProof/>
+        </w:rPr>
+        <w:fldChar w:fldCharType="end"/>
+      </w:r>
       <w:r>
         <w:t>: Codeentwicklung</w:t>
       </w:r>
@@ -4190,31 +3788,7 @@
       </w:pPr>
       <w:r>
         <w:lastRenderedPageBreak/>
-        <w:t xml:space="preserve">Da sich die gesamte Projektgruppe bereits mit dem Tool </w:t>
-      </w:r>
-      <w:proofErr w:type="spellStart"/>
-      <w:r>
-        <w:t>Eclipse</w:t>
-      </w:r>
-      <w:proofErr w:type="spellEnd"/>
-      <w:r>
-        <w:t xml:space="preserve"> auskannte und wir gerne etwas Neues ausprobieren wollten, entschieden wir uns gegen eine </w:t>
-      </w:r>
-      <w:proofErr w:type="spellStart"/>
-      <w:r>
-        <w:t>Eclipseversion</w:t>
-      </w:r>
-      <w:proofErr w:type="spellEnd"/>
-      <w:r>
-        <w:t xml:space="preserve"> mit Android-</w:t>
-      </w:r>
-      <w:proofErr w:type="spellStart"/>
-      <w:r>
-        <w:t>Plugin</w:t>
-      </w:r>
-      <w:proofErr w:type="spellEnd"/>
-      <w:r>
-        <w:t xml:space="preserve"> und für das Android Studio.</w:t>
+        <w:t>Da sich die gesamte Projektgruppe bereits mit dem Tool Eclipse auskannte und wir gerne etwas Neues ausprobieren wollten, entschieden wir uns gegen eine Eclipseversion mit Android-Plugin und für das Android Studio.</w:t>
       </w:r>
     </w:p>
     <w:p>
@@ -4229,15 +3803,7 @@
         <w:t xml:space="preserve">ßerdem das Android SDK, welches </w:t>
       </w:r>
       <w:r>
-        <w:t xml:space="preserve">entsprechende Bibliotheken der einzelnen </w:t>
-      </w:r>
-      <w:proofErr w:type="spellStart"/>
-      <w:r>
-        <w:t>Androidversionen</w:t>
-      </w:r>
-      <w:proofErr w:type="spellEnd"/>
-      <w:r>
-        <w:t xml:space="preserve"> mitbringt.</w:t>
+        <w:t>entsprechende Bibliotheken der einzelnen Androidversionen mitbringt.</w:t>
       </w:r>
       <w:r>
         <w:t xml:space="preserve"> Diese kann man individuell runterladen </w:t>
@@ -4318,27 +3884,14 @@
       <w:r>
         <w:t xml:space="preserve">Abbildung </w:t>
       </w:r>
-      <w:r>
-        <w:fldChar w:fldCharType="begin"/>
-      </w:r>
-      <w:r>
-        <w:instrText xml:space="preserve"> SEQ Abbildung \* ARABIC </w:instrText>
-      </w:r>
-      <w:r>
-        <w:fldChar w:fldCharType="separate"/>
-      </w:r>
-      <w:r>
-        <w:rPr>
-          <w:noProof/>
-        </w:rPr>
-        <w:t>6</w:t>
-      </w:r>
-      <w:r>
-        <w:rPr>
-          <w:noProof/>
-        </w:rPr>
-        <w:fldChar w:fldCharType="end"/>
-      </w:r>
+      <w:fldSimple w:instr=" SEQ Abbildung \* ARABIC ">
+        <w:r>
+          <w:rPr>
+            <w:noProof/>
+          </w:rPr>
+          <w:t>6</w:t>
+        </w:r>
+      </w:fldSimple>
       <w:r>
         <w:t>: SDK-Manager</w:t>
       </w:r>
@@ -4363,7 +3916,7 @@
       </w:pPr>
       <w:r>
         <w:pict w14:anchorId="12D46C97">
-          <v:shape id="_x0000_i1028" type="#_x0000_t75" style="width:453.75pt;height:273.05pt">
+          <v:shape id="_x0000_i1028" type="#_x0000_t75" style="width:453.75pt;height:273pt">
             <v:imagedata r:id="rId16" o:title="AVD-Manager"/>
           </v:shape>
         </w:pict>
@@ -4377,27 +3930,14 @@
       <w:r>
         <w:t xml:space="preserve">Abbildung </w:t>
       </w:r>
-      <w:r>
-        <w:fldChar w:fldCharType="begin"/>
-      </w:r>
-      <w:r>
-        <w:instrText xml:space="preserve"> SEQ Abbildung \* ARABIC </w:instrText>
-      </w:r>
-      <w:r>
-        <w:fldChar w:fldCharType="separate"/>
-      </w:r>
-      <w:r>
-        <w:rPr>
-          <w:noProof/>
-        </w:rPr>
-        <w:t>7</w:t>
-      </w:r>
-      <w:r>
-        <w:rPr>
-          <w:noProof/>
-        </w:rPr>
-        <w:fldChar w:fldCharType="end"/>
-      </w:r>
+      <w:fldSimple w:instr=" SEQ Abbildung \* ARABIC ">
+        <w:r>
+          <w:rPr>
+            <w:noProof/>
+          </w:rPr>
+          <w:t>7</w:t>
+        </w:r>
+      </w:fldSimple>
       <w:r>
         <w:t>: AVD-Manager</w:t>
       </w:r>
@@ -4425,21 +3965,7 @@
         <w:rPr>
           <w:rFonts w:ascii="Arial" w:hAnsi="Arial" w:cs="Arial"/>
         </w:rPr>
-        <w:t>Gradle (</w:t>
-      </w:r>
-      <w:proofErr w:type="spellStart"/>
-      <w:r>
-        <w:rPr>
-          <w:rFonts w:ascii="Arial" w:hAnsi="Arial" w:cs="Arial"/>
-        </w:rPr>
-        <w:t>lhu</w:t>
-      </w:r>
-      <w:proofErr w:type="spellEnd"/>
-      <w:r>
-        <w:rPr>
-          <w:rFonts w:ascii="Arial" w:hAnsi="Arial" w:cs="Arial"/>
-        </w:rPr>
-        <w:t>)</w:t>
+        <w:t>Gradle (lhu)</w:t>
       </w:r>
       <w:bookmarkEnd w:id="23"/>
     </w:p>
@@ -4449,31 +3975,13 @@
         <w:ind w:left="357"/>
       </w:pPr>
       <w:r>
-        <w:t xml:space="preserve">Gradle ist ein automatisches Build-Tool, ähnlichen den in der Vorlesung behandelten Tools Apache Ant und Apache </w:t>
-      </w:r>
-      <w:proofErr w:type="spellStart"/>
-      <w:r>
-        <w:t>Maven</w:t>
-      </w:r>
-      <w:proofErr w:type="spellEnd"/>
-      <w:r>
-        <w:t xml:space="preserve">. Gradle-Skripte sind, im </w:t>
-      </w:r>
-      <w:proofErr w:type="spellStart"/>
-      <w:r>
-        <w:t>Gegesatz</w:t>
-      </w:r>
-      <w:proofErr w:type="spellEnd"/>
-      <w:r>
-        <w:t xml:space="preserve"> zu </w:t>
-      </w:r>
-      <w:proofErr w:type="spellStart"/>
-      <w:r>
-        <w:t>Maven</w:t>
-      </w:r>
-      <w:proofErr w:type="spellEnd"/>
-      <w:r>
-        <w:t>, direkt ausführbarer Code.</w:t>
+        <w:t>Gradle ist ein automatisches Build-Tool, ähnlichen den in der Vorlesung behandelten Tools Apache Ant und Apache Maven. Gradle-Skripte sind, im Gege</w:t>
+      </w:r>
+      <w:r>
+        <w:t>n</w:t>
+      </w:r>
+      <w:r>
+        <w:t>satz zu Maven, direkt ausführbarer Code.</w:t>
       </w:r>
     </w:p>
     <w:p>
@@ -4485,135 +3993,8 @@
       </w:pPr>
       <w:r>
         <w:pict w14:anchorId="4D575042">
-          <v:shape id="_x0000_i1029" type="#_x0000_t75" style="width:150.1pt;height:42.1pt">
+          <v:shape id="_x0000_i1029" type="#_x0000_t75" style="width:150pt;height:42pt">
             <v:imagedata r:id="rId17" o:title="gradle_logo"/>
-          </v:shape>
-        </w:pict>
-      </w:r>
-    </w:p>
-    <w:p>
-      <w:pPr>
-        <w:pStyle w:val="Beschriftung"/>
-        <w:jc w:val="center"/>
-      </w:pPr>
-      <w:r>
-        <w:t xml:space="preserve">Abbildung </w:t>
-      </w:r>
-      <w:r>
-        <w:fldChar w:fldCharType="begin"/>
-      </w:r>
-      <w:r>
-        <w:instrText xml:space="preserve"> SEQ Abbildung \* ARABIC </w:instrText>
-      </w:r>
-      <w:r>
-        <w:fldChar w:fldCharType="separate"/>
-      </w:r>
-      <w:r>
-        <w:rPr>
-          <w:noProof/>
-        </w:rPr>
-        <w:t>8</w:t>
-      </w:r>
-      <w:r>
-        <w:rPr>
-          <w:noProof/>
-        </w:rPr>
-        <w:fldChar w:fldCharType="end"/>
-      </w:r>
-      <w:r>
-        <w:t>: Logo</w:t>
-      </w:r>
-    </w:p>
-    <w:p>
-      <w:pPr>
-        <w:spacing w:line="257" w:lineRule="auto"/>
-        <w:ind w:left="357"/>
-      </w:pPr>
-      <w:r>
-        <w:t xml:space="preserve">Damit Gradle bei umfangreichen </w:t>
-      </w:r>
-      <w:proofErr w:type="spellStart"/>
-      <w:r>
-        <w:t>Builds</w:t>
-      </w:r>
-      <w:proofErr w:type="spellEnd"/>
-      <w:r>
-        <w:t xml:space="preserve"> performant arbeitet, unterstützt das Tool sowohl ein inkrementelles, als auch paralleles Vorgehen. Bei inkrementellen </w:t>
-      </w:r>
-      <w:proofErr w:type="spellStart"/>
-      <w:r>
-        <w:t>Builds</w:t>
-      </w:r>
-      <w:proofErr w:type="spellEnd"/>
-      <w:r>
-        <w:t>, werden nur Teile der Software neu gebaut werden. Dies sind vor allem Teile, die Verändert wurden, oder Teile die von geänderten Dateien abhängen. Beim parallelen Vorgehen werden verschiedene Aufgaben, die parallel ausführbar sind, auf verschiedene Prozessorkerne verteilt. Somit können beispielsweise die Tests parallel ablaufen.</w:t>
-      </w:r>
-    </w:p>
-    <w:p>
-      <w:pPr>
-        <w:spacing w:line="257" w:lineRule="auto"/>
-        <w:ind w:left="357"/>
-      </w:pPr>
-      <w:r>
-        <w:t xml:space="preserve">Der </w:t>
-      </w:r>
-      <w:proofErr w:type="spellStart"/>
-      <w:r>
-        <w:t>Buildvorgang</w:t>
-      </w:r>
-      <w:proofErr w:type="spellEnd"/>
-      <w:r>
-        <w:t xml:space="preserve"> besteht aus zwei Hauptphasen. Die erste Phase, die Konfiguration, durchläuft die gesamte Build-Definition und es wird ein Abhängigkeitsgraph erzeugt. Dieser Graph enthält alle abzuarbeitenden Schritte des </w:t>
-      </w:r>
-      <w:proofErr w:type="spellStart"/>
-      <w:r>
-        <w:t>Builds</w:t>
-      </w:r>
-      <w:proofErr w:type="spellEnd"/>
-      <w:r>
-        <w:t>. In der zweiten Phase, der Ausführung, wird der Graph anhand der Führung durchlaufen und alle Build-Tasks ausgeführt.</w:t>
-      </w:r>
-    </w:p>
-    <w:p>
-      <w:pPr>
-        <w:spacing w:line="257" w:lineRule="auto"/>
-        <w:ind w:left="357"/>
-      </w:pPr>
-      <w:r>
-        <w:t>Als Tasks stellt Gradle die üblichen Phasen zur Verfügung. Dazu gehören das Validieren, das Kompilieren, die Ausführung der Tests, der Archiv-Erstellung mit Reporting und die Verteilung von gebauten Projekten.</w:t>
-      </w:r>
-    </w:p>
-    <w:p>
-      <w:pPr>
-        <w:spacing w:line="257" w:lineRule="auto"/>
-        <w:ind w:left="357"/>
-      </w:pPr>
-      <w:r>
-        <w:t xml:space="preserve">Als Build-Datei dient Gradle die </w:t>
-      </w:r>
-      <w:proofErr w:type="spellStart"/>
-      <w:r>
-        <w:t>build.gradle</w:t>
-      </w:r>
-      <w:proofErr w:type="spellEnd"/>
-      <w:r>
-        <w:t xml:space="preserve">-Datei, welche </w:t>
-      </w:r>
-      <w:r>
-        <w:t>ein Groovy-Skript darstellt. In der Datei werden alle Tasks und Abhängigkeiten des Projektes festgelegt. Außerdem kann Vererbung eingesetzt werden.</w:t>
-      </w:r>
-    </w:p>
-    <w:p>
-      <w:pPr>
-        <w:keepNext/>
-        <w:spacing w:line="257" w:lineRule="auto"/>
-        <w:ind w:left="357"/>
-        <w:jc w:val="center"/>
-      </w:pPr>
-      <w:r>
-        <w:pict w14:anchorId="455FAD7C">
-          <v:shape id="_x0000_i1030" type="#_x0000_t75" style="width:387.85pt;height:269.65pt">
-            <v:imagedata r:id="rId18" o:title="gradle"/>
           </v:shape>
         </w:pict>
       </w:r>
@@ -4631,19 +4012,101 @@
           <w:rPr>
             <w:noProof/>
           </w:rPr>
-          <w:t>9</w:t>
+          <w:t>8</w:t>
         </w:r>
       </w:fldSimple>
       <w:r>
-        <w:t xml:space="preserve">: </w:t>
-      </w:r>
-      <w:proofErr w:type="spellStart"/>
-      <w:r>
-        <w:t>build.gradle</w:t>
-      </w:r>
-      <w:proofErr w:type="spellEnd"/>
-      <w:r>
-        <w:t xml:space="preserve"> aus dem Projekt</w:t>
+        <w:t>: Logo</w:t>
+      </w:r>
+    </w:p>
+    <w:p>
+      <w:pPr>
+        <w:spacing w:line="257" w:lineRule="auto"/>
+        <w:ind w:left="357"/>
+      </w:pPr>
+      <w:r>
+        <w:t>Damit Gradle bei umfangreichen Builds performant arbeitet, unterstützt das Tool sowohl ein inkrementelles, als auch paralleles Vorgehen. Bei inkrementellen Builds, werden nur Teile der Software neu gebaut werden. Dies sind vor allem Teile, die Verändert wurden, oder Teile die von geänderten Dateien abhängen. Beim parallelen Vorgehen werden verschiedene Aufgaben, die parallel ausführbar sind, auf verschiedene Prozessorkerne verteilt. Somit können beispielsweise die Tests parallel ablaufen.</w:t>
+      </w:r>
+    </w:p>
+    <w:p>
+      <w:pPr>
+        <w:spacing w:line="257" w:lineRule="auto"/>
+        <w:ind w:left="357"/>
+      </w:pPr>
+      <w:r>
+        <w:t>Der Buildvorgang besteht aus zwei Hauptphasen. Die erste Phase, die Konfiguration, durchläuft die gesamte Build-Definition und es wird ein Abhängigkeitsgraph erzeugt. Dieser Graph enthält alle abzuarbeitenden Schritte des Builds. In der zweiten Phase, der Ausführung, wird der Graph anhand der Führung durchlaufen und alle Build-Tasks ausgeführt.</w:t>
+      </w:r>
+    </w:p>
+    <w:p>
+      <w:pPr>
+        <w:spacing w:line="257" w:lineRule="auto"/>
+        <w:ind w:left="357"/>
+      </w:pPr>
+      <w:r>
+        <w:t>Als Tasks stellt Gradle die üblichen Phasen zur Verfügung. Dazu gehören das Validieren, das Kompilieren, die Ausführung der Tests, der Archiv-Erstellung mit Reporting und die Verteilung von gebauten Projekten.</w:t>
+      </w:r>
+    </w:p>
+    <w:p>
+      <w:pPr>
+        <w:spacing w:line="257" w:lineRule="auto"/>
+        <w:ind w:left="357"/>
+      </w:pPr>
+      <w:r>
+        <w:t xml:space="preserve">Als Build-Datei dient Gradle die build.gradle-Datei, welche </w:t>
+      </w:r>
+      <w:r>
+        <w:t>ein Groovy-Skript darstellt. In der Datei werden alle Tasks und Abhängigkeiten des Projektes festgelegt. Außerdem kann Vererbung eingesetzt werden.</w:t>
+      </w:r>
+    </w:p>
+    <w:p>
+      <w:pPr>
+        <w:keepNext/>
+        <w:spacing w:line="257" w:lineRule="auto"/>
+        <w:ind w:left="357"/>
+        <w:jc w:val="center"/>
+      </w:pPr>
+      <w:r>
+        <w:pict w14:anchorId="455FAD7C">
+          <v:shape id="_x0000_i1030" type="#_x0000_t75" style="width:387.75pt;height:269.25pt">
+            <v:imagedata r:id="rId18" o:title="gradle"/>
+          </v:shape>
+        </w:pict>
+      </w:r>
+    </w:p>
+    <w:p>
+      <w:pPr>
+        <w:pStyle w:val="Beschriftung"/>
+        <w:jc w:val="center"/>
+      </w:pPr>
+      <w:r>
+        <w:t xml:space="preserve">Abbildung </w:t>
+      </w:r>
+      <w:r>
+        <w:fldChar w:fldCharType="begin"/>
+      </w:r>
+      <w:r>
+        <w:instrText xml:space="preserve"> SEQ Ab</w:instrText>
+      </w:r>
+      <w:r>
+        <w:instrText xml:space="preserve">bildung \* ARABIC </w:instrText>
+      </w:r>
+      <w:r>
+        <w:fldChar w:fldCharType="separate"/>
+      </w:r>
+      <w:r>
+        <w:rPr>
+          <w:noProof/>
+        </w:rPr>
+        <w:t>9</w:t>
+      </w:r>
+      <w:r>
+        <w:rPr>
+          <w:noProof/>
+        </w:rPr>
+        <w:fldChar w:fldCharType="end"/>
+      </w:r>
+      <w:r>
+        <w:t>: build.gradle aus dem Projekt</w:t>
       </w:r>
     </w:p>
     <w:p>
@@ -4669,35 +4132,7 @@
         <w:rPr>
           <w:rFonts w:ascii="Arial" w:hAnsi="Arial" w:cs="Arial"/>
         </w:rPr>
-        <w:t xml:space="preserve">Unit </w:t>
-      </w:r>
-      <w:proofErr w:type="spellStart"/>
-      <w:r>
-        <w:rPr>
-          <w:rFonts w:ascii="Arial" w:hAnsi="Arial" w:cs="Arial"/>
-        </w:rPr>
-        <w:t>Testing</w:t>
-      </w:r>
-      <w:proofErr w:type="spellEnd"/>
-      <w:r>
-        <w:rPr>
-          <w:rFonts w:ascii="Arial" w:hAnsi="Arial" w:cs="Arial"/>
-        </w:rPr>
-        <w:t xml:space="preserve"> (</w:t>
-      </w:r>
-      <w:proofErr w:type="spellStart"/>
-      <w:r>
-        <w:rPr>
-          <w:rFonts w:ascii="Arial" w:hAnsi="Arial" w:cs="Arial"/>
-        </w:rPr>
-        <w:t>lhu</w:t>
-      </w:r>
-      <w:proofErr w:type="spellEnd"/>
-      <w:r>
-        <w:rPr>
-          <w:rFonts w:ascii="Arial" w:hAnsi="Arial" w:cs="Arial"/>
-        </w:rPr>
-        <w:t>)</w:t>
+        <w:t>Unit Testing (lhu)</w:t>
       </w:r>
       <w:bookmarkEnd w:id="24"/>
     </w:p>
@@ -4713,35 +4148,7 @@
         <w:rPr>
           <w:rFonts w:cs="Arial"/>
         </w:rPr>
-        <w:t>Es gibt eine Vielzahl an Erweiterungen für das Unit-</w:t>
-      </w:r>
-      <w:proofErr w:type="spellStart"/>
-      <w:r>
-        <w:rPr>
-          <w:rFonts w:cs="Arial"/>
-        </w:rPr>
-        <w:t>Testing</w:t>
-      </w:r>
-      <w:proofErr w:type="spellEnd"/>
-      <w:r>
-        <w:rPr>
-          <w:rFonts w:cs="Arial"/>
-        </w:rPr>
-        <w:t xml:space="preserve">, doch mit dem Android-Studio sind diese nicht nötig, da es eine eigene native Version des </w:t>
-      </w:r>
-      <w:proofErr w:type="spellStart"/>
-      <w:r>
-        <w:rPr>
-          <w:rFonts w:cs="Arial"/>
-        </w:rPr>
-        <w:t>Testings</w:t>
-      </w:r>
-      <w:proofErr w:type="spellEnd"/>
-      <w:r>
-        <w:rPr>
-          <w:rFonts w:cs="Arial"/>
-        </w:rPr>
-        <w:t xml:space="preserve"> implementiert hat. Um dieses nutzen zu können sind lediglich einzelne Konfigurationsschritte zu erledigen.</w:t>
+        <w:t>Es gibt eine Vielzahl an Erweiterungen für das Unit-Testing, doch mit dem Android-Studio sind diese nicht nötig, da es eine eigene native Version des Testings implementiert hat. Um dieses nutzen zu können sind lediglich einzelne Konfigurationsschritte zu erledigen.</w:t>
       </w:r>
     </w:p>
     <w:p>
@@ -4755,7 +4162,7 @@
           <w:rFonts w:cs="Arial"/>
         </w:rPr>
         <w:pict w14:anchorId="54CC771D">
-          <v:shape id="_x0000_i1031" type="#_x0000_t75" style="width:453.05pt;height:250.65pt">
+          <v:shape id="_x0000_i1031" type="#_x0000_t75" style="width:453.75pt;height:250.5pt">
             <v:imagedata r:id="rId19" o:title="testkonfiguration"/>
           </v:shape>
         </w:pict>
@@ -4769,14 +4176,27 @@
       <w:r>
         <w:t xml:space="preserve">Abbildung </w:t>
       </w:r>
-      <w:fldSimple w:instr=" SEQ Abbildung \* ARABIC ">
-        <w:r>
-          <w:rPr>
-            <w:noProof/>
-          </w:rPr>
-          <w:t>10</w:t>
-        </w:r>
-      </w:fldSimple>
+      <w:r>
+        <w:fldChar w:fldCharType="begin"/>
+      </w:r>
+      <w:r>
+        <w:instrText xml:space="preserve"> SEQ Abbildung \* ARABIC </w:instrText>
+      </w:r>
+      <w:r>
+        <w:fldChar w:fldCharType="separate"/>
+      </w:r>
+      <w:r>
+        <w:rPr>
+          <w:noProof/>
+        </w:rPr>
+        <w:t>10</w:t>
+      </w:r>
+      <w:r>
+        <w:rPr>
+          <w:noProof/>
+        </w:rPr>
+        <w:fldChar w:fldCharType="end"/>
+      </w:r>
       <w:r>
         <w:t>: Konfigurierter Android Test</w:t>
       </w:r>
@@ -4787,23 +4207,7 @@
         <w:ind w:left="357"/>
       </w:pPr>
       <w:r>
-        <w:t xml:space="preserve">Das Android SDK liefert ein eigenes </w:t>
-      </w:r>
-      <w:proofErr w:type="spellStart"/>
-      <w:r>
-        <w:t>Testpackage</w:t>
-      </w:r>
-      <w:proofErr w:type="spellEnd"/>
-      <w:r>
-        <w:t xml:space="preserve">, welches </w:t>
-      </w:r>
-      <w:proofErr w:type="spellStart"/>
-      <w:r>
-        <w:t>InstrumentalTestCase</w:t>
-      </w:r>
-      <w:proofErr w:type="spellEnd"/>
-      <w:r>
-        <w:t xml:space="preserve"> zur Verfügung stellt. Hiervon </w:t>
+        <w:t xml:space="preserve">Das Android SDK liefert ein eigenes Testpackage, welches InstrumentalTestCase zur Verfügung stellt. Hiervon </w:t>
       </w:r>
       <w:r>
         <w:t>erben</w:t>
@@ -4824,23 +4228,7 @@
         <w:ind w:left="357"/>
       </w:pPr>
       <w:r>
-        <w:t xml:space="preserve">Testmethoden, welche ausgeführt werden sollen, beginnen mit dem </w:t>
-      </w:r>
-      <w:proofErr w:type="spellStart"/>
-      <w:r>
-        <w:t>Prefix</w:t>
-      </w:r>
-      <w:proofErr w:type="spellEnd"/>
-      <w:r>
-        <w:t xml:space="preserve"> „</w:t>
-      </w:r>
-      <w:proofErr w:type="spellStart"/>
-      <w:r>
-        <w:t>test</w:t>
-      </w:r>
-      <w:proofErr w:type="spellEnd"/>
-      <w:r>
-        <w:t>“ und haben keinen Rückgabewert.</w:t>
+        <w:t>Testmethoden, welche ausgeführt werden sollen, beginnen mit dem Prefix „test“ und haben keinen Rückgabewert.</w:t>
       </w:r>
     </w:p>
     <w:p>
@@ -4854,7 +4242,7 @@
           <w:rFonts w:cs="Arial"/>
         </w:rPr>
         <w:pict w14:anchorId="15BBD2D8">
-          <v:shape id="_x0000_i1032" type="#_x0000_t75" style="width:396.7pt;height:256.1pt">
+          <v:shape id="_x0000_i1032" type="#_x0000_t75" style="width:396.75pt;height:255.75pt">
             <v:imagedata r:id="rId20" o:title="test"/>
           </v:shape>
         </w:pict>
@@ -4868,14 +4256,27 @@
       <w:r>
         <w:t xml:space="preserve">Abbildung </w:t>
       </w:r>
-      <w:fldSimple w:instr=" SEQ Abbildung \* ARABIC ">
-        <w:r>
-          <w:rPr>
-            <w:noProof/>
-          </w:rPr>
-          <w:t>11</w:t>
-        </w:r>
-      </w:fldSimple>
+      <w:r>
+        <w:fldChar w:fldCharType="begin"/>
+      </w:r>
+      <w:r>
+        <w:instrText xml:space="preserve"> SEQ Abbildung \* ARABIC </w:instrText>
+      </w:r>
+      <w:r>
+        <w:fldChar w:fldCharType="separate"/>
+      </w:r>
+      <w:r>
+        <w:rPr>
+          <w:noProof/>
+        </w:rPr>
+        <w:t>11</w:t>
+      </w:r>
+      <w:r>
+        <w:rPr>
+          <w:noProof/>
+        </w:rPr>
+        <w:fldChar w:fldCharType="end"/>
+      </w:r>
       <w:r>
         <w:t>: Quellcode der Tests</w:t>
       </w:r>
@@ -4911,7 +4312,7 @@
       </w:pPr>
       <w:r>
         <w:pict w14:anchorId="14389921">
-          <v:shape id="_x0000_i1033" type="#_x0000_t75" style="width:453.05pt;height:118.85pt">
+          <v:shape id="_x0000_i1033" type="#_x0000_t75" style="width:453pt;height:119.25pt">
             <v:imagedata r:id="rId21" o:title="Tests_initialisieren"/>
           </v:shape>
         </w:pict>
@@ -4925,14 +4326,27 @@
       <w:r>
         <w:t xml:space="preserve">Abbildung </w:t>
       </w:r>
-      <w:fldSimple w:instr=" SEQ Abbildung \* ARABIC ">
-        <w:r>
-          <w:rPr>
-            <w:noProof/>
-          </w:rPr>
-          <w:t>12</w:t>
-        </w:r>
-      </w:fldSimple>
+      <w:r>
+        <w:fldChar w:fldCharType="begin"/>
+      </w:r>
+      <w:r>
+        <w:instrText xml:space="preserve"> SEQ Abbildung \* ARABIC </w:instrText>
+      </w:r>
+      <w:r>
+        <w:fldChar w:fldCharType="separate"/>
+      </w:r>
+      <w:r>
+        <w:rPr>
+          <w:noProof/>
+        </w:rPr>
+        <w:t>12</w:t>
+      </w:r>
+      <w:r>
+        <w:rPr>
+          <w:noProof/>
+        </w:rPr>
+        <w:fldChar w:fldCharType="end"/>
+      </w:r>
       <w:r>
         <w:t>: Initialisierung der Tests beim Laden des Emulators</w:t>
       </w:r>
@@ -4954,7 +4368,7 @@
       </w:pPr>
       <w:r>
         <w:pict w14:anchorId="1B87FFC0">
-          <v:shape id="_x0000_i1034" type="#_x0000_t75" style="width:453.05pt;height:140.6pt">
+          <v:shape id="_x0000_i1034" type="#_x0000_t75" style="width:453pt;height:141pt">
             <v:imagedata r:id="rId22" o:title="testergebnisse"/>
           </v:shape>
         </w:pict>
@@ -4968,14 +4382,27 @@
       <w:r>
         <w:t xml:space="preserve">Abbildung </w:t>
       </w:r>
-      <w:fldSimple w:instr=" SEQ Abbildung \* ARABIC ">
-        <w:r>
-          <w:rPr>
-            <w:noProof/>
-          </w:rPr>
-          <w:t>13</w:t>
-        </w:r>
-      </w:fldSimple>
+      <w:r>
+        <w:fldChar w:fldCharType="begin"/>
+      </w:r>
+      <w:r>
+        <w:instrText xml:space="preserve"> SEQ Abbildung \* ARABIC </w:instrText>
+      </w:r>
+      <w:r>
+        <w:fldChar w:fldCharType="separate"/>
+      </w:r>
+      <w:r>
+        <w:rPr>
+          <w:noProof/>
+        </w:rPr>
+        <w:t>13</w:t>
+      </w:r>
+      <w:r>
+        <w:rPr>
+          <w:noProof/>
+        </w:rPr>
+        <w:fldChar w:fldCharType="end"/>
+      </w:r>
       <w:r>
         <w:t>: Testergebnisse</w:t>
       </w:r>
@@ -5011,21 +4438,7 @@
           <w:rFonts w:ascii="Arial" w:hAnsi="Arial" w:cs="Arial"/>
         </w:rPr>
         <w:lastRenderedPageBreak/>
-        <w:t>Projektverlauf (</w:t>
-      </w:r>
-      <w:proofErr w:type="spellStart"/>
-      <w:r>
-        <w:rPr>
-          <w:rFonts w:ascii="Arial" w:hAnsi="Arial" w:cs="Arial"/>
-        </w:rPr>
-        <w:t>nfe</w:t>
-      </w:r>
-      <w:proofErr w:type="spellEnd"/>
-      <w:r>
-        <w:rPr>
-          <w:rFonts w:ascii="Arial" w:hAnsi="Arial" w:cs="Arial"/>
-        </w:rPr>
-        <w:t>)</w:t>
+        <w:t>Projektverlauf (nfe)</w:t>
       </w:r>
       <w:bookmarkEnd w:id="25"/>
     </w:p>
@@ -5035,31 +4448,23 @@
           <w:rFonts w:cs="Arial"/>
         </w:rPr>
       </w:pPr>
-      <w:commentRangeStart w:id="26"/>
-      <w:r>
-        <w:rPr>
-          <w:rFonts w:cs="Arial"/>
-        </w:rPr>
-        <w:t xml:space="preserve">Die erste Besprechung </w:t>
-      </w:r>
-      <w:commentRangeEnd w:id="26"/>
-      <w:r>
-        <w:rPr>
-          <w:rStyle w:val="Kommentarzeichen"/>
-        </w:rPr>
-        <w:commentReference w:id="26"/>
-      </w:r>
-      <w:r>
-        <w:rPr>
-          <w:rFonts w:cs="Arial"/>
-        </w:rPr>
-        <w:t>bezüglich des Projekts fand am 10. Oktober 2014 in der Vorlesung Software Engineering statt. Die Gruppenkonstellation war schnell gefunden, da sie sich schon in anderen Arbeiten bewährt hatte. Als Thema wurde aus Ermangelung von kreativen Alternativen zunächst eine Anwendung zum Benchmarking von Datenbanken gewählt. Da die Gruppe davon jedoch nicht gänzlich überzeugt war, wurde noch nach einem anderen Thema gesucht. Es kam schließlich der Vorschlag, eine Android App zur Passwortverwaltung nach Vorlage eines bestehenden Produkts zu entwickeln. Dieser Vorschlag wurde von den anderen Gruppenmitgliedern angenommen und am 26. Oktober wurde die Entscheidung durch Prof. Dr. Convent bestätigt.</w:t>
-      </w:r>
-      <w:r>
-        <w:rPr>
-          <w:rFonts w:cs="Arial"/>
-        </w:rPr>
-        <w:br/>
+      <w:r>
+        <w:rPr>
+          <w:rFonts w:cs="Arial"/>
+        </w:rPr>
+        <w:t>Die erste Besprechung bezüglich des Projekts fand am 10. Oktober 2014 in der Vorlesung Software Engineering statt. Die Gruppenkonstellation war schnell gefunden, da sie sich schon in anderen Arbeiten bewährt hatte. Als Thema wurde aus Ermangelung von kreativen Alternativen zunächst eine Anwendung zum Benchmarking von Datenbanken gewählt. Da die Gruppe davon jedoch nicht gänzlich überzeugt war, wurde noch nach einem anderen Thema gesucht. Es kam schließlich der Vorschlag, eine Android App zur Passwortverwaltung nach Vorlage eines bestehenden Produkts zu entwickeln. Dieser Vorschlag wurde von den anderen Gruppenmitgliedern angenommen und am 26. Oktober wurde die Entscheidung durch Prof. Dr. Convent bestätigt.</w:t>
+      </w:r>
+    </w:p>
+    <w:p>
+      <w:pPr>
+        <w:rPr>
+          <w:rFonts w:cs="Arial"/>
+        </w:rPr>
+      </w:pPr>
+      <w:r>
+        <w:rPr>
+          <w:rFonts w:cs="Arial"/>
+        </w:rPr>
         <w:t>Bei der nächsten Absprache in der Vorlesung am 14. November 2014 wurden die Entwicklungsumgebung sowie die sonstigen benötigten Tools bei allen installiert und eingerichtet, dabei wurde sich gegenseitig unterstützt. Dann wurde die Absprache getroffen, sich bis zur nächsten Vorlesung etwas in die Android-Entwicklung einzulesen und sich ein wenig mit den Tools vertraut zu machen. Außerdem wurde ein grober Entwurf der App erstellt. Dieser umfasste drei Masken: eine zur Eingabe des Masterpassworts, eine zur Anzeige der gespeicherten Passwörter und eine zum Hinzufügen neuer Passwörter. Dieser Grobentwurf sollte zu ersten Erfahrungen mit der App-Entwicklung und einer Diskussion über das Design führen. Passwörter wurden noch nicht auf dem Handy gespeichert und es wurde auch noch keinerlei Verschlüsselung verwendet. Das eingegebene Masterpasswort wurde ebenfalls nicht weiter benutzt.</w:t>
       </w:r>
     </w:p>
@@ -5076,10 +4481,10 @@
           <w:lang w:eastAsia="de-DE"/>
         </w:rPr>
         <w:drawing>
-          <wp:inline distT="0" distB="0" distL="0" distR="0" wp14:anchorId="69140A69" wp14:editId="40E0543B">
-            <wp:extent cx="1617714" cy="2571750"/>
+          <wp:inline distT="0" distB="0" distL="0" distR="0" wp14:anchorId="545DC626" wp14:editId="21909EF5">
+            <wp:extent cx="1619250" cy="2571750"/>
             <wp:effectExtent l="0" t="0" r="0" b="0"/>
-            <wp:docPr id="4" name="Grafik 4" descr="C:\Users\Nadine\Documents\#GitHub\pwsafe\Dokumentation\Screenshots\ScreenShot Version 1_enter.png"/>
+            <wp:docPr id="46" name="Grafik 46" descr="ScreenShot Version 1_enter"/>
             <wp:cNvGraphicFramePr>
               <a:graphicFrameLocks xmlns:a="http://schemas.openxmlformats.org/drawingml/2006/main" noChangeAspect="1"/>
             </wp:cNvGraphicFramePr>
@@ -5087,7 +4492,129 @@
               <a:graphicData uri="http://schemas.openxmlformats.org/drawingml/2006/picture">
                 <pic:pic xmlns:pic="http://schemas.openxmlformats.org/drawingml/2006/picture">
                   <pic:nvPicPr>
-                    <pic:cNvPr id="0" name="Picture 4" descr="C:\Users\Nadine\Documents\#GitHub\pwsafe\Dokumentation\Screenshots\ScreenShot Version 1_enter.png"/>
+                    <pic:cNvPr id="0" name="Grafik 4" descr="ScreenShot Version 1_enter"/>
+                    <pic:cNvPicPr>
+                      <a:picLocks noChangeAspect="1" noChangeArrowheads="1"/>
+                    </pic:cNvPicPr>
+                  </pic:nvPicPr>
+                  <pic:blipFill>
+                    <a:blip r:embed="rId23">
+                      <a:extLst>
+                        <a:ext uri="{28A0092B-C50C-407E-A947-70E740481C1C}">
+                          <a14:useLocalDpi xmlns:a14="http://schemas.microsoft.com/office/drawing/2010/main" val="0"/>
+                        </a:ext>
+                      </a:extLst>
+                    </a:blip>
+                    <a:srcRect/>
+                    <a:stretch>
+                      <a:fillRect/>
+                    </a:stretch>
+                  </pic:blipFill>
+                  <pic:spPr bwMode="auto">
+                    <a:xfrm>
+                      <a:off x="0" y="0"/>
+                      <a:ext cx="1619250" cy="2571750"/>
+                    </a:xfrm>
+                    <a:prstGeom prst="rect">
+                      <a:avLst/>
+                    </a:prstGeom>
+                    <a:noFill/>
+                    <a:ln>
+                      <a:noFill/>
+                    </a:ln>
+                  </pic:spPr>
+                </pic:pic>
+              </a:graphicData>
+            </a:graphic>
+          </wp:inline>
+        </w:drawing>
+      </w:r>
+      <w:r>
+        <w:rPr>
+          <w:rFonts w:cs="Arial"/>
+        </w:rPr>
+        <w:tab/>
+      </w:r>
+      <w:r>
+        <w:rPr>
+          <w:rFonts w:cs="Arial"/>
+          <w:noProof/>
+          <w:lang w:eastAsia="de-DE"/>
+        </w:rPr>
+        <w:drawing>
+          <wp:inline distT="0" distB="0" distL="0" distR="0" wp14:anchorId="2C878D20" wp14:editId="53D10555">
+            <wp:extent cx="1628775" cy="2581275"/>
+            <wp:effectExtent l="0" t="0" r="0" b="0"/>
+            <wp:docPr id="45" name="Grafik 45" descr="ScreenShot Version 1_view"/>
+            <wp:cNvGraphicFramePr>
+              <a:graphicFrameLocks xmlns:a="http://schemas.openxmlformats.org/drawingml/2006/main" noChangeAspect="1"/>
+            </wp:cNvGraphicFramePr>
+            <a:graphic xmlns:a="http://schemas.openxmlformats.org/drawingml/2006/main">
+              <a:graphicData uri="http://schemas.openxmlformats.org/drawingml/2006/picture">
+                <pic:pic xmlns:pic="http://schemas.openxmlformats.org/drawingml/2006/picture">
+                  <pic:nvPicPr>
+                    <pic:cNvPr id="0" name="Grafik 5" descr="ScreenShot Version 1_view"/>
+                    <pic:cNvPicPr>
+                      <a:picLocks noChangeAspect="1" noChangeArrowheads="1"/>
+                    </pic:cNvPicPr>
+                  </pic:nvPicPr>
+                  <pic:blipFill>
+                    <a:blip r:embed="rId24">
+                      <a:extLst>
+                        <a:ext uri="{28A0092B-C50C-407E-A947-70E740481C1C}">
+                          <a14:useLocalDpi xmlns:a14="http://schemas.microsoft.com/office/drawing/2010/main" val="0"/>
+                        </a:ext>
+                      </a:extLst>
+                    </a:blip>
+                    <a:srcRect/>
+                    <a:stretch>
+                      <a:fillRect/>
+                    </a:stretch>
+                  </pic:blipFill>
+                  <pic:spPr bwMode="auto">
+                    <a:xfrm>
+                      <a:off x="0" y="0"/>
+                      <a:ext cx="1628775" cy="2581275"/>
+                    </a:xfrm>
+                    <a:prstGeom prst="rect">
+                      <a:avLst/>
+                    </a:prstGeom>
+                    <a:noFill/>
+                    <a:ln>
+                      <a:noFill/>
+                    </a:ln>
+                  </pic:spPr>
+                </pic:pic>
+              </a:graphicData>
+            </a:graphic>
+          </wp:inline>
+        </w:drawing>
+      </w:r>
+      <w:r>
+        <w:rPr>
+          <w:rFonts w:cs="Arial"/>
+        </w:rPr>
+        <w:tab/>
+      </w:r>
+      <w:r>
+        <w:rPr>
+          <w:rFonts w:cs="Arial"/>
+          <w:noProof/>
+          <w:lang w:eastAsia="de-DE"/>
+        </w:rPr>
+        <w:drawing>
+          <wp:inline distT="0" distB="0" distL="0" distR="0" wp14:anchorId="673DDEFD" wp14:editId="334E7D3A">
+            <wp:extent cx="1628775" cy="2581275"/>
+            <wp:effectExtent l="0" t="0" r="0" b="0"/>
+            <wp:docPr id="44" name="Grafik 44" descr="ScreenShot Version 1_add"/>
+            <wp:cNvGraphicFramePr>
+              <a:graphicFrameLocks xmlns:a="http://schemas.openxmlformats.org/drawingml/2006/main" noChangeAspect="1"/>
+            </wp:cNvGraphicFramePr>
+            <a:graphic xmlns:a="http://schemas.openxmlformats.org/drawingml/2006/main">
+              <a:graphicData uri="http://schemas.openxmlformats.org/drawingml/2006/picture">
+                <pic:pic xmlns:pic="http://schemas.openxmlformats.org/drawingml/2006/picture">
+                  <pic:nvPicPr>
+                    <pic:cNvPr id="0" name="Grafik 6" descr="ScreenShot Version 1_add"/>
                     <pic:cNvPicPr>
                       <a:picLocks noChangeAspect="1" noChangeArrowheads="1"/>
                     </pic:cNvPicPr>
@@ -5108,7 +4635,7 @@
                   <pic:spPr bwMode="auto">
                     <a:xfrm>
                       <a:off x="0" y="0"/>
-                      <a:ext cx="1634419" cy="2598306"/>
+                      <a:ext cx="1628775" cy="2581275"/>
                     </a:xfrm>
                     <a:prstGeom prst="rect">
                       <a:avLst/>
@@ -5124,23 +4651,67 @@
           </wp:inline>
         </w:drawing>
       </w:r>
-      <w:r>
-        <w:rPr>
-          <w:rFonts w:cs="Arial"/>
-        </w:rPr>
-        <w:tab/>
-      </w:r>
+    </w:p>
+    <w:p>
+      <w:pPr>
+        <w:pStyle w:val="Untertitel"/>
+        <w:jc w:val="center"/>
+        <w:rPr>
+          <w:rFonts w:cs="Arial"/>
+        </w:rPr>
+      </w:pPr>
+      <w:r>
+        <w:rPr>
+          <w:rFonts w:cs="Arial"/>
+        </w:rPr>
+        <w:t>Abbildung 1-3: Erster Entwurf</w:t>
+      </w:r>
+    </w:p>
+    <w:p>
+      <w:pPr>
+        <w:rPr>
+          <w:rFonts w:cs="Arial"/>
+        </w:rPr>
+      </w:pPr>
+      <w:r>
+        <w:rPr>
+          <w:rFonts w:cs="Arial"/>
+        </w:rPr>
+        <w:t>Wie man auf Abbildung 1 bis 3 sieht, ist das Design noch nicht bildschirmgerecht. Außerdem traten bei der Ausführung noch Exceptions auf, weil Elemente im Formular nicht gefunden werden konnten.</w:t>
+      </w:r>
+    </w:p>
+    <w:p>
+      <w:pPr>
+        <w:rPr>
+          <w:rFonts w:cs="Arial"/>
+        </w:rPr>
+      </w:pPr>
+      <w:r>
+        <w:rPr>
+          <w:rFonts w:cs="Arial"/>
+        </w:rPr>
+        <w:t>Am 29. November erfolgte die nächste Absprache im Rahmen der Vorlesung. Hier wurde der Entwurf gemeinsam betrachtet und es wurden Überlegungen für ein Re-Design angestellt. Der Entwurf sah drei Haupt-Masken vor: eine für die Liste der gespeicherten Passwörter, eine zur Bearbeitung und Neuanlage von Passwörtern und eine „Settings“-Maske mit einem Button zur Änderung des Masterpassworts. Wie in der folgenden Skizze angedeutet ist, soll die Detail-Seite über den „+“-Button sowie über das Tippen auf ein Listenelement erreichbar sein. Außerdem soll sich beim Betätigen des Buttons „Change Masterpassword“ ein Popup zur Eingabe öffnen.</w:t>
+      </w:r>
+    </w:p>
+    <w:p>
+      <w:pPr>
+        <w:rPr>
+          <w:rFonts w:cs="Arial"/>
+        </w:rPr>
+      </w:pPr>
       <w:r>
         <w:rPr>
           <w:rFonts w:cs="Arial"/>
           <w:noProof/>
+          <w:color w:val="FF0000"/>
           <w:lang w:eastAsia="de-DE"/>
         </w:rPr>
+        <w:lastRenderedPageBreak/>
         <w:drawing>
-          <wp:inline distT="0" distB="0" distL="0" distR="0" wp14:anchorId="790C3F76" wp14:editId="65EB7E83">
-            <wp:extent cx="1623706" cy="2581275"/>
+          <wp:inline distT="0" distB="0" distL="0" distR="0" wp14:anchorId="4BA06BFF" wp14:editId="36820A17">
+            <wp:extent cx="4638675" cy="3724275"/>
             <wp:effectExtent l="0" t="0" r="0" b="0"/>
-            <wp:docPr id="5" name="Grafik 5" descr="C:\Users\Nadine\Documents\#GitHub\pwsafe\Dokumentation\Screenshots\ScreenShot Version 1_view.png"/>
+            <wp:docPr id="43" name="Grafik 43" descr="Design_1"/>
             <wp:cNvGraphicFramePr>
               <a:graphicFrameLocks xmlns:a="http://schemas.openxmlformats.org/drawingml/2006/main" noChangeAspect="1"/>
             </wp:cNvGraphicFramePr>
@@ -5148,7 +4719,7 @@
               <a:graphicData uri="http://schemas.openxmlformats.org/drawingml/2006/picture">
                 <pic:pic xmlns:pic="http://schemas.openxmlformats.org/drawingml/2006/picture">
                   <pic:nvPicPr>
-                    <pic:cNvPr id="0" name="Picture 5" descr="C:\Users\Nadine\Documents\#GitHub\pwsafe\Dokumentation\Screenshots\ScreenShot Version 1_view.png"/>
+                    <pic:cNvPr id="0" name="Grafik 26" descr="Design_1"/>
                     <pic:cNvPicPr>
                       <a:picLocks noChangeAspect="1" noChangeArrowheads="1"/>
                     </pic:cNvPicPr>
@@ -5169,7 +4740,7 @@
                   <pic:spPr bwMode="auto">
                     <a:xfrm>
                       <a:off x="0" y="0"/>
-                      <a:ext cx="1644548" cy="2614409"/>
+                      <a:ext cx="4638675" cy="3724275"/>
                     </a:xfrm>
                     <a:prstGeom prst="rect">
                       <a:avLst/>
@@ -5185,23 +4756,25 @@
           </wp:inline>
         </w:drawing>
       </w:r>
-      <w:r>
-        <w:rPr>
-          <w:rFonts w:cs="Arial"/>
-        </w:rPr>
-        <w:tab/>
-      </w:r>
+    </w:p>
+    <w:p>
+      <w:pPr>
+        <w:rPr>
+          <w:rFonts w:cs="Arial"/>
+        </w:rPr>
+      </w:pPr>
       <w:r>
         <w:rPr>
           <w:rFonts w:cs="Arial"/>
           <w:noProof/>
+          <w:color w:val="FF0000"/>
           <w:lang w:eastAsia="de-DE"/>
         </w:rPr>
         <w:drawing>
-          <wp:inline distT="0" distB="0" distL="0" distR="0" wp14:anchorId="1661501E" wp14:editId="2E4B5149">
-            <wp:extent cx="1623705" cy="2581275"/>
+          <wp:inline distT="0" distB="0" distL="0" distR="0" wp14:anchorId="645BF88A" wp14:editId="6BD11F33">
+            <wp:extent cx="3743325" cy="3352800"/>
             <wp:effectExtent l="0" t="0" r="0" b="0"/>
-            <wp:docPr id="6" name="Grafik 6" descr="C:\Users\Nadine\Documents\#GitHub\pwsafe\Dokumentation\Screenshots\ScreenShot Version 1_add.png"/>
+            <wp:docPr id="42" name="Grafik 42" descr="Design_2"/>
             <wp:cNvGraphicFramePr>
               <a:graphicFrameLocks xmlns:a="http://schemas.openxmlformats.org/drawingml/2006/main" noChangeAspect="1"/>
             </wp:cNvGraphicFramePr>
@@ -5209,7 +4782,7 @@
               <a:graphicData uri="http://schemas.openxmlformats.org/drawingml/2006/picture">
                 <pic:pic xmlns:pic="http://schemas.openxmlformats.org/drawingml/2006/picture">
                   <pic:nvPicPr>
-                    <pic:cNvPr id="0" name="Picture 6" descr="C:\Users\Nadine\Documents\#GitHub\pwsafe\Dokumentation\Screenshots\ScreenShot Version 1_add.png"/>
+                    <pic:cNvPr id="0" name="Grafik 27" descr="Design_2"/>
                     <pic:cNvPicPr>
                       <a:picLocks noChangeAspect="1" noChangeArrowheads="1"/>
                     </pic:cNvPicPr>
@@ -5230,7 +4803,7 @@
                   <pic:spPr bwMode="auto">
                     <a:xfrm>
                       <a:off x="0" y="0"/>
-                      <a:ext cx="1629844" cy="2591034"/>
+                      <a:ext cx="3743325" cy="3352800"/>
                     </a:xfrm>
                     <a:prstGeom prst="rect">
                       <a:avLst/>
@@ -5249,119 +4822,75 @@
     </w:p>
     <w:p>
       <w:pPr>
-        <w:pStyle w:val="Untertitel"/>
+        <w:pStyle w:val="Beschriftung"/>
         <w:jc w:val="center"/>
-        <w:rPr>
-          <w:rFonts w:cs="Arial"/>
-        </w:rPr>
-      </w:pPr>
-      <w:r>
-        <w:rPr>
-          <w:rFonts w:cs="Arial"/>
-        </w:rPr>
-        <w:t>Abbildung 1-3: Erster Entwurf</w:t>
-      </w:r>
-    </w:p>
-    <w:p>
-      <w:pPr>
-        <w:rPr>
-          <w:rFonts w:cs="Arial"/>
-        </w:rPr>
-      </w:pPr>
-      <w:r>
-        <w:rPr>
-          <w:rFonts w:cs="Arial"/>
-        </w:rPr>
-        <w:t xml:space="preserve">Wie man auf Abbildung 1 bis 3 sieht, ist das Design noch nicht bildschirmgerecht. Außerdem traten bei der Ausführung noch </w:t>
-      </w:r>
-      <w:proofErr w:type="spellStart"/>
-      <w:r>
-        <w:rPr>
-          <w:rFonts w:cs="Arial"/>
-        </w:rPr>
-        <w:t>Exceptions</w:t>
-      </w:r>
-      <w:proofErr w:type="spellEnd"/>
-      <w:r>
-        <w:rPr>
-          <w:rFonts w:cs="Arial"/>
-        </w:rPr>
-        <w:t xml:space="preserve"> auf, weil Elemente im Formular nicht gefunden werden konnten.</w:t>
-      </w:r>
-      <w:r>
-        <w:rPr>
-          <w:rFonts w:cs="Arial"/>
-        </w:rPr>
-        <w:br/>
-        <w:t>Am 29. November erfolgte die nächste Absprache im Rahmen der Vorlesung. Hier wurde der Entwurf gemeinsam betrachtet und es wurden Überlegungen für ein Re-Design angestellt.</w:t>
-      </w:r>
-    </w:p>
-    <w:p>
-      <w:pPr>
-        <w:rPr>
-          <w:rFonts w:cs="Arial"/>
-          <w:color w:val="FF0000"/>
-        </w:rPr>
-      </w:pPr>
-      <w:r>
-        <w:rPr>
-          <w:rFonts w:cs="Arial"/>
-          <w:color w:val="FF0000"/>
-        </w:rPr>
-        <w:t>Grafik Design-Plan</w:t>
-      </w:r>
-    </w:p>
-    <w:p>
-      <w:pPr>
-        <w:rPr>
-          <w:rFonts w:cs="Arial"/>
-        </w:rPr>
-      </w:pPr>
-      <w:r>
-        <w:rPr>
-          <w:rFonts w:cs="Arial"/>
-        </w:rPr>
-        <w:t xml:space="preserve">Als nächstes wurden die angesprochenen </w:t>
-      </w:r>
-      <w:proofErr w:type="spellStart"/>
-      <w:r>
-        <w:rPr>
-          <w:rFonts w:cs="Arial"/>
-        </w:rPr>
-        <w:t>Exceptions</w:t>
-      </w:r>
-      <w:proofErr w:type="spellEnd"/>
-      <w:r>
-        <w:rPr>
-          <w:rFonts w:cs="Arial"/>
-        </w:rPr>
-        <w:t xml:space="preserve"> beseitigt und die Namensgebung der Elemente wurde optimiert. Weiterhin wurden die Abhängigkeiten der Elemente untereinander verändert. Das Ziel einer ersten lauffähigen Entwurfs-Version wurde damit erreicht.</w:t>
-      </w:r>
-      <w:r>
-        <w:rPr>
-          <w:rFonts w:cs="Arial"/>
-        </w:rPr>
-        <w:br/>
+      </w:pPr>
+      <w:r>
+        <w:t xml:space="preserve">Abbildung </w:t>
+      </w:r>
+      <w:r>
+        <w:fldChar w:fldCharType="begin"/>
+      </w:r>
+      <w:r>
+        <w:instrText xml:space="preserve"> SEQ Abbildung \* ARABIC </w:instrText>
+      </w:r>
+      <w:r>
+        <w:fldChar w:fldCharType="separate"/>
+      </w:r>
+      <w:r>
+        <w:rPr>
+          <w:noProof/>
+        </w:rPr>
+        <w:t>14</w:t>
+      </w:r>
+      <w:r>
+        <w:rPr>
+          <w:noProof/>
+        </w:rPr>
+        <w:fldChar w:fldCharType="end"/>
+      </w:r>
+      <w:r>
+        <w:t>: Entwurf für Re-Design</w:t>
+      </w:r>
+    </w:p>
+    <w:p>
+      <w:pPr>
+        <w:rPr>
+          <w:rFonts w:cs="Arial"/>
+        </w:rPr>
+      </w:pPr>
+      <w:r>
+        <w:rPr>
+          <w:rFonts w:cs="Arial"/>
+        </w:rPr>
+        <w:t>Als nächstes wurden die angesprochenen Exceptions beseitigt und die Namensgebung der Elemente wurde optimiert. Weiterhin wurden die Abhängigkeiten der Elemente untereinander verändert. Das Ziel einer ersten lauffähigen Entwurfs-Version wurde damit erreicht.</w:t>
+      </w:r>
+    </w:p>
+    <w:p>
+      <w:pPr>
+        <w:rPr>
+          <w:rFonts w:cs="Arial"/>
+        </w:rPr>
+      </w:pPr>
+      <w:r>
+        <w:rPr>
+          <w:rFonts w:cs="Arial"/>
+        </w:rPr>
         <w:t>Am 13. Dezember 2014 fand eine erneute Besprechung im Rahmen der Vorlesung statt. Zwischen diesem Termin und dem neuen Jahr gab es keine Aktivitäten im Projekt, diese „Weihnachtspause“ war vorher so abgestimmt worden.</w:t>
       </w:r>
-      <w:r>
-        <w:rPr>
-          <w:rFonts w:cs="Arial"/>
-        </w:rPr>
-        <w:br/>
-      </w:r>
+    </w:p>
+    <w:p>
+      <w:pPr>
+        <w:rPr>
+          <w:rFonts w:cs="Arial"/>
+        </w:rPr>
+      </w:pPr>
       <w:r>
         <w:rPr>
           <w:rFonts w:cs="Arial"/>
         </w:rPr>
         <w:lastRenderedPageBreak/>
-        <w:t xml:space="preserve">Am 02. Januar 2015 ging es dann weiter: Da der Code für den ersten Entwurf von einer Person erstellt wurde, mussten sich die anderen in diesen einlesen, um ihn nachvollziehen und erweitern zu können. Bis zum 07. Januar wurden das Re-Design durchgeführt: Die drei Tabs wurden aufgelöst und die bisherige Codestruktur wurde überarbeitet. Der Code war bisher </w:t>
-      </w:r>
-      <w:r>
-        <w:rPr>
-          <w:rFonts w:cs="Arial"/>
-        </w:rPr>
-        <w:t xml:space="preserve">vollständig in einer „Aktivität“ (eine Art Klasse für eine Maske in Android) gehalten. Dieser wurde nun auf mehrere Aktivitäten, eine pro Maske, aufgeteilt. </w:t>
+        <w:t xml:space="preserve">Am 02. Januar 2015 ging es dann weiter: Da der Code für den ersten Entwurf von einer Person erstellt wurde, mussten sich die anderen in diesen einlesen, um ihn nachvollziehen und erweitern zu können. Bis zum 07. Januar wurden das Re-Design durchgeführt: Die drei Tabs wurden aufgelöst und die bisherige Codestruktur wurde überarbeitet. Der Code war bisher vollständig in einer „Aktivität“ (eine Art Klasse für eine Maske in Android) gehalten. Dieser wurde nun auf mehrere Aktivitäten, eine pro Maske, aufgeteilt. </w:t>
       </w:r>
     </w:p>
     <w:p>
@@ -5377,10 +4906,10 @@
           <w:lang w:eastAsia="de-DE"/>
         </w:rPr>
         <w:drawing>
-          <wp:inline distT="0" distB="0" distL="0" distR="0" wp14:anchorId="1A7A34D0" wp14:editId="5D48DA7D">
-            <wp:extent cx="1609725" cy="2552085"/>
+          <wp:inline distT="0" distB="0" distL="0" distR="0" wp14:anchorId="375ABD58" wp14:editId="2EFF62CC">
+            <wp:extent cx="1609725" cy="2552700"/>
             <wp:effectExtent l="0" t="0" r="0" b="0"/>
-            <wp:docPr id="15" name="Grafik 15" descr="C:\Users\Nadine\Documents\#GitHub\pwsafe\Dokumentation\Screenshots\Screenshot_2015-01-10-11-47-22.png"/>
+            <wp:docPr id="41" name="Grafik 41" descr="Screenshot_2015-01-10-11-47-22"/>
             <wp:cNvGraphicFramePr>
               <a:graphicFrameLocks xmlns:a="http://schemas.openxmlformats.org/drawingml/2006/main" noChangeAspect="1"/>
             </wp:cNvGraphicFramePr>
@@ -5388,7 +4917,7 @@
               <a:graphicData uri="http://schemas.openxmlformats.org/drawingml/2006/picture">
                 <pic:pic xmlns:pic="http://schemas.openxmlformats.org/drawingml/2006/picture">
                   <pic:nvPicPr>
-                    <pic:cNvPr id="0" name="Picture 12" descr="C:\Users\Nadine\Documents\#GitHub\pwsafe\Dokumentation\Screenshots\Screenshot_2015-01-10-11-47-22.png"/>
+                    <pic:cNvPr id="0" name="Grafik 15" descr="Screenshot_2015-01-10-11-47-22"/>
                     <pic:cNvPicPr>
                       <a:picLocks noChangeAspect="1" noChangeArrowheads="1"/>
                     </pic:cNvPicPr>
@@ -5409,7 +4938,7 @@
                   <pic:spPr bwMode="auto">
                     <a:xfrm>
                       <a:off x="0" y="0"/>
-                      <a:ext cx="1632619" cy="2588381"/>
+                      <a:ext cx="1609725" cy="2552700"/>
                     </a:xfrm>
                     <a:prstGeom prst="rect">
                       <a:avLst/>
@@ -5438,10 +4967,10 @@
           <w:lang w:eastAsia="de-DE"/>
         </w:rPr>
         <w:drawing>
-          <wp:inline distT="0" distB="0" distL="0" distR="0" wp14:anchorId="4EF2DFD3" wp14:editId="1E243FB2">
-            <wp:extent cx="1616119" cy="2562225"/>
+          <wp:inline distT="0" distB="0" distL="0" distR="0" wp14:anchorId="2F1EB26F" wp14:editId="03CF36A4">
+            <wp:extent cx="1619250" cy="2562225"/>
             <wp:effectExtent l="0" t="0" r="0" b="0"/>
-            <wp:docPr id="16" name="Grafik 16" descr="C:\Users\Nadine\Documents\#GitHub\pwsafe\Dokumentation\Screenshots\Screenshot_2015-01-10-11-47-40.png"/>
+            <wp:docPr id="40" name="Grafik 40" descr="Screenshot_2015-01-10-11-47-40"/>
             <wp:cNvGraphicFramePr>
               <a:graphicFrameLocks xmlns:a="http://schemas.openxmlformats.org/drawingml/2006/main" noChangeAspect="1"/>
             </wp:cNvGraphicFramePr>
@@ -5449,7 +4978,7 @@
               <a:graphicData uri="http://schemas.openxmlformats.org/drawingml/2006/picture">
                 <pic:pic xmlns:pic="http://schemas.openxmlformats.org/drawingml/2006/picture">
                   <pic:nvPicPr>
-                    <pic:cNvPr id="0" name="Picture 13" descr="C:\Users\Nadine\Documents\#GitHub\pwsafe\Dokumentation\Screenshots\Screenshot_2015-01-10-11-47-40.png"/>
+                    <pic:cNvPr id="0" name="Grafik 16" descr="Screenshot_2015-01-10-11-47-40"/>
                     <pic:cNvPicPr>
                       <a:picLocks noChangeAspect="1" noChangeArrowheads="1"/>
                     </pic:cNvPicPr>
@@ -5470,7 +4999,7 @@
                   <pic:spPr bwMode="auto">
                     <a:xfrm>
                       <a:off x="0" y="0"/>
-                      <a:ext cx="1645953" cy="2609524"/>
+                      <a:ext cx="1619250" cy="2562225"/>
                     </a:xfrm>
                     <a:prstGeom prst="rect">
                       <a:avLst/>
@@ -5499,10 +5028,10 @@
           <w:lang w:eastAsia="de-DE"/>
         </w:rPr>
         <w:drawing>
-          <wp:inline distT="0" distB="0" distL="0" distR="0" wp14:anchorId="4284EA43" wp14:editId="4965E1C2">
-            <wp:extent cx="1604107" cy="2543175"/>
+          <wp:inline distT="0" distB="0" distL="0" distR="0" wp14:anchorId="47B02184" wp14:editId="260B74B4">
+            <wp:extent cx="1600200" cy="2543175"/>
             <wp:effectExtent l="0" t="0" r="0" b="0"/>
-            <wp:docPr id="17" name="Grafik 17" descr="C:\Users\Nadine\Documents\#GitHub\pwsafe\Dokumentation\Screenshots\Screenshot_2015-01-10-11-45-58.png"/>
+            <wp:docPr id="39" name="Grafik 39" descr="Screenshot_2015-01-10-11-45-58"/>
             <wp:cNvGraphicFramePr>
               <a:graphicFrameLocks xmlns:a="http://schemas.openxmlformats.org/drawingml/2006/main" noChangeAspect="1"/>
             </wp:cNvGraphicFramePr>
@@ -5510,7 +5039,7 @@
               <a:graphicData uri="http://schemas.openxmlformats.org/drawingml/2006/picture">
                 <pic:pic xmlns:pic="http://schemas.openxmlformats.org/drawingml/2006/picture">
                   <pic:nvPicPr>
-                    <pic:cNvPr id="0" name="Picture 14" descr="C:\Users\Nadine\Documents\#GitHub\pwsafe\Dokumentation\Screenshots\Screenshot_2015-01-10-11-45-58.png"/>
+                    <pic:cNvPr id="0" name="Grafik 17" descr="Screenshot_2015-01-10-11-45-58"/>
                     <pic:cNvPicPr>
                       <a:picLocks noChangeAspect="1" noChangeArrowheads="1"/>
                     </pic:cNvPicPr>
@@ -5531,7 +5060,7 @@
                   <pic:spPr bwMode="auto">
                     <a:xfrm>
                       <a:off x="0" y="0"/>
-                      <a:ext cx="1632094" cy="2587546"/>
+                      <a:ext cx="1600200" cy="2543175"/>
                     </a:xfrm>
                     <a:prstGeom prst="rect">
                       <a:avLst/>
@@ -5561,10 +5090,10 @@
           <w:lang w:eastAsia="de-DE"/>
         </w:rPr>
         <w:drawing>
-          <wp:inline distT="0" distB="0" distL="0" distR="0" wp14:anchorId="48C7AAFA" wp14:editId="2EF72492">
-            <wp:extent cx="1664184" cy="2638425"/>
+          <wp:inline distT="0" distB="0" distL="0" distR="0" wp14:anchorId="4B02B2F3" wp14:editId="255861C3">
+            <wp:extent cx="1666875" cy="2638425"/>
             <wp:effectExtent l="0" t="0" r="0" b="0"/>
-            <wp:docPr id="18" name="Grafik 18" descr="C:\Users\Nadine\Documents\#GitHub\pwsafe\Dokumentation\Screenshots\Screenshot_2015-01-10-11-46-24.png"/>
+            <wp:docPr id="38" name="Grafik 38" descr="Screenshot_2015-01-10-11-46-24"/>
             <wp:cNvGraphicFramePr>
               <a:graphicFrameLocks xmlns:a="http://schemas.openxmlformats.org/drawingml/2006/main" noChangeAspect="1"/>
             </wp:cNvGraphicFramePr>
@@ -5572,7 +5101,7 @@
               <a:graphicData uri="http://schemas.openxmlformats.org/drawingml/2006/picture">
                 <pic:pic xmlns:pic="http://schemas.openxmlformats.org/drawingml/2006/picture">
                   <pic:nvPicPr>
-                    <pic:cNvPr id="0" name="Picture 15" descr="C:\Users\Nadine\Documents\#GitHub\pwsafe\Dokumentation\Screenshots\Screenshot_2015-01-10-11-46-24.png"/>
+                    <pic:cNvPr id="0" name="Grafik 18" descr="Screenshot_2015-01-10-11-46-24"/>
                     <pic:cNvPicPr>
                       <a:picLocks noChangeAspect="1" noChangeArrowheads="1"/>
                     </pic:cNvPicPr>
@@ -5593,7 +5122,7 @@
                   <pic:spPr bwMode="auto">
                     <a:xfrm>
                       <a:off x="0" y="0"/>
-                      <a:ext cx="1680070" cy="2663610"/>
+                      <a:ext cx="1666875" cy="2638425"/>
                     </a:xfrm>
                     <a:prstGeom prst="rect">
                       <a:avLst/>
@@ -5622,10 +5151,10 @@
           <w:lang w:eastAsia="de-DE"/>
         </w:rPr>
         <w:drawing>
-          <wp:inline distT="0" distB="0" distL="0" distR="0" wp14:anchorId="5A42BE8B" wp14:editId="4D94BB9A">
-            <wp:extent cx="1668000" cy="2647950"/>
+          <wp:inline distT="0" distB="0" distL="0" distR="0" wp14:anchorId="4197E0A1" wp14:editId="10F2EABD">
+            <wp:extent cx="1666875" cy="2647950"/>
             <wp:effectExtent l="0" t="0" r="0" b="0"/>
-            <wp:docPr id="19" name="Grafik 19" descr="C:\Users\Nadine\Documents\#GitHub\pwsafe\Dokumentation\Screenshots\Screenshot_2015-01-10-11-46-33.png"/>
+            <wp:docPr id="37" name="Grafik 37" descr="Screenshot_2015-01-10-11-46-33"/>
             <wp:cNvGraphicFramePr>
               <a:graphicFrameLocks xmlns:a="http://schemas.openxmlformats.org/drawingml/2006/main" noChangeAspect="1"/>
             </wp:cNvGraphicFramePr>
@@ -5633,7 +5162,7 @@
               <a:graphicData uri="http://schemas.openxmlformats.org/drawingml/2006/picture">
                 <pic:pic xmlns:pic="http://schemas.openxmlformats.org/drawingml/2006/picture">
                   <pic:nvPicPr>
-                    <pic:cNvPr id="0" name="Picture 16" descr="C:\Users\Nadine\Documents\#GitHub\pwsafe\Dokumentation\Screenshots\Screenshot_2015-01-10-11-46-33.png"/>
+                    <pic:cNvPr id="0" name="Grafik 19" descr="Screenshot_2015-01-10-11-46-33"/>
                     <pic:cNvPicPr>
                       <a:picLocks noChangeAspect="1" noChangeArrowheads="1"/>
                     </pic:cNvPicPr>
@@ -5654,7 +5183,7 @@
                   <pic:spPr bwMode="auto">
                     <a:xfrm>
                       <a:off x="0" y="0"/>
-                      <a:ext cx="1680196" cy="2667310"/>
+                      <a:ext cx="1666875" cy="2647950"/>
                     </a:xfrm>
                     <a:prstGeom prst="rect">
                       <a:avLst/>
@@ -5683,10 +5212,10 @@
           <w:lang w:eastAsia="de-DE"/>
         </w:rPr>
         <w:drawing>
-          <wp:inline distT="0" distB="0" distL="0" distR="0" wp14:anchorId="5DEDEC5E" wp14:editId="0B91C1CC">
-            <wp:extent cx="1664183" cy="2638425"/>
+          <wp:inline distT="0" distB="0" distL="0" distR="0" wp14:anchorId="7A915DD8" wp14:editId="0ACF06A8">
+            <wp:extent cx="1666875" cy="2638425"/>
             <wp:effectExtent l="0" t="0" r="0" b="0"/>
-            <wp:docPr id="20" name="Grafik 20" descr="C:\Users\Nadine\Documents\#GitHub\pwsafe\Dokumentation\Screenshots\Screenshot_2015-01-10-11-46-43.png"/>
+            <wp:docPr id="36" name="Grafik 36" descr="Screenshot_2015-01-10-11-46-43"/>
             <wp:cNvGraphicFramePr>
               <a:graphicFrameLocks xmlns:a="http://schemas.openxmlformats.org/drawingml/2006/main" noChangeAspect="1"/>
             </wp:cNvGraphicFramePr>
@@ -5694,7 +5223,7 @@
               <a:graphicData uri="http://schemas.openxmlformats.org/drawingml/2006/picture">
                 <pic:pic xmlns:pic="http://schemas.openxmlformats.org/drawingml/2006/picture">
                   <pic:nvPicPr>
-                    <pic:cNvPr id="0" name="Picture 17" descr="C:\Users\Nadine\Documents\#GitHub\pwsafe\Dokumentation\Screenshots\Screenshot_2015-01-10-11-46-43.png"/>
+                    <pic:cNvPr id="0" name="Grafik 20" descr="Screenshot_2015-01-10-11-46-43"/>
                     <pic:cNvPicPr>
                       <a:picLocks noChangeAspect="1" noChangeArrowheads="1"/>
                     </pic:cNvPicPr>
@@ -5715,7 +5244,7 @@
                   <pic:spPr bwMode="auto">
                     <a:xfrm>
                       <a:off x="0" y="0"/>
-                      <a:ext cx="1673671" cy="2653467"/>
+                      <a:ext cx="1666875" cy="2638425"/>
                     </a:xfrm>
                     <a:prstGeom prst="rect">
                       <a:avLst/>
@@ -5745,10 +5274,10 @@
           <w:lang w:eastAsia="de-DE"/>
         </w:rPr>
         <w:drawing>
-          <wp:inline distT="0" distB="0" distL="0" distR="0" wp14:anchorId="71C454F2" wp14:editId="13FBBDB4">
-            <wp:extent cx="1517999" cy="2409825"/>
+          <wp:inline distT="0" distB="0" distL="0" distR="0" wp14:anchorId="35CA341C" wp14:editId="0405B57A">
+            <wp:extent cx="1514475" cy="2409825"/>
             <wp:effectExtent l="0" t="0" r="0" b="0"/>
-            <wp:docPr id="21" name="Grafik 21" descr="C:\Users\Nadine\Documents\#GitHub\pwsafe\Dokumentation\Screenshots\Screenshot_2015-01-10-11-46-49.png"/>
+            <wp:docPr id="35" name="Grafik 35" descr="Screenshot_2015-01-10-11-46-49"/>
             <wp:cNvGraphicFramePr>
               <a:graphicFrameLocks xmlns:a="http://schemas.openxmlformats.org/drawingml/2006/main" noChangeAspect="1"/>
             </wp:cNvGraphicFramePr>
@@ -5756,7 +5285,7 @@
               <a:graphicData uri="http://schemas.openxmlformats.org/drawingml/2006/picture">
                 <pic:pic xmlns:pic="http://schemas.openxmlformats.org/drawingml/2006/picture">
                   <pic:nvPicPr>
-                    <pic:cNvPr id="0" name="Picture 18" descr="C:\Users\Nadine\Documents\#GitHub\pwsafe\Dokumentation\Screenshots\Screenshot_2015-01-10-11-46-49.png"/>
+                    <pic:cNvPr id="0" name="Grafik 21" descr="Screenshot_2015-01-10-11-46-49"/>
                     <pic:cNvPicPr>
                       <a:picLocks noChangeAspect="1" noChangeArrowheads="1"/>
                     </pic:cNvPicPr>
@@ -5777,7 +5306,7 @@
                   <pic:spPr bwMode="auto">
                     <a:xfrm>
                       <a:off x="0" y="0"/>
-                      <a:ext cx="1530951" cy="2430386"/>
+                      <a:ext cx="1514475" cy="2409825"/>
                     </a:xfrm>
                     <a:prstGeom prst="rect">
                       <a:avLst/>
@@ -5815,23 +5344,48 @@
       <w:r>
         <w:rPr>
           <w:rFonts w:cs="Arial"/>
+        </w:rPr>
+        <w:lastRenderedPageBreak/>
+        <w:t>Das neue Design hat wir vorher skizziert eine Start-Maske mit einem Eingabe-Feld für das Masterpasswort. Mit einem Klick auf den Button kommt man nun auf die Listenansicht der gespeicherten Passwörter und über den „+“-Button in der oberen Leiste lassen sich neue Passwörter anlegen. Es wurde außerdem ein „Settings“-Button implementiert, der ebenfalls im Menü der oberen Leiste enthalten ist und auf eine Maske zur Änderung des Masterpassworts führt. Der Button zum Kopieren in die Zwischenablage sowie die Ampel zur Anzeige der Passwortqualität wurden (noch funktionslos) angelegt. Die bisherige Liste der Passwörter wurde insofern erweitert bzw. geändert, dass nun nur noch die Beschreibung in der Liste angezeigt wird und man mit einem Klick auf einen Eintrag auf die Detail-Maske mit den Daten des Passworts gelangt. Dabei traten einige Schwierigkeiten auf. Beispielsweise sollte oben links auf jeder Maske ein typischer „Up“-Button implementiert werden, der auf die letzte Maske zurück navigiert. Dies hat zunächst nicht so recht funktioniert, konnte am Folgetag mit einem frischeren Blick aber gelöst werden, indem die korrekte Support-Bibliothek eingebunden und die Button-Funktion an der richtigen Stelle umgesetzt wurde. Eine weitere Hürde war der sogenannte „Overflow“ in der ActionBar (obere Leiste), der nicht funktionierte. Der Overflow besteht aus einer Schaltfläche mit drei Punkten, die in der ActionBar angezeigt werden. Tippt man auf die Schaltfläche, bekommt man eine Liste mit ActionButtons (Bezeichnung für die Buttons der ActionBar), für die in der ActionBar nicht genug Platz ist. Man kann normalerweise für jeden ActionButton festlegen, ob er immer, nie oder nur bei ausreichendem Platz in der ActionBar angezeigt werden sollen. Der „Settings“-Button war hier so geplant, dass er immer im Overflow angezeigt wird, das hat aber nicht funktioniert. Der „Settings“-Button wird nun also in der ActionBar angezeigt, solange genug Platz ist, was auch kein wirkliches Manko ist.</w:t>
+      </w:r>
+    </w:p>
+    <w:p>
+      <w:pPr>
+        <w:rPr>
+          <w:rFonts w:cs="Arial"/>
+        </w:rPr>
+      </w:pPr>
+      <w:r>
+        <w:rPr>
+          <w:rFonts w:cs="Arial"/>
+        </w:rPr>
+        <w:t>Ein weiteres anfängliches Problem war, dass der „Ok“-Button in der Tastatur bei Eingabefeldern fehlte. Dadurch konnte man die Tastatur im Emulator nicht mehr verlassen (auf dem Smartphone kann man die „Zurück“-Taste des Gerätes dafür nutzen). Dieses Problem konnte gelöst werden, indem an den Eingabefeldern ein „input type“ gesetzt wurde.</w:t>
+      </w:r>
+    </w:p>
+    <w:p>
+      <w:pPr>
+        <w:rPr>
+          <w:rFonts w:cs="Arial"/>
+        </w:rPr>
+      </w:pPr>
+      <w:r>
+        <w:rPr>
           <w:noProof/>
           <w:lang w:eastAsia="de-DE"/>
         </w:rPr>
-        <w:lastRenderedPageBreak/>
         <w:drawing>
-          <wp:anchor distT="0" distB="0" distL="114300" distR="114300" simplePos="0" relativeHeight="251653632" behindDoc="0" locked="0" layoutInCell="1" allowOverlap="1" wp14:anchorId="3BA96A8C" wp14:editId="6D6953A0">
+          <wp:anchor distT="0" distB="0" distL="114300" distR="114300" simplePos="0" relativeHeight="251665408" behindDoc="0" locked="0" layoutInCell="1" allowOverlap="1" wp14:anchorId="3455A312" wp14:editId="477CDCF4">
             <wp:simplePos x="0" y="0"/>
             <wp:positionH relativeFrom="column">
-              <wp:posOffset>4558030</wp:posOffset>
+              <wp:posOffset>4510405</wp:posOffset>
             </wp:positionH>
             <wp:positionV relativeFrom="paragraph">
-              <wp:posOffset>5660390</wp:posOffset>
+              <wp:posOffset>1043305</wp:posOffset>
             </wp:positionV>
             <wp:extent cx="1066800" cy="1696720"/>
             <wp:effectExtent l="0" t="0" r="0" b="0"/>
             <wp:wrapSquare wrapText="bothSides"/>
-            <wp:docPr id="3" name="Grafik 3" descr="C:\Users\Nadine\Documents\#GitHub\pwsafe\Dokumentation\Screenshots\Screenshot_SplashScreen.png"/>
+            <wp:docPr id="47" name="Grafik 47" descr="Screenshot_SplashScreen"/>
             <wp:cNvGraphicFramePr>
               <a:graphicFrameLocks xmlns:a="http://schemas.openxmlformats.org/drawingml/2006/main" noChangeAspect="1"/>
             </wp:cNvGraphicFramePr>
@@ -5839,13 +5393,13 @@
               <a:graphicData uri="http://schemas.openxmlformats.org/drawingml/2006/picture">
                 <pic:pic xmlns:pic="http://schemas.openxmlformats.org/drawingml/2006/picture">
                   <pic:nvPicPr>
-                    <pic:cNvPr id="0" name="Picture 3" descr="C:\Users\Nadine\Documents\#GitHub\pwsafe\Dokumentation\Screenshots\Screenshot_SplashScreen.png"/>
+                    <pic:cNvPr id="0" name="Grafik 3" descr="Screenshot_SplashScreen"/>
                     <pic:cNvPicPr>
                       <a:picLocks noChangeAspect="1" noChangeArrowheads="1"/>
                     </pic:cNvPicPr>
                   </pic:nvPicPr>
                   <pic:blipFill>
-                    <a:blip r:embed="rId35" cstate="print">
+                    <a:blip r:embed="rId35">
                       <a:extLst>
                         <a:ext uri="{28A0092B-C50C-407E-A947-70E740481C1C}">
                           <a14:useLocalDpi xmlns:a14="http://schemas.microsoft.com/office/drawing/2010/main" val="0"/>
@@ -5866,9 +5420,6 @@
                       <a:avLst/>
                     </a:prstGeom>
                     <a:noFill/>
-                    <a:ln>
-                      <a:noFill/>
-                    </a:ln>
                   </pic:spPr>
                 </pic:pic>
               </a:graphicData>
@@ -5886,188 +5437,20 @@
         <w:rPr>
           <w:rFonts w:cs="Arial"/>
         </w:rPr>
-        <w:t>Das neue Design hat wir vorher skizziert eine Start-Maske mit einem Eingabe-Feld für das Masterpasswort.</w:t>
-      </w:r>
-      <w:r>
-        <w:rPr>
-          <w:rFonts w:cs="Arial"/>
-        </w:rPr>
-        <w:t xml:space="preserve"> Mit einem Klick auf den Button kommt man nun auf die Listenansicht der gespeicherten Passwörter und über den „+“-Button in der oberen Leiste lassen sich neue Passwörter anlegen. Es wurde außerdem ein „Settings“-Button implementiert, der ebenfalls im Menü der oberen Leiste enthalten ist und auf eine Maske zur Änderung des Masterpassworts führt. Der Button zum Kopieren in die Zwischenablage sowie die Ampel zur Anzeige der Passwortqualität wurden (noch funktionslos) angelegt. Die bisherige Liste der Passwörter wurde insofern erweitert bzw. geändert, dass nun nur noch die Beschreibung in der Liste angezeigt wird und man mit einem Klick auf einen Eintrag auf die Detail-Maske mit den Daten des Passworts gelangt. Dabei traten einige Schwierigkeiten auf. Beispielsweise sollte oben links auf jeder Maske ein typischer „</w:t>
-      </w:r>
-      <w:proofErr w:type="spellStart"/>
-      <w:r>
-        <w:rPr>
-          <w:rFonts w:cs="Arial"/>
-        </w:rPr>
-        <w:t>Up</w:t>
-      </w:r>
-      <w:proofErr w:type="spellEnd"/>
-      <w:r>
-        <w:rPr>
-          <w:rFonts w:cs="Arial"/>
-        </w:rPr>
-        <w:t xml:space="preserve">“-Button implementiert werden, der auf die letzte Maske zurück navigiert. Dies hat zunächst nicht so recht funktioniert, konnte am Folgetag mit einem frischeren Blick aber gelöst werden, indem die korrekte Support-Bibliothek eingebunden und die Button-Funktion an der richtigen Stelle umgesetzt wurde. Eine weitere Hürde war der sogenannte „Overflow“ in der </w:t>
-      </w:r>
-      <w:proofErr w:type="spellStart"/>
-      <w:r>
-        <w:rPr>
-          <w:rFonts w:cs="Arial"/>
-        </w:rPr>
-        <w:t>ActionBar</w:t>
-      </w:r>
-      <w:proofErr w:type="spellEnd"/>
-      <w:r>
-        <w:rPr>
-          <w:rFonts w:cs="Arial"/>
-        </w:rPr>
-        <w:t xml:space="preserve"> (obere Leiste), der nicht funktionierte. Der Overflow besteht aus einer Schaltfläche mit drei Punkten, die in der </w:t>
-      </w:r>
-      <w:proofErr w:type="spellStart"/>
-      <w:r>
-        <w:rPr>
-          <w:rFonts w:cs="Arial"/>
-        </w:rPr>
-        <w:t>ActionBar</w:t>
-      </w:r>
-      <w:proofErr w:type="spellEnd"/>
-      <w:r>
-        <w:rPr>
-          <w:rFonts w:cs="Arial"/>
-        </w:rPr>
-        <w:t xml:space="preserve"> angezeigt werden. Tippt man auf die Schaltfläche, bekommt man eine Liste mit </w:t>
-      </w:r>
-      <w:proofErr w:type="spellStart"/>
-      <w:r>
-        <w:rPr>
-          <w:rFonts w:cs="Arial"/>
-        </w:rPr>
-        <w:t>ActionButtons</w:t>
-      </w:r>
-      <w:proofErr w:type="spellEnd"/>
-      <w:r>
-        <w:rPr>
-          <w:rFonts w:cs="Arial"/>
-        </w:rPr>
-        <w:t xml:space="preserve"> (Bezeichnung für die Buttons der </w:t>
-      </w:r>
-      <w:proofErr w:type="spellStart"/>
-      <w:r>
-        <w:rPr>
-          <w:rFonts w:cs="Arial"/>
-        </w:rPr>
-        <w:t>ActionBar</w:t>
-      </w:r>
-      <w:proofErr w:type="spellEnd"/>
-      <w:r>
-        <w:rPr>
-          <w:rFonts w:cs="Arial"/>
-        </w:rPr>
-        <w:t xml:space="preserve">), für die in der </w:t>
-      </w:r>
-      <w:proofErr w:type="spellStart"/>
-      <w:r>
-        <w:rPr>
-          <w:rFonts w:cs="Arial"/>
-        </w:rPr>
-        <w:t>ActionBar</w:t>
-      </w:r>
-      <w:proofErr w:type="spellEnd"/>
-      <w:r>
-        <w:rPr>
-          <w:rFonts w:cs="Arial"/>
-        </w:rPr>
-        <w:t xml:space="preserve"> nicht genug Platz ist. Man kann normalerweise für jeden </w:t>
-      </w:r>
-      <w:proofErr w:type="spellStart"/>
-      <w:r>
-        <w:rPr>
-          <w:rFonts w:cs="Arial"/>
-        </w:rPr>
-        <w:t>ActionButton</w:t>
-      </w:r>
-      <w:proofErr w:type="spellEnd"/>
-      <w:r>
-        <w:rPr>
-          <w:rFonts w:cs="Arial"/>
-        </w:rPr>
-        <w:t xml:space="preserve"> festlegen, ob er immer, nie oder nur bei ausreichendem Platz in der </w:t>
-      </w:r>
-      <w:proofErr w:type="spellStart"/>
-      <w:r>
-        <w:rPr>
-          <w:rFonts w:cs="Arial"/>
-        </w:rPr>
-        <w:t>ActionBar</w:t>
-      </w:r>
-      <w:proofErr w:type="spellEnd"/>
-      <w:r>
-        <w:rPr>
-          <w:rFonts w:cs="Arial"/>
-        </w:rPr>
-        <w:t xml:space="preserve"> angezeigt werden sollen. Der „Settings“-Button war hier so geplant, dass er immer im Overflow angezeigt wird, das hat aber nicht funktioniert. Der „Settings“-Button wird nun also in der </w:t>
-      </w:r>
-      <w:proofErr w:type="spellStart"/>
-      <w:r>
-        <w:rPr>
-          <w:rFonts w:cs="Arial"/>
-        </w:rPr>
-        <w:t>ActionBar</w:t>
-      </w:r>
-      <w:proofErr w:type="spellEnd"/>
-      <w:r>
-        <w:rPr>
-          <w:rFonts w:cs="Arial"/>
-        </w:rPr>
-        <w:t xml:space="preserve"> angezeigt, solange genug Platz ist, was auch kein wirkliches Manko ist.</w:t>
-      </w:r>
-      <w:r>
-        <w:rPr>
-          <w:rFonts w:cs="Arial"/>
-        </w:rPr>
-        <w:br/>
-        <w:t>Ein weiteres anfängliches Problem war, dass der „Ok“-Button in der Tastatur bei Eingabefeldern fehlte. Dadurch konnte man die Tastatur im Emulator nicht mehr verlassen (auf dem Smartphone kann man die „Zurück“-Taste des Gerätes dafür nutzen). Dieses Problem konnte gelöst werden, indem an den Eingabefeldern ein „</w:t>
-      </w:r>
-      <w:proofErr w:type="spellStart"/>
-      <w:r>
-        <w:rPr>
-          <w:rFonts w:cs="Arial"/>
-        </w:rPr>
-        <w:t>input</w:t>
-      </w:r>
-      <w:proofErr w:type="spellEnd"/>
-      <w:r>
-        <w:rPr>
-          <w:rFonts w:cs="Arial"/>
-        </w:rPr>
-        <w:t xml:space="preserve"> type“ gesetzt wurde. </w:t>
-      </w:r>
-      <w:r>
-        <w:rPr>
-          <w:rFonts w:cs="Arial"/>
-        </w:rPr>
-        <w:br/>
         <w:t xml:space="preserve">Am 07. Januar hat ein Gruppenmitglied ein angebotenes Update für das Android Studio durchgeführt, was zu Komplikationen führte: Durch das Update war das Projekt mit der bisherigen Gradle Version nicht mehr lauffähig und beim Build der App wurden das Android Support Repository sowie die Android Support Library nicht mehr gefunden. Dafür mussten einige Konfigurationen angepasst werden, außerdem mussten die weiteren Gruppenmitglieder das Update dann nachziehen, damit alle daran weiterentwickeln konnten. </w:t>
       </w:r>
-      <w:r>
-        <w:rPr>
-          <w:rFonts w:cs="Arial"/>
-        </w:rPr>
-        <w:br/>
-        <w:t>Am 09. Januar wurde außerdem der „</w:t>
-      </w:r>
-      <w:proofErr w:type="spellStart"/>
-      <w:r>
-        <w:rPr>
-          <w:rFonts w:cs="Arial"/>
-        </w:rPr>
-        <w:t>SplashScreen</w:t>
-      </w:r>
-      <w:proofErr w:type="spellEnd"/>
-      <w:r>
-        <w:rPr>
-          <w:rFonts w:cs="Arial"/>
-        </w:rPr>
-        <w:t>“, also der Startbildschirm, der kurz beim Öffnen der App erscheint, erstellt, sowie das Launcher-Icon ausgetauscht. Bisher hatte die App nur das Standard Android-Icon, dies wurde nun durch ein grünes Schloss ersetzt.</w:t>
+    </w:p>
+    <w:p>
+      <w:pPr>
+        <w:rPr>
+          <w:rFonts w:cs="Arial"/>
+        </w:rPr>
+      </w:pPr>
+      <w:r>
+        <w:rPr>
+          <w:rFonts w:cs="Arial"/>
+        </w:rPr>
+        <w:t>Am 09. Januar wurde außerdem der „SplashScreen“, also der Startbildschirm, der kurz beim Öffnen der App erscheint, erstellt, sowie das Launcher-Icon ausgetauscht. Bisher hatte die App nur das Standard Android-Icon, dies wurde nun durch ein grünes Schloss ersetzt.</w:t>
       </w:r>
     </w:p>
     <w:p>
@@ -6097,29 +5480,30 @@
         <w:jc w:val="right"/>
       </w:pPr>
       <w:r>
-        <w:t xml:space="preserve">Abbildung 12: </w:t>
-      </w:r>
-      <w:proofErr w:type="spellStart"/>
-      <w:r>
-        <w:t>SplashScreen</w:t>
-      </w:r>
-      <w:proofErr w:type="spellEnd"/>
-    </w:p>
-    <w:p>
-      <w:pPr>
-        <w:rPr>
-          <w:rFonts w:cs="Arial"/>
-        </w:rPr>
-      </w:pPr>
-      <w:r>
-        <w:rPr>
-          <w:rFonts w:cs="Arial"/>
-        </w:rPr>
-        <w:t xml:space="preserve">Als nächstes wurde die Anwendung so erweitert, dass zu jedem Passwort neben der Beschreibung nun auch ein Benutzername eingegeben werden kann. Außerdem wurde nun mit der Speicherlogik angefangen: Ab sofort werden beim Betätigen des "Access"-Buttons auf der ersten Maske die zuvor gespeicherten Daten aus einer XML-Datei ausgelesen, die beim Hinzufügen eines neuen Datensatzes aktualisiert wird. Dabei kam es zunächst zu Zugriffsverletzungen, die das Schreiben der XML-Datei verhinderte. Die zuvor konfigurierte virtuelle Maschine hatte keinen externen Speicher, obwohl dies so definiert war. Als Ursache konnte durch folgende Forenseite ein Bug im Android Studio ermittelt werden: </w:t>
-      </w:r>
-      <w:commentRangeStart w:id="27"/>
-      <w:r>
+        <w:t>Abbildung 12: SplashScreen</w:t>
+      </w:r>
+    </w:p>
+    <w:p>
+      <w:pPr>
+        <w:rPr>
+          <w:rFonts w:cs="Arial"/>
+        </w:rPr>
+      </w:pPr>
+      <w:r>
+        <w:rPr>
+          <w:rFonts w:cs="Arial"/>
+        </w:rPr>
+        <w:t xml:space="preserve">Als nächstes wurde die Anwendung so erweitert, dass zu jedem Passwort neben der Beschreibung nun auch ein Benutzername eingegeben werden kann. Außerdem wurde nun mit der Speicherlogik angefangen: Ab sofort werden beim Betätigen des "Access"-Buttons auf der ersten Maske die zuvor gespeicherten Daten aus einer XML-Datei ausgelesen, die beim Hinzufügen eines neuen Datensatzes aktualisiert wird. Dabei kam es zunächst zu </w:t>
+      </w:r>
+      <w:r>
+        <w:rPr>
+          <w:rFonts w:cs="Arial"/>
+        </w:rPr>
         <w:lastRenderedPageBreak/>
+        <w:t xml:space="preserve">Zugriffsverletzungen, die das Schreiben der XML-Datei verhinderte. Die zuvor konfigurierte virtuelle Maschine hatte keinen externen Speicher, obwohl dies so definiert war. Als Ursache konnte durch folgende Forenseite ein Bug im Android Studio ermittelt werden: </w:t>
+      </w:r>
+      <w:commentRangeStart w:id="26"/>
+      <w:r>
         <w:fldChar w:fldCharType="begin"/>
       </w:r>
       <w:r>
@@ -6136,10 +5520,6 @@
         <w:t>http://stackoverflow.com/questions/27120754/sd-card-created-in-avd-shows-as-removed-in-emulator-for-android-studio</w:t>
       </w:r>
       <w:r>
-        <w:rPr>
-          <w:rStyle w:val="Hyperlink"/>
-          <w:rFonts w:cs="Arial"/>
-        </w:rPr>
         <w:fldChar w:fldCharType="end"/>
       </w:r>
       <w:r>
@@ -6148,152 +5528,80 @@
         </w:rPr>
         <w:t xml:space="preserve">. </w:t>
       </w:r>
-      <w:commentRangeEnd w:id="27"/>
+      <w:commentRangeEnd w:id="26"/>
       <w:r>
         <w:rPr>
           <w:rStyle w:val="Kommentarzeichen"/>
         </w:rPr>
-        <w:commentReference w:id="27"/>
-      </w:r>
-      <w:r>
-        <w:rPr>
-          <w:rFonts w:cs="Arial"/>
-        </w:rPr>
-        <w:t xml:space="preserve">Dort ist auch beschrieben, dass man eine Konfigurationsdatei zusätzlich ändern und in dieser die virtuelle SD-Karte angeben muss. </w:t>
-      </w:r>
-      <w:r>
-        <w:rPr>
-          <w:rFonts w:cs="Arial"/>
-        </w:rPr>
-        <w:br/>
-        <w:t>Am 10. Januar erfolgte die nächste Absprache im Rahmen der Vorlesung in Bocholt. Hier wurden die noch umzusetzenden Erweiterungen geplant und unter den Gruppenmitgliedern aufgeteilt. Die geplanten Erweiterungen umfassten die tatsächliche Nutzung des eingegebenen Masterpassworts. Dazu musste die Verschlüsselung der Passwörter sowie das Ändern des Masterpassworts umgesetzt werden. Außerdem wurde geplant, eventuell Unit-Tests für die Verschlüsselungslogik zu erstellen. Für die Detail-Maske von Passwörtern wurden ebenfalls Änderungen vorgesehen: Die angefangene „Qualitäts-Ampel“ sollte wieder entfernt werden, da sie nicht mehr wichtig erschien. Außerdem sollte der „</w:t>
-      </w:r>
-      <w:proofErr w:type="spellStart"/>
-      <w:r>
-        <w:rPr>
-          <w:rFonts w:cs="Arial"/>
-        </w:rPr>
-        <w:t>Copy</w:t>
-      </w:r>
-      <w:proofErr w:type="spellEnd"/>
-      <w:r>
-        <w:rPr>
-          <w:rFonts w:cs="Arial"/>
-        </w:rPr>
-        <w:t xml:space="preserve"> </w:t>
-      </w:r>
-      <w:proofErr w:type="spellStart"/>
-      <w:r>
-        <w:rPr>
-          <w:rFonts w:cs="Arial"/>
-        </w:rPr>
-        <w:t>to</w:t>
-      </w:r>
-      <w:proofErr w:type="spellEnd"/>
-      <w:r>
-        <w:rPr>
-          <w:rFonts w:cs="Arial"/>
-        </w:rPr>
-        <w:t xml:space="preserve"> Clipboard“-Buttons mit Funktion versehen und ein Button zur Generierung zufälliger Passwörter erstellt werden. Des Weiteren sollte das eigentliche Passwort von nun an bei Öffnen der Detail-Maske nicht lesbar sein, ein zu implementierender „Show“-Button sollte die Zeichen dann sichtbar machen. Als Deadline für all diese Punkte wurde der 17. Januar definiert.</w:t>
-      </w:r>
-      <w:r>
-        <w:rPr>
-          <w:rFonts w:cs="Arial"/>
-        </w:rPr>
-        <w:br/>
-        <w:t xml:space="preserve">Für die Generierung eines zufälligen Passworts wurde die </w:t>
-      </w:r>
-      <w:r>
-        <w:rPr>
-          <w:rFonts w:cs="Arial"/>
-        </w:rPr>
-        <w:t xml:space="preserve">Methode </w:t>
-      </w:r>
-      <w:proofErr w:type="spellStart"/>
+        <w:commentReference w:id="26"/>
+      </w:r>
+      <w:r>
+        <w:rPr>
+          <w:rFonts w:cs="Arial"/>
+        </w:rPr>
+        <w:t>Dort ist auch beschrieben, dass man eine Konfigurationsdatei zusätzlich ändern und in dieser die virtuelle SD-Karte angeben muss.</w:t>
+      </w:r>
+    </w:p>
+    <w:p>
+      <w:pPr>
+        <w:rPr>
+          <w:rFonts w:cs="Arial"/>
+        </w:rPr>
+      </w:pPr>
+      <w:r>
+        <w:rPr>
+          <w:rFonts w:cs="Arial"/>
+        </w:rPr>
+        <w:t>Am 10. Januar erfolgte die nächste Absprache im Rahmen der Vorlesung in Bocholt. Hier wurden die noch umzusetzenden Erweiterungen geplant und unter den Gruppenmitgliedern aufgeteilt. Die geplanten Erweiterungen umfassten die tatsächliche Nutzung des eingegebenen Masterpassworts. Dazu musste die Verschlüsselung der Passwörter sowie das Ändern des Masterpassworts umgesetzt werden. Außerdem wurde geplant, eventuell Unit-Tests für die Verschlüsselungslogik zu erstellen. Für die Detail-Maske von Passwörtern wurden ebenfalls Änderungen vorgesehen: Die angefangene „Qualitäts-Ampel“ sollte wieder entfernt werden, da sie nicht mehr wichtig erschien. Außerdem sollte der „Copy to Clipboard“-Buttons mit Funktion versehen und ein Button zur Generierung zufälliger Passwörter erstellt werden. Des Weiteren sollte das eigentliche Passwort von nun an bei Öffnen der Detail-Maske nicht lesbar sein, ein zu implementierender „Show“-Button sollte die Zeichen dann sichtbar machen. Als Deadline für all diese Punkte wurde der 17. Januar definiert.</w:t>
+      </w:r>
+    </w:p>
+    <w:p>
+      <w:pPr>
+        <w:rPr>
+          <w:rFonts w:cs="Arial"/>
+        </w:rPr>
+      </w:pPr>
+      <w:r>
+        <w:rPr>
+          <w:rFonts w:cs="Arial"/>
+        </w:rPr>
+        <w:t xml:space="preserve">Für die Generierung eines zufälligen Passworts wurde die Methode </w:t>
+      </w:r>
       <w:r>
         <w:rPr>
           <w:rFonts w:cs="Arial"/>
           <w:i/>
         </w:rPr>
-        <w:t>generateRandomPassword</w:t>
-      </w:r>
-      <w:proofErr w:type="spellEnd"/>
-      <w:r>
-        <w:rPr>
-          <w:rFonts w:cs="Arial"/>
-          <w:i/>
-        </w:rPr>
-        <w:t>()</w:t>
-      </w:r>
-      <w:r>
-        <w:rPr>
-          <w:rFonts w:cs="Arial"/>
-        </w:rPr>
-        <w:t xml:space="preserve"> </w:t>
-      </w:r>
-      <w:r>
-        <w:rPr>
-          <w:rFonts w:cs="Arial"/>
-        </w:rPr>
-        <w:t>implementiert</w:t>
-      </w:r>
-      <w:r>
-        <w:rPr>
-          <w:rFonts w:cs="Arial"/>
-        </w:rPr>
-        <w:t>, die ein zufälliges Passwort erzeugt</w:t>
-      </w:r>
-      <w:r>
-        <w:rPr>
-          <w:rFonts w:cs="Arial"/>
-        </w:rPr>
-        <w:t>. Diese wurde  pa</w:t>
-      </w:r>
-      <w:r>
-        <w:rPr>
-          <w:rFonts w:cs="Arial"/>
-        </w:rPr>
-        <w:t>rametrisierbar</w:t>
-      </w:r>
-      <w:r>
-        <w:rPr>
-          <w:rFonts w:cs="Arial"/>
-        </w:rPr>
-        <w:t xml:space="preserve"> erstellt: Es sollte aus den Einstellungen ausgelesen werden, ob Buchstaben und/ oder Ziffern und/oder Sonderzeichen verwendet werden sollen, sowie die gewünschte Länge der generierten Zeichenkette. Diese Parametrisierung wurde allerdings später wieder entfernt, </w:t>
-      </w:r>
-      <w:r>
-        <w:t>weil…</w:t>
-      </w:r>
-      <w:r>
+        <w:t>generateRandomPassword()</w:t>
+      </w:r>
+      <w:r>
+        <w:rPr>
+          <w:rFonts w:cs="Arial"/>
+        </w:rPr>
+        <w:t xml:space="preserve"> implementiert, die ein zufälliges Passwort erzeugt. Diese wurde parametrisierbar erstellt: Es sollte aus den Einstellungen ausgelesen werden, ob Buchstaben und/ oder Ziffern und/oder Sonderzeichen verwendet</w:t>
+      </w:r>
+      <w:bookmarkStart w:id="27" w:name="_GoBack"/>
+      <w:bookmarkEnd w:id="27"/>
+      <w:r>
+        <w:rPr>
+          <w:rFonts w:cs="Arial"/>
+        </w:rPr>
+        <w:t xml:space="preserve"> werden sollen, sowie die gewünschte Länge der generierten Zeichenkette. Diese Parametrisierung wurde allerdings später wieder entfernt, wie weiter unten noch beschrieben wird.</w:t>
+      </w:r>
+    </w:p>
+    <w:p>
+      <w:pPr>
         <w:rPr>
           <w:rFonts w:cs="Arial"/>
           <w:color w:val="FF0000"/>
         </w:rPr>
-        <w:t>?</w:t>
-      </w:r>
-    </w:p>
-    <w:p>
-      <w:pPr>
+      </w:pPr>
+      <w:r>
         <w:rPr>
           <w:rFonts w:cs="Arial"/>
           <w:color w:val="FF0000"/>
         </w:rPr>
-      </w:pPr>
-      <w:proofErr w:type="spellStart"/>
-      <w:r>
-        <w:rPr>
-          <w:rFonts w:cs="Arial"/>
-          <w:color w:val="FF0000"/>
-        </w:rPr>
-        <w:t>Mkerk</w:t>
-      </w:r>
-      <w:proofErr w:type="spellEnd"/>
-      <w:r>
-        <w:rPr>
-          <w:rFonts w:cs="Arial"/>
-          <w:color w:val="FF0000"/>
-        </w:rPr>
-        <w:t>: Mit dem Update von Android Studio bin ich auf ein Problem mit dem Java JDK gestoßen, welches ein wenig Zeit raubte</w:t>
+        <w:t>Mkerk: Mit dem Update von Android Studio bin ich auf ein Problem mit dem Java JDK gestoßen, welches ein wenig Zeit raubte</w:t>
       </w:r>
     </w:p>
     <w:p>
@@ -6301,8 +5609,9 @@
         <w:pStyle w:val="Listenabsatz"/>
         <w:numPr>
           <w:ilvl w:val="0"/>
-          <w:numId w:val="8"/>
+          <w:numId w:val="10"/>
         </w:numPr>
+        <w:spacing w:line="254" w:lineRule="auto"/>
         <w:rPr>
           <w:rFonts w:cs="Arial"/>
           <w:color w:val="FF0000"/>
@@ -6320,389 +5629,47 @@
       <w:pPr>
         <w:rPr>
           <w:rFonts w:cs="Arial"/>
-          <w:color w:val="FF0000"/>
-        </w:rPr>
-      </w:pPr>
-      <w:r>
-        <w:rPr>
-          <w:rFonts w:cs="Arial"/>
-        </w:rPr>
-        <w:br/>
-      </w:r>
-      <w:proofErr w:type="spellStart"/>
-      <w:r>
-        <w:rPr>
-          <w:rFonts w:cs="Arial"/>
-          <w:color w:val="FF0000"/>
-        </w:rPr>
-        <w:t>lhu</w:t>
-      </w:r>
-      <w:proofErr w:type="spellEnd"/>
-      <w:r>
-        <w:rPr>
-          <w:rFonts w:cs="Arial"/>
-          <w:color w:val="FF0000"/>
-        </w:rPr>
-        <w:t>: Verschlüsselungs-</w:t>
-      </w:r>
-      <w:r>
-        <w:rPr>
-          <w:rFonts w:cs="Arial"/>
-          <w:color w:val="FF0000"/>
-        </w:rPr>
-        <w:t>Probleme</w:t>
-      </w:r>
-    </w:p>
-    <w:p>
-      <w:pPr>
-        <w:pStyle w:val="Listenabsatz"/>
-        <w:numPr>
-          <w:ilvl w:val="0"/>
-          <w:numId w:val="5"/>
-        </w:numPr>
-        <w:rPr>
-          <w:rFonts w:cs="Arial"/>
-          <w:color w:val="FF0000"/>
-        </w:rPr>
-      </w:pPr>
-      <w:r>
-        <w:rPr>
-          <w:rFonts w:cs="Arial"/>
-          <w:color w:val="FF0000"/>
-        </w:rPr>
-        <w:t>Schwierig, eine passende Verschlüsselung zu finden</w:t>
-      </w:r>
-      <w:r>
-        <w:rPr>
-          <w:rFonts w:cs="Arial"/>
-          <w:color w:val="FF0000"/>
-        </w:rPr>
-        <w:t>, habe dort erst einmal gegoogelt, bis ich eine passende Verschlüsselung in der Java API fand. (</w:t>
-      </w:r>
-      <w:proofErr w:type="spellStart"/>
-      <w:r>
-        <w:rPr>
-          <w:rFonts w:cs="Arial"/>
-          <w:color w:val="FF0000"/>
-        </w:rPr>
-        <w:t>Cipher</w:t>
-      </w:r>
-      <w:proofErr w:type="spellEnd"/>
-      <w:r>
-        <w:rPr>
-          <w:rFonts w:cs="Arial"/>
-          <w:color w:val="FF0000"/>
-        </w:rPr>
-        <w:t>)</w:t>
-      </w:r>
-    </w:p>
-    <w:p>
-      <w:pPr>
-        <w:pStyle w:val="Listenabsatz"/>
-        <w:numPr>
-          <w:ilvl w:val="0"/>
-          <w:numId w:val="5"/>
-        </w:numPr>
-        <w:rPr>
-          <w:rFonts w:cs="Arial"/>
-          <w:color w:val="FF0000"/>
-        </w:rPr>
-      </w:pPr>
-      <w:r>
-        <w:rPr>
-          <w:rFonts w:cs="Arial"/>
-          <w:color w:val="FF0000"/>
-        </w:rPr>
-        <w:t>Key Erzeugung schwierig</w:t>
-      </w:r>
-      <w:r>
-        <w:rPr>
-          <w:rFonts w:cs="Arial"/>
-          <w:color w:val="FF0000"/>
-        </w:rPr>
-        <w:t>, da dieser in den gelieferten Verfahren immer eine bestimmte Größe benötigte.</w:t>
-      </w:r>
-    </w:p>
-    <w:p>
-      <w:pPr>
-        <w:pStyle w:val="Listenabsatz"/>
-        <w:numPr>
-          <w:ilvl w:val="1"/>
-          <w:numId w:val="5"/>
-        </w:numPr>
-        <w:rPr>
-          <w:rFonts w:cs="Arial"/>
-          <w:color w:val="FF0000"/>
-        </w:rPr>
-      </w:pPr>
-      <w:r>
-        <w:rPr>
-          <w:rFonts w:cs="Arial"/>
-          <w:color w:val="FF0000"/>
-        </w:rPr>
-        <w:t xml:space="preserve">Erste Idee war es, das eingegebene </w:t>
-      </w:r>
-      <w:proofErr w:type="spellStart"/>
-      <w:r>
-        <w:rPr>
-          <w:rFonts w:cs="Arial"/>
-          <w:color w:val="FF0000"/>
-        </w:rPr>
-        <w:t>MasterPW</w:t>
-      </w:r>
-      <w:proofErr w:type="spellEnd"/>
-      <w:r>
-        <w:rPr>
-          <w:rFonts w:cs="Arial"/>
-          <w:color w:val="FF0000"/>
-        </w:rPr>
-        <w:t xml:space="preserve"> zu verlängern, indem man es wiederholt</w:t>
-      </w:r>
-    </w:p>
-    <w:p>
-      <w:pPr>
-        <w:pStyle w:val="Listenabsatz"/>
-        <w:numPr>
-          <w:ilvl w:val="1"/>
-          <w:numId w:val="5"/>
-        </w:numPr>
-        <w:rPr>
-          <w:rFonts w:cs="Arial"/>
-          <w:color w:val="FF0000"/>
-        </w:rPr>
-      </w:pPr>
-      <w:r>
-        <w:rPr>
-          <w:rFonts w:cs="Arial"/>
-          <w:color w:val="FF0000"/>
-        </w:rPr>
-        <w:t>Dies funktionierte auch</w:t>
-      </w:r>
-    </w:p>
-    <w:p>
-      <w:pPr>
-        <w:pStyle w:val="Listenabsatz"/>
-        <w:numPr>
-          <w:ilvl w:val="0"/>
-          <w:numId w:val="5"/>
-        </w:numPr>
-        <w:rPr>
-          <w:rFonts w:cs="Arial"/>
-          <w:color w:val="FF0000"/>
-        </w:rPr>
-      </w:pPr>
-      <w:r>
-        <w:rPr>
-          <w:rFonts w:cs="Arial"/>
-          <w:color w:val="FF0000"/>
-        </w:rPr>
-        <w:t>Paketgröße vom AES kompliziert</w:t>
-      </w:r>
-      <w:r>
-        <w:rPr>
-          <w:rFonts w:cs="Arial"/>
-          <w:color w:val="FF0000"/>
-        </w:rPr>
-        <w:t xml:space="preserve">. </w:t>
-      </w:r>
-      <w:proofErr w:type="gramStart"/>
-      <w:r>
-        <w:rPr>
-          <w:rFonts w:cs="Arial"/>
-          <w:color w:val="FF0000"/>
-        </w:rPr>
-        <w:t>AES</w:t>
-      </w:r>
-      <w:proofErr w:type="gramEnd"/>
-      <w:r>
-        <w:rPr>
-          <w:rFonts w:cs="Arial"/>
-          <w:color w:val="FF0000"/>
-        </w:rPr>
-        <w:t xml:space="preserve"> ist eine Blockverschlüsselung und so müssen die Größen der Pakete eine bestimmte Länge haben, bzw. dürfen diese nicht überschreiten. Hatte keine Idee, wie man schnell die Paketgrößen festlegt und somit wurde im Team die Idee der AES-Verschlüsselung verworfen und ich suchte eine simple Variante, da diese einfacher zu programmieren ist</w:t>
-      </w:r>
-    </w:p>
-    <w:p>
-      <w:pPr>
-        <w:pStyle w:val="Listenabsatz"/>
-        <w:numPr>
-          <w:ilvl w:val="0"/>
-          <w:numId w:val="5"/>
-        </w:numPr>
-        <w:rPr>
-          <w:rFonts w:cs="Arial"/>
-          <w:color w:val="FF0000"/>
-        </w:rPr>
-      </w:pPr>
-      <w:r>
-        <w:rPr>
-          <w:rFonts w:cs="Arial"/>
-          <w:color w:val="FF0000"/>
-        </w:rPr>
-        <w:t xml:space="preserve">-&gt; simples </w:t>
-      </w:r>
-      <w:proofErr w:type="spellStart"/>
-      <w:r>
-        <w:rPr>
-          <w:rFonts w:cs="Arial"/>
-          <w:color w:val="FF0000"/>
-        </w:rPr>
-        <w:t>Vigenère</w:t>
-      </w:r>
-      <w:proofErr w:type="spellEnd"/>
-      <w:r>
-        <w:rPr>
-          <w:rFonts w:cs="Arial"/>
-          <w:color w:val="FF0000"/>
-        </w:rPr>
-        <w:t xml:space="preserve"> gewählt</w:t>
-      </w:r>
-    </w:p>
-    <w:p>
-      <w:pPr>
-        <w:pStyle w:val="Listenabsatz"/>
-        <w:numPr>
-          <w:ilvl w:val="0"/>
-          <w:numId w:val="5"/>
-        </w:numPr>
-        <w:rPr>
-          <w:rFonts w:cs="Arial"/>
-          <w:color w:val="FF0000"/>
-        </w:rPr>
-      </w:pPr>
-      <w:r>
-        <w:rPr>
-          <w:rFonts w:cs="Arial"/>
-          <w:color w:val="FF0000"/>
-        </w:rPr>
-        <w:t xml:space="preserve">Nun war das Problem, dass die verschlüsselten Passwörter in der </w:t>
-      </w:r>
-      <w:proofErr w:type="spellStart"/>
-      <w:r>
-        <w:rPr>
-          <w:rFonts w:cs="Arial"/>
-          <w:color w:val="FF0000"/>
-        </w:rPr>
-        <w:t>xml</w:t>
-      </w:r>
-      <w:proofErr w:type="spellEnd"/>
-      <w:r>
-        <w:rPr>
-          <w:rFonts w:cs="Arial"/>
-          <w:color w:val="FF0000"/>
-        </w:rPr>
-        <w:t>-Datei abgelegt werden mussten und der Zeichensatz festschrieb, wie die Buchstaben verschoben worden sind</w:t>
-      </w:r>
-    </w:p>
-    <w:p>
-      <w:pPr>
-        <w:pStyle w:val="Listenabsatz"/>
-        <w:numPr>
-          <w:ilvl w:val="0"/>
-          <w:numId w:val="5"/>
-        </w:numPr>
-        <w:rPr>
-          <w:rFonts w:cs="Arial"/>
-          <w:color w:val="FF0000"/>
-        </w:rPr>
-      </w:pPr>
-      <w:r>
-        <w:rPr>
-          <w:rFonts w:cs="Arial"/>
-          <w:color w:val="FF0000"/>
-        </w:rPr>
-        <w:t xml:space="preserve">Verschiebung auf Grundlage der ASCII </w:t>
-      </w:r>
-      <w:proofErr w:type="spellStart"/>
-      <w:r>
-        <w:rPr>
-          <w:rFonts w:cs="Arial"/>
-          <w:color w:val="FF0000"/>
-        </w:rPr>
-        <w:t>codes</w:t>
-      </w:r>
-      <w:proofErr w:type="spellEnd"/>
-      <w:r>
-        <w:rPr>
-          <w:rFonts w:cs="Arial"/>
-          <w:color w:val="FF0000"/>
-        </w:rPr>
-        <w:t xml:space="preserve"> und somit musste es hin und her geparst werden.</w:t>
-      </w:r>
-    </w:p>
-    <w:p>
-      <w:pPr>
-        <w:pStyle w:val="Listenabsatz"/>
-        <w:numPr>
-          <w:ilvl w:val="0"/>
-          <w:numId w:val="5"/>
-        </w:numPr>
-        <w:rPr>
-          <w:rFonts w:cs="Arial"/>
-          <w:color w:val="FF0000"/>
-        </w:rPr>
-      </w:pPr>
-      <w:r>
-        <w:rPr>
-          <w:rFonts w:cs="Arial"/>
-          <w:color w:val="FF0000"/>
-        </w:rPr>
-        <w:t>UTF-8 funktionierte nicht zu 100% und somit wähle ich eine Kodierung, die das Android Studio vorschlug</w:t>
-      </w:r>
-    </w:p>
-    <w:p>
-      <w:pPr>
-        <w:rPr>
-          <w:rFonts w:cs="Arial"/>
-        </w:rPr>
-      </w:pPr>
-      <w:r>
-        <w:rPr>
-          <w:rFonts w:cs="Arial"/>
-        </w:rPr>
-        <w:t xml:space="preserve">Anschließend wurde sich mit dem Schreiben von Testfällen auseinandergesetzt. Schließlich wurden zwei Testfälle für die Verschlüsselungsmethoden implementiert: Im ersten wird eine </w:t>
+        </w:rPr>
+      </w:pPr>
+      <w:r>
+        <w:rPr>
+          <w:rFonts w:cs="Arial"/>
+        </w:rPr>
+        <w:t>Um die Passwortverschlüsselung umzusetzen, musste zunächst eine passende Verschlüsselungsmethode gefunden werden. Anfangs wurde die „Cipher“-Verschlüsselung aus der Java API ins Auge gefasst. Damit ergab sich die Herausforderung, dass der Key sehr lang sein musste. Erste Idee war es, das eingegebene Masterpasswort zu verlängern, indem man es wiederholt, was auch funktionierte. Dies war aber noch nicht die favorisierte Lösung. Als nächstes wurde die Blockchiffre „AES“ (Advanced Encryption Standard) betrachtet. Hier müssen die zu verschlüsselnden Pakete ebenfalls eine bestimmte Mindestlänge haben. Da eine schnelle Lösung zur Festlegung der Paketgrößen fehlte, wurde die AES-Verschlüsselung ebenfalls verworfen. Schlussendlich fiel die Wahl auf die simplere Vigenère-Verschlüsselung, da diese einfacher zu programmieren war. Die nächste Hürde bestand darin, dass die verschlüsselten Passwörter in die XML-Datei geschrieben werden mussten und der Zeichensatz vorgab, wie die Buchstaben verschoben wurden. Dabei kam es zu einer Verschiebung auf Grundlage der ASCII Codes, wodurch die Zeichenketten hin und her geparst werden mussten. Weiterhin funktionierte die UTF-8-Kodierung nicht vollständig, daher wurde die vom Android Studio vorgeschlagene Kodierung gewählt.</w:t>
+      </w:r>
+    </w:p>
+    <w:p>
+      <w:pPr>
+        <w:rPr>
+          <w:rFonts w:cs="Arial"/>
+        </w:rPr>
+      </w:pPr>
+      <w:r>
+        <w:rPr>
+          <w:rFonts w:cs="Arial"/>
+        </w:rPr>
+        <w:t xml:space="preserve">Anschließend wurde sich mit dem Schreiben von Testfällen auseinandergesetzt. Schließlich wurden zwei Testfälle für die Verschlüsselungsmethoden implementiert: Im ersten wird eine Zeichenkette ver- und wieder entschlüsselt und es wird sichergestellt, dass die entschlüsselte Zeichenkette wieder dem Original entspricht. Dies stellt also sicher, dass ein verschlüsselt gespeichertes Passwort wieder korrekt ausgegeben werden kann. Im zweiten Testfall wird eine Zeichenkette mit einem Schlüssel verschlüsselt und einem anderen wieder </w:t>
       </w:r>
       <w:r>
         <w:rPr>
           <w:rFonts w:cs="Arial"/>
         </w:rPr>
         <w:lastRenderedPageBreak/>
-        <w:t xml:space="preserve">Zeichenkette </w:t>
-      </w:r>
-      <w:proofErr w:type="spellStart"/>
-      <w:r>
-        <w:rPr>
-          <w:rFonts w:cs="Arial"/>
-        </w:rPr>
-        <w:t>ver</w:t>
-      </w:r>
-      <w:proofErr w:type="spellEnd"/>
-      <w:r>
-        <w:rPr>
-          <w:rFonts w:cs="Arial"/>
-        </w:rPr>
-        <w:t>- und wieder entschlüsselt und es wird sichergestellt, dass die entschlüsselte Zeichenkette wieder dem Original entspricht. Dies stellt also sicher, dass ein verschl</w:t>
-      </w:r>
-      <w:r>
-        <w:rPr>
-          <w:rFonts w:cs="Arial"/>
-        </w:rPr>
-        <w:t>ü</w:t>
-      </w:r>
-      <w:r>
-        <w:rPr>
-          <w:rFonts w:cs="Arial"/>
-        </w:rPr>
-        <w:t>sselt gespeichertes Passwort wieder korrekt ausgegeben werden kann. Im zweiten Testfall wird eine Zeichenkette mit einem Schlüssel verschlüsselt und einem anderen wieder entschlüsselt. Dann wird geprüft, ob die entschlüsselte Zeichenkette ungleich der anfangs verschlüsselten ist. Damit wird sichergestellt, dass Passwörter nur mit dem korrekten Masterpasswort wieder ausgelesen werden können. Beide Testfälle konnten erfolgreich ausgeführt werden.</w:t>
-      </w:r>
-      <w:r>
-        <w:rPr>
-          <w:rFonts w:cs="Arial"/>
-        </w:rPr>
-        <w:br/>
+        <w:t>entschlüsselt. Dann wird geprüft, ob die entschlüsselte Zeichenkette ungleich der anfangs verschlüsselten ist. Damit wird sichergestellt, dass Passwörter nur mit dem korrekten Masterpasswort wieder ausgelesen werden können. Beide Testfälle konnten erfolgreich ausgeführt werden.</w:t>
+      </w:r>
+    </w:p>
+    <w:p>
+      <w:pPr>
+        <w:rPr>
+          <w:rFonts w:cs="Arial"/>
+        </w:rPr>
+      </w:pPr>
+      <w:r>
+        <w:rPr>
+          <w:rFonts w:cs="Arial"/>
+        </w:rPr>
         <w:t xml:space="preserve">Als nächstes wurde noch die Struktur der Pakete im Projekt verändert. Die Klassen, die zuvor alle im Haupt Java-Paket lagen, wurden sinnvoll auf die Pakete </w:t>
       </w:r>
-      <w:proofErr w:type="spellStart"/>
       <w:r>
         <w:rPr>
           <w:rFonts w:cs="Arial"/>
@@ -6710,14 +5677,12 @@
         </w:rPr>
         <w:t>activities</w:t>
       </w:r>
-      <w:proofErr w:type="spellEnd"/>
       <w:r>
         <w:rPr>
           <w:rFonts w:cs="Arial"/>
         </w:rPr>
         <w:t xml:space="preserve"> (für die verschiedenen Masken), </w:t>
       </w:r>
-      <w:proofErr w:type="spellStart"/>
       <w:r>
         <w:rPr>
           <w:rFonts w:cs="Arial"/>
@@ -6725,14 +5690,12 @@
         </w:rPr>
         <w:t>test</w:t>
       </w:r>
-      <w:proofErr w:type="spellEnd"/>
-      <w:r>
-        <w:rPr>
-          <w:rFonts w:cs="Arial"/>
-        </w:rPr>
-        <w:t xml:space="preserve">  (für die Testklasse) und </w:t>
-      </w:r>
-      <w:proofErr w:type="spellStart"/>
+      <w:r>
+        <w:rPr>
+          <w:rFonts w:cs="Arial"/>
+        </w:rPr>
+        <w:t xml:space="preserve"> (für die Testklasse) und </w:t>
+      </w:r>
       <w:r>
         <w:rPr>
           <w:rFonts w:cs="Arial"/>
@@ -6740,38 +5703,11 @@
         </w:rPr>
         <w:t>utils</w:t>
       </w:r>
-      <w:proofErr w:type="spellEnd"/>
-      <w:r>
-        <w:rPr>
-          <w:rFonts w:cs="Arial"/>
-        </w:rPr>
-        <w:t xml:space="preserve"> (für die Passwort-Klasse, den </w:t>
-      </w:r>
-      <w:proofErr w:type="spellStart"/>
-      <w:r>
-        <w:rPr>
-          <w:rFonts w:cs="Arial"/>
-        </w:rPr>
-        <w:t>SplashScreen</w:t>
-      </w:r>
-      <w:proofErr w:type="spellEnd"/>
-      <w:r>
-        <w:rPr>
-          <w:rFonts w:cs="Arial"/>
-        </w:rPr>
-        <w:t xml:space="preserve"> und die Klassen zur Verschlüsselung) aufgeteilt. Dies ist auf Abbildung </w:t>
-      </w:r>
-      <w:r>
-        <w:rPr>
-          <w:rFonts w:cs="Arial"/>
-        </w:rPr>
-        <w:t>5</w:t>
-      </w:r>
-      <w:r>
-        <w:rPr>
-          <w:rFonts w:cs="Arial"/>
-        </w:rPr>
-        <w:t xml:space="preserve"> zu erkennen.</w:t>
+      <w:r>
+        <w:rPr>
+          <w:rFonts w:cs="Arial"/>
+        </w:rPr>
+        <w:t xml:space="preserve"> (für die Passwort-Klasse, den SplashScreen und die Klassen zur Verschlüsselung) aufgeteilt. Dies ist auf Abbildung 5 zu erkennen.</w:t>
       </w:r>
     </w:p>
     <w:p>
@@ -6788,10 +5724,10 @@
           <w:lang w:eastAsia="de-DE"/>
         </w:rPr>
         <w:drawing>
-          <wp:inline distT="0" distB="0" distL="0" distR="0" wp14:anchorId="7CBA0800" wp14:editId="07D1D0FA">
+          <wp:inline distT="0" distB="0" distL="0" distR="0" wp14:anchorId="293DEDC4" wp14:editId="50CB0FBB">
             <wp:extent cx="3409950" cy="3095625"/>
             <wp:effectExtent l="0" t="0" r="0" b="0"/>
-            <wp:docPr id="1" name="Grafik 1" descr="C:\Users\Nadine\Documents\Snagit\packages_oberer Teil.png"/>
+            <wp:docPr id="34" name="Grafik 34" descr="packages_oberer Teil"/>
             <wp:cNvGraphicFramePr>
               <a:graphicFrameLocks xmlns:a="http://schemas.openxmlformats.org/drawingml/2006/main" noChangeAspect="1"/>
             </wp:cNvGraphicFramePr>
@@ -6799,13 +5735,13 @@
               <a:graphicData uri="http://schemas.openxmlformats.org/drawingml/2006/picture">
                 <pic:pic xmlns:pic="http://schemas.openxmlformats.org/drawingml/2006/picture">
                   <pic:nvPicPr>
-                    <pic:cNvPr id="0" name="Picture 1" descr="C:\Users\Nadine\Documents\Snagit\packages_oberer Teil.png"/>
+                    <pic:cNvPr id="0" name="Grafik 1" descr="packages_oberer Teil"/>
                     <pic:cNvPicPr>
                       <a:picLocks noChangeAspect="1" noChangeArrowheads="1"/>
                     </pic:cNvPicPr>
                   </pic:nvPicPr>
                   <pic:blipFill>
-                    <a:blip r:embed="rId36">
+                    <a:blip r:embed="rId38">
                       <a:extLst>
                         <a:ext uri="{28A0092B-C50C-407E-A947-70E740481C1C}">
                           <a14:useLocalDpi xmlns:a14="http://schemas.microsoft.com/office/drawing/2010/main" val="0"/>
@@ -6851,21 +5787,7 @@
           <w:rFonts w:cs="Arial"/>
           <w:color w:val="auto"/>
         </w:rPr>
-        <w:t xml:space="preserve">Abbildung </w:t>
-      </w:r>
-      <w:r>
-        <w:rPr>
-          <w:rFonts w:cs="Arial"/>
-          <w:color w:val="auto"/>
-        </w:rPr>
-        <w:t>13</w:t>
-      </w:r>
-      <w:r>
-        <w:rPr>
-          <w:rFonts w:cs="Arial"/>
-          <w:color w:val="auto"/>
-        </w:rPr>
-        <w:t>: neue Paket-Struktur</w:t>
+        <w:t>Abbildung 13: neue Paket-Struktur</w:t>
       </w:r>
     </w:p>
     <w:p>
@@ -6898,19 +5820,19 @@
         <w:rPr>
           <w:rFonts w:cs="Arial"/>
         </w:rPr>
-        <w:t>Dann wurde erneut geklärt, was im nächsten Schritt, der letzten Stufe, noch umzusetzen</w:t>
-      </w:r>
-      <w:r>
-        <w:rPr>
-          <w:rFonts w:cs="Arial"/>
-        </w:rPr>
-        <w:t xml:space="preserve"> war. Das Ändern des Masterpassworts, das Löschen von gespeicherten Passwörtern sowie die Umsetzung der Unit-Tests sollten noch implementiert werden. Daher wurden diese Aufgaben besprochen und auf die Mitglieder aufgeteilt. Daneben sollten sich alle Gruppenmitglieder Notizen zu allen Punkten der bisher groben Gliederung der Dokumentation machen, sodass die Erfahrungen aller möglichst leicht in die Dokumentation einfließen konnten. Als Deadline hierfür wurde der 24. Januar definiert.</w:t>
-      </w:r>
-      <w:r>
-        <w:rPr>
-          <w:rFonts w:cs="Arial"/>
-        </w:rPr>
-        <w:br/>
+        <w:t>Dann wurde erneut geklärt, was im nächsten Schritt, der letzten Stufe, noch umzusetzen war. Das Ändern des Masterpassworts, das Löschen von gespeicherten Passwörtern sowie die Umsetzung der Unit-Tests sollten noch implementiert werden. Daher wurden diese Aufgaben besprochen und auf die Mitglieder aufgeteilt. Daneben sollten sich alle Gruppenmitglieder Notizen zu allen Punkten der bisher groben Gliederung der Dokumentation machen, sodass die Erfahrungen aller möglichst leicht in die Dokumentation einfließen konnten. Als Deadline hierfür wurde der 24. Januar definiert.</w:t>
+      </w:r>
+    </w:p>
+    <w:p>
+      <w:pPr>
+        <w:rPr>
+          <w:rFonts w:cs="Arial"/>
+        </w:rPr>
+      </w:pPr>
+      <w:r>
+        <w:rPr>
+          <w:rFonts w:cs="Arial"/>
+        </w:rPr>
         <w:t>Dies wurde umgesetzt. Bei Eingabe eines neuen Masterpassworts wird die XML-Datei nun mit dem alten Masterpasswort ausgelesen und mit dem neuen verschlüsselt geschrieben Außerdem wurden die Buttons auf der Detail-Maske umsortiert, da sie nicht auf allen Testgeräten korrekt angezeigt wurden.</w:t>
       </w:r>
     </w:p>
@@ -6928,10 +5850,10 @@
         </w:rPr>
         <w:lastRenderedPageBreak/>
         <w:drawing>
-          <wp:inline distT="0" distB="0" distL="0" distR="0" wp14:anchorId="174ACCBB" wp14:editId="2B9CE778">
-            <wp:extent cx="1698000" cy="2695575"/>
+          <wp:inline distT="0" distB="0" distL="0" distR="0" wp14:anchorId="47D738A4" wp14:editId="22E00DF0">
+            <wp:extent cx="1695450" cy="2695575"/>
             <wp:effectExtent l="0" t="0" r="0" b="0"/>
-            <wp:docPr id="7" name="Grafik 7" descr="C:\Users\Nadine\Documents\#GitHub\pwsafe\Dokumentation\Screenshots\Screenshot_2015-01-23-19-49-06.png"/>
+            <wp:docPr id="33" name="Grafik 33" descr="Screenshot_2015-01-23-19-49-06"/>
             <wp:cNvGraphicFramePr>
               <a:graphicFrameLocks xmlns:a="http://schemas.openxmlformats.org/drawingml/2006/main" noChangeAspect="1"/>
             </wp:cNvGraphicFramePr>
@@ -6939,129 +5861,7 @@
               <a:graphicData uri="http://schemas.openxmlformats.org/drawingml/2006/picture">
                 <pic:pic xmlns:pic="http://schemas.openxmlformats.org/drawingml/2006/picture">
                   <pic:nvPicPr>
-                    <pic:cNvPr id="0" name="Picture 4" descr="C:\Users\Nadine\Documents\#GitHub\pwsafe\Dokumentation\Screenshots\Screenshot_2015-01-23-19-49-06.png"/>
-                    <pic:cNvPicPr>
-                      <a:picLocks noChangeAspect="1" noChangeArrowheads="1"/>
-                    </pic:cNvPicPr>
-                  </pic:nvPicPr>
-                  <pic:blipFill>
-                    <a:blip r:embed="rId37" cstate="print">
-                      <a:extLst>
-                        <a:ext uri="{28A0092B-C50C-407E-A947-70E740481C1C}">
-                          <a14:useLocalDpi xmlns:a14="http://schemas.microsoft.com/office/drawing/2010/main" val="0"/>
-                        </a:ext>
-                      </a:extLst>
-                    </a:blip>
-                    <a:srcRect/>
-                    <a:stretch>
-                      <a:fillRect/>
-                    </a:stretch>
-                  </pic:blipFill>
-                  <pic:spPr bwMode="auto">
-                    <a:xfrm>
-                      <a:off x="0" y="0"/>
-                      <a:ext cx="1700914" cy="2700201"/>
-                    </a:xfrm>
-                    <a:prstGeom prst="rect">
-                      <a:avLst/>
-                    </a:prstGeom>
-                    <a:noFill/>
-                    <a:ln>
-                      <a:noFill/>
-                    </a:ln>
-                  </pic:spPr>
-                </pic:pic>
-              </a:graphicData>
-            </a:graphic>
-          </wp:inline>
-        </w:drawing>
-      </w:r>
-      <w:r>
-        <w:rPr>
-          <w:rFonts w:cs="Arial"/>
-        </w:rPr>
-        <w:tab/>
-      </w:r>
-      <w:r>
-        <w:rPr>
-          <w:rFonts w:cs="Arial"/>
-          <w:noProof/>
-          <w:lang w:eastAsia="de-DE"/>
-        </w:rPr>
-        <w:drawing>
-          <wp:inline distT="0" distB="0" distL="0" distR="0" wp14:anchorId="3D68AFA6" wp14:editId="742750F6">
-            <wp:extent cx="1704975" cy="2706648"/>
-            <wp:effectExtent l="0" t="0" r="0" b="0"/>
-            <wp:docPr id="8" name="Grafik 8" descr="C:\Users\Nadine\Documents\#GitHub\pwsafe\Dokumentation\Screenshots\Screenshot_2015-01-23-19-51-12.png"/>
-            <wp:cNvGraphicFramePr>
-              <a:graphicFrameLocks xmlns:a="http://schemas.openxmlformats.org/drawingml/2006/main" noChangeAspect="1"/>
-            </wp:cNvGraphicFramePr>
-            <a:graphic xmlns:a="http://schemas.openxmlformats.org/drawingml/2006/main">
-              <a:graphicData uri="http://schemas.openxmlformats.org/drawingml/2006/picture">
-                <pic:pic xmlns:pic="http://schemas.openxmlformats.org/drawingml/2006/picture">
-                  <pic:nvPicPr>
-                    <pic:cNvPr id="0" name="Picture 5" descr="C:\Users\Nadine\Documents\#GitHub\pwsafe\Dokumentation\Screenshots\Screenshot_2015-01-23-19-51-12.png"/>
-                    <pic:cNvPicPr>
-                      <a:picLocks noChangeAspect="1" noChangeArrowheads="1"/>
-                    </pic:cNvPicPr>
-                  </pic:nvPicPr>
-                  <pic:blipFill>
-                    <a:blip r:embed="rId38" cstate="print">
-                      <a:extLst>
-                        <a:ext uri="{28A0092B-C50C-407E-A947-70E740481C1C}">
-                          <a14:useLocalDpi xmlns:a14="http://schemas.microsoft.com/office/drawing/2010/main" val="0"/>
-                        </a:ext>
-                      </a:extLst>
-                    </a:blip>
-                    <a:srcRect/>
-                    <a:stretch>
-                      <a:fillRect/>
-                    </a:stretch>
-                  </pic:blipFill>
-                  <pic:spPr bwMode="auto">
-                    <a:xfrm>
-                      <a:off x="0" y="0"/>
-                      <a:ext cx="1707272" cy="2710294"/>
-                    </a:xfrm>
-                    <a:prstGeom prst="rect">
-                      <a:avLst/>
-                    </a:prstGeom>
-                    <a:noFill/>
-                    <a:ln>
-                      <a:noFill/>
-                    </a:ln>
-                  </pic:spPr>
-                </pic:pic>
-              </a:graphicData>
-            </a:graphic>
-          </wp:inline>
-        </w:drawing>
-      </w:r>
-      <w:r>
-        <w:rPr>
-          <w:rFonts w:cs="Arial"/>
-        </w:rPr>
-        <w:tab/>
-      </w:r>
-      <w:r>
-        <w:rPr>
-          <w:rFonts w:cs="Arial"/>
-          <w:noProof/>
-          <w:lang w:eastAsia="de-DE"/>
-        </w:rPr>
-        <w:drawing>
-          <wp:inline distT="0" distB="0" distL="0" distR="0" wp14:anchorId="2359EF85" wp14:editId="4C46886C">
-            <wp:extent cx="1714500" cy="2725342"/>
-            <wp:effectExtent l="0" t="0" r="0" b="0"/>
-            <wp:docPr id="9" name="Grafik 9" descr="C:\Users\Nadine\Documents\#GitHub\pwsafe\Dokumentation\Screenshots\Screenshot_2015-01-23-19-51-18.png"/>
-            <wp:cNvGraphicFramePr>
-              <a:graphicFrameLocks xmlns:a="http://schemas.openxmlformats.org/drawingml/2006/main" noChangeAspect="1"/>
-            </wp:cNvGraphicFramePr>
-            <a:graphic xmlns:a="http://schemas.openxmlformats.org/drawingml/2006/main">
-              <a:graphicData uri="http://schemas.openxmlformats.org/drawingml/2006/picture">
-                <pic:pic xmlns:pic="http://schemas.openxmlformats.org/drawingml/2006/picture">
-                  <pic:nvPicPr>
-                    <pic:cNvPr id="0" name="Picture 6" descr="C:\Users\Nadine\Documents\#GitHub\pwsafe\Dokumentation\Screenshots\Screenshot_2015-01-23-19-51-18.png"/>
+                    <pic:cNvPr id="0" name="Grafik 7" descr="Screenshot_2015-01-23-19-49-06"/>
                     <pic:cNvPicPr>
                       <a:picLocks noChangeAspect="1" noChangeArrowheads="1"/>
                     </pic:cNvPicPr>
@@ -7082,7 +5882,7 @@
                   <pic:spPr bwMode="auto">
                     <a:xfrm>
                       <a:off x="0" y="0"/>
-                      <a:ext cx="1719224" cy="2732851"/>
+                      <a:ext cx="1695450" cy="2695575"/>
                     </a:xfrm>
                     <a:prstGeom prst="rect">
                       <a:avLst/>
@@ -7098,13 +5898,12 @@
           </wp:inline>
         </w:drawing>
       </w:r>
-    </w:p>
-    <w:p>
-      <w:pPr>
-        <w:rPr>
-          <w:rFonts w:cs="Arial"/>
-        </w:rPr>
-      </w:pPr>
+      <w:r>
+        <w:rPr>
+          <w:rFonts w:cs="Arial"/>
+        </w:rPr>
+        <w:tab/>
+      </w:r>
       <w:r>
         <w:rPr>
           <w:rFonts w:cs="Arial"/>
@@ -7112,10 +5911,10 @@
           <w:lang w:eastAsia="de-DE"/>
         </w:rPr>
         <w:drawing>
-          <wp:inline distT="0" distB="0" distL="0" distR="0" wp14:anchorId="48EC7F89" wp14:editId="33E57E9E">
-            <wp:extent cx="1754302" cy="2781300"/>
+          <wp:inline distT="0" distB="0" distL="0" distR="0" wp14:anchorId="26A4CD83" wp14:editId="11CA0470">
+            <wp:extent cx="1704975" cy="2705100"/>
             <wp:effectExtent l="0" t="0" r="0" b="0"/>
-            <wp:docPr id="13" name="Grafik 13" descr="C:\Users\Nadine\Documents\#GitHub\pwsafe\Dokumentation\Screenshots\Screenshot_2015-01-23-19-51-29.png"/>
+            <wp:docPr id="32" name="Grafik 32" descr="Screenshot_2015-01-23-19-51-12"/>
             <wp:cNvGraphicFramePr>
               <a:graphicFrameLocks xmlns:a="http://schemas.openxmlformats.org/drawingml/2006/main" noChangeAspect="1"/>
             </wp:cNvGraphicFramePr>
@@ -7123,7 +5922,7 @@
               <a:graphicData uri="http://schemas.openxmlformats.org/drawingml/2006/picture">
                 <pic:pic xmlns:pic="http://schemas.openxmlformats.org/drawingml/2006/picture">
                   <pic:nvPicPr>
-                    <pic:cNvPr id="0" name="Picture 10" descr="C:\Users\Nadine\Documents\#GitHub\pwsafe\Dokumentation\Screenshots\Screenshot_2015-01-23-19-51-29.png"/>
+                    <pic:cNvPr id="0" name="Grafik 8" descr="Screenshot_2015-01-23-19-51-12"/>
                     <pic:cNvPicPr>
                       <a:picLocks noChangeAspect="1" noChangeArrowheads="1"/>
                     </pic:cNvPicPr>
@@ -7144,7 +5943,7 @@
                   <pic:spPr bwMode="auto">
                     <a:xfrm>
                       <a:off x="0" y="0"/>
-                      <a:ext cx="1767157" cy="2801681"/>
+                      <a:ext cx="1704975" cy="2705100"/>
                     </a:xfrm>
                     <a:prstGeom prst="rect">
                       <a:avLst/>
@@ -7173,10 +5972,10 @@
           <w:lang w:eastAsia="de-DE"/>
         </w:rPr>
         <w:drawing>
-          <wp:inline distT="0" distB="0" distL="0" distR="0" wp14:anchorId="063730B2" wp14:editId="0E53C01C">
-            <wp:extent cx="1755696" cy="2790825"/>
+          <wp:inline distT="0" distB="0" distL="0" distR="0" wp14:anchorId="1B6CDD94" wp14:editId="60C348FE">
+            <wp:extent cx="1714500" cy="2724150"/>
             <wp:effectExtent l="0" t="0" r="0" b="0"/>
-            <wp:docPr id="11" name="Grafik 11" descr="C:\Users\Nadine\Documents\#GitHub\pwsafe\Dokumentation\Screenshots\Screenshot_2015-01-23-19-52-51.png"/>
+            <wp:docPr id="31" name="Grafik 31" descr="Screenshot_2015-01-23-19-51-18"/>
             <wp:cNvGraphicFramePr>
               <a:graphicFrameLocks xmlns:a="http://schemas.openxmlformats.org/drawingml/2006/main" noChangeAspect="1"/>
             </wp:cNvGraphicFramePr>
@@ -7184,7 +5983,7 @@
               <a:graphicData uri="http://schemas.openxmlformats.org/drawingml/2006/picture">
                 <pic:pic xmlns:pic="http://schemas.openxmlformats.org/drawingml/2006/picture">
                   <pic:nvPicPr>
-                    <pic:cNvPr id="0" name="Picture 8" descr="C:\Users\Nadine\Documents\#GitHub\pwsafe\Dokumentation\Screenshots\Screenshot_2015-01-23-19-52-51.png"/>
+                    <pic:cNvPr id="0" name="Grafik 9" descr="Screenshot_2015-01-23-19-51-18"/>
                     <pic:cNvPicPr>
                       <a:picLocks noChangeAspect="1" noChangeArrowheads="1"/>
                     </pic:cNvPicPr>
@@ -7205,7 +6004,7 @@
                   <pic:spPr bwMode="auto">
                     <a:xfrm>
                       <a:off x="0" y="0"/>
-                      <a:ext cx="1773186" cy="2818626"/>
+                      <a:ext cx="1714500" cy="2724150"/>
                     </a:xfrm>
                     <a:prstGeom prst="rect">
                       <a:avLst/>
@@ -7221,12 +6020,13 @@
           </wp:inline>
         </w:drawing>
       </w:r>
-      <w:r>
-        <w:rPr>
-          <w:rFonts w:cs="Arial"/>
-        </w:rPr>
-        <w:tab/>
-      </w:r>
+    </w:p>
+    <w:p>
+      <w:pPr>
+        <w:rPr>
+          <w:rFonts w:cs="Arial"/>
+        </w:rPr>
+      </w:pPr>
       <w:r>
         <w:rPr>
           <w:rFonts w:cs="Arial"/>
@@ -7234,10 +6034,10 @@
           <w:lang w:eastAsia="de-DE"/>
         </w:rPr>
         <w:drawing>
-          <wp:inline distT="0" distB="0" distL="0" distR="0" wp14:anchorId="3DFDA26D" wp14:editId="464D088A">
-            <wp:extent cx="1749704" cy="2781300"/>
+          <wp:inline distT="0" distB="0" distL="0" distR="0" wp14:anchorId="3A7D3914" wp14:editId="3DA359AC">
+            <wp:extent cx="1752600" cy="2781300"/>
             <wp:effectExtent l="0" t="0" r="0" b="0"/>
-            <wp:docPr id="12" name="Grafik 12" descr="C:\Users\Nadine\Documents\#GitHub\pwsafe\Dokumentation\Screenshots\Screenshot_2015-01-23-19-52-57.png"/>
+            <wp:docPr id="30" name="Grafik 30" descr="Screenshot_2015-01-23-19-51-29"/>
             <wp:cNvGraphicFramePr>
               <a:graphicFrameLocks xmlns:a="http://schemas.openxmlformats.org/drawingml/2006/main" noChangeAspect="1"/>
             </wp:cNvGraphicFramePr>
@@ -7245,7 +6045,7 @@
               <a:graphicData uri="http://schemas.openxmlformats.org/drawingml/2006/picture">
                 <pic:pic xmlns:pic="http://schemas.openxmlformats.org/drawingml/2006/picture">
                   <pic:nvPicPr>
-                    <pic:cNvPr id="0" name="Picture 9" descr="C:\Users\Nadine\Documents\#GitHub\pwsafe\Dokumentation\Screenshots\Screenshot_2015-01-23-19-52-57.png"/>
+                    <pic:cNvPr id="0" name="Grafik 13" descr="Screenshot_2015-01-23-19-51-29"/>
                     <pic:cNvPicPr>
                       <a:picLocks noChangeAspect="1" noChangeArrowheads="1"/>
                     </pic:cNvPicPr>
@@ -7266,7 +6066,7 @@
                   <pic:spPr bwMode="auto">
                     <a:xfrm>
                       <a:off x="0" y="0"/>
-                      <a:ext cx="1773204" cy="2818655"/>
+                      <a:ext cx="1752600" cy="2781300"/>
                     </a:xfrm>
                     <a:prstGeom prst="rect">
                       <a:avLst/>
@@ -7288,13 +6088,6 @@
         </w:rPr>
         <w:tab/>
       </w:r>
-    </w:p>
-    <w:p>
-      <w:pPr>
-        <w:rPr>
-          <w:rFonts w:cs="Arial"/>
-        </w:rPr>
-      </w:pPr>
       <w:r>
         <w:rPr>
           <w:rFonts w:cs="Arial"/>
@@ -7302,10 +6095,10 @@
           <w:lang w:eastAsia="de-DE"/>
         </w:rPr>
         <w:drawing>
-          <wp:inline distT="0" distB="0" distL="0" distR="0" wp14:anchorId="144D60EA" wp14:editId="778BAF1F">
-            <wp:extent cx="1758001" cy="2790825"/>
+          <wp:inline distT="0" distB="0" distL="0" distR="0" wp14:anchorId="71038496" wp14:editId="004E4DA5">
+            <wp:extent cx="1752600" cy="2790825"/>
             <wp:effectExtent l="0" t="0" r="0" b="0"/>
-            <wp:docPr id="14" name="Grafik 14" descr="C:\Users\Nadine\Documents\#GitHub\pwsafe\Dokumentation\Screenshots\Screenshot_2015-01-23-19-51-37.png"/>
+            <wp:docPr id="29" name="Grafik 29" descr="Screenshot_2015-01-23-19-52-51"/>
             <wp:cNvGraphicFramePr>
               <a:graphicFrameLocks xmlns:a="http://schemas.openxmlformats.org/drawingml/2006/main" noChangeAspect="1"/>
             </wp:cNvGraphicFramePr>
@@ -7313,7 +6106,7 @@
               <a:graphicData uri="http://schemas.openxmlformats.org/drawingml/2006/picture">
                 <pic:pic xmlns:pic="http://schemas.openxmlformats.org/drawingml/2006/picture">
                   <pic:nvPicPr>
-                    <pic:cNvPr id="0" name="Picture 11" descr="C:\Users\Nadine\Documents\#GitHub\pwsafe\Dokumentation\Screenshots\Screenshot_2015-01-23-19-51-37.png"/>
+                    <pic:cNvPr id="0" name="Grafik 11" descr="Screenshot_2015-01-23-19-52-51"/>
                     <pic:cNvPicPr>
                       <a:picLocks noChangeAspect="1" noChangeArrowheads="1"/>
                     </pic:cNvPicPr>
@@ -7334,7 +6127,7 @@
                   <pic:spPr bwMode="auto">
                     <a:xfrm>
                       <a:off x="0" y="0"/>
-                      <a:ext cx="1766672" cy="2804590"/>
+                      <a:ext cx="1752600" cy="2790825"/>
                     </a:xfrm>
                     <a:prstGeom prst="rect">
                       <a:avLst/>
@@ -7363,10 +6156,10 @@
           <w:lang w:eastAsia="de-DE"/>
         </w:rPr>
         <w:drawing>
-          <wp:inline distT="0" distB="0" distL="0" distR="0" wp14:anchorId="44CA285B" wp14:editId="1A7AFAB6">
-            <wp:extent cx="1743713" cy="2771775"/>
+          <wp:inline distT="0" distB="0" distL="0" distR="0" wp14:anchorId="2F0263E8" wp14:editId="27A8FEC0">
+            <wp:extent cx="1752600" cy="2781300"/>
             <wp:effectExtent l="0" t="0" r="0" b="0"/>
-            <wp:docPr id="10" name="Grafik 10" descr="C:\Users\Nadine\Documents\#GitHub\pwsafe\Dokumentation\Screenshots\Screenshot_2015-01-23-19-52-20.png"/>
+            <wp:docPr id="28" name="Grafik 28" descr="Screenshot_2015-01-23-19-52-57"/>
             <wp:cNvGraphicFramePr>
               <a:graphicFrameLocks xmlns:a="http://schemas.openxmlformats.org/drawingml/2006/main" noChangeAspect="1"/>
             </wp:cNvGraphicFramePr>
@@ -7374,7 +6167,7 @@
               <a:graphicData uri="http://schemas.openxmlformats.org/drawingml/2006/picture">
                 <pic:pic xmlns:pic="http://schemas.openxmlformats.org/drawingml/2006/picture">
                   <pic:nvPicPr>
-                    <pic:cNvPr id="0" name="Picture 7" descr="C:\Users\Nadine\Documents\#GitHub\pwsafe\Dokumentation\Screenshots\Screenshot_2015-01-23-19-52-20.png"/>
+                    <pic:cNvPr id="0" name="Grafik 12" descr="Screenshot_2015-01-23-19-52-57"/>
                     <pic:cNvPicPr>
                       <a:picLocks noChangeAspect="1" noChangeArrowheads="1"/>
                     </pic:cNvPicPr>
@@ -7395,7 +6188,7 @@
                   <pic:spPr bwMode="auto">
                     <a:xfrm>
                       <a:off x="0" y="0"/>
-                      <a:ext cx="1765808" cy="2806897"/>
+                      <a:ext cx="1752600" cy="2781300"/>
                     </a:xfrm>
                     <a:prstGeom prst="rect">
                       <a:avLst/>
@@ -7411,6 +6204,135 @@
           </wp:inline>
         </w:drawing>
       </w:r>
+      <w:r>
+        <w:rPr>
+          <w:rFonts w:cs="Arial"/>
+        </w:rPr>
+        <w:tab/>
+      </w:r>
+    </w:p>
+    <w:p>
+      <w:pPr>
+        <w:rPr>
+          <w:rFonts w:cs="Arial"/>
+        </w:rPr>
+      </w:pPr>
+      <w:r>
+        <w:rPr>
+          <w:rFonts w:cs="Arial"/>
+          <w:noProof/>
+          <w:lang w:eastAsia="de-DE"/>
+        </w:rPr>
+        <w:drawing>
+          <wp:inline distT="0" distB="0" distL="0" distR="0" wp14:anchorId="09BF870A" wp14:editId="70786E0D">
+            <wp:extent cx="1762125" cy="2790825"/>
+            <wp:effectExtent l="0" t="0" r="0" b="0"/>
+            <wp:docPr id="27" name="Grafik 27" descr="Screenshot_2015-01-23-19-51-37"/>
+            <wp:cNvGraphicFramePr>
+              <a:graphicFrameLocks xmlns:a="http://schemas.openxmlformats.org/drawingml/2006/main" noChangeAspect="1"/>
+            </wp:cNvGraphicFramePr>
+            <a:graphic xmlns:a="http://schemas.openxmlformats.org/drawingml/2006/main">
+              <a:graphicData uri="http://schemas.openxmlformats.org/drawingml/2006/picture">
+                <pic:pic xmlns:pic="http://schemas.openxmlformats.org/drawingml/2006/picture">
+                  <pic:nvPicPr>
+                    <pic:cNvPr id="0" name="Grafik 14" descr="Screenshot_2015-01-23-19-51-37"/>
+                    <pic:cNvPicPr>
+                      <a:picLocks noChangeAspect="1" noChangeArrowheads="1"/>
+                    </pic:cNvPicPr>
+                  </pic:nvPicPr>
+                  <pic:blipFill>
+                    <a:blip r:embed="rId45" cstate="print">
+                      <a:extLst>
+                        <a:ext uri="{28A0092B-C50C-407E-A947-70E740481C1C}">
+                          <a14:useLocalDpi xmlns:a14="http://schemas.microsoft.com/office/drawing/2010/main" val="0"/>
+                        </a:ext>
+                      </a:extLst>
+                    </a:blip>
+                    <a:srcRect/>
+                    <a:stretch>
+                      <a:fillRect/>
+                    </a:stretch>
+                  </pic:blipFill>
+                  <pic:spPr bwMode="auto">
+                    <a:xfrm>
+                      <a:off x="0" y="0"/>
+                      <a:ext cx="1762125" cy="2790825"/>
+                    </a:xfrm>
+                    <a:prstGeom prst="rect">
+                      <a:avLst/>
+                    </a:prstGeom>
+                    <a:noFill/>
+                    <a:ln>
+                      <a:noFill/>
+                    </a:ln>
+                  </pic:spPr>
+                </pic:pic>
+              </a:graphicData>
+            </a:graphic>
+          </wp:inline>
+        </w:drawing>
+      </w:r>
+      <w:r>
+        <w:rPr>
+          <w:rFonts w:cs="Arial"/>
+        </w:rPr>
+        <w:tab/>
+      </w:r>
+      <w:r>
+        <w:rPr>
+          <w:rFonts w:cs="Arial"/>
+          <w:noProof/>
+          <w:lang w:eastAsia="de-DE"/>
+        </w:rPr>
+        <w:drawing>
+          <wp:inline distT="0" distB="0" distL="0" distR="0" wp14:anchorId="13AC3040" wp14:editId="5228C75A">
+            <wp:extent cx="1743075" cy="2771775"/>
+            <wp:effectExtent l="0" t="0" r="0" b="0"/>
+            <wp:docPr id="26" name="Grafik 26" descr="Screenshot_2015-01-23-19-52-20"/>
+            <wp:cNvGraphicFramePr>
+              <a:graphicFrameLocks xmlns:a="http://schemas.openxmlformats.org/drawingml/2006/main" noChangeAspect="1"/>
+            </wp:cNvGraphicFramePr>
+            <a:graphic xmlns:a="http://schemas.openxmlformats.org/drawingml/2006/main">
+              <a:graphicData uri="http://schemas.openxmlformats.org/drawingml/2006/picture">
+                <pic:pic xmlns:pic="http://schemas.openxmlformats.org/drawingml/2006/picture">
+                  <pic:nvPicPr>
+                    <pic:cNvPr id="0" name="Grafik 10" descr="Screenshot_2015-01-23-19-52-20"/>
+                    <pic:cNvPicPr>
+                      <a:picLocks noChangeAspect="1" noChangeArrowheads="1"/>
+                    </pic:cNvPicPr>
+                  </pic:nvPicPr>
+                  <pic:blipFill>
+                    <a:blip r:embed="rId46" cstate="print">
+                      <a:extLst>
+                        <a:ext uri="{28A0092B-C50C-407E-A947-70E740481C1C}">
+                          <a14:useLocalDpi xmlns:a14="http://schemas.microsoft.com/office/drawing/2010/main" val="0"/>
+                        </a:ext>
+                      </a:extLst>
+                    </a:blip>
+                    <a:srcRect/>
+                    <a:stretch>
+                      <a:fillRect/>
+                    </a:stretch>
+                  </pic:blipFill>
+                  <pic:spPr bwMode="auto">
+                    <a:xfrm>
+                      <a:off x="0" y="0"/>
+                      <a:ext cx="1743075" cy="2771775"/>
+                    </a:xfrm>
+                    <a:prstGeom prst="rect">
+                      <a:avLst/>
+                    </a:prstGeom>
+                    <a:noFill/>
+                    <a:ln>
+                      <a:noFill/>
+                    </a:ln>
+                  </pic:spPr>
+                </pic:pic>
+              </a:graphicData>
+            </a:graphic>
+          </wp:inline>
+        </w:drawing>
+      </w:r>
     </w:p>
     <w:p>
       <w:pPr>
@@ -7444,141 +6366,34 @@
         <w:rPr>
           <w:rFonts w:cs="Arial"/>
         </w:rPr>
-        <w:t>Vergleicht man das Projektergebnis mit den anfangs definierten Anforderungen, lässt sich feststellen, dass einige Punkte nicht umgesetzt wurden.</w:t>
-      </w:r>
-      <w:r>
-        <w:rPr>
-          <w:rFonts w:cs="Arial"/>
-        </w:rPr>
-        <w:t xml:space="preserve"> Beispielsweise ist es bei der Generierung von Passwörtern derzeitig nicht möglich, die zu verwendende Zeichenmenge und die Länge des Passworts anzugeben. Dies wurde nicht umgesetzt, da die Daten zur Generierung von Passwörtern über die Laufzeit der App hinaus in eine zusätzliche Datei mit Einstellungen geschrieben und hieraus wieder gelesen werden müssten</w:t>
-      </w:r>
-      <w:r>
-        <w:rPr>
-          <w:rFonts w:cs="Arial"/>
-        </w:rPr>
-        <w:t xml:space="preserve"> und dies zu umfangreich </w:t>
-      </w:r>
-      <w:r>
-        <w:rPr>
-          <w:rFonts w:cs="Arial"/>
-        </w:rPr>
-        <w:t xml:space="preserve">geworden wäre. Da es neben diesen Einstellungen keine weiteren gab wurde eine feste Zeichenmenge mit Klein-, Großbuchstaben, Sonderzeichen und Zahlen gewählt und die Länge des Passworts fest auf 16 gesetzt. Des Weiteren wurde die Ampel zur Anzeige der Passwortsicherheit nicht implementiert. Dies wäre lediglich bei manuell erstellten Passwörtern sinnvoll, wenn ein möglicher Angreifer weiß, dass ein bestimmtes Passwort manuell erstellt wurde. In diesem Fall ist ein </w:t>
-      </w:r>
-      <w:proofErr w:type="spellStart"/>
-      <w:r>
-        <w:rPr>
-          <w:rFonts w:cs="Arial"/>
-        </w:rPr>
-        <w:t>Brute</w:t>
-      </w:r>
-      <w:proofErr w:type="spellEnd"/>
-      <w:r>
-        <w:rPr>
-          <w:rFonts w:cs="Arial"/>
-        </w:rPr>
-        <w:t>-Force Angriff oder sogar ein Wörterbuchangriff durch Erraten des Masterpassworts möglich. Wenn das zuvor manuell erstellte Passwort nicht kryptisch ist und einen Sinn ergibt, ist mit hoher Wahrscheinlichkeit das Masterpasswort gefunden und somit sind alle anderen Passwörter auch unsicher. Ein direkter Angriff auf das Masterpasswort bringt nichts, da ein Angreifer keine Rückmeldung zur Korrektheit des Passworts erhält. Das beschriebene Szenario stellt allerdings eine Randsituation dar, weshalb dieses Feature nicht implementiert wurde.</w:t>
-      </w:r>
-      <w:r>
-        <w:rPr>
-          <w:rFonts w:cs="Arial"/>
-        </w:rPr>
-        <w:br/>
-        <w:t>Eine andere nicht umgesetzte Anforderung ist, dass in die Zwischenablage übernommene Passwörter nach einer bestimmten Zeit wieder daraus gelöscht werden sollten.</w:t>
-      </w:r>
-      <w:r>
-        <w:rPr>
-          <w:rFonts w:cs="Arial"/>
-        </w:rPr>
-        <w:t xml:space="preserve"> Da dies nicht zu den Hauptfunktionen der App gehört, wurde es niedrig priorisiert und konnte es im zeitlichen Rahmen nicht mehr umgesetzt werden.</w:t>
-      </w:r>
-      <w:r>
-        <w:rPr>
-          <w:rFonts w:cs="Arial"/>
-        </w:rPr>
-        <w:br/>
-      </w:r>
-      <w:r>
-        <w:rPr>
-          <w:rFonts w:cs="Arial"/>
-        </w:rPr>
-        <w:t xml:space="preserve">Des Weiteren wurde im Lastenheft definiert, dass man zum Ändern und Löschen der Passwörter ein Bearbeitungspasswort eingeben müsste. Dies wurde nicht umgesetzt, da entschieden wurde, dass das Merken eines zweiten Passworts für den User möglicherweise als zu lästig empfunden würde. Sofern der Benutzer die XML-Dateien mit den verschlüsselten Passwörtern regelmäßig sichert, kann er sich selbst davor schützen, dass keine Passwörter verloren gehen. Außerdem sei erwähnt, dass die App für die Verwendung auf einem Smartphone optimiert ist. Da der Fokus auf Mobilität gelegt wurde und Smartphones häufiger mobil zur Hand sind als Tablets, wurde die Verwendung auf Tablets </w:t>
-      </w:r>
-      <w:r>
-        <w:rPr>
-          <w:rFonts w:cs="Arial"/>
-        </w:rPr>
-        <w:t>weniger betrachtet.</w:t>
-      </w:r>
-    </w:p>
-    <w:p>
-      <w:pPr>
-        <w:rPr>
-          <w:rFonts w:cs="Arial"/>
-        </w:rPr>
-      </w:pPr>
-    </w:p>
-    <w:p>
-      <w:pPr>
-        <w:rPr>
-          <w:rFonts w:cs="Arial"/>
-        </w:rPr>
-      </w:pPr>
-    </w:p>
-    <w:p>
-      <w:pPr>
-        <w:rPr>
-          <w:rFonts w:cs="Arial"/>
-        </w:rPr>
-      </w:pPr>
-    </w:p>
-    <w:p>
-      <w:pPr>
-        <w:rPr>
-          <w:rFonts w:cs="Arial"/>
-        </w:rPr>
-      </w:pPr>
-    </w:p>
-    <w:p>
-      <w:pPr>
-        <w:rPr>
-          <w:rFonts w:cs="Arial"/>
-        </w:rPr>
-      </w:pPr>
-    </w:p>
-    <w:p>
-      <w:pPr>
-        <w:rPr>
-          <w:rFonts w:cs="Arial"/>
-        </w:rPr>
-      </w:pPr>
-    </w:p>
-    <w:p>
-      <w:pPr>
-        <w:rPr>
-          <w:rFonts w:cs="Arial"/>
-        </w:rPr>
-      </w:pPr>
-    </w:p>
-    <w:p>
-      <w:pPr>
-        <w:rPr>
-          <w:rFonts w:cs="Arial"/>
-        </w:rPr>
-      </w:pPr>
-    </w:p>
-    <w:p>
-      <w:pPr>
-        <w:rPr>
-          <w:rFonts w:cs="Arial"/>
-        </w:rPr>
-      </w:pPr>
-    </w:p>
-    <w:p>
-      <w:pPr>
-        <w:rPr>
-          <w:rFonts w:cs="Arial"/>
-        </w:rPr>
-      </w:pPr>
+        <w:t>Vergleicht man das Projektergebnis mit den anfangs definierten Anforderungen, lässt sich feststellen, dass einige Punkte nicht umgesetzt wurden. Beispielsweise ist es bei der Generierung von Passwörtern derzeitig nicht möglich, die zu verwendende Zeichenmenge und die Länge des Passworts anzugeben. Dies wurde nicht umgesetzt, da die Daten zur Generierung von Passwörtern über die Laufzeit der App hinaus in eine zusätzliche Datei mit Einstellungen geschrieben und hieraus wieder gelesen werden müssten und dies zu umfangreich geworden wäre. Da es neben diesen Einstellungen keine weiteren gab wurde eine feste Zeichenmenge mit Klein-, Großbuchstaben, Sonderzeichen und Zahlen gewählt und die Länge des Passworts fest auf 16 gesetzt. Des Weiteren wurde die Ampel zur Anzeige der Passwortsicherheit nicht implementiert. Dies wäre lediglich bei manuell erstellten Passwörtern sinnvoll, wenn ein möglicher Angreifer weiß, dass ein bestimmtes Passwort manuell erstellt wurde. In diesem Fall ist ein Brute-Force Angriff oder sogar ein Wörterbuchangriff durch Erraten des Masterpassworts möglich. Wenn das zuvor manuell erstellte Passwort nicht kryptisch ist und einen Sinn ergibt, ist mit hoher Wahrscheinlichkeit das Masterpasswort gefunden und somit sind alle anderen Passwörter auch unsicher. Ein direkter Angriff auf das Masterpasswort bringt nichts, da ein Angreifer keine Rückmeldung zur Korrektheit des Passworts erhält. Das beschriebene Szenario stellt allerdings eine Randsituation dar, weshalb dieses Feature nicht implementiert wurde.</w:t>
+      </w:r>
+    </w:p>
+    <w:p>
+      <w:pPr>
+        <w:rPr>
+          <w:rFonts w:cs="Arial"/>
+        </w:rPr>
+      </w:pPr>
+      <w:r>
+        <w:rPr>
+          <w:rFonts w:cs="Arial"/>
+        </w:rPr>
+        <w:t>Eine andere nicht umgesetzte Anforderung ist, dass in die Zwischenablage übernommene Passwörter nach einer bestimmten Zeit wieder daraus gelöscht werden sollten. Da dies nicht zu den Hauptfunktionen der App gehört, wurde es niedrig priorisiert und konnte es im zeitlichen Rahmen nicht mehr umgesetzt werden.</w:t>
+      </w:r>
+    </w:p>
+    <w:p>
+      <w:pPr>
+        <w:rPr>
+          <w:rFonts w:cs="Arial"/>
+        </w:rPr>
+      </w:pPr>
+      <w:r>
+        <w:rPr>
+          <w:rFonts w:cs="Arial"/>
+        </w:rPr>
+        <w:t>Des Weiteren wurde im Lastenheft definiert, dass man zum Ändern und Löschen der Passwörter ein Bearbeitungspasswort eingeben müsste. Dies wurde nicht umgesetzt, da entschieden wurde, dass das Merken eines zweiten Passworts für den User möglicherweise als zu lästig empfunden würde. Sofern der Benutzer die XML-Dateien mit den verschlüsselten Passwörtern regelmäßig sichert, kann er sich selbst davor schützen, dass keine Passwörter verloren gehen. Außerdem sei erwähnt, dass die App für die Verwendung auf einem Smartphone optimiert ist. Da der Fokus auf Mobilität gelegt wurde und Smartphones häufiger mobil zur Hand sind als Tablets, wurde die Verwendung auf Tablets weniger betrachtet.</w:t>
+      </w:r>
     </w:p>
     <w:p>
       <w:pPr>
@@ -7603,7 +6418,6 @@
         <w:rPr>
           <w:rFonts w:ascii="Arial" w:hAnsi="Arial" w:cs="Arial"/>
         </w:rPr>
-        <w:lastRenderedPageBreak/>
         <w:t>Bewertung</w:t>
       </w:r>
       <w:bookmarkEnd w:id="28"/>
@@ -7624,21 +6438,7 @@
         <w:rPr>
           <w:rFonts w:ascii="Arial" w:hAnsi="Arial" w:cs="Arial"/>
         </w:rPr>
-        <w:t>Bewertung der Werkzeuge (</w:t>
-      </w:r>
-      <w:proofErr w:type="spellStart"/>
-      <w:r>
-        <w:rPr>
-          <w:rFonts w:ascii="Arial" w:hAnsi="Arial" w:cs="Arial"/>
-        </w:rPr>
-        <w:t>lhu</w:t>
-      </w:r>
-      <w:proofErr w:type="spellEnd"/>
-      <w:r>
-        <w:rPr>
-          <w:rFonts w:ascii="Arial" w:hAnsi="Arial" w:cs="Arial"/>
-        </w:rPr>
-        <w:t>)</w:t>
+        <w:t>Bewertung der Werkzeuge (lhu)</w:t>
       </w:r>
       <w:bookmarkEnd w:id="29"/>
     </w:p>
@@ -7660,7 +6460,6 @@
         </w:rPr>
         <w:t xml:space="preserve"> </w:t>
       </w:r>
-      <w:proofErr w:type="spellStart"/>
       <w:r>
         <w:rPr>
           <w:rFonts w:ascii="Arial" w:hAnsi="Arial" w:cs="Arial"/>
@@ -7668,7 +6467,6 @@
         <w:t>GitHub</w:t>
       </w:r>
       <w:bookmarkEnd w:id="30"/>
-      <w:proofErr w:type="spellEnd"/>
     </w:p>
     <w:p>
       <w:pPr>
@@ -7685,23 +6483,7 @@
         <w:t>noch nicht</w:t>
       </w:r>
       <w:r>
-        <w:t xml:space="preserve"> mit </w:t>
-      </w:r>
-      <w:proofErr w:type="spellStart"/>
-      <w:r>
-        <w:t>Git</w:t>
-      </w:r>
-      <w:proofErr w:type="spellEnd"/>
-      <w:r>
-        <w:t xml:space="preserve"> gearbeitet. Da allerdings die gesamte Gruppe Subversion kannte, hatten wir uns schnell für </w:t>
-      </w:r>
-      <w:proofErr w:type="spellStart"/>
-      <w:r>
-        <w:t>Git</w:t>
-      </w:r>
-      <w:proofErr w:type="spellEnd"/>
-      <w:r>
-        <w:t xml:space="preserve"> entschieden, einfach um die Möglichkeit zu nutzen und etwas Neues kennen zu lernen.</w:t>
+        <w:t xml:space="preserve"> mit Git gearbeitet. Da allerdings die gesamte Gruppe Subversion kannte, hatten wir uns schnell für Git entschieden, einfach um die Möglichkeit zu nutzen und etwas Neues kennen zu lernen.</w:t>
       </w:r>
       <w:r>
         <w:t xml:space="preserve"> Da niemand aus der Gruppe einen extra Server für die Versionsverwaltung installieren </w:t>
@@ -7716,43 +6498,23 @@
         <w:t>nd wir sehr schnell auf den kostenlosen Dienst</w:t>
       </w:r>
       <w:r>
+        <w:t xml:space="preserve"> GitHub gestoßen. Somit hatten wir schon am Anfang der Vorlesung ein Repository erstellt und in den Grundzügen verwaltet.</w:t>
+      </w:r>
+      <w:r>
         <w:t xml:space="preserve"> </w:t>
       </w:r>
-      <w:proofErr w:type="spellStart"/>
-      <w:r>
-        <w:t>GitHub</w:t>
-      </w:r>
-      <w:proofErr w:type="spellEnd"/>
-      <w:r>
-        <w:t xml:space="preserve"> gestoßen. Somit hatten wir schon am Anfang der Vorlesung ein Repository erstellt und in den Grundzügen verwaltet.</w:t>
-      </w:r>
-      <w:r>
-        <w:t xml:space="preserve"> </w:t>
-      </w:r>
-      <w:r>
-        <w:t xml:space="preserve">Sehr praktisch war </w:t>
+      <w:r>
+        <w:t xml:space="preserve">Sehr praktisch </w:t>
+      </w:r>
+      <w:r>
+        <w:lastRenderedPageBreak/>
+        <w:t xml:space="preserve">war </w:t>
       </w:r>
       <w:r>
         <w:t>dabei</w:t>
       </w:r>
       <w:r>
-        <w:t xml:space="preserve">, dass </w:t>
-      </w:r>
-      <w:proofErr w:type="spellStart"/>
-      <w:r>
-        <w:t>GitHub</w:t>
-      </w:r>
-      <w:proofErr w:type="spellEnd"/>
-      <w:r>
-        <w:t xml:space="preserve"> für bestimmte Arten an Projekten bereits .</w:t>
-      </w:r>
-      <w:proofErr w:type="spellStart"/>
-      <w:r>
-        <w:t>gitignore</w:t>
-      </w:r>
-      <w:proofErr w:type="spellEnd"/>
-      <w:r>
-        <w:t>-Files liefert, sodass für wir uns darum auch nicht mehr kümmern mussten.</w:t>
+        <w:t>, dass GitHub für bestimmte Arten an Projekten bereits .gitignore-Files liefert, sodass für wir uns darum auch nicht mehr kümmern mussten.</w:t>
       </w:r>
     </w:p>
     <w:p>
@@ -7782,7 +6544,6 @@
         </w:rPr>
         <w:t xml:space="preserve"> </w:t>
       </w:r>
-      <w:proofErr w:type="spellStart"/>
       <w:r>
         <w:rPr>
           <w:rFonts w:ascii="Arial" w:hAnsi="Arial" w:cs="Arial"/>
@@ -7790,7 +6551,6 @@
         <w:t>SourceTree</w:t>
       </w:r>
       <w:bookmarkEnd w:id="31"/>
-      <w:proofErr w:type="spellEnd"/>
     </w:p>
     <w:p>
       <w:pPr>
@@ -7798,34 +6558,10 @@
         <w:ind w:left="357"/>
       </w:pPr>
       <w:r>
-        <w:t xml:space="preserve">Das kostenlose Tool </w:t>
-      </w:r>
-      <w:proofErr w:type="spellStart"/>
-      <w:r>
-        <w:t>SourceTree</w:t>
-      </w:r>
-      <w:proofErr w:type="spellEnd"/>
-      <w:r>
-        <w:t xml:space="preserve"> eignete sich für unsere Entwicklung sehr gut. Es unterstützt den normalen Ablauf des </w:t>
-      </w:r>
-      <w:proofErr w:type="spellStart"/>
-      <w:r>
-        <w:t>Git</w:t>
-      </w:r>
-      <w:proofErr w:type="spellEnd"/>
-      <w:r>
-        <w:t>-Servers und bot ein paar Zusatzfunktionen. So gefiel die grafische Darstellung des Projektverlaufes sehr gut und man konnte immer sehr gut nachvollziehen, wann wer welche Änderungen vorgenommen hatte.</w:t>
-      </w:r>
-      <w:r>
-        <w:t xml:space="preserve"> Die Nutzung war von Anfang an sehr intuitiv und wenn man die Struktur von </w:t>
-      </w:r>
-      <w:proofErr w:type="spellStart"/>
-      <w:r>
-        <w:t>Git</w:t>
-      </w:r>
-      <w:proofErr w:type="spellEnd"/>
-      <w:r>
-        <w:t xml:space="preserve"> verstanden hatte, sehr schnell anzuwenden.</w:t>
+        <w:t>Das kostenlose Tool SourceTree eignete sich für unsere Entwicklung sehr gut. Es unterstützt den normalen Ablauf des Git-Servers und bot ein paar Zusatzfunktionen. So gefiel die grafische Darstellung des Projektverlaufes sehr gut und man konnte immer sehr gut nachvollziehen, wann wer welche Änderungen vorgenommen hatte.</w:t>
+      </w:r>
+      <w:r>
+        <w:t xml:space="preserve"> Die Nutzung war von Anfang an sehr intuitiv und wenn man die Struktur von Git verstanden hatte, sehr schnell anzuwenden.</w:t>
       </w:r>
     </w:p>
     <w:p>
@@ -7834,31 +6570,7 @@
         <w:ind w:left="357"/>
       </w:pPr>
       <w:r>
-        <w:t xml:space="preserve">Leider fehlt </w:t>
-      </w:r>
-      <w:proofErr w:type="spellStart"/>
-      <w:r>
-        <w:t>SourceTree</w:t>
-      </w:r>
-      <w:proofErr w:type="spellEnd"/>
-      <w:r>
-        <w:t xml:space="preserve"> eine </w:t>
-      </w:r>
-      <w:proofErr w:type="spellStart"/>
-      <w:r>
-        <w:t>Merging</w:t>
-      </w:r>
-      <w:proofErr w:type="spellEnd"/>
-      <w:r>
-        <w:t xml:space="preserve">-Funktion, so war es teilweise etwas kompliziert verschiedene Stände zusammen zu führen. Da wir allerdings nur auf einem </w:t>
-      </w:r>
-      <w:proofErr w:type="spellStart"/>
-      <w:r>
-        <w:t>Branch</w:t>
-      </w:r>
-      <w:proofErr w:type="spellEnd"/>
-      <w:r>
-        <w:t xml:space="preserve"> entwickelten und die Programmierung sehr wenige Überschneidungen bot, gab es nicht viele Konflikte.</w:t>
+        <w:t>Leider fehlt SourceTree eine Merging-Funktion, so war es teilweise etwas kompliziert verschiedene Stände zusammen zu führen. Da wir allerdings nur auf einem Branch entwickelten und die Programmierung sehr wenige Überschneidungen bot, gab es nicht viele Konflikte.</w:t>
       </w:r>
     </w:p>
     <w:p>
@@ -7867,47 +6579,7 @@
         <w:ind w:left="357"/>
       </w:pPr>
       <w:r>
-        <w:t xml:space="preserve">Wir nutzen nicht alle Funktionen des Programms, so unterstützt </w:t>
-      </w:r>
-      <w:proofErr w:type="spellStart"/>
-      <w:r>
-        <w:t>SourceTree</w:t>
-      </w:r>
-      <w:proofErr w:type="spellEnd"/>
-      <w:r>
-        <w:t xml:space="preserve"> zum Beispiel </w:t>
-      </w:r>
-      <w:proofErr w:type="spellStart"/>
-      <w:r>
-        <w:t>Git</w:t>
-      </w:r>
-      <w:proofErr w:type="spellEnd"/>
-      <w:r>
-        <w:t xml:space="preserve"> Flow zum automatischen Verwalten der </w:t>
-      </w:r>
-      <w:proofErr w:type="spellStart"/>
-      <w:r>
-        <w:t>Branches</w:t>
-      </w:r>
-      <w:proofErr w:type="spellEnd"/>
-      <w:r>
-        <w:t xml:space="preserve">. Doch da für den Großteil der Gruppe schon </w:t>
-      </w:r>
-      <w:proofErr w:type="spellStart"/>
-      <w:r>
-        <w:t>Git</w:t>
-      </w:r>
-      <w:proofErr w:type="spellEnd"/>
-      <w:r>
-        <w:t xml:space="preserve"> als neues Werkzeug genutzt wurde, wäre der Aufwand zur Einführung von </w:t>
-      </w:r>
-      <w:proofErr w:type="spellStart"/>
-      <w:r>
-        <w:t>Git</w:t>
-      </w:r>
-      <w:proofErr w:type="spellEnd"/>
-      <w:r>
-        <w:t xml:space="preserve"> Flow zu groß gewesen.</w:t>
+        <w:t>Wir nutzen nicht alle Funktionen des Programms, so unterstützt SourceTree zum Beispiel Git Flow zum automatischen Verwalten der Branches. Doch da für den Großteil der Gruppe schon Git als neues Werkzeug genutzt wurde, wäre der Aufwand zur Einführung von Git Flow zu groß gewesen.</w:t>
       </w:r>
     </w:p>
     <w:p>
@@ -7919,15 +6591,7 @@
         <w:t>Ein Weiterer Kritikpunkt ist, dass das Tool nicht zu jedem Zeitpunkt mitbekommt, wann eine neue Version zum Pull bereit steht. So kam es vor, dass man auf einem älteren Stand entwickelte und erst im Nachhinein beim Pushen angezeigt bekam, dass doch eine neuere Version auf dem zentralen Server bereit stünde.</w:t>
       </w:r>
       <w:r>
-        <w:t xml:space="preserve"> Das bedeutete wieder etwas aufwändiges </w:t>
-      </w:r>
-      <w:proofErr w:type="spellStart"/>
-      <w:r>
-        <w:t>Mergen</w:t>
-      </w:r>
-      <w:proofErr w:type="spellEnd"/>
-      <w:r>
-        <w:t xml:space="preserve"> der Konflikte.</w:t>
+        <w:t xml:space="preserve"> Das bedeutete wieder etwas aufwändiges Mergen der Konflikte.</w:t>
       </w:r>
     </w:p>
     <w:p>
@@ -7962,27 +6626,7 @@
         <w:ind w:left="357"/>
       </w:pPr>
       <w:r>
-        <w:t xml:space="preserve">Das Android Studio ist für die Entwicklung von Android Applikationen sehr gut geeignet. Es bietet eine Menge Funktionen und durch den Einsatz des Emulators ist es noch nicht einmal notwendig ein eigenes Gerät zu besitzen. Die Integration von Gradle verlief soweit sehr gut. Von Anfang an war ein entsprechendes Build-File vordefiniert und dem Projekt beigefügt, sodass wir uns um die Konfiguration anfänglich nicht kümmern mussten. Als jedoch das Android Studio ein Update bekam, welches über eine Benachrichtigung auf der Oberfläche installiert werden konnte, wurde auch, ohne Hinweis, die Gradle-Version aktualisiert und somit kam es zu </w:t>
-      </w:r>
-      <w:proofErr w:type="spellStart"/>
-      <w:r>
-        <w:t>Compilefehlern</w:t>
-      </w:r>
-      <w:proofErr w:type="spellEnd"/>
-      <w:r>
-        <w:t xml:space="preserve"> innerhalb der </w:t>
-      </w:r>
-      <w:proofErr w:type="spellStart"/>
-      <w:r>
-        <w:t>Builddatei</w:t>
-      </w:r>
-      <w:proofErr w:type="spellEnd"/>
-      <w:r>
-        <w:t xml:space="preserve">. Erst durch längere Recherche im Internet fanden wir heraus, dass die neue Version ein paar wenige </w:t>
-      </w:r>
-      <w:r>
-        <w:lastRenderedPageBreak/>
-        <w:t>Aufrufe nicht mehr kannte, bzw. diese umbenannt worden waren. Leider war diese Version auch nicht abwärtskompatibel und so mussten letztendlich alle Projektmitglieder die Version vom Android Studio aktualisieren. Dies war bei der Entwicklung der App sehr zeitraubend.</w:t>
+        <w:t>Das Android Studio ist für die Entwicklung von Android Applikationen sehr gut geeignet. Es bietet eine Menge Funktionen und durch den Einsatz des Emulators ist es noch nicht einmal notwendig ein eigenes Gerät zu besitzen. Die Integration von Gradle verlief soweit sehr gut. Von Anfang an war ein entsprechendes Build-File vordefiniert und dem Projekt beigefügt, sodass wir uns um die Konfiguration anfänglich nicht kümmern mussten. Als jedoch das Android Studio ein Update bekam, welches über eine Benachrichtigung auf der Oberfläche installiert werden konnte, wurde auch, ohne Hinweis, die Gradle-Version aktualisiert und somit kam es zu Compilefehlern innerhalb der Builddatei. Erst durch längere Recherche im Internet fanden wir heraus, dass die neue Version ein paar wenige Aufrufe nicht mehr kannte, bzw. diese umbenannt worden waren. Leider war diese Version auch nicht abwärtskompatibel und so mussten letztendlich alle Projektmitglieder die Version vom Android Studio aktualisieren. Dies war bei der Entwicklung der App sehr zeitraubend.</w:t>
       </w:r>
     </w:p>
     <w:p>
@@ -7991,13 +6635,8 @@
         <w:ind w:left="357"/>
       </w:pPr>
       <w:r>
-        <w:t xml:space="preserve">Die Gestaltung der Benutzeroberfläche gestaltete sich als kompliziert. Um Elemente richtig auszurichten, werden diese an andere Elemente, wie zum Beispiel </w:t>
-      </w:r>
-      <w:proofErr w:type="spellStart"/>
-      <w:r>
-        <w:t>Textboxen</w:t>
-      </w:r>
-      <w:proofErr w:type="spellEnd"/>
+        <w:t>Die Gestaltung der Benutzeroberfläche gestaltete sich als kompliziert. Um Elemente richtig auszurichten, werden diese an andere Elemente, wie zum Beispiel Textboxen</w:t>
+      </w:r>
       <w:r>
         <w:t>,</w:t>
       </w:r>
@@ -8005,15 +6644,7 @@
         <w:t xml:space="preserve"> oder auch an den Rand</w:t>
       </w:r>
       <w:r>
-        <w:t xml:space="preserve"> angeheftet und der Abstand definiert. Hinzu kommt die Komplexität innerhalb der verschiedensten </w:t>
-      </w:r>
-      <w:proofErr w:type="spellStart"/>
-      <w:r>
-        <w:t>Smartphonemodelle</w:t>
-      </w:r>
-      <w:proofErr w:type="spellEnd"/>
-      <w:r>
-        <w:t>, die Android als Betriebssystem verwenden. Somit müsste man auf sehr vielen Emulatoren testen, sodass überall das Interface korrekt dargestellt wird. Diese Komplexität haben wir uns, innerhalb des Projektteams schnell genommen, da wir uns auf ein paar wenige Modelle beschränkt haben. So wurden auch die Tablets aus der Konzeption entfernt.</w:t>
+        <w:t xml:space="preserve"> angeheftet und der Abstand definiert. Hinzu kommt die Komplexität innerhalb der verschiedensten Smartphonemodelle, die Android als Betriebssystem verwenden. Somit müsste man auf sehr vielen Emulatoren testen, sodass überall das Interface korrekt dargestellt wird. Diese Komplexität haben wir uns, innerhalb des Projektteams schnell genommen, da wir uns auf ein paar wenige Modelle beschränkt haben. So wurden auch die Tablets aus der Konzeption entfernt.</w:t>
       </w:r>
     </w:p>
     <w:p>
@@ -8022,6 +6653,7 @@
         <w:ind w:left="357"/>
       </w:pPr>
       <w:r>
+        <w:lastRenderedPageBreak/>
         <w:t>Die Oberfläche des Android Studios bietet einen schnellen Zugriff auf die wichtigsten Elemente und der Codeeditor hilft einem sehr gut bei der Entwicklung von Applikationen.</w:t>
       </w:r>
     </w:p>
@@ -8031,15 +6663,7 @@
         <w:ind w:left="357"/>
       </w:pPr>
       <w:r>
-        <w:t xml:space="preserve">Leider ist der Emulator sehr langsam und somit ist das Programmieren, ohne ein eigenes Gerät zu besitzen zwar grundsätzlich möglich, aber doch sehr langsam. Außerdem muss man den Emulator sehr gut konfigurieren. Somit dauerte es etwas, bis wir die Funktion fanden, damit die Tastatureingabe auch im Emulator genutzt werden kann. Am Anfang war das Testen nur über die Maus möglich. Ein weiteres Hindernis war es, dass es teilweise zu einem Fehler in der Konfiguration kam. Auf der Oberfläche des AVD-Managers wurde angezeigt, dass eine SD-Karte konfiguriert sei, doch dies wurde nicht in die Konfigurationsdateien des Emulators geschrieben. Im Bezug zu der SD-Karte war es sehr schwierig zu testen, denn leider hat man über den Emulator keinen Zugriff auf die Karte und kann somit auch nicht die geschriebene </w:t>
-      </w:r>
-      <w:proofErr w:type="spellStart"/>
-      <w:r>
-        <w:t>xml</w:t>
-      </w:r>
-      <w:proofErr w:type="spellEnd"/>
-      <w:r>
-        <w:t xml:space="preserve">-Datei einsehen und prüfen. Doch da einige Gruppenmitglieder über entsprechende </w:t>
+        <w:t xml:space="preserve">Leider ist der Emulator sehr langsam und somit ist das Programmieren, ohne ein eigenes Gerät zu besitzen zwar grundsätzlich möglich, aber doch sehr langsam. Außerdem muss man den Emulator sehr gut konfigurieren. Somit dauerte es etwas, bis wir die Funktion fanden, damit die Tastatureingabe auch im Emulator genutzt werden kann. Am Anfang war das Testen nur über die Maus möglich. Ein weiteres Hindernis war es, dass es teilweise zu einem Fehler in der Konfiguration kam. Auf der Oberfläche des AVD-Managers wurde angezeigt, dass eine SD-Karte konfiguriert sei, doch dies wurde nicht in die Konfigurationsdateien des Emulators geschrieben. Im Bezug zu der SD-Karte war es sehr schwierig zu testen, denn leider hat man über den Emulator keinen Zugriff auf die Karte und kann somit auch nicht die geschriebene xml-Datei einsehen und prüfen. Doch da einige Gruppenmitglieder über entsprechende </w:t>
       </w:r>
       <w:r>
         <w:t>Smartphones verfügen, konnte auch die Datei getestet werden. Das Debugging und Testen über eine extra Hardware ist deutlich performanter und erleichtert die Arbeit erheblich.</w:t>
@@ -8102,17 +6726,9 @@
         <w:rPr>
           <w:rFonts w:ascii="Arial" w:hAnsi="Arial" w:cs="Arial"/>
         </w:rPr>
-        <w:t xml:space="preserve">Unit </w:t>
-      </w:r>
-      <w:proofErr w:type="spellStart"/>
-      <w:r>
-        <w:rPr>
-          <w:rFonts w:ascii="Arial" w:hAnsi="Arial" w:cs="Arial"/>
-        </w:rPr>
-        <w:t>Testing</w:t>
+        <w:t>Unit Testing</w:t>
       </w:r>
       <w:bookmarkEnd w:id="34"/>
-      <w:proofErr w:type="spellEnd"/>
     </w:p>
     <w:p>
       <w:pPr>
@@ -8123,15 +6739,7 @@
         <w:t xml:space="preserve">Die Modultests boten sich in dem Projekt nur selten an, da das meiste Oberflächennavigation darstellt. Doch die </w:t>
       </w:r>
       <w:r>
-        <w:t xml:space="preserve">implementierten Modultests waren sehr schnell konfiguriert. Die Unterstützung des Android </w:t>
-      </w:r>
-      <w:proofErr w:type="gramStart"/>
-      <w:r>
-        <w:t>Studios</w:t>
-      </w:r>
-      <w:proofErr w:type="gramEnd"/>
-      <w:r>
-        <w:t xml:space="preserve"> ist sehr gut und übersichtlich. Lediglich die Notwendigkeit des Emulators verlangsamt den Testdurchlauf sehr stark und mindert die Motivation weitere Tests zu schreiben.</w:t>
+        <w:t>implementierten Modultests waren sehr schnell konfiguriert. Die Unterstützung des Android Studios ist sehr gut und übersichtlich. Lediglich die Notwendigkeit des Emulators verlangsamt den Testdurchlauf sehr stark und mindert die Motivation weitere Tests zu schreiben.</w:t>
       </w:r>
     </w:p>
     <w:p>
@@ -8150,21 +6758,7 @@
         <w:rPr>
           <w:rFonts w:ascii="Arial" w:hAnsi="Arial" w:cs="Arial"/>
         </w:rPr>
-        <w:t>Bewertung des Projektverlaufs (</w:t>
-      </w:r>
-      <w:proofErr w:type="spellStart"/>
-      <w:r>
-        <w:rPr>
-          <w:rFonts w:ascii="Arial" w:hAnsi="Arial" w:cs="Arial"/>
-        </w:rPr>
-        <w:t>mkerk</w:t>
-      </w:r>
-      <w:proofErr w:type="spellEnd"/>
-      <w:r>
-        <w:rPr>
-          <w:rFonts w:ascii="Arial" w:hAnsi="Arial" w:cs="Arial"/>
-        </w:rPr>
-        <w:t>)</w:t>
+        <w:t>Bewertung des Projektverlaufs (mkerk)</w:t>
       </w:r>
       <w:bookmarkEnd w:id="35"/>
     </w:p>
@@ -8175,30 +6769,22 @@
     </w:p>
     <w:p>
       <w:r>
-        <w:t xml:space="preserve">Da bisher niemand aus unserem Projektteam Erfahrung in der App Entwicklung sammeln konnte war die komplette Thematik für uns Neuland. Zu Anfang war bereits abzusehen, dass dies für uns zusätzlichen Einarbeitungsaufwand bedeutete. Dem gegenüber stand jedoch die Chance eine bis dato völlig neue Technologie kennenzulernen. Eine weitere Besonderheit waren die unterschiedlichen Kompetenzen im Team. Da Team bestand aus drei Anwendungsentwicklern und einem Systemintegrator. Jedoch konnten die Aufgaben </w:t>
+        <w:t>Da bisher niemand aus unserem Projektteam Erfahrung in der App Entwicklung sammeln konnte war die komplette Thematik für uns Neuland. Zu Anfang war bereits abzusehen, dass dies für uns zusätzlichen Einarbeitungsaufwand bedeutete. Dem gegenüber stand jedoch die Chance eine bis dato völlig neue Technologie kennenzulernen. Eine weitere Besonderheit waren die unterschiedlichen Kompetenzen im Team. Da Team bestand aus drei Anwendungsentwicklern und einem Systemintegrator. Jedoch konnten die Aufgaben trotzdem zu gleichen Teilen mit Berücksichtigung der verschiedenen Kompetenzen auf die Teammitglieder verteilt werden.</w:t>
+      </w:r>
+    </w:p>
+    <w:p>
+      <w:r>
+        <w:t xml:space="preserve">Dies führt direkt zu den Dingen, die das Projekt auszeichneten. Besonders hervorzuheben ist das inkrementelle Vorgehen. Dies war besonders in unserer Situation geeignet, da es anfänglich schwer war die Komplexität unseres Vorhabens in einen konkreten Aufwand zu überführen. Die Komplexität des Projekts wurde dabei maßgeblich von dem uns unbekannten Gebiet der App Entwicklung bestimmt. </w:t>
+      </w:r>
+      <w:r>
+        <w:t xml:space="preserve">Auch positiv hervorzuheben sind die regelmäßigen Absprachen, die meist während der Veranstaltungen in Software Engineering stattfanden. Diese Absprachen umfassten sowohl den derzeitigen Status des Projekts, wie auch die weitere Vorgehensweise bis zum nächsten Treffen. Hier wurde auch besprochen, wer welche Aufgaben übernimmt. Da die Aufgabenzuteilung unter Berücksichtigung der Kompetenzen jedes einzelnen Teammitglieds erfolgte konnte jeder seinen Teil zum Gesamtvorhaben beitragen. Dabei lässt sich im Nachhinein feststellen, dass die Aufgabenverteilung mit Fortschreiten des Projekts immer klarer wurde. Dies ist, wie auch </w:t>
       </w:r>
       <w:r>
         <w:lastRenderedPageBreak/>
-        <w:t>trotzdem zu gleichen Teilen mit Berücksichtigung der verschiedenen Kompetenzen auf die Teammitglieder verteilt werden.</w:t>
-      </w:r>
-    </w:p>
-    <w:p>
-      <w:r>
-        <w:t xml:space="preserve">Dies führt direkt zu den Dingen, die das Projekt auszeichneten. Besonders hervorzuheben ist das inkrementelle Vorgehen. Dies war besonders in unserer Situation geeignet, da es anfänglich schwer war die Komplexität unseres Vorhabens in einen konkreten Aufwand zu überführen. Die Komplexität des Projekts wurde dabei maßgeblich von dem uns unbekannten Gebiet der App Entwicklung bestimmt. </w:t>
-      </w:r>
-      <w:r>
-        <w:t>Auch positiv hervorzuheben sind die regelmäßigen Absprachen, die meist während der Veranstaltungen in Software Engineering stattfanden. Diese Absprachen umfassten sowohl den derzeitigen Status des Projekts, wie auch die weitere Vorgehensweise bis zum nächsten Treffen. Hier wurde auch besprochen, wer welche Aufgaben übernimmt. Da die Aufgabenzuteilung unter Berücksichtigung der Kompetenzen jedes einzelnen Teammitglieds erfolgte konnte jeder seinen Teil zum Gesamtvorhaben beitragen. Dabei lässt sich im Nachhinein feststellen, dass die Aufgabenverteilung mit Fortschreiten des Projekts immer klarer wurde. Dies ist, wie auch viele andere Entwicklungen auf den stetigen Erfahrungs- und Wissensgewinn im Bereich der App Entwicklung zurückzuführen. Trotz des zunehmenden Erfahrungsgewinns ließ es sich natürlich nicht vermeiden gewisse Fehler zu machen. Diese Fehler manifestierten sich bei uns als Bugs, die wir durch zwischenzeitliche Tests entdecken und so frühzeitig beseitigen konnten</w:t>
-      </w:r>
-      <w:r>
-        <w:t xml:space="preserve">. Somit stellten diese Tests sicher, dass die zuvor umgesetzten Funktionen, wie auch die neu hinzugekommenen Funktionen zu jeder Zeit korrekt funktionierten. Durch die klare Aufgabenteilung und rege Kommunikation zur Arbeit am Code konnten wir außerdem erreichen, dass wenig </w:t>
-      </w:r>
-      <w:proofErr w:type="spellStart"/>
-      <w:r>
-        <w:t>Mergekonflikte</w:t>
-      </w:r>
-      <w:proofErr w:type="spellEnd"/>
-      <w:r>
-        <w:t xml:space="preserve"> entstanden. Ein letzter Punkt, der als besonders positiv hervorgehoben werden kann ist die klare Definition von Deadlines. </w:t>
+        <w:t>viele andere Entwicklungen auf den stetigen Erfahrungs- und Wissensgewinn im Bereich der App Entwicklung zurückzuführen. Trotz des zunehmenden Erfahrungsgewinns ließ es sich natürlich nicht vermeiden gewisse Fehler zu machen. Diese Fehler manifestierten sich bei uns als Bugs, die wir durch zwischenzeitliche Tests entdecken und so frühzeitig beseitigen konnten</w:t>
+      </w:r>
+      <w:r>
+        <w:t xml:space="preserve">. Somit stellten diese Tests sicher, dass die zuvor umgesetzten Funktionen, wie auch die neu hinzugekommenen Funktionen zu jeder Zeit korrekt funktionierten. Durch die klare Aufgabenteilung und rege Kommunikation zur Arbeit am Code konnten wir außerdem erreichen, dass wenig Mergekonflikte entstanden. Ein letzter Punkt, der als besonders positiv hervorgehoben werden kann ist die klare Definition von Deadlines. </w:t>
       </w:r>
       <w:r>
         <w:t>Die von uns gesteckten Deadlines wurden ausnahmslos eingehalten. Dies ermöglichte es uns regelmäßig und vor allem termingerecht Absprachen zum weiteren Vorgehen zu führen.</w:t>
@@ -8236,19 +6822,7 @@
       </w:r>
       <w:commentRangeStart w:id="37"/>
       <w:r>
-        <w:t xml:space="preserve">Beim Test der Funktionalität zum </w:t>
-      </w:r>
-      <w:r>
-        <w:lastRenderedPageBreak/>
-        <w:t xml:space="preserve">Schreiben und Lesen der Daten aus einer XML-Datei entdeckten wir einen bereits bekannten Bug im Android Studio. Dieser Bug sorgte dafür, dass die Konfiguration einer externen SD-Karte für das emulierte Android Gerät ignoriert wurde. Hierdurch bedingt trat eine </w:t>
-      </w:r>
-      <w:proofErr w:type="spellStart"/>
-      <w:r>
-        <w:t>Exception</w:t>
-      </w:r>
-      <w:proofErr w:type="spellEnd"/>
-      <w:r>
-        <w:t xml:space="preserve"> </w:t>
+        <w:t xml:space="preserve">Beim Test der Funktionalität zum Schreiben und Lesen der Daten aus einer XML-Datei entdeckten wir einen bereits bekannten Bug im Android Studio. Dieser Bug sorgte dafür, dass die Konfiguration einer externen SD-Karte für das emulierte Android Gerät ignoriert wurde. Hierdurch bedingt trat eine Exception </w:t>
       </w:r>
       <w:r>
         <w:t xml:space="preserve">beim </w:t>
@@ -8303,7 +6877,11 @@
         <w:t>Auf Grundlage des nun abgeschlossenen Projekts und insbesondere mit Blick auf die Schwierigkeiten lassen sich einige Verbesserungen für das nächste Projekt in diesem Umfeld erkennen. Dabei ist es von entscheidender Wichtigkeit sich rechtzeitig in das Thema einzuarbeiten. Da die App Entwicklung für uns kompletten Neuland wäre dies besonders zuträglich zum Projektfortschritt gewesen. Neben dem frühzeitigen Einarbeiten sollte in der Entwicklungsphase darauf geachte</w:t>
       </w:r>
       <w:r>
-        <w:t>t werden die Ziele anhand fachlicher Anforderungen zu definieren. Die sich hieraus ergebenden Aufgaben sollten sinnvoll unter den Projektbeteiligten aufgeteilt werden. Dies führt dazu, dass weniger technische Abhängigkeiten entstehen. Auch hat dies den Vorteil, dass der Blick für die fachlichen Anforderungen nicht verloren geht.</w:t>
+        <w:t xml:space="preserve">t werden die Ziele anhand fachlicher Anforderungen zu definieren. Die sich hieraus ergebenden Aufgaben sollten sinnvoll unter den </w:t>
+      </w:r>
+      <w:r>
+        <w:lastRenderedPageBreak/>
+        <w:t>Projektbeteiligten aufgeteilt werden. Dies führt dazu, dass weniger technische Abhängigkeiten entstehen. Auch hat dies den Vorteil, dass der Blick für die fachlichen Anforderungen nicht verloren geht.</w:t>
       </w:r>
     </w:p>
     <w:p>
@@ -8350,21 +6928,7 @@
         <w:rPr>
           <w:rFonts w:ascii="Arial" w:hAnsi="Arial" w:cs="Arial"/>
         </w:rPr>
-        <w:t>Ausblick (</w:t>
-      </w:r>
-      <w:proofErr w:type="spellStart"/>
-      <w:r>
-        <w:rPr>
-          <w:rFonts w:ascii="Arial" w:hAnsi="Arial" w:cs="Arial"/>
-        </w:rPr>
-        <w:t>lhu</w:t>
-      </w:r>
-      <w:proofErr w:type="spellEnd"/>
-      <w:r>
-        <w:rPr>
-          <w:rFonts w:ascii="Arial" w:hAnsi="Arial" w:cs="Arial"/>
-        </w:rPr>
-        <w:t>)</w:t>
+        <w:t>Ausblick (lhu)</w:t>
       </w:r>
       <w:bookmarkEnd w:id="40"/>
     </w:p>
@@ -8375,12 +6939,7 @@
     </w:p>
     <w:p>
       <w:r>
-        <w:t>Die App kann im aktuellen Status bereits genutzt werden, doch die App wird nicht frei zugänglich sein. Dazu fehlte uns vor</w:t>
-      </w:r>
-      <w:bookmarkStart w:id="41" w:name="_GoBack"/>
-      <w:bookmarkEnd w:id="41"/>
-      <w:r>
-        <w:t xml:space="preserve"> allem die Zeit zur Qualitätskontrolle.</w:t>
+        <w:t>Die App kann im aktuellen Status bereits genutzt werden, doch die App wird nicht frei zugänglich sein. Dazu fehlte uns vor allem die Zeit zur Qualitätskontrolle.</w:t>
       </w:r>
     </w:p>
     <w:p>
@@ -8394,14 +6953,14 @@
           <w:rFonts w:ascii="Arial" w:hAnsi="Arial" w:cs="Arial"/>
         </w:rPr>
       </w:pPr>
-      <w:bookmarkStart w:id="42" w:name="_Toc410720867"/>
+      <w:bookmarkStart w:id="41" w:name="_Toc410720867"/>
       <w:r>
         <w:rPr>
           <w:rFonts w:ascii="Arial" w:hAnsi="Arial" w:cs="Arial"/>
         </w:rPr>
         <w:t>Abbildungsverzeichnis</w:t>
       </w:r>
-      <w:bookmarkEnd w:id="42"/>
+      <w:bookmarkEnd w:id="41"/>
     </w:p>
     <w:p>
       <w:pPr>
@@ -8414,14 +6973,14 @@
           <w:rFonts w:ascii="Arial" w:hAnsi="Arial" w:cs="Arial"/>
         </w:rPr>
       </w:pPr>
-      <w:bookmarkStart w:id="43" w:name="_Toc410720868"/>
+      <w:bookmarkStart w:id="42" w:name="_Toc410720868"/>
       <w:r>
         <w:rPr>
           <w:rFonts w:ascii="Arial" w:hAnsi="Arial" w:cs="Arial"/>
         </w:rPr>
         <w:t>Quellen</w:t>
       </w:r>
-      <w:bookmarkEnd w:id="43"/>
+      <w:bookmarkEnd w:id="42"/>
     </w:p>
     <w:p>
       <w:pPr>
@@ -8433,7 +6992,7 @@
       </w:pPr>
     </w:p>
     <w:sectPr>
-      <w:footerReference w:type="default" r:id="rId45"/>
+      <w:footerReference w:type="default" r:id="rId47"/>
       <w:pgSz w:w="11906" w:h="16838"/>
       <w:pgMar w:top="1417" w:right="1417" w:bottom="1134" w:left="1417" w:header="708" w:footer="708" w:gutter="0"/>
       <w:cols w:space="708"/>
@@ -8445,103 +7004,7 @@
 
 <file path=word/comments.xml><?xml version="1.0" encoding="utf-8"?>
 <w:comments xmlns:wpc="http://schemas.microsoft.com/office/word/2010/wordprocessingCanvas" xmlns:mc="http://schemas.openxmlformats.org/markup-compatibility/2006" xmlns:o="urn:schemas-microsoft-com:office:office" xmlns:r="http://schemas.openxmlformats.org/officeDocument/2006/relationships" xmlns:m="http://schemas.openxmlformats.org/officeDocument/2006/math" xmlns:v="urn:schemas-microsoft-com:vml" xmlns:wp14="http://schemas.microsoft.com/office/word/2010/wordprocessingDrawing" xmlns:wp="http://schemas.openxmlformats.org/drawingml/2006/wordprocessingDrawing" xmlns:w10="urn:schemas-microsoft-com:office:word" xmlns:w="http://schemas.openxmlformats.org/wordprocessingml/2006/main" xmlns:w14="http://schemas.microsoft.com/office/word/2010/wordml" xmlns:w15="http://schemas.microsoft.com/office/word/2012/wordml" xmlns:wpg="http://schemas.microsoft.com/office/word/2010/wordprocessingGroup" xmlns:wpi="http://schemas.microsoft.com/office/word/2010/wordprocessingInk" xmlns:wne="http://schemas.microsoft.com/office/word/2006/wordml" xmlns:wps="http://schemas.microsoft.com/office/word/2010/wordprocessingShape" mc:Ignorable="w14 w15 wp14">
-  <w:comment w:id="26" w:author="Mitsch" w:date="2015-01-31T17:42:00Z" w:initials="M">
-    <w:p>
-      <w:pPr>
-        <w:pStyle w:val="Kommentartext"/>
-      </w:pPr>
-      <w:r>
-        <w:rPr>
-          <w:rStyle w:val="Kommentarzeichen"/>
-        </w:rPr>
-        <w:annotationRef/>
-      </w:r>
-      <w:r>
-        <w:t xml:space="preserve">Ich würde noch auf die nicht </w:t>
-      </w:r>
-      <w:proofErr w:type="spellStart"/>
-      <w:r>
-        <w:t>umgesetzen</w:t>
-      </w:r>
-      <w:proofErr w:type="spellEnd"/>
-      <w:r>
-        <w:t xml:space="preserve"> Anforderungen eingehen. Hier auch eine Begründung warum wir diese Anforderungen nicht umgesetzt haben (z.B. Inkrementelles Vorgehen, Notizen siehe oben)</w:t>
-      </w:r>
-    </w:p>
-    <w:p>
-      <w:pPr>
-        <w:pStyle w:val="Listenabsatz"/>
-        <w:numPr>
-          <w:ilvl w:val="1"/>
-          <w:numId w:val="5"/>
-        </w:numPr>
-      </w:pPr>
-      <w:r>
-        <w:t xml:space="preserve"> Generierung von Passwörtern nicht wie im Lastenheft beschrieben umgesetzt</w:t>
-      </w:r>
-    </w:p>
-    <w:p>
-      <w:pPr>
-        <w:pStyle w:val="Listenabsatz"/>
-        <w:numPr>
-          <w:ilvl w:val="1"/>
-          <w:numId w:val="5"/>
-        </w:numPr>
-      </w:pPr>
-      <w:r>
-        <w:t xml:space="preserve"> Passwort </w:t>
-      </w:r>
-      <w:proofErr w:type="spellStart"/>
-      <w:r>
-        <w:t>Qualitäts</w:t>
-      </w:r>
-      <w:proofErr w:type="spellEnd"/>
-      <w:r>
-        <w:t xml:space="preserve"> Ampel nicht umgesetzt da sich dies als nur begrenzt relevant herausstellte</w:t>
-      </w:r>
-    </w:p>
-    <w:p>
-      <w:pPr>
-        <w:pStyle w:val="Listenabsatz"/>
-        <w:numPr>
-          <w:ilvl w:val="1"/>
-          <w:numId w:val="5"/>
-        </w:numPr>
-      </w:pPr>
-      <w:r>
-        <w:t xml:space="preserve"> </w:t>
-      </w:r>
-      <w:proofErr w:type="spellStart"/>
-      <w:r>
-        <w:t>Copy</w:t>
-      </w:r>
-      <w:proofErr w:type="spellEnd"/>
-      <w:r>
-        <w:t>-</w:t>
-      </w:r>
-      <w:proofErr w:type="spellStart"/>
-      <w:r>
-        <w:t>To</w:t>
-      </w:r>
-      <w:proofErr w:type="spellEnd"/>
-      <w:r>
-        <w:t>-Clipboard Funktion löscht die Passwörter nicht automatisch wieder aus dem Arbeitsspeicher</w:t>
-      </w:r>
-    </w:p>
-    <w:p>
-      <w:pPr>
-        <w:pStyle w:val="Listenabsatz"/>
-        <w:numPr>
-          <w:ilvl w:val="1"/>
-          <w:numId w:val="5"/>
-        </w:numPr>
-      </w:pPr>
-      <w:r>
-        <w:t xml:space="preserve"> Bearbeitungspasswort nicht umgesetzt</w:t>
-      </w:r>
-    </w:p>
-  </w:comment>
-  <w:comment w:id="27" w:author="Lukas Huwe" w:date="2015-02-03T16:17:00Z" w:initials="LH">
+  <w:comment w:id="26" w:author="Lukas Huwe" w:date="2015-02-03T16:17:00Z" w:initials="LH">
     <w:p>
       <w:pPr>
         <w:pStyle w:val="Kommentartext"/>
@@ -8569,15 +7032,7 @@
         <w:annotationRef/>
       </w:r>
       <w:r>
-        <w:t xml:space="preserve">Finde ich sinnvoller, wenn es bei der </w:t>
-      </w:r>
-      <w:proofErr w:type="spellStart"/>
-      <w:r>
-        <w:t>Relexion</w:t>
-      </w:r>
-      <w:proofErr w:type="spellEnd"/>
-      <w:r>
-        <w:t xml:space="preserve"> des Tools enthalten ist.</w:t>
+        <w:t>Finde ich sinnvoller, wenn es bei der Relexion des Tools enthalten ist.</w:t>
       </w:r>
     </w:p>
     <w:p>
@@ -8637,8 +7092,7 @@
 
 <file path=word/commentsExtended.xml><?xml version="1.0" encoding="utf-8"?>
 <w15:commentsEx xmlns:wpc="http://schemas.microsoft.com/office/word/2010/wordprocessingCanvas" xmlns:mc="http://schemas.openxmlformats.org/markup-compatibility/2006" xmlns:o="urn:schemas-microsoft-com:office:office" xmlns:r="http://schemas.openxmlformats.org/officeDocument/2006/relationships" xmlns:m="http://schemas.openxmlformats.org/officeDocument/2006/math" xmlns:v="urn:schemas-microsoft-com:vml" xmlns:wp14="http://schemas.microsoft.com/office/word/2010/wordprocessingDrawing" xmlns:wp="http://schemas.openxmlformats.org/drawingml/2006/wordprocessingDrawing" xmlns:w10="urn:schemas-microsoft-com:office:word" xmlns:w="http://schemas.openxmlformats.org/wordprocessingml/2006/main" xmlns:w14="http://schemas.microsoft.com/office/word/2010/wordml" xmlns:w15="http://schemas.microsoft.com/office/word/2012/wordml" xmlns:wpg="http://schemas.microsoft.com/office/word/2010/wordprocessingGroup" xmlns:wpi="http://schemas.microsoft.com/office/word/2010/wordprocessingInk" xmlns:wne="http://schemas.microsoft.com/office/word/2006/wordml" xmlns:wps="http://schemas.microsoft.com/office/word/2010/wordprocessingShape" mc:Ignorable="w14 w15 wp14">
-  <w15:commentEx w15:paraId="6B1F5B8A" w15:done="0"/>
-  <w15:commentEx w15:paraId="0AE068FE" w15:done="0"/>
+  <w15:commentEx w15:paraId="104EBB2F" w15:done="0"/>
   <w15:commentEx w15:paraId="2D252D97" w15:done="0"/>
   <w15:commentEx w15:paraId="4DD8DC3A" w15:done="0"/>
   <w15:commentEx w15:paraId="5147B782" w15:done="0"/>
@@ -8691,15 +7145,7 @@
       </w:pict>
     </w:r>
     <w:r>
-      <w:t xml:space="preserve">Nadine Feldmann, Lukas Huwe, Michael </w:t>
-    </w:r>
-    <w:proofErr w:type="spellStart"/>
-    <w:r>
-      <w:t>Kerkhoff</w:t>
-    </w:r>
-    <w:proofErr w:type="spellEnd"/>
-    <w:r>
-      <w:t xml:space="preserve"> und Sebastian Ochtrup </w:t>
+      <w:t xml:space="preserve">Nadine Feldmann, Lukas Huwe, Michael Kerkhoff und Sebastian Ochtrup </w:t>
     </w:r>
     <w:r>
       <w:tab/>
@@ -8728,7 +7174,7 @@
           <w:rPr>
             <w:noProof/>
           </w:rPr>
-          <w:t>23</w:t>
+          <w:t>17</w:t>
         </w:r>
         <w:r>
           <w:fldChar w:fldCharType="end"/>
@@ -9795,6 +8241,18 @@
   </w:num>
   <w:num w:numId="9">
     <w:abstractNumId w:val="0"/>
+  </w:num>
+  <w:num w:numId="10">
+    <w:abstractNumId w:val="1"/>
+    <w:lvlOverride w:ilvl="0"/>
+    <w:lvlOverride w:ilvl="1"/>
+    <w:lvlOverride w:ilvl="2"/>
+    <w:lvlOverride w:ilvl="3"/>
+    <w:lvlOverride w:ilvl="4"/>
+    <w:lvlOverride w:ilvl="5"/>
+    <w:lvlOverride w:ilvl="6"/>
+    <w:lvlOverride w:ilvl="7"/>
+    <w:lvlOverride w:ilvl="8"/>
   </w:num>
 </w:numbering>
 </file>
@@ -10868,7 +9326,7 @@
 </file>
 
 <file path=customXml/itemProps1.xml><?xml version="1.0" encoding="utf-8"?>
-<ds:datastoreItem xmlns:ds="http://schemas.openxmlformats.org/officeDocument/2006/customXml" ds:itemID="{4B002702-3E55-4F7B-A928-04415D7B79C4}">
+<ds:datastoreItem xmlns:ds="http://schemas.openxmlformats.org/officeDocument/2006/customXml" ds:itemID="{AF85D920-39D8-4DCE-9E13-B83D3F6EA507}">
   <ds:schemaRefs>
     <ds:schemaRef ds:uri="http://schemas.openxmlformats.org/officeDocument/2006/bibliography"/>
   </ds:schemaRefs>

</xml_diff>

<commit_message>
ScreenShots SplashScreen & new MPW aktualisiert & in Doku eingefügt
</commit_message>
<xml_diff>
--- a/Dokumentation/Projektdokumentation.docx
+++ b/Dokumentation/Projektdokumentation.docx
@@ -81,7 +81,7 @@
           <w:lang w:eastAsia="de-DE"/>
         </w:rPr>
         <w:drawing>
-          <wp:anchor distT="0" distB="0" distL="114300" distR="114300" simplePos="0" relativeHeight="251643904" behindDoc="1" locked="0" layoutInCell="1" allowOverlap="1" wp14:anchorId="73591C93" wp14:editId="620B0232">
+          <wp:anchor distT="0" distB="0" distL="114300" distR="114300" simplePos="0" relativeHeight="251655680" behindDoc="1" locked="0" layoutInCell="1" allowOverlap="1" wp14:anchorId="73591C93" wp14:editId="620B0232">
             <wp:simplePos x="0" y="0"/>
             <wp:positionH relativeFrom="column">
               <wp:posOffset>-42545</wp:posOffset>
@@ -168,6 +168,7 @@
           <w:szCs w:val="96"/>
         </w:rPr>
       </w:pPr>
+      <w:proofErr w:type="spellStart"/>
       <w:r>
         <w:rPr>
           <w:rFonts w:cs="Arial"/>
@@ -177,6 +178,7 @@
         </w:rPr>
         <w:t>PWSafe</w:t>
       </w:r>
+      <w:proofErr w:type="spellEnd"/>
     </w:p>
     <w:p>
       <w:pPr>
@@ -285,6 +287,7 @@
           <w:lang w:val="en-GB"/>
         </w:rPr>
       </w:pPr>
+      <w:proofErr w:type="spellStart"/>
       <w:r>
         <w:rPr>
           <w:rFonts w:cs="Arial"/>
@@ -293,20 +296,31 @@
         </w:rPr>
         <w:t>Modul</w:t>
       </w:r>
+      <w:proofErr w:type="spellEnd"/>
       <w:r>
         <w:rPr>
           <w:rFonts w:cs="Arial"/>
           <w:lang w:val="en-GB"/>
         </w:rPr>
-        <w:t>: Software Engineering I</w:t>
-      </w:r>
+        <w:t xml:space="preserve">: Software Engineering </w:t>
+      </w:r>
+      <w:proofErr w:type="gramStart"/>
       <w:r>
         <w:rPr>
           <w:rFonts w:cs="Arial"/>
           <w:lang w:val="en-GB"/>
         </w:rPr>
+        <w:t>I</w:t>
+      </w:r>
+      <w:proofErr w:type="gramEnd"/>
+      <w:r>
+        <w:rPr>
+          <w:rFonts w:cs="Arial"/>
+          <w:lang w:val="en-GB"/>
+        </w:rPr>
         <w:br/>
       </w:r>
+      <w:proofErr w:type="spellStart"/>
       <w:r>
         <w:rPr>
           <w:rFonts w:cs="Arial"/>
@@ -315,12 +329,45 @@
         </w:rPr>
         <w:t>Dozent</w:t>
       </w:r>
+      <w:proofErr w:type="spellEnd"/>
       <w:r>
         <w:rPr>
           <w:rFonts w:cs="Arial"/>
           <w:lang w:val="en-GB"/>
         </w:rPr>
-        <w:t xml:space="preserve">: Prof. Dr. Bernhard Convent </w:t>
+        <w:t xml:space="preserve">: </w:t>
+      </w:r>
+      <w:proofErr w:type="spellStart"/>
+      <w:r>
+        <w:rPr>
+          <w:rFonts w:cs="Arial"/>
+          <w:lang w:val="en-GB"/>
+        </w:rPr>
+        <w:t>Prof.</w:t>
+      </w:r>
+      <w:proofErr w:type="spellEnd"/>
+      <w:r>
+        <w:rPr>
+          <w:rFonts w:cs="Arial"/>
+          <w:lang w:val="en-GB"/>
+        </w:rPr>
+        <w:t xml:space="preserve"> </w:t>
+      </w:r>
+      <w:proofErr w:type="spellStart"/>
+      <w:r>
+        <w:rPr>
+          <w:rFonts w:cs="Arial"/>
+          <w:lang w:val="en-GB"/>
+        </w:rPr>
+        <w:t>Dr.</w:t>
+      </w:r>
+      <w:proofErr w:type="spellEnd"/>
+      <w:r>
+        <w:rPr>
+          <w:rFonts w:cs="Arial"/>
+          <w:lang w:val="en-GB"/>
+        </w:rPr>
+        <w:t xml:space="preserve"> Bernhard Convent </w:t>
       </w:r>
       <w:r>
         <w:rPr>
@@ -365,8 +412,6 @@
             </w:rPr>
             <w:t>Inhalt</w:t>
           </w:r>
-          <w:bookmarkStart w:id="0" w:name="_GoBack"/>
-          <w:bookmarkEnd w:id="0"/>
         </w:p>
         <w:p>
           <w:pPr>
@@ -2728,8 +2773,8 @@
         </w:rPr>
         <w:br w:type="column"/>
       </w:r>
-      <w:bookmarkStart w:id="1" w:name="_Toc410654587"/>
-      <w:bookmarkStart w:id="2" w:name="_Toc410987811"/>
+      <w:bookmarkStart w:id="0" w:name="_Toc410654587"/>
+      <w:bookmarkStart w:id="1" w:name="_Toc410987811"/>
       <w:r>
         <w:rPr>
           <w:rFonts w:ascii="Arial" w:hAnsi="Arial" w:cs="Arial"/>
@@ -2737,8 +2782,8 @@
         <w:lastRenderedPageBreak/>
         <w:t>Einleitung</w:t>
       </w:r>
+      <w:bookmarkEnd w:id="0"/>
       <w:bookmarkEnd w:id="1"/>
-      <w:bookmarkEnd w:id="2"/>
     </w:p>
     <w:p>
       <w:pPr>
@@ -2826,16 +2871,16 @@
           <w:rFonts w:ascii="Arial" w:hAnsi="Arial" w:cs="Arial"/>
         </w:rPr>
       </w:pPr>
-      <w:bookmarkStart w:id="3" w:name="_Toc410654588"/>
-      <w:bookmarkStart w:id="4" w:name="_Toc410987812"/>
+      <w:bookmarkStart w:id="2" w:name="_Toc410654588"/>
+      <w:bookmarkStart w:id="3" w:name="_Toc410987812"/>
       <w:r>
         <w:rPr>
           <w:rFonts w:ascii="Arial" w:hAnsi="Arial" w:cs="Arial"/>
         </w:rPr>
         <w:t>Ausgangssituation</w:t>
       </w:r>
+      <w:bookmarkEnd w:id="2"/>
       <w:bookmarkEnd w:id="3"/>
-      <w:bookmarkEnd w:id="4"/>
     </w:p>
     <w:p>
       <w:pPr>
@@ -2893,16 +2938,16 @@
           <w:rFonts w:ascii="Arial" w:hAnsi="Arial" w:cs="Arial"/>
         </w:rPr>
       </w:pPr>
-      <w:bookmarkStart w:id="5" w:name="_Toc410654589"/>
-      <w:bookmarkStart w:id="6" w:name="_Toc410987813"/>
+      <w:bookmarkStart w:id="4" w:name="_Toc410654589"/>
+      <w:bookmarkStart w:id="5" w:name="_Toc410987813"/>
       <w:r>
         <w:rPr>
           <w:rFonts w:ascii="Arial" w:hAnsi="Arial" w:cs="Arial"/>
         </w:rPr>
         <w:t>Projektziel</w:t>
       </w:r>
+      <w:bookmarkEnd w:id="4"/>
       <w:bookmarkEnd w:id="5"/>
-      <w:bookmarkEnd w:id="6"/>
     </w:p>
     <w:p>
       <w:pPr>
@@ -2935,16 +2980,16 @@
           <w:rFonts w:ascii="Arial" w:hAnsi="Arial" w:cs="Arial"/>
         </w:rPr>
       </w:pPr>
-      <w:bookmarkStart w:id="7" w:name="_Toc410654590"/>
-      <w:bookmarkStart w:id="8" w:name="_Toc410987814"/>
+      <w:bookmarkStart w:id="6" w:name="_Toc410654590"/>
+      <w:bookmarkStart w:id="7" w:name="_Toc410987814"/>
       <w:r>
         <w:rPr>
           <w:rFonts w:ascii="Arial" w:hAnsi="Arial" w:cs="Arial"/>
         </w:rPr>
         <w:t>Projektabgrenzung</w:t>
       </w:r>
+      <w:bookmarkEnd w:id="6"/>
       <w:bookmarkEnd w:id="7"/>
-      <w:bookmarkEnd w:id="8"/>
     </w:p>
     <w:p>
       <w:pPr>
@@ -2994,8 +3039,16 @@
         <w:rPr>
           <w:rFonts w:cs="Arial"/>
         </w:rPr>
-        <w:t>Anbindung der App an Clouddienste</w:t>
-      </w:r>
+        <w:t xml:space="preserve">Anbindung der App an </w:t>
+      </w:r>
+      <w:proofErr w:type="spellStart"/>
+      <w:r>
+        <w:rPr>
+          <w:rFonts w:cs="Arial"/>
+        </w:rPr>
+        <w:t>Clouddienste</w:t>
+      </w:r>
+      <w:proofErr w:type="spellEnd"/>
     </w:p>
     <w:p>
       <w:pPr>
@@ -3065,8 +3118,8 @@
           <w:rFonts w:ascii="Arial" w:hAnsi="Arial" w:cs="Arial"/>
         </w:rPr>
       </w:pPr>
-      <w:bookmarkStart w:id="9" w:name="_Toc410654591"/>
-      <w:bookmarkStart w:id="10" w:name="_Toc410987815"/>
+      <w:bookmarkStart w:id="8" w:name="_Toc410654591"/>
+      <w:bookmarkStart w:id="9" w:name="_Toc410987815"/>
       <w:r>
         <w:rPr>
           <w:rFonts w:ascii="Arial" w:hAnsi="Arial" w:cs="Arial"/>
@@ -3074,8 +3127,8 @@
         <w:lastRenderedPageBreak/>
         <w:t>Planung</w:t>
       </w:r>
+      <w:bookmarkEnd w:id="8"/>
       <w:bookmarkEnd w:id="9"/>
-      <w:bookmarkEnd w:id="10"/>
     </w:p>
     <w:p>
       <w:pPr>
@@ -3088,16 +3141,16 @@
           <w:rFonts w:ascii="Arial" w:hAnsi="Arial" w:cs="Arial"/>
         </w:rPr>
       </w:pPr>
-      <w:bookmarkStart w:id="11" w:name="_Toc410654592"/>
-      <w:bookmarkStart w:id="12" w:name="_Toc410987816"/>
+      <w:bookmarkStart w:id="10" w:name="_Toc410654592"/>
+      <w:bookmarkStart w:id="11" w:name="_Toc410987816"/>
       <w:r>
         <w:rPr>
           <w:rFonts w:ascii="Arial" w:hAnsi="Arial" w:cs="Arial"/>
         </w:rPr>
         <w:t>Geplante Programmentwicklung</w:t>
       </w:r>
+      <w:bookmarkEnd w:id="10"/>
       <w:bookmarkEnd w:id="11"/>
-      <w:bookmarkEnd w:id="12"/>
     </w:p>
     <w:p>
       <w:pPr>
@@ -3159,7 +3212,21 @@
         <w:rPr>
           <w:rFonts w:cs="Arial"/>
         </w:rPr>
-        <w:t>as Ver- und Entschlüsseln der gespeicherten Passwörter</w:t>
+        <w:t xml:space="preserve">as </w:t>
+      </w:r>
+      <w:proofErr w:type="spellStart"/>
+      <w:r>
+        <w:rPr>
+          <w:rFonts w:cs="Arial"/>
+        </w:rPr>
+        <w:t>Ver</w:t>
+      </w:r>
+      <w:proofErr w:type="spellEnd"/>
+      <w:r>
+        <w:rPr>
+          <w:rFonts w:cs="Arial"/>
+        </w:rPr>
+        <w:t>- und Entschlüsseln der gespeicherten Passwörter</w:t>
       </w:r>
     </w:p>
     <w:p>
@@ -3257,16 +3324,16 @@
           <w:rFonts w:ascii="Arial" w:hAnsi="Arial" w:cs="Arial"/>
         </w:rPr>
       </w:pPr>
-      <w:bookmarkStart w:id="13" w:name="_Toc410654593"/>
-      <w:bookmarkStart w:id="14" w:name="_Toc410987817"/>
+      <w:bookmarkStart w:id="12" w:name="_Toc410654593"/>
+      <w:bookmarkStart w:id="13" w:name="_Toc410987817"/>
       <w:r>
         <w:rPr>
           <w:rFonts w:ascii="Arial" w:hAnsi="Arial" w:cs="Arial"/>
         </w:rPr>
         <w:t>Geplanter Werkzeugeinsatz</w:t>
       </w:r>
+      <w:bookmarkEnd w:id="12"/>
       <w:bookmarkEnd w:id="13"/>
-      <w:bookmarkEnd w:id="14"/>
     </w:p>
     <w:p>
       <w:pPr>
@@ -3290,19 +3357,125 @@
         <w:rPr>
           <w:rFonts w:cs="Arial"/>
         </w:rPr>
-        <w:t xml:space="preserve"> die Verwendung des Versionskontrollsystems Git in Kombination m</w:t>
-      </w:r>
-      <w:r>
-        <w:rPr>
-          <w:rFonts w:cs="Arial"/>
-        </w:rPr>
-        <w:t>it gebührenfreien Service GitHub</w:t>
-      </w:r>
-      <w:r>
-        <w:rPr>
-          <w:rFonts w:cs="Arial"/>
-        </w:rPr>
-        <w:t>. Der Zugriff auf das Git-Repository erfolgte mit dem kostenfreien Tool SourceTree der Firma Atlassian. Die eigentliche Programmierung erfolgte mit dem Android Studio welches zur freien Nutzung bereit steht. Android Studio beinhaltet zudem das Buildwerkzeug Gradle als auch Unit Testing Werkzeuge.</w:t>
+        <w:t xml:space="preserve"> die Verwendung des Versionskontrollsystems </w:t>
+      </w:r>
+      <w:proofErr w:type="spellStart"/>
+      <w:r>
+        <w:rPr>
+          <w:rFonts w:cs="Arial"/>
+        </w:rPr>
+        <w:t>Git</w:t>
+      </w:r>
+      <w:proofErr w:type="spellEnd"/>
+      <w:r>
+        <w:rPr>
+          <w:rFonts w:cs="Arial"/>
+        </w:rPr>
+        <w:t xml:space="preserve"> in Kombination m</w:t>
+      </w:r>
+      <w:r>
+        <w:rPr>
+          <w:rFonts w:cs="Arial"/>
+        </w:rPr>
+        <w:t xml:space="preserve">it gebührenfreien Service </w:t>
+      </w:r>
+      <w:proofErr w:type="spellStart"/>
+      <w:r>
+        <w:rPr>
+          <w:rFonts w:cs="Arial"/>
+        </w:rPr>
+        <w:t>GitHub</w:t>
+      </w:r>
+      <w:proofErr w:type="spellEnd"/>
+      <w:r>
+        <w:rPr>
+          <w:rFonts w:cs="Arial"/>
+        </w:rPr>
+        <w:t xml:space="preserve">. Der Zugriff auf das </w:t>
+      </w:r>
+      <w:proofErr w:type="spellStart"/>
+      <w:r>
+        <w:rPr>
+          <w:rFonts w:cs="Arial"/>
+        </w:rPr>
+        <w:t>Git</w:t>
+      </w:r>
+      <w:proofErr w:type="spellEnd"/>
+      <w:r>
+        <w:rPr>
+          <w:rFonts w:cs="Arial"/>
+        </w:rPr>
+        <w:t xml:space="preserve">-Repository erfolgte mit dem kostenfreien Tool </w:t>
+      </w:r>
+      <w:proofErr w:type="spellStart"/>
+      <w:r>
+        <w:rPr>
+          <w:rFonts w:cs="Arial"/>
+        </w:rPr>
+        <w:t>SourceTree</w:t>
+      </w:r>
+      <w:proofErr w:type="spellEnd"/>
+      <w:r>
+        <w:rPr>
+          <w:rFonts w:cs="Arial"/>
+        </w:rPr>
+        <w:t xml:space="preserve"> der Firma </w:t>
+      </w:r>
+      <w:proofErr w:type="spellStart"/>
+      <w:r>
+        <w:rPr>
+          <w:rFonts w:cs="Arial"/>
+        </w:rPr>
+        <w:t>Atlassian</w:t>
+      </w:r>
+      <w:proofErr w:type="spellEnd"/>
+      <w:r>
+        <w:rPr>
+          <w:rFonts w:cs="Arial"/>
+        </w:rPr>
+        <w:t xml:space="preserve">. Die eigentliche Programmierung erfolgte mit dem Android Studio welches zur freien Nutzung bereit steht. Android Studio beinhaltet zudem das </w:t>
+      </w:r>
+      <w:proofErr w:type="spellStart"/>
+      <w:r>
+        <w:rPr>
+          <w:rFonts w:cs="Arial"/>
+        </w:rPr>
+        <w:t>Buildwerkzeug</w:t>
+      </w:r>
+      <w:proofErr w:type="spellEnd"/>
+      <w:r>
+        <w:rPr>
+          <w:rFonts w:cs="Arial"/>
+        </w:rPr>
+        <w:t xml:space="preserve"> </w:t>
+      </w:r>
+      <w:proofErr w:type="spellStart"/>
+      <w:r>
+        <w:rPr>
+          <w:rFonts w:cs="Arial"/>
+        </w:rPr>
+        <w:t>Gradle</w:t>
+      </w:r>
+      <w:proofErr w:type="spellEnd"/>
+      <w:r>
+        <w:rPr>
+          <w:rFonts w:cs="Arial"/>
+        </w:rPr>
+        <w:t xml:space="preserve"> als auch Unit </w:t>
+      </w:r>
+      <w:proofErr w:type="spellStart"/>
+      <w:r>
+        <w:rPr>
+          <w:rFonts w:cs="Arial"/>
+        </w:rPr>
+        <w:t>Testing</w:t>
+      </w:r>
+      <w:proofErr w:type="spellEnd"/>
+      <w:r>
+        <w:rPr>
+          <w:rFonts w:cs="Arial"/>
+        </w:rPr>
+        <w:t xml:space="preserve"> Werkzeuge.</w:t>
       </w:r>
     </w:p>
     <w:p>
@@ -3316,8 +3489,8 @@
           <w:rFonts w:ascii="Arial" w:hAnsi="Arial" w:cs="Arial"/>
         </w:rPr>
       </w:pPr>
-      <w:bookmarkStart w:id="15" w:name="_Toc410654594"/>
-      <w:bookmarkStart w:id="16" w:name="_Toc410987818"/>
+      <w:bookmarkStart w:id="14" w:name="_Toc410654594"/>
+      <w:bookmarkStart w:id="15" w:name="_Toc410987818"/>
       <w:r>
         <w:rPr>
           <w:rFonts w:ascii="Arial" w:hAnsi="Arial" w:cs="Arial"/>
@@ -3325,8 +3498,8 @@
         <w:lastRenderedPageBreak/>
         <w:t>Realisierung</w:t>
       </w:r>
+      <w:bookmarkEnd w:id="14"/>
       <w:bookmarkEnd w:id="15"/>
-      <w:bookmarkEnd w:id="16"/>
     </w:p>
     <w:p>
       <w:pPr>
@@ -3339,16 +3512,16 @@
           <w:rFonts w:ascii="Arial" w:hAnsi="Arial" w:cs="Arial"/>
         </w:rPr>
       </w:pPr>
-      <w:bookmarkStart w:id="17" w:name="_Toc410654595"/>
-      <w:bookmarkStart w:id="18" w:name="_Toc410987819"/>
+      <w:bookmarkStart w:id="16" w:name="_Toc410654595"/>
+      <w:bookmarkStart w:id="17" w:name="_Toc410987819"/>
       <w:r>
         <w:rPr>
           <w:rFonts w:ascii="Arial" w:hAnsi="Arial" w:cs="Arial"/>
         </w:rPr>
         <w:t>Werkzeuge</w:t>
       </w:r>
+      <w:bookmarkEnd w:id="16"/>
       <w:bookmarkEnd w:id="17"/>
-      <w:bookmarkEnd w:id="18"/>
       <w:r>
         <w:rPr>
           <w:rFonts w:ascii="Arial" w:hAnsi="Arial" w:cs="Arial"/>
@@ -3380,34 +3553,58 @@
           <w:rFonts w:ascii="Arial" w:hAnsi="Arial" w:cs="Arial"/>
         </w:rPr>
       </w:pPr>
-      <w:bookmarkStart w:id="19" w:name="_Toc410654596"/>
+      <w:bookmarkStart w:id="18" w:name="_Toc410654596"/>
       <w:r>
         <w:rPr>
           <w:rFonts w:ascii="Arial" w:hAnsi="Arial" w:cs="Arial"/>
         </w:rPr>
         <w:t xml:space="preserve"> </w:t>
       </w:r>
-      <w:bookmarkStart w:id="20" w:name="_Toc410987820"/>
+      <w:bookmarkStart w:id="19" w:name="_Toc410987820"/>
+      <w:proofErr w:type="spellStart"/>
       <w:r>
         <w:rPr>
           <w:rFonts w:ascii="Arial" w:hAnsi="Arial" w:cs="Arial"/>
         </w:rPr>
         <w:t>Git</w:t>
       </w:r>
+      <w:bookmarkEnd w:id="18"/>
       <w:bookmarkEnd w:id="19"/>
-      <w:bookmarkEnd w:id="20"/>
-    </w:p>
-    <w:p>
-      <w:pPr>
-        <w:rPr>
-          <w:rFonts w:cs="Arial"/>
-        </w:rPr>
-      </w:pPr>
-      <w:r>
-        <w:rPr>
-          <w:rFonts w:cs="Arial"/>
-        </w:rPr>
-        <w:t xml:space="preserve">Git ist eine freie Software zur verteilten Versionskontrolle von Dateien. Anders als bei dem Versionskontrollsystem Subversion (SVN) gibt es nicht zwingend einen zentralen Server. Jeder Benutzer besitzt eine lokale Kopie des gesamten Repositorys und ist somit gleichzeitig Client und Server. Dieses Repository beinhaltet </w:t>
+      <w:proofErr w:type="spellEnd"/>
+    </w:p>
+    <w:p>
+      <w:pPr>
+        <w:rPr>
+          <w:rFonts w:cs="Arial"/>
+        </w:rPr>
+      </w:pPr>
+      <w:proofErr w:type="spellStart"/>
+      <w:r>
+        <w:rPr>
+          <w:rFonts w:cs="Arial"/>
+        </w:rPr>
+        <w:t>Git</w:t>
+      </w:r>
+      <w:proofErr w:type="spellEnd"/>
+      <w:r>
+        <w:rPr>
+          <w:rFonts w:cs="Arial"/>
+        </w:rPr>
+        <w:t xml:space="preserve"> ist eine freie Software zur verteilten Versionskontrolle von Dateien. Anders als bei dem Versionskontrollsystem Subversion (SVN) gibt es nicht zwingend einen zentralen Server. Jeder Benutzer besitzt eine lokale Kopie des gesamten </w:t>
+      </w:r>
+      <w:proofErr w:type="spellStart"/>
+      <w:r>
+        <w:rPr>
+          <w:rFonts w:cs="Arial"/>
+        </w:rPr>
+        <w:t>Repositorys</w:t>
+      </w:r>
+      <w:proofErr w:type="spellEnd"/>
+      <w:r>
+        <w:rPr>
+          <w:rFonts w:cs="Arial"/>
+        </w:rPr>
+        <w:t xml:space="preserve"> und ist somit gleichzeitig Client und Server. Dieses Repository beinhaltet </w:t>
       </w:r>
       <w:r>
         <w:rPr>
@@ -3439,12 +3636,21 @@
         </w:rPr>
         <w:t xml:space="preserve">Es werden alle Dateien des Projekts synchronisiert, außer solche, die in einem sogenannten </w:t>
       </w:r>
+      <w:proofErr w:type="spellStart"/>
       <w:r>
         <w:rPr>
           <w:rFonts w:cs="Arial"/>
           <w:i/>
         </w:rPr>
-        <w:t xml:space="preserve">gitignore-File </w:t>
+        <w:t>gitignore</w:t>
+      </w:r>
+      <w:proofErr w:type="spellEnd"/>
+      <w:r>
+        <w:rPr>
+          <w:rFonts w:cs="Arial"/>
+          <w:i/>
+        </w:rPr>
+        <w:t xml:space="preserve">-File </w:t>
       </w:r>
       <w:r>
         <w:rPr>
@@ -3456,7 +3662,63 @@
         <w:rPr>
           <w:rFonts w:cs="Arial"/>
         </w:rPr>
-        <w:t>Durch die lokale Speicherung des gesamten Repositorys gewinnt der Anwender an Schnelligkeit. Gerade bei größeren Projekten müssen so nicht viele Dateien über das Netzwerk transferiert werden. Git ist ein Kommandozeilentool, welches diverse Parameter bietet. Es ist auf fast allen unixartigen Systemen unter anderem auf Linux, Mac OSx als auch FreeBSD lauffähig. Eine native Windows-Integration gibt es nicht</w:t>
+        <w:t xml:space="preserve">Durch die lokale Speicherung des gesamten </w:t>
+      </w:r>
+      <w:proofErr w:type="spellStart"/>
+      <w:r>
+        <w:rPr>
+          <w:rFonts w:cs="Arial"/>
+        </w:rPr>
+        <w:t>Repositorys</w:t>
+      </w:r>
+      <w:proofErr w:type="spellEnd"/>
+      <w:r>
+        <w:rPr>
+          <w:rFonts w:cs="Arial"/>
+        </w:rPr>
+        <w:t xml:space="preserve"> gewinnt der Anwender an Schnelligkeit. Gerade bei größeren Projekten müssen so nicht viele Dateien über das Netzwerk transferiert werden. </w:t>
+      </w:r>
+      <w:proofErr w:type="spellStart"/>
+      <w:r>
+        <w:rPr>
+          <w:rFonts w:cs="Arial"/>
+        </w:rPr>
+        <w:t>Git</w:t>
+      </w:r>
+      <w:proofErr w:type="spellEnd"/>
+      <w:r>
+        <w:rPr>
+          <w:rFonts w:cs="Arial"/>
+        </w:rPr>
+        <w:t xml:space="preserve"> ist ein Kommandozeilentool, welches diverse Parameter bietet. Es ist auf fast allen </w:t>
+      </w:r>
+      <w:proofErr w:type="spellStart"/>
+      <w:r>
+        <w:rPr>
+          <w:rFonts w:cs="Arial"/>
+        </w:rPr>
+        <w:t>unixartigen</w:t>
+      </w:r>
+      <w:proofErr w:type="spellEnd"/>
+      <w:r>
+        <w:rPr>
+          <w:rFonts w:cs="Arial"/>
+        </w:rPr>
+        <w:t xml:space="preserve"> Systemen unter anderem auf Linux, Mac </w:t>
+      </w:r>
+      <w:proofErr w:type="spellStart"/>
+      <w:r>
+        <w:rPr>
+          <w:rFonts w:cs="Arial"/>
+        </w:rPr>
+        <w:t>OSx</w:t>
+      </w:r>
+      <w:proofErr w:type="spellEnd"/>
+      <w:r>
+        <w:rPr>
+          <w:rFonts w:cs="Arial"/>
+        </w:rPr>
+        <w:t xml:space="preserve"> als auch FreeBSD lauffähig. Eine native Windows-Integration gibt es nicht</w:t>
       </w:r>
       <w:r>
         <w:rPr>
@@ -3468,7 +3730,49 @@
         <w:rPr>
           <w:rFonts w:cs="Arial"/>
         </w:rPr>
-        <w:t xml:space="preserve"> weshalb Tools von Drittherstellern verwendet werden müssen. Git ermöglicht es Branches zur isolierten Entwicklung einzelner Funktionen zu bilden. Diese können anschließend zusammengeführt (gemerged) werden. </w:t>
+        <w:t xml:space="preserve"> weshalb Tools von Drittherstellern verwendet werden müssen. </w:t>
+      </w:r>
+      <w:proofErr w:type="spellStart"/>
+      <w:r>
+        <w:rPr>
+          <w:rFonts w:cs="Arial"/>
+        </w:rPr>
+        <w:t>Git</w:t>
+      </w:r>
+      <w:proofErr w:type="spellEnd"/>
+      <w:r>
+        <w:rPr>
+          <w:rFonts w:cs="Arial"/>
+        </w:rPr>
+        <w:t xml:space="preserve"> ermöglicht es </w:t>
+      </w:r>
+      <w:proofErr w:type="spellStart"/>
+      <w:r>
+        <w:rPr>
+          <w:rFonts w:cs="Arial"/>
+        </w:rPr>
+        <w:t>Branches</w:t>
+      </w:r>
+      <w:proofErr w:type="spellEnd"/>
+      <w:r>
+        <w:rPr>
+          <w:rFonts w:cs="Arial"/>
+        </w:rPr>
+        <w:t xml:space="preserve"> zur isolierten Entwicklung einzelner Funktionen zu bilden. Diese können anschließend zusammengeführt (</w:t>
+      </w:r>
+      <w:proofErr w:type="spellStart"/>
+      <w:r>
+        <w:rPr>
+          <w:rFonts w:cs="Arial"/>
+        </w:rPr>
+        <w:t>gemerged</w:t>
+      </w:r>
+      <w:proofErr w:type="spellEnd"/>
+      <w:r>
+        <w:rPr>
+          <w:rFonts w:cs="Arial"/>
+        </w:rPr>
+        <w:t xml:space="preserve">) werden. </w:t>
       </w:r>
     </w:p>
     <w:p>
@@ -3543,7 +3847,7 @@
           <w:rFonts w:cs="Arial"/>
         </w:rPr>
       </w:pPr>
-      <w:bookmarkStart w:id="21" w:name="_Toc410987791"/>
+      <w:bookmarkStart w:id="20" w:name="_Toc410987791"/>
       <w:r>
         <w:rPr>
           <w:rFonts w:cs="Arial"/>
@@ -3588,19 +3892,68 @@
         </w:rPr>
         <w:t>: Systemstruktur</w:t>
       </w:r>
-      <w:bookmarkEnd w:id="21"/>
-    </w:p>
-    <w:p>
-      <w:pPr>
-        <w:rPr>
-          <w:rFonts w:cs="Arial"/>
-        </w:rPr>
-      </w:pPr>
-      <w:r>
-        <w:rPr>
-          <w:rFonts w:cs="Arial"/>
-        </w:rPr>
-        <w:t>Basierend auf Git erschien 2008 der Dienst GitHub. GitHub ist webbasiert und in der Grundversion kostenfrei zugänglich. Bestehende Projekte sind für die Öffentlichkeit einsehbar und können bei Bedarf kopiert und angepasst werden. Gegen die Bezahlung von monatlichen Endgeldern können private Repositor</w:t>
+      <w:bookmarkEnd w:id="20"/>
+    </w:p>
+    <w:p>
+      <w:pPr>
+        <w:rPr>
+          <w:rFonts w:cs="Arial"/>
+        </w:rPr>
+      </w:pPr>
+      <w:r>
+        <w:rPr>
+          <w:rFonts w:cs="Arial"/>
+        </w:rPr>
+        <w:t xml:space="preserve">Basierend auf </w:t>
+      </w:r>
+      <w:proofErr w:type="spellStart"/>
+      <w:r>
+        <w:rPr>
+          <w:rFonts w:cs="Arial"/>
+        </w:rPr>
+        <w:t>Git</w:t>
+      </w:r>
+      <w:proofErr w:type="spellEnd"/>
+      <w:r>
+        <w:rPr>
+          <w:rFonts w:cs="Arial"/>
+        </w:rPr>
+        <w:t xml:space="preserve"> erschien 2008 der Dienst </w:t>
+      </w:r>
+      <w:proofErr w:type="spellStart"/>
+      <w:r>
+        <w:rPr>
+          <w:rFonts w:cs="Arial"/>
+        </w:rPr>
+        <w:t>GitHub</w:t>
+      </w:r>
+      <w:proofErr w:type="spellEnd"/>
+      <w:r>
+        <w:rPr>
+          <w:rFonts w:cs="Arial"/>
+        </w:rPr>
+        <w:t xml:space="preserve">. </w:t>
+      </w:r>
+      <w:proofErr w:type="spellStart"/>
+      <w:r>
+        <w:rPr>
+          <w:rFonts w:cs="Arial"/>
+        </w:rPr>
+        <w:t>GitHub</w:t>
+      </w:r>
+      <w:proofErr w:type="spellEnd"/>
+      <w:r>
+        <w:rPr>
+          <w:rFonts w:cs="Arial"/>
+        </w:rPr>
+        <w:t xml:space="preserve"> ist webbasiert und in der Grundversion kostenfrei zugänglich. Bestehende Projekte sind für die Öffentlichkeit einsehbar und können bei Bedarf kopiert und angepasst werden. Gegen die Bezahlung von monatlichen Endgeldern können private </w:t>
+      </w:r>
+      <w:proofErr w:type="spellStart"/>
+      <w:r>
+        <w:rPr>
+          <w:rFonts w:cs="Arial"/>
+        </w:rPr>
+        <w:t>Repositor</w:t>
       </w:r>
       <w:r>
         <w:rPr>
@@ -3612,7 +3965,49 @@
         <w:rPr>
           <w:rFonts w:cs="Arial"/>
         </w:rPr>
-        <w:t>s erworben werden. Diese sind nur mit Berechtigungen einsehbar. GitHub ist in der Open-Source-Software-Entwicklung sehr populär. So werden unter anderem für die Entwicklung des Linux-Kernel, von PHP als auch von JUnit GitHub-Repositor</w:t>
+        <w:t>s</w:t>
+      </w:r>
+      <w:proofErr w:type="spellEnd"/>
+      <w:r>
+        <w:rPr>
+          <w:rFonts w:cs="Arial"/>
+        </w:rPr>
+        <w:t xml:space="preserve"> erworben werden. Diese sind nur mit Berechtigungen einsehbar. </w:t>
+      </w:r>
+      <w:proofErr w:type="spellStart"/>
+      <w:r>
+        <w:rPr>
+          <w:rFonts w:cs="Arial"/>
+        </w:rPr>
+        <w:t>GitHub</w:t>
+      </w:r>
+      <w:proofErr w:type="spellEnd"/>
+      <w:r>
+        <w:rPr>
+          <w:rFonts w:cs="Arial"/>
+        </w:rPr>
+        <w:t xml:space="preserve"> ist in der Open-Source-Software-Entwicklung sehr populär. So werden unter anderem für die Entwicklung des Linux-Kernel, von PHP als auch von </w:t>
+      </w:r>
+      <w:proofErr w:type="spellStart"/>
+      <w:r>
+        <w:rPr>
+          <w:rFonts w:cs="Arial"/>
+        </w:rPr>
+        <w:t>JUnit</w:t>
+      </w:r>
+      <w:proofErr w:type="spellEnd"/>
+      <w:r>
+        <w:rPr>
+          <w:rFonts w:cs="Arial"/>
+        </w:rPr>
+        <w:t xml:space="preserve"> </w:t>
+      </w:r>
+      <w:proofErr w:type="spellStart"/>
+      <w:r>
+        <w:rPr>
+          <w:rFonts w:cs="Arial"/>
+        </w:rPr>
+        <w:t>GitHub-Repositor</w:t>
       </w:r>
       <w:r>
         <w:rPr>
@@ -3624,14 +4019,28 @@
         <w:rPr>
           <w:rFonts w:cs="Arial"/>
         </w:rPr>
-        <w:t>s genutzt. Im April 2011 befanden sich 2 Millione</w:t>
-      </w:r>
-      <w:bookmarkStart w:id="22" w:name="_Toc410654597"/>
-      <w:r>
-        <w:rPr>
-          <w:rFonts w:cs="Arial"/>
-        </w:rPr>
-        <w:t>n Repositor</w:t>
+        <w:t>s</w:t>
+      </w:r>
+      <w:proofErr w:type="spellEnd"/>
+      <w:r>
+        <w:rPr>
+          <w:rFonts w:cs="Arial"/>
+        </w:rPr>
+        <w:t xml:space="preserve"> genutzt. Im April 2011 befanden sich 2 Millione</w:t>
+      </w:r>
+      <w:bookmarkStart w:id="21" w:name="_Toc410654597"/>
+      <w:r>
+        <w:rPr>
+          <w:rFonts w:cs="Arial"/>
+        </w:rPr>
+        <w:t xml:space="preserve">n </w:t>
+      </w:r>
+      <w:proofErr w:type="spellStart"/>
+      <w:r>
+        <w:rPr>
+          <w:rFonts w:cs="Arial"/>
+        </w:rPr>
+        <w:t>Repositor</w:t>
       </w:r>
       <w:r>
         <w:rPr>
@@ -3643,7 +4052,28 @@
         <w:rPr>
           <w:rFonts w:cs="Arial"/>
         </w:rPr>
-        <w:t>s auf GitHub.</w:t>
+        <w:t>s</w:t>
+      </w:r>
+      <w:proofErr w:type="spellEnd"/>
+      <w:r>
+        <w:rPr>
+          <w:rFonts w:cs="Arial"/>
+        </w:rPr>
+        <w:t xml:space="preserve"> auf </w:t>
+      </w:r>
+      <w:proofErr w:type="spellStart"/>
+      <w:r>
+        <w:rPr>
+          <w:rFonts w:cs="Arial"/>
+        </w:rPr>
+        <w:t>GitHub</w:t>
+      </w:r>
+      <w:proofErr w:type="spellEnd"/>
+      <w:r>
+        <w:rPr>
+          <w:rFonts w:cs="Arial"/>
+        </w:rPr>
+        <w:t>.</w:t>
       </w:r>
     </w:p>
     <w:p>
@@ -3677,27 +4107,93 @@
         <w:lastRenderedPageBreak/>
         <w:t xml:space="preserve"> </w:t>
       </w:r>
-      <w:bookmarkStart w:id="23" w:name="_Toc410987821"/>
+      <w:bookmarkStart w:id="22" w:name="_Toc410987821"/>
+      <w:proofErr w:type="spellStart"/>
       <w:r>
         <w:rPr>
           <w:rFonts w:ascii="Arial" w:hAnsi="Arial" w:cs="Arial"/>
         </w:rPr>
         <w:t>SourceTree</w:t>
       </w:r>
+      <w:bookmarkEnd w:id="21"/>
       <w:bookmarkEnd w:id="22"/>
-      <w:bookmarkEnd w:id="23"/>
-    </w:p>
-    <w:p>
-      <w:pPr>
-        <w:rPr>
-          <w:rFonts w:cs="Arial"/>
-        </w:rPr>
-      </w:pPr>
-      <w:r>
-        <w:rPr>
-          <w:rFonts w:cs="Arial"/>
-        </w:rPr>
-        <w:t xml:space="preserve">SourceTree ist ein kostenloses Tool der Firma Atlassian. Es erweitert die Kommandozeilenfunktion des Versionskontrollsystem Git um eine einfach zu bedienende grafische Oberfläche. SourceTree arbeitet problemlos mit GitHub zusammen und bietet verschiedene Komfortfunktionen wie das Aufzeigen der bisherigen </w:t>
+      <w:proofErr w:type="spellEnd"/>
+    </w:p>
+    <w:p>
+      <w:pPr>
+        <w:rPr>
+          <w:rFonts w:cs="Arial"/>
+        </w:rPr>
+      </w:pPr>
+      <w:proofErr w:type="spellStart"/>
+      <w:r>
+        <w:rPr>
+          <w:rFonts w:cs="Arial"/>
+        </w:rPr>
+        <w:t>SourceTree</w:t>
+      </w:r>
+      <w:proofErr w:type="spellEnd"/>
+      <w:r>
+        <w:rPr>
+          <w:rFonts w:cs="Arial"/>
+        </w:rPr>
+        <w:t xml:space="preserve"> ist ein kostenloses Tool der Firma </w:t>
+      </w:r>
+      <w:proofErr w:type="spellStart"/>
+      <w:r>
+        <w:rPr>
+          <w:rFonts w:cs="Arial"/>
+        </w:rPr>
+        <w:t>Atlassian</w:t>
+      </w:r>
+      <w:proofErr w:type="spellEnd"/>
+      <w:r>
+        <w:rPr>
+          <w:rFonts w:cs="Arial"/>
+        </w:rPr>
+        <w:t xml:space="preserve">. Es erweitert die Kommandozeilenfunktion des Versionskontrollsystem </w:t>
+      </w:r>
+      <w:proofErr w:type="spellStart"/>
+      <w:r>
+        <w:rPr>
+          <w:rFonts w:cs="Arial"/>
+        </w:rPr>
+        <w:t>Git</w:t>
+      </w:r>
+      <w:proofErr w:type="spellEnd"/>
+      <w:r>
+        <w:rPr>
+          <w:rFonts w:cs="Arial"/>
+        </w:rPr>
+        <w:t xml:space="preserve"> um eine einfach zu bedienende grafische Oberfläche. </w:t>
+      </w:r>
+      <w:proofErr w:type="spellStart"/>
+      <w:r>
+        <w:rPr>
+          <w:rFonts w:cs="Arial"/>
+        </w:rPr>
+        <w:t>SourceTree</w:t>
+      </w:r>
+      <w:proofErr w:type="spellEnd"/>
+      <w:r>
+        <w:rPr>
+          <w:rFonts w:cs="Arial"/>
+        </w:rPr>
+        <w:t xml:space="preserve"> arbeitet problemlos mit </w:t>
+      </w:r>
+      <w:proofErr w:type="spellStart"/>
+      <w:r>
+        <w:rPr>
+          <w:rFonts w:cs="Arial"/>
+        </w:rPr>
+        <w:t>GitHub</w:t>
+      </w:r>
+      <w:proofErr w:type="spellEnd"/>
+      <w:r>
+        <w:rPr>
+          <w:rFonts w:cs="Arial"/>
+        </w:rPr>
+        <w:t xml:space="preserve"> zusammen und bietet verschiedene Komfortfunktionen wie das Aufzeigen der bisherigen </w:t>
       </w:r>
       <w:r>
         <w:rPr>
@@ -3711,17 +4207,26 @@
         </w:rPr>
         <w:t xml:space="preserve">als auch die verschiedenen </w:t>
       </w:r>
+      <w:proofErr w:type="spellStart"/>
       <w:r>
         <w:rPr>
           <w:rFonts w:cs="Arial"/>
         </w:rPr>
         <w:t>Branches</w:t>
       </w:r>
-      <w:r>
-        <w:rPr>
-          <w:rFonts w:cs="Arial"/>
-        </w:rPr>
-        <w:t>. Es können mehrere voneinander unabhängige Repositor</w:t>
+      <w:proofErr w:type="spellEnd"/>
+      <w:r>
+        <w:rPr>
+          <w:rFonts w:cs="Arial"/>
+        </w:rPr>
+        <w:t xml:space="preserve">. Es können mehrere voneinander unabhängige </w:t>
+      </w:r>
+      <w:proofErr w:type="spellStart"/>
+      <w:r>
+        <w:rPr>
+          <w:rFonts w:cs="Arial"/>
+        </w:rPr>
+        <w:t>Repositor</w:t>
       </w:r>
       <w:r>
         <w:rPr>
@@ -3733,7 +4238,14 @@
         <w:rPr>
           <w:rFonts w:cs="Arial"/>
         </w:rPr>
-        <w:t xml:space="preserve">s gleichzeitig eingebunden werden. </w:t>
+        <w:t>s</w:t>
+      </w:r>
+      <w:proofErr w:type="spellEnd"/>
+      <w:r>
+        <w:rPr>
+          <w:rFonts w:cs="Arial"/>
+        </w:rPr>
+        <w:t xml:space="preserve"> gleichzeitig eingebunden werden. </w:t>
       </w:r>
     </w:p>
     <w:p>
@@ -3752,7 +4264,7 @@
             <v:stroke joinstyle="miter"/>
             <v:path gradientshapeok="t" o:connecttype="rect"/>
           </v:shapetype>
-          <v:shape id="_x0000_s1026" type="#_x0000_t202" style="position:absolute;margin-left:6.4pt;margin-top:280.85pt;width:453.6pt;height:20.35pt;z-index:251660288" wrapcoords="-36 0 -36 20800 21600 20800 21600 0 -36 0" stroked="f">
+          <v:shape id="_x0000_s1026" type="#_x0000_t202" style="position:absolute;margin-left:6.4pt;margin-top:280.85pt;width:453.6pt;height:20.35pt;z-index:251659776" wrapcoords="-36 0 -36 20800 21600 20800 21600 0 -36 0" stroked="f">
             <v:textbox style="mso-next-textbox:#_x0000_s1026;mso-fit-shape-to-text:t" inset="0,0,0,0">
               <w:txbxContent>
                 <w:p>
@@ -3763,22 +4275,40 @@
                       <w:noProof/>
                     </w:rPr>
                   </w:pPr>
-                  <w:bookmarkStart w:id="24" w:name="_Toc410987792"/>
+                  <w:bookmarkStart w:id="23" w:name="_Toc410987792"/>
                   <w:r>
                     <w:t xml:space="preserve">Abbildung </w:t>
                   </w:r>
-                  <w:fldSimple w:instr=" SEQ Abbildung \* ARABIC ">
-                    <w:r>
-                      <w:rPr>
-                        <w:noProof/>
-                      </w:rPr>
-                      <w:t>2</w:t>
-                    </w:r>
-                  </w:fldSimple>
                   <w:r>
-                    <w:t>: SourceTree</w:t>
+                    <w:fldChar w:fldCharType="begin"/>
                   </w:r>
-                  <w:bookmarkEnd w:id="24"/>
+                  <w:r>
+                    <w:instrText xml:space="preserve"> SEQ Abbildung \* ARABIC </w:instrText>
+                  </w:r>
+                  <w:r>
+                    <w:fldChar w:fldCharType="separate"/>
+                  </w:r>
+                  <w:r>
+                    <w:rPr>
+                      <w:noProof/>
+                    </w:rPr>
+                    <w:t>2</w:t>
+                  </w:r>
+                  <w:r>
+                    <w:rPr>
+                      <w:noProof/>
+                    </w:rPr>
+                    <w:fldChar w:fldCharType="end"/>
+                  </w:r>
+                  <w:r>
+                    <w:t xml:space="preserve">: </w:t>
+                  </w:r>
+                  <w:proofErr w:type="spellStart"/>
+                  <w:r>
+                    <w:t>SourceTree</w:t>
+                  </w:r>
+                  <w:bookmarkEnd w:id="23"/>
+                  <w:proofErr w:type="spellEnd"/>
                 </w:p>
               </w:txbxContent>
             </v:textbox>
@@ -3845,7 +4375,49 @@
         <w:rPr>
           <w:rFonts w:cs="Arial"/>
         </w:rPr>
-        <w:t>Kommentare zu den einzelnen Commits werden übersichtlich als Description angezeigt. Die erfolgten Commits werden Dateiweise im unteren Bildschirmbereich angezeigt und können so von allen Projektbeteiligten schnell und verständlich eingesehen werden. Durch Doppelklicks auf die einzelnen Entwicklungsstände kann bequem und schnell zu einem vorherigen/ neueren Entwicklungsstand gesprungen werden. In Zusammenarbeit mit GitHub werden Änderungen zeitnah visualisiert. Liegen noch nicht committete Änderungen vor</w:t>
+        <w:t xml:space="preserve">Kommentare zu den einzelnen </w:t>
+      </w:r>
+      <w:proofErr w:type="spellStart"/>
+      <w:r>
+        <w:rPr>
+          <w:rFonts w:cs="Arial"/>
+        </w:rPr>
+        <w:t>Commits</w:t>
+      </w:r>
+      <w:proofErr w:type="spellEnd"/>
+      <w:r>
+        <w:rPr>
+          <w:rFonts w:cs="Arial"/>
+        </w:rPr>
+        <w:t xml:space="preserve"> werden übersichtlich als Description angezeigt. Die erfolgten </w:t>
+      </w:r>
+      <w:proofErr w:type="spellStart"/>
+      <w:r>
+        <w:rPr>
+          <w:rFonts w:cs="Arial"/>
+        </w:rPr>
+        <w:t>Commits</w:t>
+      </w:r>
+      <w:proofErr w:type="spellEnd"/>
+      <w:r>
+        <w:rPr>
+          <w:rFonts w:cs="Arial"/>
+        </w:rPr>
+        <w:t xml:space="preserve"> werden Dateiweise im unteren Bildschirmbereich angezeigt und können so von allen Projektbeteiligten schnell und verständlich eingesehen werden. Durch Doppelklicks auf die einzelnen Entwicklungsstände kann bequem und schnell zu einem vorherigen/ neueren Entwicklungsstand gesprungen werden. In Zusammenarbeit mit </w:t>
+      </w:r>
+      <w:proofErr w:type="spellStart"/>
+      <w:r>
+        <w:rPr>
+          <w:rFonts w:cs="Arial"/>
+        </w:rPr>
+        <w:t>GitHub</w:t>
+      </w:r>
+      <w:proofErr w:type="spellEnd"/>
+      <w:r>
+        <w:rPr>
+          <w:rFonts w:cs="Arial"/>
+        </w:rPr>
+        <w:t xml:space="preserve"> werden Änderungen zeitnah visualisiert. Liegen noch nicht committete Änderungen vor</w:t>
       </w:r>
       <w:r>
         <w:rPr>
@@ -3863,7 +4435,63 @@
         <w:rPr>
           <w:rFonts w:cs="Arial"/>
         </w:rPr>
-        <w:t>Wechsel auf den obersten Punkt „Uncommitted changes“ eingesehen und in das zentrale GitHub-Repository gepushed werden.</w:t>
+        <w:t>Wechsel auf den obersten Punkt „</w:t>
+      </w:r>
+      <w:proofErr w:type="spellStart"/>
+      <w:r>
+        <w:rPr>
+          <w:rFonts w:cs="Arial"/>
+        </w:rPr>
+        <w:t>Uncommitted</w:t>
+      </w:r>
+      <w:proofErr w:type="spellEnd"/>
+      <w:r>
+        <w:rPr>
+          <w:rFonts w:cs="Arial"/>
+        </w:rPr>
+        <w:t xml:space="preserve"> </w:t>
+      </w:r>
+      <w:proofErr w:type="spellStart"/>
+      <w:r>
+        <w:rPr>
+          <w:rFonts w:cs="Arial"/>
+        </w:rPr>
+        <w:t>changes</w:t>
+      </w:r>
+      <w:proofErr w:type="spellEnd"/>
+      <w:r>
+        <w:rPr>
+          <w:rFonts w:cs="Arial"/>
+        </w:rPr>
+        <w:t xml:space="preserve">“ eingesehen und in das zentrale </w:t>
+      </w:r>
+      <w:proofErr w:type="spellStart"/>
+      <w:r>
+        <w:rPr>
+          <w:rFonts w:cs="Arial"/>
+        </w:rPr>
+        <w:t>GitHub</w:t>
+      </w:r>
+      <w:proofErr w:type="spellEnd"/>
+      <w:r>
+        <w:rPr>
+          <w:rFonts w:cs="Arial"/>
+        </w:rPr>
+        <w:t xml:space="preserve">-Repository </w:t>
+      </w:r>
+      <w:proofErr w:type="spellStart"/>
+      <w:r>
+        <w:rPr>
+          <w:rFonts w:cs="Arial"/>
+        </w:rPr>
+        <w:t>gepushed</w:t>
+      </w:r>
+      <w:proofErr w:type="spellEnd"/>
+      <w:r>
+        <w:rPr>
+          <w:rFonts w:cs="Arial"/>
+        </w:rPr>
+        <w:t xml:space="preserve"> werden.</w:t>
       </w:r>
     </w:p>
     <w:p>
@@ -3934,7 +4562,7 @@
           <w:rFonts w:cs="Arial"/>
         </w:rPr>
       </w:pPr>
-      <w:bookmarkStart w:id="25" w:name="_Toc410987793"/>
+      <w:bookmarkStart w:id="24" w:name="_Toc410987793"/>
       <w:r>
         <w:rPr>
           <w:rFonts w:cs="Arial"/>
@@ -3977,9 +4605,37 @@
         <w:rPr>
           <w:rFonts w:cs="Arial"/>
         </w:rPr>
-        <w:t>: SourceTree Pushmöglichkeit und Änderungshistorie</w:t>
-      </w:r>
-      <w:bookmarkEnd w:id="25"/>
+        <w:t xml:space="preserve">: </w:t>
+      </w:r>
+      <w:proofErr w:type="spellStart"/>
+      <w:r>
+        <w:rPr>
+          <w:rFonts w:cs="Arial"/>
+        </w:rPr>
+        <w:t>SourceTree</w:t>
+      </w:r>
+      <w:proofErr w:type="spellEnd"/>
+      <w:r>
+        <w:rPr>
+          <w:rFonts w:cs="Arial"/>
+        </w:rPr>
+        <w:t xml:space="preserve"> </w:t>
+      </w:r>
+      <w:proofErr w:type="spellStart"/>
+      <w:r>
+        <w:rPr>
+          <w:rFonts w:cs="Arial"/>
+        </w:rPr>
+        <w:t>Pushmöglichkeit</w:t>
+      </w:r>
+      <w:proofErr w:type="spellEnd"/>
+      <w:r>
+        <w:rPr>
+          <w:rFonts w:cs="Arial"/>
+        </w:rPr>
+        <w:t xml:space="preserve"> und Änderungshistorie</w:t>
+      </w:r>
+      <w:bookmarkEnd w:id="24"/>
     </w:p>
     <w:p/>
     <w:p>
@@ -3999,14 +4655,14 @@
         </w:rPr>
         <w:t xml:space="preserve"> </w:t>
       </w:r>
-      <w:bookmarkStart w:id="26" w:name="_Toc410987822"/>
+      <w:bookmarkStart w:id="25" w:name="_Toc410987822"/>
       <w:r>
         <w:rPr>
           <w:rFonts w:ascii="Arial" w:hAnsi="Arial" w:cs="Arial"/>
         </w:rPr>
         <w:t>Android Studio</w:t>
       </w:r>
-      <w:bookmarkEnd w:id="26"/>
+      <w:bookmarkEnd w:id="25"/>
     </w:p>
     <w:p>
       <w:pPr>
@@ -4043,7 +4699,21 @@
         <w:rPr>
           <w:rFonts w:cs="Arial"/>
         </w:rPr>
-        <w:t>. Basierend auf der IntelliJ IDEA, wurde das Studio erweitert und im Mai 2013 in der Beta-Version veröffentlicht. Die Beta-Phase wurde mit der Version 1.0 im Dezember 2014 beendet und</w:t>
+        <w:t xml:space="preserve">. Basierend auf der </w:t>
+      </w:r>
+      <w:proofErr w:type="spellStart"/>
+      <w:r>
+        <w:rPr>
+          <w:rFonts w:cs="Arial"/>
+        </w:rPr>
+        <w:t>IntelliJ</w:t>
+      </w:r>
+      <w:proofErr w:type="spellEnd"/>
+      <w:r>
+        <w:rPr>
+          <w:rFonts w:cs="Arial"/>
+        </w:rPr>
+        <w:t xml:space="preserve"> IDEA, wurde das Studio erweitert und im Mai 2013 in der Beta-Version veröffentlicht. Die Beta-Phase wurde mit der Version 1.0 im Dezember 2014 beendet und</w:t>
       </w:r>
       <w:r>
         <w:rPr>
@@ -4116,7 +4786,7 @@
             <v:path o:extrusionok="f" gradientshapeok="t" o:connecttype="rect"/>
             <o:lock v:ext="edit" aspectratio="t"/>
           </v:shapetype>
-          <v:shape id="_x0000_i1025" type="#_x0000_t75" style="width:300.75pt;height:225pt">
+          <v:shape id="_x0000_i1025" type="#_x0000_t75" style="width:300.9pt;height:224.85pt">
             <v:imagedata r:id="rId12" o:title="load"/>
           </v:shape>
         </w:pict>
@@ -4130,7 +4800,7 @@
           <w:rFonts w:cs="Arial"/>
         </w:rPr>
       </w:pPr>
-      <w:bookmarkStart w:id="27" w:name="_Toc410987794"/>
+      <w:bookmarkStart w:id="26" w:name="_Toc410987794"/>
       <w:r>
         <w:rPr>
           <w:rFonts w:cs="Arial"/>
@@ -4175,7 +4845,7 @@
         </w:rPr>
         <w:t>: Startbildschirm</w:t>
       </w:r>
-      <w:bookmarkEnd w:id="27"/>
+      <w:bookmarkEnd w:id="26"/>
     </w:p>
     <w:p>
       <w:pPr>
@@ -4188,14 +4858,84 @@
         <w:rPr>
           <w:rFonts w:cs="Arial"/>
         </w:rPr>
-        <w:t xml:space="preserve">Dadurch, dass das Android Studio auf IntelliJ basiert, gehören Features wie das Refactoring von Codeelementen, eine Unterstützung von Ant, JUnit und ein grafischer GUI-Editor zum </w:t>
+        <w:t xml:space="preserve">Dadurch, dass das Android Studio auf </w:t>
+      </w:r>
+      <w:proofErr w:type="spellStart"/>
+      <w:r>
+        <w:rPr>
+          <w:rFonts w:cs="Arial"/>
+        </w:rPr>
+        <w:t>IntelliJ</w:t>
+      </w:r>
+      <w:proofErr w:type="spellEnd"/>
+      <w:r>
+        <w:rPr>
+          <w:rFonts w:cs="Arial"/>
+        </w:rPr>
+        <w:t xml:space="preserve"> basiert, gehören Features wie das </w:t>
+      </w:r>
+      <w:proofErr w:type="spellStart"/>
+      <w:r>
+        <w:rPr>
+          <w:rFonts w:cs="Arial"/>
+        </w:rPr>
+        <w:t>Refactoring</w:t>
+      </w:r>
+      <w:proofErr w:type="spellEnd"/>
+      <w:r>
+        <w:rPr>
+          <w:rFonts w:cs="Arial"/>
+        </w:rPr>
+        <w:t xml:space="preserve"> von Codeelementen, eine Unterstützung von </w:t>
+      </w:r>
+      <w:proofErr w:type="spellStart"/>
+      <w:r>
+        <w:rPr>
+          <w:rFonts w:cs="Arial"/>
+        </w:rPr>
+        <w:t>Ant</w:t>
+      </w:r>
+      <w:proofErr w:type="spellEnd"/>
+      <w:r>
+        <w:rPr>
+          <w:rFonts w:cs="Arial"/>
+        </w:rPr>
+        <w:t xml:space="preserve">, </w:t>
+      </w:r>
+      <w:proofErr w:type="spellStart"/>
+      <w:r>
+        <w:rPr>
+          <w:rFonts w:cs="Arial"/>
+        </w:rPr>
+        <w:t>JUnit</w:t>
+      </w:r>
+      <w:proofErr w:type="spellEnd"/>
+      <w:r>
+        <w:rPr>
+          <w:rFonts w:cs="Arial"/>
+        </w:rPr>
+        <w:t xml:space="preserve"> und ein grafischer GUI-Editor zum </w:t>
       </w:r>
       <w:r>
         <w:rPr>
           <w:rFonts w:cs="Arial"/>
         </w:rPr>
         <w:lastRenderedPageBreak/>
-        <w:t>Funktionsumfang. Des Weiteren liefert IntelliJ ebenfalls Tools zur Versionsverwaltung und verschiedene Möglichkeiten zur automatischen Code-Generierung.</w:t>
+        <w:t xml:space="preserve">Funktionsumfang. Des Weiteren liefert </w:t>
+      </w:r>
+      <w:proofErr w:type="spellStart"/>
+      <w:r>
+        <w:rPr>
+          <w:rFonts w:cs="Arial"/>
+        </w:rPr>
+        <w:t>IntelliJ</w:t>
+      </w:r>
+      <w:proofErr w:type="spellEnd"/>
+      <w:r>
+        <w:rPr>
+          <w:rFonts w:cs="Arial"/>
+        </w:rPr>
+        <w:t xml:space="preserve"> ebenfalls Tools zur Versionsverwaltung und verschiedene Möglichkeiten zur automatischen Code-Generierung.</w:t>
       </w:r>
     </w:p>
     <w:p>
@@ -4209,7 +4949,35 @@
         <w:rPr>
           <w:rFonts w:cs="Arial"/>
         </w:rPr>
-        <w:t>Google hat den Funktionsumfang deutlich für die Entwicklung von Applikationen für das eigene Betriebssystem erweitert. So gehört das Build-Tool Gradle mit zum festen Bestandteil der Software. Außerdem wurde der GUI-Editor angepasst. So werden verschiedene Geräte-, wie auch Plattformtypen angezeigt, die das Gestalten erleichtern sollen.</w:t>
+        <w:t xml:space="preserve">Google hat den Funktionsumfang deutlich für die Entwicklung von Applikationen für das eigene Betriebssystem erweitert. So gehört das </w:t>
+      </w:r>
+      <w:proofErr w:type="spellStart"/>
+      <w:r>
+        <w:rPr>
+          <w:rFonts w:cs="Arial"/>
+        </w:rPr>
+        <w:t>Build</w:t>
+      </w:r>
+      <w:proofErr w:type="spellEnd"/>
+      <w:r>
+        <w:rPr>
+          <w:rFonts w:cs="Arial"/>
+        </w:rPr>
+        <w:t xml:space="preserve">-Tool </w:t>
+      </w:r>
+      <w:proofErr w:type="spellStart"/>
+      <w:r>
+        <w:rPr>
+          <w:rFonts w:cs="Arial"/>
+        </w:rPr>
+        <w:t>Gradle</w:t>
+      </w:r>
+      <w:proofErr w:type="spellEnd"/>
+      <w:r>
+        <w:rPr>
+          <w:rFonts w:cs="Arial"/>
+        </w:rPr>
+        <w:t xml:space="preserve"> mit zum festen Bestandteil der Software. Außerdem wurde der GUI-Editor angepasst. So werden verschiedene Geräte-, wie auch Plattformtypen angezeigt, die das Gestalten erleichtern sollen.</w:t>
       </w:r>
     </w:p>
     <w:p>
@@ -4227,7 +4995,7 @@
           <w:rFonts w:cs="Arial"/>
         </w:rPr>
         <w:pict w14:anchorId="40D0576F">
-          <v:shape id="_x0000_i1026" type="#_x0000_t75" style="width:453pt;height:231pt">
+          <v:shape id="_x0000_i1026" type="#_x0000_t75" style="width:452.4pt;height:230.95pt">
             <v:imagedata r:id="rId13" o:title="Oberflaeche_gestalten"/>
           </v:shape>
         </w:pict>
@@ -4241,7 +5009,7 @@
           <w:rFonts w:cs="Arial"/>
         </w:rPr>
       </w:pPr>
-      <w:bookmarkStart w:id="28" w:name="_Toc410987795"/>
+      <w:bookmarkStart w:id="27" w:name="_Toc410987795"/>
       <w:r>
         <w:rPr>
           <w:rFonts w:cs="Arial"/>
@@ -4286,7 +5054,7 @@
         </w:rPr>
         <w:t>: Erweiterter GUI-Editor</w:t>
       </w:r>
-      <w:bookmarkEnd w:id="28"/>
+      <w:bookmarkEnd w:id="27"/>
     </w:p>
     <w:p>
       <w:pPr>
@@ -4317,7 +5085,7 @@
           <w:rFonts w:cs="Arial"/>
         </w:rPr>
         <w:pict w14:anchorId="13B7027C">
-          <v:shape id="_x0000_i1027" type="#_x0000_t75" style="width:453pt;height:231pt">
+          <v:shape id="_x0000_i1027" type="#_x0000_t75" style="width:452.4pt;height:230.95pt">
             <v:imagedata r:id="rId14" o:title="java"/>
           </v:shape>
         </w:pict>
@@ -4331,7 +5099,7 @@
           <w:rFonts w:cs="Arial"/>
         </w:rPr>
       </w:pPr>
-      <w:bookmarkStart w:id="29" w:name="_Toc410987796"/>
+      <w:bookmarkStart w:id="28" w:name="_Toc410987796"/>
       <w:r>
         <w:rPr>
           <w:rFonts w:cs="Arial"/>
@@ -4376,7 +5144,7 @@
         </w:rPr>
         <w:t>: Codeentwicklung</w:t>
       </w:r>
-      <w:bookmarkEnd w:id="29"/>
+      <w:bookmarkEnd w:id="28"/>
     </w:p>
     <w:p>
       <w:pPr>
@@ -4389,7 +5157,21 @@
         <w:rPr>
           <w:rFonts w:cs="Arial"/>
         </w:rPr>
-        <w:t xml:space="preserve">Bei der Codeentwicklung kommt die IntelliJ IDEA zum Einsatz. Der Quellcode wird unter bestimmten Bedingungen farblich hinterlegt und beim Tippen werden passende Vorschläge gemacht. Die Navigation </w:t>
+        <w:t xml:space="preserve">Bei der Codeentwicklung kommt die </w:t>
+      </w:r>
+      <w:proofErr w:type="spellStart"/>
+      <w:r>
+        <w:rPr>
+          <w:rFonts w:cs="Arial"/>
+        </w:rPr>
+        <w:t>IntelliJ</w:t>
+      </w:r>
+      <w:proofErr w:type="spellEnd"/>
+      <w:r>
+        <w:rPr>
+          <w:rFonts w:cs="Arial"/>
+        </w:rPr>
+        <w:t xml:space="preserve"> IDEA zum Einsatz. Der Quellcode wird unter bestimmten Bedingungen farblich hinterlegt und beim Tippen werden passende Vorschläge gemacht. Die Navigation </w:t>
       </w:r>
       <w:r>
         <w:rPr>
@@ -4410,7 +5192,21 @@
           <w:rFonts w:cs="Arial"/>
         </w:rPr>
         <w:lastRenderedPageBreak/>
-        <w:t xml:space="preserve">Da sich die gesamte Projektgruppe bereits mit dem Tool Eclipse auskannte und </w:t>
+        <w:t xml:space="preserve">Da sich die gesamte Projektgruppe bereits mit dem Tool </w:t>
+      </w:r>
+      <w:proofErr w:type="spellStart"/>
+      <w:r>
+        <w:rPr>
+          <w:rFonts w:cs="Arial"/>
+        </w:rPr>
+        <w:t>Eclipse</w:t>
+      </w:r>
+      <w:proofErr w:type="spellEnd"/>
+      <w:r>
+        <w:rPr>
+          <w:rFonts w:cs="Arial"/>
+        </w:rPr>
+        <w:t xml:space="preserve"> auskannte und </w:t>
       </w:r>
       <w:r>
         <w:rPr>
@@ -4448,17 +5244,39 @@
         </w:rPr>
         <w:t xml:space="preserve"> gegen eine </w:t>
       </w:r>
-      <w:r>
-        <w:rPr>
-          <w:rFonts w:cs="Arial"/>
-        </w:rPr>
-        <w:t xml:space="preserve">Eclipse-Version </w:t>
-      </w:r>
-      <w:r>
-        <w:rPr>
-          <w:rFonts w:cs="Arial"/>
-        </w:rPr>
-        <w:t>mit Android-Plugin und für das Android Studio</w:t>
+      <w:proofErr w:type="spellStart"/>
+      <w:r>
+        <w:rPr>
+          <w:rFonts w:cs="Arial"/>
+        </w:rPr>
+        <w:t>Eclipse</w:t>
+      </w:r>
+      <w:proofErr w:type="spellEnd"/>
+      <w:r>
+        <w:rPr>
+          <w:rFonts w:cs="Arial"/>
+        </w:rPr>
+        <w:t xml:space="preserve">-Version </w:t>
+      </w:r>
+      <w:r>
+        <w:rPr>
+          <w:rFonts w:cs="Arial"/>
+        </w:rPr>
+        <w:t>mit Android-</w:t>
+      </w:r>
+      <w:proofErr w:type="spellStart"/>
+      <w:r>
+        <w:rPr>
+          <w:rFonts w:cs="Arial"/>
+        </w:rPr>
+        <w:t>Plugin</w:t>
+      </w:r>
+      <w:proofErr w:type="spellEnd"/>
+      <w:r>
+        <w:rPr>
+          <w:rFonts w:cs="Arial"/>
+        </w:rPr>
+        <w:t xml:space="preserve"> und für das Android Studio</w:t>
       </w:r>
       <w:r>
         <w:rPr>
@@ -4502,7 +5320,21 @@
         <w:rPr>
           <w:rFonts w:cs="Arial"/>
         </w:rPr>
-        <w:t>entsprechende Bibliotheken der einzelnen Androidversionen mitbringt.</w:t>
+        <w:t xml:space="preserve">entsprechende Bibliotheken der einzelnen </w:t>
+      </w:r>
+      <w:proofErr w:type="spellStart"/>
+      <w:r>
+        <w:rPr>
+          <w:rFonts w:cs="Arial"/>
+        </w:rPr>
+        <w:t>Androidversionen</w:t>
+      </w:r>
+      <w:proofErr w:type="spellEnd"/>
+      <w:r>
+        <w:rPr>
+          <w:rFonts w:cs="Arial"/>
+        </w:rPr>
+        <w:t xml:space="preserve"> mitbringt.</w:t>
       </w:r>
       <w:r>
         <w:rPr>
@@ -4602,7 +5434,7 @@
           <w:rFonts w:cs="Arial"/>
         </w:rPr>
       </w:pPr>
-      <w:bookmarkStart w:id="30" w:name="_Toc410987797"/>
+      <w:bookmarkStart w:id="29" w:name="_Toc410987797"/>
       <w:r>
         <w:rPr>
           <w:rFonts w:cs="Arial"/>
@@ -4647,7 +5479,7 @@
         </w:rPr>
         <w:t>: SDK-Manager</w:t>
       </w:r>
-      <w:bookmarkEnd w:id="30"/>
+      <w:bookmarkEnd w:id="29"/>
     </w:p>
     <w:p>
       <w:pPr>
@@ -4713,7 +5545,7 @@
           <w:rFonts w:cs="Arial"/>
         </w:rPr>
         <w:pict w14:anchorId="44310788">
-          <v:shape id="_x0000_i1028" type="#_x0000_t75" style="width:453.75pt;height:273pt">
+          <v:shape id="_x0000_i1028" type="#_x0000_t75" style="width:453.75pt;height:273.05pt">
             <v:imagedata r:id="rId16" o:title="AVD-Manager"/>
           </v:shape>
         </w:pict>
@@ -4727,7 +5559,7 @@
           <w:rFonts w:cs="Arial"/>
         </w:rPr>
       </w:pPr>
-      <w:bookmarkStart w:id="31" w:name="_Toc410987798"/>
+      <w:bookmarkStart w:id="30" w:name="_Toc410987798"/>
       <w:r>
         <w:rPr>
           <w:rFonts w:cs="Arial"/>
@@ -4772,7 +5604,7 @@
         </w:rPr>
         <w:t>: AVD-Manager</w:t>
       </w:r>
-      <w:bookmarkEnd w:id="31"/>
+      <w:bookmarkEnd w:id="30"/>
     </w:p>
     <w:p>
       <w:pPr>
@@ -4792,14 +5624,16 @@
         <w:lastRenderedPageBreak/>
         <w:t xml:space="preserve"> </w:t>
       </w:r>
-      <w:bookmarkStart w:id="32" w:name="_Toc410987823"/>
+      <w:bookmarkStart w:id="31" w:name="_Toc410987823"/>
+      <w:proofErr w:type="spellStart"/>
       <w:r>
         <w:rPr>
           <w:rFonts w:ascii="Arial" w:hAnsi="Arial" w:cs="Arial"/>
         </w:rPr>
         <w:t>Gradle</w:t>
       </w:r>
-      <w:bookmarkEnd w:id="32"/>
+      <w:bookmarkEnd w:id="31"/>
+      <w:proofErr w:type="spellEnd"/>
     </w:p>
     <w:p>
       <w:pPr>
@@ -4808,11 +5642,75 @@
           <w:rFonts w:cs="Arial"/>
         </w:rPr>
       </w:pPr>
-      <w:r>
-        <w:rPr>
-          <w:rFonts w:cs="Arial"/>
-        </w:rPr>
-        <w:t>Gradle ist ein automatisches Build-Tool, ähnlichen den in der Vorlesung behandelten Tools Apache Ant und Apache Maven. Gradle-Skripte sind, im Gege</w:t>
+      <w:proofErr w:type="spellStart"/>
+      <w:r>
+        <w:rPr>
+          <w:rFonts w:cs="Arial"/>
+        </w:rPr>
+        <w:t>Gradle</w:t>
+      </w:r>
+      <w:proofErr w:type="spellEnd"/>
+      <w:r>
+        <w:rPr>
+          <w:rFonts w:cs="Arial"/>
+        </w:rPr>
+        <w:t xml:space="preserve"> ist ein automatisches </w:t>
+      </w:r>
+      <w:proofErr w:type="spellStart"/>
+      <w:r>
+        <w:rPr>
+          <w:rFonts w:cs="Arial"/>
+        </w:rPr>
+        <w:t>Build</w:t>
+      </w:r>
+      <w:proofErr w:type="spellEnd"/>
+      <w:r>
+        <w:rPr>
+          <w:rFonts w:cs="Arial"/>
+        </w:rPr>
+        <w:t xml:space="preserve">-Tool, ähnlichen den in der Vorlesung behandelten Tools Apache </w:t>
+      </w:r>
+      <w:proofErr w:type="spellStart"/>
+      <w:r>
+        <w:rPr>
+          <w:rFonts w:cs="Arial"/>
+        </w:rPr>
+        <w:t>Ant</w:t>
+      </w:r>
+      <w:proofErr w:type="spellEnd"/>
+      <w:r>
+        <w:rPr>
+          <w:rFonts w:cs="Arial"/>
+        </w:rPr>
+        <w:t xml:space="preserve"> und Apache </w:t>
+      </w:r>
+      <w:proofErr w:type="spellStart"/>
+      <w:r>
+        <w:rPr>
+          <w:rFonts w:cs="Arial"/>
+        </w:rPr>
+        <w:t>Maven</w:t>
+      </w:r>
+      <w:proofErr w:type="spellEnd"/>
+      <w:r>
+        <w:rPr>
+          <w:rFonts w:cs="Arial"/>
+        </w:rPr>
+        <w:t xml:space="preserve">. </w:t>
+      </w:r>
+      <w:proofErr w:type="spellStart"/>
+      <w:r>
+        <w:rPr>
+          <w:rFonts w:cs="Arial"/>
+        </w:rPr>
+        <w:t>Gradle</w:t>
+      </w:r>
+      <w:proofErr w:type="spellEnd"/>
+      <w:r>
+        <w:rPr>
+          <w:rFonts w:cs="Arial"/>
+        </w:rPr>
+        <w:t>-Skripte sind, im Gege</w:t>
       </w:r>
       <w:r>
         <w:rPr>
@@ -4824,7 +5722,21 @@
         <w:rPr>
           <w:rFonts w:cs="Arial"/>
         </w:rPr>
-        <w:t>satz zu Maven, direkt ausführbarer Code.</w:t>
+        <w:t xml:space="preserve">satz zu </w:t>
+      </w:r>
+      <w:proofErr w:type="spellStart"/>
+      <w:r>
+        <w:rPr>
+          <w:rFonts w:cs="Arial"/>
+        </w:rPr>
+        <w:t>Maven</w:t>
+      </w:r>
+      <w:proofErr w:type="spellEnd"/>
+      <w:r>
+        <w:rPr>
+          <w:rFonts w:cs="Arial"/>
+        </w:rPr>
+        <w:t>, direkt ausführbarer Code.</w:t>
       </w:r>
     </w:p>
     <w:p>
@@ -4842,7 +5754,7 @@
           <w:rFonts w:cs="Arial"/>
         </w:rPr>
         <w:pict w14:anchorId="27FACC04">
-          <v:shape id="_x0000_i1029" type="#_x0000_t75" style="width:150pt;height:42pt">
+          <v:shape id="_x0000_i1029" type="#_x0000_t75" style="width:150.1pt;height:42.1pt">
             <v:imagedata r:id="rId17" o:title="gradle_logo"/>
           </v:shape>
         </w:pict>
@@ -4856,7 +5768,7 @@
           <w:rFonts w:cs="Arial"/>
         </w:rPr>
       </w:pPr>
-      <w:bookmarkStart w:id="33" w:name="_Toc410987799"/>
+      <w:bookmarkStart w:id="32" w:name="_Toc410987799"/>
       <w:r>
         <w:rPr>
           <w:rFonts w:cs="Arial"/>
@@ -4901,7 +5813,7 @@
         </w:rPr>
         <w:t>: Logo</w:t>
       </w:r>
-      <w:bookmarkEnd w:id="33"/>
+      <w:bookmarkEnd w:id="32"/>
     </w:p>
     <w:p>
       <w:pPr>
@@ -4914,7 +5826,49 @@
         <w:rPr>
           <w:rFonts w:cs="Arial"/>
         </w:rPr>
-        <w:t xml:space="preserve">Damit Gradle bei umfangreichen Builds performant arbeitet, unterstützt das Tool sowohl ein inkrementelles, als auch paralleles Vorgehen. Bei inkrementellen Builds, werden nur Teile der Software neu gebaut. Dies sind vor allem Teile, die </w:t>
+        <w:t xml:space="preserve">Damit </w:t>
+      </w:r>
+      <w:proofErr w:type="spellStart"/>
+      <w:r>
+        <w:rPr>
+          <w:rFonts w:cs="Arial"/>
+        </w:rPr>
+        <w:t>Gradle</w:t>
+      </w:r>
+      <w:proofErr w:type="spellEnd"/>
+      <w:r>
+        <w:rPr>
+          <w:rFonts w:cs="Arial"/>
+        </w:rPr>
+        <w:t xml:space="preserve"> bei umfangreichen </w:t>
+      </w:r>
+      <w:proofErr w:type="spellStart"/>
+      <w:r>
+        <w:rPr>
+          <w:rFonts w:cs="Arial"/>
+        </w:rPr>
+        <w:t>Builds</w:t>
+      </w:r>
+      <w:proofErr w:type="spellEnd"/>
+      <w:r>
+        <w:rPr>
+          <w:rFonts w:cs="Arial"/>
+        </w:rPr>
+        <w:t xml:space="preserve"> performant arbeitet, unterstützt das Tool sowohl ein inkrementelles, als auch paralleles Vorgehen. Bei inkrementellen </w:t>
+      </w:r>
+      <w:proofErr w:type="spellStart"/>
+      <w:r>
+        <w:rPr>
+          <w:rFonts w:cs="Arial"/>
+        </w:rPr>
+        <w:t>Builds</w:t>
+      </w:r>
+      <w:proofErr w:type="spellEnd"/>
+      <w:r>
+        <w:rPr>
+          <w:rFonts w:cs="Arial"/>
+        </w:rPr>
+        <w:t xml:space="preserve">, werden nur Teile der Software neu gebaut. Dies sind vor allem Teile, die </w:t>
       </w:r>
       <w:r>
         <w:rPr>
@@ -4940,7 +5894,63 @@
         <w:rPr>
           <w:rFonts w:cs="Arial"/>
         </w:rPr>
-        <w:t>Der Buildvorgang besteht aus zwei Hauptphasen. Die erste Phase, die Konfiguration, durchläuft die gesamte Build-Definition und es wird ein Abhängigkeitsgraph erzeugt. Dieser Graph enthält alle abzuarbeitenden Schritte des Builds. In der zweiten Phase, der Ausführung, wird der Graph anhand der Führung durchlaufen und alle Build-Tasks ausgeführt.</w:t>
+        <w:t xml:space="preserve">Der </w:t>
+      </w:r>
+      <w:proofErr w:type="spellStart"/>
+      <w:r>
+        <w:rPr>
+          <w:rFonts w:cs="Arial"/>
+        </w:rPr>
+        <w:t>Buildvorgang</w:t>
+      </w:r>
+      <w:proofErr w:type="spellEnd"/>
+      <w:r>
+        <w:rPr>
+          <w:rFonts w:cs="Arial"/>
+        </w:rPr>
+        <w:t xml:space="preserve"> besteht aus zwei Hauptphasen. Die erste Phase, die Konfiguration, durchläuft die gesamte </w:t>
+      </w:r>
+      <w:proofErr w:type="spellStart"/>
+      <w:r>
+        <w:rPr>
+          <w:rFonts w:cs="Arial"/>
+        </w:rPr>
+        <w:t>Build</w:t>
+      </w:r>
+      <w:proofErr w:type="spellEnd"/>
+      <w:r>
+        <w:rPr>
+          <w:rFonts w:cs="Arial"/>
+        </w:rPr>
+        <w:t xml:space="preserve">-Definition und es wird ein Abhängigkeitsgraph erzeugt. Dieser Graph enthält alle abzuarbeitenden Schritte des </w:t>
+      </w:r>
+      <w:proofErr w:type="spellStart"/>
+      <w:r>
+        <w:rPr>
+          <w:rFonts w:cs="Arial"/>
+        </w:rPr>
+        <w:t>Builds</w:t>
+      </w:r>
+      <w:proofErr w:type="spellEnd"/>
+      <w:r>
+        <w:rPr>
+          <w:rFonts w:cs="Arial"/>
+        </w:rPr>
+        <w:t xml:space="preserve">. In der zweiten Phase, der Ausführung, wird der Graph anhand der Führung durchlaufen und alle </w:t>
+      </w:r>
+      <w:proofErr w:type="spellStart"/>
+      <w:r>
+        <w:rPr>
+          <w:rFonts w:cs="Arial"/>
+        </w:rPr>
+        <w:t>Build</w:t>
+      </w:r>
+      <w:proofErr w:type="spellEnd"/>
+      <w:r>
+        <w:rPr>
+          <w:rFonts w:cs="Arial"/>
+        </w:rPr>
+        <w:t>-Tasks ausgeführt.</w:t>
       </w:r>
     </w:p>
     <w:p>
@@ -4954,7 +5964,21 @@
         <w:rPr>
           <w:rFonts w:cs="Arial"/>
         </w:rPr>
-        <w:t>Als Tasks stellt Gradle die üblichen Phasen zur Verfügung. Dazu gehören das Validieren, das Kompilieren, die Ausführung der Tests, der Archiv-Erstellung mit Reporting und die Verteilung von gebauten Projekten.</w:t>
+        <w:t xml:space="preserve">Als Tasks stellt </w:t>
+      </w:r>
+      <w:proofErr w:type="spellStart"/>
+      <w:r>
+        <w:rPr>
+          <w:rFonts w:cs="Arial"/>
+        </w:rPr>
+        <w:t>Gradle</w:t>
+      </w:r>
+      <w:proofErr w:type="spellEnd"/>
+      <w:r>
+        <w:rPr>
+          <w:rFonts w:cs="Arial"/>
+        </w:rPr>
+        <w:t xml:space="preserve"> die üblichen Phasen zur Verfügung. Dazu gehören das Validieren, das Kompilieren, die Ausführung der Tests, der Archiv-Erstellung mit Reporting und die Verteilung von gebauten Projekten.</w:t>
       </w:r>
     </w:p>
     <w:p>
@@ -4968,7 +5992,49 @@
         <w:rPr>
           <w:rFonts w:cs="Arial"/>
         </w:rPr>
-        <w:t xml:space="preserve">Als Build-Datei dient Gradle die build.gradle-Datei, welche </w:t>
+        <w:t xml:space="preserve">Als </w:t>
+      </w:r>
+      <w:proofErr w:type="spellStart"/>
+      <w:r>
+        <w:rPr>
+          <w:rFonts w:cs="Arial"/>
+        </w:rPr>
+        <w:t>Build</w:t>
+      </w:r>
+      <w:proofErr w:type="spellEnd"/>
+      <w:r>
+        <w:rPr>
+          <w:rFonts w:cs="Arial"/>
+        </w:rPr>
+        <w:t xml:space="preserve">-Datei dient </w:t>
+      </w:r>
+      <w:proofErr w:type="spellStart"/>
+      <w:r>
+        <w:rPr>
+          <w:rFonts w:cs="Arial"/>
+        </w:rPr>
+        <w:t>Gradle</w:t>
+      </w:r>
+      <w:proofErr w:type="spellEnd"/>
+      <w:r>
+        <w:rPr>
+          <w:rFonts w:cs="Arial"/>
+        </w:rPr>
+        <w:t xml:space="preserve"> die </w:t>
+      </w:r>
+      <w:proofErr w:type="spellStart"/>
+      <w:r>
+        <w:rPr>
+          <w:rFonts w:cs="Arial"/>
+        </w:rPr>
+        <w:t>build.gradle</w:t>
+      </w:r>
+      <w:proofErr w:type="spellEnd"/>
+      <w:r>
+        <w:rPr>
+          <w:rFonts w:cs="Arial"/>
+        </w:rPr>
+        <w:t xml:space="preserve">-Datei, welche </w:t>
       </w:r>
       <w:r>
         <w:rPr>
@@ -4992,7 +6058,7 @@
           <w:rFonts w:cs="Arial"/>
         </w:rPr>
         <w:pict w14:anchorId="5B718699">
-          <v:shape id="_x0000_i1030" type="#_x0000_t75" style="width:387.75pt;height:268.5pt">
+          <v:shape id="_x0000_i1030" type="#_x0000_t75" style="width:387.85pt;height:268.3pt">
             <v:imagedata r:id="rId18" o:title="gradle"/>
           </v:shape>
         </w:pict>
@@ -5006,7 +6072,7 @@
           <w:rFonts w:cs="Arial"/>
         </w:rPr>
       </w:pPr>
-      <w:bookmarkStart w:id="34" w:name="_Toc410987800"/>
+      <w:bookmarkStart w:id="33" w:name="_Toc410987800"/>
       <w:r>
         <w:rPr>
           <w:rFonts w:cs="Arial"/>
@@ -5049,9 +6115,23 @@
         <w:rPr>
           <w:rFonts w:cs="Arial"/>
         </w:rPr>
-        <w:t>: build.gradle aus dem Projekt</w:t>
-      </w:r>
-      <w:bookmarkEnd w:id="34"/>
+        <w:t xml:space="preserve">: </w:t>
+      </w:r>
+      <w:proofErr w:type="spellStart"/>
+      <w:r>
+        <w:rPr>
+          <w:rFonts w:cs="Arial"/>
+        </w:rPr>
+        <w:t>build.gradle</w:t>
+      </w:r>
+      <w:proofErr w:type="spellEnd"/>
+      <w:r>
+        <w:rPr>
+          <w:rFonts w:cs="Arial"/>
+        </w:rPr>
+        <w:t xml:space="preserve"> aus dem Projekt</w:t>
+      </w:r>
+      <w:bookmarkEnd w:id="33"/>
     </w:p>
     <w:p>
       <w:pPr>
@@ -5071,14 +6151,22 @@
         <w:lastRenderedPageBreak/>
         <w:t xml:space="preserve"> </w:t>
       </w:r>
-      <w:bookmarkStart w:id="35" w:name="_Toc410987824"/>
+      <w:bookmarkStart w:id="34" w:name="_Toc410987824"/>
       <w:r>
         <w:rPr>
           <w:rFonts w:ascii="Arial" w:hAnsi="Arial" w:cs="Arial"/>
         </w:rPr>
-        <w:t>Unit Testing</w:t>
-      </w:r>
-      <w:bookmarkEnd w:id="35"/>
+        <w:t xml:space="preserve">Unit </w:t>
+      </w:r>
+      <w:proofErr w:type="spellStart"/>
+      <w:r>
+        <w:rPr>
+          <w:rFonts w:ascii="Arial" w:hAnsi="Arial" w:cs="Arial"/>
+        </w:rPr>
+        <w:t>Testing</w:t>
+      </w:r>
+      <w:bookmarkEnd w:id="34"/>
+      <w:proofErr w:type="spellEnd"/>
     </w:p>
     <w:p>
       <w:pPr>
@@ -5157,7 +6245,7 @@
           <w:rFonts w:cs="Arial"/>
         </w:rPr>
         <w:pict w14:anchorId="2D4590EC">
-          <v:shape id="_x0000_i1031" type="#_x0000_t75" style="width:404.25pt;height:222.75pt">
+          <v:shape id="_x0000_i1031" type="#_x0000_t75" style="width:404.15pt;height:222.8pt">
             <v:imagedata r:id="rId19" o:title="testkonfiguration"/>
           </v:shape>
         </w:pict>
@@ -5171,7 +6259,7 @@
           <w:rFonts w:cs="Arial"/>
         </w:rPr>
       </w:pPr>
-      <w:bookmarkStart w:id="36" w:name="_Toc410987801"/>
+      <w:bookmarkStart w:id="35" w:name="_Toc410987801"/>
       <w:r>
         <w:rPr>
           <w:rFonts w:cs="Arial"/>
@@ -5216,7 +6304,7 @@
         </w:rPr>
         <w:t>: Konfigurierter Android Test</w:t>
       </w:r>
-      <w:bookmarkEnd w:id="36"/>
+      <w:bookmarkEnd w:id="35"/>
     </w:p>
     <w:p>
       <w:pPr>
@@ -5229,7 +6317,21 @@
         <w:rPr>
           <w:rFonts w:cs="Arial"/>
         </w:rPr>
-        <w:t>Das Android SDK liefert ein eigenes Testpackage, welches</w:t>
+        <w:t xml:space="preserve">Das Android SDK liefert ein eigenes </w:t>
+      </w:r>
+      <w:proofErr w:type="spellStart"/>
+      <w:r>
+        <w:rPr>
+          <w:rFonts w:cs="Arial"/>
+        </w:rPr>
+        <w:t>Testpackage</w:t>
+      </w:r>
+      <w:proofErr w:type="spellEnd"/>
+      <w:r>
+        <w:rPr>
+          <w:rFonts w:cs="Arial"/>
+        </w:rPr>
+        <w:t>, welches</w:t>
       </w:r>
       <w:r>
         <w:rPr>
@@ -5243,6 +6345,7 @@
         </w:rPr>
         <w:t xml:space="preserve"> </w:t>
       </w:r>
+      <w:proofErr w:type="spellStart"/>
       <w:r>
         <w:rPr>
           <w:rFonts w:cs="Arial"/>
@@ -5250,6 +6353,7 @@
         </w:rPr>
         <w:t>InstrumentalTestCase</w:t>
       </w:r>
+      <w:proofErr w:type="spellEnd"/>
       <w:r>
         <w:rPr>
           <w:rFonts w:cs="Arial"/>
@@ -5268,6 +6372,7 @@
         </w:rPr>
         <w:t xml:space="preserve">Diese erbt von der Klasse </w:t>
       </w:r>
+      <w:proofErr w:type="spellStart"/>
       <w:r>
         <w:rPr>
           <w:rFonts w:cs="Arial"/>
@@ -5275,11 +6380,26 @@
         </w:rPr>
         <w:t>TestCase</w:t>
       </w:r>
-      <w:r>
-        <w:rPr>
-          <w:rFonts w:cs="Arial"/>
-        </w:rPr>
-        <w:t xml:space="preserve"> aus JUnit und dient als Oberklasse für </w:t>
+      <w:proofErr w:type="spellEnd"/>
+      <w:r>
+        <w:rPr>
+          <w:rFonts w:cs="Arial"/>
+        </w:rPr>
+        <w:t xml:space="preserve"> aus </w:t>
+      </w:r>
+      <w:proofErr w:type="spellStart"/>
+      <w:r>
+        <w:rPr>
+          <w:rFonts w:cs="Arial"/>
+        </w:rPr>
+        <w:t>JUnit</w:t>
+      </w:r>
+      <w:proofErr w:type="spellEnd"/>
+      <w:r>
+        <w:rPr>
+          <w:rFonts w:cs="Arial"/>
+        </w:rPr>
+        <w:t xml:space="preserve"> und dient als Oberklasse für </w:t>
       </w:r>
       <w:r>
         <w:rPr>
@@ -5311,7 +6431,35 @@
         <w:rPr>
           <w:rFonts w:cs="Arial"/>
         </w:rPr>
-        <w:t>Testmethoden, welche ausgeführt werden sollen, beginnen mit dem Prefix „test“ und haben keinen Rückgabewert.</w:t>
+        <w:t xml:space="preserve">Testmethoden, welche ausgeführt werden sollen, beginnen mit dem </w:t>
+      </w:r>
+      <w:proofErr w:type="spellStart"/>
+      <w:r>
+        <w:rPr>
+          <w:rFonts w:cs="Arial"/>
+        </w:rPr>
+        <w:t>Prefix</w:t>
+      </w:r>
+      <w:proofErr w:type="spellEnd"/>
+      <w:r>
+        <w:rPr>
+          <w:rFonts w:cs="Arial"/>
+        </w:rPr>
+        <w:t xml:space="preserve"> „</w:t>
+      </w:r>
+      <w:proofErr w:type="spellStart"/>
+      <w:r>
+        <w:rPr>
+          <w:rFonts w:cs="Arial"/>
+        </w:rPr>
+        <w:t>test</w:t>
+      </w:r>
+      <w:proofErr w:type="spellEnd"/>
+      <w:r>
+        <w:rPr>
+          <w:rFonts w:cs="Arial"/>
+        </w:rPr>
+        <w:t>“ und haben keinen Rückgabewert.</w:t>
       </w:r>
     </w:p>
     <w:p>
@@ -5329,7 +6477,7 @@
           <w:rFonts w:cs="Arial"/>
         </w:rPr>
         <w:pict w14:anchorId="60D57271">
-          <v:shape id="_x0000_i1032" type="#_x0000_t75" style="width:404.25pt;height:261pt">
+          <v:shape id="_x0000_i1032" type="#_x0000_t75" style="width:404.15pt;height:260.85pt">
             <v:imagedata r:id="rId20" o:title="test"/>
           </v:shape>
         </w:pict>
@@ -5343,7 +6491,7 @@
           <w:rFonts w:cs="Arial"/>
         </w:rPr>
       </w:pPr>
-      <w:bookmarkStart w:id="37" w:name="_Toc410987802"/>
+      <w:bookmarkStart w:id="36" w:name="_Toc410987802"/>
       <w:r>
         <w:rPr>
           <w:rFonts w:cs="Arial"/>
@@ -5388,7 +6536,7 @@
         </w:rPr>
         <w:t>: Quellcode der Tests</w:t>
       </w:r>
-      <w:bookmarkEnd w:id="37"/>
+      <w:bookmarkEnd w:id="36"/>
     </w:p>
     <w:p>
       <w:pPr>
@@ -5425,7 +6573,7 @@
           <w:rFonts w:cs="Arial"/>
         </w:rPr>
         <w:pict w14:anchorId="7794488A">
-          <v:shape id="_x0000_i1033" type="#_x0000_t75" style="width:453pt;height:120pt">
+          <v:shape id="_x0000_i1033" type="#_x0000_t75" style="width:453.05pt;height:120.25pt">
             <v:imagedata r:id="rId21" o:title="Tests_initialisieren"/>
           </v:shape>
         </w:pict>
@@ -5439,7 +6587,7 @@
           <w:rFonts w:cs="Arial"/>
         </w:rPr>
       </w:pPr>
-      <w:bookmarkStart w:id="38" w:name="_Toc410987803"/>
+      <w:bookmarkStart w:id="37" w:name="_Toc410987803"/>
       <w:r>
         <w:rPr>
           <w:rFonts w:cs="Arial"/>
@@ -5484,7 +6632,7 @@
         </w:rPr>
         <w:t>: Initialisierung der Tests beim Laden des Emulators</w:t>
       </w:r>
-      <w:bookmarkEnd w:id="38"/>
+      <w:bookmarkEnd w:id="37"/>
     </w:p>
     <w:p>
       <w:pPr>
@@ -5514,7 +6662,7 @@
           <w:rFonts w:cs="Arial"/>
         </w:rPr>
         <w:pict w14:anchorId="0EAFE121">
-          <v:shape id="_x0000_i1034" type="#_x0000_t75" style="width:453pt;height:141.75pt">
+          <v:shape id="_x0000_i1034" type="#_x0000_t75" style="width:453.05pt;height:141.95pt">
             <v:imagedata r:id="rId22" o:title="testergebnisse"/>
           </v:shape>
         </w:pict>
@@ -5528,7 +6676,7 @@
           <w:rFonts w:cs="Arial"/>
         </w:rPr>
       </w:pPr>
-      <w:bookmarkStart w:id="39" w:name="_Toc410987804"/>
+      <w:bookmarkStart w:id="38" w:name="_Toc410987804"/>
       <w:r>
         <w:rPr>
           <w:rFonts w:cs="Arial"/>
@@ -5573,7 +6721,7 @@
         </w:rPr>
         <w:t>: Testergebnisse</w:t>
       </w:r>
-      <w:bookmarkEnd w:id="39"/>
+      <w:bookmarkEnd w:id="38"/>
     </w:p>
     <w:p>
       <w:pPr>
@@ -5600,7 +6748,7 @@
           <w:rFonts w:ascii="Arial" w:hAnsi="Arial" w:cs="Arial"/>
         </w:rPr>
       </w:pPr>
-      <w:bookmarkStart w:id="40" w:name="_Toc410987825"/>
+      <w:bookmarkStart w:id="39" w:name="_Toc410987825"/>
       <w:r>
         <w:rPr>
           <w:rFonts w:ascii="Arial" w:hAnsi="Arial" w:cs="Arial"/>
@@ -5608,7 +6756,7 @@
         <w:lastRenderedPageBreak/>
         <w:t>Projektverlauf</w:t>
       </w:r>
-      <w:bookmarkEnd w:id="40"/>
+      <w:bookmarkEnd w:id="39"/>
     </w:p>
     <w:p>
       <w:pPr>
@@ -5662,7 +6810,7 @@
           <w:lang w:eastAsia="de-DE"/>
         </w:rPr>
         <w:drawing>
-          <wp:anchor distT="0" distB="0" distL="114300" distR="114300" simplePos="0" relativeHeight="251650048" behindDoc="1" locked="0" layoutInCell="1" allowOverlap="1" wp14:anchorId="0C5C605F" wp14:editId="2863A6D2">
+          <wp:anchor distT="0" distB="0" distL="114300" distR="114300" simplePos="0" relativeHeight="251656704" behindDoc="1" locked="0" layoutInCell="1" allowOverlap="1" wp14:anchorId="0C5C605F" wp14:editId="2863A6D2">
             <wp:simplePos x="0" y="0"/>
             <wp:positionH relativeFrom="column">
               <wp:posOffset>3809809</wp:posOffset>
@@ -5733,7 +6881,7 @@
           <w:lang w:eastAsia="de-DE"/>
         </w:rPr>
         <w:drawing>
-          <wp:anchor distT="0" distB="0" distL="114300" distR="114300" simplePos="0" relativeHeight="251660288" behindDoc="1" locked="0" layoutInCell="1" allowOverlap="1" wp14:anchorId="7925225E" wp14:editId="120386A8">
+          <wp:anchor distT="0" distB="0" distL="114300" distR="114300" simplePos="0" relativeHeight="251657728" behindDoc="1" locked="0" layoutInCell="1" allowOverlap="1" wp14:anchorId="7925225E" wp14:editId="120386A8">
             <wp:simplePos x="0" y="0"/>
             <wp:positionH relativeFrom="column">
               <wp:posOffset>1903418</wp:posOffset>
@@ -5804,7 +6952,7 @@
           <w:lang w:eastAsia="de-DE"/>
         </w:rPr>
         <w:drawing>
-          <wp:anchor distT="0" distB="0" distL="114300" distR="114300" simplePos="0" relativeHeight="251674624" behindDoc="1" locked="0" layoutInCell="1" allowOverlap="1" wp14:anchorId="5C270484" wp14:editId="2C51A6A3">
+          <wp:anchor distT="0" distB="0" distL="114300" distR="114300" simplePos="0" relativeHeight="251658752" behindDoc="1" locked="0" layoutInCell="1" allowOverlap="1" wp14:anchorId="5C270484" wp14:editId="2C51A6A3">
             <wp:simplePos x="0" y="0"/>
             <wp:positionH relativeFrom="column">
               <wp:posOffset>-3175</wp:posOffset>
@@ -5877,7 +7025,7 @@
           <w:rFonts w:cs="Arial"/>
         </w:rPr>
       </w:pPr>
-      <w:bookmarkStart w:id="41" w:name="_Toc410987805"/>
+      <w:bookmarkStart w:id="40" w:name="_Toc410987805"/>
       <w:r>
         <w:rPr>
           <w:rFonts w:cs="Arial"/>
@@ -5921,7 +7069,7 @@
         </w:rPr>
         <w:t>: Erster Entwurf</w:t>
       </w:r>
-      <w:bookmarkEnd w:id="41"/>
+      <w:bookmarkEnd w:id="40"/>
     </w:p>
     <w:p>
       <w:pPr>
@@ -6091,7 +7239,7 @@
           <w:rFonts w:cs="Arial"/>
         </w:rPr>
       </w:pPr>
-      <w:bookmarkStart w:id="42" w:name="_Toc410987806"/>
+      <w:bookmarkStart w:id="41" w:name="_Toc410987806"/>
       <w:r>
         <w:rPr>
           <w:rFonts w:cs="Arial"/>
@@ -6136,7 +7284,7 @@
         </w:rPr>
         <w:t>: Entwurf für Re-Design</w:t>
       </w:r>
-      <w:bookmarkEnd w:id="42"/>
+      <w:bookmarkEnd w:id="41"/>
     </w:p>
     <w:p>
       <w:pPr>
@@ -6621,7 +7769,7 @@
           <w:spacing w:val="0"/>
         </w:rPr>
       </w:pPr>
-      <w:bookmarkStart w:id="43" w:name="_Toc410987807"/>
+      <w:bookmarkStart w:id="42" w:name="_Toc410987807"/>
       <w:r>
         <w:rPr>
           <w:rFonts w:cs="Arial"/>
@@ -6666,7 +7814,7 @@
         </w:rPr>
         <w:t>: Screenshots der Version</w:t>
       </w:r>
-      <w:bookmarkEnd w:id="43"/>
+      <w:bookmarkEnd w:id="42"/>
     </w:p>
     <w:p>
       <w:pPr>
@@ -6698,33 +7846,103 @@
         <w:rPr>
           <w:rFonts w:cs="Arial"/>
         </w:rPr>
-        <w:t>Dabei traten einige Schwierigkeiten auf. Beispielsweise sollte oben links auf jeder Maske ein typischer „Up“-Button implementiert werden, der auf die letzte Maske zurück navigiert. Dies hat zunächst nicht so recht funktioniert, konnte am Folgetag aber gelöst werden, indem die korrekte Support-Bibliothek eingebunden und die Button-Funktion an der richtigen Stelle umgesetzt wurde. Eine weitere Hürde war der sogenannte „Overflow“ in der ActionBar (obere Leiste), der nicht funktionierte. Der Overflow besteht aus einer Schaltfläche mit drei Punkten, die in der ActionBar angezeigt werden. Tippt man auf die Schaltfläche, bekommt man eine Liste mit ActionButtons (Bezeichnung für die Buttons der ActionBar), für die in der ActionBar nicht genug Platz ist. Man kann normalerweise für jeden ActionButton festlegen, ob er immer, nie oder nur bei ausreichendem Platz in der ActionBar angezeigt werden sollen. Der „Settings“-Button war hier so geplant, dass er immer im Overflow angezeigt wird, das hat aber nicht funktioniert. Der „Settings“-Button wird nun also in der ActionBar angezeigt, solange genug Platz ist, was auch kein wirkliches Manko ist.</w:t>
-      </w:r>
-    </w:p>
-    <w:p>
-      <w:pPr>
-        <w:rPr>
-          <w:rFonts w:cs="Arial"/>
-        </w:rPr>
-      </w:pPr>
-      <w:r>
-        <w:rPr>
-          <w:rFonts w:cs="Arial"/>
-        </w:rPr>
-        <w:t xml:space="preserve"> Ein weiteres anfängliches Problem war, dass der „Ok“-Button in der Tastatur bei Eingabefeldern fehlte. Dadurch konnte man die Tastatur im Emulator nicht mehr verlassen (auf dem Smartphone kann man die „Zurück“-Taste des Gerätes dafür nutzen). Dieses Problem konnte gelöst werden, indem an den Eingabefeldern ein „input type“ gesetzt wurde.</w:t>
-      </w:r>
-    </w:p>
-    <w:p>
-      <w:pPr>
-        <w:rPr>
-          <w:rFonts w:cs="Arial"/>
-        </w:rPr>
-      </w:pPr>
-      <w:r>
-        <w:rPr>
-          <w:rFonts w:cs="Arial"/>
-        </w:rPr>
-        <w:t xml:space="preserve">Am 07. Januar hat ein Gruppenmitglied ein angebotenes Update für das Android Studio durchgeführt, was zu Komplikationen führte: Durch das Update war das Projekt mit der bisherigen Gradle Version nicht mehr lauffähig und beim Build der App wurden das Android Support Repository sowie die Android Support Library nicht mehr gefunden. Dafür mussten einige Konfigurationen angepasst werden, außerdem mussten die weiteren Gruppenmitglieder das Update dann nachziehen, damit alle daran weiterentwickeln konnten. </w:t>
+        <w:t>Dabei traten einige Schwierigkeiten auf. Beispielsweise sollte oben links auf jeder Maske ein typischer „</w:t>
+      </w:r>
+      <w:proofErr w:type="spellStart"/>
+      <w:r>
+        <w:rPr>
+          <w:rFonts w:cs="Arial"/>
+        </w:rPr>
+        <w:t>Up</w:t>
+      </w:r>
+      <w:proofErr w:type="spellEnd"/>
+      <w:r>
+        <w:rPr>
+          <w:rFonts w:cs="Arial"/>
+        </w:rPr>
+        <w:t xml:space="preserve">“-Button implementiert werden, der auf die letzte Maske zurück navigiert. Dies hat zunächst nicht so recht funktioniert, konnte am Folgetag aber gelöst werden, indem die korrekte Support-Bibliothek eingebunden und die Button-Funktion an der richtigen Stelle umgesetzt wurde. Eine weitere Hürde war der sogenannte „Overflow“ in der ActionBar (obere Leiste), der nicht funktionierte. Der Overflow besteht aus einer Schaltfläche mit drei Punkten, die in der ActionBar angezeigt werden. Tippt man auf die Schaltfläche, bekommt man eine Liste mit </w:t>
+      </w:r>
+      <w:proofErr w:type="spellStart"/>
+      <w:r>
+        <w:rPr>
+          <w:rFonts w:cs="Arial"/>
+        </w:rPr>
+        <w:t>ActionButtons</w:t>
+      </w:r>
+      <w:proofErr w:type="spellEnd"/>
+      <w:r>
+        <w:rPr>
+          <w:rFonts w:cs="Arial"/>
+        </w:rPr>
+        <w:t xml:space="preserve"> (Bezeichnung für die Buttons der ActionBar), für die in der ActionBar nicht genug Platz ist. Man kann normalerweise für jeden ActionButton festlegen, ob er immer, nie oder nur bei ausreichendem Platz in der ActionBar angezeigt werden sollen. Der „Settings“-Button war hier so geplant, dass er immer im Overflow angezeigt wird, das hat aber nicht funktioniert. Der „Settings“-Button wird nun also in der ActionBar angezeigt, solange genug Platz ist, was auch kein wirkliches Manko ist.</w:t>
+      </w:r>
+    </w:p>
+    <w:p>
+      <w:pPr>
+        <w:rPr>
+          <w:rFonts w:cs="Arial"/>
+        </w:rPr>
+      </w:pPr>
+      <w:r>
+        <w:rPr>
+          <w:rFonts w:cs="Arial"/>
+        </w:rPr>
+        <w:t xml:space="preserve"> Ein weiteres anfängliches Problem war, dass der „Ok“-Button in der Tastatur bei Eingabefeldern fehlte. Dadurch konnte man die Tastatur im Emulator nicht mehr verlassen (auf dem Smartphone kann man die „Zurück“-Taste des Gerätes dafür nutzen). Dieses Problem konnte gelöst werden, indem an den Eingabefeldern ein „</w:t>
+      </w:r>
+      <w:proofErr w:type="spellStart"/>
+      <w:r>
+        <w:rPr>
+          <w:rFonts w:cs="Arial"/>
+        </w:rPr>
+        <w:t>input</w:t>
+      </w:r>
+      <w:proofErr w:type="spellEnd"/>
+      <w:r>
+        <w:rPr>
+          <w:rFonts w:cs="Arial"/>
+        </w:rPr>
+        <w:t xml:space="preserve"> type“ gesetzt wurde.</w:t>
+      </w:r>
+    </w:p>
+    <w:p>
+      <w:pPr>
+        <w:rPr>
+          <w:rFonts w:cs="Arial"/>
+        </w:rPr>
+      </w:pPr>
+      <w:r>
+        <w:rPr>
+          <w:rFonts w:cs="Arial"/>
+        </w:rPr>
+        <w:t xml:space="preserve">Am 07. Januar hat ein Gruppenmitglied ein angebotenes Update für das Android Studio durchgeführt, was zu Komplikationen führte: Durch das Update war das Projekt mit der bisherigen </w:t>
+      </w:r>
+      <w:proofErr w:type="spellStart"/>
+      <w:r>
+        <w:rPr>
+          <w:rFonts w:cs="Arial"/>
+        </w:rPr>
+        <w:t>Gradle</w:t>
+      </w:r>
+      <w:proofErr w:type="spellEnd"/>
+      <w:r>
+        <w:rPr>
+          <w:rFonts w:cs="Arial"/>
+        </w:rPr>
+        <w:t xml:space="preserve"> Version nicht mehr lauffähig und beim </w:t>
+      </w:r>
+      <w:proofErr w:type="spellStart"/>
+      <w:r>
+        <w:rPr>
+          <w:rFonts w:cs="Arial"/>
+        </w:rPr>
+        <w:t>Build</w:t>
+      </w:r>
+      <w:proofErr w:type="spellEnd"/>
+      <w:r>
+        <w:rPr>
+          <w:rFonts w:cs="Arial"/>
+        </w:rPr>
+        <w:t xml:space="preserve"> der App wurden das Android Support Repository sowie die Android Support Library nicht mehr gefunden. Dafür mussten einige Konfigurationen angepasst werden, außerdem mussten die weiteren Gruppenmitglieder das Update dann nachziehen, damit alle daran weiterentwickeln konnten. </w:t>
       </w:r>
     </w:p>
     <w:p>
@@ -6755,10 +7973,10 @@
           <w:lang w:eastAsia="de-DE"/>
         </w:rPr>
         <w:drawing>
-          <wp:inline distT="0" distB="0" distL="0" distR="0" wp14:anchorId="06616D6C" wp14:editId="753B408C">
-            <wp:extent cx="1266825" cy="2014855"/>
+          <wp:inline distT="0" distB="0" distL="0" distR="0" wp14:anchorId="2A266C16" wp14:editId="0A22C4AF">
+            <wp:extent cx="1285875" cy="2041327"/>
             <wp:effectExtent l="0" t="0" r="0" b="0"/>
-            <wp:docPr id="47" name="Grafik 47" descr="Screenshot_SplashScreen"/>
+            <wp:docPr id="1" name="Grafik 1" descr="C:\Users\Nadine\Documents\#GitHub\pwsafe\Dokumentation\Screenshots\Screenshot_SplashScreen.png"/>
             <wp:cNvGraphicFramePr>
               <a:graphicFrameLocks xmlns:a="http://schemas.openxmlformats.org/drawingml/2006/main" noChangeAspect="1"/>
             </wp:cNvGraphicFramePr>
@@ -6766,7 +7984,7 @@
               <a:graphicData uri="http://schemas.openxmlformats.org/drawingml/2006/picture">
                 <pic:pic xmlns:pic="http://schemas.openxmlformats.org/drawingml/2006/picture">
                   <pic:nvPicPr>
-                    <pic:cNvPr id="0" name="Grafik 3" descr="Screenshot_SplashScreen"/>
+                    <pic:cNvPr id="0" name="Picture 11" descr="C:\Users\Nadine\Documents\#GitHub\pwsafe\Dokumentation\Screenshots\Screenshot_SplashScreen.png"/>
                     <pic:cNvPicPr>
                       <a:picLocks noChangeAspect="1" noChangeArrowheads="1"/>
                     </pic:cNvPicPr>
@@ -6787,12 +8005,15 @@
                   <pic:spPr bwMode="auto">
                     <a:xfrm>
                       <a:off x="0" y="0"/>
-                      <a:ext cx="1268534" cy="2017573"/>
+                      <a:ext cx="1301217" cy="2065683"/>
                     </a:xfrm>
                     <a:prstGeom prst="rect">
                       <a:avLst/>
                     </a:prstGeom>
                     <a:noFill/>
+                    <a:ln>
+                      <a:noFill/>
+                    </a:ln>
                   </pic:spPr>
                 </pic:pic>
               </a:graphicData>
@@ -6800,6 +8021,12 @@
           </wp:inline>
         </w:drawing>
       </w:r>
+      <w:r>
+        <w:rPr>
+          <w:rFonts w:cs="Arial"/>
+        </w:rPr>
+        <w:tab/>
+      </w:r>
     </w:p>
     <w:p>
       <w:pPr>
@@ -6809,7 +8036,7 @@
           <w:rFonts w:cs="Arial"/>
         </w:rPr>
       </w:pPr>
-      <w:bookmarkStart w:id="44" w:name="_Toc410987808"/>
+      <w:bookmarkStart w:id="43" w:name="_Toc410987808"/>
       <w:r>
         <w:rPr>
           <w:rFonts w:cs="Arial"/>
@@ -6851,9 +8078,17 @@
         <w:rPr>
           <w:rFonts w:cs="Arial"/>
         </w:rPr>
-        <w:t>: SplashSreen</w:t>
-      </w:r>
-      <w:bookmarkEnd w:id="44"/>
+        <w:t xml:space="preserve">: </w:t>
+      </w:r>
+      <w:proofErr w:type="spellStart"/>
+      <w:r>
+        <w:rPr>
+          <w:rFonts w:cs="Arial"/>
+        </w:rPr>
+        <w:t>SplashSreen</w:t>
+      </w:r>
+      <w:bookmarkEnd w:id="43"/>
+      <w:proofErr w:type="spellEnd"/>
     </w:p>
     <w:p>
       <w:pPr>
@@ -6952,7 +8187,35 @@
         <w:rPr>
           <w:rFonts w:cs="Arial"/>
         </w:rPr>
-        <w:t>Am 10. Januar erfolgte die nächste Absprache im Rahmen der Vorlesung in Bocholt. Hier wurden die noch umzusetzenden Erweiterungen geplant und unter den Gruppenmitgliedern aufgeteilt. Die geplanten Erweiterungen umfassten die tatsächliche Nutzung des eingegebenen Masterpassworts. Dazu musste die Verschlüsselung der Passwörter sowie das Ändern des Masterpassworts umgesetzt werden. Außerdem wurde geplant, Unit-Tests für die Verschlüsselungslogik zu erstellen. Für die Detail-Maske von Passwörtern wurden ebenfalls Änderungen vorgesehen: Die angefangene „Qualitäts-Ampel“ sollte wieder entfernt werden, da sie nicht mehr wichtig erschien. Außerdem sollte der „Copy to Clipboard“-Button mit Funktion versehen und ein Button zur Generierung zufälliger Passwörter erstellt werden. Des Weiteren sollte das eigentliche Passwort von nun an bei Öffnen der Detail-Maske nicht lesbar sein, ein zu implementierender „Show“-Button sollte die Zeichen sichtbar machen</w:t>
+        <w:t>Am 10. Januar erfolgte die nächste Absprache im Rahmen der Vorlesung in Bocholt. Hier wurden die noch umzusetzenden Erweiterungen geplant und unter den Gruppenmitgliedern aufgeteilt. Die geplanten Erweiterungen umfassten die tatsächliche Nutzung des eingegebenen Masterpassworts. Dazu musste die Verschlüsselung der Passwörter sowie das Ändern des Masterpassworts umgesetzt werden. Außerdem wurde geplant, Unit-Tests für die Verschlüsselungslogik zu erstellen. Für die Detail-Maske von Passwörtern wurden ebenfalls Änderungen vorgesehen: Die angefangene „Qualitäts-Ampel“ sollte wieder entfernt werden, da sie nicht mehr wichtig erschien. Außerdem sollte der „</w:t>
+      </w:r>
+      <w:proofErr w:type="spellStart"/>
+      <w:r>
+        <w:rPr>
+          <w:rFonts w:cs="Arial"/>
+        </w:rPr>
+        <w:t>Copy</w:t>
+      </w:r>
+      <w:proofErr w:type="spellEnd"/>
+      <w:r>
+        <w:rPr>
+          <w:rFonts w:cs="Arial"/>
+        </w:rPr>
+        <w:t xml:space="preserve"> </w:t>
+      </w:r>
+      <w:proofErr w:type="spellStart"/>
+      <w:r>
+        <w:rPr>
+          <w:rFonts w:cs="Arial"/>
+        </w:rPr>
+        <w:t>to</w:t>
+      </w:r>
+      <w:proofErr w:type="spellEnd"/>
+      <w:r>
+        <w:rPr>
+          <w:rFonts w:cs="Arial"/>
+        </w:rPr>
+        <w:t xml:space="preserve"> Clipboard“-Button mit Funktion versehen und ein Button zur Generierung zufälliger Passwörter erstellt werden. Des Weiteren sollte das eigentliche Passwort von nun an bei Öffnen der Detail-Maske nicht lesbar sein, ein zu implementierender „Show“-Button sollte die Zeichen sichtbar machen</w:t>
       </w:r>
       <w:r>
         <w:rPr>
@@ -7008,7 +8271,21 @@
         <w:rPr>
           <w:rFonts w:cs="Arial"/>
         </w:rPr>
-        <w:t xml:space="preserve">as „Cipher“-Package </w:t>
+        <w:t>as „</w:t>
+      </w:r>
+      <w:proofErr w:type="spellStart"/>
+      <w:r>
+        <w:rPr>
+          <w:rFonts w:cs="Arial"/>
+        </w:rPr>
+        <w:t>Cipher</w:t>
+      </w:r>
+      <w:proofErr w:type="spellEnd"/>
+      <w:r>
+        <w:rPr>
+          <w:rFonts w:cs="Arial"/>
+        </w:rPr>
+        <w:t xml:space="preserve">“-Package </w:t>
       </w:r>
       <w:r>
         <w:rPr>
@@ -7026,7 +8303,21 @@
         <w:rPr>
           <w:rFonts w:cs="Arial"/>
         </w:rPr>
-        <w:t xml:space="preserve"> (Advanced Encryption Standard)</w:t>
+        <w:t xml:space="preserve"> (</w:t>
+      </w:r>
+      <w:proofErr w:type="spellStart"/>
+      <w:r>
+        <w:rPr>
+          <w:rFonts w:cs="Arial"/>
+        </w:rPr>
+        <w:t>Advanced</w:t>
+      </w:r>
+      <w:proofErr w:type="spellEnd"/>
+      <w:r>
+        <w:rPr>
+          <w:rFonts w:cs="Arial"/>
+        </w:rPr>
+        <w:t xml:space="preserve"> Encryption Standard)</w:t>
       </w:r>
       <w:r>
         <w:rPr>
@@ -7068,20 +8359,48 @@
         <w:rPr>
           <w:rFonts w:cs="Arial"/>
         </w:rPr>
-        <w:t>. Da eine schnelle Lösung zur Festlegung der Paketgrößen fehlte, wurde die AES-Verschlüsselung verworfen. Schlussendlich fiel die Wahl auf die simplere Vigenère-Verschlüsselung, da diese einfacher zu programmieren war. Die nächste Hürde bestand darin, dass die verschlüsselten Passwörter in die XML-Datei geschrieben werden mussten und der Zeichensatz vorgab, wie die Buchstaben verschoben wurden. Dabei kam es zu einer Verschiebung auf Grundlage der ASCII Codes, wodurch die Zeichenketten hin und her geparst werden mussten. Weiterhin funktionierte die UTF-8-Kodierung nicht vollständig, daher wurde die vom Android Studio vorgeschlagene Kodierung gewählt.</w:t>
-      </w:r>
-    </w:p>
-    <w:p>
-      <w:pPr>
-        <w:rPr>
-          <w:rFonts w:cs="Arial"/>
-        </w:rPr>
-      </w:pPr>
-      <w:r>
-        <w:rPr>
-          <w:rFonts w:cs="Arial"/>
-        </w:rPr>
-        <w:t xml:space="preserve">Anschließend wurde sich mit dem Schreiben von Testfällen auseinandergesetzt. Schließlich wurden zwei Testfälle für die Verschlüsselungsmethoden implementiert: Im ersten wird eine Zeichenkette ver- und wieder entschlüsselt und es wird sichergestellt, dass die </w:t>
+        <w:t xml:space="preserve">. Da eine schnelle Lösung zur Festlegung der Paketgrößen fehlte, wurde die AES-Verschlüsselung verworfen. Schlussendlich fiel die Wahl auf die simplere </w:t>
+      </w:r>
+      <w:proofErr w:type="spellStart"/>
+      <w:r>
+        <w:rPr>
+          <w:rFonts w:cs="Arial"/>
+        </w:rPr>
+        <w:t>Vigenère</w:t>
+      </w:r>
+      <w:proofErr w:type="spellEnd"/>
+      <w:r>
+        <w:rPr>
+          <w:rFonts w:cs="Arial"/>
+        </w:rPr>
+        <w:t>-Verschlüsselung, da diese einfacher zu programmieren war. Die nächste Hürde bestand darin, dass die verschlüsselten Passwörter in die XML-Datei geschrieben werden mussten und der Zeichensatz vorgab, wie die Buchstaben verschoben wurden. Dabei kam es zu einer Verschiebung auf Grundlage der ASCII Codes, wodurch die Zeichenketten hin und her geparst werden mussten. Weiterhin funktionierte die UTF-8-Kodierung nicht vollständig, daher wurde die vom Android Studio vorgeschlagene Kodierung gewählt.</w:t>
+      </w:r>
+    </w:p>
+    <w:p>
+      <w:pPr>
+        <w:rPr>
+          <w:rFonts w:cs="Arial"/>
+        </w:rPr>
+      </w:pPr>
+      <w:r>
+        <w:rPr>
+          <w:rFonts w:cs="Arial"/>
+        </w:rPr>
+        <w:t xml:space="preserve">Anschließend wurde sich mit dem Schreiben von Testfällen auseinandergesetzt. Schließlich wurden zwei Testfälle für die Verschlüsselungsmethoden implementiert: Im ersten wird eine Zeichenkette </w:t>
+      </w:r>
+      <w:proofErr w:type="spellStart"/>
+      <w:r>
+        <w:rPr>
+          <w:rFonts w:cs="Arial"/>
+        </w:rPr>
+        <w:t>ver</w:t>
+      </w:r>
+      <w:proofErr w:type="spellEnd"/>
+      <w:r>
+        <w:rPr>
+          <w:rFonts w:cs="Arial"/>
+        </w:rPr>
+        <w:t xml:space="preserve">- und wieder entschlüsselt und es wird sichergestellt, dass die </w:t>
       </w:r>
       <w:r>
         <w:rPr>
@@ -7103,6 +8422,7 @@
         </w:rPr>
         <w:t xml:space="preserve">Als nächstes wurde noch die Struktur der Pakete im Projekt verändert. Die Klassen, die zuvor alle im Haupt Java-Paket lagen, wurden sinnvoll auf die Pakete </w:t>
       </w:r>
+      <w:proofErr w:type="spellStart"/>
       <w:r>
         <w:rPr>
           <w:rFonts w:cs="Arial"/>
@@ -7110,12 +8430,14 @@
         </w:rPr>
         <w:t>activities</w:t>
       </w:r>
+      <w:proofErr w:type="spellEnd"/>
       <w:r>
         <w:rPr>
           <w:rFonts w:cs="Arial"/>
         </w:rPr>
         <w:t xml:space="preserve"> (für die verschiedenen Masken), </w:t>
       </w:r>
+      <w:proofErr w:type="spellStart"/>
       <w:r>
         <w:rPr>
           <w:rFonts w:cs="Arial"/>
@@ -7123,12 +8445,14 @@
         </w:rPr>
         <w:t>test</w:t>
       </w:r>
+      <w:proofErr w:type="spellEnd"/>
       <w:r>
         <w:rPr>
           <w:rFonts w:cs="Arial"/>
         </w:rPr>
         <w:t xml:space="preserve"> (für die Testklasse) und </w:t>
       </w:r>
+      <w:proofErr w:type="spellStart"/>
       <w:r>
         <w:rPr>
           <w:rFonts w:cs="Arial"/>
@@ -7136,6 +8460,7 @@
         </w:rPr>
         <w:t>utils</w:t>
       </w:r>
+      <w:proofErr w:type="spellEnd"/>
       <w:r>
         <w:rPr>
           <w:rFonts w:cs="Arial"/>
@@ -7214,7 +8539,7 @@
           <w:rFonts w:cs="Arial"/>
         </w:rPr>
       </w:pPr>
-      <w:bookmarkStart w:id="45" w:name="_Toc410987809"/>
+      <w:bookmarkStart w:id="44" w:name="_Toc410987809"/>
       <w:r>
         <w:rPr>
           <w:rFonts w:cs="Arial"/>
@@ -7258,7 +8583,7 @@
         </w:rPr>
         <w:t>: Neue Paket-Struktur</w:t>
       </w:r>
-      <w:bookmarkEnd w:id="45"/>
+      <w:bookmarkEnd w:id="44"/>
     </w:p>
     <w:p>
       <w:pPr>
@@ -7501,8 +8826,8 @@
           <w:lang w:eastAsia="de-DE"/>
         </w:rPr>
         <w:drawing>
-          <wp:inline distT="0" distB="0" distL="0" distR="0" wp14:anchorId="31FD3EE5" wp14:editId="5B6292C2">
-            <wp:extent cx="1714500" cy="2724150"/>
+          <wp:inline distT="0" distB="0" distL="0" distR="0" wp14:anchorId="31FD3EE5" wp14:editId="0C0E2C35">
+            <wp:extent cx="1718798" cy="2730979"/>
             <wp:effectExtent l="0" t="0" r="0" b="0"/>
             <wp:docPr id="31" name="Grafik 31" descr="Screenshot_2015-01-23-19-51-18"/>
             <wp:cNvGraphicFramePr>
@@ -7533,7 +8858,7 @@
                   <pic:spPr bwMode="auto">
                     <a:xfrm>
                       <a:off x="0" y="0"/>
-                      <a:ext cx="1714500" cy="2724150"/>
+                      <a:ext cx="1727394" cy="2744638"/>
                     </a:xfrm>
                     <a:prstGeom prst="rect">
                       <a:avLst/>
@@ -7816,10 +9141,10 @@
           <w:lang w:eastAsia="de-DE"/>
         </w:rPr>
         <w:drawing>
-          <wp:inline distT="0" distB="0" distL="0" distR="0" wp14:anchorId="50866974" wp14:editId="4F8855F7">
-            <wp:extent cx="1743075" cy="2771775"/>
+          <wp:inline distT="0" distB="0" distL="0" distR="0" wp14:anchorId="7BA906C6" wp14:editId="1FBF68D8">
+            <wp:extent cx="1769577" cy="2807970"/>
             <wp:effectExtent l="0" t="0" r="0" b="0"/>
-            <wp:docPr id="26" name="Grafik 26" descr="Screenshot_2015-01-23-19-52-20"/>
+            <wp:docPr id="4" name="Grafik 4" descr="C:\Users\Nadine\Documents\#GitHub\pwsafe\Dokumentation\Screenshots\Screenshot_2015-02-07-09-30-23.png"/>
             <wp:cNvGraphicFramePr>
               <a:graphicFrameLocks xmlns:a="http://schemas.openxmlformats.org/drawingml/2006/main" noChangeAspect="1"/>
             </wp:cNvGraphicFramePr>
@@ -7827,7 +9152,7 @@
               <a:graphicData uri="http://schemas.openxmlformats.org/drawingml/2006/picture">
                 <pic:pic xmlns:pic="http://schemas.openxmlformats.org/drawingml/2006/picture">
                   <pic:nvPicPr>
-                    <pic:cNvPr id="0" name="Grafik 10" descr="Screenshot_2015-01-23-19-52-20"/>
+                    <pic:cNvPr id="0" name="Picture 12" descr="C:\Users\Nadine\Documents\#GitHub\pwsafe\Dokumentation\Screenshots\Screenshot_2015-02-07-09-30-23.png"/>
                     <pic:cNvPicPr>
                       <a:picLocks noChangeAspect="1" noChangeArrowheads="1"/>
                     </pic:cNvPicPr>
@@ -7848,7 +9173,7 @@
                   <pic:spPr bwMode="auto">
                     <a:xfrm>
                       <a:off x="0" y="0"/>
-                      <a:ext cx="1743075" cy="2771775"/>
+                      <a:ext cx="1801756" cy="2859033"/>
                     </a:xfrm>
                     <a:prstGeom prst="rect">
                       <a:avLst/>
@@ -7864,6 +9189,8 @@
           </wp:inline>
         </w:drawing>
       </w:r>
+      <w:bookmarkStart w:id="45" w:name="_GoBack"/>
+      <w:bookmarkEnd w:id="45"/>
     </w:p>
     <w:p>
       <w:pPr>
@@ -7943,7 +9270,21 @@
         <w:rPr>
           <w:rFonts w:cs="Arial"/>
         </w:rPr>
-        <w:t>Vergleicht man das Projektergebnis mit den anfangs definierten Anforderungen, lässt sich feststellen, dass einige Punkte nicht umgesetzt wurden. Beispielsweise ist es bei der Generierung von Passwörtern derzeitig nicht möglich, die zu verwendende Zeichenmenge und die Länge des Passworts anzugeben. Dies wurde nicht umgesetzt, da die Daten zur Generierung von Passwörtern über die Laufzeit der App hinaus in eine zusätzliche Datei mit Einstellungen geschrieben und hieraus wieder gelesen werden müssten und dies zu umfangreich geworden wäre. Da es neben diesen Einstellungen keine weiteren gab wurde eine feste Zeichenmenge mit Klein-, Großbuchstaben, Sonderzeichen und Zahlen gewählt und die Länge des Passworts fest auf 16 gesetzt. Des Weiteren wurde die Ampel zur Anzeige der Passwortsicherheit nicht implementiert. Dies wäre lediglich bei manuell erstellten Passwörtern sinnvoll, wenn ein möglicher Angreifer weiß, dass ein bestimmtes Passwort manuell erstellt wurde. In diesem Fall ist ein Brute-Force Angriff oder sogar ein Wörterbuchangriff durch Erraten des Masterpassworts möglich. Wenn das zuvor manuell erstellte Passwort nicht kryptisch ist und einen Sinn ergibt, ist mit hoher Wahrscheinlichkeit das Masterpasswort gefunden und somit sind alle anderen Passwörter auch unsicher. Ein direkter Angriff auf das Masterpasswort bringt nichts, da ein Angreifer keine Rückmeldung zur Korrektheit des Passworts erhält. Das beschriebene Szenario stellt allerdings eine Randsituation dar, weshalb dieses Feature nicht implementiert wurde.</w:t>
+        <w:t xml:space="preserve">Vergleicht man das Projektergebnis mit den anfangs definierten Anforderungen, lässt sich feststellen, dass einige Punkte nicht umgesetzt wurden. Beispielsweise ist es bei der Generierung von Passwörtern derzeitig nicht möglich, die zu verwendende Zeichenmenge und die Länge des Passworts anzugeben. Dies wurde nicht umgesetzt, da die Daten zur Generierung von Passwörtern über die Laufzeit der App hinaus in eine zusätzliche Datei mit Einstellungen geschrieben und hieraus wieder gelesen werden müssten und dies zu umfangreich geworden wäre. Da es neben diesen Einstellungen keine weiteren gab wurde eine feste Zeichenmenge mit Klein-, Großbuchstaben, Sonderzeichen und Zahlen gewählt und die Länge des Passworts fest auf 16 gesetzt. Des Weiteren wurde die Ampel zur Anzeige der Passwortsicherheit nicht implementiert. Dies wäre lediglich bei manuell erstellten Passwörtern sinnvoll, wenn ein möglicher Angreifer weiß, dass ein bestimmtes Passwort manuell erstellt wurde. In diesem Fall ist ein </w:t>
+      </w:r>
+      <w:proofErr w:type="spellStart"/>
+      <w:r>
+        <w:rPr>
+          <w:rFonts w:cs="Arial"/>
+        </w:rPr>
+        <w:t>Brute</w:t>
+      </w:r>
+      <w:proofErr w:type="spellEnd"/>
+      <w:r>
+        <w:rPr>
+          <w:rFonts w:cs="Arial"/>
+        </w:rPr>
+        <w:t>-Force Angriff oder sogar ein Wörterbuchangriff durch Erraten des Masterpassworts möglich. Wenn das zuvor manuell erstellte Passwort nicht kryptisch ist und einen Sinn ergibt, ist mit hoher Wahrscheinlichkeit das Masterpasswort gefunden und somit sind alle anderen Passwörter auch unsicher. Ein direkter Angriff auf das Masterpasswort bringt nichts, da ein Angreifer keine Rückmeldung zur Korrektheit des Passworts erhält. Das beschriebene Szenario stellt allerdings eine Randsituation dar, weshalb dieses Feature nicht implementiert wurde.</w:t>
       </w:r>
     </w:p>
     <w:p>
@@ -8076,6 +9417,7 @@
         <w:t xml:space="preserve"> </w:t>
       </w:r>
       <w:bookmarkStart w:id="49" w:name="_Toc410987828"/>
+      <w:proofErr w:type="spellStart"/>
       <w:r>
         <w:rPr>
           <w:rFonts w:ascii="Arial" w:hAnsi="Arial" w:cs="Arial"/>
@@ -8083,6 +9425,7 @@
         <w:t>Git</w:t>
       </w:r>
       <w:bookmarkEnd w:id="49"/>
+      <w:proofErr w:type="spellEnd"/>
     </w:p>
     <w:p>
       <w:pPr>
@@ -8131,7 +9474,21 @@
         <w:rPr>
           <w:rFonts w:cs="Arial"/>
         </w:rPr>
-        <w:t xml:space="preserve"> mit Git gearbeitet. Da allerdings die gesamte Gruppe Subversion kannte, </w:t>
+        <w:t xml:space="preserve"> mit </w:t>
+      </w:r>
+      <w:proofErr w:type="spellStart"/>
+      <w:r>
+        <w:rPr>
+          <w:rFonts w:cs="Arial"/>
+        </w:rPr>
+        <w:t>Git</w:t>
+      </w:r>
+      <w:proofErr w:type="spellEnd"/>
+      <w:r>
+        <w:rPr>
+          <w:rFonts w:cs="Arial"/>
+        </w:rPr>
+        <w:t xml:space="preserve"> gearbeitet. Da allerdings die gesamte Gruppe Subversion kannte, </w:t>
       </w:r>
       <w:r>
         <w:rPr>
@@ -8143,7 +9500,21 @@
         <w:rPr>
           <w:rFonts w:cs="Arial"/>
         </w:rPr>
-        <w:t xml:space="preserve">wir uns schnell für Git entschieden, </w:t>
+        <w:t xml:space="preserve">wir uns schnell für </w:t>
+      </w:r>
+      <w:proofErr w:type="spellStart"/>
+      <w:r>
+        <w:rPr>
+          <w:rFonts w:cs="Arial"/>
+        </w:rPr>
+        <w:t>Git</w:t>
+      </w:r>
+      <w:proofErr w:type="spellEnd"/>
+      <w:r>
+        <w:rPr>
+          <w:rFonts w:cs="Arial"/>
+        </w:rPr>
+        <w:t xml:space="preserve"> entschieden, </w:t>
       </w:r>
       <w:r>
         <w:rPr>
@@ -8197,7 +9568,21 @@
         <w:rPr>
           <w:rFonts w:cs="Arial"/>
         </w:rPr>
-        <w:t xml:space="preserve"> GitHub gestoßen. Somit </w:t>
+        <w:t xml:space="preserve"> </w:t>
+      </w:r>
+      <w:proofErr w:type="spellStart"/>
+      <w:r>
+        <w:rPr>
+          <w:rFonts w:cs="Arial"/>
+        </w:rPr>
+        <w:t>GitHub</w:t>
+      </w:r>
+      <w:proofErr w:type="spellEnd"/>
+      <w:r>
+        <w:rPr>
+          <w:rFonts w:cs="Arial"/>
+        </w:rPr>
+        <w:t xml:space="preserve"> gestoßen. Somit </w:t>
       </w:r>
       <w:r>
         <w:rPr>
@@ -8245,7 +9630,21 @@
         <w:rPr>
           <w:rFonts w:cs="Arial"/>
         </w:rPr>
-        <w:t>, dass GitHub für bestim</w:t>
+        <w:t xml:space="preserve">, dass </w:t>
+      </w:r>
+      <w:proofErr w:type="spellStart"/>
+      <w:r>
+        <w:rPr>
+          <w:rFonts w:cs="Arial"/>
+        </w:rPr>
+        <w:t>GitHub</w:t>
+      </w:r>
+      <w:proofErr w:type="spellEnd"/>
+      <w:r>
+        <w:rPr>
+          <w:rFonts w:cs="Arial"/>
+        </w:rPr>
+        <w:t xml:space="preserve"> für bestim</w:t>
       </w:r>
       <w:r>
         <w:rPr>
@@ -8253,12 +9652,21 @@
         </w:rPr>
         <w:t xml:space="preserve">mte Arten an Projekten bereits </w:t>
       </w:r>
+      <w:proofErr w:type="spellStart"/>
       <w:r>
         <w:rPr>
           <w:rFonts w:cs="Arial"/>
           <w:i/>
         </w:rPr>
-        <w:t>gitignore-Files</w:t>
+        <w:t>gitignore</w:t>
+      </w:r>
+      <w:proofErr w:type="spellEnd"/>
+      <w:r>
+        <w:rPr>
+          <w:rFonts w:cs="Arial"/>
+          <w:i/>
+        </w:rPr>
+        <w:t>-Files</w:t>
       </w:r>
       <w:r>
         <w:rPr>
@@ -8343,6 +9751,7 @@
         <w:t xml:space="preserve"> </w:t>
       </w:r>
       <w:bookmarkStart w:id="50" w:name="_Toc410987829"/>
+      <w:proofErr w:type="spellStart"/>
       <w:r>
         <w:rPr>
           <w:rFonts w:ascii="Arial" w:hAnsi="Arial" w:cs="Arial"/>
@@ -8350,6 +9759,7 @@
         <w:t>SourceTree</w:t>
       </w:r>
       <w:bookmarkEnd w:id="50"/>
+      <w:proofErr w:type="spellEnd"/>
     </w:p>
     <w:p>
       <w:pPr>
@@ -8362,13 +9772,55 @@
         <w:rPr>
           <w:rFonts w:cs="Arial"/>
         </w:rPr>
-        <w:t>Das kostenlose Tool SourceTree eignete sich für unsere Entwicklung sehr gut. Es unterstützt den normalen Ablauf des Git-Servers und bot ein paar Zusatzfunktionen. So gefiel die grafische Darstellung des Projektverlaufes sehr gut und man konnte immer sehr gut nachvollziehen, wann wer welche Änderungen vorgenommen hatte.</w:t>
-      </w:r>
-      <w:r>
-        <w:rPr>
-          <w:rFonts w:cs="Arial"/>
-        </w:rPr>
-        <w:t xml:space="preserve"> Die Nutzung war von Anfang an sehr intuitiv und wenn man die Struktur von Git verstanden hatte, sehr schnell anzuwenden.</w:t>
+        <w:t xml:space="preserve">Das kostenlose Tool </w:t>
+      </w:r>
+      <w:proofErr w:type="spellStart"/>
+      <w:r>
+        <w:rPr>
+          <w:rFonts w:cs="Arial"/>
+        </w:rPr>
+        <w:t>SourceTree</w:t>
+      </w:r>
+      <w:proofErr w:type="spellEnd"/>
+      <w:r>
+        <w:rPr>
+          <w:rFonts w:cs="Arial"/>
+        </w:rPr>
+        <w:t xml:space="preserve"> eignete sich für unsere Entwicklung sehr gut. Es unterstützt den normalen Ablauf des </w:t>
+      </w:r>
+      <w:proofErr w:type="spellStart"/>
+      <w:r>
+        <w:rPr>
+          <w:rFonts w:cs="Arial"/>
+        </w:rPr>
+        <w:t>Git</w:t>
+      </w:r>
+      <w:proofErr w:type="spellEnd"/>
+      <w:r>
+        <w:rPr>
+          <w:rFonts w:cs="Arial"/>
+        </w:rPr>
+        <w:t>-Servers und bot ein paar Zusatzfunktionen. So gefiel die grafische Darstellung des Projektverlaufes sehr gut und man konnte immer sehr gut nachvollziehen, wann wer welche Änderungen vorgenommen hatte.</w:t>
+      </w:r>
+      <w:r>
+        <w:rPr>
+          <w:rFonts w:cs="Arial"/>
+        </w:rPr>
+        <w:t xml:space="preserve"> Die Nutzung war von Anfang an sehr intuitiv und wenn man die Struktur von </w:t>
+      </w:r>
+      <w:proofErr w:type="spellStart"/>
+      <w:r>
+        <w:rPr>
+          <w:rFonts w:cs="Arial"/>
+        </w:rPr>
+        <w:t>Git</w:t>
+      </w:r>
+      <w:proofErr w:type="spellEnd"/>
+      <w:r>
+        <w:rPr>
+          <w:rFonts w:cs="Arial"/>
+        </w:rPr>
+        <w:t xml:space="preserve"> verstanden hatte, sehr schnell anzuwenden.</w:t>
       </w:r>
     </w:p>
     <w:p>
@@ -8382,7 +9834,49 @@
         <w:rPr>
           <w:rFonts w:cs="Arial"/>
         </w:rPr>
-        <w:t>Leider fehlt SourceTree eine Merging-Funktion, so war es teilweise etwas kompliziert verschiedene Stände zusammen zu führen. Da wir allerdings nur auf einem Branch entwickelten und die Programmierung sehr wenige Überschneidungen bot, gab es nicht viele Konflikte.</w:t>
+        <w:t xml:space="preserve">Leider fehlt </w:t>
+      </w:r>
+      <w:proofErr w:type="spellStart"/>
+      <w:r>
+        <w:rPr>
+          <w:rFonts w:cs="Arial"/>
+        </w:rPr>
+        <w:t>SourceTree</w:t>
+      </w:r>
+      <w:proofErr w:type="spellEnd"/>
+      <w:r>
+        <w:rPr>
+          <w:rFonts w:cs="Arial"/>
+        </w:rPr>
+        <w:t xml:space="preserve"> eine </w:t>
+      </w:r>
+      <w:proofErr w:type="spellStart"/>
+      <w:r>
+        <w:rPr>
+          <w:rFonts w:cs="Arial"/>
+        </w:rPr>
+        <w:t>Merging</w:t>
+      </w:r>
+      <w:proofErr w:type="spellEnd"/>
+      <w:r>
+        <w:rPr>
+          <w:rFonts w:cs="Arial"/>
+        </w:rPr>
+        <w:t xml:space="preserve">-Funktion, so war es teilweise etwas kompliziert verschiedene Stände zusammen zu führen. Da wir allerdings nur auf einem </w:t>
+      </w:r>
+      <w:proofErr w:type="spellStart"/>
+      <w:r>
+        <w:rPr>
+          <w:rFonts w:cs="Arial"/>
+        </w:rPr>
+        <w:t>Branch</w:t>
+      </w:r>
+      <w:proofErr w:type="spellEnd"/>
+      <w:r>
+        <w:rPr>
+          <w:rFonts w:cs="Arial"/>
+        </w:rPr>
+        <w:t xml:space="preserve"> entwickelten und die Programmierung sehr wenige Überschneidungen bot, gab es nicht viele Konflikte.</w:t>
       </w:r>
     </w:p>
     <w:p>
@@ -8408,7 +9902,35 @@
         <w:rPr>
           <w:rFonts w:cs="Arial"/>
         </w:rPr>
-        <w:t xml:space="preserve"> genutzt. GitFlow beispielweise wurde anfangs kurz eingeführt, stellte sich aber in Verbindung mit der Einführung von Git als zu komplex für die Gruppe heraus.</w:t>
+        <w:t xml:space="preserve"> genutzt. </w:t>
+      </w:r>
+      <w:proofErr w:type="spellStart"/>
+      <w:r>
+        <w:rPr>
+          <w:rFonts w:cs="Arial"/>
+        </w:rPr>
+        <w:t>GitFlow</w:t>
+      </w:r>
+      <w:proofErr w:type="spellEnd"/>
+      <w:r>
+        <w:rPr>
+          <w:rFonts w:cs="Arial"/>
+        </w:rPr>
+        <w:t xml:space="preserve"> beispielweise wurde anfangs kurz eingeführt, stellte sich aber in Verbindung mit der Einführung von </w:t>
+      </w:r>
+      <w:proofErr w:type="spellStart"/>
+      <w:r>
+        <w:rPr>
+          <w:rFonts w:cs="Arial"/>
+        </w:rPr>
+        <w:t>Git</w:t>
+      </w:r>
+      <w:proofErr w:type="spellEnd"/>
+      <w:r>
+        <w:rPr>
+          <w:rFonts w:cs="Arial"/>
+        </w:rPr>
+        <w:t xml:space="preserve"> als zu komplex für die Gruppe heraus.</w:t>
       </w:r>
     </w:p>
     <w:p>
@@ -8524,7 +10046,35 @@
         <w:rPr>
           <w:rFonts w:cs="Arial"/>
         </w:rPr>
-        <w:t xml:space="preserve">Gerät zu besitzen. Die Integration von Gradle verlief soweit sehr gut. Von Anfang an war ein entsprechendes Build-File vordefiniert und dem Projekt beigefügt, sodass wir uns um die Konfiguration anfänglich nicht kümmern mussten. Als jedoch </w:t>
+        <w:t xml:space="preserve">Gerät zu besitzen. Die Integration von </w:t>
+      </w:r>
+      <w:proofErr w:type="spellStart"/>
+      <w:r>
+        <w:rPr>
+          <w:rFonts w:cs="Arial"/>
+        </w:rPr>
+        <w:t>Gradle</w:t>
+      </w:r>
+      <w:proofErr w:type="spellEnd"/>
+      <w:r>
+        <w:rPr>
+          <w:rFonts w:cs="Arial"/>
+        </w:rPr>
+        <w:t xml:space="preserve"> verlief soweit sehr gut. Von Anfang an war ein entsprechendes </w:t>
+      </w:r>
+      <w:proofErr w:type="spellStart"/>
+      <w:r>
+        <w:rPr>
+          <w:rFonts w:cs="Arial"/>
+        </w:rPr>
+        <w:t>Build</w:t>
+      </w:r>
+      <w:proofErr w:type="spellEnd"/>
+      <w:r>
+        <w:rPr>
+          <w:rFonts w:cs="Arial"/>
+        </w:rPr>
+        <w:t xml:space="preserve">-File vordefiniert und dem Projekt beigefügt, sodass wir uns um die Konfiguration anfänglich nicht kümmern mussten. Als jedoch </w:t>
       </w:r>
       <w:r>
         <w:rPr>
@@ -8567,7 +10117,21 @@
           <w:rFonts w:cs="Arial"/>
         </w:rPr>
         <w:lastRenderedPageBreak/>
-        <w:t>die Gradle-Version aktualisiert</w:t>
+        <w:t xml:space="preserve">die </w:t>
+      </w:r>
+      <w:proofErr w:type="spellStart"/>
+      <w:r>
+        <w:rPr>
+          <w:rFonts w:cs="Arial"/>
+        </w:rPr>
+        <w:t>Gradle</w:t>
+      </w:r>
+      <w:proofErr w:type="spellEnd"/>
+      <w:r>
+        <w:rPr>
+          <w:rFonts w:cs="Arial"/>
+        </w:rPr>
+        <w:t>-Version aktualisiert</w:t>
       </w:r>
       <w:r>
         <w:rPr>
@@ -8579,7 +10143,35 @@
         <w:rPr>
           <w:rFonts w:cs="Arial"/>
         </w:rPr>
-        <w:t>kam es zu Compilefehlern innerhalb der Builddatei. Erst durch längere Recherche im Internet fanden wir heraus, dass die neue Version ein paar wenige Aufrufe nicht mehr kannte, bzw. diese umbenannt worden waren. Leider war diese Version auch nicht abwärtskompatibel und so mussten letztendlich alle Projektmitglieder die Version vom Android Studio aktualisieren. Dies war bei der Entwicklung der App sehr zeitraubend.</w:t>
+        <w:t xml:space="preserve">kam es zu </w:t>
+      </w:r>
+      <w:proofErr w:type="spellStart"/>
+      <w:r>
+        <w:rPr>
+          <w:rFonts w:cs="Arial"/>
+        </w:rPr>
+        <w:t>Compilefehlern</w:t>
+      </w:r>
+      <w:proofErr w:type="spellEnd"/>
+      <w:r>
+        <w:rPr>
+          <w:rFonts w:cs="Arial"/>
+        </w:rPr>
+        <w:t xml:space="preserve"> innerhalb der </w:t>
+      </w:r>
+      <w:proofErr w:type="spellStart"/>
+      <w:r>
+        <w:rPr>
+          <w:rFonts w:cs="Arial"/>
+        </w:rPr>
+        <w:t>Builddatei</w:t>
+      </w:r>
+      <w:proofErr w:type="spellEnd"/>
+      <w:r>
+        <w:rPr>
+          <w:rFonts w:cs="Arial"/>
+        </w:rPr>
+        <w:t>. Erst durch längere Recherche im Internet fanden wir heraus, dass die neue Version ein paar wenige Aufrufe nicht mehr kannte, bzw. diese umbenannt worden waren. Leider war diese Version auch nicht abwärtskompatibel und so mussten letztendlich alle Projektmitglieder die Version vom Android Studio aktualisieren. Dies war bei der Entwicklung der App sehr zeitraubend.</w:t>
       </w:r>
     </w:p>
     <w:p>
@@ -8605,8 +10197,16 @@
         <w:rPr>
           <w:rFonts w:cs="Arial"/>
         </w:rPr>
-        <w:t>der Benutzeroberfläche gestaltete sich als kompliziert. Um Elemente richtig auszurichten, werden diese an andere Elemente, wie zum Beispiel Textboxen</w:t>
-      </w:r>
+        <w:t xml:space="preserve">der Benutzeroberfläche gestaltete sich als kompliziert. Um Elemente richtig auszurichten, werden diese an andere Elemente, wie zum Beispiel </w:t>
+      </w:r>
+      <w:proofErr w:type="spellStart"/>
+      <w:r>
+        <w:rPr>
+          <w:rFonts w:cs="Arial"/>
+        </w:rPr>
+        <w:t>Textboxen</w:t>
+      </w:r>
+      <w:proofErr w:type="spellEnd"/>
       <w:r>
         <w:rPr>
           <w:rFonts w:cs="Arial"/>
@@ -8788,6 +10388,7 @@
         <w:t xml:space="preserve"> </w:t>
       </w:r>
       <w:bookmarkStart w:id="52" w:name="_Toc410987831"/>
+      <w:proofErr w:type="spellStart"/>
       <w:r>
         <w:rPr>
           <w:rFonts w:ascii="Arial" w:hAnsi="Arial" w:cs="Arial"/>
@@ -8795,6 +10396,7 @@
         <w:t>Gradle</w:t>
       </w:r>
       <w:bookmarkEnd w:id="52"/>
+      <w:proofErr w:type="spellEnd"/>
     </w:p>
     <w:p>
       <w:pPr>
@@ -8803,11 +10405,19 @@
           <w:rFonts w:cs="Arial"/>
         </w:rPr>
       </w:pPr>
-      <w:r>
-        <w:rPr>
-          <w:rFonts w:cs="Arial"/>
-        </w:rPr>
-        <w:t xml:space="preserve">Gradle funktionierte von Anfang an. Lediglich die im letzten Abschnitt beschriebenen Probleme im Zusammenspiel mit dem </w:t>
+      <w:proofErr w:type="spellStart"/>
+      <w:r>
+        <w:rPr>
+          <w:rFonts w:cs="Arial"/>
+        </w:rPr>
+        <w:t>Gradle</w:t>
+      </w:r>
+      <w:proofErr w:type="spellEnd"/>
+      <w:r>
+        <w:rPr>
+          <w:rFonts w:cs="Arial"/>
+        </w:rPr>
+        <w:t xml:space="preserve"> funktionierte von Anfang an. Lediglich die im letzten Abschnitt beschriebenen Probleme im Zusammenspiel mit dem </w:t>
       </w:r>
       <w:r>
         <w:rPr>
@@ -8864,9 +10474,17 @@
         <w:rPr>
           <w:rFonts w:ascii="Arial" w:hAnsi="Arial" w:cs="Arial"/>
         </w:rPr>
-        <w:t>Unit Testing</w:t>
+        <w:t xml:space="preserve">Unit </w:t>
+      </w:r>
+      <w:proofErr w:type="spellStart"/>
+      <w:r>
+        <w:rPr>
+          <w:rFonts w:ascii="Arial" w:hAnsi="Arial" w:cs="Arial"/>
+        </w:rPr>
+        <w:t>Testing</w:t>
       </w:r>
       <w:bookmarkEnd w:id="53"/>
+      <w:proofErr w:type="spellEnd"/>
     </w:p>
     <w:p>
       <w:pPr>
@@ -8885,7 +10503,21 @@
         <w:rPr>
           <w:rFonts w:cs="Arial"/>
         </w:rPr>
-        <w:t>implementierten Modultests waren sehr schnell konfiguriert. Die Unterstützung des Android Studios ist sehr gut und übersichtlich. Lediglich die Notwendigkeit des Emulators verlangsamt den Testdurchlauf sehr stark und mindert die Motivation</w:t>
+        <w:t xml:space="preserve">implementierten Modultests waren sehr schnell konfiguriert. Die Unterstützung des Android </w:t>
+      </w:r>
+      <w:proofErr w:type="gramStart"/>
+      <w:r>
+        <w:rPr>
+          <w:rFonts w:cs="Arial"/>
+        </w:rPr>
+        <w:t>Studios</w:t>
+      </w:r>
+      <w:proofErr w:type="gramEnd"/>
+      <w:r>
+        <w:rPr>
+          <w:rFonts w:cs="Arial"/>
+        </w:rPr>
+        <w:t xml:space="preserve"> ist sehr gut und übersichtlich. Lediglich die Notwendigkeit des Emulators verlangsamt den Testdurchlauf sehr stark und mindert die Motivation</w:t>
       </w:r>
       <w:r>
         <w:rPr>
@@ -9073,7 +10705,21 @@
         <w:rPr>
           <w:rFonts w:cs="Arial"/>
         </w:rPr>
-        <w:t>. Somit stellten diese Tests sicher, dass die zuvor umgesetzten Funktionen, wie auch die neu hinzugekommenen Funktionen zu jeder Zeit korrekt funktionierten. Durch die klare Aufgabenteilung und rege Kommunikation zur Arbeit am Code konnten wir außerdem erreichen, dass wenig Mergekonflikte entstanden. Ein letzter Punkt, der als besonders positiv hervorgehoben werden kann</w:t>
+        <w:t xml:space="preserve">. Somit stellten diese Tests sicher, dass die zuvor umgesetzten Funktionen, wie auch die neu hinzugekommenen Funktionen zu jeder Zeit korrekt funktionierten. Durch die klare Aufgabenteilung und rege Kommunikation zur Arbeit am Code konnten wir außerdem erreichen, dass wenig </w:t>
+      </w:r>
+      <w:proofErr w:type="spellStart"/>
+      <w:r>
+        <w:rPr>
+          <w:rFonts w:cs="Arial"/>
+        </w:rPr>
+        <w:t>Mergekonflikte</w:t>
+      </w:r>
+      <w:proofErr w:type="spellEnd"/>
+      <w:r>
+        <w:rPr>
+          <w:rFonts w:cs="Arial"/>
+        </w:rPr>
+        <w:t xml:space="preserve"> entstanden. Ein letzter Punkt, der als besonders positiv hervorgehoben werden kann</w:t>
       </w:r>
       <w:r>
         <w:rPr>
@@ -9403,7 +11049,21 @@
         <w:rPr>
           <w:rFonts w:cs="Arial"/>
         </w:rPr>
-        <w:t xml:space="preserve"> Die nicht umgesetzten Punkte können in Zukunft noch programmiert werden. Ein weiterer Ergänzungspunkt wäre die Implementierung einer neuen Verschlüsselungstechnik. Momentan ist es nicht möglich ein Passwort so zu ver- und entschlüsseln, dass </w:t>
+        <w:t xml:space="preserve"> Die nicht umgesetzten Punkte können in Zukunft noch programmiert werden. Ein weiterer Ergänzungspunkt wäre die Implementierung einer neuen Verschlüsselungstechnik. Momentan ist es nicht möglich ein Passwort so zu </w:t>
+      </w:r>
+      <w:proofErr w:type="spellStart"/>
+      <w:r>
+        <w:rPr>
+          <w:rFonts w:cs="Arial"/>
+        </w:rPr>
+        <w:t>ver</w:t>
+      </w:r>
+      <w:proofErr w:type="spellEnd"/>
+      <w:r>
+        <w:rPr>
+          <w:rFonts w:cs="Arial"/>
+        </w:rPr>
+        <w:t xml:space="preserve">- und entschlüsseln, dass </w:t>
       </w:r>
       <w:r>
         <w:rPr>
@@ -9421,7 +11081,21 @@
         <w:rPr>
           <w:rFonts w:cs="Arial"/>
         </w:rPr>
-        <w:t>, da Brute-Force-Angriffe etwas erleichtert werden</w:t>
+        <w:t xml:space="preserve">, da </w:t>
+      </w:r>
+      <w:proofErr w:type="spellStart"/>
+      <w:r>
+        <w:rPr>
+          <w:rFonts w:cs="Arial"/>
+        </w:rPr>
+        <w:t>Brute</w:t>
+      </w:r>
+      <w:proofErr w:type="spellEnd"/>
+      <w:r>
+        <w:rPr>
+          <w:rFonts w:cs="Arial"/>
+        </w:rPr>
+        <w:t>-Force-Angriffe etwas erleichtert werden</w:t>
       </w:r>
       <w:r>
         <w:rPr>
@@ -10986,6 +12660,7 @@
           <w:docPartUnique/>
         </w:docPartObj>
       </w:sdtPr>
+      <w:sdtEndPr/>
       <w:sdtContent>
         <w:r>
           <w:fldChar w:fldCharType="begin"/>
@@ -11000,7 +12675,7 @@
           <w:rPr>
             <w:noProof/>
           </w:rPr>
-          <w:t>20</w:t>
+          <w:t>23</w:t>
         </w:r>
         <w:r>
           <w:rPr>
@@ -11054,7 +12729,21 @@
         <w:rPr>
           <w:lang w:val="en-US"/>
         </w:rPr>
-        <w:t xml:space="preserve"> Stackoverflow: </w:t>
+        <w:t xml:space="preserve"> </w:t>
+      </w:r>
+      <w:proofErr w:type="spellStart"/>
+      <w:r>
+        <w:rPr>
+          <w:lang w:val="en-US"/>
+        </w:rPr>
+        <w:t>Stackoverflow</w:t>
+      </w:r>
+      <w:proofErr w:type="spellEnd"/>
+      <w:r>
+        <w:rPr>
+          <w:lang w:val="en-US"/>
+        </w:rPr>
+        <w:t xml:space="preserve">: </w:t>
       </w:r>
       <w:hyperlink r:id="rId1" w:history="1">
         <w:r>
@@ -13234,7 +14923,7 @@
 </file>
 
 <file path=customXml/itemProps1.xml><?xml version="1.0" encoding="utf-8"?>
-<ds:datastoreItem xmlns:ds="http://schemas.openxmlformats.org/officeDocument/2006/customXml" ds:itemID="{34AE23A9-5B20-4C5A-8B90-712EC8FB8479}">
+<ds:datastoreItem xmlns:ds="http://schemas.openxmlformats.org/officeDocument/2006/customXml" ds:itemID="{87C4ECA0-67DE-4490-81C8-809DE0AE1568}">
   <ds:schemaRefs>
     <ds:schemaRef ds:uri="http://schemas.openxmlformats.org/officeDocument/2006/bibliography"/>
   </ds:schemaRefs>

</xml_diff>